<commit_message>
diagrama corrigido + documentado ate a letra j no word
</commit_message>
<xml_diff>
--- a/Documentacao.docx
+++ b/Documentacao.docx
@@ -41,7 +41,7 @@
             <w:r>
               <w:rPr>
                 <w:noProof/>
-                <w:lang w:eastAsia="pt-BR"/>
+                <w:lang w:val="en-US"/>
               </w:rPr>
               <w:drawing>
                 <wp:inline distT="0" distB="0" distL="0" distR="0" wp14:anchorId="046672C1" wp14:editId="507D5D5C">
@@ -233,7 +233,7 @@
             <w:r>
               <w:rPr>
                 <w:noProof/>
-                <w:lang w:eastAsia="pt-BR"/>
+                <w:lang w:val="en-US"/>
               </w:rPr>
               <w:drawing>
                 <wp:inline distT="0" distB="0" distL="0" distR="0" wp14:anchorId="66DA4472" wp14:editId="0BACDC21">
@@ -2975,14 +2975,14 @@
       <w:r>
         <w:rPr>
           <w:noProof/>
-          <w:lang w:eastAsia="pt-BR"/>
+          <w:lang w:val="en-US"/>
         </w:rPr>
         <w:lastRenderedPageBreak/>
         <w:drawing>
           <wp:inline distT="0" distB="0" distL="0" distR="0">
-            <wp:extent cx="5434189" cy="4084686"/>
+            <wp:extent cx="5400040" cy="4060132"/>
             <wp:effectExtent l="0" t="0" r="0" b="0"/>
-            <wp:docPr id="2" name="Imagem 2" descr="C:\Users\1511 IRON\Desktop\Banco_de_Dados\MER-X.png"/>
+            <wp:docPr id="12" name="Imagem 12" descr="D:\Engenharia\PostgreSQL\Banco_de_Dados\MER-X.png"/>
             <wp:cNvGraphicFramePr>
               <a:graphicFrameLocks xmlns:a="http://schemas.openxmlformats.org/drawingml/2006/main" noChangeAspect="1"/>
             </wp:cNvGraphicFramePr>
@@ -2990,7 +2990,7 @@
               <a:graphicData uri="http://schemas.openxmlformats.org/drawingml/2006/picture">
                 <pic:pic xmlns:pic="http://schemas.openxmlformats.org/drawingml/2006/picture">
                   <pic:nvPicPr>
-                    <pic:cNvPr id="0" name="Picture 1" descr="C:\Users\1511 IRON\Desktop\Banco_de_Dados\MER-X.png"/>
+                    <pic:cNvPr id="0" name="Picture 2" descr="D:\Engenharia\PostgreSQL\Banco_de_Dados\MER-X.png"/>
                     <pic:cNvPicPr>
                       <a:picLocks noChangeAspect="1" noChangeArrowheads="1"/>
                     </pic:cNvPicPr>
@@ -3011,7 +3011,7 @@
                   <pic:spPr bwMode="auto">
                     <a:xfrm>
                       <a:off x="0" y="0"/>
-                      <a:ext cx="5456426" cy="4101401"/>
+                      <a:ext cx="5400040" cy="4060132"/>
                     </a:xfrm>
                     <a:prstGeom prst="rect">
                       <a:avLst/>
@@ -3039,14 +3039,27 @@
       <w:r>
         <w:t xml:space="preserve">Figura </w:t>
       </w:r>
-      <w:fldSimple w:instr=" SEQ Figura \* ARABIC ">
-        <w:r>
-          <w:rPr>
-            <w:noProof/>
-          </w:rPr>
-          <w:t>1</w:t>
-        </w:r>
-      </w:fldSimple>
+      <w:r>
+        <w:fldChar w:fldCharType="begin"/>
+      </w:r>
+      <w:r>
+        <w:instrText xml:space="preserve"> SEQ Figura \* ARABIC </w:instrText>
+      </w:r>
+      <w:r>
+        <w:fldChar w:fldCharType="separate"/>
+      </w:r>
+      <w:r>
+        <w:rPr>
+          <w:noProof/>
+        </w:rPr>
+        <w:t>1</w:t>
+      </w:r>
+      <w:r>
+        <w:rPr>
+          <w:noProof/>
+        </w:rPr>
+        <w:fldChar w:fldCharType="end"/>
+      </w:r>
       <w:bookmarkEnd w:id="2"/>
       <w:r>
         <w:t xml:space="preserve"> - Esquema conceitual do aplicativo especificado.</w:t>
@@ -3064,16 +3077,7 @@
         <w:t xml:space="preserve">a) </w:t>
       </w:r>
       <w:r>
-        <w:t>O parágrafo nos diz que existem entidades que representam “consumidor”, “pedido</w:t>
-      </w:r>
-      <w:r>
-        <w:t>”, ”pedido</w:t>
-      </w:r>
-      <w:r>
-        <w:t xml:space="preserve"> entretenimento”</w:t>
-      </w:r>
-      <w:r>
-        <w:t>, “entregador” e “restaurantes”. Os pedidos serão entregues à um endereço específico, provavelmente atributo do consumidor. São apresentados dois relacionamentos: fazer e entregar.</w:t>
+        <w:t>O parágrafo nos diz que existem entidades que representam “consumidor”, “pedido”, ”pedido entretenimento”, “entregador” e “restaurantes”. Os pedidos serão entregues à um endereço específico, provavelmente atributo do consumidor. São apresentados dois relacionamentos: fazer e entregar.</w:t>
       </w:r>
     </w:p>
     <w:p>
@@ -3102,7 +3106,7 @@
       <w:r>
         <w:rPr>
           <w:noProof/>
-          <w:lang w:eastAsia="pt-BR"/>
+          <w:lang w:val="en-US"/>
         </w:rPr>
         <w:drawing>
           <wp:inline distT="0" distB="0" distL="0" distR="0" wp14:anchorId="5F548EB2" wp14:editId="12D73A38">
@@ -3148,14 +3152,27 @@
       <w:r>
         <w:t xml:space="preserve">Figura </w:t>
       </w:r>
-      <w:fldSimple w:instr=" SEQ Figura \* ARABIC ">
-        <w:r>
-          <w:rPr>
-            <w:noProof/>
-          </w:rPr>
-          <w:t>2</w:t>
-        </w:r>
-      </w:fldSimple>
+      <w:r>
+        <w:fldChar w:fldCharType="begin"/>
+      </w:r>
+      <w:r>
+        <w:instrText xml:space="preserve"> SEQ Figura \* ARABIC </w:instrText>
+      </w:r>
+      <w:r>
+        <w:fldChar w:fldCharType="separate"/>
+      </w:r>
+      <w:r>
+        <w:rPr>
+          <w:noProof/>
+        </w:rPr>
+        <w:t>2</w:t>
+      </w:r>
+      <w:r>
+        <w:rPr>
+          <w:noProof/>
+        </w:rPr>
+        <w:fldChar w:fldCharType="end"/>
+      </w:r>
       <w:r>
         <w:t xml:space="preserve"> - Entidade usuário vinda de b).</w:t>
       </w:r>
@@ -3191,20 +3208,15 @@
     </w:p>
     <w:p>
       <w:pPr>
-        <w:keepNext/>
         <w:ind w:firstLine="708"/>
         <w:jc w:val="center"/>
       </w:pPr>
       <w:r>
-        <w:rPr>
-          <w:noProof/>
-          <w:lang w:eastAsia="pt-BR"/>
-        </w:rPr>
         <w:drawing>
-          <wp:inline distT="0" distB="0" distL="0" distR="0" wp14:anchorId="7CBF41F6" wp14:editId="07B65EE5">
-            <wp:extent cx="3500651" cy="3462462"/>
-            <wp:effectExtent l="0" t="0" r="5080" b="5080"/>
-            <wp:docPr id="4" name="Imagem 4"/>
+          <wp:inline distT="0" distB="0" distL="0" distR="0" wp14:anchorId="05ACE862" wp14:editId="4193E608">
+            <wp:extent cx="2323712" cy="2277533"/>
+            <wp:effectExtent l="0" t="0" r="635" b="8890"/>
+            <wp:docPr id="6" name="Imagem 6"/>
             <wp:cNvGraphicFramePr>
               <a:graphicFrameLocks xmlns:a="http://schemas.openxmlformats.org/drawingml/2006/main" noChangeAspect="1"/>
             </wp:cNvGraphicFramePr>
@@ -3224,7 +3236,7 @@
                   <pic:spPr>
                     <a:xfrm>
                       <a:off x="0" y="0"/>
-                      <a:ext cx="3506392" cy="3468140"/>
+                      <a:ext cx="2334300" cy="2287911"/>
                     </a:xfrm>
                     <a:prstGeom prst="rect">
                       <a:avLst/>
@@ -3244,16 +3256,737 @@
       <w:r>
         <w:t xml:space="preserve">Figura </w:t>
       </w:r>
+      <w:r>
+        <w:fldChar w:fldCharType="begin"/>
+      </w:r>
+      <w:r>
+        <w:instrText xml:space="preserve"> SEQ Figura \* ARABIC </w:instrText>
+      </w:r>
+      <w:r>
+        <w:fldChar w:fldCharType="separate"/>
+      </w:r>
+      <w:r>
+        <w:rPr>
+          <w:noProof/>
+        </w:rPr>
+        <w:t>3</w:t>
+      </w:r>
+      <w:r>
+        <w:rPr>
+          <w:noProof/>
+        </w:rPr>
+        <w:fldChar w:fldCharType="end"/>
+      </w:r>
+      <w:r>
+        <w:t xml:space="preserve"> - Sub classe dono de negócio de c)</w:t>
+      </w:r>
+    </w:p>
+    <w:p>
+      <w:pPr>
+        <w:ind w:firstLine="708"/>
+      </w:pPr>
+      <w:r>
+        <w:rPr>
+          <w:b/>
+        </w:rPr>
+        <w:t xml:space="preserve">d) </w:t>
+      </w:r>
+      <w:r>
+        <w:t>Existe uma entidade chamada pizzaria que equivale a entidade restaurante que por sua vez está relacionada com a entidade dono por meio do relacionamento “possui”.</w:t>
+      </w:r>
+      <w:r>
+        <w:t xml:space="preserve"> A cardinalidade desse relacionamento é de 1 para n, pois uma pizzaria pode possui um único dono e um dono pode possuir várias pizzarias, além disso toda pizzaria deve possuir um dono assim exigindo dependência de participação total por parte da pizzaria.</w:t>
+      </w:r>
+    </w:p>
+    <w:p>
+      <w:pPr>
+        <w:keepNext/>
+        <w:ind w:firstLine="708"/>
+        <w:jc w:val="center"/>
+      </w:pPr>
+      <w:r>
+        <w:drawing>
+          <wp:inline distT="0" distB="0" distL="0" distR="0" wp14:anchorId="71CC22F1" wp14:editId="3F656878">
+            <wp:extent cx="1475014" cy="1435328"/>
+            <wp:effectExtent l="0" t="0" r="0" b="0"/>
+            <wp:docPr id="9" name="Imagem 9"/>
+            <wp:cNvGraphicFramePr>
+              <a:graphicFrameLocks xmlns:a="http://schemas.openxmlformats.org/drawingml/2006/main" noChangeAspect="1"/>
+            </wp:cNvGraphicFramePr>
+            <a:graphic xmlns:a="http://schemas.openxmlformats.org/drawingml/2006/main">
+              <a:graphicData uri="http://schemas.openxmlformats.org/drawingml/2006/picture">
+                <pic:pic xmlns:pic="http://schemas.openxmlformats.org/drawingml/2006/picture">
+                  <pic:nvPicPr>
+                    <pic:cNvPr id="1" name=""/>
+                    <pic:cNvPicPr/>
+                  </pic:nvPicPr>
+                  <pic:blipFill>
+                    <a:blip r:embed="rId13"/>
+                    <a:stretch>
+                      <a:fillRect/>
+                    </a:stretch>
+                  </pic:blipFill>
+                  <pic:spPr>
+                    <a:xfrm>
+                      <a:off x="0" y="0"/>
+                      <a:ext cx="1483003" cy="1443102"/>
+                    </a:xfrm>
+                    <a:prstGeom prst="rect">
+                      <a:avLst/>
+                    </a:prstGeom>
+                  </pic:spPr>
+                </pic:pic>
+              </a:graphicData>
+            </a:graphic>
+          </wp:inline>
+        </w:drawing>
+      </w:r>
+    </w:p>
+    <w:p>
+      <w:pPr>
+        <w:pStyle w:val="Legenda"/>
+      </w:pPr>
+      <w:r>
+        <w:t xml:space="preserve">Figura </w:t>
+      </w:r>
       <w:fldSimple w:instr=" SEQ Figura \* ARABIC ">
         <w:r>
           <w:rPr>
             <w:noProof/>
           </w:rPr>
-          <w:t>3</w:t>
+          <w:t>4</w:t>
         </w:r>
       </w:fldSimple>
       <w:r>
-        <w:t xml:space="preserve"> - Sub classe dono de negócio de c)</w:t>
+        <w:t xml:space="preserve"> – Relacionamento entre pizzaria e dono de negócio</w:t>
+      </w:r>
+    </w:p>
+    <w:p>
+      <w:pPr>
+        <w:ind w:firstLine="708"/>
+        <w:jc w:val="center"/>
+      </w:pPr>
+    </w:p>
+    <w:p>
+      <w:pPr>
+        <w:ind w:firstLine="708"/>
+      </w:pPr>
+      <w:proofErr w:type="gramStart"/>
+      <w:r>
+        <w:rPr>
+          <w:b/>
+        </w:rPr>
+        <w:t>e)</w:t>
+      </w:r>
+      <w:r>
+        <w:rPr>
+          <w:b/>
+        </w:rPr>
+        <w:t xml:space="preserve"> </w:t>
+      </w:r>
+      <w:r>
+        <w:t>Essa</w:t>
+      </w:r>
+      <w:proofErr w:type="gramEnd"/>
+      <w:r>
+        <w:t xml:space="preserve"> entidade pizzaria possui vários atributos entre eles </w:t>
+      </w:r>
+      <w:r>
+        <w:t>CEP</w:t>
+      </w:r>
+      <w:r>
+        <w:t xml:space="preserve">, </w:t>
+      </w:r>
+      <w:r>
+        <w:t>endereço</w:t>
+      </w:r>
+      <w:r>
+        <w:t xml:space="preserve">, </w:t>
+      </w:r>
+      <w:r>
+        <w:t>número de telefone</w:t>
+      </w:r>
+      <w:r>
+        <w:t xml:space="preserve">, </w:t>
+      </w:r>
+      <w:r>
+        <w:t>web site</w:t>
+      </w:r>
+      <w:r>
+        <w:t xml:space="preserve">, e os </w:t>
+      </w:r>
+      <w:r>
+        <w:t>horários de funcionamento (horário de abertura e horário de fechamento)</w:t>
+      </w:r>
+      <w:r>
+        <w:t>. Os horários de funcionamento serão representados por um atributo composto pois só existem dois tipos de horário e eles quase sempre estão presentes.  Foi adicionado em consenso com a equipe que seria necessário um atributo extra para ser a chave primária, assim foi adicionado a chave primária CNPJ.</w:t>
+      </w:r>
+    </w:p>
+    <w:p>
+      <w:pPr>
+        <w:ind w:firstLine="708"/>
+      </w:pPr>
+      <w:r>
+        <w:lastRenderedPageBreak/>
+        <w:drawing>
+          <wp:inline distT="0" distB="0" distL="0" distR="0" wp14:anchorId="307F247C" wp14:editId="20EA1A2E">
+            <wp:extent cx="5400040" cy="3072765"/>
+            <wp:effectExtent l="0" t="0" r="0" b="0"/>
+            <wp:docPr id="8" name="Imagem 8"/>
+            <wp:cNvGraphicFramePr>
+              <a:graphicFrameLocks xmlns:a="http://schemas.openxmlformats.org/drawingml/2006/main" noChangeAspect="1"/>
+            </wp:cNvGraphicFramePr>
+            <a:graphic xmlns:a="http://schemas.openxmlformats.org/drawingml/2006/main">
+              <a:graphicData uri="http://schemas.openxmlformats.org/drawingml/2006/picture">
+                <pic:pic xmlns:pic="http://schemas.openxmlformats.org/drawingml/2006/picture">
+                  <pic:nvPicPr>
+                    <pic:cNvPr id="1" name=""/>
+                    <pic:cNvPicPr/>
+                  </pic:nvPicPr>
+                  <pic:blipFill>
+                    <a:blip r:embed="rId14"/>
+                    <a:stretch>
+                      <a:fillRect/>
+                    </a:stretch>
+                  </pic:blipFill>
+                  <pic:spPr>
+                    <a:xfrm>
+                      <a:off x="0" y="0"/>
+                      <a:ext cx="5400040" cy="3072765"/>
+                    </a:xfrm>
+                    <a:prstGeom prst="rect">
+                      <a:avLst/>
+                    </a:prstGeom>
+                  </pic:spPr>
+                </pic:pic>
+              </a:graphicData>
+            </a:graphic>
+          </wp:inline>
+        </w:drawing>
+      </w:r>
+    </w:p>
+    <w:p>
+      <w:pPr>
+        <w:pStyle w:val="Legenda"/>
+      </w:pPr>
+      <w:r>
+        <w:t xml:space="preserve">Figura </w:t>
+      </w:r>
+      <w:fldSimple w:instr=" SEQ Figura \* ARABIC ">
+        <w:r>
+          <w:rPr>
+            <w:noProof/>
+          </w:rPr>
+          <w:t>5</w:t>
+        </w:r>
+      </w:fldSimple>
+      <w:r>
+        <w:t xml:space="preserve"> – Atributos da entidade pizzaria</w:t>
+      </w:r>
+    </w:p>
+    <w:p>
+      <w:pPr>
+        <w:ind w:firstLine="708"/>
+      </w:pPr>
+      <w:r>
+        <w:rPr>
+          <w:b/>
+        </w:rPr>
+        <w:t>f)</w:t>
+      </w:r>
+      <w:r>
+        <w:t xml:space="preserve"> </w:t>
+      </w:r>
+      <w:r>
+        <w:t>A entidade pizza é uma entidade fraca da entidade pizzaria, dessa forma, seu nome é uma chave primária fraca</w:t>
+      </w:r>
+      <w:r>
+        <w:t>, dessa forma sendo definido por um relacionamento com cardinalidade 1 para n e dependência de participação total por parte da pizza</w:t>
+      </w:r>
+      <w:r>
+        <w:t>. A chave primária da pizza será composta pela chave primária fraca e pela chave primária da pizzaria</w:t>
+      </w:r>
+      <w:r>
+        <w:t xml:space="preserve"> distinguindo as pizzas de mesmo nome porém em pizzarias distintas</w:t>
+      </w:r>
+      <w:r>
+        <w:t>.</w:t>
+      </w:r>
+      <w:r>
+        <w:t xml:space="preserve"> Além disso a pizza possui um atributo chamado preço.</w:t>
+      </w:r>
+    </w:p>
+    <w:p>
+      <w:pPr>
+        <w:keepNext/>
+        <w:ind w:firstLine="708"/>
+        <w:jc w:val="center"/>
+      </w:pPr>
+      <w:r>
+        <w:drawing>
+          <wp:inline distT="0" distB="0" distL="0" distR="0" wp14:anchorId="703915FA" wp14:editId="0687422F">
+            <wp:extent cx="4006669" cy="3274500"/>
+            <wp:effectExtent l="0" t="0" r="0" b="2540"/>
+            <wp:docPr id="13" name="Imagem 13"/>
+            <wp:cNvGraphicFramePr>
+              <a:graphicFrameLocks xmlns:a="http://schemas.openxmlformats.org/drawingml/2006/main" noChangeAspect="1"/>
+            </wp:cNvGraphicFramePr>
+            <a:graphic xmlns:a="http://schemas.openxmlformats.org/drawingml/2006/main">
+              <a:graphicData uri="http://schemas.openxmlformats.org/drawingml/2006/picture">
+                <pic:pic xmlns:pic="http://schemas.openxmlformats.org/drawingml/2006/picture">
+                  <pic:nvPicPr>
+                    <pic:cNvPr id="1" name=""/>
+                    <pic:cNvPicPr/>
+                  </pic:nvPicPr>
+                  <pic:blipFill>
+                    <a:blip r:embed="rId15"/>
+                    <a:stretch>
+                      <a:fillRect/>
+                    </a:stretch>
+                  </pic:blipFill>
+                  <pic:spPr>
+                    <a:xfrm>
+                      <a:off x="0" y="0"/>
+                      <a:ext cx="4009347" cy="3276689"/>
+                    </a:xfrm>
+                    <a:prstGeom prst="rect">
+                      <a:avLst/>
+                    </a:prstGeom>
+                  </pic:spPr>
+                </pic:pic>
+              </a:graphicData>
+            </a:graphic>
+          </wp:inline>
+        </w:drawing>
+      </w:r>
+    </w:p>
+    <w:p>
+      <w:pPr>
+        <w:pStyle w:val="Legenda"/>
+      </w:pPr>
+      <w:r>
+        <w:t xml:space="preserve">Figura </w:t>
+      </w:r>
+      <w:fldSimple w:instr=" SEQ Figura \* ARABIC ">
+        <w:r>
+          <w:rPr>
+            <w:noProof/>
+          </w:rPr>
+          <w:t>6</w:t>
+        </w:r>
+      </w:fldSimple>
+      <w:r>
+        <w:t xml:space="preserve"> – Relacionamento entre pizzaria e pizza</w:t>
+      </w:r>
+    </w:p>
+    <w:p>
+      <w:pPr>
+        <w:ind w:firstLine="708"/>
+        <w:jc w:val="center"/>
+      </w:pPr>
+    </w:p>
+    <w:p>
+      <w:pPr>
+        <w:ind w:firstLine="708"/>
+      </w:pPr>
+    </w:p>
+    <w:p>
+      <w:pPr>
+        <w:ind w:firstLine="708"/>
+      </w:pPr>
+      <w:proofErr w:type="gramStart"/>
+      <w:r>
+        <w:rPr>
+          <w:b/>
+        </w:rPr>
+        <w:t>g)</w:t>
+      </w:r>
+      <w:r>
+        <w:t xml:space="preserve"> </w:t>
+      </w:r>
+      <w:r>
+        <w:t>Uma</w:t>
+      </w:r>
+      <w:proofErr w:type="gramEnd"/>
+      <w:r>
+        <w:t xml:space="preserve"> entidade categoria foi criada com o atributo descrição e chave primária código numérico. Esta entidade possui </w:t>
+      </w:r>
+      <w:proofErr w:type="gramStart"/>
+      <w:r>
+        <w:t>uma auto</w:t>
+      </w:r>
+      <w:proofErr w:type="gramEnd"/>
+      <w:r>
+        <w:t xml:space="preserve"> junção de cardinalidade 1 para n, ou seja, uma categoria pode classificar várias categorias. A pizza é classificada por meio de um relacionamento com a categoria, esse relacionamento é de </w:t>
+      </w:r>
+      <w:proofErr w:type="gramStart"/>
+      <w:r>
+        <w:t>n</w:t>
+      </w:r>
+      <w:proofErr w:type="gramEnd"/>
+      <w:r>
+        <w:t xml:space="preserve"> para 1 pois, uma pizza pode pertencer a uma categoria e uma categoria pode possuir várias pizzas e apresenta dependência de participação total por parte da pizza, pois toda pizza possui uma categoria.</w:t>
+      </w:r>
+    </w:p>
+    <w:p>
+      <w:pPr>
+        <w:ind w:firstLine="708"/>
+      </w:pPr>
+    </w:p>
+    <w:p>
+      <w:pPr>
+        <w:keepNext/>
+        <w:ind w:firstLine="708"/>
+        <w:jc w:val="center"/>
+      </w:pPr>
+      <w:r>
+        <w:drawing>
+          <wp:inline distT="0" distB="0" distL="0" distR="0" wp14:anchorId="13BA78A9" wp14:editId="0B9E4D91">
+            <wp:extent cx="5400040" cy="2941320"/>
+            <wp:effectExtent l="0" t="0" r="0" b="0"/>
+            <wp:docPr id="14" name="Imagem 14"/>
+            <wp:cNvGraphicFramePr>
+              <a:graphicFrameLocks xmlns:a="http://schemas.openxmlformats.org/drawingml/2006/main" noChangeAspect="1"/>
+            </wp:cNvGraphicFramePr>
+            <a:graphic xmlns:a="http://schemas.openxmlformats.org/drawingml/2006/main">
+              <a:graphicData uri="http://schemas.openxmlformats.org/drawingml/2006/picture">
+                <pic:pic xmlns:pic="http://schemas.openxmlformats.org/drawingml/2006/picture">
+                  <pic:nvPicPr>
+                    <pic:cNvPr id="1" name=""/>
+                    <pic:cNvPicPr/>
+                  </pic:nvPicPr>
+                  <pic:blipFill>
+                    <a:blip r:embed="rId16"/>
+                    <a:stretch>
+                      <a:fillRect/>
+                    </a:stretch>
+                  </pic:blipFill>
+                  <pic:spPr>
+                    <a:xfrm>
+                      <a:off x="0" y="0"/>
+                      <a:ext cx="5400040" cy="2941320"/>
+                    </a:xfrm>
+                    <a:prstGeom prst="rect">
+                      <a:avLst/>
+                    </a:prstGeom>
+                  </pic:spPr>
+                </pic:pic>
+              </a:graphicData>
+            </a:graphic>
+          </wp:inline>
+        </w:drawing>
+      </w:r>
+    </w:p>
+    <w:p>
+      <w:pPr>
+        <w:pStyle w:val="Legenda"/>
+      </w:pPr>
+      <w:r>
+        <w:t xml:space="preserve">Figura </w:t>
+      </w:r>
+      <w:fldSimple w:instr=" SEQ Figura \* ARABIC ">
+        <w:r>
+          <w:rPr>
+            <w:noProof/>
+          </w:rPr>
+          <w:t>7</w:t>
+        </w:r>
+      </w:fldSimple>
+      <w:r>
+        <w:t xml:space="preserve"> – Categoria de hierarquia fixa para pizzas</w:t>
+      </w:r>
+    </w:p>
+    <w:p>
+      <w:pPr>
+        <w:ind w:firstLine="708"/>
+      </w:pPr>
+      <w:r>
+        <w:rPr>
+          <w:b/>
+        </w:rPr>
+        <w:t>h)</w:t>
+      </w:r>
+      <w:r>
+        <w:t xml:space="preserve"> </w:t>
+      </w:r>
+      <w:r>
+        <w:t xml:space="preserve">A entidade acompanhamento é </w:t>
+      </w:r>
+      <w:r>
+        <w:t>entidade fraca da entidade pizzaria</w:t>
+      </w:r>
+      <w:r>
+        <w:t>, dessa forma, seu código</w:t>
+      </w:r>
+      <w:r>
+        <w:t xml:space="preserve"> é uma chave primária fraca, dessa forma sendo definido por um relacionamento com cardinalidade 1 para n e dependência de participaç</w:t>
+      </w:r>
+      <w:r>
+        <w:t xml:space="preserve">ão total por parte do acompanhamento. Além disso essa entidade possui os seguintes atributos: </w:t>
+      </w:r>
+      <w:r>
+        <w:t>nome</w:t>
+      </w:r>
+      <w:r>
+        <w:t xml:space="preserve">, </w:t>
+      </w:r>
+      <w:r>
+        <w:t>descrição</w:t>
+      </w:r>
+      <w:r>
+        <w:t xml:space="preserve">, </w:t>
+      </w:r>
+      <w:r>
+        <w:t>tipo de acompanhamento</w:t>
+      </w:r>
+      <w:r>
+        <w:t xml:space="preserve">, e </w:t>
+      </w:r>
+      <w:r>
+        <w:t>preço</w:t>
+      </w:r>
+      <w:r>
+        <w:t>.</w:t>
+      </w:r>
+    </w:p>
+    <w:p>
+      <w:pPr>
+        <w:keepNext/>
+        <w:ind w:firstLine="708"/>
+        <w:jc w:val="center"/>
+      </w:pPr>
+      <w:r>
+        <w:lastRenderedPageBreak/>
+        <w:drawing>
+          <wp:inline distT="0" distB="0" distL="0" distR="0" wp14:anchorId="49F40211" wp14:editId="31002D34">
+            <wp:extent cx="3157729" cy="4938712"/>
+            <wp:effectExtent l="0" t="0" r="5080" b="0"/>
+            <wp:docPr id="15" name="Imagem 15"/>
+            <wp:cNvGraphicFramePr>
+              <a:graphicFrameLocks xmlns:a="http://schemas.openxmlformats.org/drawingml/2006/main" noChangeAspect="1"/>
+            </wp:cNvGraphicFramePr>
+            <a:graphic xmlns:a="http://schemas.openxmlformats.org/drawingml/2006/main">
+              <a:graphicData uri="http://schemas.openxmlformats.org/drawingml/2006/picture">
+                <pic:pic xmlns:pic="http://schemas.openxmlformats.org/drawingml/2006/picture">
+                  <pic:nvPicPr>
+                    <pic:cNvPr id="1" name=""/>
+                    <pic:cNvPicPr/>
+                  </pic:nvPicPr>
+                  <pic:blipFill>
+                    <a:blip r:embed="rId17"/>
+                    <a:stretch>
+                      <a:fillRect/>
+                    </a:stretch>
+                  </pic:blipFill>
+                  <pic:spPr>
+                    <a:xfrm>
+                      <a:off x="0" y="0"/>
+                      <a:ext cx="3161941" cy="4945300"/>
+                    </a:xfrm>
+                    <a:prstGeom prst="rect">
+                      <a:avLst/>
+                    </a:prstGeom>
+                  </pic:spPr>
+                </pic:pic>
+              </a:graphicData>
+            </a:graphic>
+          </wp:inline>
+        </w:drawing>
+      </w:r>
+    </w:p>
+    <w:p>
+      <w:pPr>
+        <w:pStyle w:val="Legenda"/>
+      </w:pPr>
+      <w:r>
+        <w:t xml:space="preserve">Figura </w:t>
+      </w:r>
+      <w:fldSimple w:instr=" SEQ Figura \* ARABIC ">
+        <w:r>
+          <w:rPr>
+            <w:noProof/>
+          </w:rPr>
+          <w:t>8</w:t>
+        </w:r>
+      </w:fldSimple>
+      <w:r>
+        <w:t xml:space="preserve"> – Acompanhamento é uma entidade fraca de pizzaria</w:t>
+      </w:r>
+    </w:p>
+    <w:p>
+      <w:pPr>
+        <w:pStyle w:val="PargrafodaLista"/>
+        <w:numPr>
+          <w:ilvl w:val="0"/>
+          <w:numId w:val="4"/>
+        </w:numPr>
+      </w:pPr>
+      <w:r>
+        <w:t>A entidade usuário tem uma subclasse consumidor faminto que possui o atributo endereço de entrega.</w:t>
+      </w:r>
+    </w:p>
+    <w:p>
+      <w:pPr>
+        <w:keepNext/>
+        <w:ind w:left="708"/>
+        <w:jc w:val="center"/>
+      </w:pPr>
+      <w:r>
+        <w:lastRenderedPageBreak/>
+        <w:drawing>
+          <wp:inline distT="0" distB="0" distL="0" distR="0" wp14:anchorId="35AD36ED" wp14:editId="5120E4C8">
+            <wp:extent cx="3391200" cy="3217333"/>
+            <wp:effectExtent l="0" t="0" r="0" b="2540"/>
+            <wp:docPr id="16" name="Imagem 16"/>
+            <wp:cNvGraphicFramePr>
+              <a:graphicFrameLocks xmlns:a="http://schemas.openxmlformats.org/drawingml/2006/main" noChangeAspect="1"/>
+            </wp:cNvGraphicFramePr>
+            <a:graphic xmlns:a="http://schemas.openxmlformats.org/drawingml/2006/main">
+              <a:graphicData uri="http://schemas.openxmlformats.org/drawingml/2006/picture">
+                <pic:pic xmlns:pic="http://schemas.openxmlformats.org/drawingml/2006/picture">
+                  <pic:nvPicPr>
+                    <pic:cNvPr id="1" name=""/>
+                    <pic:cNvPicPr/>
+                  </pic:nvPicPr>
+                  <pic:blipFill>
+                    <a:blip r:embed="rId18"/>
+                    <a:stretch>
+                      <a:fillRect/>
+                    </a:stretch>
+                  </pic:blipFill>
+                  <pic:spPr>
+                    <a:xfrm>
+                      <a:off x="0" y="0"/>
+                      <a:ext cx="3417689" cy="3242464"/>
+                    </a:xfrm>
+                    <a:prstGeom prst="rect">
+                      <a:avLst/>
+                    </a:prstGeom>
+                  </pic:spPr>
+                </pic:pic>
+              </a:graphicData>
+            </a:graphic>
+          </wp:inline>
+        </w:drawing>
+      </w:r>
+    </w:p>
+    <w:p>
+      <w:pPr>
+        <w:pStyle w:val="Legenda"/>
+      </w:pPr>
+      <w:r>
+        <w:t xml:space="preserve">Figura </w:t>
+      </w:r>
+      <w:fldSimple w:instr=" SEQ Figura \* ARABIC ">
+        <w:r>
+          <w:rPr>
+            <w:noProof/>
+          </w:rPr>
+          <w:t>9</w:t>
+        </w:r>
+      </w:fldSimple>
+      <w:r>
+        <w:t xml:space="preserve"> – Consumidor faminto subclasse de usuário</w:t>
+      </w:r>
+    </w:p>
+    <w:p>
+      <w:pPr>
+        <w:ind w:firstLine="708"/>
+      </w:pPr>
+    </w:p>
+    <w:p>
+      <w:pPr>
+        <w:ind w:firstLine="708"/>
+      </w:pPr>
+      <w:r>
+        <w:rPr>
+          <w:b/>
+        </w:rPr>
+        <w:t>j)</w:t>
+      </w:r>
+      <w:r>
+        <w:t xml:space="preserve"> </w:t>
+      </w:r>
+      <w:r>
+        <w:rPr>
+          <w:color w:val="92D050"/>
+        </w:rPr>
+        <w:t>Consumidores famintos</w:t>
+      </w:r>
+      <w:r>
+        <w:t xml:space="preserve"> podem </w:t>
+      </w:r>
+      <w:r>
+        <w:rPr>
+          <w:color w:val="00B0F0"/>
+        </w:rPr>
+        <w:t>fazer</w:t>
+      </w:r>
+      <w:r>
+        <w:t xml:space="preserve"> </w:t>
+      </w:r>
+      <w:r>
+        <w:rPr>
+          <w:color w:val="00B050"/>
+        </w:rPr>
+        <w:t>pedidos</w:t>
+      </w:r>
+      <w:r>
+        <w:t xml:space="preserve"> de pizzas com ou sem acompanhamentos. Cada </w:t>
+      </w:r>
+      <w:r>
+        <w:rPr>
+          <w:color w:val="00B050"/>
+        </w:rPr>
+        <w:t>pedido</w:t>
+      </w:r>
+      <w:r>
+        <w:t xml:space="preserve"> recebe um </w:t>
+      </w:r>
+      <w:r>
+        <w:rPr>
+          <w:color w:val="FF0000"/>
+          <w:u w:val="single"/>
+        </w:rPr>
+        <w:t>ID</w:t>
+      </w:r>
+      <w:r>
+        <w:t xml:space="preserve">, e é necessário que o </w:t>
+      </w:r>
+      <w:proofErr w:type="spellStart"/>
+      <w:r>
+        <w:t>app</w:t>
+      </w:r>
+      <w:proofErr w:type="spellEnd"/>
+      <w:r>
+        <w:t xml:space="preserve"> registre a </w:t>
+      </w:r>
+      <w:r>
+        <w:rPr>
+          <w:color w:val="FF0000"/>
+        </w:rPr>
+        <w:t>data e o horário</w:t>
+      </w:r>
+      <w:r>
+        <w:t xml:space="preserve"> em que o pedido foi feito. Também deve ser permitido que o consumidor faminto indique um </w:t>
+      </w:r>
+      <w:r>
+        <w:rPr>
+          <w:color w:val="FF0000"/>
+        </w:rPr>
+        <w:t>horário posterior para a entrega</w:t>
+      </w:r>
+      <w:r>
+        <w:t xml:space="preserve"> e deve ser perguntado para </w:t>
+      </w:r>
+      <w:r>
+        <w:rPr>
+          <w:color w:val="FF0000"/>
+        </w:rPr>
+        <w:t>quantas pessoas é o pedido</w:t>
+      </w:r>
+      <w:r>
+        <w:t>.</w:t>
       </w:r>
       <w:bookmarkStart w:id="3" w:name="_GoBack"/>
       <w:bookmarkEnd w:id="3"/>
@@ -3267,41 +4000,131 @@
         <w:rPr>
           <w:b/>
         </w:rPr>
-        <w:t xml:space="preserve">d) </w:t>
-      </w:r>
-      <w:r>
-        <w:t>Todo</w:t>
+        <w:t>k)</w:t>
+      </w:r>
+      <w:r>
+        <w:t xml:space="preserve"> </w:t>
+      </w:r>
+      <w:r>
+        <w:rPr>
+          <w:color w:val="000000" w:themeColor="text1"/>
+        </w:rPr>
+        <w:t>Um</w:t>
       </w:r>
       <w:proofErr w:type="gramEnd"/>
       <w:r>
+        <w:rPr>
+          <w:color w:val="000000" w:themeColor="text1"/>
+        </w:rPr>
+        <w:t xml:space="preserve"> pedido pode </w:t>
+      </w:r>
+      <w:r>
+        <w:t xml:space="preserve">conter uma ou mais pizzas. Uma pizza pode ser incluída em vários pedidos. Para cada pizza pedida deve ser possível escolher </w:t>
+      </w:r>
+      <w:r>
+        <w:rPr>
+          <w:color w:val="FF0000"/>
+        </w:rPr>
+        <w:t>opções de preparação</w:t>
+      </w:r>
+      <w:r>
+        <w:t xml:space="preserve">. As opções de preparação devem incluir definição da </w:t>
+      </w:r>
+      <w:r>
+        <w:rPr>
+          <w:color w:val="FF0000"/>
+        </w:rPr>
+        <w:t>massa</w:t>
+      </w:r>
+      <w:r>
+        <w:t xml:space="preserve"> (fina, média ou grossa</w:t>
+      </w:r>
+      <w:proofErr w:type="gramStart"/>
+      <w:r>
+        <w:t>),</w:t>
+      </w:r>
+      <w:r>
+        <w:rPr>
+          <w:color w:val="FF0000"/>
+        </w:rPr>
+        <w:t>da</w:t>
+      </w:r>
+      <w:proofErr w:type="gramEnd"/>
+      <w:r>
+        <w:rPr>
+          <w:color w:val="FF0000"/>
+        </w:rPr>
+        <w:t xml:space="preserve"> borda</w:t>
+      </w:r>
+      <w:r>
+        <w:t xml:space="preserve"> (normal ou recheada com catupiry) e da </w:t>
+      </w:r>
+      <w:r>
+        <w:rPr>
+          <w:color w:val="FF0000"/>
+        </w:rPr>
+        <w:t>quantidade de molho</w:t>
+      </w:r>
+      <w:r>
+        <w:t xml:space="preserve"> (pouco, normal ou extra).</w:t>
+      </w:r>
+    </w:p>
+    <w:p>
+      <w:pPr>
+        <w:ind w:firstLine="708"/>
+      </w:pPr>
+      <w:proofErr w:type="gramStart"/>
+      <w:r>
+        <w:rPr>
+          <w:b/>
+        </w:rPr>
+        <w:t>l)</w:t>
+      </w:r>
+      <w:r>
         <w:t xml:space="preserve"> </w:t>
       </w:r>
       <w:r>
         <w:rPr>
-          <w:color w:val="00B050"/>
-        </w:rPr>
-        <w:t>dono</w:t>
-      </w:r>
-      <w:r>
-        <w:t xml:space="preserve"> de negócio pode </w:t>
-      </w:r>
-      <w:r>
-        <w:rPr>
-          <w:color w:val="00B0F0"/>
-        </w:rPr>
-        <w:t>possuir</w:t>
-      </w:r>
-      <w:r>
-        <w:t xml:space="preserve"> várias </w:t>
-      </w:r>
-      <w:r>
-        <w:rPr>
-          <w:color w:val="00B050"/>
-        </w:rPr>
-        <w:t>pizzarias</w:t>
-      </w:r>
-      <w:r>
-        <w:t>. Uma pizzaria tem que pertencer a um único dono.</w:t>
+          <w:color w:val="222A35" w:themeColor="text2" w:themeShade="80"/>
+        </w:rPr>
+        <w:t>Um</w:t>
+      </w:r>
+      <w:proofErr w:type="gramEnd"/>
+      <w:r>
+        <w:rPr>
+          <w:color w:val="222A35" w:themeColor="text2" w:themeShade="80"/>
+        </w:rPr>
+        <w:t xml:space="preserve"> pedido pode </w:t>
+      </w:r>
+      <w:r>
+        <w:t xml:space="preserve">conter um ou mais </w:t>
+      </w:r>
+      <w:r>
+        <w:rPr>
+          <w:color w:val="222A35" w:themeColor="text2" w:themeShade="80"/>
+        </w:rPr>
+        <w:t>acompanhamentos.</w:t>
+      </w:r>
+      <w:r>
+        <w:t xml:space="preserve"> Para </w:t>
+      </w:r>
+      <w:r>
+        <w:rPr>
+          <w:color w:val="000000" w:themeColor="text1"/>
+        </w:rPr>
+        <w:t xml:space="preserve">cada acompanhamento </w:t>
+      </w:r>
+      <w:r>
+        <w:t xml:space="preserve">solicitado é necessário definir a </w:t>
+      </w:r>
+      <w:r>
+        <w:rPr>
+          <w:color w:val="FF0000"/>
+        </w:rPr>
+        <w:t>quantidade desejada</w:t>
+      </w:r>
+      <w:r>
+        <w:t xml:space="preserve"> do mesmo.</w:t>
       </w:r>
     </w:p>
     <w:p>
@@ -3313,65 +4136,23 @@
         <w:rPr>
           <w:b/>
         </w:rPr>
-        <w:t>e)</w:t>
-      </w:r>
-      <w:r>
-        <w:t xml:space="preserve"> De</w:t>
+        <w:t>m)</w:t>
+      </w:r>
+      <w:r>
+        <w:t xml:space="preserve"> Além</w:t>
       </w:r>
       <w:proofErr w:type="gramEnd"/>
       <w:r>
-        <w:t xml:space="preserve"> cada uma dessas </w:t>
-      </w:r>
-      <w:r>
-        <w:rPr>
-          <w:color w:val="00B050"/>
-        </w:rPr>
-        <w:t>pizzarias</w:t>
-      </w:r>
-      <w:r>
-        <w:t xml:space="preserve">, é necessário registrar o </w:t>
-      </w:r>
-      <w:r>
-        <w:rPr>
-          <w:color w:val="FF0000"/>
-        </w:rPr>
-        <w:t>CEP</w:t>
-      </w:r>
-      <w:r>
-        <w:t xml:space="preserve">, </w:t>
-      </w:r>
-      <w:r>
-        <w:rPr>
-          <w:color w:val="FF0000"/>
-        </w:rPr>
-        <w:t>endereço</w:t>
-      </w:r>
-      <w:r>
-        <w:t xml:space="preserve">, </w:t>
-      </w:r>
-      <w:r>
-        <w:rPr>
-          <w:color w:val="FF0000"/>
-        </w:rPr>
-        <w:t>número de telefone</w:t>
-      </w:r>
-      <w:r>
-        <w:t xml:space="preserve">, </w:t>
-      </w:r>
-      <w:r>
-        <w:rPr>
-          <w:color w:val="FF0000"/>
-        </w:rPr>
-        <w:t>web site</w:t>
-      </w:r>
-      <w:r>
-        <w:t xml:space="preserve">, e os </w:t>
-      </w:r>
-      <w:r>
-        <w:rPr>
-          <w:color w:val="FF0000"/>
-        </w:rPr>
-        <w:t>horários de funcionamento (horário de abertura e horário de fechamento).</w:t>
+        <w:t xml:space="preserve"> disso, também deve ser permitido que o consumidor faminto    adicione ingredientes extras para cada pizza incluída em seu pedido. É importante notar que a adição de ingredientes extras na inclusão de uma pizza em um pedido é </w:t>
+      </w:r>
+      <w:r>
+        <w:rPr>
+          <w:b/>
+        </w:rPr>
+        <w:t>opcional</w:t>
+      </w:r>
+      <w:r>
+        <w:t xml:space="preserve">. Um mesmo ingrediente extra pode ser adicionado em várias inclusões de pizzas em pedidos. </w:t>
       </w:r>
     </w:p>
     <w:p>
@@ -3383,553 +4164,7 @@
         <w:rPr>
           <w:b/>
         </w:rPr>
-        <w:t>f)</w:t>
-      </w:r>
-      <w:r>
-        <w:t xml:space="preserve"> Cada</w:t>
-      </w:r>
-      <w:proofErr w:type="gramEnd"/>
-      <w:r>
-        <w:t xml:space="preserve"> </w:t>
-      </w:r>
-      <w:r>
-        <w:rPr>
-          <w:color w:val="00B050"/>
-        </w:rPr>
-        <w:t>pizzaria</w:t>
-      </w:r>
-      <w:r>
-        <w:t xml:space="preserve"> pode </w:t>
-      </w:r>
-      <w:r>
-        <w:rPr>
-          <w:color w:val="00B0F0"/>
-        </w:rPr>
-        <w:t>oferecer</w:t>
-      </w:r>
-      <w:r>
-        <w:t xml:space="preserve"> diversas </w:t>
-      </w:r>
-      <w:r>
-        <w:rPr>
-          <w:color w:val="00B050"/>
-        </w:rPr>
-        <w:t>pizzas</w:t>
-      </w:r>
-      <w:r>
-        <w:t xml:space="preserve">. Para cada uma das pizzas é preciso registrar o </w:t>
-      </w:r>
-      <w:r>
-        <w:rPr>
-          <w:color w:val="FF0000"/>
-        </w:rPr>
-        <w:t>nome</w:t>
-      </w:r>
-      <w:r>
-        <w:t xml:space="preserve"> (</w:t>
-      </w:r>
-      <w:proofErr w:type="spellStart"/>
-      <w:r>
-        <w:t>marguerita</w:t>
-      </w:r>
-      <w:proofErr w:type="spellEnd"/>
-      <w:r>
-        <w:t xml:space="preserve">, quatro queijos, etc.) e o </w:t>
-      </w:r>
-      <w:r>
-        <w:rPr>
-          <w:color w:val="FF0000"/>
-        </w:rPr>
-        <w:t>preço</w:t>
-      </w:r>
-      <w:r>
-        <w:t xml:space="preserve">. Embora duas pizzas de pizzarias diferentes possam ter o mesmo nome, elas não serão exatamente iguais uma vez que o </w:t>
-      </w:r>
-      <w:r>
-        <w:rPr>
-          <w:color w:val="000000" w:themeColor="text1"/>
-        </w:rPr>
-        <w:t>sabor</w:t>
-      </w:r>
-      <w:r>
-        <w:t xml:space="preserve"> será diferente, e por isso devem ser consideradas únicas. Além disso, as pizzas devem ser distinguíveis mesmo que elas tenham o mesmo preço, por exemplo, uma pizza </w:t>
-      </w:r>
-      <w:proofErr w:type="spellStart"/>
-      <w:r>
-        <w:t>marguerita</w:t>
-      </w:r>
-      <w:proofErr w:type="spellEnd"/>
-      <w:r>
-        <w:t xml:space="preserve"> da Pizzaria Pronto de Uberlândia que custa R$48,00 deve ser distinguível da pizza </w:t>
-      </w:r>
-      <w:proofErr w:type="spellStart"/>
-      <w:r>
-        <w:t>marguerita</w:t>
-      </w:r>
-      <w:proofErr w:type="spellEnd"/>
-      <w:r>
-        <w:t xml:space="preserve"> da Pizzaria Papa Léguas de Araguari, que também custa R$48,00.</w:t>
-      </w:r>
-    </w:p>
-    <w:p>
-      <w:pPr>
-        <w:ind w:firstLine="708"/>
-      </w:pPr>
-      <w:proofErr w:type="gramStart"/>
-      <w:r>
-        <w:rPr>
-          <w:b/>
-        </w:rPr>
-        <w:t>g)</w:t>
-      </w:r>
-      <w:r>
-        <w:t xml:space="preserve"> As</w:t>
-      </w:r>
-      <w:proofErr w:type="gramEnd"/>
-      <w:r>
-        <w:t xml:space="preserve"> pizzas oferecidas pelas pizzarias são categorizadas com base em uma hierarquia de categoria fixa (por exemplo, a pizza </w:t>
-      </w:r>
-      <w:proofErr w:type="spellStart"/>
-      <w:r>
-        <w:t>marguerita</w:t>
-      </w:r>
-      <w:proofErr w:type="spellEnd"/>
-      <w:r>
-        <w:t xml:space="preserve"> pode ser categorizada como </w:t>
-      </w:r>
-      <w:r>
         <w:lastRenderedPageBreak/>
-        <w:t xml:space="preserve">PIZZASALGADA -&gt; TRADICIONAL e a pizza quatro queijos pode ser categorizada com PIZZA SALGADA -&gt; ESPECIAL). Cada </w:t>
-      </w:r>
-      <w:r>
-        <w:rPr>
-          <w:color w:val="00B050"/>
-        </w:rPr>
-        <w:t>categoria</w:t>
-      </w:r>
-      <w:r>
-        <w:t xml:space="preserve"> é identificada por um </w:t>
-      </w:r>
-      <w:r>
-        <w:rPr>
-          <w:color w:val="FF0000"/>
-          <w:u w:val="single"/>
-        </w:rPr>
-        <w:t>código numérico</w:t>
-      </w:r>
-      <w:r>
-        <w:t xml:space="preserve"> e possui uma </w:t>
-      </w:r>
-      <w:r>
-        <w:rPr>
-          <w:color w:val="FF0000"/>
-        </w:rPr>
-        <w:t>descrição</w:t>
-      </w:r>
-      <w:r>
-        <w:t xml:space="preserve"> da categoria.</w:t>
-      </w:r>
-    </w:p>
-    <w:p>
-      <w:pPr>
-        <w:ind w:firstLine="708"/>
-      </w:pPr>
-      <w:proofErr w:type="gramStart"/>
-      <w:r>
-        <w:rPr>
-          <w:b/>
-        </w:rPr>
-        <w:t>h)</w:t>
-      </w:r>
-      <w:r>
-        <w:t xml:space="preserve"> Cada</w:t>
-      </w:r>
-      <w:proofErr w:type="gramEnd"/>
-      <w:r>
-        <w:t xml:space="preserve"> </w:t>
-      </w:r>
-      <w:r>
-        <w:rPr>
-          <w:color w:val="00B050"/>
-        </w:rPr>
-        <w:t>pizzaria</w:t>
-      </w:r>
-      <w:r>
-        <w:t xml:space="preserve"> pode </w:t>
-      </w:r>
-      <w:r>
-        <w:rPr>
-          <w:color w:val="00B0F0"/>
-        </w:rPr>
-        <w:t>oferecer</w:t>
-      </w:r>
-      <w:r>
-        <w:t xml:space="preserve"> também a entrega de </w:t>
-      </w:r>
-      <w:r>
-        <w:rPr>
-          <w:color w:val="00B050"/>
-        </w:rPr>
-        <w:t>acompanhamentos</w:t>
-      </w:r>
-      <w:r>
-        <w:t xml:space="preserve"> para as pizzas, como, bebidas, saladas e sobremesas. Para cada acompanhamento é necessário armazenar </w:t>
-      </w:r>
-      <w:r>
-        <w:rPr>
-          <w:color w:val="FF0000"/>
-        </w:rPr>
-        <w:t>nome</w:t>
-      </w:r>
-      <w:r>
-        <w:t xml:space="preserve">, </w:t>
-      </w:r>
-      <w:r>
-        <w:rPr>
-          <w:color w:val="FF0000"/>
-        </w:rPr>
-        <w:t>descrição</w:t>
-      </w:r>
-      <w:r>
-        <w:t xml:space="preserve">, </w:t>
-      </w:r>
-      <w:r>
-        <w:rPr>
-          <w:color w:val="FF0000"/>
-        </w:rPr>
-        <w:t>tipo de acompanhamento</w:t>
-      </w:r>
-      <w:r>
-        <w:t xml:space="preserve"> (bebida, salada ou sobremesa), e </w:t>
-      </w:r>
-      <w:r>
-        <w:rPr>
-          <w:color w:val="FF0000"/>
-        </w:rPr>
-        <w:t>preço</w:t>
-      </w:r>
-      <w:r>
-        <w:t xml:space="preserve">. Cada acompanhamento recebe um </w:t>
-      </w:r>
-      <w:r>
-        <w:rPr>
-          <w:color w:val="FF0000"/>
-          <w:u w:val="single"/>
-        </w:rPr>
-        <w:t>código</w:t>
-      </w:r>
-      <w:r>
-        <w:t xml:space="preserve"> que o distingue apenas entre os acompanhamentos de uma mesma pizzaria.</w:t>
-      </w:r>
-    </w:p>
-    <w:p>
-      <w:pPr>
-        <w:ind w:firstLine="708"/>
-      </w:pPr>
-      <w:r>
-        <w:rPr>
-          <w:b/>
-        </w:rPr>
-        <w:t>i)</w:t>
-      </w:r>
-      <w:r>
-        <w:t xml:space="preserve"> A segunda opção no </w:t>
-      </w:r>
-      <w:proofErr w:type="spellStart"/>
-      <w:r>
-        <w:t>app</w:t>
-      </w:r>
-      <w:proofErr w:type="spellEnd"/>
-      <w:r>
-        <w:t xml:space="preserve"> é selecionar “</w:t>
-      </w:r>
-      <w:r>
-        <w:rPr>
-          <w:color w:val="92D050"/>
-        </w:rPr>
-        <w:t>consumidor faminto</w:t>
-      </w:r>
-      <w:r>
-        <w:t xml:space="preserve">”. Para esses consumidores famintos, é necessário saber qual o </w:t>
-      </w:r>
-      <w:r>
-        <w:rPr>
-          <w:color w:val="C00000"/>
-        </w:rPr>
-        <w:t>endereço de entrega</w:t>
-      </w:r>
-      <w:r>
-        <w:t>.</w:t>
-      </w:r>
-    </w:p>
-    <w:p>
-      <w:pPr>
-        <w:ind w:firstLine="708"/>
-      </w:pPr>
-      <w:r>
-        <w:rPr>
-          <w:b/>
-        </w:rPr>
-        <w:t>j)</w:t>
-      </w:r>
-      <w:r>
-        <w:t xml:space="preserve"> </w:t>
-      </w:r>
-      <w:r>
-        <w:rPr>
-          <w:color w:val="92D050"/>
-        </w:rPr>
-        <w:t>Consumidores famintos</w:t>
-      </w:r>
-      <w:r>
-        <w:t xml:space="preserve"> podem </w:t>
-      </w:r>
-      <w:r>
-        <w:rPr>
-          <w:color w:val="00B0F0"/>
-        </w:rPr>
-        <w:t>fazer</w:t>
-      </w:r>
-      <w:r>
-        <w:t xml:space="preserve"> </w:t>
-      </w:r>
-      <w:r>
-        <w:rPr>
-          <w:color w:val="00B050"/>
-        </w:rPr>
-        <w:t>pedidos</w:t>
-      </w:r>
-      <w:r>
-        <w:t xml:space="preserve"> de pizzas com ou sem acompanhamentos. Cada </w:t>
-      </w:r>
-      <w:r>
-        <w:rPr>
-          <w:color w:val="00B050"/>
-        </w:rPr>
-        <w:t>pedido</w:t>
-      </w:r>
-      <w:r>
-        <w:t xml:space="preserve"> recebe um </w:t>
-      </w:r>
-      <w:r>
-        <w:rPr>
-          <w:color w:val="FF0000"/>
-          <w:u w:val="single"/>
-        </w:rPr>
-        <w:t>ID</w:t>
-      </w:r>
-      <w:r>
-        <w:t xml:space="preserve">, e é necessário que o </w:t>
-      </w:r>
-      <w:proofErr w:type="spellStart"/>
-      <w:r>
-        <w:t>app</w:t>
-      </w:r>
-      <w:proofErr w:type="spellEnd"/>
-      <w:r>
-        <w:t xml:space="preserve"> registre a </w:t>
-      </w:r>
-      <w:r>
-        <w:rPr>
-          <w:color w:val="FF0000"/>
-        </w:rPr>
-        <w:t>data e o horário</w:t>
-      </w:r>
-      <w:r>
-        <w:t xml:space="preserve"> em que o pedido foi feito. Também deve ser permitido que o consumidor faminto indique um </w:t>
-      </w:r>
-      <w:r>
-        <w:rPr>
-          <w:color w:val="FF0000"/>
-        </w:rPr>
-        <w:t>horário posterior para a entrega</w:t>
-      </w:r>
-      <w:r>
-        <w:t xml:space="preserve"> e deve ser perguntado para </w:t>
-      </w:r>
-      <w:r>
-        <w:rPr>
-          <w:color w:val="FF0000"/>
-        </w:rPr>
-        <w:t>quantas pessoas é o pedido</w:t>
-      </w:r>
-      <w:r>
-        <w:t>.</w:t>
-      </w:r>
-    </w:p>
-    <w:p>
-      <w:pPr>
-        <w:ind w:firstLine="708"/>
-      </w:pPr>
-      <w:proofErr w:type="gramStart"/>
-      <w:r>
-        <w:rPr>
-          <w:b/>
-        </w:rPr>
-        <w:t>k)</w:t>
-      </w:r>
-      <w:r>
-        <w:t xml:space="preserve"> </w:t>
-      </w:r>
-      <w:r>
-        <w:rPr>
-          <w:color w:val="000000" w:themeColor="text1"/>
-        </w:rPr>
-        <w:t>Um</w:t>
-      </w:r>
-      <w:proofErr w:type="gramEnd"/>
-      <w:r>
-        <w:rPr>
-          <w:color w:val="000000" w:themeColor="text1"/>
-        </w:rPr>
-        <w:t xml:space="preserve"> pedido pode </w:t>
-      </w:r>
-      <w:r>
-        <w:t xml:space="preserve">conter uma ou mais pizzas. Uma pizza pode ser incluída em vários pedidos. Para cada pizza pedida deve ser possível escolher </w:t>
-      </w:r>
-      <w:r>
-        <w:rPr>
-          <w:color w:val="FF0000"/>
-        </w:rPr>
-        <w:t>opções de preparação</w:t>
-      </w:r>
-      <w:r>
-        <w:t xml:space="preserve">. As opções de preparação devem incluir definição da </w:t>
-      </w:r>
-      <w:r>
-        <w:rPr>
-          <w:color w:val="FF0000"/>
-        </w:rPr>
-        <w:t>massa</w:t>
-      </w:r>
-      <w:r>
-        <w:t xml:space="preserve"> (fina, média ou grossa</w:t>
-      </w:r>
-      <w:proofErr w:type="gramStart"/>
-      <w:r>
-        <w:t>),</w:t>
-      </w:r>
-      <w:r>
-        <w:rPr>
-          <w:color w:val="FF0000"/>
-        </w:rPr>
-        <w:t>da</w:t>
-      </w:r>
-      <w:proofErr w:type="gramEnd"/>
-      <w:r>
-        <w:rPr>
-          <w:color w:val="FF0000"/>
-        </w:rPr>
-        <w:t xml:space="preserve"> borda</w:t>
-      </w:r>
-      <w:r>
-        <w:t xml:space="preserve"> (normal ou recheada com catupiry) e da </w:t>
-      </w:r>
-      <w:r>
-        <w:rPr>
-          <w:color w:val="FF0000"/>
-        </w:rPr>
-        <w:t>quantidade de molho</w:t>
-      </w:r>
-      <w:r>
-        <w:t xml:space="preserve"> (pouco, normal ou extra).</w:t>
-      </w:r>
-    </w:p>
-    <w:p>
-      <w:pPr>
-        <w:ind w:firstLine="708"/>
-      </w:pPr>
-      <w:proofErr w:type="gramStart"/>
-      <w:r>
-        <w:rPr>
-          <w:b/>
-        </w:rPr>
-        <w:t>l)</w:t>
-      </w:r>
-      <w:r>
-        <w:t xml:space="preserve"> </w:t>
-      </w:r>
-      <w:r>
-        <w:rPr>
-          <w:color w:val="222A35" w:themeColor="text2" w:themeShade="80"/>
-        </w:rPr>
-        <w:t>Um</w:t>
-      </w:r>
-      <w:proofErr w:type="gramEnd"/>
-      <w:r>
-        <w:rPr>
-          <w:color w:val="222A35" w:themeColor="text2" w:themeShade="80"/>
-        </w:rPr>
-        <w:t xml:space="preserve"> pedido pode </w:t>
-      </w:r>
-      <w:r>
-        <w:t xml:space="preserve">conter um ou mais </w:t>
-      </w:r>
-      <w:r>
-        <w:rPr>
-          <w:color w:val="222A35" w:themeColor="text2" w:themeShade="80"/>
-        </w:rPr>
-        <w:t>acompanhamentos.</w:t>
-      </w:r>
-      <w:r>
-        <w:t xml:space="preserve"> Para </w:t>
-      </w:r>
-      <w:r>
-        <w:rPr>
-          <w:color w:val="000000" w:themeColor="text1"/>
-        </w:rPr>
-        <w:t xml:space="preserve">cada acompanhamento </w:t>
-      </w:r>
-      <w:r>
-        <w:t xml:space="preserve">solicitado é necessário definir a </w:t>
-      </w:r>
-      <w:r>
-        <w:rPr>
-          <w:color w:val="FF0000"/>
-        </w:rPr>
-        <w:t>quantidade desejada</w:t>
-      </w:r>
-      <w:r>
-        <w:t xml:space="preserve"> do mesmo.</w:t>
-      </w:r>
-    </w:p>
-    <w:p>
-      <w:pPr>
-        <w:ind w:firstLine="708"/>
-      </w:pPr>
-      <w:proofErr w:type="gramStart"/>
-      <w:r>
-        <w:rPr>
-          <w:b/>
-        </w:rPr>
-        <w:t>m)</w:t>
-      </w:r>
-      <w:r>
-        <w:t xml:space="preserve"> Além</w:t>
-      </w:r>
-      <w:proofErr w:type="gramEnd"/>
-      <w:r>
-        <w:t xml:space="preserve"> disso, também deve ser permitido que o consumidor faminto    adicione ingredientes extras para cada pizza incluída em seu pedido. É importante notar que a adição de ingredientes extras na inclusão de uma pizza em um pedido é </w:t>
-      </w:r>
-      <w:r>
-        <w:rPr>
-          <w:b/>
-        </w:rPr>
-        <w:t>opcional</w:t>
-      </w:r>
-      <w:r>
-        <w:t xml:space="preserve">. Um mesmo ingrediente extra pode ser adicionado em várias inclusões de pizzas em pedidos. </w:t>
-      </w:r>
-    </w:p>
-    <w:p>
-      <w:pPr>
-        <w:ind w:firstLine="708"/>
-      </w:pPr>
-      <w:proofErr w:type="gramStart"/>
-      <w:r>
-        <w:rPr>
-          <w:b/>
-        </w:rPr>
         <w:t>n)</w:t>
       </w:r>
       <w:r>
@@ -4009,11 +4244,7 @@
         <w:t>pedido de entretenimento</w:t>
       </w:r>
       <w:r>
-        <w:t xml:space="preserve">. Nem todo pedido tem que ser um pedido de entretenimento. Mas quando um consumidor faminto indica que ele ou ela querem ser entretidos enquanto comem a </w:t>
-      </w:r>
-      <w:r>
-        <w:lastRenderedPageBreak/>
-        <w:t xml:space="preserve">pizza, será necessário registrar as informações de um pedido padrão e também o </w:t>
+        <w:t xml:space="preserve">. Nem todo pedido tem que ser um pedido de entretenimento. Mas quando um consumidor faminto indica que ele ou ela querem ser entretidos enquanto comem a pizza, será necessário registrar as informações de um pedido padrão e também o </w:t>
       </w:r>
       <w:r>
         <w:rPr>
@@ -4344,7 +4575,7 @@
       </w:pPr>
     </w:p>
     <w:sectPr>
-      <w:footerReference w:type="default" r:id="rId13"/>
+      <w:footerReference w:type="default" r:id="rId19"/>
       <w:pgSz w:w="11906" w:h="16838"/>
       <w:pgMar w:top="1417" w:right="1701" w:bottom="1417" w:left="1701" w:header="708" w:footer="708" w:gutter="0"/>
       <w:cols w:space="708"/>
@@ -4410,7 +4641,7 @@
           <w:rPr>
             <w:noProof/>
           </w:rPr>
-          <w:t>7</w:t>
+          <w:t>12</w:t>
         </w:r>
         <w:r>
           <w:fldChar w:fldCharType="end"/>
@@ -4454,6 +4685,96 @@
 <file path=word/numbering.xml><?xml version="1.0" encoding="utf-8"?>
 <w:numbering xmlns:wpc="http://schemas.microsoft.com/office/word/2010/wordprocessingCanvas" xmlns:cx="http://schemas.microsoft.com/office/drawing/2014/chartex" xmlns:cx1="http://schemas.microsoft.com/office/drawing/2015/9/8/chartex" xmlns:mc="http://schemas.openxmlformats.org/markup-compatibility/2006" xmlns:o="urn:schemas-microsoft-com:office:office" xmlns:r="http://schemas.openxmlformats.org/officeDocument/2006/relationships" xmlns:m="http://schemas.openxmlformats.org/officeDocument/2006/math" xmlns:v="urn:schemas-microsoft-com:vml" xmlns:wp14="http://schemas.microsoft.com/office/word/2010/wordprocessingDrawing" xmlns:wp="http://schemas.openxmlformats.org/drawingml/2006/wordprocessingDrawing" xmlns:w10="urn:schemas-microsoft-com:office:word" xmlns:w="http://schemas.openxmlformats.org/wordprocessingml/2006/main" xmlns:w14="http://schemas.microsoft.com/office/word/2010/wordml" xmlns:w15="http://schemas.microsoft.com/office/word/2012/wordml" xmlns:w16se="http://schemas.microsoft.com/office/word/2015/wordml/symex" xmlns:wpg="http://schemas.microsoft.com/office/word/2010/wordprocessingGroup" xmlns:wpi="http://schemas.microsoft.com/office/word/2010/wordprocessingInk" xmlns:wne="http://schemas.microsoft.com/office/word/2006/wordml" xmlns:wps="http://schemas.microsoft.com/office/word/2010/wordprocessingShape" mc:Ignorable="w14 w15 w16se wp14">
   <w:abstractNum w:abstractNumId="0" w15:restartNumberingAfterBreak="0">
+    <w:nsid w:val="098B5284"/>
+    <w:multiLevelType w:val="hybridMultilevel"/>
+    <w:tmpl w:val="30766A76"/>
+    <w:lvl w:ilvl="0" w:tplc="B666E5E6">
+      <w:start w:val="1"/>
+      <w:numFmt w:val="lowerRoman"/>
+      <w:lvlText w:val="%1)"/>
+      <w:lvlJc w:val="left"/>
+      <w:pPr>
+        <w:ind w:left="1428" w:hanging="720"/>
+      </w:pPr>
+      <w:rPr>
+        <w:rFonts w:hint="default"/>
+        <w:b/>
+      </w:rPr>
+    </w:lvl>
+    <w:lvl w:ilvl="1" w:tplc="04090019" w:tentative="1">
+      <w:start w:val="1"/>
+      <w:numFmt w:val="lowerLetter"/>
+      <w:lvlText w:val="%2."/>
+      <w:lvlJc w:val="left"/>
+      <w:pPr>
+        <w:ind w:left="1788" w:hanging="360"/>
+      </w:pPr>
+    </w:lvl>
+    <w:lvl w:ilvl="2" w:tplc="0409001B" w:tentative="1">
+      <w:start w:val="1"/>
+      <w:numFmt w:val="lowerRoman"/>
+      <w:lvlText w:val="%3."/>
+      <w:lvlJc w:val="right"/>
+      <w:pPr>
+        <w:ind w:left="2508" w:hanging="180"/>
+      </w:pPr>
+    </w:lvl>
+    <w:lvl w:ilvl="3" w:tplc="0409000F" w:tentative="1">
+      <w:start w:val="1"/>
+      <w:numFmt w:val="decimal"/>
+      <w:lvlText w:val="%4."/>
+      <w:lvlJc w:val="left"/>
+      <w:pPr>
+        <w:ind w:left="3228" w:hanging="360"/>
+      </w:pPr>
+    </w:lvl>
+    <w:lvl w:ilvl="4" w:tplc="04090019" w:tentative="1">
+      <w:start w:val="1"/>
+      <w:numFmt w:val="lowerLetter"/>
+      <w:lvlText w:val="%5."/>
+      <w:lvlJc w:val="left"/>
+      <w:pPr>
+        <w:ind w:left="3948" w:hanging="360"/>
+      </w:pPr>
+    </w:lvl>
+    <w:lvl w:ilvl="5" w:tplc="0409001B" w:tentative="1">
+      <w:start w:val="1"/>
+      <w:numFmt w:val="lowerRoman"/>
+      <w:lvlText w:val="%6."/>
+      <w:lvlJc w:val="right"/>
+      <w:pPr>
+        <w:ind w:left="4668" w:hanging="180"/>
+      </w:pPr>
+    </w:lvl>
+    <w:lvl w:ilvl="6" w:tplc="0409000F" w:tentative="1">
+      <w:start w:val="1"/>
+      <w:numFmt w:val="decimal"/>
+      <w:lvlText w:val="%7."/>
+      <w:lvlJc w:val="left"/>
+      <w:pPr>
+        <w:ind w:left="5388" w:hanging="360"/>
+      </w:pPr>
+    </w:lvl>
+    <w:lvl w:ilvl="7" w:tplc="04090019" w:tentative="1">
+      <w:start w:val="1"/>
+      <w:numFmt w:val="lowerLetter"/>
+      <w:lvlText w:val="%8."/>
+      <w:lvlJc w:val="left"/>
+      <w:pPr>
+        <w:ind w:left="6108" w:hanging="360"/>
+      </w:pPr>
+    </w:lvl>
+    <w:lvl w:ilvl="8" w:tplc="0409001B" w:tentative="1">
+      <w:start w:val="1"/>
+      <w:numFmt w:val="lowerRoman"/>
+      <w:lvlText w:val="%9."/>
+      <w:lvlJc w:val="right"/>
+      <w:pPr>
+        <w:ind w:left="6828" w:hanging="180"/>
+      </w:pPr>
+    </w:lvl>
+  </w:abstractNum>
+  <w:abstractNum w:abstractNumId="1" w15:restartNumberingAfterBreak="0">
     <w:nsid w:val="2EEC6A2A"/>
     <w:multiLevelType w:val="hybridMultilevel"/>
     <w:tmpl w:val="D22BB50F"/>
@@ -4504,7 +4825,7 @@
       <w:lvlJc w:val="left"/>
     </w:lvl>
   </w:abstractNum>
-  <w:abstractNum w:abstractNumId="1" w15:restartNumberingAfterBreak="0">
+  <w:abstractNum w:abstractNumId="2" w15:restartNumberingAfterBreak="0">
     <w:nsid w:val="47026D1C"/>
     <w:multiLevelType w:val="hybridMultilevel"/>
     <w:tmpl w:val="7A72FFDE"/>
@@ -4593,7 +4914,7 @@
       </w:pPr>
     </w:lvl>
   </w:abstractNum>
-  <w:abstractNum w:abstractNumId="2" w15:restartNumberingAfterBreak="0">
+  <w:abstractNum w:abstractNumId="3" w15:restartNumberingAfterBreak="0">
     <w:nsid w:val="7C81664D"/>
     <w:multiLevelType w:val="hybridMultilevel"/>
     <w:tmpl w:val="2EDF4697"/>
@@ -4645,13 +4966,16 @@
     </w:lvl>
   </w:abstractNum>
   <w:num w:numId="1">
+    <w:abstractNumId w:val="2"/>
+  </w:num>
+  <w:num w:numId="2">
     <w:abstractNumId w:val="1"/>
   </w:num>
-  <w:num w:numId="2">
+  <w:num w:numId="3">
+    <w:abstractNumId w:val="3"/>
+  </w:num>
+  <w:num w:numId="4">
     <w:abstractNumId w:val="0"/>
-  </w:num>
-  <w:num w:numId="3">
-    <w:abstractNumId w:val="2"/>
   </w:num>
 </w:numbering>
 </file>
@@ -5676,7 +6000,7 @@
 </file>
 
 <file path=customXml/itemProps1.xml><?xml version="1.0" encoding="utf-8"?>
-<ds:datastoreItem xmlns:ds="http://schemas.openxmlformats.org/officeDocument/2006/customXml" ds:itemID="{E8201F99-340B-495F-9675-89738FAD610A}">
+<ds:datastoreItem xmlns:ds="http://schemas.openxmlformats.org/officeDocument/2006/customXml" ds:itemID="{553DE549-121B-4BC8-ADD1-E654FF14582C}">
   <ds:schemaRefs>
     <ds:schemaRef ds:uri="http://schemas.openxmlformats.org/officeDocument/2006/bibliography"/>
   </ds:schemaRefs>

</xml_diff>

<commit_message>
modelo conceitual quase 100% documentado
</commit_message>
<xml_diff>
--- a/Documentacao.docx
+++ b/Documentacao.docx
@@ -1604,7 +1604,13 @@
         <w:rPr>
           <w:color w:val="FF0000"/>
         </w:rPr>
-        <w:t>endereço específico</w:t>
+        <w:t>endereço</w:t>
+      </w:r>
+      <w:r>
+        <w:rPr>
+          <w:color w:val="FF0000"/>
+        </w:rPr>
+        <w:t xml:space="preserve"> específico</w:t>
       </w:r>
       <w:r>
         <w:t>, e se eles quiserem, eles podem escolher um “</w:t>
@@ -1755,7 +1761,7 @@
       <w:proofErr w:type="spellStart"/>
       <w:r>
         <w:rPr>
-          <w:color w:val="C00000"/>
+          <w:color w:val="FF0000"/>
         </w:rPr>
         <w:t>LinkedIn</w:t>
       </w:r>
@@ -2161,7 +2167,7 @@
       </w:r>
       <w:r>
         <w:rPr>
-          <w:color w:val="92D050"/>
+          <w:color w:val="00B050"/>
         </w:rPr>
         <w:t>consumidor faminto</w:t>
       </w:r>
@@ -2170,7 +2176,7 @@
       </w:r>
       <w:r>
         <w:rPr>
-          <w:color w:val="C00000"/>
+          <w:color w:val="FF0000"/>
         </w:rPr>
         <w:t>endereço de entrega</w:t>
       </w:r>
@@ -2194,7 +2200,7 @@
       </w:r>
       <w:r>
         <w:rPr>
-          <w:color w:val="92D050"/>
+          <w:color w:val="00B050"/>
         </w:rPr>
         <w:t>Consumidores famintos</w:t>
       </w:r>
@@ -2521,7 +2527,7 @@
       </w:r>
       <w:r>
         <w:rPr>
-          <w:color w:val="92D050"/>
+          <w:color w:val="00B050"/>
         </w:rPr>
         <w:t>pedido de entretenimento</w:t>
       </w:r>
@@ -2611,7 +2617,7 @@
       </w:r>
       <w:r>
         <w:rPr>
-          <w:color w:val="92D050"/>
+          <w:color w:val="00B050"/>
         </w:rPr>
         <w:t>animador</w:t>
       </w:r>
@@ -2620,7 +2626,7 @@
       </w:r>
       <w:r>
         <w:rPr>
-          <w:color w:val="C00000"/>
+          <w:color w:val="FF0000"/>
         </w:rPr>
         <w:t>nome artístico</w:t>
       </w:r>
@@ -2629,7 +2635,7 @@
       </w:r>
       <w:r>
         <w:rPr>
-          <w:color w:val="C00000"/>
+          <w:color w:val="FF0000"/>
         </w:rPr>
         <w:t>biografia</w:t>
       </w:r>
@@ -2638,7 +2644,7 @@
       </w:r>
       <w:r>
         <w:rPr>
-          <w:color w:val="C00000"/>
+          <w:color w:val="FF0000"/>
         </w:rPr>
         <w:t>preço</w:t>
       </w:r>
@@ -2669,7 +2675,7 @@
       </w:r>
       <w:r>
         <w:rPr>
-          <w:color w:val="92D050"/>
+          <w:color w:val="00B050"/>
         </w:rPr>
         <w:t>pedido de entretenimento</w:t>
       </w:r>
@@ -2687,7 +2693,7 @@
       </w:r>
       <w:r>
         <w:rPr>
-          <w:color w:val="92D050"/>
+          <w:color w:val="00B050"/>
         </w:rPr>
         <w:t>animador</w:t>
       </w:r>
@@ -2711,7 +2717,7 @@
       </w:r>
       <w:r>
         <w:rPr>
-          <w:color w:val="92D050"/>
+          <w:color w:val="00B050"/>
         </w:rPr>
         <w:t>animador</w:t>
       </w:r>
@@ -2760,7 +2766,7 @@
       </w:r>
       <w:r>
         <w:rPr>
-          <w:color w:val="92D050"/>
+          <w:color w:val="00B050"/>
         </w:rPr>
         <w:t>entregadores</w:t>
       </w:r>
@@ -3039,27 +3045,14 @@
       <w:r>
         <w:t xml:space="preserve">Figura </w:t>
       </w:r>
-      <w:r>
-        <w:fldChar w:fldCharType="begin"/>
-      </w:r>
-      <w:r>
-        <w:instrText xml:space="preserve"> SEQ Figura \* ARABIC </w:instrText>
-      </w:r>
-      <w:r>
-        <w:fldChar w:fldCharType="separate"/>
-      </w:r>
-      <w:r>
-        <w:rPr>
-          <w:noProof/>
-        </w:rPr>
-        <w:t>1</w:t>
-      </w:r>
-      <w:r>
-        <w:rPr>
-          <w:noProof/>
-        </w:rPr>
-        <w:fldChar w:fldCharType="end"/>
-      </w:r>
+      <w:fldSimple w:instr=" SEQ Figura \* ARABIC ">
+        <w:r>
+          <w:rPr>
+            <w:noProof/>
+          </w:rPr>
+          <w:t>1</w:t>
+        </w:r>
+      </w:fldSimple>
       <w:bookmarkEnd w:id="2"/>
       <w:r>
         <w:t xml:space="preserve"> - Esquema conceitual do aplicativo especificado.</w:t>
@@ -3152,27 +3145,14 @@
       <w:r>
         <w:t xml:space="preserve">Figura </w:t>
       </w:r>
-      <w:r>
-        <w:fldChar w:fldCharType="begin"/>
-      </w:r>
-      <w:r>
-        <w:instrText xml:space="preserve"> SEQ Figura \* ARABIC </w:instrText>
-      </w:r>
-      <w:r>
-        <w:fldChar w:fldCharType="separate"/>
-      </w:r>
-      <w:r>
-        <w:rPr>
-          <w:noProof/>
-        </w:rPr>
-        <w:t>2</w:t>
-      </w:r>
-      <w:r>
-        <w:rPr>
-          <w:noProof/>
-        </w:rPr>
-        <w:fldChar w:fldCharType="end"/>
-      </w:r>
+      <w:fldSimple w:instr=" SEQ Figura \* ARABIC ">
+        <w:r>
+          <w:rPr>
+            <w:noProof/>
+          </w:rPr>
+          <w:t>2</w:t>
+        </w:r>
+      </w:fldSimple>
       <w:r>
         <w:t xml:space="preserve"> - Entidade usuário vinda de b).</w:t>
       </w:r>
@@ -3212,6 +3192,10 @@
         <w:jc w:val="center"/>
       </w:pPr>
       <w:r>
+        <w:rPr>
+          <w:noProof/>
+          <w:lang w:val="en-US"/>
+        </w:rPr>
         <w:drawing>
           <wp:inline distT="0" distB="0" distL="0" distR="0" wp14:anchorId="05ACE862" wp14:editId="4193E608">
             <wp:extent cx="2323712" cy="2277533"/>
@@ -3256,55 +3240,46 @@
       <w:r>
         <w:t xml:space="preserve">Figura </w:t>
       </w:r>
-      <w:r>
-        <w:fldChar w:fldCharType="begin"/>
-      </w:r>
-      <w:r>
-        <w:instrText xml:space="preserve"> SEQ Figura \* ARABIC </w:instrText>
-      </w:r>
-      <w:r>
-        <w:fldChar w:fldCharType="separate"/>
-      </w:r>
+      <w:fldSimple w:instr=" SEQ Figura \* ARABIC ">
+        <w:r>
+          <w:rPr>
+            <w:noProof/>
+          </w:rPr>
+          <w:t>3</w:t>
+        </w:r>
+      </w:fldSimple>
+      <w:r>
+        <w:t xml:space="preserve"> - Sub classe dono de negócio de c)</w:t>
+      </w:r>
+    </w:p>
+    <w:p>
+      <w:pPr>
+        <w:ind w:firstLine="708"/>
+      </w:pPr>
+      <w:r>
+        <w:rPr>
+          <w:b/>
+        </w:rPr>
+        <w:t xml:space="preserve">d) </w:t>
+      </w:r>
+      <w:r>
+        <w:t>Existe uma entidade chamada pizzaria que equivale a entidade restaurante que por sua vez está relacionada com a entidade dono por meio do relacionamento “possui”.</w:t>
+      </w:r>
+      <w:r>
+        <w:t xml:space="preserve"> A cardinalidade desse relacionamento é de 1 para n, pois uma pizzaria pode possui um único dono e um dono pode possuir várias pizzarias, além disso toda pizzaria deve possuir um dono assim exigindo dependência de participação total por parte da pizzaria.</w:t>
+      </w:r>
+    </w:p>
+    <w:p>
+      <w:pPr>
+        <w:keepNext/>
+        <w:ind w:firstLine="708"/>
+        <w:jc w:val="center"/>
+      </w:pPr>
       <w:r>
         <w:rPr>
           <w:noProof/>
-        </w:rPr>
-        <w:t>3</w:t>
-      </w:r>
-      <w:r>
-        <w:rPr>
-          <w:noProof/>
-        </w:rPr>
-        <w:fldChar w:fldCharType="end"/>
-      </w:r>
-      <w:r>
-        <w:t xml:space="preserve"> - Sub classe dono de negócio de c)</w:t>
-      </w:r>
-    </w:p>
-    <w:p>
-      <w:pPr>
-        <w:ind w:firstLine="708"/>
-      </w:pPr>
-      <w:r>
-        <w:rPr>
-          <w:b/>
-        </w:rPr>
-        <w:t xml:space="preserve">d) </w:t>
-      </w:r>
-      <w:r>
-        <w:t>Existe uma entidade chamada pizzaria que equivale a entidade restaurante que por sua vez está relacionada com a entidade dono por meio do relacionamento “possui”.</w:t>
-      </w:r>
-      <w:r>
-        <w:t xml:space="preserve"> A cardinalidade desse relacionamento é de 1 para n, pois uma pizzaria pode possui um único dono e um dono pode possuir várias pizzarias, além disso toda pizzaria deve possuir um dono assim exigindo dependência de participação total por parte da pizzaria.</w:t>
-      </w:r>
-    </w:p>
-    <w:p>
-      <w:pPr>
-        <w:keepNext/>
-        <w:ind w:firstLine="708"/>
-        <w:jc w:val="center"/>
-      </w:pPr>
-      <w:r>
+          <w:lang w:val="en-US"/>
+        </w:rPr>
         <w:drawing>
           <wp:inline distT="0" distB="0" distL="0" distR="0" wp14:anchorId="71CC22F1" wp14:editId="3F656878">
             <wp:extent cx="1475014" cy="1435328"/>
@@ -3349,14 +3324,27 @@
       <w:r>
         <w:t xml:space="preserve">Figura </w:t>
       </w:r>
-      <w:fldSimple w:instr=" SEQ Figura \* ARABIC ">
-        <w:r>
-          <w:rPr>
-            <w:noProof/>
-          </w:rPr>
-          <w:t>4</w:t>
-        </w:r>
-      </w:fldSimple>
+      <w:r>
+        <w:fldChar w:fldCharType="begin"/>
+      </w:r>
+      <w:r>
+        <w:instrText xml:space="preserve"> SEQ Figura \* ARABIC </w:instrText>
+      </w:r>
+      <w:r>
+        <w:fldChar w:fldCharType="separate"/>
+      </w:r>
+      <w:r>
+        <w:rPr>
+          <w:noProof/>
+        </w:rPr>
+        <w:t>4</w:t>
+      </w:r>
+      <w:r>
+        <w:rPr>
+          <w:noProof/>
+        </w:rPr>
+        <w:fldChar w:fldCharType="end"/>
+      </w:r>
       <w:r>
         <w:t xml:space="preserve"> – Relacionamento entre pizzaria e dono de negócio</w:t>
       </w:r>
@@ -3427,6 +3415,10 @@
         <w:ind w:firstLine="708"/>
       </w:pPr>
       <w:r>
+        <w:rPr>
+          <w:noProof/>
+          <w:lang w:val="en-US"/>
+        </w:rPr>
         <w:lastRenderedPageBreak/>
         <w:drawing>
           <wp:inline distT="0" distB="0" distL="0" distR="0" wp14:anchorId="307F247C" wp14:editId="20EA1A2E">
@@ -3472,14 +3464,27 @@
       <w:r>
         <w:t xml:space="preserve">Figura </w:t>
       </w:r>
-      <w:fldSimple w:instr=" SEQ Figura \* ARABIC ">
-        <w:r>
-          <w:rPr>
-            <w:noProof/>
-          </w:rPr>
-          <w:t>5</w:t>
-        </w:r>
-      </w:fldSimple>
+      <w:r>
+        <w:fldChar w:fldCharType="begin"/>
+      </w:r>
+      <w:r>
+        <w:instrText xml:space="preserve"> SEQ Figura \* ARABIC </w:instrText>
+      </w:r>
+      <w:r>
+        <w:fldChar w:fldCharType="separate"/>
+      </w:r>
+      <w:r>
+        <w:rPr>
+          <w:noProof/>
+        </w:rPr>
+        <w:t>5</w:t>
+      </w:r>
+      <w:r>
+        <w:rPr>
+          <w:noProof/>
+        </w:rPr>
+        <w:fldChar w:fldCharType="end"/>
+      </w:r>
       <w:r>
         <w:t xml:space="preserve"> – Atributos da entidade pizzaria</w:t>
       </w:r>
@@ -3523,6 +3528,10 @@
         <w:jc w:val="center"/>
       </w:pPr>
       <w:r>
+        <w:rPr>
+          <w:noProof/>
+          <w:lang w:val="en-US"/>
+        </w:rPr>
         <w:drawing>
           <wp:inline distT="0" distB="0" distL="0" distR="0" wp14:anchorId="703915FA" wp14:editId="0687422F">
             <wp:extent cx="4006669" cy="3274500"/>
@@ -3567,14 +3576,27 @@
       <w:r>
         <w:t xml:space="preserve">Figura </w:t>
       </w:r>
-      <w:fldSimple w:instr=" SEQ Figura \* ARABIC ">
-        <w:r>
-          <w:rPr>
-            <w:noProof/>
-          </w:rPr>
-          <w:t>6</w:t>
-        </w:r>
-      </w:fldSimple>
+      <w:r>
+        <w:fldChar w:fldCharType="begin"/>
+      </w:r>
+      <w:r>
+        <w:instrText xml:space="preserve"> SEQ Figura \* ARABIC </w:instrText>
+      </w:r>
+      <w:r>
+        <w:fldChar w:fldCharType="separate"/>
+      </w:r>
+      <w:r>
+        <w:rPr>
+          <w:noProof/>
+        </w:rPr>
+        <w:t>6</w:t>
+      </w:r>
+      <w:r>
+        <w:rPr>
+          <w:noProof/>
+        </w:rPr>
+        <w:fldChar w:fldCharType="end"/>
+      </w:r>
       <w:r>
         <w:t xml:space="preserve"> – Relacionamento entre pizzaria e pizza</w:t>
       </w:r>
@@ -3640,6 +3662,10 @@
         <w:jc w:val="center"/>
       </w:pPr>
       <w:r>
+        <w:rPr>
+          <w:noProof/>
+          <w:lang w:val="en-US"/>
+        </w:rPr>
         <w:drawing>
           <wp:inline distT="0" distB="0" distL="0" distR="0" wp14:anchorId="13BA78A9" wp14:editId="0B9E4D91">
             <wp:extent cx="5400040" cy="2941320"/>
@@ -3684,14 +3710,27 @@
       <w:r>
         <w:t xml:space="preserve">Figura </w:t>
       </w:r>
-      <w:fldSimple w:instr=" SEQ Figura \* ARABIC ">
-        <w:r>
-          <w:rPr>
-            <w:noProof/>
-          </w:rPr>
-          <w:t>7</w:t>
-        </w:r>
-      </w:fldSimple>
+      <w:r>
+        <w:fldChar w:fldCharType="begin"/>
+      </w:r>
+      <w:r>
+        <w:instrText xml:space="preserve"> SEQ Figura \* ARABIC </w:instrText>
+      </w:r>
+      <w:r>
+        <w:fldChar w:fldCharType="separate"/>
+      </w:r>
+      <w:r>
+        <w:rPr>
+          <w:noProof/>
+        </w:rPr>
+        <w:t>7</w:t>
+      </w:r>
+      <w:r>
+        <w:rPr>
+          <w:noProof/>
+        </w:rPr>
+        <w:fldChar w:fldCharType="end"/>
+      </w:r>
       <w:r>
         <w:t xml:space="preserve"> – Categoria de hierarquia fixa para pizzas</w:t>
       </w:r>
@@ -3710,19 +3749,7 @@
         <w:t xml:space="preserve"> </w:t>
       </w:r>
       <w:r>
-        <w:t xml:space="preserve">A entidade acompanhamento é </w:t>
-      </w:r>
-      <w:r>
-        <w:t>entidade fraca da entidade pizzaria</w:t>
-      </w:r>
-      <w:r>
-        <w:t>, dessa forma, seu código</w:t>
-      </w:r>
-      <w:r>
-        <w:t xml:space="preserve"> é uma chave primária fraca, dessa forma sendo definido por um relacionamento com cardinalidade 1 para n e dependência de participaç</w:t>
-      </w:r>
-      <w:r>
-        <w:t xml:space="preserve">ão total por parte do acompanhamento. Além disso essa entidade possui os seguintes atributos: </w:t>
+        <w:t xml:space="preserve">A entidade acompanhamento é entidade fraca da entidade pizzaria, dessa forma, seu código é uma chave primária fraca, dessa forma sendo definido por um relacionamento com cardinalidade 1 para n e dependência de participação total por parte do acompanhamento. Além disso essa entidade possui os seguintes atributos: </w:t>
       </w:r>
       <w:r>
         <w:t>nome</w:t>
@@ -3756,6 +3783,10 @@
         <w:jc w:val="center"/>
       </w:pPr>
       <w:r>
+        <w:rPr>
+          <w:noProof/>
+          <w:lang w:val="en-US"/>
+        </w:rPr>
         <w:lastRenderedPageBreak/>
         <w:drawing>
           <wp:inline distT="0" distB="0" distL="0" distR="0" wp14:anchorId="49F40211" wp14:editId="31002D34">
@@ -3801,14 +3832,27 @@
       <w:r>
         <w:t xml:space="preserve">Figura </w:t>
       </w:r>
-      <w:fldSimple w:instr=" SEQ Figura \* ARABIC ">
-        <w:r>
-          <w:rPr>
-            <w:noProof/>
-          </w:rPr>
-          <w:t>8</w:t>
-        </w:r>
-      </w:fldSimple>
+      <w:r>
+        <w:fldChar w:fldCharType="begin"/>
+      </w:r>
+      <w:r>
+        <w:instrText xml:space="preserve"> SEQ Figura \* ARABIC </w:instrText>
+      </w:r>
+      <w:r>
+        <w:fldChar w:fldCharType="separate"/>
+      </w:r>
+      <w:r>
+        <w:rPr>
+          <w:noProof/>
+        </w:rPr>
+        <w:t>8</w:t>
+      </w:r>
+      <w:r>
+        <w:rPr>
+          <w:noProof/>
+        </w:rPr>
+        <w:fldChar w:fldCharType="end"/>
+      </w:r>
       <w:r>
         <w:t xml:space="preserve"> – Acompanhamento é uma entidade fraca de pizzaria</w:t>
       </w:r>
@@ -3832,6 +3876,10 @@
         <w:jc w:val="center"/>
       </w:pPr>
       <w:r>
+        <w:rPr>
+          <w:noProof/>
+          <w:lang w:val="en-US"/>
+        </w:rPr>
         <w:lastRenderedPageBreak/>
         <w:drawing>
           <wp:inline distT="0" distB="0" distL="0" distR="0" wp14:anchorId="35AD36ED" wp14:editId="5120E4C8">
@@ -3877,116 +3925,707 @@
       <w:r>
         <w:t xml:space="preserve">Figura </w:t>
       </w:r>
+      <w:r>
+        <w:fldChar w:fldCharType="begin"/>
+      </w:r>
+      <w:r>
+        <w:instrText xml:space="preserve"> SEQ Figura \* ARABIC </w:instrText>
+      </w:r>
+      <w:r>
+        <w:fldChar w:fldCharType="separate"/>
+      </w:r>
+      <w:r>
+        <w:rPr>
+          <w:noProof/>
+        </w:rPr>
+        <w:t>9</w:t>
+      </w:r>
+      <w:r>
+        <w:rPr>
+          <w:noProof/>
+        </w:rPr>
+        <w:fldChar w:fldCharType="end"/>
+      </w:r>
+      <w:r>
+        <w:t xml:space="preserve"> – Consumidor faminto subclasse de usuário</w:t>
+      </w:r>
+    </w:p>
+    <w:p>
+      <w:pPr>
+        <w:ind w:firstLine="708"/>
+      </w:pPr>
+    </w:p>
+    <w:p>
+      <w:pPr>
+        <w:ind w:firstLine="708"/>
+      </w:pPr>
+      <w:r>
+        <w:rPr>
+          <w:b/>
+        </w:rPr>
+        <w:t>j)</w:t>
+      </w:r>
+      <w:r>
+        <w:t xml:space="preserve"> </w:t>
+      </w:r>
+      <w:r>
+        <w:t>A entidade pedido foi criada com chave primária ID, atributos data, horário, horário posterior para a entrega e quantas pessoas. Essa entidade possui um relacionamento “</w:t>
+      </w:r>
+      <w:proofErr w:type="spellStart"/>
+      <w:r>
+        <w:t>faz_p</w:t>
+      </w:r>
+      <w:proofErr w:type="spellEnd"/>
+      <w:r>
+        <w:t>” com o consumidor, esse relacionamento possui cardinalidade 1 para n, pois um pedido pode ser de apenas um consumidor e um consumidor pode fazer vários pedidos, além disso apresenta participação total por parte do pedido, pois não existem pedidos sem consumidores.</w:t>
+      </w:r>
+    </w:p>
+    <w:p>
+      <w:pPr>
+        <w:keepNext/>
+        <w:ind w:firstLine="708"/>
+        <w:jc w:val="center"/>
+      </w:pPr>
+      <w:r>
+        <w:lastRenderedPageBreak/>
+        <w:drawing>
+          <wp:inline distT="0" distB="0" distL="0" distR="0" wp14:anchorId="42C3302A" wp14:editId="551B8D87">
+            <wp:extent cx="3124200" cy="4964324"/>
+            <wp:effectExtent l="0" t="0" r="0" b="8255"/>
+            <wp:docPr id="2" name="Imagem 2"/>
+            <wp:cNvGraphicFramePr>
+              <a:graphicFrameLocks xmlns:a="http://schemas.openxmlformats.org/drawingml/2006/main" noChangeAspect="1"/>
+            </wp:cNvGraphicFramePr>
+            <a:graphic xmlns:a="http://schemas.openxmlformats.org/drawingml/2006/main">
+              <a:graphicData uri="http://schemas.openxmlformats.org/drawingml/2006/picture">
+                <pic:pic xmlns:pic="http://schemas.openxmlformats.org/drawingml/2006/picture">
+                  <pic:nvPicPr>
+                    <pic:cNvPr id="1" name=""/>
+                    <pic:cNvPicPr/>
+                  </pic:nvPicPr>
+                  <pic:blipFill>
+                    <a:blip r:embed="rId19"/>
+                    <a:stretch>
+                      <a:fillRect/>
+                    </a:stretch>
+                  </pic:blipFill>
+                  <pic:spPr>
+                    <a:xfrm>
+                      <a:off x="0" y="0"/>
+                      <a:ext cx="3131665" cy="4976186"/>
+                    </a:xfrm>
+                    <a:prstGeom prst="rect">
+                      <a:avLst/>
+                    </a:prstGeom>
+                  </pic:spPr>
+                </pic:pic>
+              </a:graphicData>
+            </a:graphic>
+          </wp:inline>
+        </w:drawing>
+      </w:r>
+    </w:p>
+    <w:p>
+      <w:pPr>
+        <w:pStyle w:val="Legenda"/>
+      </w:pPr>
+      <w:r>
+        <w:t xml:space="preserve">Figura </w:t>
+      </w:r>
       <w:fldSimple w:instr=" SEQ Figura \* ARABIC ">
         <w:r>
           <w:rPr>
             <w:noProof/>
           </w:rPr>
-          <w:t>9</w:t>
+          <w:t>10</w:t>
         </w:r>
       </w:fldSimple>
       <w:r>
-        <w:t xml:space="preserve"> – Consumidor faminto subclasse de usuário</w:t>
-      </w:r>
-    </w:p>
-    <w:p>
-      <w:pPr>
-        <w:ind w:firstLine="708"/>
-      </w:pPr>
-    </w:p>
-    <w:p>
-      <w:pPr>
-        <w:ind w:firstLine="708"/>
-      </w:pPr>
-      <w:r>
-        <w:rPr>
-          <w:b/>
-        </w:rPr>
-        <w:t>j)</w:t>
+        <w:t xml:space="preserve"> – Entidade pedido e relacionamento entre pedido e consumidor faminto</w:t>
+      </w:r>
+    </w:p>
+    <w:p/>
+    <w:p>
+      <w:pPr>
+        <w:ind w:firstLine="708"/>
+      </w:pPr>
+      <w:r>
+        <w:rPr>
+          <w:b/>
+        </w:rPr>
+        <w:t>k)</w:t>
       </w:r>
       <w:r>
         <w:t xml:space="preserve"> </w:t>
       </w:r>
       <w:r>
+        <w:t>Para englobar várias pizzas dentro de um pedido foi feito o relacionamento “</w:t>
+      </w:r>
+      <w:proofErr w:type="spellStart"/>
+      <w:r>
+        <w:t>tem_p</w:t>
+      </w:r>
+      <w:proofErr w:type="spellEnd"/>
+      <w:r>
+        <w:t>” com cardinalidade de muitos para muitos, pois um pedido pode possuir várias pizzas e um tipo de pizza pode estar em vários pedidos. Além disso a participação é total por parte da pizza, pois todo pedido deve conter pelo menos uma pizza. Para identificar a opção de preparação foi criado um atributo composto no relacionamento, esse atributo é um atributo composto por, massa, borda e quantidade de molho.</w:t>
+      </w:r>
+      <w:r>
+        <w:t xml:space="preserve"> </w:t>
+      </w:r>
+      <w:r>
+        <w:t>O motivo pelo qual o atributo está no relacionamento é que cad</w:t>
+      </w:r>
+      <w:r>
+        <w:t>a pedido pode ter uma opção de preparação</w:t>
+      </w:r>
+      <w:r>
+        <w:t xml:space="preserve"> distinta</w:t>
+      </w:r>
+      <w:r>
+        <w:t xml:space="preserve"> de uma determinada pizza</w:t>
+      </w:r>
+      <w:r>
+        <w:t>.</w:t>
+      </w:r>
+    </w:p>
+    <w:p>
+      <w:pPr>
+        <w:keepNext/>
+        <w:ind w:firstLine="708"/>
+        <w:jc w:val="center"/>
+      </w:pPr>
+      <w:r>
+        <w:lastRenderedPageBreak/>
+        <w:drawing>
+          <wp:inline distT="0" distB="0" distL="0" distR="0" wp14:anchorId="1575ED58" wp14:editId="681EF300">
+            <wp:extent cx="4525942" cy="2168237"/>
+            <wp:effectExtent l="0" t="0" r="8255" b="3810"/>
+            <wp:docPr id="4" name="Imagem 4"/>
+            <wp:cNvGraphicFramePr>
+              <a:graphicFrameLocks xmlns:a="http://schemas.openxmlformats.org/drawingml/2006/main" noChangeAspect="1"/>
+            </wp:cNvGraphicFramePr>
+            <a:graphic xmlns:a="http://schemas.openxmlformats.org/drawingml/2006/main">
+              <a:graphicData uri="http://schemas.openxmlformats.org/drawingml/2006/picture">
+                <pic:pic xmlns:pic="http://schemas.openxmlformats.org/drawingml/2006/picture">
+                  <pic:nvPicPr>
+                    <pic:cNvPr id="1" name=""/>
+                    <pic:cNvPicPr/>
+                  </pic:nvPicPr>
+                  <pic:blipFill>
+                    <a:blip r:embed="rId20"/>
+                    <a:stretch>
+                      <a:fillRect/>
+                    </a:stretch>
+                  </pic:blipFill>
+                  <pic:spPr>
+                    <a:xfrm>
+                      <a:off x="0" y="0"/>
+                      <a:ext cx="4541752" cy="2175811"/>
+                    </a:xfrm>
+                    <a:prstGeom prst="rect">
+                      <a:avLst/>
+                    </a:prstGeom>
+                  </pic:spPr>
+                </pic:pic>
+              </a:graphicData>
+            </a:graphic>
+          </wp:inline>
+        </w:drawing>
+      </w:r>
+    </w:p>
+    <w:p>
+      <w:pPr>
+        <w:pStyle w:val="Legenda"/>
+      </w:pPr>
+      <w:r>
+        <w:t xml:space="preserve">Figura </w:t>
+      </w:r>
+      <w:fldSimple w:instr=" SEQ Figura \* ARABIC ">
+        <w:r>
+          <w:rPr>
+            <w:noProof/>
+          </w:rPr>
+          <w:t>11</w:t>
+        </w:r>
+      </w:fldSimple>
+      <w:r>
+        <w:t xml:space="preserve"> – Relacionamento que inclui pizza em pedido</w:t>
+      </w:r>
+    </w:p>
+    <w:p/>
+    <w:p>
+      <w:pPr>
+        <w:ind w:firstLine="708"/>
+      </w:pPr>
+      <w:r>
+        <w:rPr>
+          <w:b/>
+        </w:rPr>
+        <w:t>l)</w:t>
+      </w:r>
+      <w:r>
+        <w:t xml:space="preserve"> Para incluir os acompanhamentos no pedido foi criado um relacionamento “</w:t>
+      </w:r>
+      <w:proofErr w:type="spellStart"/>
+      <w:r>
+        <w:t>tem_a</w:t>
+      </w:r>
+      <w:proofErr w:type="spellEnd"/>
+      <w:r>
+        <w:t>” com cardinalidade muita para muitos, pois um pedido pode conter vários acompanhamentos, um tipo de acompanhamento pode estar em vários pedidos. Além disso a quantidade do acompanhamento pode ser informada como um atributo desse relacionamento. O motivo pelo qual o atributo está no relacionamento é que cada pedido pode ter uma quantidade distinta de um determinado acompanhamento.</w:t>
+      </w:r>
+    </w:p>
+    <w:p>
+      <w:pPr>
+        <w:keepNext/>
+        <w:ind w:firstLine="708"/>
+        <w:jc w:val="center"/>
+      </w:pPr>
+      <w:r>
+        <w:drawing>
+          <wp:inline distT="0" distB="0" distL="0" distR="0" wp14:anchorId="03FF02FA" wp14:editId="6921F155">
+            <wp:extent cx="5400040" cy="2156460"/>
+            <wp:effectExtent l="0" t="0" r="0" b="0"/>
+            <wp:docPr id="7" name="Imagem 7"/>
+            <wp:cNvGraphicFramePr>
+              <a:graphicFrameLocks xmlns:a="http://schemas.openxmlformats.org/drawingml/2006/main" noChangeAspect="1"/>
+            </wp:cNvGraphicFramePr>
+            <a:graphic xmlns:a="http://schemas.openxmlformats.org/drawingml/2006/main">
+              <a:graphicData uri="http://schemas.openxmlformats.org/drawingml/2006/picture">
+                <pic:pic xmlns:pic="http://schemas.openxmlformats.org/drawingml/2006/picture">
+                  <pic:nvPicPr>
+                    <pic:cNvPr id="1" name=""/>
+                    <pic:cNvPicPr/>
+                  </pic:nvPicPr>
+                  <pic:blipFill>
+                    <a:blip r:embed="rId21"/>
+                    <a:stretch>
+                      <a:fillRect/>
+                    </a:stretch>
+                  </pic:blipFill>
+                  <pic:spPr>
+                    <a:xfrm>
+                      <a:off x="0" y="0"/>
+                      <a:ext cx="5400040" cy="2156460"/>
+                    </a:xfrm>
+                    <a:prstGeom prst="rect">
+                      <a:avLst/>
+                    </a:prstGeom>
+                  </pic:spPr>
+                </pic:pic>
+              </a:graphicData>
+            </a:graphic>
+          </wp:inline>
+        </w:drawing>
+      </w:r>
+    </w:p>
+    <w:p>
+      <w:pPr>
+        <w:pStyle w:val="Legenda"/>
+      </w:pPr>
+      <w:r>
+        <w:t xml:space="preserve">Figura </w:t>
+      </w:r>
+      <w:fldSimple w:instr=" SEQ Figura \* ARABIC ">
+        <w:r>
+          <w:rPr>
+            <w:noProof/>
+          </w:rPr>
+          <w:t>12</w:t>
+        </w:r>
+      </w:fldSimple>
+      <w:r>
+        <w:t xml:space="preserve">: </w:t>
+      </w:r>
+      <w:r>
+        <w:t xml:space="preserve">Relacionamento que inclui </w:t>
+      </w:r>
+      <w:r>
+        <w:t>acompanhamento</w:t>
+      </w:r>
+      <w:r>
+        <w:t xml:space="preserve"> em pedido</w:t>
+      </w:r>
+    </w:p>
+    <w:p>
+      <w:pPr>
+        <w:ind w:firstLine="708"/>
+      </w:pPr>
+      <w:r>
+        <w:rPr>
+          <w:b/>
+        </w:rPr>
+        <w:t>m)</w:t>
+      </w:r>
+      <w:r>
+        <w:t xml:space="preserve"> </w:t>
+      </w:r>
+      <w:r>
+        <w:t>Para associar um peido com um ingrediente extra foi criado o relacionamento “</w:t>
+      </w:r>
+      <w:proofErr w:type="spellStart"/>
+      <w:r>
+        <w:t>tem_i</w:t>
+      </w:r>
+      <w:proofErr w:type="spellEnd"/>
+      <w:r>
+        <w:t xml:space="preserve">” </w:t>
+      </w:r>
+      <w:proofErr w:type="gramStart"/>
+      <w:r>
+        <w:t>com cardinalidade muitos</w:t>
+      </w:r>
+      <w:proofErr w:type="gramEnd"/>
+      <w:r>
+        <w:t xml:space="preserve"> para muitos, pois um pedido pode conter vários ingredientes e um ingrediente pode estar vários pedidos. Como é opcional conter ingrediente </w:t>
+      </w:r>
+      <w:proofErr w:type="gramStart"/>
+      <w:r>
+        <w:t>extra em</w:t>
+      </w:r>
+      <w:proofErr w:type="gramEnd"/>
+      <w:r>
+        <w:t xml:space="preserve"> um pedido a participação é parcial. Além disso para fazer um ingrediente extra estar em ume pizza existe o relacionamento “para” que possui cardinalidade muitos para muitos, pois um ingrediente pode estar em várias pizzas e uma </w:t>
+      </w:r>
+      <w:r>
+        <w:lastRenderedPageBreak/>
+        <w:t>pizza pode conter vários ingredientes, e a participação total por parte da pizza é em virtude de todo ingrediente extra deve estar em uma pizza.</w:t>
+      </w:r>
+    </w:p>
+    <w:p>
+      <w:pPr>
+        <w:keepNext/>
+        <w:ind w:firstLine="708"/>
+      </w:pPr>
+      <w:r>
+        <w:drawing>
+          <wp:inline distT="0" distB="0" distL="0" distR="0" wp14:anchorId="69436177" wp14:editId="2D79879A">
+            <wp:extent cx="5485601" cy="3106615"/>
+            <wp:effectExtent l="0" t="0" r="1270" b="0"/>
+            <wp:docPr id="11" name="Imagem 11"/>
+            <wp:cNvGraphicFramePr>
+              <a:graphicFrameLocks xmlns:a="http://schemas.openxmlformats.org/drawingml/2006/main" noChangeAspect="1"/>
+            </wp:cNvGraphicFramePr>
+            <a:graphic xmlns:a="http://schemas.openxmlformats.org/drawingml/2006/main">
+              <a:graphicData uri="http://schemas.openxmlformats.org/drawingml/2006/picture">
+                <pic:pic xmlns:pic="http://schemas.openxmlformats.org/drawingml/2006/picture">
+                  <pic:nvPicPr>
+                    <pic:cNvPr id="1" name=""/>
+                    <pic:cNvPicPr/>
+                  </pic:nvPicPr>
+                  <pic:blipFill>
+                    <a:blip r:embed="rId22"/>
+                    <a:stretch>
+                      <a:fillRect/>
+                    </a:stretch>
+                  </pic:blipFill>
+                  <pic:spPr>
+                    <a:xfrm>
+                      <a:off x="0" y="0"/>
+                      <a:ext cx="5517668" cy="3124775"/>
+                    </a:xfrm>
+                    <a:prstGeom prst="rect">
+                      <a:avLst/>
+                    </a:prstGeom>
+                  </pic:spPr>
+                </pic:pic>
+              </a:graphicData>
+            </a:graphic>
+          </wp:inline>
+        </w:drawing>
+      </w:r>
+    </w:p>
+    <w:p>
+      <w:pPr>
+        <w:pStyle w:val="Legenda"/>
+        <w:jc w:val="both"/>
+      </w:pPr>
+      <w:r>
+        <w:t xml:space="preserve">Figura </w:t>
+      </w:r>
+      <w:fldSimple w:instr=" SEQ Figura \* ARABIC ">
+        <w:r>
+          <w:rPr>
+            <w:noProof/>
+          </w:rPr>
+          <w:t>13</w:t>
+        </w:r>
+      </w:fldSimple>
+      <w:r>
+        <w:t xml:space="preserve"> – Relacionamento de pedido com ingrediente extra e de pizza com ingrediente extra.</w:t>
+      </w:r>
+    </w:p>
+    <w:p>
+      <w:pPr>
+        <w:ind w:firstLine="708"/>
+      </w:pPr>
+      <w:r>
+        <w:t xml:space="preserve"> </w:t>
+      </w:r>
+    </w:p>
+    <w:p>
+      <w:pPr>
+        <w:ind w:firstLine="708"/>
+      </w:pPr>
+    </w:p>
+    <w:p>
+      <w:pPr>
+        <w:ind w:firstLine="708"/>
+      </w:pPr>
+      <w:r>
+        <w:rPr>
+          <w:b/>
+        </w:rPr>
+        <w:t>n)</w:t>
+      </w:r>
+      <w:r>
+        <w:t xml:space="preserve">  A entidade ingrediente extra possui os atributos nome, preço e chave primária ID</w:t>
+      </w:r>
+    </w:p>
+    <w:p>
+      <w:pPr>
+        <w:keepNext/>
+        <w:ind w:firstLine="708"/>
+        <w:jc w:val="center"/>
+      </w:pPr>
+      <w:r>
+        <w:drawing>
+          <wp:inline distT="0" distB="0" distL="0" distR="0" wp14:anchorId="654B6E4C" wp14:editId="19D3541F">
+            <wp:extent cx="3077004" cy="1467055"/>
+            <wp:effectExtent l="0" t="0" r="0" b="0"/>
+            <wp:docPr id="10" name="Imagem 10"/>
+            <wp:cNvGraphicFramePr>
+              <a:graphicFrameLocks xmlns:a="http://schemas.openxmlformats.org/drawingml/2006/main" noChangeAspect="1"/>
+            </wp:cNvGraphicFramePr>
+            <a:graphic xmlns:a="http://schemas.openxmlformats.org/drawingml/2006/main">
+              <a:graphicData uri="http://schemas.openxmlformats.org/drawingml/2006/picture">
+                <pic:pic xmlns:pic="http://schemas.openxmlformats.org/drawingml/2006/picture">
+                  <pic:nvPicPr>
+                    <pic:cNvPr id="1" name=""/>
+                    <pic:cNvPicPr/>
+                  </pic:nvPicPr>
+                  <pic:blipFill>
+                    <a:blip r:embed="rId23"/>
+                    <a:stretch>
+                      <a:fillRect/>
+                    </a:stretch>
+                  </pic:blipFill>
+                  <pic:spPr>
+                    <a:xfrm>
+                      <a:off x="0" y="0"/>
+                      <a:ext cx="3077004" cy="1467055"/>
+                    </a:xfrm>
+                    <a:prstGeom prst="rect">
+                      <a:avLst/>
+                    </a:prstGeom>
+                  </pic:spPr>
+                </pic:pic>
+              </a:graphicData>
+            </a:graphic>
+          </wp:inline>
+        </w:drawing>
+      </w:r>
+    </w:p>
+    <w:p>
+      <w:pPr>
+        <w:pStyle w:val="Legenda"/>
+      </w:pPr>
+      <w:r>
+        <w:t xml:space="preserve">Figura </w:t>
+      </w:r>
+      <w:fldSimple w:instr=" SEQ Figura \* ARABIC ">
+        <w:r>
+          <w:rPr>
+            <w:noProof/>
+          </w:rPr>
+          <w:t>14</w:t>
+        </w:r>
+      </w:fldSimple>
+      <w:r>
+        <w:t xml:space="preserve"> -  Entidade ingrediente extra</w:t>
+      </w:r>
+    </w:p>
+    <w:p>
+      <w:pPr>
+        <w:ind w:firstLine="708"/>
+        <w:jc w:val="center"/>
+      </w:pPr>
+    </w:p>
+    <w:p>
+      <w:pPr>
+        <w:ind w:firstLine="708"/>
+      </w:pPr>
+      <w:proofErr w:type="spellStart"/>
+      <w:proofErr w:type="gramStart"/>
+      <w:r>
+        <w:rPr>
+          <w:b/>
+        </w:rPr>
+        <w:t>o</w:t>
+      </w:r>
+      <w:proofErr w:type="spellEnd"/>
+      <w:r>
+        <w:rPr>
+          <w:b/>
+        </w:rPr>
+        <w:t>)</w:t>
+      </w:r>
+      <w:r>
+        <w:t xml:space="preserve"> Além</w:t>
+      </w:r>
+      <w:proofErr w:type="gramEnd"/>
+      <w:r>
+        <w:t xml:space="preserve"> disso, um tipo especial de pedido pode ser feito: o </w:t>
+      </w:r>
+      <w:r>
         <w:rPr>
           <w:color w:val="92D050"/>
         </w:rPr>
-        <w:t>Consumidores famintos</w:t>
-      </w:r>
-      <w:r>
-        <w:t xml:space="preserve"> podem </w:t>
-      </w:r>
-      <w:r>
-        <w:rPr>
-          <w:color w:val="00B0F0"/>
-        </w:rPr>
-        <w:t>fazer</w:t>
-      </w:r>
-      <w:r>
-        <w:t xml:space="preserve"> </w:t>
-      </w:r>
-      <w:r>
-        <w:rPr>
-          <w:color w:val="00B050"/>
-        </w:rPr>
-        <w:t>pedidos</w:t>
-      </w:r>
-      <w:r>
-        <w:t xml:space="preserve"> de pizzas com ou sem acompanhamentos. Cada </w:t>
-      </w:r>
-      <w:r>
-        <w:rPr>
-          <w:color w:val="00B050"/>
-        </w:rPr>
-        <w:t>pedido</w:t>
-      </w:r>
-      <w:r>
-        <w:t xml:space="preserve"> recebe um </w:t>
+        <w:t>pedido de entretenimento</w:t>
+      </w:r>
+      <w:r>
+        <w:t xml:space="preserve">. Nem todo pedido tem que ser um pedido de entretenimento. Mas quando um consumidor faminto indica que ele ou ela querem ser entretidos enquanto comem a </w:t>
+      </w:r>
+      <w:r>
+        <w:lastRenderedPageBreak/>
+        <w:t xml:space="preserve">pizza, será necessário registrar as informações de um pedido padrão e também o </w:t>
       </w:r>
       <w:r>
         <w:rPr>
           <w:color w:val="FF0000"/>
-          <w:u w:val="single"/>
-        </w:rPr>
-        <w:t>ID</w:t>
-      </w:r>
-      <w:r>
-        <w:t xml:space="preserve">, e é necessário que o </w:t>
-      </w:r>
-      <w:proofErr w:type="spellStart"/>
-      <w:r>
-        <w:t>app</w:t>
-      </w:r>
-      <w:proofErr w:type="spellEnd"/>
-      <w:r>
-        <w:t xml:space="preserve"> registre a </w:t>
+        </w:rPr>
+        <w:t>tipo de entretenimento</w:t>
+      </w:r>
+      <w:r>
+        <w:t xml:space="preserve"> que o usuário quer e por quanto tempo (a </w:t>
       </w:r>
       <w:r>
         <w:rPr>
           <w:color w:val="FF0000"/>
         </w:rPr>
-        <w:t>data e o horário</w:t>
-      </w:r>
-      <w:r>
-        <w:t xml:space="preserve"> em que o pedido foi feito. Também deve ser permitido que o consumidor faminto indique um </w:t>
-      </w:r>
-      <w:r>
-        <w:rPr>
-          <w:color w:val="FF0000"/>
-        </w:rPr>
-        <w:t>horário posterior para a entrega</w:t>
-      </w:r>
-      <w:r>
-        <w:t xml:space="preserve"> e deve ser perguntado para </w:t>
-      </w:r>
-      <w:r>
-        <w:rPr>
-          <w:color w:val="FF0000"/>
-        </w:rPr>
-        <w:t>quantas pessoas é o pedido</w:t>
-      </w:r>
-      <w:r>
-        <w:t>.</w:t>
+        <w:t>duração</w:t>
+      </w:r>
+      <w:r>
+        <w:t>).</w:t>
+      </w:r>
+    </w:p>
+    <w:p>
+      <w:pPr>
+        <w:ind w:firstLine="708"/>
+      </w:pPr>
+      <w:r>
+        <w:t xml:space="preserve">Como o pedido de entretenimento herda atributos do pedido normal </w:t>
+      </w:r>
+      <w:r>
+        <w:t xml:space="preserve">esse foi representado como uma subclasse de pedido e contendo os atributos tipo e duração que não estavam presentes no pedido. Além disso existe dois relacionamentos, um entre pedido e consumidor faminto e um entre pedido entretenimento e consumidor faminto. A cardinalidade de ambos é 1 para n, pois um pedido/pedido entretenimento pertence a um único </w:t>
+      </w:r>
+      <w:r>
+        <w:t>consumidor e um consumidor</w:t>
+      </w:r>
+      <w:r>
+        <w:t xml:space="preserve"> pode fazer </w:t>
+      </w:r>
+      <w:proofErr w:type="gramStart"/>
+      <w:r>
+        <w:t>vários pedido/pedido</w:t>
+      </w:r>
+      <w:proofErr w:type="gramEnd"/>
+      <w:r>
+        <w:t xml:space="preserve"> entretenimento, ademais ambos apresentam participação total</w:t>
+      </w:r>
+      <w:r>
+        <w:t xml:space="preserve"> em </w:t>
+      </w:r>
+      <w:r>
+        <w:t>pedido/pedido entretenimento</w:t>
+      </w:r>
+      <w:r>
+        <w:t xml:space="preserve">, pois todo </w:t>
+      </w:r>
+      <w:r>
+        <w:t>pedido/pedido entretenimento</w:t>
+      </w:r>
+      <w:r>
+        <w:t xml:space="preserve"> deve possuir pelo um consumidor.</w:t>
+      </w:r>
+    </w:p>
+    <w:p>
+      <w:pPr>
+        <w:ind w:firstLine="708"/>
+      </w:pPr>
+    </w:p>
+    <w:p>
+      <w:pPr>
+        <w:ind w:firstLine="708"/>
+      </w:pPr>
+    </w:p>
+    <w:p>
+      <w:pPr>
+        <w:ind w:firstLine="708"/>
+      </w:pPr>
+    </w:p>
+    <w:p>
+      <w:pPr>
+        <w:keepNext/>
+        <w:ind w:firstLine="708"/>
+        <w:jc w:val="center"/>
+      </w:pPr>
+      <w:r>
+        <w:lastRenderedPageBreak/>
+        <w:drawing>
+          <wp:inline distT="0" distB="0" distL="0" distR="0" wp14:anchorId="7540C01E" wp14:editId="50172CAB">
+            <wp:extent cx="5400040" cy="5251450"/>
+            <wp:effectExtent l="0" t="0" r="0" b="6350"/>
+            <wp:docPr id="18" name="Imagem 18"/>
+            <wp:cNvGraphicFramePr>
+              <a:graphicFrameLocks xmlns:a="http://schemas.openxmlformats.org/drawingml/2006/main" noChangeAspect="1"/>
+            </wp:cNvGraphicFramePr>
+            <a:graphic xmlns:a="http://schemas.openxmlformats.org/drawingml/2006/main">
+              <a:graphicData uri="http://schemas.openxmlformats.org/drawingml/2006/picture">
+                <pic:pic xmlns:pic="http://schemas.openxmlformats.org/drawingml/2006/picture">
+                  <pic:nvPicPr>
+                    <pic:cNvPr id="1" name=""/>
+                    <pic:cNvPicPr/>
+                  </pic:nvPicPr>
+                  <pic:blipFill>
+                    <a:blip r:embed="rId24"/>
+                    <a:stretch>
+                      <a:fillRect/>
+                    </a:stretch>
+                  </pic:blipFill>
+                  <pic:spPr>
+                    <a:xfrm>
+                      <a:off x="0" y="0"/>
+                      <a:ext cx="5400040" cy="5251450"/>
+                    </a:xfrm>
+                    <a:prstGeom prst="rect">
+                      <a:avLst/>
+                    </a:prstGeom>
+                  </pic:spPr>
+                </pic:pic>
+              </a:graphicData>
+            </a:graphic>
+          </wp:inline>
+        </w:drawing>
+      </w:r>
+    </w:p>
+    <w:p>
+      <w:pPr>
+        <w:pStyle w:val="Legenda"/>
+      </w:pPr>
+      <w:r>
+        <w:t xml:space="preserve">Figura </w:t>
+      </w:r>
+      <w:fldSimple w:instr=" SEQ Figura \* ARABIC ">
+        <w:r>
+          <w:rPr>
+            <w:noProof/>
+          </w:rPr>
+          <w:t>15</w:t>
+        </w:r>
+      </w:fldSimple>
+      <w:r>
+        <w:t xml:space="preserve"> – Entidade pedido entretenimento com relacionamentos entre consumidor e pedido/pedido entretenimento.</w:t>
       </w:r>
       <w:bookmarkStart w:id="3" w:name="_GoBack"/>
       <w:bookmarkEnd w:id="3"/>
@@ -3994,568 +4633,301 @@
     <w:p>
       <w:pPr>
         <w:ind w:firstLine="708"/>
+        <w:jc w:val="center"/>
+      </w:pPr>
+    </w:p>
+    <w:p>
+      <w:pPr>
+        <w:ind w:firstLine="708"/>
+      </w:pPr>
+      <w:r>
+        <w:rPr>
+          <w:b/>
+        </w:rPr>
+        <w:t>p)</w:t>
+      </w:r>
+      <w:r>
+        <w:t xml:space="preserve"> O </w:t>
+      </w:r>
+      <w:r>
+        <w:rPr>
+          <w:color w:val="FF0000"/>
+        </w:rPr>
+        <w:t>custo total</w:t>
+      </w:r>
+      <w:r>
+        <w:t xml:space="preserve"> do </w:t>
+      </w:r>
+      <w:r>
+        <w:rPr>
+          <w:color w:val="00B050"/>
+        </w:rPr>
+        <w:t>pedido</w:t>
+      </w:r>
+      <w:r>
+        <w:t xml:space="preserve"> deve ser </w:t>
+      </w:r>
+      <w:r>
+        <w:rPr>
+          <w:b/>
+        </w:rPr>
+        <w:t>calculado</w:t>
+      </w:r>
+      <w:r>
+        <w:t xml:space="preserve"> com base nas pizzas escolhidas (levando em consideração também os ingredientes extras adicionados) e nos acompanhamentos e entretenimentos selecionados.</w:t>
+      </w:r>
+    </w:p>
+    <w:p>
+      <w:pPr>
+        <w:ind w:firstLine="708"/>
+      </w:pPr>
+      <w:r>
+        <w:rPr>
+          <w:b/>
+        </w:rPr>
+        <w:t>q)</w:t>
+      </w:r>
+      <w:r>
+        <w:t xml:space="preserve"> A terceira opção no </w:t>
+      </w:r>
+      <w:proofErr w:type="spellStart"/>
+      <w:r>
+        <w:t>app</w:t>
+      </w:r>
+      <w:proofErr w:type="spellEnd"/>
+      <w:r>
+        <w:t xml:space="preserve"> é selecionar “</w:t>
+      </w:r>
+      <w:r>
+        <w:rPr>
+          <w:color w:val="92D050"/>
+        </w:rPr>
+        <w:t>animador</w:t>
+      </w:r>
+      <w:r>
+        <w:t xml:space="preserve">”. Quando um usuário seleciona animador, ele tem que fornecer um </w:t>
+      </w:r>
+      <w:r>
+        <w:rPr>
+          <w:color w:val="C00000"/>
+        </w:rPr>
+        <w:t>nome artístico</w:t>
+      </w:r>
+      <w:r>
+        <w:t xml:space="preserve">, escrever uma </w:t>
+      </w:r>
+      <w:r>
+        <w:rPr>
+          <w:color w:val="C00000"/>
+        </w:rPr>
+        <w:t>biografia</w:t>
+      </w:r>
+      <w:r>
+        <w:t xml:space="preserve"> resumida sobre ele mesmo, e indicar o </w:t>
+      </w:r>
+      <w:r>
+        <w:rPr>
+          <w:color w:val="C00000"/>
+        </w:rPr>
+        <w:t>preço</w:t>
+      </w:r>
+      <w:r>
+        <w:t xml:space="preserve"> pa</w:t>
+      </w:r>
+      <w:r>
+        <w:t>ra 30 minutos de entretenimento.</w:t>
+      </w:r>
+    </w:p>
+    <w:p>
+      <w:pPr>
+        <w:ind w:firstLine="708"/>
       </w:pPr>
       <w:proofErr w:type="gramStart"/>
       <w:r>
         <w:rPr>
           <w:b/>
         </w:rPr>
-        <w:t>k)</w:t>
-      </w:r>
+        <w:t>r)</w:t>
+      </w:r>
+      <w:r>
+        <w:t xml:space="preserve"> Todo</w:t>
+      </w:r>
+      <w:proofErr w:type="gramEnd"/>
       <w:r>
         <w:t xml:space="preserve"> </w:t>
       </w:r>
       <w:r>
         <w:rPr>
-          <w:color w:val="000000" w:themeColor="text1"/>
-        </w:rPr>
-        <w:t>Um</w:t>
+          <w:color w:val="92D050"/>
+        </w:rPr>
+        <w:t>pedido de entretenimento</w:t>
+      </w:r>
+      <w:r>
+        <w:t xml:space="preserve"> é </w:t>
+      </w:r>
+      <w:r>
+        <w:rPr>
+          <w:color w:val="00B0F0"/>
+        </w:rPr>
+        <w:t>atendido</w:t>
+      </w:r>
+      <w:r>
+        <w:t xml:space="preserve"> por exatamente um </w:t>
+      </w:r>
+      <w:r>
+        <w:rPr>
+          <w:color w:val="92D050"/>
+        </w:rPr>
+        <w:t>animador</w:t>
+      </w:r>
+      <w:r>
+        <w:t>.</w:t>
+      </w:r>
+    </w:p>
+    <w:p>
+      <w:pPr>
+        <w:ind w:firstLine="708"/>
+      </w:pPr>
+      <w:r>
+        <w:rPr>
+          <w:b/>
+        </w:rPr>
+        <w:lastRenderedPageBreak/>
+        <w:t>s)</w:t>
+      </w:r>
+      <w:r>
+        <w:t xml:space="preserve"> Cada </w:t>
+      </w:r>
+      <w:r>
+        <w:rPr>
+          <w:color w:val="92D050"/>
+        </w:rPr>
+        <w:t>animador</w:t>
+      </w:r>
+      <w:r>
+        <w:t xml:space="preserve"> pode escolher para cada </w:t>
+      </w:r>
+      <w:proofErr w:type="gramStart"/>
+      <w:r>
+        <w:rPr>
+          <w:color w:val="00B050"/>
+        </w:rPr>
+        <w:t>pizzaria</w:t>
+      </w:r>
+      <w:r>
+        <w:t>(</w:t>
       </w:r>
       <w:proofErr w:type="gramEnd"/>
       <w:r>
-        <w:rPr>
-          <w:color w:val="000000" w:themeColor="text1"/>
-        </w:rPr>
-        <w:t xml:space="preserve"> pedido pode </w:t>
-      </w:r>
-      <w:r>
-        <w:t xml:space="preserve">conter uma ou mais pizzas. Uma pizza pode ser incluída em vários pedidos. Para cada pizza pedida deve ser possível escolher </w:t>
+        <w:t xml:space="preserve">s) ele/ela quer trabalhar. Para cada pizzaria que um animador quiser trabalhar, ele/ela deve indicar sua </w:t>
       </w:r>
       <w:r>
         <w:rPr>
           <w:color w:val="FF0000"/>
         </w:rPr>
-        <w:t>opções de preparação</w:t>
-      </w:r>
-      <w:r>
-        <w:t xml:space="preserve">. As opções de preparação devem incluir definição da </w:t>
+        <w:t>disponibilidade</w:t>
+      </w:r>
+      <w:r>
+        <w:t xml:space="preserve"> por dia (Segunda, Terça, Quarta, etc.).</w:t>
+      </w:r>
+      <w:r>
+        <w:t xml:space="preserve"> </w:t>
+      </w:r>
+    </w:p>
+    <w:p>
+      <w:pPr>
+        <w:ind w:firstLine="708"/>
+      </w:pPr>
+      <w:r>
+        <w:rPr>
+          <w:b/>
+        </w:rPr>
+        <w:t>t)</w:t>
+      </w:r>
+      <w:r>
+        <w:t xml:space="preserve"> O aplicativo deve ser capaz de registrar os </w:t>
+      </w:r>
+      <w:r>
+        <w:rPr>
+          <w:color w:val="92D050"/>
+        </w:rPr>
+        <w:t>entregadores</w:t>
+      </w:r>
+      <w:r>
+        <w:t xml:space="preserve">, sendo animador uma subclasse do entregador. O entregador deve registrar a </w:t>
       </w:r>
       <w:r>
         <w:rPr>
           <w:color w:val="FF0000"/>
         </w:rPr>
-        <w:t>massa</w:t>
-      </w:r>
-      <w:r>
-        <w:t xml:space="preserve"> (fina, média ou grossa</w:t>
-      </w:r>
-      <w:proofErr w:type="gramStart"/>
-      <w:r>
-        <w:t>),</w:t>
+        <w:t>placa do veículo</w:t>
+      </w:r>
+      <w:r>
+        <w:t xml:space="preserve"> para que o cliente possa identifica-lo em maior detalhe. O entregador é responsável pela </w:t>
+      </w:r>
+      <w:r>
+        <w:rPr>
+          <w:color w:val="00B0F0"/>
+        </w:rPr>
+        <w:t>entrega</w:t>
+      </w:r>
+      <w:r>
+        <w:t xml:space="preserve"> de pedidos convencionais.</w:t>
+      </w:r>
+      <w:r>
+        <w:t xml:space="preserve"> Os pedidos também podem ser retirados na loja, e nesse caso não é necessário o entregador.</w:t>
+      </w:r>
+    </w:p>
+    <w:p>
+      <w:pPr>
+        <w:ind w:firstLine="708"/>
+      </w:pPr>
+      <w:r>
+        <w:rPr>
+          <w:b/>
+        </w:rPr>
+        <w:t>u)</w:t>
+      </w:r>
+      <w:r>
+        <w:t xml:space="preserve"> O pedido deve registrar o </w:t>
+      </w:r>
+      <w:r>
+        <w:rPr>
+          <w:color w:val="00B050"/>
+        </w:rPr>
+        <w:t xml:space="preserve">método de </w:t>
+      </w:r>
+      <w:r>
+        <w:rPr>
+          <w:color w:val="00B0F0"/>
+        </w:rPr>
+        <w:t>pagamento</w:t>
+      </w:r>
+      <w:r>
+        <w:t xml:space="preserve">, sendo este, identificado pelo </w:t>
       </w:r>
       <w:r>
         <w:rPr>
           <w:color w:val="FF0000"/>
         </w:rPr>
-        <w:t>da</w:t>
-      </w:r>
-      <w:proofErr w:type="gramEnd"/>
+        <w:t xml:space="preserve">nome </w:t>
+      </w:r>
+      <w:r>
+        <w:t xml:space="preserve">(cartão ou dinheiro). Caso o método dinheiro seja escolhido, é necessário que o </w:t>
+      </w:r>
       <w:r>
         <w:rPr>
           <w:color w:val="FF0000"/>
         </w:rPr>
-        <w:t xml:space="preserve"> borda</w:t>
-      </w:r>
-      <w:r>
-        <w:t xml:space="preserve"> (normal ou recheada com catupiry) e da </w:t>
+        <w:t>troco</w:t>
+      </w:r>
+      <w:r>
+        <w:t xml:space="preserve"> seja indicado. Da mesma forma caso o método cartão seja escolhido, é necessário indicar a </w:t>
       </w:r>
       <w:r>
         <w:rPr>
           <w:color w:val="FF0000"/>
         </w:rPr>
-        <w:t>quantidade de molho</w:t>
-      </w:r>
-      <w:r>
-        <w:t xml:space="preserve"> (pouco, normal ou extra).</w:t>
-      </w:r>
-    </w:p>
-    <w:p>
-      <w:pPr>
-        <w:ind w:firstLine="708"/>
-      </w:pPr>
-      <w:proofErr w:type="gramStart"/>
-      <w:r>
-        <w:rPr>
-          <w:b/>
-        </w:rPr>
-        <w:t>l)</w:t>
-      </w:r>
-      <w:r>
-        <w:t xml:space="preserve"> </w:t>
-      </w:r>
-      <w:r>
-        <w:rPr>
-          <w:color w:val="222A35" w:themeColor="text2" w:themeShade="80"/>
-        </w:rPr>
-        <w:t>Um</w:t>
-      </w:r>
-      <w:proofErr w:type="gramEnd"/>
-      <w:r>
-        <w:rPr>
-          <w:color w:val="222A35" w:themeColor="text2" w:themeShade="80"/>
-        </w:rPr>
-        <w:t xml:space="preserve"> pedido pode </w:t>
-      </w:r>
-      <w:r>
-        <w:t xml:space="preserve">conter um ou mais </w:t>
-      </w:r>
-      <w:r>
-        <w:rPr>
-          <w:color w:val="222A35" w:themeColor="text2" w:themeShade="80"/>
-        </w:rPr>
-        <w:t>acompanhamentos.</w:t>
-      </w:r>
-      <w:r>
-        <w:t xml:space="preserve"> Para </w:t>
-      </w:r>
-      <w:r>
-        <w:rPr>
-          <w:color w:val="000000" w:themeColor="text1"/>
-        </w:rPr>
-        <w:t xml:space="preserve">cada acompanhamento </w:t>
-      </w:r>
-      <w:r>
-        <w:t xml:space="preserve">solicitado é necessário definir a </w:t>
-      </w:r>
-      <w:r>
-        <w:rPr>
-          <w:color w:val="FF0000"/>
-        </w:rPr>
-        <w:t>quantidade desejada</w:t>
-      </w:r>
-      <w:r>
-        <w:t xml:space="preserve"> do mesmo.</w:t>
-      </w:r>
-    </w:p>
-    <w:p>
-      <w:pPr>
-        <w:ind w:firstLine="708"/>
-      </w:pPr>
-      <w:proofErr w:type="gramStart"/>
-      <w:r>
-        <w:rPr>
-          <w:b/>
-        </w:rPr>
-        <w:t>m)</w:t>
-      </w:r>
-      <w:r>
-        <w:t xml:space="preserve"> Além</w:t>
-      </w:r>
-      <w:proofErr w:type="gramEnd"/>
-      <w:r>
-        <w:t xml:space="preserve"> disso, também deve ser permitido que o consumidor faminto    adicione ingredientes extras para cada pizza incluída em seu pedido. É importante notar que a adição de ingredientes extras na inclusão de uma pizza em um pedido é </w:t>
-      </w:r>
-      <w:r>
-        <w:rPr>
-          <w:b/>
-        </w:rPr>
-        <w:t>opcional</w:t>
-      </w:r>
-      <w:r>
-        <w:t xml:space="preserve">. Um mesmo ingrediente extra pode ser adicionado em várias inclusões de pizzas em pedidos. </w:t>
-      </w:r>
-    </w:p>
-    <w:p>
-      <w:pPr>
-        <w:ind w:firstLine="708"/>
-      </w:pPr>
-      <w:proofErr w:type="gramStart"/>
-      <w:r>
-        <w:rPr>
-          <w:b/>
-        </w:rPr>
-        <w:lastRenderedPageBreak/>
-        <w:t>n)</w:t>
-      </w:r>
-      <w:r>
-        <w:t xml:space="preserve"> Para</w:t>
-      </w:r>
-      <w:proofErr w:type="gramEnd"/>
-      <w:r>
-        <w:t xml:space="preserve"> cada </w:t>
-      </w:r>
-      <w:r>
-        <w:rPr>
-          <w:color w:val="00B050"/>
-        </w:rPr>
-        <w:t>ingrediente extra</w:t>
-      </w:r>
-      <w:r>
-        <w:t xml:space="preserve"> é necessário saber seu </w:t>
-      </w:r>
-      <w:r>
-        <w:rPr>
-          <w:color w:val="FF0000"/>
-        </w:rPr>
-        <w:t>código identificador</w:t>
-      </w:r>
-      <w:r>
-        <w:t xml:space="preserve">, </w:t>
-      </w:r>
-      <w:r>
-        <w:rPr>
-          <w:color w:val="FF0000"/>
-        </w:rPr>
-        <w:t>nome</w:t>
-      </w:r>
-      <w:r>
-        <w:t xml:space="preserve"> e </w:t>
-      </w:r>
-      <w:r>
-        <w:rPr>
-          <w:color w:val="FF0000"/>
-        </w:rPr>
-        <w:t>preço</w:t>
-      </w:r>
-      <w:r>
-        <w:t>.</w:t>
-      </w:r>
-    </w:p>
-    <w:p>
-      <w:pPr>
-        <w:ind w:firstLine="708"/>
-      </w:pPr>
-      <w:proofErr w:type="spellStart"/>
-      <w:proofErr w:type="gramStart"/>
-      <w:r>
-        <w:rPr>
-          <w:b/>
-        </w:rPr>
-        <w:t>o</w:t>
-      </w:r>
-      <w:proofErr w:type="spellEnd"/>
-      <w:r>
-        <w:rPr>
-          <w:b/>
-        </w:rPr>
-        <w:t>)</w:t>
-      </w:r>
-      <w:r>
-        <w:t xml:space="preserve"> Além</w:t>
-      </w:r>
-      <w:proofErr w:type="gramEnd"/>
-      <w:r>
-        <w:t xml:space="preserve"> disso, um tipo especial de pedido pode ser feito: o </w:t>
-      </w:r>
-      <w:r>
-        <w:rPr>
-          <w:color w:val="92D050"/>
-        </w:rPr>
-        <w:t>pedido de entretenimento</w:t>
-      </w:r>
-      <w:r>
-        <w:t xml:space="preserve">. Nem todo pedido tem que ser um pedido de entretenimento. Mas quando um consumidor faminto indica que ele ou ela querem ser entretidos enquanto comem a pizza, será necessário registrar as informações de um pedido padrão e também o </w:t>
-      </w:r>
-      <w:r>
-        <w:rPr>
-          <w:color w:val="FF0000"/>
-        </w:rPr>
-        <w:t>tipo de entretenimento</w:t>
-      </w:r>
-      <w:r>
-        <w:t xml:space="preserve"> que o usuário quer e por quanto tempo (a </w:t>
-      </w:r>
-      <w:r>
-        <w:rPr>
-          <w:color w:val="FF0000"/>
-        </w:rPr>
-        <w:t>duração</w:t>
-      </w:r>
-      <w:r>
-        <w:t>).</w:t>
-      </w:r>
-    </w:p>
-    <w:p>
-      <w:pPr>
-        <w:ind w:firstLine="708"/>
-      </w:pPr>
-      <w:r>
-        <w:rPr>
-          <w:b/>
-        </w:rPr>
-        <w:t>p)</w:t>
-      </w:r>
-      <w:r>
-        <w:t xml:space="preserve"> O </w:t>
-      </w:r>
-      <w:r>
-        <w:rPr>
-          <w:color w:val="FF0000"/>
-        </w:rPr>
-        <w:t>custo total</w:t>
-      </w:r>
-      <w:r>
-        <w:t xml:space="preserve"> do </w:t>
-      </w:r>
-      <w:r>
-        <w:rPr>
-          <w:color w:val="00B050"/>
-        </w:rPr>
-        <w:t>pedido</w:t>
-      </w:r>
-      <w:r>
-        <w:t xml:space="preserve"> deve ser </w:t>
-      </w:r>
-      <w:r>
-        <w:rPr>
-          <w:b/>
-        </w:rPr>
-        <w:t>calculado</w:t>
-      </w:r>
-      <w:r>
-        <w:t xml:space="preserve"> com base nas pizzas escolhidas (levando em consideração também os ingredientes extras adicionados) e nos acompanhamentos e entretenimentos selecionados.</w:t>
-      </w:r>
-    </w:p>
-    <w:p>
-      <w:pPr>
-        <w:ind w:firstLine="708"/>
-      </w:pPr>
-      <w:r>
-        <w:rPr>
-          <w:b/>
-        </w:rPr>
-        <w:t>q)</w:t>
-      </w:r>
-      <w:r>
-        <w:t xml:space="preserve"> A terceira opção no </w:t>
-      </w:r>
-      <w:proofErr w:type="spellStart"/>
-      <w:r>
-        <w:t>app</w:t>
-      </w:r>
-      <w:proofErr w:type="spellEnd"/>
-      <w:r>
-        <w:t xml:space="preserve"> é selecionar “</w:t>
-      </w:r>
-      <w:r>
-        <w:rPr>
-          <w:color w:val="92D050"/>
-        </w:rPr>
-        <w:t>animador</w:t>
-      </w:r>
-      <w:r>
-        <w:t xml:space="preserve">”. Quando um usuário seleciona animador, ele tem que fornecer um </w:t>
-      </w:r>
-      <w:r>
-        <w:rPr>
-          <w:color w:val="C00000"/>
-        </w:rPr>
-        <w:t>nome artístico</w:t>
-      </w:r>
-      <w:r>
-        <w:t xml:space="preserve">, escrever uma </w:t>
-      </w:r>
-      <w:r>
-        <w:rPr>
-          <w:color w:val="C00000"/>
-        </w:rPr>
-        <w:t>biografia</w:t>
-      </w:r>
-      <w:r>
-        <w:t xml:space="preserve"> resumida sobre ele mesmo, e indicar o </w:t>
-      </w:r>
-      <w:r>
-        <w:rPr>
-          <w:color w:val="C00000"/>
-        </w:rPr>
-        <w:t>preço</w:t>
-      </w:r>
-      <w:r>
-        <w:t xml:space="preserve"> pa</w:t>
-      </w:r>
-      <w:r>
-        <w:t>ra 30 minutos de entretenimento.</w:t>
-      </w:r>
-    </w:p>
-    <w:p>
-      <w:pPr>
-        <w:ind w:firstLine="708"/>
-      </w:pPr>
-      <w:proofErr w:type="gramStart"/>
-      <w:r>
-        <w:rPr>
-          <w:b/>
-        </w:rPr>
-        <w:t>r)</w:t>
-      </w:r>
-      <w:r>
-        <w:t xml:space="preserve"> Todo</w:t>
-      </w:r>
-      <w:proofErr w:type="gramEnd"/>
-      <w:r>
-        <w:t xml:space="preserve"> </w:t>
-      </w:r>
-      <w:r>
-        <w:rPr>
-          <w:color w:val="92D050"/>
-        </w:rPr>
-        <w:t>pedido de entretenimento</w:t>
-      </w:r>
-      <w:r>
-        <w:t xml:space="preserve"> é </w:t>
-      </w:r>
-      <w:r>
-        <w:rPr>
-          <w:color w:val="00B0F0"/>
-        </w:rPr>
-        <w:t>atendido</w:t>
-      </w:r>
-      <w:r>
-        <w:t xml:space="preserve"> por exatamente um </w:t>
-      </w:r>
-      <w:r>
-        <w:rPr>
-          <w:color w:val="92D050"/>
-        </w:rPr>
-        <w:t>animador</w:t>
-      </w:r>
-      <w:r>
-        <w:t>.</w:t>
-      </w:r>
-    </w:p>
-    <w:p>
-      <w:pPr>
-        <w:ind w:firstLine="708"/>
-      </w:pPr>
-      <w:r>
-        <w:rPr>
-          <w:b/>
-        </w:rPr>
-        <w:t>s)</w:t>
-      </w:r>
-      <w:r>
-        <w:t xml:space="preserve"> Cada </w:t>
-      </w:r>
-      <w:r>
-        <w:rPr>
-          <w:color w:val="92D050"/>
-        </w:rPr>
-        <w:t>animador</w:t>
-      </w:r>
-      <w:r>
-        <w:t xml:space="preserve"> pode escolher para cada </w:t>
-      </w:r>
-      <w:proofErr w:type="gramStart"/>
-      <w:r>
-        <w:rPr>
-          <w:color w:val="00B050"/>
-        </w:rPr>
-        <w:t>pizzaria</w:t>
-      </w:r>
-      <w:r>
-        <w:t>(</w:t>
-      </w:r>
-      <w:proofErr w:type="gramEnd"/>
-      <w:r>
-        <w:t xml:space="preserve">s) ele/ela quer trabalhar. Para cada pizzaria que um animador quiser trabalhar, ele/ela deve indicar sua </w:t>
-      </w:r>
-      <w:r>
-        <w:rPr>
-          <w:color w:val="FF0000"/>
-        </w:rPr>
-        <w:t>disponibilidade</w:t>
-      </w:r>
-      <w:r>
-        <w:t xml:space="preserve"> por dia (Segunda, Terça, Quarta, etc.).</w:t>
-      </w:r>
-      <w:r>
-        <w:t xml:space="preserve"> </w:t>
-      </w:r>
-    </w:p>
-    <w:p>
-      <w:pPr>
-        <w:ind w:firstLine="708"/>
-      </w:pPr>
-      <w:r>
-        <w:rPr>
-          <w:b/>
-        </w:rPr>
-        <w:t>t)</w:t>
-      </w:r>
-      <w:r>
-        <w:t xml:space="preserve"> O aplicativo deve ser capaz de registrar os </w:t>
-      </w:r>
-      <w:r>
-        <w:rPr>
-          <w:color w:val="92D050"/>
-        </w:rPr>
-        <w:t>entregadores</w:t>
-      </w:r>
-      <w:r>
-        <w:t xml:space="preserve">, sendo animador uma subclasse do entregador. O entregador deve registrar a </w:t>
-      </w:r>
-      <w:r>
-        <w:rPr>
-          <w:color w:val="FF0000"/>
-        </w:rPr>
-        <w:t>placa do veículo</w:t>
-      </w:r>
-      <w:r>
-        <w:t xml:space="preserve"> para que o cliente possa identifica-lo em maior detalhe. O entregador é responsável pela </w:t>
-      </w:r>
-      <w:r>
-        <w:rPr>
-          <w:color w:val="00B0F0"/>
-        </w:rPr>
-        <w:t>entrega</w:t>
-      </w:r>
-      <w:r>
-        <w:t xml:space="preserve"> de pedidos convencionais.</w:t>
-      </w:r>
-      <w:r>
-        <w:t xml:space="preserve"> Os pedidos também podem ser retirados na loja, e nesse caso não é necessário o entregador.</w:t>
-      </w:r>
-    </w:p>
-    <w:p>
-      <w:pPr>
-        <w:ind w:firstLine="708"/>
-      </w:pPr>
-      <w:r>
-        <w:rPr>
-          <w:b/>
-        </w:rPr>
-        <w:t>u)</w:t>
-      </w:r>
-      <w:r>
-        <w:t xml:space="preserve"> O pedido deve registrar o </w:t>
-      </w:r>
-      <w:r>
-        <w:rPr>
-          <w:color w:val="00B050"/>
-        </w:rPr>
-        <w:t xml:space="preserve">método de </w:t>
-      </w:r>
-      <w:r>
-        <w:rPr>
-          <w:color w:val="00B0F0"/>
-        </w:rPr>
-        <w:t>pagamento</w:t>
-      </w:r>
-      <w:r>
-        <w:t xml:space="preserve">, sendo este, identificado pelo </w:t>
-      </w:r>
-      <w:r>
-        <w:rPr>
-          <w:color w:val="FF0000"/>
-        </w:rPr>
-        <w:t xml:space="preserve">nome </w:t>
-      </w:r>
-      <w:r>
-        <w:t xml:space="preserve">(cartão ou dinheiro). Caso o método dinheiro seja escolhido, é necessário que o </w:t>
-      </w:r>
-      <w:r>
-        <w:rPr>
-          <w:color w:val="FF0000"/>
-        </w:rPr>
-        <w:t>troco</w:t>
-      </w:r>
-      <w:r>
-        <w:t xml:space="preserve"> seja indicado. Da mesma forma caso o método cartão seja escolhido, é necessário indicar a </w:t>
-      </w:r>
-      <w:r>
-        <w:rPr>
-          <w:color w:val="FF0000"/>
-        </w:rPr>
         <w:t xml:space="preserve">bandeira </w:t>
       </w:r>
       <w:r>
@@ -4575,7 +4947,7 @@
       </w:pPr>
     </w:p>
     <w:sectPr>
-      <w:footerReference w:type="default" r:id="rId19"/>
+      <w:footerReference w:type="default" r:id="rId25"/>
       <w:pgSz w:w="11906" w:h="16838"/>
       <w:pgMar w:top="1417" w:right="1701" w:bottom="1417" w:left="1701" w:header="708" w:footer="708" w:gutter="0"/>
       <w:cols w:space="708"/>
@@ -4641,7 +5013,7 @@
           <w:rPr>
             <w:noProof/>
           </w:rPr>
-          <w:t>12</w:t>
+          <w:t>16</w:t>
         </w:r>
         <w:r>
           <w:fldChar w:fldCharType="end"/>
@@ -6000,7 +6372,7 @@
 </file>
 
 <file path=customXml/itemProps1.xml><?xml version="1.0" encoding="utf-8"?>
-<ds:datastoreItem xmlns:ds="http://schemas.openxmlformats.org/officeDocument/2006/customXml" ds:itemID="{553DE549-121B-4BC8-ADD1-E654FF14582C}">
+<ds:datastoreItem xmlns:ds="http://schemas.openxmlformats.org/officeDocument/2006/customXml" ds:itemID="{18D35E48-D128-4180-B3C9-3E14C3961108}">
   <ds:schemaRefs>
     <ds:schemaRef ds:uri="http://schemas.openxmlformats.org/officeDocument/2006/bibliography"/>
   </ds:schemaRefs>

</xml_diff>

<commit_message>
esquema conceitual e MER-X finalizado
</commit_message>
<xml_diff>
--- a/Documentacao.docx
+++ b/Documentacao.docx
@@ -2771,7 +2771,10 @@
         <w:t>entregadores</w:t>
       </w:r>
       <w:r>
-        <w:t xml:space="preserve">, sendo animador uma subclasse do entregador. O entregador deve registrar a </w:t>
+        <w:t>, sendo animador um tipo de</w:t>
+      </w:r>
+      <w:r>
+        <w:t xml:space="preserve"> entregador. O entregador deve registrar a </w:t>
       </w:r>
       <w:r>
         <w:rPr>
@@ -3045,14 +3048,27 @@
       <w:r>
         <w:t xml:space="preserve">Figura </w:t>
       </w:r>
-      <w:fldSimple w:instr=" SEQ Figura \* ARABIC ">
-        <w:r>
-          <w:rPr>
-            <w:noProof/>
-          </w:rPr>
-          <w:t>1</w:t>
-        </w:r>
-      </w:fldSimple>
+      <w:r>
+        <w:fldChar w:fldCharType="begin"/>
+      </w:r>
+      <w:r>
+        <w:instrText xml:space="preserve"> SEQ Figura \* ARABIC </w:instrText>
+      </w:r>
+      <w:r>
+        <w:fldChar w:fldCharType="separate"/>
+      </w:r>
+      <w:r>
+        <w:rPr>
+          <w:noProof/>
+        </w:rPr>
+        <w:t>1</w:t>
+      </w:r>
+      <w:r>
+        <w:rPr>
+          <w:noProof/>
+        </w:rPr>
+        <w:fldChar w:fldCharType="end"/>
+      </w:r>
       <w:bookmarkEnd w:id="2"/>
       <w:r>
         <w:t xml:space="preserve"> - Esquema conceitual do aplicativo especificado.</w:t>
@@ -3145,14 +3161,27 @@
       <w:r>
         <w:t xml:space="preserve">Figura </w:t>
       </w:r>
-      <w:fldSimple w:instr=" SEQ Figura \* ARABIC ">
-        <w:r>
-          <w:rPr>
-            <w:noProof/>
-          </w:rPr>
-          <w:t>2</w:t>
-        </w:r>
-      </w:fldSimple>
+      <w:r>
+        <w:fldChar w:fldCharType="begin"/>
+      </w:r>
+      <w:r>
+        <w:instrText xml:space="preserve"> SEQ Figura \* ARABIC </w:instrText>
+      </w:r>
+      <w:r>
+        <w:fldChar w:fldCharType="separate"/>
+      </w:r>
+      <w:r>
+        <w:rPr>
+          <w:noProof/>
+        </w:rPr>
+        <w:t>2</w:t>
+      </w:r>
+      <w:r>
+        <w:rPr>
+          <w:noProof/>
+        </w:rPr>
+        <w:fldChar w:fldCharType="end"/>
+      </w:r>
       <w:r>
         <w:t xml:space="preserve"> - Entidade usuário vinda de b).</w:t>
       </w:r>
@@ -3240,14 +3269,27 @@
       <w:r>
         <w:t xml:space="preserve">Figura </w:t>
       </w:r>
-      <w:fldSimple w:instr=" SEQ Figura \* ARABIC ">
-        <w:r>
-          <w:rPr>
-            <w:noProof/>
-          </w:rPr>
-          <w:t>3</w:t>
-        </w:r>
-      </w:fldSimple>
+      <w:r>
+        <w:fldChar w:fldCharType="begin"/>
+      </w:r>
+      <w:r>
+        <w:instrText xml:space="preserve"> SEQ Figura \* ARABIC </w:instrText>
+      </w:r>
+      <w:r>
+        <w:fldChar w:fldCharType="separate"/>
+      </w:r>
+      <w:r>
+        <w:rPr>
+          <w:noProof/>
+        </w:rPr>
+        <w:t>3</w:t>
+      </w:r>
+      <w:r>
+        <w:rPr>
+          <w:noProof/>
+        </w:rPr>
+        <w:fldChar w:fldCharType="end"/>
+      </w:r>
       <w:r>
         <w:t xml:space="preserve"> - Sub classe dono de negócio de c)</w:t>
       </w:r>
@@ -3324,27 +3366,14 @@
       <w:r>
         <w:t xml:space="preserve">Figura </w:t>
       </w:r>
-      <w:r>
-        <w:fldChar w:fldCharType="begin"/>
-      </w:r>
-      <w:r>
-        <w:instrText xml:space="preserve"> SEQ Figura \* ARABIC </w:instrText>
-      </w:r>
-      <w:r>
-        <w:fldChar w:fldCharType="separate"/>
-      </w:r>
-      <w:r>
-        <w:rPr>
-          <w:noProof/>
-        </w:rPr>
-        <w:t>4</w:t>
-      </w:r>
-      <w:r>
-        <w:rPr>
-          <w:noProof/>
-        </w:rPr>
-        <w:fldChar w:fldCharType="end"/>
-      </w:r>
+      <w:fldSimple w:instr=" SEQ Figura \* ARABIC ">
+        <w:r>
+          <w:rPr>
+            <w:noProof/>
+          </w:rPr>
+          <w:t>4</w:t>
+        </w:r>
+      </w:fldSimple>
       <w:r>
         <w:t xml:space="preserve"> – Relacionamento entre pizzaria e dono de negócio</w:t>
       </w:r>
@@ -3464,27 +3493,14 @@
       <w:r>
         <w:t xml:space="preserve">Figura </w:t>
       </w:r>
-      <w:r>
-        <w:fldChar w:fldCharType="begin"/>
-      </w:r>
-      <w:r>
-        <w:instrText xml:space="preserve"> SEQ Figura \* ARABIC </w:instrText>
-      </w:r>
-      <w:r>
-        <w:fldChar w:fldCharType="separate"/>
-      </w:r>
-      <w:r>
-        <w:rPr>
-          <w:noProof/>
-        </w:rPr>
-        <w:t>5</w:t>
-      </w:r>
-      <w:r>
-        <w:rPr>
-          <w:noProof/>
-        </w:rPr>
-        <w:fldChar w:fldCharType="end"/>
-      </w:r>
+      <w:fldSimple w:instr=" SEQ Figura \* ARABIC ">
+        <w:r>
+          <w:rPr>
+            <w:noProof/>
+          </w:rPr>
+          <w:t>5</w:t>
+        </w:r>
+      </w:fldSimple>
       <w:r>
         <w:t xml:space="preserve"> – Atributos da entidade pizzaria</w:t>
       </w:r>
@@ -3576,27 +3592,14 @@
       <w:r>
         <w:t xml:space="preserve">Figura </w:t>
       </w:r>
-      <w:r>
-        <w:fldChar w:fldCharType="begin"/>
-      </w:r>
-      <w:r>
-        <w:instrText xml:space="preserve"> SEQ Figura \* ARABIC </w:instrText>
-      </w:r>
-      <w:r>
-        <w:fldChar w:fldCharType="separate"/>
-      </w:r>
-      <w:r>
-        <w:rPr>
-          <w:noProof/>
-        </w:rPr>
-        <w:t>6</w:t>
-      </w:r>
-      <w:r>
-        <w:rPr>
-          <w:noProof/>
-        </w:rPr>
-        <w:fldChar w:fldCharType="end"/>
-      </w:r>
+      <w:fldSimple w:instr=" SEQ Figura \* ARABIC ">
+        <w:r>
+          <w:rPr>
+            <w:noProof/>
+          </w:rPr>
+          <w:t>6</w:t>
+        </w:r>
+      </w:fldSimple>
       <w:r>
         <w:t xml:space="preserve"> – Relacionamento entre pizzaria e pizza</w:t>
       </w:r>
@@ -3710,27 +3713,14 @@
       <w:r>
         <w:t xml:space="preserve">Figura </w:t>
       </w:r>
-      <w:r>
-        <w:fldChar w:fldCharType="begin"/>
-      </w:r>
-      <w:r>
-        <w:instrText xml:space="preserve"> SEQ Figura \* ARABIC </w:instrText>
-      </w:r>
-      <w:r>
-        <w:fldChar w:fldCharType="separate"/>
-      </w:r>
-      <w:r>
-        <w:rPr>
-          <w:noProof/>
-        </w:rPr>
-        <w:t>7</w:t>
-      </w:r>
-      <w:r>
-        <w:rPr>
-          <w:noProof/>
-        </w:rPr>
-        <w:fldChar w:fldCharType="end"/>
-      </w:r>
+      <w:fldSimple w:instr=" SEQ Figura \* ARABIC ">
+        <w:r>
+          <w:rPr>
+            <w:noProof/>
+          </w:rPr>
+          <w:t>7</w:t>
+        </w:r>
+      </w:fldSimple>
       <w:r>
         <w:t xml:space="preserve"> – Categoria de hierarquia fixa para pizzas</w:t>
       </w:r>
@@ -3832,27 +3822,14 @@
       <w:r>
         <w:t xml:space="preserve">Figura </w:t>
       </w:r>
-      <w:r>
-        <w:fldChar w:fldCharType="begin"/>
-      </w:r>
-      <w:r>
-        <w:instrText xml:space="preserve"> SEQ Figura \* ARABIC </w:instrText>
-      </w:r>
-      <w:r>
-        <w:fldChar w:fldCharType="separate"/>
-      </w:r>
-      <w:r>
-        <w:rPr>
-          <w:noProof/>
-        </w:rPr>
-        <w:t>8</w:t>
-      </w:r>
-      <w:r>
-        <w:rPr>
-          <w:noProof/>
-        </w:rPr>
-        <w:fldChar w:fldCharType="end"/>
-      </w:r>
+      <w:fldSimple w:instr=" SEQ Figura \* ARABIC ">
+        <w:r>
+          <w:rPr>
+            <w:noProof/>
+          </w:rPr>
+          <w:t>8</w:t>
+        </w:r>
+      </w:fldSimple>
       <w:r>
         <w:t xml:space="preserve"> – Acompanhamento é uma entidade fraca de pizzaria</w:t>
       </w:r>
@@ -3925,68 +3902,59 @@
       <w:r>
         <w:t xml:space="preserve">Figura </w:t>
       </w:r>
-      <w:r>
-        <w:fldChar w:fldCharType="begin"/>
-      </w:r>
-      <w:r>
-        <w:instrText xml:space="preserve"> SEQ Figura \* ARABIC </w:instrText>
-      </w:r>
-      <w:r>
-        <w:fldChar w:fldCharType="separate"/>
-      </w:r>
+      <w:fldSimple w:instr=" SEQ Figura \* ARABIC ">
+        <w:r>
+          <w:rPr>
+            <w:noProof/>
+          </w:rPr>
+          <w:t>9</w:t>
+        </w:r>
+      </w:fldSimple>
+      <w:r>
+        <w:t xml:space="preserve"> – Consumidor faminto subclasse de usuário</w:t>
+      </w:r>
+    </w:p>
+    <w:p>
+      <w:pPr>
+        <w:ind w:firstLine="708"/>
+      </w:pPr>
+    </w:p>
+    <w:p>
+      <w:pPr>
+        <w:ind w:firstLine="708"/>
+      </w:pPr>
+      <w:r>
+        <w:rPr>
+          <w:b/>
+        </w:rPr>
+        <w:t>j)</w:t>
+      </w:r>
+      <w:r>
+        <w:t xml:space="preserve"> </w:t>
+      </w:r>
+      <w:r>
+        <w:t>A entidade pedido foi criada com chave primária ID, atributos data, horário, horário posterior para a entrega e quantas pessoas. Essa entidade possui um relacionamento “</w:t>
+      </w:r>
+      <w:proofErr w:type="spellStart"/>
+      <w:r>
+        <w:t>faz_p</w:t>
+      </w:r>
+      <w:proofErr w:type="spellEnd"/>
+      <w:r>
+        <w:t>” com o consumidor, esse relacionamento possui cardinalidade 1 para n, pois um pedido pode ser de apenas um consumidor e um consumidor pode fazer vários pedidos, além disso apresenta participação total por parte do pedido, pois não existem pedidos sem consumidores.</w:t>
+      </w:r>
+    </w:p>
+    <w:p>
+      <w:pPr>
+        <w:keepNext/>
+        <w:ind w:firstLine="708"/>
+        <w:jc w:val="center"/>
+      </w:pPr>
       <w:r>
         <w:rPr>
           <w:noProof/>
-        </w:rPr>
-        <w:t>9</w:t>
-      </w:r>
-      <w:r>
-        <w:rPr>
-          <w:noProof/>
-        </w:rPr>
-        <w:fldChar w:fldCharType="end"/>
-      </w:r>
-      <w:r>
-        <w:t xml:space="preserve"> – Consumidor faminto subclasse de usuário</w:t>
-      </w:r>
-    </w:p>
-    <w:p>
-      <w:pPr>
-        <w:ind w:firstLine="708"/>
-      </w:pPr>
-    </w:p>
-    <w:p>
-      <w:pPr>
-        <w:ind w:firstLine="708"/>
-      </w:pPr>
-      <w:r>
-        <w:rPr>
-          <w:b/>
-        </w:rPr>
-        <w:t>j)</w:t>
-      </w:r>
-      <w:r>
-        <w:t xml:space="preserve"> </w:t>
-      </w:r>
-      <w:r>
-        <w:t>A entidade pedido foi criada com chave primária ID, atributos data, horário, horário posterior para a entrega e quantas pessoas. Essa entidade possui um relacionamento “</w:t>
-      </w:r>
-      <w:proofErr w:type="spellStart"/>
-      <w:r>
-        <w:t>faz_p</w:t>
-      </w:r>
-      <w:proofErr w:type="spellEnd"/>
-      <w:r>
-        <w:t>” com o consumidor, esse relacionamento possui cardinalidade 1 para n, pois um pedido pode ser de apenas um consumidor e um consumidor pode fazer vários pedidos, além disso apresenta participação total por parte do pedido, pois não existem pedidos sem consumidores.</w:t>
-      </w:r>
-    </w:p>
-    <w:p>
-      <w:pPr>
-        <w:keepNext/>
-        <w:ind w:firstLine="708"/>
-        <w:jc w:val="center"/>
-      </w:pPr>
-      <w:r>
+          <w:lang w:val="en-US"/>
+        </w:rPr>
         <w:lastRenderedPageBreak/>
         <w:drawing>
           <wp:inline distT="0" distB="0" distL="0" distR="0" wp14:anchorId="42C3302A" wp14:editId="551B8D87">
@@ -4032,14 +4000,27 @@
       <w:r>
         <w:t xml:space="preserve">Figura </w:t>
       </w:r>
-      <w:fldSimple w:instr=" SEQ Figura \* ARABIC ">
-        <w:r>
-          <w:rPr>
-            <w:noProof/>
-          </w:rPr>
-          <w:t>10</w:t>
-        </w:r>
-      </w:fldSimple>
+      <w:r>
+        <w:fldChar w:fldCharType="begin"/>
+      </w:r>
+      <w:r>
+        <w:instrText xml:space="preserve"> SEQ Figura \* ARABIC </w:instrText>
+      </w:r>
+      <w:r>
+        <w:fldChar w:fldCharType="separate"/>
+      </w:r>
+      <w:r>
+        <w:rPr>
+          <w:noProof/>
+        </w:rPr>
+        <w:t>10</w:t>
+      </w:r>
+      <w:r>
+        <w:rPr>
+          <w:noProof/>
+        </w:rPr>
+        <w:fldChar w:fldCharType="end"/>
+      </w:r>
       <w:r>
         <w:t xml:space="preserve"> – Entidade pedido e relacionamento entre pedido e consumidor faminto</w:t>
       </w:r>
@@ -4070,22 +4051,7 @@
         <w:t>” com cardinalidade de muitos para muitos, pois um pedido pode possuir várias pizzas e um tipo de pizza pode estar em vários pedidos. Além disso a participação é total por parte da pizza, pois todo pedido deve conter pelo menos uma pizza. Para identificar a opção de preparação foi criado um atributo composto no relacionamento, esse atributo é um atributo composto por, massa, borda e quantidade de molho.</w:t>
       </w:r>
       <w:r>
-        <w:t xml:space="preserve"> </w:t>
-      </w:r>
-      <w:r>
-        <w:t>O motivo pelo qual o atributo está no relacionamento é que cad</w:t>
-      </w:r>
-      <w:r>
-        <w:t>a pedido pode ter uma opção de preparação</w:t>
-      </w:r>
-      <w:r>
-        <w:t xml:space="preserve"> distinta</w:t>
-      </w:r>
-      <w:r>
-        <w:t xml:space="preserve"> de uma determinada pizza</w:t>
-      </w:r>
-      <w:r>
-        <w:t>.</w:t>
+        <w:t xml:space="preserve"> O motivo pelo qual o atributo está no relacionamento é que cada pedido pode ter uma opção de preparação distinta de uma determinada pizza.</w:t>
       </w:r>
     </w:p>
     <w:p>
@@ -4095,6 +4061,10 @@
         <w:jc w:val="center"/>
       </w:pPr>
       <w:r>
+        <w:rPr>
+          <w:noProof/>
+          <w:lang w:val="en-US"/>
+        </w:rPr>
         <w:lastRenderedPageBreak/>
         <w:drawing>
           <wp:inline distT="0" distB="0" distL="0" distR="0" wp14:anchorId="1575ED58" wp14:editId="681EF300">
@@ -4140,14 +4110,27 @@
       <w:r>
         <w:t xml:space="preserve">Figura </w:t>
       </w:r>
-      <w:fldSimple w:instr=" SEQ Figura \* ARABIC ">
-        <w:r>
-          <w:rPr>
-            <w:noProof/>
-          </w:rPr>
-          <w:t>11</w:t>
-        </w:r>
-      </w:fldSimple>
+      <w:r>
+        <w:fldChar w:fldCharType="begin"/>
+      </w:r>
+      <w:r>
+        <w:instrText xml:space="preserve"> SEQ Figura \* ARABIC </w:instrText>
+      </w:r>
+      <w:r>
+        <w:fldChar w:fldCharType="separate"/>
+      </w:r>
+      <w:r>
+        <w:rPr>
+          <w:noProof/>
+        </w:rPr>
+        <w:t>11</w:t>
+      </w:r>
+      <w:r>
+        <w:rPr>
+          <w:noProof/>
+        </w:rPr>
+        <w:fldChar w:fldCharType="end"/>
+      </w:r>
       <w:r>
         <w:t xml:space="preserve"> – Relacionamento que inclui pizza em pedido</w:t>
       </w:r>
@@ -4182,6 +4165,10 @@
         <w:jc w:val="center"/>
       </w:pPr>
       <w:r>
+        <w:rPr>
+          <w:noProof/>
+          <w:lang w:val="en-US"/>
+        </w:rPr>
         <w:drawing>
           <wp:inline distT="0" distB="0" distL="0" distR="0" wp14:anchorId="03FF02FA" wp14:editId="6921F155">
             <wp:extent cx="5400040" cy="2156460"/>
@@ -4226,25 +4213,29 @@
       <w:r>
         <w:t xml:space="preserve">Figura </w:t>
       </w:r>
-      <w:fldSimple w:instr=" SEQ Figura \* ARABIC ">
-        <w:r>
-          <w:rPr>
-            <w:noProof/>
-          </w:rPr>
-          <w:t>12</w:t>
-        </w:r>
-      </w:fldSimple>
-      <w:r>
-        <w:t xml:space="preserve">: </w:t>
-      </w:r>
-      <w:r>
-        <w:t xml:space="preserve">Relacionamento que inclui </w:t>
-      </w:r>
-      <w:r>
-        <w:t>acompanhamento</w:t>
-      </w:r>
-      <w:r>
-        <w:t xml:space="preserve"> em pedido</w:t>
+      <w:r>
+        <w:fldChar w:fldCharType="begin"/>
+      </w:r>
+      <w:r>
+        <w:instrText xml:space="preserve"> SEQ Figura \* ARABIC </w:instrText>
+      </w:r>
+      <w:r>
+        <w:fldChar w:fldCharType="separate"/>
+      </w:r>
+      <w:r>
+        <w:rPr>
+          <w:noProof/>
+        </w:rPr>
+        <w:t>12</w:t>
+      </w:r>
+      <w:r>
+        <w:rPr>
+          <w:noProof/>
+        </w:rPr>
+        <w:fldChar w:fldCharType="end"/>
+      </w:r>
+      <w:r>
+        <w:t>: Relacionamento que inclui acompanhamento em pedido</w:t>
       </w:r>
     </w:p>
     <w:p>
@@ -4298,6 +4289,10 @@
         <w:ind w:firstLine="708"/>
       </w:pPr>
       <w:r>
+        <w:rPr>
+          <w:noProof/>
+          <w:lang w:val="en-US"/>
+        </w:rPr>
         <w:drawing>
           <wp:inline distT="0" distB="0" distL="0" distR="0" wp14:anchorId="69436177" wp14:editId="2D79879A">
             <wp:extent cx="5485601" cy="3106615"/>
@@ -4343,14 +4338,27 @@
       <w:r>
         <w:t xml:space="preserve">Figura </w:t>
       </w:r>
-      <w:fldSimple w:instr=" SEQ Figura \* ARABIC ">
-        <w:r>
-          <w:rPr>
-            <w:noProof/>
-          </w:rPr>
-          <w:t>13</w:t>
-        </w:r>
-      </w:fldSimple>
+      <w:r>
+        <w:fldChar w:fldCharType="begin"/>
+      </w:r>
+      <w:r>
+        <w:instrText xml:space="preserve"> SEQ Figura \* ARABIC </w:instrText>
+      </w:r>
+      <w:r>
+        <w:fldChar w:fldCharType="separate"/>
+      </w:r>
+      <w:r>
+        <w:rPr>
+          <w:noProof/>
+        </w:rPr>
+        <w:t>13</w:t>
+      </w:r>
+      <w:r>
+        <w:rPr>
+          <w:noProof/>
+        </w:rPr>
+        <w:fldChar w:fldCharType="end"/>
+      </w:r>
       <w:r>
         <w:t xml:space="preserve"> – Relacionamento de pedido com ingrediente extra e de pizza com ingrediente extra.</w:t>
       </w:r>
@@ -4381,6 +4389,11 @@
       <w:r>
         <w:t xml:space="preserve">  A entidade ingrediente extra possui os atributos nome, preço e chave primária ID</w:t>
       </w:r>
+      <w:r>
+        <w:t>.</w:t>
+      </w:r>
+      <w:bookmarkStart w:id="3" w:name="_GoBack"/>
+      <w:bookmarkEnd w:id="3"/>
     </w:p>
     <w:p>
       <w:pPr>
@@ -4389,6 +4402,10 @@
         <w:jc w:val="center"/>
       </w:pPr>
       <w:r>
+        <w:rPr>
+          <w:noProof/>
+          <w:lang w:val="en-US"/>
+        </w:rPr>
         <w:drawing>
           <wp:inline distT="0" distB="0" distL="0" distR="0" wp14:anchorId="654B6E4C" wp14:editId="19D3541F">
             <wp:extent cx="3077004" cy="1467055"/>
@@ -4433,14 +4450,27 @@
       <w:r>
         <w:t xml:space="preserve">Figura </w:t>
       </w:r>
-      <w:fldSimple w:instr=" SEQ Figura \* ARABIC ">
-        <w:r>
-          <w:rPr>
-            <w:noProof/>
-          </w:rPr>
-          <w:t>14</w:t>
-        </w:r>
-      </w:fldSimple>
+      <w:r>
+        <w:fldChar w:fldCharType="begin"/>
+      </w:r>
+      <w:r>
+        <w:instrText xml:space="preserve"> SEQ Figura \* ARABIC </w:instrText>
+      </w:r>
+      <w:r>
+        <w:fldChar w:fldCharType="separate"/>
+      </w:r>
+      <w:r>
+        <w:rPr>
+          <w:noProof/>
+        </w:rPr>
+        <w:t>14</w:t>
+      </w:r>
+      <w:r>
+        <w:rPr>
+          <w:noProof/>
+        </w:rPr>
+        <w:fldChar w:fldCharType="end"/>
+      </w:r>
       <w:r>
         <w:t xml:space="preserve"> -  Entidade ingrediente extra</w:t>
       </w:r>
@@ -4455,98 +4485,41 @@
       <w:pPr>
         <w:ind w:firstLine="708"/>
       </w:pPr>
-      <w:proofErr w:type="spellStart"/>
+      <w:r>
+        <w:rPr>
+          <w:b/>
+        </w:rPr>
+        <w:t>o)</w:t>
+      </w:r>
+      <w:r>
+        <w:t xml:space="preserve"> </w:t>
+      </w:r>
+      <w:r>
+        <w:t xml:space="preserve">Como o pedido de entretenimento herda atributos do pedido normal </w:t>
+      </w:r>
+      <w:r>
+        <w:t xml:space="preserve">esse foi representado como uma subclasse de pedido e contendo os atributos tipo e duração que não estavam presentes no pedido. Além disso existe dois relacionamentos, um entre pedido e consumidor faminto e um entre pedido entretenimento e consumidor faminto. A </w:t>
+      </w:r>
+      <w:r>
+        <w:lastRenderedPageBreak/>
+        <w:t xml:space="preserve">cardinalidade de ambos é 1 para n, pois um pedido/pedido entretenimento pertence a um único </w:t>
+      </w:r>
+      <w:r>
+        <w:t>consumidor e um consumidor</w:t>
+      </w:r>
+      <w:r>
+        <w:t xml:space="preserve"> pode fazer </w:t>
+      </w:r>
       <w:proofErr w:type="gramStart"/>
       <w:r>
-        <w:rPr>
-          <w:b/>
-        </w:rPr>
-        <w:t>o</w:t>
-      </w:r>
-      <w:proofErr w:type="spellEnd"/>
-      <w:r>
-        <w:rPr>
-          <w:b/>
-        </w:rPr>
-        <w:t>)</w:t>
-      </w:r>
-      <w:r>
-        <w:t xml:space="preserve"> Além</w:t>
+        <w:t>vários pedido/pedido</w:t>
       </w:r>
       <w:proofErr w:type="gramEnd"/>
       <w:r>
-        <w:t xml:space="preserve"> disso, um tipo especial de pedido pode ser feito: o </w:t>
-      </w:r>
-      <w:r>
-        <w:rPr>
-          <w:color w:val="92D050"/>
-        </w:rPr>
-        <w:t>pedido de entretenimento</w:t>
-      </w:r>
-      <w:r>
-        <w:t xml:space="preserve">. Nem todo pedido tem que ser um pedido de entretenimento. Mas quando um consumidor faminto indica que ele ou ela querem ser entretidos enquanto comem a </w:t>
-      </w:r>
-      <w:r>
-        <w:lastRenderedPageBreak/>
-        <w:t xml:space="preserve">pizza, será necessário registrar as informações de um pedido padrão e também o </w:t>
-      </w:r>
-      <w:r>
-        <w:rPr>
-          <w:color w:val="FF0000"/>
-        </w:rPr>
-        <w:t>tipo de entretenimento</w:t>
-      </w:r>
-      <w:r>
-        <w:t xml:space="preserve"> que o usuário quer e por quanto tempo (a </w:t>
-      </w:r>
-      <w:r>
-        <w:rPr>
-          <w:color w:val="FF0000"/>
-        </w:rPr>
-        <w:t>duração</w:t>
-      </w:r>
-      <w:r>
-        <w:t>).</w:t>
-      </w:r>
-    </w:p>
-    <w:p>
-      <w:pPr>
-        <w:ind w:firstLine="708"/>
-      </w:pPr>
-      <w:r>
-        <w:t xml:space="preserve">Como o pedido de entretenimento herda atributos do pedido normal </w:t>
-      </w:r>
-      <w:r>
-        <w:t xml:space="preserve">esse foi representado como uma subclasse de pedido e contendo os atributos tipo e duração que não estavam presentes no pedido. Além disso existe dois relacionamentos, um entre pedido e consumidor faminto e um entre pedido entretenimento e consumidor faminto. A cardinalidade de ambos é 1 para n, pois um pedido/pedido entretenimento pertence a um único </w:t>
-      </w:r>
-      <w:r>
-        <w:t>consumidor e um consumidor</w:t>
-      </w:r>
-      <w:r>
-        <w:t xml:space="preserve"> pode fazer </w:t>
-      </w:r>
-      <w:proofErr w:type="gramStart"/>
-      <w:r>
-        <w:t>vários pedido/pedido</w:t>
-      </w:r>
-      <w:proofErr w:type="gramEnd"/>
-      <w:r>
         <w:t xml:space="preserve"> entretenimento, ademais ambos apresentam participação total</w:t>
       </w:r>
       <w:r>
-        <w:t xml:space="preserve"> em </w:t>
-      </w:r>
-      <w:r>
-        <w:t>pedido/pedido entretenimento</w:t>
-      </w:r>
-      <w:r>
-        <w:t xml:space="preserve">, pois todo </w:t>
-      </w:r>
-      <w:r>
-        <w:t>pedido/pedido entretenimento</w:t>
-      </w:r>
-      <w:r>
-        <w:t xml:space="preserve"> deve possuir pelo um consumidor.</w:t>
+        <w:t xml:space="preserve"> em pedido/pedido entretenimento, pois todo pedido/pedido entretenimento deve possuir pelo um consumidor.</w:t>
       </w:r>
     </w:p>
     <w:p>
@@ -4571,7 +4544,10 @@
         <w:jc w:val="center"/>
       </w:pPr>
       <w:r>
-        <w:lastRenderedPageBreak/>
+        <w:rPr>
+          <w:noProof/>
+          <w:lang w:val="en-US"/>
+        </w:rPr>
         <w:drawing>
           <wp:inline distT="0" distB="0" distL="0" distR="0" wp14:anchorId="7540C01E" wp14:editId="50172CAB">
             <wp:extent cx="5400040" cy="5251450"/>
@@ -4616,328 +4592,615 @@
       <w:r>
         <w:t xml:space="preserve">Figura </w:t>
       </w:r>
+      <w:r>
+        <w:fldChar w:fldCharType="begin"/>
+      </w:r>
+      <w:r>
+        <w:instrText xml:space="preserve"> SEQ Figura \* ARABIC </w:instrText>
+      </w:r>
+      <w:r>
+        <w:fldChar w:fldCharType="separate"/>
+      </w:r>
+      <w:r>
+        <w:rPr>
+          <w:noProof/>
+        </w:rPr>
+        <w:t>15</w:t>
+      </w:r>
+      <w:r>
+        <w:rPr>
+          <w:noProof/>
+        </w:rPr>
+        <w:fldChar w:fldCharType="end"/>
+      </w:r>
+      <w:r>
+        <w:t xml:space="preserve"> – Entidade pedido entretenimento com relacionamentos entre consumidor e pedido/pedido entretenimento.</w:t>
+      </w:r>
+    </w:p>
+    <w:p>
+      <w:pPr>
+        <w:ind w:firstLine="708"/>
+        <w:jc w:val="center"/>
+      </w:pPr>
+    </w:p>
+    <w:p>
+      <w:pPr>
+        <w:ind w:firstLine="708"/>
+      </w:pPr>
+      <w:proofErr w:type="gramStart"/>
+      <w:r>
+        <w:rPr>
+          <w:b/>
+        </w:rPr>
+        <w:lastRenderedPageBreak/>
+        <w:t>p)</w:t>
+      </w:r>
+      <w:r>
+        <w:t xml:space="preserve"> </w:t>
+      </w:r>
+      <w:r>
+        <w:t>Foi</w:t>
+      </w:r>
+      <w:proofErr w:type="gramEnd"/>
+      <w:r>
+        <w:t xml:space="preserve"> adicionado um atributo derivativo à entidade pedido, esse valor será calculado a partir da soma dos valores das pizzas escolhidas + ingredientes extras + acompanhamentos + entretenimento/entrega.</w:t>
+      </w:r>
+    </w:p>
+    <w:p>
+      <w:pPr>
+        <w:ind w:firstLine="708"/>
+      </w:pPr>
+    </w:p>
+    <w:p>
+      <w:pPr>
+        <w:keepNext/>
+        <w:ind w:firstLine="708"/>
+        <w:jc w:val="center"/>
+      </w:pPr>
+      <w:r>
+        <w:drawing>
+          <wp:inline distT="0" distB="0" distL="0" distR="0" wp14:anchorId="4BCCAEAA" wp14:editId="06558029">
+            <wp:extent cx="2811600" cy="2774950"/>
+            <wp:effectExtent l="0" t="0" r="8255" b="6350"/>
+            <wp:docPr id="17" name="Imagem 17"/>
+            <wp:cNvGraphicFramePr>
+              <a:graphicFrameLocks xmlns:a="http://schemas.openxmlformats.org/drawingml/2006/main" noChangeAspect="1"/>
+            </wp:cNvGraphicFramePr>
+            <a:graphic xmlns:a="http://schemas.openxmlformats.org/drawingml/2006/main">
+              <a:graphicData uri="http://schemas.openxmlformats.org/drawingml/2006/picture">
+                <pic:pic xmlns:pic="http://schemas.openxmlformats.org/drawingml/2006/picture">
+                  <pic:nvPicPr>
+                    <pic:cNvPr id="1" name=""/>
+                    <pic:cNvPicPr/>
+                  </pic:nvPicPr>
+                  <pic:blipFill>
+                    <a:blip r:embed="rId25"/>
+                    <a:stretch>
+                      <a:fillRect/>
+                    </a:stretch>
+                  </pic:blipFill>
+                  <pic:spPr>
+                    <a:xfrm>
+                      <a:off x="0" y="0"/>
+                      <a:ext cx="2814726" cy="2778036"/>
+                    </a:xfrm>
+                    <a:prstGeom prst="rect">
+                      <a:avLst/>
+                    </a:prstGeom>
+                  </pic:spPr>
+                </pic:pic>
+              </a:graphicData>
+            </a:graphic>
+          </wp:inline>
+        </w:drawing>
+      </w:r>
+    </w:p>
+    <w:p>
+      <w:pPr>
+        <w:pStyle w:val="Legenda"/>
+      </w:pPr>
+      <w:r>
+        <w:t xml:space="preserve">Figura </w:t>
+      </w:r>
       <w:fldSimple w:instr=" SEQ Figura \* ARABIC ">
         <w:r>
           <w:rPr>
             <w:noProof/>
           </w:rPr>
-          <w:t>15</w:t>
+          <w:t>16</w:t>
         </w:r>
       </w:fldSimple>
       <w:r>
-        <w:t xml:space="preserve"> – Entidade pedido entretenimento com relacionamentos entre consumidor e pedido/pedido entretenimento.</w:t>
-      </w:r>
-      <w:bookmarkStart w:id="3" w:name="_GoBack"/>
-      <w:bookmarkEnd w:id="3"/>
-    </w:p>
-    <w:p>
-      <w:pPr>
+        <w:t xml:space="preserve"> – Atributo derivativo </w:t>
+      </w:r>
+      <w:proofErr w:type="spellStart"/>
+      <w:r>
+        <w:t>custo_total</w:t>
+      </w:r>
+      <w:proofErr w:type="spellEnd"/>
+    </w:p>
+    <w:p>
+      <w:pPr>
+        <w:ind w:firstLine="708"/>
+      </w:pPr>
+    </w:p>
+    <w:p>
+      <w:pPr>
+        <w:ind w:firstLine="708"/>
+      </w:pPr>
+      <w:proofErr w:type="gramStart"/>
+      <w:r>
+        <w:rPr>
+          <w:b/>
+        </w:rPr>
+        <w:t>q)</w:t>
+      </w:r>
+      <w:r>
+        <w:t xml:space="preserve"> </w:t>
+      </w:r>
+      <w:r>
+        <w:t>Foi</w:t>
+      </w:r>
+      <w:proofErr w:type="gramEnd"/>
+      <w:r>
+        <w:t xml:space="preserve"> criada uma entidade animador que é filha da entidade usuário, e foram adicionados três atributos a essa entidade (nome artístico, biografia e preço). </w:t>
+      </w:r>
+    </w:p>
+    <w:p>
+      <w:pPr>
+        <w:keepNext/>
         <w:ind w:firstLine="708"/>
         <w:jc w:val="center"/>
       </w:pPr>
-    </w:p>
-    <w:p>
-      <w:pPr>
-        <w:ind w:firstLine="708"/>
-      </w:pPr>
-      <w:r>
-        <w:rPr>
-          <w:b/>
-        </w:rPr>
-        <w:t>p)</w:t>
-      </w:r>
-      <w:r>
-        <w:t xml:space="preserve"> O </w:t>
-      </w:r>
-      <w:r>
-        <w:rPr>
-          <w:color w:val="FF0000"/>
-        </w:rPr>
-        <w:t>custo total</w:t>
-      </w:r>
-      <w:r>
-        <w:t xml:space="preserve"> do </w:t>
-      </w:r>
-      <w:r>
-        <w:rPr>
-          <w:color w:val="00B050"/>
-        </w:rPr>
-        <w:t>pedido</w:t>
-      </w:r>
-      <w:r>
-        <w:t xml:space="preserve"> deve ser </w:t>
-      </w:r>
-      <w:r>
-        <w:rPr>
-          <w:b/>
-        </w:rPr>
-        <w:t>calculado</w:t>
-      </w:r>
-      <w:r>
-        <w:t xml:space="preserve"> com base nas pizzas escolhidas (levando em consideração também os ingredientes extras adicionados) e nos acompanhamentos e entretenimentos selecionados.</w:t>
-      </w:r>
-    </w:p>
-    <w:p>
-      <w:pPr>
-        <w:ind w:firstLine="708"/>
-      </w:pPr>
-      <w:r>
-        <w:rPr>
-          <w:b/>
-        </w:rPr>
-        <w:t>q)</w:t>
-      </w:r>
-      <w:r>
-        <w:t xml:space="preserve"> A terceira opção no </w:t>
+      <w:r>
+        <w:lastRenderedPageBreak/>
+        <w:drawing>
+          <wp:inline distT="0" distB="0" distL="0" distR="0" wp14:anchorId="7B71D3E8" wp14:editId="58DB6051">
+            <wp:extent cx="2575699" cy="4489450"/>
+            <wp:effectExtent l="0" t="0" r="0" b="6350"/>
+            <wp:docPr id="19" name="Imagem 19"/>
+            <wp:cNvGraphicFramePr>
+              <a:graphicFrameLocks xmlns:a="http://schemas.openxmlformats.org/drawingml/2006/main" noChangeAspect="1"/>
+            </wp:cNvGraphicFramePr>
+            <a:graphic xmlns:a="http://schemas.openxmlformats.org/drawingml/2006/main">
+              <a:graphicData uri="http://schemas.openxmlformats.org/drawingml/2006/picture">
+                <pic:pic xmlns:pic="http://schemas.openxmlformats.org/drawingml/2006/picture">
+                  <pic:nvPicPr>
+                    <pic:cNvPr id="1" name=""/>
+                    <pic:cNvPicPr/>
+                  </pic:nvPicPr>
+                  <pic:blipFill>
+                    <a:blip r:embed="rId26"/>
+                    <a:stretch>
+                      <a:fillRect/>
+                    </a:stretch>
+                  </pic:blipFill>
+                  <pic:spPr>
+                    <a:xfrm>
+                      <a:off x="0" y="0"/>
+                      <a:ext cx="2576614" cy="4491045"/>
+                    </a:xfrm>
+                    <a:prstGeom prst="rect">
+                      <a:avLst/>
+                    </a:prstGeom>
+                  </pic:spPr>
+                </pic:pic>
+              </a:graphicData>
+            </a:graphic>
+          </wp:inline>
+        </w:drawing>
+      </w:r>
+    </w:p>
+    <w:p>
+      <w:pPr>
+        <w:pStyle w:val="Legenda"/>
+      </w:pPr>
+      <w:r>
+        <w:t xml:space="preserve">Figura </w:t>
+      </w:r>
+      <w:fldSimple w:instr=" SEQ Figura \* ARABIC ">
+        <w:r>
+          <w:rPr>
+            <w:noProof/>
+          </w:rPr>
+          <w:t>17</w:t>
+        </w:r>
+      </w:fldSimple>
+      <w:r>
+        <w:t xml:space="preserve"> – Animador, entidade filha de usuário</w:t>
+      </w:r>
+    </w:p>
+    <w:p>
+      <w:pPr>
+        <w:ind w:firstLine="708"/>
+        <w:jc w:val="center"/>
+      </w:pPr>
+    </w:p>
+    <w:p>
+      <w:pPr>
+        <w:ind w:firstLine="708"/>
+      </w:pPr>
+      <w:proofErr w:type="gramStart"/>
+      <w:r>
+        <w:rPr>
+          <w:b/>
+        </w:rPr>
+        <w:t>r)</w:t>
+      </w:r>
+      <w:r>
+        <w:t xml:space="preserve"> Foi</w:t>
+      </w:r>
+      <w:proofErr w:type="gramEnd"/>
+      <w:r>
+        <w:t xml:space="preserve"> adicionado um relacionamento atende, entre animador e pedido entretenimento com participação total pois todo pedido de entretenimento precisa de um animador e cardinalidade n para 1, pois um pedido entretenimento pode ter apenas um animador e um animador pode atender vários pedidos.</w:t>
+      </w:r>
+    </w:p>
+    <w:p>
+      <w:pPr>
+        <w:keepNext/>
+        <w:ind w:firstLine="708"/>
+        <w:jc w:val="center"/>
+      </w:pPr>
+      <w:r>
+        <w:lastRenderedPageBreak/>
+        <w:drawing>
+          <wp:inline distT="0" distB="0" distL="0" distR="0" wp14:anchorId="1C7765E5" wp14:editId="2B8CBE36">
+            <wp:extent cx="2571531" cy="4467225"/>
+            <wp:effectExtent l="0" t="0" r="635" b="0"/>
+            <wp:docPr id="20" name="Imagem 20"/>
+            <wp:cNvGraphicFramePr>
+              <a:graphicFrameLocks xmlns:a="http://schemas.openxmlformats.org/drawingml/2006/main" noChangeAspect="1"/>
+            </wp:cNvGraphicFramePr>
+            <a:graphic xmlns:a="http://schemas.openxmlformats.org/drawingml/2006/main">
+              <a:graphicData uri="http://schemas.openxmlformats.org/drawingml/2006/picture">
+                <pic:pic xmlns:pic="http://schemas.openxmlformats.org/drawingml/2006/picture">
+                  <pic:nvPicPr>
+                    <pic:cNvPr id="1" name=""/>
+                    <pic:cNvPicPr/>
+                  </pic:nvPicPr>
+                  <pic:blipFill rotWithShape="1">
+                    <a:blip r:embed="rId27"/>
+                    <a:srcRect l="8160"/>
+                    <a:stretch/>
+                  </pic:blipFill>
+                  <pic:spPr bwMode="auto">
+                    <a:xfrm>
+                      <a:off x="0" y="0"/>
+                      <a:ext cx="2580482" cy="4482774"/>
+                    </a:xfrm>
+                    <a:prstGeom prst="rect">
+                      <a:avLst/>
+                    </a:prstGeom>
+                    <a:ln>
+                      <a:noFill/>
+                    </a:ln>
+                    <a:extLst>
+                      <a:ext uri="{53640926-AAD7-44D8-BBD7-CCE9431645EC}">
+                        <a14:shadowObscured xmlns:a14="http://schemas.microsoft.com/office/drawing/2010/main"/>
+                      </a:ext>
+                    </a:extLst>
+                  </pic:spPr>
+                </pic:pic>
+              </a:graphicData>
+            </a:graphic>
+          </wp:inline>
+        </w:drawing>
+      </w:r>
+    </w:p>
+    <w:p>
+      <w:pPr>
+        <w:pStyle w:val="Legenda"/>
+      </w:pPr>
+      <w:r>
+        <w:t xml:space="preserve">Figura </w:t>
+      </w:r>
+      <w:r>
+        <w:fldChar w:fldCharType="begin"/>
+      </w:r>
+      <w:r>
+        <w:instrText xml:space="preserve"> SEQ Figura \* ARABIC </w:instrText>
+      </w:r>
+      <w:r>
+        <w:fldChar w:fldCharType="separate"/>
+      </w:r>
+      <w:r>
+        <w:rPr>
+          <w:noProof/>
+        </w:rPr>
+        <w:t>18</w:t>
+      </w:r>
+      <w:r>
+        <w:fldChar w:fldCharType="end"/>
+      </w:r>
+      <w:r>
+        <w:t xml:space="preserve"> – Relacionamento entre pedido entretenimento e animador</w:t>
+      </w:r>
+    </w:p>
+    <w:p>
+      <w:pPr>
+        <w:ind w:firstLine="708"/>
+      </w:pPr>
+    </w:p>
+    <w:p>
+      <w:pPr>
+        <w:ind w:firstLine="708"/>
+      </w:pPr>
+      <w:r>
+        <w:rPr>
+          <w:b/>
+        </w:rPr>
+        <w:t>s)</w:t>
+      </w:r>
+      <w:r>
+        <w:t xml:space="preserve"> </w:t>
+      </w:r>
+      <w:r>
+        <w:t>O relacionamento trabalha entre animador e pizzaria</w:t>
+      </w:r>
+      <w:r>
+        <w:t xml:space="preserve"> apresenta cardinalidade muitos para muitos, pois um animador pode trabalhar para várias pizzarias e uma pizzaria pode ter vários entregadores que trabalham nela. Além disso as participações são parciais pois é possível ter um animador cadastrado no sistema e não está trabalhando, e além disso é possível ter uma pizzaria sem animadores. A</w:t>
+      </w:r>
+      <w:r>
+        <w:t>demais, nesse relacionamento</w:t>
+      </w:r>
+      <w:r>
+        <w:t xml:space="preserve"> há um atributo multivalorado para armazenar os dias da semana que o animador tem disponibilidade.</w:t>
+      </w:r>
+    </w:p>
+    <w:p>
+      <w:pPr>
+        <w:keepNext/>
+        <w:ind w:firstLine="708"/>
+        <w:jc w:val="center"/>
+      </w:pPr>
+      <w:r>
+        <w:lastRenderedPageBreak/>
+        <w:drawing>
+          <wp:inline distT="0" distB="0" distL="0" distR="0" wp14:anchorId="2B0652F9" wp14:editId="2CA9E1DD">
+            <wp:extent cx="5058481" cy="1962424"/>
+            <wp:effectExtent l="0" t="0" r="8890" b="0"/>
+            <wp:docPr id="21" name="Imagem 21"/>
+            <wp:cNvGraphicFramePr>
+              <a:graphicFrameLocks xmlns:a="http://schemas.openxmlformats.org/drawingml/2006/main" noChangeAspect="1"/>
+            </wp:cNvGraphicFramePr>
+            <a:graphic xmlns:a="http://schemas.openxmlformats.org/drawingml/2006/main">
+              <a:graphicData uri="http://schemas.openxmlformats.org/drawingml/2006/picture">
+                <pic:pic xmlns:pic="http://schemas.openxmlformats.org/drawingml/2006/picture">
+                  <pic:nvPicPr>
+                    <pic:cNvPr id="1" name=""/>
+                    <pic:cNvPicPr/>
+                  </pic:nvPicPr>
+                  <pic:blipFill>
+                    <a:blip r:embed="rId28"/>
+                    <a:stretch>
+                      <a:fillRect/>
+                    </a:stretch>
+                  </pic:blipFill>
+                  <pic:spPr>
+                    <a:xfrm>
+                      <a:off x="0" y="0"/>
+                      <a:ext cx="5058481" cy="1962424"/>
+                    </a:xfrm>
+                    <a:prstGeom prst="rect">
+                      <a:avLst/>
+                    </a:prstGeom>
+                  </pic:spPr>
+                </pic:pic>
+              </a:graphicData>
+            </a:graphic>
+          </wp:inline>
+        </w:drawing>
+      </w:r>
+    </w:p>
+    <w:p>
+      <w:pPr>
+        <w:pStyle w:val="Legenda"/>
+      </w:pPr>
+      <w:r>
+        <w:t xml:space="preserve">Figura </w:t>
+      </w:r>
+      <w:fldSimple w:instr=" SEQ Figura \* ARABIC ">
+        <w:r>
+          <w:rPr>
+            <w:noProof/>
+          </w:rPr>
+          <w:t>19</w:t>
+        </w:r>
+      </w:fldSimple>
+      <w:r>
+        <w:t xml:space="preserve"> – Relacionamento trabalho entre animador e pizzaria</w:t>
+      </w:r>
+    </w:p>
+    <w:p>
+      <w:pPr>
+        <w:ind w:firstLine="708"/>
+      </w:pPr>
+      <w:proofErr w:type="gramStart"/>
+      <w:r>
+        <w:rPr>
+          <w:b/>
+        </w:rPr>
+        <w:t>t)</w:t>
+      </w:r>
+      <w:r>
+        <w:t xml:space="preserve"> Uma</w:t>
+      </w:r>
+      <w:proofErr w:type="gramEnd"/>
+      <w:r>
+        <w:t xml:space="preserve"> nova entidade foi criada sendo filha da entidade usuário e pai da entidade animador, essa entidade deve chamada de entregador deve registrar a placa do veículo em um atributo. Além disso existe um relacionamento de entrega entre o entregador e o pedido convencional, esse relacionamento é de cardinalidade 1 para n, pois um pedido pode ser entregue por apenas um entregador e um entregador pode entregar vários pedidos. Além disso a participação é parcial para as duas entidades pois nem todo pedido precisa ser entregue e nem todo entregador precisa estar entregando pedidos.</w:t>
+      </w:r>
+    </w:p>
+    <w:p>
+      <w:pPr>
+        <w:keepNext/>
+        <w:ind w:firstLine="708"/>
+        <w:jc w:val="center"/>
+      </w:pPr>
+      <w:r>
+        <w:drawing>
+          <wp:inline distT="0" distB="0" distL="0" distR="0" wp14:anchorId="49CC1C0E" wp14:editId="365D2512">
+            <wp:extent cx="2189927" cy="4064000"/>
+            <wp:effectExtent l="0" t="0" r="1270" b="0"/>
+            <wp:docPr id="22" name="Imagem 22"/>
+            <wp:cNvGraphicFramePr>
+              <a:graphicFrameLocks xmlns:a="http://schemas.openxmlformats.org/drawingml/2006/main" noChangeAspect="1"/>
+            </wp:cNvGraphicFramePr>
+            <a:graphic xmlns:a="http://schemas.openxmlformats.org/drawingml/2006/main">
+              <a:graphicData uri="http://schemas.openxmlformats.org/drawingml/2006/picture">
+                <pic:pic xmlns:pic="http://schemas.openxmlformats.org/drawingml/2006/picture">
+                  <pic:nvPicPr>
+                    <pic:cNvPr id="1" name=""/>
+                    <pic:cNvPicPr/>
+                  </pic:nvPicPr>
+                  <pic:blipFill>
+                    <a:blip r:embed="rId29"/>
+                    <a:stretch>
+                      <a:fillRect/>
+                    </a:stretch>
+                  </pic:blipFill>
+                  <pic:spPr>
+                    <a:xfrm>
+                      <a:off x="0" y="0"/>
+                      <a:ext cx="2197030" cy="4077182"/>
+                    </a:xfrm>
+                    <a:prstGeom prst="rect">
+                      <a:avLst/>
+                    </a:prstGeom>
+                  </pic:spPr>
+                </pic:pic>
+              </a:graphicData>
+            </a:graphic>
+          </wp:inline>
+        </w:drawing>
+      </w:r>
+    </w:p>
+    <w:p>
+      <w:pPr>
+        <w:pStyle w:val="Legenda"/>
+      </w:pPr>
+      <w:r>
+        <w:t xml:space="preserve">Figura </w:t>
+      </w:r>
+      <w:fldSimple w:instr=" SEQ Figura \* ARABIC ">
+        <w:r>
+          <w:rPr>
+            <w:noProof/>
+          </w:rPr>
+          <w:t>20</w:t>
+        </w:r>
+      </w:fldSimple>
+      <w:r>
+        <w:t xml:space="preserve"> – Nova entidade entregador</w:t>
+      </w:r>
+      <w:r>
+        <w:t xml:space="preserve"> e novo relacionamento entrega</w:t>
+      </w:r>
+    </w:p>
+    <w:p>
+      <w:pPr>
+        <w:ind w:firstLine="708"/>
+      </w:pPr>
+    </w:p>
+    <w:p>
+      <w:pPr>
+        <w:ind w:firstLine="708"/>
+      </w:pPr>
+      <w:proofErr w:type="gramStart"/>
+      <w:r>
+        <w:rPr>
+          <w:b/>
+        </w:rPr>
+        <w:t>u)</w:t>
+      </w:r>
+      <w:r>
+        <w:t xml:space="preserve"> </w:t>
+      </w:r>
+      <w:r>
+        <w:t>Foi</w:t>
+      </w:r>
+      <w:proofErr w:type="gramEnd"/>
+      <w:r>
+        <w:t xml:space="preserve"> criado uma nova entidade chamada de </w:t>
       </w:r>
       <w:proofErr w:type="spellStart"/>
       <w:r>
-        <w:t>app</w:t>
+        <w:t>forma_pagamento</w:t>
       </w:r>
       <w:proofErr w:type="spellEnd"/>
       <w:r>
-        <w:t xml:space="preserve"> é selecionar “</w:t>
-      </w:r>
-      <w:r>
-        <w:rPr>
-          <w:color w:val="92D050"/>
-        </w:rPr>
-        <w:t>animador</w:t>
-      </w:r>
-      <w:r>
-        <w:t xml:space="preserve">”. Quando um usuário seleciona animador, ele tem que fornecer um </w:t>
-      </w:r>
-      <w:r>
-        <w:rPr>
-          <w:color w:val="C00000"/>
-        </w:rPr>
-        <w:t>nome artístico</w:t>
-      </w:r>
-      <w:r>
-        <w:t xml:space="preserve">, escrever uma </w:t>
-      </w:r>
-      <w:r>
-        <w:rPr>
-          <w:color w:val="C00000"/>
-        </w:rPr>
-        <w:t>biografia</w:t>
-      </w:r>
-      <w:r>
-        <w:t xml:space="preserve"> resumida sobre ele mesmo, e indicar o </w:t>
-      </w:r>
-      <w:r>
-        <w:rPr>
-          <w:color w:val="C00000"/>
-        </w:rPr>
-        <w:t>preço</w:t>
-      </w:r>
-      <w:r>
-        <w:t xml:space="preserve"> pa</w:t>
-      </w:r>
-      <w:r>
-        <w:t>ra 30 minutos de entretenimento.</w:t>
-      </w:r>
-    </w:p>
-    <w:p>
-      <w:pPr>
-        <w:ind w:firstLine="708"/>
-      </w:pPr>
-      <w:proofErr w:type="gramStart"/>
-      <w:r>
-        <w:rPr>
-          <w:b/>
-        </w:rPr>
-        <w:t>r)</w:t>
-      </w:r>
-      <w:r>
-        <w:t xml:space="preserve"> Todo</w:t>
-      </w:r>
-      <w:proofErr w:type="gramEnd"/>
-      <w:r>
-        <w:t xml:space="preserve"> </w:t>
-      </w:r>
-      <w:r>
-        <w:rPr>
-          <w:color w:val="92D050"/>
-        </w:rPr>
-        <w:t>pedido de entretenimento</w:t>
-      </w:r>
-      <w:r>
-        <w:t xml:space="preserve"> é </w:t>
-      </w:r>
-      <w:r>
-        <w:rPr>
-          <w:color w:val="00B0F0"/>
-        </w:rPr>
-        <w:t>atendido</w:t>
-      </w:r>
-      <w:r>
-        <w:t xml:space="preserve"> por exatamente um </w:t>
-      </w:r>
-      <w:r>
-        <w:rPr>
-          <w:color w:val="92D050"/>
-        </w:rPr>
-        <w:t>animador</w:t>
-      </w:r>
-      <w:r>
-        <w:t>.</w:t>
-      </w:r>
-    </w:p>
-    <w:p>
-      <w:pPr>
-        <w:ind w:firstLine="708"/>
-      </w:pPr>
-      <w:r>
-        <w:rPr>
-          <w:b/>
-        </w:rPr>
-        <w:lastRenderedPageBreak/>
-        <w:t>s)</w:t>
-      </w:r>
-      <w:r>
-        <w:t xml:space="preserve"> Cada </w:t>
-      </w:r>
-      <w:r>
-        <w:rPr>
-          <w:color w:val="92D050"/>
-        </w:rPr>
-        <w:t>animador</w:t>
-      </w:r>
-      <w:r>
-        <w:t xml:space="preserve"> pode escolher para cada </w:t>
-      </w:r>
-      <w:proofErr w:type="gramStart"/>
-      <w:r>
-        <w:rPr>
-          <w:color w:val="00B050"/>
-        </w:rPr>
-        <w:t>pizzaria</w:t>
-      </w:r>
-      <w:r>
-        <w:t>(</w:t>
-      </w:r>
-      <w:proofErr w:type="gramEnd"/>
-      <w:r>
-        <w:t xml:space="preserve">s) ele/ela quer trabalhar. Para cada pizzaria que um animador quiser trabalhar, ele/ela deve indicar sua </w:t>
-      </w:r>
-      <w:r>
-        <w:rPr>
-          <w:color w:val="FF0000"/>
-        </w:rPr>
-        <w:t>disponibilidade</w:t>
-      </w:r>
-      <w:r>
-        <w:t xml:space="preserve"> por dia (Segunda, Terça, Quarta, etc.).</w:t>
-      </w:r>
-      <w:r>
-        <w:t xml:space="preserve"> </w:t>
-      </w:r>
-    </w:p>
-    <w:p>
-      <w:pPr>
-        <w:ind w:firstLine="708"/>
-      </w:pPr>
-      <w:r>
-        <w:rPr>
-          <w:b/>
-        </w:rPr>
-        <w:t>t)</w:t>
-      </w:r>
-      <w:r>
-        <w:t xml:space="preserve"> O aplicativo deve ser capaz de registrar os </w:t>
-      </w:r>
-      <w:r>
-        <w:rPr>
-          <w:color w:val="92D050"/>
-        </w:rPr>
-        <w:t>entregadores</w:t>
-      </w:r>
-      <w:r>
-        <w:t xml:space="preserve">, sendo animador uma subclasse do entregador. O entregador deve registrar a </w:t>
-      </w:r>
-      <w:r>
-        <w:rPr>
-          <w:color w:val="FF0000"/>
-        </w:rPr>
-        <w:t>placa do veículo</w:t>
-      </w:r>
-      <w:r>
-        <w:t xml:space="preserve"> para que o cliente possa identifica-lo em maior detalhe. O entregador é responsável pela </w:t>
-      </w:r>
-      <w:r>
-        <w:rPr>
-          <w:color w:val="00B0F0"/>
-        </w:rPr>
-        <w:t>entrega</w:t>
-      </w:r>
-      <w:r>
-        <w:t xml:space="preserve"> de pedidos convencionais.</w:t>
-      </w:r>
-      <w:r>
-        <w:t xml:space="preserve"> Os pedidos também podem ser retirados na loja, e nesse caso não é necessário o entregador.</w:t>
-      </w:r>
-    </w:p>
-    <w:p>
-      <w:pPr>
-        <w:ind w:firstLine="708"/>
-      </w:pPr>
-      <w:r>
-        <w:rPr>
-          <w:b/>
-        </w:rPr>
-        <w:t>u)</w:t>
-      </w:r>
-      <w:r>
-        <w:t xml:space="preserve"> O pedido deve registrar o </w:t>
-      </w:r>
-      <w:r>
-        <w:rPr>
-          <w:color w:val="00B050"/>
-        </w:rPr>
-        <w:t xml:space="preserve">método de </w:t>
-      </w:r>
-      <w:r>
-        <w:rPr>
-          <w:color w:val="00B0F0"/>
-        </w:rPr>
-        <w:t>pagamento</w:t>
-      </w:r>
-      <w:r>
-        <w:t xml:space="preserve">, sendo este, identificado pelo </w:t>
-      </w:r>
-      <w:r>
-        <w:rPr>
-          <w:color w:val="FF0000"/>
-        </w:rPr>
-        <w:t xml:space="preserve">nome </w:t>
-      </w:r>
-      <w:r>
-        <w:t xml:space="preserve">(cartão ou dinheiro). Caso o método dinheiro seja escolhido, é necessário que o </w:t>
-      </w:r>
-      <w:r>
-        <w:rPr>
-          <w:color w:val="FF0000"/>
-        </w:rPr>
-        <w:t>troco</w:t>
-      </w:r>
-      <w:r>
-        <w:t xml:space="preserve"> seja indicado. Da mesma forma caso o método cartão seja escolhido, é necessário indicar a </w:t>
-      </w:r>
-      <w:r>
-        <w:rPr>
-          <w:color w:val="FF0000"/>
-        </w:rPr>
-        <w:t xml:space="preserve">bandeira </w:t>
-      </w:r>
-      <w:r>
-        <w:t xml:space="preserve">do cartão. Não existem pedidos ou pedidos animados que não sejam pagos. </w:t>
-      </w:r>
-    </w:p>
-    <w:p>
-      <w:pPr>
-        <w:ind w:firstLine="708"/>
-      </w:pPr>
+        <w:t xml:space="preserve"> que irá registrar o nome da forma de pagamento, identificado pela chave primária nome. O troco (caso seja escolhido a forma de pagamento dinheiro) e a bandeira do cartão (caso seja escolhida a forma de pagamento cartão) foram registrados nos relacionamentos paga e </w:t>
+      </w:r>
+      <w:proofErr w:type="spellStart"/>
+      <w:r>
+        <w:t>paga_e</w:t>
+      </w:r>
+      <w:proofErr w:type="spellEnd"/>
+      <w:r>
+        <w:t xml:space="preserve"> a partir dos atributos troco e bandeira. Esses atributos estão no relacionamento pois eles dependem da instância do relacionamento entre as duas entidades.</w:t>
+      </w:r>
+    </w:p>
+    <w:p>
+      <w:pPr>
+        <w:keepNext/>
+        <w:ind w:firstLine="708"/>
+        <w:jc w:val="center"/>
+      </w:pPr>
+      <w:r>
+        <w:drawing>
+          <wp:inline distT="0" distB="0" distL="0" distR="0" wp14:anchorId="6D35F9F2" wp14:editId="4AC2A389">
+            <wp:extent cx="5400040" cy="1580515"/>
+            <wp:effectExtent l="0" t="0" r="0" b="635"/>
+            <wp:docPr id="23" name="Imagem 23"/>
+            <wp:cNvGraphicFramePr>
+              <a:graphicFrameLocks xmlns:a="http://schemas.openxmlformats.org/drawingml/2006/main" noChangeAspect="1"/>
+            </wp:cNvGraphicFramePr>
+            <a:graphic xmlns:a="http://schemas.openxmlformats.org/drawingml/2006/main">
+              <a:graphicData uri="http://schemas.openxmlformats.org/drawingml/2006/picture">
+                <pic:pic xmlns:pic="http://schemas.openxmlformats.org/drawingml/2006/picture">
+                  <pic:nvPicPr>
+                    <pic:cNvPr id="1" name=""/>
+                    <pic:cNvPicPr/>
+                  </pic:nvPicPr>
+                  <pic:blipFill>
+                    <a:blip r:embed="rId30"/>
+                    <a:stretch>
+                      <a:fillRect/>
+                    </a:stretch>
+                  </pic:blipFill>
+                  <pic:spPr>
+                    <a:xfrm>
+                      <a:off x="0" y="0"/>
+                      <a:ext cx="5400040" cy="1580515"/>
+                    </a:xfrm>
+                    <a:prstGeom prst="rect">
+                      <a:avLst/>
+                    </a:prstGeom>
+                  </pic:spPr>
+                </pic:pic>
+              </a:graphicData>
+            </a:graphic>
+          </wp:inline>
+        </w:drawing>
+      </w:r>
+    </w:p>
+    <w:p>
+      <w:pPr>
+        <w:pStyle w:val="Legenda"/>
+      </w:pPr>
+      <w:r>
+        <w:t xml:space="preserve">Figura </w:t>
+      </w:r>
+      <w:fldSimple w:instr=" SEQ Figura \* ARABIC ">
+        <w:r>
+          <w:rPr>
+            <w:noProof/>
+          </w:rPr>
+          <w:t>21</w:t>
+        </w:r>
+      </w:fldSimple>
+      <w:r>
+        <w:t xml:space="preserve"> – Entidade forma de pagamento com relacionamentos</w:t>
+      </w:r>
     </w:p>
     <w:p>
       <w:pPr>
@@ -4947,7 +5210,7 @@
       </w:pPr>
     </w:p>
     <w:sectPr>
-      <w:footerReference w:type="default" r:id="rId25"/>
+      <w:footerReference w:type="default" r:id="rId31"/>
       <w:pgSz w:w="11906" w:h="16838"/>
       <w:pgMar w:top="1417" w:right="1701" w:bottom="1417" w:left="1701" w:header="708" w:footer="708" w:gutter="0"/>
       <w:cols w:space="708"/>
@@ -5013,7 +5276,7 @@
           <w:rPr>
             <w:noProof/>
           </w:rPr>
-          <w:t>16</w:t>
+          <w:t>20</w:t>
         </w:r>
         <w:r>
           <w:fldChar w:fldCharType="end"/>
@@ -6372,7 +6635,7 @@
 </file>
 
 <file path=customXml/itemProps1.xml><?xml version="1.0" encoding="utf-8"?>
-<ds:datastoreItem xmlns:ds="http://schemas.openxmlformats.org/officeDocument/2006/customXml" ds:itemID="{18D35E48-D128-4180-B3C9-3E14C3961108}">
+<ds:datastoreItem xmlns:ds="http://schemas.openxmlformats.org/officeDocument/2006/customXml" ds:itemID="{70ADBB4C-5A63-43FA-95E9-1E63D4018741}">
   <ds:schemaRefs>
     <ds:schemaRef ds:uri="http://schemas.openxmlformats.org/officeDocument/2006/bibliography"/>
   </ds:schemaRefs>

</xml_diff>

<commit_message>
Documentacao do mapeamento finalizado
</commit_message>
<xml_diff>
--- a/Documentacao.docx
+++ b/Documentacao.docx
@@ -41,7 +41,7 @@
             <w:r>
               <w:rPr>
                 <w:noProof/>
-                <w:lang w:val="en-US"/>
+                <w:lang w:eastAsia="pt-BR"/>
               </w:rPr>
               <w:drawing>
                 <wp:inline distT="0" distB="0" distL="0" distR="0" wp14:anchorId="046672C1" wp14:editId="507D5D5C">
@@ -233,7 +233,7 @@
             <w:r>
               <w:rPr>
                 <w:noProof/>
-                <w:lang w:val="en-US"/>
+                <w:lang w:eastAsia="pt-BR"/>
               </w:rPr>
               <w:drawing>
                 <wp:inline distT="0" distB="0" distL="0" distR="0" wp14:anchorId="66DA4472" wp14:editId="0BACDC21">
@@ -1050,7 +1050,10 @@
               <w:tab w:val="right" w:leader="dot" w:pos="8494"/>
             </w:tabs>
             <w:rPr>
+              <w:rFonts w:asciiTheme="minorHAnsi" w:eastAsiaTheme="minorEastAsia" w:hAnsiTheme="minorHAnsi"/>
               <w:noProof/>
+              <w:sz w:val="22"/>
+              <w:lang w:eastAsia="pt-BR"/>
             </w:rPr>
           </w:pPr>
           <w:r>
@@ -1062,7 +1065,7 @@
           <w:r>
             <w:fldChar w:fldCharType="separate"/>
           </w:r>
-          <w:hyperlink w:anchor="_Toc72737478" w:history="1">
+          <w:hyperlink w:anchor="_Toc73197547" w:history="1">
             <w:r>
               <w:rPr>
                 <w:rStyle w:val="Hyperlink"/>
@@ -1091,7 +1094,7 @@
                 <w:noProof/>
                 <w:webHidden/>
               </w:rPr>
-              <w:instrText xml:space="preserve"> PAGEREF _Toc72737478 \h </w:instrText>
+              <w:instrText xml:space="preserve"> PAGEREF _Toc73197547 \h </w:instrText>
             </w:r>
             <w:r>
               <w:rPr>
@@ -1129,10 +1132,13 @@
               <w:tab w:val="right" w:leader="dot" w:pos="8494"/>
             </w:tabs>
             <w:rPr>
+              <w:rFonts w:asciiTheme="minorHAnsi" w:eastAsiaTheme="minorEastAsia" w:hAnsiTheme="minorHAnsi"/>
               <w:noProof/>
+              <w:sz w:val="22"/>
+              <w:lang w:eastAsia="pt-BR"/>
             </w:rPr>
           </w:pPr>
-          <w:hyperlink w:anchor="_Toc72737479" w:history="1">
+          <w:hyperlink w:anchor="_Toc73197548" w:history="1">
             <w:r>
               <w:rPr>
                 <w:rStyle w:val="Hyperlink"/>
@@ -1161,7 +1167,7 @@
                 <w:noProof/>
                 <w:webHidden/>
               </w:rPr>
-              <w:instrText xml:space="preserve"> PAGEREF _Toc72737479 \h </w:instrText>
+              <w:instrText xml:space="preserve"> PAGEREF _Toc73197548 \h </w:instrText>
             </w:r>
             <w:r>
               <w:rPr>
@@ -1193,6 +1199,150 @@
           </w:hyperlink>
         </w:p>
         <w:p>
+          <w:pPr>
+            <w:pStyle w:val="Sumrio1"/>
+            <w:tabs>
+              <w:tab w:val="right" w:leader="dot" w:pos="8494"/>
+            </w:tabs>
+            <w:rPr>
+              <w:rFonts w:asciiTheme="minorHAnsi" w:eastAsiaTheme="minorEastAsia" w:hAnsiTheme="minorHAnsi"/>
+              <w:noProof/>
+              <w:sz w:val="22"/>
+              <w:lang w:eastAsia="pt-BR"/>
+            </w:rPr>
+          </w:pPr>
+          <w:hyperlink w:anchor="_Toc73197549" w:history="1">
+            <w:r>
+              <w:rPr>
+                <w:rStyle w:val="Hyperlink"/>
+                <w:noProof/>
+                <w:lang w:eastAsia="pt-BR"/>
+              </w:rPr>
+              <w:t>ESQUEMA RELACIONAL:</w:t>
+            </w:r>
+            <w:r>
+              <w:rPr>
+                <w:noProof/>
+                <w:webHidden/>
+              </w:rPr>
+              <w:tab/>
+            </w:r>
+            <w:r>
+              <w:rPr>
+                <w:noProof/>
+                <w:webHidden/>
+              </w:rPr>
+              <w:fldChar w:fldCharType="begin"/>
+            </w:r>
+            <w:r>
+              <w:rPr>
+                <w:noProof/>
+                <w:webHidden/>
+              </w:rPr>
+              <w:instrText xml:space="preserve"> PAGEREF _Toc73197549 \h </w:instrText>
+            </w:r>
+            <w:r>
+              <w:rPr>
+                <w:noProof/>
+                <w:webHidden/>
+              </w:rPr>
+            </w:r>
+            <w:r>
+              <w:rPr>
+                <w:noProof/>
+                <w:webHidden/>
+              </w:rPr>
+              <w:fldChar w:fldCharType="separate"/>
+            </w:r>
+            <w:r>
+              <w:rPr>
+                <w:noProof/>
+                <w:webHidden/>
+              </w:rPr>
+              <w:t>21</w:t>
+            </w:r>
+            <w:r>
+              <w:rPr>
+                <w:noProof/>
+                <w:webHidden/>
+              </w:rPr>
+              <w:fldChar w:fldCharType="end"/>
+            </w:r>
+          </w:hyperlink>
+        </w:p>
+        <w:p>
+          <w:pPr>
+            <w:pStyle w:val="Sumrio2"/>
+            <w:tabs>
+              <w:tab w:val="right" w:leader="dot" w:pos="8494"/>
+            </w:tabs>
+            <w:rPr>
+              <w:rFonts w:asciiTheme="minorHAnsi" w:eastAsiaTheme="minorEastAsia" w:hAnsiTheme="minorHAnsi"/>
+              <w:noProof/>
+              <w:sz w:val="22"/>
+              <w:lang w:eastAsia="pt-BR"/>
+            </w:rPr>
+          </w:pPr>
+          <w:hyperlink w:anchor="_Toc73197550" w:history="1">
+            <w:r>
+              <w:rPr>
+                <w:rStyle w:val="Hyperlink"/>
+                <w:noProof/>
+                <w:lang w:eastAsia="pt-BR"/>
+              </w:rPr>
+              <w:t>JUSTIFICATIVAS:</w:t>
+            </w:r>
+            <w:r>
+              <w:rPr>
+                <w:noProof/>
+                <w:webHidden/>
+              </w:rPr>
+              <w:tab/>
+            </w:r>
+            <w:r>
+              <w:rPr>
+                <w:noProof/>
+                <w:webHidden/>
+              </w:rPr>
+              <w:fldChar w:fldCharType="begin"/>
+            </w:r>
+            <w:r>
+              <w:rPr>
+                <w:noProof/>
+                <w:webHidden/>
+              </w:rPr>
+              <w:instrText xml:space="preserve"> PAGEREF _Toc73197550 \h </w:instrText>
+            </w:r>
+            <w:r>
+              <w:rPr>
+                <w:noProof/>
+                <w:webHidden/>
+              </w:rPr>
+            </w:r>
+            <w:r>
+              <w:rPr>
+                <w:noProof/>
+                <w:webHidden/>
+              </w:rPr>
+              <w:fldChar w:fldCharType="separate"/>
+            </w:r>
+            <w:r>
+              <w:rPr>
+                <w:noProof/>
+                <w:webHidden/>
+              </w:rPr>
+              <w:t>22</w:t>
+            </w:r>
+            <w:r>
+              <w:rPr>
+                <w:noProof/>
+                <w:webHidden/>
+              </w:rPr>
+              <w:fldChar w:fldCharType="end"/>
+            </w:r>
+          </w:hyperlink>
+        </w:p>
+        <w:p>
           <w:r>
             <w:rPr>
               <w:b/>
@@ -1268,6 +1418,8 @@
           <w:lang w:eastAsia="pt-BR"/>
         </w:rPr>
       </w:pPr>
+      <w:bookmarkStart w:id="0" w:name="_GoBack"/>
+      <w:bookmarkEnd w:id="0"/>
     </w:p>
     <w:p>
       <w:pPr>
@@ -1459,7 +1611,7 @@
           <w:lang w:eastAsia="pt-BR"/>
         </w:rPr>
       </w:pPr>
-      <w:bookmarkStart w:id="0" w:name="_Toc72737478"/>
+      <w:bookmarkStart w:id="1" w:name="_Toc73197547"/>
       <w:r>
         <w:rPr>
           <w:rFonts w:eastAsia="Times New Roman"/>
@@ -1467,7 +1619,7 @@
         </w:rPr>
         <w:t>ESPECIFICAÇÃO DO PROBLEMA:</w:t>
       </w:r>
-      <w:bookmarkEnd w:id="0"/>
+      <w:bookmarkEnd w:id="1"/>
     </w:p>
     <w:p>
       <w:pPr>
@@ -1548,15 +1700,7 @@
         <w:t xml:space="preserve">a) </w:t>
       </w:r>
       <w:r>
-        <w:t xml:space="preserve">O funcionamento básico do </w:t>
-      </w:r>
-      <w:proofErr w:type="spellStart"/>
-      <w:r>
-        <w:t>app</w:t>
-      </w:r>
-      <w:proofErr w:type="spellEnd"/>
-      <w:r>
-        <w:t xml:space="preserve"> de Pizza Delivery com Entretenimento é o seguinte:  </w:t>
+        <w:t xml:space="preserve">O funcionamento básico do app de Pizza Delivery com Entretenimento é o seguinte:  </w:t>
       </w:r>
       <w:r>
         <w:rPr>
@@ -1638,7 +1782,6 @@
       <w:pPr>
         <w:ind w:firstLine="708"/>
       </w:pPr>
-      <w:proofErr w:type="gramStart"/>
       <w:r>
         <w:rPr>
           <w:b/>
@@ -1647,19 +1790,7 @@
         <w:t>b)</w:t>
       </w:r>
       <w:r>
-        <w:t xml:space="preserve"> Quando</w:t>
-      </w:r>
-      <w:proofErr w:type="gramEnd"/>
-      <w:r>
-        <w:t xml:space="preserve"> as pessoas criam uma conta para o </w:t>
-      </w:r>
-      <w:proofErr w:type="spellStart"/>
-      <w:r>
-        <w:t>app</w:t>
-      </w:r>
-      <w:proofErr w:type="spellEnd"/>
-      <w:r>
-        <w:t xml:space="preserve"> e tornam-se </w:t>
+        <w:t xml:space="preserve"> Quando as pessoas criam uma conta para o app e tornam-se </w:t>
       </w:r>
       <w:r>
         <w:rPr>
@@ -1668,15 +1799,7 @@
         <w:t>usuários</w:t>
       </w:r>
       <w:r>
-        <w:t xml:space="preserve"> do </w:t>
-      </w:r>
-      <w:proofErr w:type="spellStart"/>
-      <w:r>
-        <w:t>app</w:t>
-      </w:r>
-      <w:proofErr w:type="spellEnd"/>
-      <w:r>
-        <w:t xml:space="preserve">, cada uma delas tem que indicar sua </w:t>
+        <w:t xml:space="preserve"> do app, cada uma delas tem que indicar sua </w:t>
       </w:r>
       <w:r>
         <w:rPr>
@@ -1739,15 +1862,7 @@
         <w:t>usuários</w:t>
       </w:r>
       <w:r>
-        <w:t xml:space="preserve">: a primeira opção no </w:t>
-      </w:r>
-      <w:proofErr w:type="spellStart"/>
-      <w:r>
-        <w:t>app</w:t>
-      </w:r>
-      <w:proofErr w:type="spellEnd"/>
-      <w:r>
-        <w:t xml:space="preserve"> é selecionar “</w:t>
+        <w:t>: a primeira opção no app é selecionar “</w:t>
       </w:r>
       <w:r>
         <w:rPr>
@@ -1758,14 +1873,12 @@
       <w:r>
         <w:t xml:space="preserve">”. Desses donos de negócio, também é necessário solicitar suas contas no </w:t>
       </w:r>
-      <w:proofErr w:type="spellStart"/>
       <w:r>
         <w:rPr>
           <w:color w:val="FF0000"/>
         </w:rPr>
         <w:t>LinkedIn</w:t>
       </w:r>
-      <w:proofErr w:type="spellEnd"/>
       <w:r>
         <w:rPr>
           <w:color w:val="C00000"/>
@@ -1773,22 +1886,13 @@
         <w:t xml:space="preserve"> </w:t>
       </w:r>
       <w:r>
-        <w:t xml:space="preserve">para que seja possível adicioná-los na rede profissional dos donos do </w:t>
-      </w:r>
-      <w:proofErr w:type="spellStart"/>
-      <w:r>
-        <w:t>app</w:t>
-      </w:r>
-      <w:proofErr w:type="spellEnd"/>
-      <w:r>
-        <w:t>.</w:t>
+        <w:t>para que seja possível adicioná-los na rede profissional dos donos do app.</w:t>
       </w:r>
     </w:p>
     <w:p>
       <w:pPr>
         <w:ind w:firstLine="708"/>
       </w:pPr>
-      <w:proofErr w:type="gramStart"/>
       <w:r>
         <w:rPr>
           <w:b/>
@@ -1796,11 +1900,7 @@
         <w:t xml:space="preserve">d) </w:t>
       </w:r>
       <w:r>
-        <w:t>Todo</w:t>
-      </w:r>
-      <w:proofErr w:type="gramEnd"/>
-      <w:r>
-        <w:t xml:space="preserve"> </w:t>
+        <w:t xml:space="preserve">Todo </w:t>
       </w:r>
       <w:r>
         <w:rPr>
@@ -1834,7 +1934,6 @@
       <w:pPr>
         <w:ind w:firstLine="708"/>
       </w:pPr>
-      <w:proofErr w:type="gramStart"/>
       <w:r>
         <w:rPr>
           <w:b/>
@@ -1842,11 +1941,7 @@
         <w:t>e)</w:t>
       </w:r>
       <w:r>
-        <w:t xml:space="preserve"> De</w:t>
-      </w:r>
-      <w:proofErr w:type="gramEnd"/>
-      <w:r>
-        <w:t xml:space="preserve"> cada uma dessas </w:t>
+        <w:t xml:space="preserve"> De cada uma dessas </w:t>
       </w:r>
       <w:r>
         <w:rPr>
@@ -1904,7 +1999,6 @@
       <w:pPr>
         <w:ind w:firstLine="708"/>
       </w:pPr>
-      <w:proofErr w:type="gramStart"/>
       <w:r>
         <w:rPr>
           <w:b/>
@@ -1912,11 +2006,7 @@
         <w:t>f)</w:t>
       </w:r>
       <w:r>
-        <w:t xml:space="preserve"> Cada</w:t>
-      </w:r>
-      <w:proofErr w:type="gramEnd"/>
-      <w:r>
-        <w:t xml:space="preserve"> </w:t>
+        <w:t xml:space="preserve"> Cada </w:t>
       </w:r>
       <w:r>
         <w:rPr>
@@ -1952,15 +2042,7 @@
         <w:t>nome</w:t>
       </w:r>
       <w:r>
-        <w:t xml:space="preserve"> (</w:t>
-      </w:r>
-      <w:proofErr w:type="spellStart"/>
-      <w:r>
-        <w:t>marguerita</w:t>
-      </w:r>
-      <w:proofErr w:type="spellEnd"/>
-      <w:r>
-        <w:t xml:space="preserve">, quatro queijos, etc.) e o </w:t>
+        <w:t xml:space="preserve"> (marguerita, quatro queijos, etc.) e o </w:t>
       </w:r>
       <w:r>
         <w:rPr>
@@ -1978,30 +2060,13 @@
         <w:t>sabor</w:t>
       </w:r>
       <w:r>
-        <w:t xml:space="preserve"> será diferente, e por isso devem ser consideradas únicas. Além disso, as pizzas devem ser distinguíveis mesmo que elas tenham o mesmo preço, por exemplo, uma pizza </w:t>
-      </w:r>
-      <w:proofErr w:type="spellStart"/>
-      <w:r>
-        <w:t>marguerita</w:t>
-      </w:r>
-      <w:proofErr w:type="spellEnd"/>
-      <w:r>
-        <w:t xml:space="preserve"> da Pizzaria Pronto de Uberlândia que custa R$48,00 deve ser distinguível da pizza </w:t>
-      </w:r>
-      <w:proofErr w:type="spellStart"/>
-      <w:r>
-        <w:t>marguerita</w:t>
-      </w:r>
-      <w:proofErr w:type="spellEnd"/>
-      <w:r>
-        <w:t xml:space="preserve"> da Pizzaria Papa Léguas de Araguari, que também custa R$48,00.</w:t>
+        <w:t xml:space="preserve"> será diferente, e por isso devem ser consideradas únicas. Além disso, as pizzas devem ser distinguíveis mesmo que elas tenham o mesmo preço, por exemplo, uma pizza marguerita da Pizzaria Pronto de Uberlândia que custa R$48,00 deve ser distinguível da pizza marguerita da Pizzaria Papa Léguas de Araguari, que também custa R$48,00.</w:t>
       </w:r>
     </w:p>
     <w:p>
       <w:pPr>
         <w:ind w:firstLine="708"/>
       </w:pPr>
-      <w:proofErr w:type="gramStart"/>
       <w:r>
         <w:rPr>
           <w:b/>
@@ -2009,19 +2074,7 @@
         <w:t>g)</w:t>
       </w:r>
       <w:r>
-        <w:t xml:space="preserve"> As</w:t>
-      </w:r>
-      <w:proofErr w:type="gramEnd"/>
-      <w:r>
-        <w:t xml:space="preserve"> pizzas oferecidas pelas pizzarias são categorizadas com base em uma hierarquia de categoria fixa (por exemplo, a pizza </w:t>
-      </w:r>
-      <w:proofErr w:type="spellStart"/>
-      <w:r>
-        <w:t>marguerita</w:t>
-      </w:r>
-      <w:proofErr w:type="spellEnd"/>
-      <w:r>
-        <w:t xml:space="preserve"> pode ser categorizada como PIZZASALGADA -&gt; TRADICIONAL e a pizza quatro queijos pode ser categorizada com PIZZA SALGADA -&gt; ESPECIAL). Cada </w:t>
+        <w:t xml:space="preserve"> As pizzas oferecidas pelas pizzarias são categorizadas com base em uma hierarquia de categoria fixa (por exemplo, a pizza marguerita pode ser categorizada como PIZZASALGADA -&gt; TRADICIONAL e a pizza quatro queijos pode ser categorizada com PIZZA SALGADA -&gt; ESPECIAL). Cada </w:t>
       </w:r>
       <w:r>
         <w:rPr>
@@ -2056,7 +2109,6 @@
       <w:pPr>
         <w:ind w:firstLine="708"/>
       </w:pPr>
-      <w:proofErr w:type="gramStart"/>
       <w:r>
         <w:rPr>
           <w:b/>
@@ -2064,11 +2116,7 @@
         <w:t>h)</w:t>
       </w:r>
       <w:r>
-        <w:t xml:space="preserve"> Cada</w:t>
-      </w:r>
-      <w:proofErr w:type="gramEnd"/>
-      <w:r>
-        <w:t xml:space="preserve"> </w:t>
+        <w:t xml:space="preserve"> Cada </w:t>
       </w:r>
       <w:r>
         <w:rPr>
@@ -2155,15 +2203,7 @@
         <w:t>i)</w:t>
       </w:r>
       <w:r>
-        <w:t xml:space="preserve"> A segunda opção no </w:t>
-      </w:r>
-      <w:proofErr w:type="spellStart"/>
-      <w:r>
-        <w:t>app</w:t>
-      </w:r>
-      <w:proofErr w:type="spellEnd"/>
-      <w:r>
-        <w:t xml:space="preserve"> é selecionar “</w:t>
+        <w:t xml:space="preserve"> A segunda opção no app é selecionar “</w:t>
       </w:r>
       <w:r>
         <w:rPr>
@@ -2242,15 +2282,7 @@
         <w:t>ID</w:t>
       </w:r>
       <w:r>
-        <w:t xml:space="preserve">, e é necessário que o </w:t>
-      </w:r>
-      <w:proofErr w:type="spellStart"/>
-      <w:r>
-        <w:t>app</w:t>
-      </w:r>
-      <w:proofErr w:type="spellEnd"/>
-      <w:r>
-        <w:t xml:space="preserve"> registre a </w:t>
+        <w:t xml:space="preserve">, e é necessário que o app registre a </w:t>
       </w:r>
       <w:r>
         <w:rPr>
@@ -2284,7 +2316,6 @@
       <w:pPr>
         <w:ind w:firstLine="708"/>
       </w:pPr>
-      <w:proofErr w:type="gramStart"/>
       <w:r>
         <w:rPr>
           <w:b/>
@@ -2298,368 +2329,310 @@
         <w:rPr>
           <w:color w:val="000000" w:themeColor="text1"/>
         </w:rPr>
-        <w:t>Um</w:t>
-      </w:r>
-      <w:proofErr w:type="gramEnd"/>
+        <w:t xml:space="preserve">Um pedido pode </w:t>
+      </w:r>
+      <w:r>
+        <w:t xml:space="preserve">conter uma ou mais pizzas. Uma pizza pode ser incluída em vários pedidos. Para cada pizza pedida deve ser possível escolher </w:t>
+      </w:r>
+      <w:r>
+        <w:rPr>
+          <w:color w:val="FF0000"/>
+        </w:rPr>
+        <w:t>opções de preparação</w:t>
+      </w:r>
+      <w:r>
+        <w:t xml:space="preserve">. As opções de preparação devem incluir definição da </w:t>
+      </w:r>
+      <w:r>
+        <w:rPr>
+          <w:color w:val="FF0000"/>
+        </w:rPr>
+        <w:t>massa</w:t>
+      </w:r>
+      <w:r>
+        <w:t xml:space="preserve"> (fina, média ou grossa),</w:t>
+      </w:r>
+      <w:r>
+        <w:rPr>
+          <w:color w:val="FF0000"/>
+        </w:rPr>
+        <w:t>da borda</w:t>
+      </w:r>
+      <w:r>
+        <w:t xml:space="preserve"> (normal ou recheada com catupiry) e da </w:t>
+      </w:r>
+      <w:r>
+        <w:rPr>
+          <w:color w:val="FF0000"/>
+        </w:rPr>
+        <w:t>quantidade de molho</w:t>
+      </w:r>
+      <w:r>
+        <w:t xml:space="preserve"> (pouco, normal ou extra).</w:t>
+      </w:r>
+    </w:p>
+    <w:p>
+      <w:pPr>
+        <w:ind w:firstLine="708"/>
+      </w:pPr>
+      <w:r>
+        <w:rPr>
+          <w:b/>
+        </w:rPr>
+        <w:t>l)</w:t>
+      </w:r>
+      <w:r>
+        <w:t xml:space="preserve"> </w:t>
+      </w:r>
+      <w:r>
+        <w:rPr>
+          <w:color w:val="222A35" w:themeColor="text2" w:themeShade="80"/>
+        </w:rPr>
+        <w:t xml:space="preserve">Um pedido pode </w:t>
+      </w:r>
+      <w:r>
+        <w:t xml:space="preserve">conter um ou mais </w:t>
+      </w:r>
+      <w:r>
+        <w:rPr>
+          <w:color w:val="222A35" w:themeColor="text2" w:themeShade="80"/>
+        </w:rPr>
+        <w:t>acompanhamentos.</w:t>
+      </w:r>
+      <w:r>
+        <w:t xml:space="preserve"> Para </w:t>
+      </w:r>
       <w:r>
         <w:rPr>
           <w:color w:val="000000" w:themeColor="text1"/>
         </w:rPr>
-        <w:t xml:space="preserve"> pedido pode </w:t>
-      </w:r>
-      <w:r>
-        <w:t xml:space="preserve">conter uma ou mais pizzas. Uma pizza pode ser incluída em vários pedidos. Para cada pizza pedida deve ser possível escolher </w:t>
+        <w:t xml:space="preserve">cada acompanhamento </w:t>
+      </w:r>
+      <w:r>
+        <w:t xml:space="preserve">solicitado é necessário definir a </w:t>
       </w:r>
       <w:r>
         <w:rPr>
           <w:color w:val="FF0000"/>
         </w:rPr>
-        <w:t>opções de preparação</w:t>
-      </w:r>
-      <w:r>
-        <w:t xml:space="preserve">. As opções de preparação devem incluir definição da </w:t>
+        <w:t>quantidade desejada</w:t>
+      </w:r>
+      <w:r>
+        <w:t xml:space="preserve"> do mesmo.</w:t>
+      </w:r>
+    </w:p>
+    <w:p>
+      <w:pPr>
+        <w:ind w:firstLine="708"/>
+      </w:pPr>
+      <w:r>
+        <w:rPr>
+          <w:b/>
+        </w:rPr>
+        <w:t>m)</w:t>
+      </w:r>
+      <w:r>
+        <w:t xml:space="preserve"> Além disso, também deve ser permitido que o consumidor faminto    adicione ingredientes extras para cada pizza incluída em seu pedido. É importante notar que a adição de ingredientes extras na inclusão de uma pizza em um pedido é </w:t>
+      </w:r>
+      <w:r>
+        <w:rPr>
+          <w:b/>
+        </w:rPr>
+        <w:t>opcional</w:t>
+      </w:r>
+      <w:r>
+        <w:t xml:space="preserve">. Um mesmo ingrediente extra pode ser adicionado em várias inclusões de pizzas em pedidos. </w:t>
+      </w:r>
+    </w:p>
+    <w:p>
+      <w:pPr>
+        <w:ind w:firstLine="708"/>
+      </w:pPr>
+      <w:r>
+        <w:rPr>
+          <w:b/>
+        </w:rPr>
+        <w:t>n)</w:t>
+      </w:r>
+      <w:r>
+        <w:t xml:space="preserve"> Para cada </w:t>
+      </w:r>
+      <w:r>
+        <w:rPr>
+          <w:color w:val="00B050"/>
+        </w:rPr>
+        <w:t>ingrediente extra</w:t>
+      </w:r>
+      <w:r>
+        <w:t xml:space="preserve"> é necessário saber seu </w:t>
       </w:r>
       <w:r>
         <w:rPr>
           <w:color w:val="FF0000"/>
         </w:rPr>
-        <w:t>massa</w:t>
-      </w:r>
-      <w:r>
-        <w:t xml:space="preserve"> (fina, média ou grossa</w:t>
-      </w:r>
-      <w:proofErr w:type="gramStart"/>
-      <w:r>
-        <w:t>),</w:t>
+        <w:t>código identificador</w:t>
+      </w:r>
+      <w:r>
+        <w:t xml:space="preserve">, </w:t>
       </w:r>
       <w:r>
         <w:rPr>
           <w:color w:val="FF0000"/>
         </w:rPr>
-        <w:t>da</w:t>
-      </w:r>
-      <w:proofErr w:type="gramEnd"/>
+        <w:t>nome</w:t>
+      </w:r>
+      <w:r>
+        <w:t xml:space="preserve"> e </w:t>
+      </w:r>
       <w:r>
         <w:rPr>
           <w:color w:val="FF0000"/>
         </w:rPr>
-        <w:t xml:space="preserve"> borda</w:t>
-      </w:r>
-      <w:r>
-        <w:t xml:space="preserve"> (normal ou recheada com catupiry) e da </w:t>
+        <w:t>preço</w:t>
+      </w:r>
+      <w:r>
+        <w:t>.</w:t>
+      </w:r>
+    </w:p>
+    <w:p>
+      <w:pPr>
+        <w:ind w:firstLine="708"/>
+      </w:pPr>
+      <w:r>
+        <w:rPr>
+          <w:b/>
+        </w:rPr>
+        <w:t>o)</w:t>
+      </w:r>
+      <w:r>
+        <w:t xml:space="preserve"> Além disso, um tipo especial de pedido pode ser feito: o </w:t>
+      </w:r>
+      <w:r>
+        <w:rPr>
+          <w:color w:val="00B050"/>
+        </w:rPr>
+        <w:t>pedido de entretenimento</w:t>
+      </w:r>
+      <w:r>
+        <w:t xml:space="preserve">. Nem todo pedido tem que ser um pedido de entretenimento. Mas quando um consumidor faminto indica que ele ou ela querem ser entretidos enquanto comem a pizza, será necessário registrar as informações de um pedido padrão e também o </w:t>
       </w:r>
       <w:r>
         <w:rPr>
           <w:color w:val="FF0000"/>
         </w:rPr>
-        <w:t>quantidade de molho</w:t>
-      </w:r>
-      <w:r>
-        <w:t xml:space="preserve"> (pouco, normal ou extra).</w:t>
+        <w:t>tipo de entretenimento</w:t>
+      </w:r>
+      <w:r>
+        <w:t xml:space="preserve"> que o usuário quer e por quanto tempo (a </w:t>
+      </w:r>
+      <w:r>
+        <w:rPr>
+          <w:color w:val="FF0000"/>
+        </w:rPr>
+        <w:t>duração</w:t>
+      </w:r>
+      <w:r>
+        <w:t>).</w:t>
       </w:r>
     </w:p>
     <w:p>
       <w:pPr>
         <w:ind w:firstLine="708"/>
       </w:pPr>
-      <w:proofErr w:type="gramStart"/>
-      <w:r>
-        <w:rPr>
-          <w:b/>
-        </w:rPr>
-        <w:t>l)</w:t>
-      </w:r>
-      <w:r>
-        <w:t xml:space="preserve"> </w:t>
-      </w:r>
-      <w:r>
-        <w:rPr>
-          <w:color w:val="222A35" w:themeColor="text2" w:themeShade="80"/>
-        </w:rPr>
-        <w:t>Um</w:t>
-      </w:r>
-      <w:proofErr w:type="gramEnd"/>
-      <w:r>
-        <w:rPr>
-          <w:color w:val="222A35" w:themeColor="text2" w:themeShade="80"/>
-        </w:rPr>
-        <w:t xml:space="preserve"> pedido pode </w:t>
-      </w:r>
-      <w:r>
-        <w:t xml:space="preserve">conter um ou mais </w:t>
-      </w:r>
-      <w:r>
-        <w:rPr>
-          <w:color w:val="222A35" w:themeColor="text2" w:themeShade="80"/>
-        </w:rPr>
-        <w:t>acompanhamentos.</w:t>
-      </w:r>
-      <w:r>
-        <w:t xml:space="preserve"> Para </w:t>
-      </w:r>
-      <w:r>
-        <w:rPr>
-          <w:color w:val="000000" w:themeColor="text1"/>
-        </w:rPr>
-        <w:t xml:space="preserve">cada acompanhamento </w:t>
-      </w:r>
-      <w:r>
-        <w:t xml:space="preserve">solicitado é necessário definir a </w:t>
+      <w:r>
+        <w:rPr>
+          <w:b/>
+        </w:rPr>
+        <w:t>p)</w:t>
+      </w:r>
+      <w:r>
+        <w:t xml:space="preserve"> O </w:t>
       </w:r>
       <w:r>
         <w:rPr>
           <w:color w:val="FF0000"/>
         </w:rPr>
-        <w:t>quantidade desejada</w:t>
-      </w:r>
-      <w:r>
-        <w:t xml:space="preserve"> do mesmo.</w:t>
+        <w:t>custo total</w:t>
+      </w:r>
+      <w:r>
+        <w:t xml:space="preserve"> do </w:t>
+      </w:r>
+      <w:r>
+        <w:rPr>
+          <w:color w:val="00B050"/>
+        </w:rPr>
+        <w:t>pedido</w:t>
+      </w:r>
+      <w:r>
+        <w:t xml:space="preserve"> deve ser </w:t>
+      </w:r>
+      <w:r>
+        <w:rPr>
+          <w:b/>
+        </w:rPr>
+        <w:t>calculado</w:t>
+      </w:r>
+      <w:r>
+        <w:t xml:space="preserve"> com base nas pizzas escolhidas (levando em consideração também os ingredientes extras adicionados) e nos acompanhamentos e entretenimentos selecionados.</w:t>
       </w:r>
     </w:p>
     <w:p>
       <w:pPr>
         <w:ind w:firstLine="708"/>
       </w:pPr>
-      <w:proofErr w:type="gramStart"/>
-      <w:r>
-        <w:rPr>
-          <w:b/>
-        </w:rPr>
-        <w:t>m)</w:t>
-      </w:r>
-      <w:r>
-        <w:t xml:space="preserve"> Além</w:t>
-      </w:r>
-      <w:proofErr w:type="gramEnd"/>
-      <w:r>
-        <w:t xml:space="preserve"> disso, também deve ser permitido que o consumidor faminto    adicione ingredientes extras para cada pizza incluída em seu pedido. É importante notar que a adição de ingredientes extras na inclusão de uma pizza em um pedido é </w:t>
-      </w:r>
-      <w:r>
-        <w:rPr>
-          <w:b/>
-        </w:rPr>
-        <w:t>opcional</w:t>
-      </w:r>
-      <w:r>
-        <w:t xml:space="preserve">. Um mesmo ingrediente extra pode ser adicionado em várias inclusões de pizzas em pedidos. </w:t>
+      <w:r>
+        <w:rPr>
+          <w:b/>
+        </w:rPr>
+        <w:t>q)</w:t>
+      </w:r>
+      <w:r>
+        <w:t xml:space="preserve"> A terceira opção no app é selecionar “</w:t>
+      </w:r>
+      <w:r>
+        <w:rPr>
+          <w:color w:val="00B050"/>
+        </w:rPr>
+        <w:t>animador</w:t>
+      </w:r>
+      <w:r>
+        <w:t xml:space="preserve">”. Quando um usuário seleciona animador, ele tem que fornecer um </w:t>
+      </w:r>
+      <w:r>
+        <w:rPr>
+          <w:color w:val="FF0000"/>
+        </w:rPr>
+        <w:t>nome artístico</w:t>
+      </w:r>
+      <w:r>
+        <w:t xml:space="preserve">, escrever uma </w:t>
+      </w:r>
+      <w:r>
+        <w:rPr>
+          <w:color w:val="FF0000"/>
+        </w:rPr>
+        <w:t>biografia</w:t>
+      </w:r>
+      <w:r>
+        <w:t xml:space="preserve"> resumida sobre ele mesmo, e indicar o </w:t>
+      </w:r>
+      <w:r>
+        <w:rPr>
+          <w:color w:val="FF0000"/>
+        </w:rPr>
+        <w:t>preço</w:t>
+      </w:r>
+      <w:r>
+        <w:t xml:space="preserve"> pa</w:t>
+      </w:r>
+      <w:r>
+        <w:t>ra 30 minutos de entretenimento.</w:t>
       </w:r>
     </w:p>
     <w:p>
       <w:pPr>
         <w:ind w:firstLine="708"/>
       </w:pPr>
-      <w:proofErr w:type="gramStart"/>
-      <w:r>
-        <w:rPr>
-          <w:b/>
-        </w:rPr>
-        <w:t>n)</w:t>
-      </w:r>
-      <w:r>
-        <w:t xml:space="preserve"> Para</w:t>
-      </w:r>
-      <w:proofErr w:type="gramEnd"/>
-      <w:r>
-        <w:t xml:space="preserve"> cada </w:t>
-      </w:r>
-      <w:r>
-        <w:rPr>
-          <w:color w:val="00B050"/>
-        </w:rPr>
-        <w:t>ingrediente extra</w:t>
-      </w:r>
-      <w:r>
-        <w:t xml:space="preserve"> é necessário saber seu </w:t>
-      </w:r>
-      <w:r>
-        <w:rPr>
-          <w:color w:val="FF0000"/>
-        </w:rPr>
-        <w:t>código identificador</w:t>
-      </w:r>
-      <w:r>
-        <w:t xml:space="preserve">, </w:t>
-      </w:r>
-      <w:r>
-        <w:rPr>
-          <w:color w:val="FF0000"/>
-        </w:rPr>
-        <w:t>nome</w:t>
-      </w:r>
-      <w:r>
-        <w:t xml:space="preserve"> e </w:t>
-      </w:r>
-      <w:r>
-        <w:rPr>
-          <w:color w:val="FF0000"/>
-        </w:rPr>
-        <w:t>preço</w:t>
-      </w:r>
-      <w:r>
-        <w:t>.</w:t>
-      </w:r>
-    </w:p>
-    <w:p>
-      <w:pPr>
-        <w:ind w:firstLine="708"/>
-      </w:pPr>
-      <w:proofErr w:type="spellStart"/>
-      <w:proofErr w:type="gramStart"/>
-      <w:r>
-        <w:rPr>
-          <w:b/>
-        </w:rPr>
-        <w:t>o</w:t>
-      </w:r>
-      <w:proofErr w:type="spellEnd"/>
-      <w:r>
-        <w:rPr>
-          <w:b/>
-        </w:rPr>
-        <w:t>)</w:t>
-      </w:r>
-      <w:r>
-        <w:t xml:space="preserve"> Além</w:t>
-      </w:r>
-      <w:proofErr w:type="gramEnd"/>
-      <w:r>
-        <w:t xml:space="preserve"> disso, um tipo especial de pedido pode ser feito: o </w:t>
-      </w:r>
-      <w:r>
-        <w:rPr>
-          <w:color w:val="00B050"/>
-        </w:rPr>
-        <w:t>pedido de entretenimento</w:t>
-      </w:r>
-      <w:r>
-        <w:t xml:space="preserve">. Nem todo pedido tem que ser um pedido de entretenimento. Mas quando um consumidor faminto indica que ele ou ela querem ser entretidos enquanto comem a pizza, será necessário registrar as informações de um pedido padrão e também o </w:t>
-      </w:r>
-      <w:r>
-        <w:rPr>
-          <w:color w:val="FF0000"/>
-        </w:rPr>
-        <w:t>tipo de entretenimento</w:t>
-      </w:r>
-      <w:r>
-        <w:t xml:space="preserve"> que o usuário quer e por quanto tempo (a </w:t>
-      </w:r>
-      <w:r>
-        <w:rPr>
-          <w:color w:val="FF0000"/>
-        </w:rPr>
-        <w:t>duração</w:t>
-      </w:r>
-      <w:r>
-        <w:t>).</w:t>
-      </w:r>
-    </w:p>
-    <w:p>
-      <w:pPr>
-        <w:ind w:firstLine="708"/>
-      </w:pPr>
-      <w:r>
-        <w:rPr>
-          <w:b/>
-        </w:rPr>
-        <w:t>p)</w:t>
-      </w:r>
-      <w:r>
-        <w:t xml:space="preserve"> O </w:t>
-      </w:r>
-      <w:r>
-        <w:rPr>
-          <w:color w:val="FF0000"/>
-        </w:rPr>
-        <w:t>custo total</w:t>
-      </w:r>
-      <w:r>
-        <w:t xml:space="preserve"> do </w:t>
-      </w:r>
-      <w:r>
-        <w:rPr>
-          <w:color w:val="00B050"/>
-        </w:rPr>
-        <w:t>pedido</w:t>
-      </w:r>
-      <w:r>
-        <w:t xml:space="preserve"> deve ser </w:t>
-      </w:r>
-      <w:r>
-        <w:rPr>
-          <w:b/>
-        </w:rPr>
-        <w:t>calculado</w:t>
-      </w:r>
-      <w:r>
-        <w:t xml:space="preserve"> com base nas pizzas escolhidas (levando em consideração também os ingredientes extras adicionados) e nos acompanhamentos e entretenimentos selecionados.</w:t>
-      </w:r>
-    </w:p>
-    <w:p>
-      <w:pPr>
-        <w:ind w:firstLine="708"/>
-      </w:pPr>
-      <w:r>
-        <w:rPr>
-          <w:b/>
-        </w:rPr>
-        <w:t>q)</w:t>
-      </w:r>
-      <w:r>
-        <w:t xml:space="preserve"> A terceira opção no </w:t>
-      </w:r>
-      <w:proofErr w:type="spellStart"/>
-      <w:r>
-        <w:t>app</w:t>
-      </w:r>
-      <w:proofErr w:type="spellEnd"/>
-      <w:r>
-        <w:t xml:space="preserve"> é selecionar “</w:t>
-      </w:r>
-      <w:r>
-        <w:rPr>
-          <w:color w:val="00B050"/>
-        </w:rPr>
-        <w:t>animador</w:t>
-      </w:r>
-      <w:r>
-        <w:t xml:space="preserve">”. Quando um usuário seleciona animador, ele tem que fornecer um </w:t>
-      </w:r>
-      <w:r>
-        <w:rPr>
-          <w:color w:val="FF0000"/>
-        </w:rPr>
-        <w:t>nome artístico</w:t>
-      </w:r>
-      <w:r>
-        <w:t xml:space="preserve">, escrever uma </w:t>
-      </w:r>
-      <w:r>
-        <w:rPr>
-          <w:color w:val="FF0000"/>
-        </w:rPr>
-        <w:t>biografia</w:t>
-      </w:r>
-      <w:r>
-        <w:t xml:space="preserve"> resumida sobre ele mesmo, e indicar o </w:t>
-      </w:r>
-      <w:r>
-        <w:rPr>
-          <w:color w:val="FF0000"/>
-        </w:rPr>
-        <w:t>preço</w:t>
-      </w:r>
-      <w:r>
-        <w:t xml:space="preserve"> pa</w:t>
-      </w:r>
-      <w:r>
-        <w:t>ra 30 minutos de entretenimento.</w:t>
-      </w:r>
-    </w:p>
-    <w:p>
-      <w:pPr>
-        <w:ind w:firstLine="708"/>
-      </w:pPr>
-      <w:proofErr w:type="gramStart"/>
       <w:r>
         <w:rPr>
           <w:b/>
@@ -2667,11 +2640,7 @@
         <w:t>r)</w:t>
       </w:r>
       <w:r>
-        <w:t xml:space="preserve"> Todo</w:t>
-      </w:r>
-      <w:proofErr w:type="gramEnd"/>
-      <w:r>
-        <w:t xml:space="preserve"> </w:t>
+        <w:t xml:space="preserve"> Todo </w:t>
       </w:r>
       <w:r>
         <w:rPr>
@@ -2724,7 +2693,6 @@
       <w:r>
         <w:t xml:space="preserve"> pode escolher para cada </w:t>
       </w:r>
-      <w:proofErr w:type="gramStart"/>
       <w:r>
         <w:rPr>
           <w:color w:val="00B050"/>
@@ -2732,11 +2700,7 @@
         <w:t>pizzaria</w:t>
       </w:r>
       <w:r>
-        <w:t>(</w:t>
-      </w:r>
-      <w:proofErr w:type="gramEnd"/>
-      <w:r>
-        <w:t xml:space="preserve">s) ele/ela quer trabalhar. Para cada pizzaria que um animador quiser trabalhar, ele/ela deve indicar sua </w:t>
+        <w:t xml:space="preserve">(s) ele/ela quer trabalhar. Para cada pizzaria que um animador quiser trabalhar, ele/ela deve indicar sua </w:t>
       </w:r>
       <w:r>
         <w:rPr>
@@ -2842,7 +2806,16 @@
         <w:t xml:space="preserve">nome </w:t>
       </w:r>
       <w:r>
-        <w:t xml:space="preserve">(cartão ou dinheiro). Caso o método dinheiro seja escolhido, é necessário que o </w:t>
+        <w:t>(cartão,</w:t>
+      </w:r>
+      <w:r>
+        <w:t xml:space="preserve"> dinheiro</w:t>
+      </w:r>
+      <w:r>
+        <w:t>, etc</w:t>
+      </w:r>
+      <w:r>
+        <w:t xml:space="preserve">). Caso o método dinheiro seja escolhido, é necessário que o </w:t>
       </w:r>
       <w:r>
         <w:rPr>
@@ -2872,7 +2845,7 @@
           <w:lang w:eastAsia="pt-BR"/>
         </w:rPr>
       </w:pPr>
-      <w:bookmarkStart w:id="1" w:name="_Toc72737479"/>
+      <w:bookmarkStart w:id="2" w:name="_Toc73197548"/>
       <w:r>
         <w:rPr>
           <w:rFonts w:eastAsia="Times New Roman"/>
@@ -2880,7 +2853,7 @@
         </w:rPr>
         <w:t>ESQUEMA CONCEITUAL:</w:t>
       </w:r>
-      <w:bookmarkEnd w:id="1"/>
+      <w:bookmarkEnd w:id="2"/>
     </w:p>
     <w:p>
       <w:pPr>
@@ -2984,7 +2957,7 @@
       <w:r>
         <w:rPr>
           <w:noProof/>
-          <w:lang w:val="en-US"/>
+          <w:lang w:eastAsia="pt-BR"/>
         </w:rPr>
         <w:lastRenderedPageBreak/>
         <w:drawing>
@@ -3044,7 +3017,7 @@
           <w:lang w:eastAsia="pt-BR"/>
         </w:rPr>
       </w:pPr>
-      <w:bookmarkStart w:id="2" w:name="_Ref72907216"/>
+      <w:bookmarkStart w:id="3" w:name="_Ref72907216"/>
       <w:r>
         <w:t xml:space="preserve">Figura </w:t>
       </w:r>
@@ -3069,7 +3042,7 @@
         </w:rPr>
         <w:fldChar w:fldCharType="end"/>
       </w:r>
-      <w:bookmarkEnd w:id="2"/>
+      <w:bookmarkEnd w:id="3"/>
       <w:r>
         <w:t xml:space="preserve"> - Esquema conceitual do aplicativo especificado.</w:t>
       </w:r>
@@ -3115,7 +3088,7 @@
       <w:r>
         <w:rPr>
           <w:noProof/>
-          <w:lang w:val="en-US"/>
+          <w:lang w:eastAsia="pt-BR"/>
         </w:rPr>
         <w:drawing>
           <wp:inline distT="0" distB="0" distL="0" distR="0" wp14:anchorId="5F548EB2" wp14:editId="12D73A38">
@@ -3204,37 +3177,19 @@
         <w:t xml:space="preserve">O parágrafo informa que </w:t>
       </w:r>
       <w:r>
-        <w:t xml:space="preserve">existem três subclasses originadas de usuário, sendo uma delas: dono de negócio. Esta subclasse, que é uma entidade filho, possui um atributo extra: </w:t>
-      </w:r>
-      <w:proofErr w:type="spellStart"/>
-      <w:r>
-        <w:t>Linkedin</w:t>
-      </w:r>
-      <w:proofErr w:type="spellEnd"/>
-      <w:r>
-        <w:t>.</w:t>
+        <w:t>existem três subclasses originadas de usuário, sendo uma delas: dono de negócio. Esta subclasse, que é uma entidade filho, possui um atributo extra: Linkedin.</w:t>
       </w:r>
       <w:r>
         <w:t xml:space="preserve"> Além disso foi escolhido </w:t>
       </w:r>
-      <w:proofErr w:type="spellStart"/>
       <w:r>
         <w:rPr>
           <w:i/>
         </w:rPr>
         <w:t>overlap</w:t>
       </w:r>
-      <w:proofErr w:type="spellEnd"/>
-      <w:r>
-        <w:t xml:space="preserve"> “</w:t>
-      </w:r>
-      <w:proofErr w:type="spellStart"/>
-      <w:r>
-        <w:t>sopreposição</w:t>
-      </w:r>
-      <w:proofErr w:type="spellEnd"/>
-      <w:r>
-        <w:t>” pois um usuário pode pertencer a várias classes, por exemplo um dono pode também ser um consumidor faminto. Além disso a participação é total pois não existe um usuário que não pertence a pelo menos uma dessas subclasses.</w:t>
+      <w:r>
+        <w:t xml:space="preserve"> “sopreposição” pois um usuário pode pertencer a várias classes, por exemplo um dono pode também ser um consumidor faminto. Além disso a participação é total pois não existe um usuário que não pertence a pelo menos uma dessas subclasses.</w:t>
       </w:r>
     </w:p>
     <w:p>
@@ -3245,7 +3200,7 @@
       <w:r>
         <w:rPr>
           <w:noProof/>
-          <w:lang w:val="en-US"/>
+          <w:lang w:eastAsia="pt-BR"/>
         </w:rPr>
         <w:drawing>
           <wp:inline distT="0" distB="0" distL="0" distR="0" wp14:anchorId="05ACE862" wp14:editId="4193E608">
@@ -3335,8 +3290,6 @@
       <w:r>
         <w:t xml:space="preserve"> A pizzaria não é uma entidade fraca pois ela pode ser vendida para um novo dono.</w:t>
       </w:r>
-      <w:bookmarkStart w:id="3" w:name="_GoBack"/>
-      <w:bookmarkEnd w:id="3"/>
     </w:p>
     <w:p>
       <w:pPr>
@@ -3347,7 +3300,7 @@
       <w:r>
         <w:rPr>
           <w:noProof/>
-          <w:lang w:val="en-US"/>
+          <w:lang w:eastAsia="pt-BR"/>
         </w:rPr>
         <w:drawing>
           <wp:inline distT="0" distB="0" distL="0" distR="0" wp14:anchorId="71CC22F1" wp14:editId="3F656878">
@@ -3393,14 +3346,27 @@
       <w:r>
         <w:t xml:space="preserve">Figura </w:t>
       </w:r>
-      <w:fldSimple w:instr=" SEQ Figura \* ARABIC ">
-        <w:r>
-          <w:rPr>
-            <w:noProof/>
-          </w:rPr>
-          <w:t>4</w:t>
-        </w:r>
-      </w:fldSimple>
+      <w:r>
+        <w:fldChar w:fldCharType="begin"/>
+      </w:r>
+      <w:r>
+        <w:instrText xml:space="preserve"> SEQ Figura \* ARABIC </w:instrText>
+      </w:r>
+      <w:r>
+        <w:fldChar w:fldCharType="separate"/>
+      </w:r>
+      <w:r>
+        <w:rPr>
+          <w:noProof/>
+        </w:rPr>
+        <w:t>4</w:t>
+      </w:r>
+      <w:r>
+        <w:rPr>
+          <w:noProof/>
+        </w:rPr>
+        <w:fldChar w:fldCharType="end"/>
+      </w:r>
       <w:r>
         <w:t xml:space="preserve"> – Relacionamento entre pizzaria e dono de negócio</w:t>
       </w:r>
@@ -3415,7 +3381,6 @@
       <w:pPr>
         <w:ind w:firstLine="708"/>
       </w:pPr>
-      <w:proofErr w:type="gramStart"/>
       <w:r>
         <w:rPr>
           <w:b/>
@@ -3429,11 +3394,7 @@
         <w:t xml:space="preserve"> </w:t>
       </w:r>
       <w:r>
-        <w:t>Essa</w:t>
-      </w:r>
-      <w:proofErr w:type="gramEnd"/>
-      <w:r>
-        <w:t xml:space="preserve"> entidade pizzaria possui vários atributos entre eles </w:t>
+        <w:t xml:space="preserve">Essa entidade pizzaria possui vários atributos entre eles </w:t>
       </w:r>
       <w:r>
         <w:t>CEP</w:t>
@@ -3477,7 +3438,7 @@
       <w:r>
         <w:rPr>
           <w:noProof/>
-          <w:lang w:val="en-US"/>
+          <w:lang w:eastAsia="pt-BR"/>
         </w:rPr>
         <w:drawing>
           <wp:inline distT="0" distB="0" distL="0" distR="0" wp14:anchorId="307F247C" wp14:editId="20EA1A2E">
@@ -3523,14 +3484,27 @@
       <w:r>
         <w:t xml:space="preserve">Figura </w:t>
       </w:r>
-      <w:fldSimple w:instr=" SEQ Figura \* ARABIC ">
-        <w:r>
-          <w:rPr>
-            <w:noProof/>
-          </w:rPr>
-          <w:t>5</w:t>
-        </w:r>
-      </w:fldSimple>
+      <w:r>
+        <w:fldChar w:fldCharType="begin"/>
+      </w:r>
+      <w:r>
+        <w:instrText xml:space="preserve"> SEQ Figura \* ARABIC </w:instrText>
+      </w:r>
+      <w:r>
+        <w:fldChar w:fldCharType="separate"/>
+      </w:r>
+      <w:r>
+        <w:rPr>
+          <w:noProof/>
+        </w:rPr>
+        <w:t>5</w:t>
+      </w:r>
+      <w:r>
+        <w:rPr>
+          <w:noProof/>
+        </w:rPr>
+        <w:fldChar w:fldCharType="end"/>
+      </w:r>
       <w:r>
         <w:t xml:space="preserve"> – Atributos da entidade pizzaria</w:t>
       </w:r>
@@ -3576,7 +3550,7 @@
       <w:r>
         <w:rPr>
           <w:noProof/>
-          <w:lang w:val="en-US"/>
+          <w:lang w:eastAsia="pt-BR"/>
         </w:rPr>
         <w:lastRenderedPageBreak/>
         <w:drawing>
@@ -3623,14 +3597,27 @@
       <w:r>
         <w:t xml:space="preserve">Figura </w:t>
       </w:r>
-      <w:fldSimple w:instr=" SEQ Figura \* ARABIC ">
-        <w:r>
-          <w:rPr>
-            <w:noProof/>
-          </w:rPr>
-          <w:t>6</w:t>
-        </w:r>
-      </w:fldSimple>
+      <w:r>
+        <w:fldChar w:fldCharType="begin"/>
+      </w:r>
+      <w:r>
+        <w:instrText xml:space="preserve"> SEQ Figura \* ARABIC </w:instrText>
+      </w:r>
+      <w:r>
+        <w:fldChar w:fldCharType="separate"/>
+      </w:r>
+      <w:r>
+        <w:rPr>
+          <w:noProof/>
+        </w:rPr>
+        <w:t>6</w:t>
+      </w:r>
+      <w:r>
+        <w:rPr>
+          <w:noProof/>
+        </w:rPr>
+        <w:fldChar w:fldCharType="end"/>
+      </w:r>
       <w:r>
         <w:t xml:space="preserve"> – Relacionamento entre pizzaria e pizza</w:t>
       </w:r>
@@ -3650,7 +3637,6 @@
       <w:pPr>
         <w:ind w:firstLine="708"/>
       </w:pPr>
-      <w:proofErr w:type="gramStart"/>
       <w:r>
         <w:rPr>
           <w:b/>
@@ -3661,27 +3647,7 @@
         <w:t xml:space="preserve"> </w:t>
       </w:r>
       <w:r>
-        <w:t>Uma</w:t>
-      </w:r>
-      <w:proofErr w:type="gramEnd"/>
-      <w:r>
-        <w:t xml:space="preserve"> entidade categoria foi criada com o atributo descrição e chave primária código numérico. Esta entidade possui </w:t>
-      </w:r>
-      <w:proofErr w:type="gramStart"/>
-      <w:r>
-        <w:t>uma auto</w:t>
-      </w:r>
-      <w:proofErr w:type="gramEnd"/>
-      <w:r>
-        <w:t xml:space="preserve"> junção de cardinalidade 1 para n, ou seja, uma categoria pode classificar várias categorias. A pizza é classificada por meio de um relacionamento com a categoria, esse relacionamento é de </w:t>
-      </w:r>
-      <w:proofErr w:type="gramStart"/>
-      <w:r>
-        <w:t>n</w:t>
-      </w:r>
-      <w:proofErr w:type="gramEnd"/>
-      <w:r>
-        <w:t xml:space="preserve"> para 1 pois, uma pizza pode pertencer a uma categoria e uma categoria pode possuir várias pizzas e apresenta dependência de participação total por parte da pizza, pois toda pizza possui uma categoria.</w:t>
+        <w:t>Uma entidade categoria foi criada com o atributo descrição e chave primária código numérico. Esta entidade possui uma auto junção de cardinalidade 1 para n, ou seja, uma categoria pode classificar várias categorias. A pizza é classificada por meio de um relacionamento com a categoria, esse relacionamento é de n para 1 pois, uma pizza pode pertencer a uma categoria e uma categoria pode possuir várias pizzas e apresenta dependência de participação total por parte da pizza, pois toda pizza possui uma categoria.</w:t>
       </w:r>
     </w:p>
     <w:p>
@@ -3698,7 +3664,7 @@
       <w:r>
         <w:rPr>
           <w:noProof/>
-          <w:lang w:val="en-US"/>
+          <w:lang w:eastAsia="pt-BR"/>
         </w:rPr>
         <w:lastRenderedPageBreak/>
         <w:drawing>
@@ -3745,14 +3711,27 @@
       <w:r>
         <w:t xml:space="preserve">Figura </w:t>
       </w:r>
-      <w:fldSimple w:instr=" SEQ Figura \* ARABIC ">
-        <w:r>
-          <w:rPr>
-            <w:noProof/>
-          </w:rPr>
-          <w:t>7</w:t>
-        </w:r>
-      </w:fldSimple>
+      <w:r>
+        <w:fldChar w:fldCharType="begin"/>
+      </w:r>
+      <w:r>
+        <w:instrText xml:space="preserve"> SEQ Figura \* ARABIC </w:instrText>
+      </w:r>
+      <w:r>
+        <w:fldChar w:fldCharType="separate"/>
+      </w:r>
+      <w:r>
+        <w:rPr>
+          <w:noProof/>
+        </w:rPr>
+        <w:t>7</w:t>
+      </w:r>
+      <w:r>
+        <w:rPr>
+          <w:noProof/>
+        </w:rPr>
+        <w:fldChar w:fldCharType="end"/>
+      </w:r>
       <w:r>
         <w:t xml:space="preserve"> – Categoria de hierarquia fixa para pizzas</w:t>
       </w:r>
@@ -3807,7 +3786,7 @@
       <w:r>
         <w:rPr>
           <w:noProof/>
-          <w:lang w:val="en-US"/>
+          <w:lang w:eastAsia="pt-BR"/>
         </w:rPr>
         <w:lastRenderedPageBreak/>
         <w:drawing>
@@ -3854,14 +3833,27 @@
       <w:r>
         <w:t xml:space="preserve">Figura </w:t>
       </w:r>
-      <w:fldSimple w:instr=" SEQ Figura \* ARABIC ">
-        <w:r>
-          <w:rPr>
-            <w:noProof/>
-          </w:rPr>
-          <w:t>8</w:t>
-        </w:r>
-      </w:fldSimple>
+      <w:r>
+        <w:fldChar w:fldCharType="begin"/>
+      </w:r>
+      <w:r>
+        <w:instrText xml:space="preserve"> SEQ Figura \* ARABIC </w:instrText>
+      </w:r>
+      <w:r>
+        <w:fldChar w:fldCharType="separate"/>
+      </w:r>
+      <w:r>
+        <w:rPr>
+          <w:noProof/>
+        </w:rPr>
+        <w:t>8</w:t>
+      </w:r>
+      <w:r>
+        <w:rPr>
+          <w:noProof/>
+        </w:rPr>
+        <w:fldChar w:fldCharType="end"/>
+      </w:r>
       <w:r>
         <w:t xml:space="preserve"> – Acompanhamento é uma entidade fraca de pizzaria</w:t>
       </w:r>
@@ -3887,7 +3879,7 @@
       <w:r>
         <w:rPr>
           <w:noProof/>
-          <w:lang w:val="en-US"/>
+          <w:lang w:eastAsia="pt-BR"/>
         </w:rPr>
         <w:lastRenderedPageBreak/>
         <w:drawing>
@@ -3934,14 +3926,27 @@
       <w:r>
         <w:t xml:space="preserve">Figura </w:t>
       </w:r>
-      <w:fldSimple w:instr=" SEQ Figura \* ARABIC ">
-        <w:r>
-          <w:rPr>
-            <w:noProof/>
-          </w:rPr>
-          <w:t>9</w:t>
-        </w:r>
-      </w:fldSimple>
+      <w:r>
+        <w:fldChar w:fldCharType="begin"/>
+      </w:r>
+      <w:r>
+        <w:instrText xml:space="preserve"> SEQ Figura \* ARABIC </w:instrText>
+      </w:r>
+      <w:r>
+        <w:fldChar w:fldCharType="separate"/>
+      </w:r>
+      <w:r>
+        <w:rPr>
+          <w:noProof/>
+        </w:rPr>
+        <w:t>9</w:t>
+      </w:r>
+      <w:r>
+        <w:rPr>
+          <w:noProof/>
+        </w:rPr>
+        <w:fldChar w:fldCharType="end"/>
+      </w:r>
       <w:r>
         <w:t xml:space="preserve"> – Consumidor faminto subclasse de usuário</w:t>
       </w:r>
@@ -3965,15 +3970,7 @@
         <w:t xml:space="preserve"> </w:t>
       </w:r>
       <w:r>
-        <w:t>A entidade pedido foi criada com chave primária ID, atributos data, horário, horário posterior para a entrega e quantas pessoas. Essa entidade possui um relacionamento “</w:t>
-      </w:r>
-      <w:proofErr w:type="spellStart"/>
-      <w:r>
-        <w:t>faz_p</w:t>
-      </w:r>
-      <w:proofErr w:type="spellEnd"/>
-      <w:r>
-        <w:t>” com o consumidor, esse relacionamento possui cardinalidade 1 para n, pois um pedido pode ser de apenas um consumidor e um consumidor pode fazer vários pedidos, além disso apresenta participação total por parte do pedido, pois não existem pedidos sem consumidores.</w:t>
+        <w:t>A entidade pedido foi criada com chave primária ID, atributos data, horário, horário posterior para a entrega e quantas pessoas. Essa entidade possui um relacionamento “faz_p” com o consumidor, esse relacionamento possui cardinalidade 1 para n, pois um pedido pode ser de apenas um consumidor e um consumidor pode fazer vários pedidos, além disso apresenta participação total por parte do pedido, pois não existem pedidos sem consumidores.</w:t>
       </w:r>
     </w:p>
     <w:p>
@@ -3985,7 +3982,7 @@
       <w:r>
         <w:rPr>
           <w:noProof/>
-          <w:lang w:val="en-US"/>
+          <w:lang w:eastAsia="pt-BR"/>
         </w:rPr>
         <w:lastRenderedPageBreak/>
         <w:drawing>
@@ -4072,15 +4069,7 @@
         <w:t xml:space="preserve"> </w:t>
       </w:r>
       <w:r>
-        <w:t>Para englobar várias pizzas dentro de um pedido foi feito o relacionamento “</w:t>
-      </w:r>
-      <w:proofErr w:type="spellStart"/>
-      <w:r>
-        <w:t>tem_p</w:t>
-      </w:r>
-      <w:proofErr w:type="spellEnd"/>
-      <w:r>
-        <w:t>” com cardinalidade de muitos para muitos, pois um pedido pode possuir várias pizzas e um tipo de pizza pode estar em vários pedidos. Além disso a participação é total por parte da pizza, pois todo pedido deve conter pelo menos uma pizza. Para identificar a opção de preparação foi criado um atributo composto no relacionamento, esse atributo é um atributo composto por, massa, borda e quantidade de molho.</w:t>
+        <w:t>Para englobar várias pizzas dentro de um pedido foi feito o relacionamento “tem_p” com cardinalidade de muitos para muitos, pois um pedido pode possuir várias pizzas e um tipo de pizza pode estar em vários pedidos. Além disso a participação é total por parte da pizza, pois todo pedido deve conter pelo menos uma pizza. Para identificar a opção de preparação foi criado um atributo composto no relacionamento, esse atributo é um atributo composto por, massa, borda e quantidade de molho.</w:t>
       </w:r>
       <w:r>
         <w:t xml:space="preserve"> O motivo pelo qual o atributo está no relacionamento é que cada pedido pode ter uma opção de preparação distinta de uma determinada pizza.</w:t>
@@ -4095,7 +4084,7 @@
       <w:r>
         <w:rPr>
           <w:noProof/>
-          <w:lang w:val="en-US"/>
+          <w:lang w:eastAsia="pt-BR"/>
         </w:rPr>
         <w:lastRenderedPageBreak/>
         <w:drawing>
@@ -4179,15 +4168,7 @@
         <w:t>l)</w:t>
       </w:r>
       <w:r>
-        <w:t xml:space="preserve"> Para incluir os acompanhamentos no pedido foi criado um relacionamento “</w:t>
-      </w:r>
-      <w:proofErr w:type="spellStart"/>
-      <w:r>
-        <w:t>tem_a</w:t>
-      </w:r>
-      <w:proofErr w:type="spellEnd"/>
-      <w:r>
-        <w:t>” com cardinalidade muita para muitos, pois um pedido pode conter vários acompanhamentos, um tipo de acompanhamento pode estar em vários pedidos. Além disso a quantidade do acompanhamento pode ser informada como um atributo desse relacionamento. O motivo pelo qual o atributo está no relacionamento é que cada pedido pode ter uma quantidade distinta de um determinado acompanhamento.</w:t>
+        <w:t xml:space="preserve"> Para incluir os acompanhamentos no pedido foi criado um relacionamento “tem_a” com cardinalidade muita para muitos, pois um pedido pode conter vários acompanhamentos, um tipo de acompanhamento pode estar em vários pedidos. Além disso a quantidade do acompanhamento pode ser informada como um atributo desse relacionamento. O motivo pelo qual o atributo está no relacionamento é que cada pedido pode ter uma quantidade distinta de um determinado acompanhamento.</w:t>
       </w:r>
     </w:p>
     <w:p>
@@ -4199,7 +4180,7 @@
       <w:r>
         <w:rPr>
           <w:noProof/>
-          <w:lang w:val="en-US"/>
+          <w:lang w:eastAsia="pt-BR"/>
         </w:rPr>
         <w:drawing>
           <wp:inline distT="0" distB="0" distL="0" distR="0" wp14:anchorId="03FF02FA" wp14:editId="6921F155">
@@ -4284,31 +4265,7 @@
         <w:t xml:space="preserve"> </w:t>
       </w:r>
       <w:r>
-        <w:t>Para associar um peido com um ingrediente extra foi criado o relacionamento “</w:t>
-      </w:r>
-      <w:proofErr w:type="spellStart"/>
-      <w:r>
-        <w:t>tem_i</w:t>
-      </w:r>
-      <w:proofErr w:type="spellEnd"/>
-      <w:r>
-        <w:t xml:space="preserve">” </w:t>
-      </w:r>
-      <w:proofErr w:type="gramStart"/>
-      <w:r>
-        <w:t>com cardinalidade muitos</w:t>
-      </w:r>
-      <w:proofErr w:type="gramEnd"/>
-      <w:r>
-        <w:t xml:space="preserve"> para muitos, pois um pedido pode conter vários ingredientes e um ingrediente pode estar vários pedidos. Como é opcional conter ingrediente </w:t>
-      </w:r>
-      <w:proofErr w:type="gramStart"/>
-      <w:r>
-        <w:t>extra em</w:t>
-      </w:r>
-      <w:proofErr w:type="gramEnd"/>
-      <w:r>
-        <w:t xml:space="preserve"> um pedido a participação é parcial. Além disso para fazer um ingrediente extra estar em ume pizza existe o relacionamento “para” que possui cardinalidade muitos para muitos, pois um ingrediente pode estar em várias pizzas e uma </w:t>
+        <w:t xml:space="preserve">Para associar um peido com um ingrediente extra foi criado o relacionamento “tem_i” com cardinalidade muitos para muitos, pois um pedido pode conter vários ingredientes e um ingrediente pode estar vários pedidos. Como é opcional conter ingrediente extra em um pedido a participação é parcial. Além disso para fazer um ingrediente extra estar em ume pizza existe o relacionamento “para” que possui cardinalidade muitos para muitos, pois um ingrediente pode estar em várias pizzas e uma </w:t>
       </w:r>
       <w:r>
         <w:lastRenderedPageBreak/>
@@ -4323,7 +4280,7 @@
       <w:r>
         <w:rPr>
           <w:noProof/>
-          <w:lang w:val="en-US"/>
+          <w:lang w:eastAsia="pt-BR"/>
         </w:rPr>
         <w:drawing>
           <wp:inline distT="0" distB="0" distL="0" distR="0" wp14:anchorId="69436177" wp14:editId="2D79879A">
@@ -4434,7 +4391,7 @@
       <w:r>
         <w:rPr>
           <w:noProof/>
-          <w:lang w:val="en-US"/>
+          <w:lang w:eastAsia="pt-BR"/>
         </w:rPr>
         <w:drawing>
           <wp:inline distT="0" distB="0" distL="0" distR="0" wp14:anchorId="654B6E4C" wp14:editId="19D3541F">
@@ -4538,15 +4495,7 @@
         <w:t>consumidor e um consumidor</w:t>
       </w:r>
       <w:r>
-        <w:t xml:space="preserve"> pode fazer </w:t>
-      </w:r>
-      <w:proofErr w:type="gramStart"/>
-      <w:r>
-        <w:t>vários pedido/pedido</w:t>
-      </w:r>
-      <w:proofErr w:type="gramEnd"/>
-      <w:r>
-        <w:t xml:space="preserve"> entretenimento, ademais ambos apresentam participação total</w:t>
+        <w:t xml:space="preserve"> pode fazer vários pedido/pedido entretenimento, ademais ambos apresentam participação total</w:t>
       </w:r>
       <w:r>
         <w:t xml:space="preserve"> em pedido/pedido entretenimento, pois todo pedido/pedido entretenimento deve possuir pelo um consumidor.</w:t>
@@ -4576,7 +4525,7 @@
       <w:r>
         <w:rPr>
           <w:noProof/>
-          <w:lang w:val="en-US"/>
+          <w:lang w:eastAsia="pt-BR"/>
         </w:rPr>
         <w:drawing>
           <wp:inline distT="0" distB="0" distL="0" distR="0" wp14:anchorId="7540C01E" wp14:editId="50172CAB">
@@ -4657,7 +4606,6 @@
       <w:pPr>
         <w:ind w:firstLine="708"/>
       </w:pPr>
-      <w:proofErr w:type="gramStart"/>
       <w:r>
         <w:rPr>
           <w:b/>
@@ -4669,11 +4617,7 @@
         <w:t xml:space="preserve"> </w:t>
       </w:r>
       <w:r>
-        <w:t>Foi</w:t>
-      </w:r>
-      <w:proofErr w:type="gramEnd"/>
-      <w:r>
-        <w:t xml:space="preserve"> adicionado um atributo derivativo à entidade pedido, esse valor será calculado a partir da soma dos valores das pizzas escolhidas + ingredientes extras + acompanhamentos + entretenimento/entrega.</w:t>
+        <w:t>Foi adicionado um atributo derivativo à entidade pedido, esse valor será calculado a partir da soma dos valores das pizzas escolhidas + ingredientes extras + acompanhamentos + entretenimento/entrega.</w:t>
       </w:r>
     </w:p>
     <w:p>
@@ -4688,6 +4632,10 @@
         <w:jc w:val="center"/>
       </w:pPr>
       <w:r>
+        <w:rPr>
+          <w:noProof/>
+          <w:lang w:eastAsia="pt-BR"/>
+        </w:rPr>
         <w:drawing>
           <wp:inline distT="0" distB="0" distL="0" distR="0" wp14:anchorId="4BCCAEAA" wp14:editId="06558029">
             <wp:extent cx="2811600" cy="2774950"/>
@@ -4732,22 +4680,30 @@
       <w:r>
         <w:t xml:space="preserve">Figura </w:t>
       </w:r>
-      <w:fldSimple w:instr=" SEQ Figura \* ARABIC ">
-        <w:r>
-          <w:rPr>
-            <w:noProof/>
-          </w:rPr>
-          <w:t>16</w:t>
-        </w:r>
-      </w:fldSimple>
-      <w:r>
-        <w:t xml:space="preserve"> – Atributo derivativo </w:t>
-      </w:r>
-      <w:proofErr w:type="spellStart"/>
-      <w:r>
-        <w:t>custo_total</w:t>
-      </w:r>
-      <w:proofErr w:type="spellEnd"/>
+      <w:r>
+        <w:fldChar w:fldCharType="begin"/>
+      </w:r>
+      <w:r>
+        <w:instrText xml:space="preserve"> SEQ Figura \* ARABIC </w:instrText>
+      </w:r>
+      <w:r>
+        <w:fldChar w:fldCharType="separate"/>
+      </w:r>
+      <w:r>
+        <w:rPr>
+          <w:noProof/>
+        </w:rPr>
+        <w:t>16</w:t>
+      </w:r>
+      <w:r>
+        <w:rPr>
+          <w:noProof/>
+        </w:rPr>
+        <w:fldChar w:fldCharType="end"/>
+      </w:r>
+      <w:r>
+        <w:t xml:space="preserve"> – Atributo derivativo custo_total</w:t>
+      </w:r>
     </w:p>
     <w:p>
       <w:pPr>
@@ -4758,7 +4714,6 @@
       <w:pPr>
         <w:ind w:firstLine="708"/>
       </w:pPr>
-      <w:proofErr w:type="gramStart"/>
       <w:r>
         <w:rPr>
           <w:b/>
@@ -4769,11 +4724,7 @@
         <w:t xml:space="preserve"> </w:t>
       </w:r>
       <w:r>
-        <w:t>Foi</w:t>
-      </w:r>
-      <w:proofErr w:type="gramEnd"/>
-      <w:r>
-        <w:t xml:space="preserve"> criada uma entidade animador que é filha da entidade usuário, e foram adicionados três atributos a essa entidade (nome artístico, biografia e preço). </w:t>
+        <w:t xml:space="preserve">Foi criada uma entidade animador que é filha da entidade usuário, e foram adicionados três atributos a essa entidade (nome artístico, biografia e preço). </w:t>
       </w:r>
     </w:p>
     <w:p>
@@ -4783,6 +4734,10 @@
         <w:jc w:val="center"/>
       </w:pPr>
       <w:r>
+        <w:rPr>
+          <w:noProof/>
+          <w:lang w:eastAsia="pt-BR"/>
+        </w:rPr>
         <w:lastRenderedPageBreak/>
         <w:drawing>
           <wp:inline distT="0" distB="0" distL="0" distR="0" wp14:anchorId="7B71D3E8" wp14:editId="58DB6051">
@@ -4828,14 +4783,27 @@
       <w:r>
         <w:t xml:space="preserve">Figura </w:t>
       </w:r>
-      <w:fldSimple w:instr=" SEQ Figura \* ARABIC ">
-        <w:r>
-          <w:rPr>
-            <w:noProof/>
-          </w:rPr>
-          <w:t>17</w:t>
-        </w:r>
-      </w:fldSimple>
+      <w:r>
+        <w:fldChar w:fldCharType="begin"/>
+      </w:r>
+      <w:r>
+        <w:instrText xml:space="preserve"> SEQ Figura \* ARABIC </w:instrText>
+      </w:r>
+      <w:r>
+        <w:fldChar w:fldCharType="separate"/>
+      </w:r>
+      <w:r>
+        <w:rPr>
+          <w:noProof/>
+        </w:rPr>
+        <w:t>17</w:t>
+      </w:r>
+      <w:r>
+        <w:rPr>
+          <w:noProof/>
+        </w:rPr>
+        <w:fldChar w:fldCharType="end"/>
+      </w:r>
       <w:r>
         <w:t xml:space="preserve"> – Animador, entidade filha de usuário</w:t>
       </w:r>
@@ -4850,7 +4818,6 @@
       <w:pPr>
         <w:ind w:firstLine="708"/>
       </w:pPr>
-      <w:proofErr w:type="gramStart"/>
       <w:r>
         <w:rPr>
           <w:b/>
@@ -4858,11 +4825,7 @@
         <w:t>r)</w:t>
       </w:r>
       <w:r>
-        <w:t xml:space="preserve"> Foi</w:t>
-      </w:r>
-      <w:proofErr w:type="gramEnd"/>
-      <w:r>
-        <w:t xml:space="preserve"> adicionado um relacionamento atende, entre animador e pedido entretenimento com participação total pois todo pedido de entretenimento precisa de um animador e cardinalidade n para 1, pois um pedido entretenimento pode ter apenas um animador e um animador pode atender vários pedidos.</w:t>
+        <w:t xml:space="preserve"> Foi adicionado um relacionamento atende, entre animador e pedido entretenimento com participação total pois todo pedido de entretenimento precisa de um animador e cardinalidade n para 1, pois um pedido entretenimento pode ter apenas um animador e um animador pode atender vários pedidos.</w:t>
       </w:r>
     </w:p>
     <w:p>
@@ -4872,6 +4835,10 @@
         <w:jc w:val="center"/>
       </w:pPr>
       <w:r>
+        <w:rPr>
+          <w:noProof/>
+          <w:lang w:eastAsia="pt-BR"/>
+        </w:rPr>
         <w:lastRenderedPageBreak/>
         <w:drawing>
           <wp:inline distT="0" distB="0" distL="0" distR="0" wp14:anchorId="1C7765E5" wp14:editId="2B8CBE36">
@@ -4984,6 +4951,10 @@
         <w:jc w:val="center"/>
       </w:pPr>
       <w:r>
+        <w:rPr>
+          <w:noProof/>
+          <w:lang w:eastAsia="pt-BR"/>
+        </w:rPr>
         <w:lastRenderedPageBreak/>
         <w:drawing>
           <wp:inline distT="0" distB="0" distL="0" distR="0" wp14:anchorId="2B0652F9" wp14:editId="2CA9E1DD">
@@ -5029,14 +5000,27 @@
       <w:r>
         <w:t xml:space="preserve">Figura </w:t>
       </w:r>
-      <w:fldSimple w:instr=" SEQ Figura \* ARABIC ">
-        <w:r>
-          <w:rPr>
-            <w:noProof/>
-          </w:rPr>
-          <w:t>19</w:t>
-        </w:r>
-      </w:fldSimple>
+      <w:r>
+        <w:fldChar w:fldCharType="begin"/>
+      </w:r>
+      <w:r>
+        <w:instrText xml:space="preserve"> SEQ Figura \* ARABIC </w:instrText>
+      </w:r>
+      <w:r>
+        <w:fldChar w:fldCharType="separate"/>
+      </w:r>
+      <w:r>
+        <w:rPr>
+          <w:noProof/>
+        </w:rPr>
+        <w:t>19</w:t>
+      </w:r>
+      <w:r>
+        <w:rPr>
+          <w:noProof/>
+        </w:rPr>
+        <w:fldChar w:fldCharType="end"/>
+      </w:r>
       <w:r>
         <w:t xml:space="preserve"> – Relacionamento trabalho entre animador e pizzaria</w:t>
       </w:r>
@@ -5045,7 +5029,6 @@
       <w:pPr>
         <w:ind w:firstLine="708"/>
       </w:pPr>
-      <w:proofErr w:type="gramStart"/>
       <w:r>
         <w:rPr>
           <w:b/>
@@ -5053,11 +5036,7 @@
         <w:t>t)</w:t>
       </w:r>
       <w:r>
-        <w:t xml:space="preserve"> Uma</w:t>
-      </w:r>
-      <w:proofErr w:type="gramEnd"/>
-      <w:r>
-        <w:t xml:space="preserve"> nova entidade foi criada sendo filha da entidade usuário e pai da entidade animador, essa entidade deve chamada de entregador deve registrar a placa do veículo em um atributo. Além disso existe um relacionamento de entrega entre o entregador e o pedido convencional, esse relacionamento é de cardinalidade 1 para n, pois um pedido pode ser entregue por apenas um entregador e um entregador pode entregar vários pedidos. Além disso a participação é parcial para as duas entidades pois nem todo pedido precisa ser entregue e nem todo entregador precisa estar entregando pedidos.</w:t>
+        <w:t xml:space="preserve"> Uma nova entidade foi criada sendo filha da entidade usuário e pai da entidade animador, essa entidade deve chamada de entregador deve registrar a placa do veículo em um atributo. Além disso existe um relacionamento de entrega entre o entregador e o pedido convencional, esse relacionamento é de cardinalidade 1 para n, pois um pedido pode ser entregue por apenas um entregador e um entregador pode entregar vários pedidos. Além disso a participação é parcial para as duas entidades pois nem todo pedido precisa ser entregue e nem todo entregador precisa estar entregando pedidos.</w:t>
       </w:r>
     </w:p>
     <w:p>
@@ -5067,6 +5046,10 @@
         <w:jc w:val="center"/>
       </w:pPr>
       <w:r>
+        <w:rPr>
+          <w:noProof/>
+          <w:lang w:eastAsia="pt-BR"/>
+        </w:rPr>
         <w:drawing>
           <wp:inline distT="0" distB="0" distL="0" distR="0" wp14:anchorId="49CC1C0E" wp14:editId="365D2512">
             <wp:extent cx="2189927" cy="4064000"/>
@@ -5111,14 +5094,27 @@
       <w:r>
         <w:t xml:space="preserve">Figura </w:t>
       </w:r>
-      <w:fldSimple w:instr=" SEQ Figura \* ARABIC ">
-        <w:r>
-          <w:rPr>
-            <w:noProof/>
-          </w:rPr>
-          <w:t>20</w:t>
-        </w:r>
-      </w:fldSimple>
+      <w:r>
+        <w:fldChar w:fldCharType="begin"/>
+      </w:r>
+      <w:r>
+        <w:instrText xml:space="preserve"> SEQ Figura \* ARABIC </w:instrText>
+      </w:r>
+      <w:r>
+        <w:fldChar w:fldCharType="separate"/>
+      </w:r>
+      <w:r>
+        <w:rPr>
+          <w:noProof/>
+        </w:rPr>
+        <w:t>20</w:t>
+      </w:r>
+      <w:r>
+        <w:rPr>
+          <w:noProof/>
+        </w:rPr>
+        <w:fldChar w:fldCharType="end"/>
+      </w:r>
       <w:r>
         <w:t xml:space="preserve"> – Nova entidade entregador</w:t>
       </w:r>
@@ -5135,7 +5131,6 @@
       <w:pPr>
         <w:ind w:firstLine="708"/>
       </w:pPr>
-      <w:proofErr w:type="gramStart"/>
       <w:r>
         <w:rPr>
           <w:b/>
@@ -5146,27 +5141,13 @@
         <w:t xml:space="preserve"> </w:t>
       </w:r>
       <w:r>
-        <w:t>Foi</w:t>
-      </w:r>
-      <w:proofErr w:type="gramEnd"/>
-      <w:r>
-        <w:t xml:space="preserve"> criado uma nova entidade chamada de </w:t>
-      </w:r>
-      <w:proofErr w:type="spellStart"/>
-      <w:r>
-        <w:t>forma_pagamento</w:t>
-      </w:r>
-      <w:proofErr w:type="spellEnd"/>
-      <w:r>
-        <w:t xml:space="preserve"> que irá registrar o nome da forma de pagamento, identificado pela chave primária nome. O troco (caso seja escolhido a forma de pagamento dinheiro) e a bandeira do cartão (caso seja escolhida a forma de pagamento cartão) foram registrados nos relacionamentos paga e </w:t>
-      </w:r>
-      <w:proofErr w:type="spellStart"/>
-      <w:r>
-        <w:t>paga_e</w:t>
-      </w:r>
-      <w:proofErr w:type="spellEnd"/>
-      <w:r>
-        <w:t xml:space="preserve"> a partir dos atributos troco e bandeira. Esses atributos estão no relacionamento pois eles dependem da instância do relacionamento entre as duas entidades.</w:t>
+        <w:t>Foi criado uma nova entidade chamada de forma_pagamento que irá registrar o nome da forma de pagamento, identificado pela chave primária nome</w:t>
+      </w:r>
+      <w:r>
+        <w:t>(Exemplos: “cheque”, “PIX”, “VALES”)</w:t>
+      </w:r>
+      <w:r>
+        <w:t>. O troco (caso seja escolhido a forma de pagamento dinheiro) e a bandeira do cartão (caso seja escolhida a forma de pagamento cartão) foram registrados nos relacionamentos paga e paga_e a partir dos atributos troco e bandeira. Esses atributos estão no relacionamento pois eles dependem da instância do relacionamento entre as duas entidades.</w:t>
       </w:r>
     </w:p>
     <w:p>
@@ -5176,6 +5157,10 @@
         <w:jc w:val="center"/>
       </w:pPr>
       <w:r>
+        <w:rPr>
+          <w:noProof/>
+          <w:lang w:eastAsia="pt-BR"/>
+        </w:rPr>
         <w:drawing>
           <wp:inline distT="0" distB="0" distL="0" distR="0" wp14:anchorId="6D35F9F2" wp14:editId="4AC2A389">
             <wp:extent cx="5400040" cy="1580515"/>
@@ -5220,17 +5205,1916 @@
       <w:r>
         <w:t xml:space="preserve">Figura </w:t>
       </w:r>
-      <w:fldSimple w:instr=" SEQ Figura \* ARABIC ">
-        <w:r>
-          <w:rPr>
-            <w:noProof/>
-          </w:rPr>
-          <w:t>21</w:t>
-        </w:r>
-      </w:fldSimple>
+      <w:r>
+        <w:fldChar w:fldCharType="begin"/>
+      </w:r>
+      <w:r>
+        <w:instrText xml:space="preserve"> SEQ Figura \* ARABIC </w:instrText>
+      </w:r>
+      <w:r>
+        <w:fldChar w:fldCharType="separate"/>
+      </w:r>
+      <w:r>
+        <w:rPr>
+          <w:noProof/>
+        </w:rPr>
+        <w:t>21</w:t>
+      </w:r>
+      <w:r>
+        <w:rPr>
+          <w:noProof/>
+        </w:rPr>
+        <w:fldChar w:fldCharType="end"/>
+      </w:r>
       <w:r>
         <w:t xml:space="preserve"> – Entidade forma de pagamento com relacionamentos</w:t>
       </w:r>
+    </w:p>
+    <w:p>
+      <w:pPr>
+        <w:rPr>
+          <w:lang w:eastAsia="pt-BR"/>
+        </w:rPr>
+      </w:pPr>
+    </w:p>
+    <w:p>
+      <w:pPr>
+        <w:rPr>
+          <w:lang w:eastAsia="pt-BR"/>
+        </w:rPr>
+      </w:pPr>
+    </w:p>
+    <w:p>
+      <w:pPr>
+        <w:pStyle w:val="Ttulo1"/>
+        <w:rPr>
+          <w:lang w:eastAsia="pt-BR"/>
+        </w:rPr>
+      </w:pPr>
+      <w:bookmarkStart w:id="4" w:name="_Toc73197549"/>
+      <w:r>
+        <w:rPr>
+          <w:lang w:eastAsia="pt-BR"/>
+        </w:rPr>
+        <w:t>ESQUEMA RELACIONAL:</w:t>
+      </w:r>
+      <w:bookmarkEnd w:id="4"/>
+    </w:p>
+    <w:p>
+      <w:pPr>
+        <w:rPr>
+          <w:lang w:eastAsia="pt-BR"/>
+        </w:rPr>
+      </w:pPr>
+    </w:p>
+    <w:p>
+      <w:pPr>
+        <w:jc w:val="left"/>
+        <w:rPr>
+          <w:lang w:eastAsia="pt-BR"/>
+        </w:rPr>
+      </w:pPr>
+      <w:r>
+        <w:rPr>
+          <w:b/>
+          <w:lang w:eastAsia="pt-BR"/>
+        </w:rPr>
+        <w:t>ENTREGADOR</w:t>
+      </w:r>
+      <w:r>
+        <w:rPr>
+          <w:lang w:eastAsia="pt-BR"/>
+        </w:rPr>
+        <w:t xml:space="preserve">( </w:t>
+      </w:r>
+      <w:r>
+        <w:rPr>
+          <w:u w:val="single"/>
+          <w:lang w:eastAsia="pt-BR"/>
+        </w:rPr>
+        <w:t>ID</w:t>
+      </w:r>
+      <w:r>
+        <w:rPr>
+          <w:lang w:eastAsia="pt-BR"/>
+        </w:rPr>
+        <w:t>, data_nasc, nome, endereco, placa);</w:t>
+      </w:r>
+    </w:p>
+    <w:p>
+      <w:pPr>
+        <w:jc w:val="left"/>
+        <w:rPr>
+          <w:lang w:eastAsia="pt-BR"/>
+        </w:rPr>
+      </w:pPr>
+      <w:r>
+        <w:rPr>
+          <w:b/>
+          <w:lang w:eastAsia="pt-BR"/>
+        </w:rPr>
+        <w:t>DONO_DE_NEGOCIO</w:t>
+      </w:r>
+      <w:r>
+        <w:rPr>
+          <w:lang w:eastAsia="pt-BR"/>
+        </w:rPr>
+        <w:t xml:space="preserve">( </w:t>
+      </w:r>
+      <w:r>
+        <w:rPr>
+          <w:u w:val="single"/>
+          <w:lang w:eastAsia="pt-BR"/>
+        </w:rPr>
+        <w:t>ID</w:t>
+      </w:r>
+      <w:r>
+        <w:rPr>
+          <w:lang w:eastAsia="pt-BR"/>
+        </w:rPr>
+        <w:t>, data_nasc, nome, endereco, linkedin);</w:t>
+      </w:r>
+    </w:p>
+    <w:p>
+      <w:pPr>
+        <w:jc w:val="left"/>
+        <w:rPr>
+          <w:lang w:eastAsia="pt-BR"/>
+        </w:rPr>
+      </w:pPr>
+      <w:r>
+        <w:rPr>
+          <w:b/>
+          <w:lang w:eastAsia="pt-BR"/>
+        </w:rPr>
+        <w:t>CONSUMIDOR_FAMINTO</w:t>
+      </w:r>
+      <w:r>
+        <w:rPr>
+          <w:lang w:eastAsia="pt-BR"/>
+        </w:rPr>
+        <w:t xml:space="preserve">( </w:t>
+      </w:r>
+      <w:r>
+        <w:rPr>
+          <w:u w:val="single"/>
+          <w:lang w:eastAsia="pt-BR"/>
+        </w:rPr>
+        <w:t>ID</w:t>
+      </w:r>
+      <w:r>
+        <w:rPr>
+          <w:lang w:eastAsia="pt-BR"/>
+        </w:rPr>
+        <w:t xml:space="preserve">, data_nasc, nome, endereco, </w:t>
+      </w:r>
+      <w:r>
+        <w:rPr>
+          <w:lang w:eastAsia="pt-BR"/>
+        </w:rPr>
+        <w:t>enderec</w:t>
+      </w:r>
+      <w:r>
+        <w:rPr>
+          <w:lang w:eastAsia="pt-BR"/>
+        </w:rPr>
+        <w:t>o_entrega);</w:t>
+      </w:r>
+    </w:p>
+    <w:p>
+      <w:pPr>
+        <w:jc w:val="left"/>
+        <w:rPr>
+          <w:lang w:eastAsia="pt-BR"/>
+        </w:rPr>
+      </w:pPr>
+      <w:r>
+        <w:rPr>
+          <w:b/>
+          <w:lang w:eastAsia="pt-BR"/>
+        </w:rPr>
+        <w:t>ANIMADOR</w:t>
+      </w:r>
+      <w:r>
+        <w:rPr>
+          <w:lang w:eastAsia="pt-BR"/>
+        </w:rPr>
+        <w:t>(</w:t>
+      </w:r>
+      <w:r>
+        <w:rPr>
+          <w:lang w:eastAsia="pt-BR"/>
+        </w:rPr>
+        <w:t xml:space="preserve"> </w:t>
+      </w:r>
+      <w:r>
+        <w:rPr>
+          <w:u w:val="single"/>
+          <w:lang w:eastAsia="pt-BR"/>
+        </w:rPr>
+        <w:t>ID</w:t>
+      </w:r>
+      <w:r>
+        <w:rPr>
+          <w:lang w:eastAsia="pt-BR"/>
+        </w:rPr>
+        <w:t>(ENTREGADOR.ID)</w:t>
+      </w:r>
+      <w:r>
+        <w:rPr>
+          <w:lang w:eastAsia="pt-BR"/>
+        </w:rPr>
+        <w:t xml:space="preserve">, </w:t>
+      </w:r>
+      <w:r>
+        <w:rPr>
+          <w:lang w:eastAsia="pt-BR"/>
+        </w:rPr>
+        <w:t>bibliografia, preco, nome_artistico</w:t>
+      </w:r>
+      <w:r>
+        <w:rPr>
+          <w:lang w:eastAsia="pt-BR"/>
+        </w:rPr>
+        <w:t xml:space="preserve"> </w:t>
+      </w:r>
+      <w:r>
+        <w:rPr>
+          <w:lang w:eastAsia="pt-BR"/>
+        </w:rPr>
+        <w:t>)</w:t>
+      </w:r>
+      <w:r>
+        <w:rPr>
+          <w:lang w:eastAsia="pt-BR"/>
+        </w:rPr>
+        <w:t>;</w:t>
+      </w:r>
+    </w:p>
+    <w:p>
+      <w:pPr>
+        <w:jc w:val="left"/>
+        <w:rPr>
+          <w:lang w:eastAsia="pt-BR"/>
+        </w:rPr>
+      </w:pPr>
+      <w:r>
+        <w:rPr>
+          <w:b/>
+          <w:lang w:eastAsia="pt-BR"/>
+        </w:rPr>
+        <w:t>FORMA_PAGAMENTO</w:t>
+      </w:r>
+      <w:r>
+        <w:rPr>
+          <w:lang w:eastAsia="pt-BR"/>
+        </w:rPr>
+        <w:t xml:space="preserve">( </w:t>
+      </w:r>
+      <w:r>
+        <w:rPr>
+          <w:u w:val="single"/>
+          <w:lang w:eastAsia="pt-BR"/>
+        </w:rPr>
+        <w:t>nome</w:t>
+      </w:r>
+      <w:r>
+        <w:rPr>
+          <w:lang w:eastAsia="pt-BR"/>
+        </w:rPr>
+        <w:t xml:space="preserve"> );</w:t>
+      </w:r>
+    </w:p>
+    <w:p>
+      <w:pPr>
+        <w:jc w:val="left"/>
+        <w:rPr>
+          <w:u w:val="single"/>
+          <w:lang w:eastAsia="pt-BR"/>
+        </w:rPr>
+      </w:pPr>
+      <w:r>
+        <w:rPr>
+          <w:b/>
+          <w:lang w:eastAsia="pt-BR"/>
+        </w:rPr>
+        <w:t>PEDIDO</w:t>
+      </w:r>
+      <w:r>
+        <w:rPr>
+          <w:u w:val="single"/>
+          <w:lang w:eastAsia="pt-BR"/>
+        </w:rPr>
+        <w:t>( ID</w:t>
+      </w:r>
+      <w:r>
+        <w:rPr>
+          <w:lang w:eastAsia="pt-BR"/>
+        </w:rPr>
+        <w:t xml:space="preserve">, troco, bandeira, quantas_pessoas, horario_entrega, </w:t>
+      </w:r>
+      <w:r>
+        <w:rPr>
+          <w:lang w:eastAsia="pt-BR"/>
+        </w:rPr>
+        <w:t>hora</w:t>
+      </w:r>
+      <w:r>
+        <w:rPr>
+          <w:lang w:eastAsia="pt-BR"/>
+        </w:rPr>
+        <w:t>rio, data, custo_total, ID_E( ENTREGADOR.ID ), ID_F( CONSUMIDOR_FAMINTO.ID ), nome_fp( FORMA_PAGAMENTO.nome)</w:t>
+      </w:r>
+      <w:r>
+        <w:rPr>
+          <w:u w:val="single"/>
+          <w:lang w:eastAsia="pt-BR"/>
+        </w:rPr>
+        <w:t>);</w:t>
+      </w:r>
+    </w:p>
+    <w:p>
+      <w:pPr>
+        <w:jc w:val="left"/>
+        <w:rPr>
+          <w:lang w:eastAsia="pt-BR"/>
+        </w:rPr>
+      </w:pPr>
+      <w:r>
+        <w:rPr>
+          <w:b/>
+          <w:lang w:eastAsia="pt-BR"/>
+        </w:rPr>
+        <w:lastRenderedPageBreak/>
+        <w:t>PEDIDO_ENTRETENIMENTO</w:t>
+      </w:r>
+      <w:r>
+        <w:rPr>
+          <w:lang w:eastAsia="pt-BR"/>
+        </w:rPr>
+        <w:t xml:space="preserve">( </w:t>
+      </w:r>
+      <w:r>
+        <w:rPr>
+          <w:u w:val="single"/>
+          <w:lang w:eastAsia="pt-BR"/>
+        </w:rPr>
+        <w:t>ID</w:t>
+      </w:r>
+      <w:r>
+        <w:rPr>
+          <w:lang w:eastAsia="pt-BR"/>
+        </w:rPr>
+        <w:t>( PEDIDO.ID</w:t>
+      </w:r>
+      <w:r>
+        <w:rPr>
+          <w:lang w:eastAsia="pt-BR"/>
+        </w:rPr>
+        <w:t xml:space="preserve"> </w:t>
+      </w:r>
+      <w:r>
+        <w:rPr>
+          <w:lang w:eastAsia="pt-BR"/>
+        </w:rPr>
+        <w:t>), tipo, duracao,</w:t>
+      </w:r>
+      <w:r>
+        <w:rPr>
+          <w:lang w:eastAsia="pt-BR"/>
+        </w:rPr>
+        <w:t xml:space="preserve"> </w:t>
+      </w:r>
+      <w:r>
+        <w:rPr>
+          <w:lang w:eastAsia="pt-BR"/>
+        </w:rPr>
+        <w:t xml:space="preserve">ID_E( </w:t>
+      </w:r>
+      <w:r>
+        <w:rPr>
+          <w:lang w:eastAsia="pt-BR"/>
+        </w:rPr>
+        <w:t>ANIMADOR</w:t>
+      </w:r>
+      <w:r>
+        <w:rPr>
+          <w:lang w:eastAsia="pt-BR"/>
+        </w:rPr>
+        <w:t>.ID ), ID_F( CONSUMIDOR_FAMINTO.ID ))</w:t>
+      </w:r>
+      <w:r>
+        <w:rPr>
+          <w:lang w:eastAsia="pt-BR"/>
+        </w:rPr>
+        <w:t>;</w:t>
+      </w:r>
+    </w:p>
+    <w:p>
+      <w:pPr>
+        <w:jc w:val="left"/>
+        <w:rPr>
+          <w:lang w:eastAsia="pt-BR"/>
+        </w:rPr>
+      </w:pPr>
+      <w:r>
+        <w:rPr>
+          <w:b/>
+          <w:lang w:eastAsia="pt-BR"/>
+        </w:rPr>
+        <w:t>ENTREGA</w:t>
+      </w:r>
+      <w:r>
+        <w:rPr>
+          <w:lang w:eastAsia="pt-BR"/>
+        </w:rPr>
+        <w:t xml:space="preserve">( </w:t>
+      </w:r>
+      <w:r>
+        <w:rPr>
+          <w:u w:val="single"/>
+          <w:lang w:eastAsia="pt-BR"/>
+        </w:rPr>
+        <w:t>ID_P</w:t>
+      </w:r>
+      <w:r>
+        <w:rPr>
+          <w:lang w:eastAsia="pt-BR"/>
+        </w:rPr>
+        <w:t>( PEDIDO.ID ), ID_E( ENTREGADOR.ID ) );</w:t>
+      </w:r>
+    </w:p>
+    <w:p>
+      <w:pPr>
+        <w:jc w:val="left"/>
+        <w:rPr>
+          <w:lang w:eastAsia="pt-BR"/>
+        </w:rPr>
+      </w:pPr>
+      <w:r>
+        <w:rPr>
+          <w:b/>
+          <w:lang w:eastAsia="pt-BR"/>
+        </w:rPr>
+        <w:t>PIZZARIA</w:t>
+      </w:r>
+      <w:r>
+        <w:rPr>
+          <w:lang w:eastAsia="pt-BR"/>
+        </w:rPr>
+        <w:t xml:space="preserve">( </w:t>
+      </w:r>
+      <w:r>
+        <w:rPr>
+          <w:u w:val="single"/>
+          <w:lang w:eastAsia="pt-BR"/>
+        </w:rPr>
+        <w:t>CNPJ</w:t>
+      </w:r>
+      <w:r>
+        <w:rPr>
+          <w:lang w:eastAsia="pt-BR"/>
+        </w:rPr>
+        <w:t>, CEP, endereco, website, telefone, horario_abertura, horario_fechamento, ID( DONO_DE_NEGOCIO.ID ) );</w:t>
+      </w:r>
+    </w:p>
+    <w:p>
+      <w:pPr>
+        <w:jc w:val="left"/>
+        <w:rPr>
+          <w:lang w:eastAsia="pt-BR"/>
+        </w:rPr>
+      </w:pPr>
+      <w:r>
+        <w:rPr>
+          <w:b/>
+          <w:lang w:eastAsia="pt-BR"/>
+        </w:rPr>
+        <w:t>TRABALHA</w:t>
+      </w:r>
+      <w:r>
+        <w:rPr>
+          <w:b/>
+          <w:u w:val="single"/>
+          <w:lang w:eastAsia="pt-BR"/>
+        </w:rPr>
+        <w:t xml:space="preserve"> </w:t>
+      </w:r>
+      <w:r>
+        <w:rPr>
+          <w:lang w:eastAsia="pt-BR"/>
+        </w:rPr>
+        <w:t xml:space="preserve">( </w:t>
+      </w:r>
+      <w:r>
+        <w:rPr>
+          <w:u w:val="single"/>
+          <w:lang w:eastAsia="pt-BR"/>
+        </w:rPr>
+        <w:t>ID_E</w:t>
+      </w:r>
+      <w:r>
+        <w:rPr>
+          <w:lang w:eastAsia="pt-BR"/>
+        </w:rPr>
+        <w:t xml:space="preserve">( ANIMADOR.ID ), </w:t>
+      </w:r>
+      <w:r>
+        <w:rPr>
+          <w:u w:val="single"/>
+          <w:lang w:eastAsia="pt-BR"/>
+        </w:rPr>
+        <w:t>CNPJ</w:t>
+      </w:r>
+      <w:r>
+        <w:rPr>
+          <w:lang w:eastAsia="pt-BR"/>
+        </w:rPr>
+        <w:t>( PIZZARIA.CNPJ ) );</w:t>
+      </w:r>
+    </w:p>
+    <w:p>
+      <w:pPr>
+        <w:jc w:val="left"/>
+        <w:rPr>
+          <w:lang w:eastAsia="pt-BR"/>
+        </w:rPr>
+      </w:pPr>
+      <w:r>
+        <w:rPr>
+          <w:b/>
+          <w:lang w:eastAsia="pt-BR"/>
+        </w:rPr>
+        <w:t>DISPONIBILIDADE</w:t>
+      </w:r>
+      <w:r>
+        <w:rPr>
+          <w:lang w:eastAsia="pt-BR"/>
+        </w:rPr>
+        <w:t xml:space="preserve">( </w:t>
+      </w:r>
+      <w:r>
+        <w:rPr>
+          <w:u w:val="single"/>
+          <w:lang w:eastAsia="pt-BR"/>
+        </w:rPr>
+        <w:t>dia</w:t>
+      </w:r>
+      <w:r>
+        <w:rPr>
+          <w:lang w:eastAsia="pt-BR"/>
+        </w:rPr>
+        <w:t xml:space="preserve">, </w:t>
+      </w:r>
+      <w:r>
+        <w:rPr>
+          <w:u w:val="single"/>
+          <w:lang w:eastAsia="pt-BR"/>
+        </w:rPr>
+        <w:t>ID_E</w:t>
+      </w:r>
+      <w:r>
+        <w:rPr>
+          <w:lang w:eastAsia="pt-BR"/>
+        </w:rPr>
+        <w:t xml:space="preserve">( </w:t>
+      </w:r>
+      <w:r>
+        <w:rPr>
+          <w:lang w:eastAsia="pt-BR"/>
+        </w:rPr>
+        <w:t>TRABALHA</w:t>
+      </w:r>
+      <w:r>
+        <w:rPr>
+          <w:lang w:eastAsia="pt-BR"/>
+        </w:rPr>
+        <w:t xml:space="preserve">.ID ), </w:t>
+      </w:r>
+      <w:r>
+        <w:rPr>
+          <w:u w:val="single"/>
+          <w:lang w:eastAsia="pt-BR"/>
+        </w:rPr>
+        <w:t>CNPJ</w:t>
+      </w:r>
+      <w:r>
+        <w:rPr>
+          <w:lang w:eastAsia="pt-BR"/>
+        </w:rPr>
+        <w:t xml:space="preserve">( </w:t>
+      </w:r>
+      <w:r>
+        <w:rPr>
+          <w:lang w:eastAsia="pt-BR"/>
+        </w:rPr>
+        <w:t>TRABALHA</w:t>
+      </w:r>
+      <w:r>
+        <w:rPr>
+          <w:lang w:eastAsia="pt-BR"/>
+        </w:rPr>
+        <w:t>.CNPJ );</w:t>
+      </w:r>
+    </w:p>
+    <w:p>
+      <w:pPr>
+        <w:jc w:val="left"/>
+        <w:rPr>
+          <w:lang w:eastAsia="pt-BR"/>
+        </w:rPr>
+      </w:pPr>
+      <w:r>
+        <w:rPr>
+          <w:b/>
+          <w:lang w:eastAsia="pt-BR"/>
+        </w:rPr>
+        <w:t>CATEGORIA</w:t>
+      </w:r>
+      <w:r>
+        <w:rPr>
+          <w:lang w:eastAsia="pt-BR"/>
+        </w:rPr>
+        <w:t xml:space="preserve">( </w:t>
+      </w:r>
+      <w:r>
+        <w:rPr>
+          <w:u w:val="single"/>
+          <w:lang w:eastAsia="pt-BR"/>
+        </w:rPr>
+        <w:t>codigo_num_filho</w:t>
+      </w:r>
+      <w:r>
+        <w:rPr>
+          <w:lang w:eastAsia="pt-BR"/>
+        </w:rPr>
+        <w:t>, descricao, codigo_num_pai( CATEGORIA.codigo_num_filho ) );</w:t>
+      </w:r>
+    </w:p>
+    <w:p>
+      <w:pPr>
+        <w:jc w:val="left"/>
+        <w:rPr>
+          <w:lang w:eastAsia="pt-BR"/>
+        </w:rPr>
+      </w:pPr>
+      <w:r>
+        <w:rPr>
+          <w:b/>
+          <w:lang w:eastAsia="pt-BR"/>
+        </w:rPr>
+        <w:t>PIZZA</w:t>
+      </w:r>
+      <w:r>
+        <w:rPr>
+          <w:lang w:eastAsia="pt-BR"/>
+        </w:rPr>
+        <w:t xml:space="preserve">( </w:t>
+      </w:r>
+      <w:r>
+        <w:rPr>
+          <w:u w:val="single"/>
+          <w:lang w:eastAsia="pt-BR"/>
+        </w:rPr>
+        <w:t>nome</w:t>
+      </w:r>
+      <w:r>
+        <w:rPr>
+          <w:lang w:eastAsia="pt-BR"/>
+        </w:rPr>
+        <w:t xml:space="preserve">, </w:t>
+      </w:r>
+      <w:r>
+        <w:rPr>
+          <w:u w:val="single"/>
+          <w:lang w:eastAsia="pt-BR"/>
+        </w:rPr>
+        <w:t>CNPJ</w:t>
+      </w:r>
+      <w:r>
+        <w:rPr>
+          <w:lang w:eastAsia="pt-BR"/>
+        </w:rPr>
+        <w:t xml:space="preserve">( PIZZARIA.CNPJ ), preco, </w:t>
+      </w:r>
+      <w:r>
+        <w:rPr>
+          <w:u w:val="single"/>
+          <w:lang w:eastAsia="pt-BR"/>
+        </w:rPr>
+        <w:t>codigo_num_filho</w:t>
+      </w:r>
+      <w:r>
+        <w:rPr>
+          <w:lang w:eastAsia="pt-BR"/>
+        </w:rPr>
+        <w:t>( CATEGORIA.codigo_num_filho )</w:t>
+      </w:r>
+      <w:r>
+        <w:rPr>
+          <w:lang w:eastAsia="pt-BR"/>
+        </w:rPr>
+        <w:t xml:space="preserve"> )</w:t>
+      </w:r>
+      <w:r>
+        <w:rPr>
+          <w:lang w:eastAsia="pt-BR"/>
+        </w:rPr>
+        <w:t>;</w:t>
+      </w:r>
+    </w:p>
+    <w:p>
+      <w:pPr>
+        <w:jc w:val="left"/>
+        <w:rPr>
+          <w:lang w:eastAsia="pt-BR"/>
+        </w:rPr>
+      </w:pPr>
+      <w:r>
+        <w:rPr>
+          <w:b/>
+          <w:lang w:eastAsia="pt-BR"/>
+        </w:rPr>
+        <w:t>TEM_P</w:t>
+      </w:r>
+      <w:r>
+        <w:rPr>
+          <w:lang w:eastAsia="pt-BR"/>
+        </w:rPr>
+        <w:t xml:space="preserve">( </w:t>
+      </w:r>
+      <w:r>
+        <w:rPr>
+          <w:u w:val="single"/>
+          <w:lang w:eastAsia="pt-BR"/>
+        </w:rPr>
+        <w:t>ID</w:t>
+      </w:r>
+      <w:r>
+        <w:rPr>
+          <w:lang w:eastAsia="pt-BR"/>
+        </w:rPr>
+        <w:t xml:space="preserve">( PEDIDO.ID ), </w:t>
+      </w:r>
+      <w:r>
+        <w:rPr>
+          <w:u w:val="single"/>
+          <w:lang w:eastAsia="pt-BR"/>
+        </w:rPr>
+        <w:t>CNPJ</w:t>
+      </w:r>
+      <w:r>
+        <w:rPr>
+          <w:lang w:eastAsia="pt-BR"/>
+        </w:rPr>
+        <w:t>(</w:t>
+      </w:r>
+      <w:r>
+        <w:rPr>
+          <w:lang w:eastAsia="pt-BR"/>
+        </w:rPr>
+        <w:t xml:space="preserve"> PIZZA</w:t>
+      </w:r>
+      <w:r>
+        <w:rPr>
+          <w:lang w:eastAsia="pt-BR"/>
+        </w:rPr>
+        <w:t xml:space="preserve">.CNPJ ), </w:t>
+      </w:r>
+      <w:r>
+        <w:rPr>
+          <w:u w:val="single"/>
+          <w:lang w:eastAsia="pt-BR"/>
+        </w:rPr>
+        <w:t>nome_p</w:t>
+      </w:r>
+      <w:r>
+        <w:rPr>
+          <w:lang w:eastAsia="pt-BR"/>
+        </w:rPr>
+        <w:t>( PIZZA.nome ), quant_molho, massa, borda );</w:t>
+      </w:r>
+    </w:p>
+    <w:p>
+      <w:pPr>
+        <w:jc w:val="left"/>
+        <w:rPr>
+          <w:lang w:eastAsia="pt-BR"/>
+        </w:rPr>
+      </w:pPr>
+      <w:r>
+        <w:rPr>
+          <w:b/>
+          <w:lang w:eastAsia="pt-BR"/>
+        </w:rPr>
+        <w:t>ACOMPANHAMENTO</w:t>
+      </w:r>
+      <w:r>
+        <w:rPr>
+          <w:lang w:eastAsia="pt-BR"/>
+        </w:rPr>
+        <w:t xml:space="preserve">( </w:t>
+      </w:r>
+      <w:r>
+        <w:rPr>
+          <w:u w:val="single"/>
+          <w:lang w:eastAsia="pt-BR"/>
+        </w:rPr>
+        <w:t>codigo</w:t>
+      </w:r>
+      <w:r>
+        <w:rPr>
+          <w:lang w:eastAsia="pt-BR"/>
+        </w:rPr>
+        <w:t xml:space="preserve">, </w:t>
+      </w:r>
+      <w:r>
+        <w:rPr>
+          <w:u w:val="single"/>
+          <w:lang w:eastAsia="pt-BR"/>
+        </w:rPr>
+        <w:t>CNPJ</w:t>
+      </w:r>
+      <w:r>
+        <w:rPr>
+          <w:lang w:eastAsia="pt-BR"/>
+        </w:rPr>
+        <w:t>( PIZZARIA.CNPJ ), descricao, nome, tipo, preco );</w:t>
+      </w:r>
+    </w:p>
+    <w:p>
+      <w:pPr>
+        <w:jc w:val="left"/>
+        <w:rPr>
+          <w:lang w:eastAsia="pt-BR"/>
+        </w:rPr>
+      </w:pPr>
+      <w:r>
+        <w:rPr>
+          <w:b/>
+          <w:lang w:eastAsia="pt-BR"/>
+        </w:rPr>
+        <w:t xml:space="preserve">TEM_A </w:t>
+      </w:r>
+      <w:r>
+        <w:rPr>
+          <w:lang w:eastAsia="pt-BR"/>
+        </w:rPr>
+        <w:t xml:space="preserve">( </w:t>
+      </w:r>
+      <w:r>
+        <w:rPr>
+          <w:u w:val="single"/>
+          <w:lang w:eastAsia="pt-BR"/>
+        </w:rPr>
+        <w:t>ID</w:t>
+      </w:r>
+      <w:r>
+        <w:rPr>
+          <w:lang w:eastAsia="pt-BR"/>
+        </w:rPr>
+        <w:t xml:space="preserve">( PEDIDO.ID ), </w:t>
+      </w:r>
+      <w:r>
+        <w:rPr>
+          <w:u w:val="single"/>
+          <w:lang w:eastAsia="pt-BR"/>
+        </w:rPr>
+        <w:t>codigo</w:t>
+      </w:r>
+      <w:r>
+        <w:rPr>
+          <w:lang w:eastAsia="pt-BR"/>
+        </w:rPr>
+        <w:t xml:space="preserve">( ACOMPANHAMENTO.codigo ), </w:t>
+      </w:r>
+      <w:r>
+        <w:rPr>
+          <w:u w:val="single"/>
+          <w:lang w:eastAsia="pt-BR"/>
+        </w:rPr>
+        <w:t>CNPJ</w:t>
+      </w:r>
+      <w:r>
+        <w:rPr>
+          <w:lang w:eastAsia="pt-BR"/>
+        </w:rPr>
+        <w:t xml:space="preserve">( </w:t>
+      </w:r>
+      <w:r>
+        <w:rPr>
+          <w:lang w:eastAsia="pt-BR"/>
+        </w:rPr>
+        <w:t>ACOMPANHAMENTO</w:t>
+      </w:r>
+      <w:r>
+        <w:rPr>
+          <w:lang w:eastAsia="pt-BR"/>
+        </w:rPr>
+        <w:t>.CNPJ ), quantidade );</w:t>
+      </w:r>
+    </w:p>
+    <w:p>
+      <w:pPr>
+        <w:jc w:val="left"/>
+        <w:rPr>
+          <w:lang w:eastAsia="pt-BR"/>
+        </w:rPr>
+      </w:pPr>
+      <w:r>
+        <w:rPr>
+          <w:b/>
+          <w:lang w:eastAsia="pt-BR"/>
+        </w:rPr>
+        <w:t>INGREDIENTE_EXTRA</w:t>
+      </w:r>
+      <w:r>
+        <w:rPr>
+          <w:lang w:eastAsia="pt-BR"/>
+        </w:rPr>
+        <w:t xml:space="preserve">( </w:t>
+      </w:r>
+      <w:r>
+        <w:rPr>
+          <w:u w:val="single"/>
+          <w:lang w:eastAsia="pt-BR"/>
+        </w:rPr>
+        <w:t>ID</w:t>
+      </w:r>
+      <w:r>
+        <w:rPr>
+          <w:lang w:eastAsia="pt-BR"/>
+        </w:rPr>
+        <w:t>, nome, preco );</w:t>
+      </w:r>
+    </w:p>
+    <w:p>
+      <w:pPr>
+        <w:jc w:val="left"/>
+        <w:rPr>
+          <w:lang w:eastAsia="pt-BR"/>
+        </w:rPr>
+      </w:pPr>
+      <w:r>
+        <w:rPr>
+          <w:b/>
+          <w:lang w:eastAsia="pt-BR"/>
+        </w:rPr>
+        <w:t>TEM_I</w:t>
+      </w:r>
+      <w:r>
+        <w:rPr>
+          <w:lang w:eastAsia="pt-BR"/>
+        </w:rPr>
+        <w:t xml:space="preserve">( </w:t>
+      </w:r>
+      <w:r>
+        <w:rPr>
+          <w:u w:val="single"/>
+          <w:lang w:eastAsia="pt-BR"/>
+        </w:rPr>
+        <w:t>ID_P</w:t>
+      </w:r>
+      <w:r>
+        <w:rPr>
+          <w:lang w:eastAsia="pt-BR"/>
+        </w:rPr>
+        <w:t xml:space="preserve">( PEDIDO.ID ), </w:t>
+      </w:r>
+      <w:r>
+        <w:rPr>
+          <w:u w:val="single"/>
+          <w:lang w:eastAsia="pt-BR"/>
+        </w:rPr>
+        <w:t>ID_I</w:t>
+      </w:r>
+      <w:r>
+        <w:rPr>
+          <w:lang w:eastAsia="pt-BR"/>
+        </w:rPr>
+        <w:t>( INGREDIENTE_EXTRA.ID ));</w:t>
+      </w:r>
+    </w:p>
+    <w:p>
+      <w:pPr>
+        <w:jc w:val="left"/>
+        <w:rPr>
+          <w:lang w:eastAsia="pt-BR"/>
+        </w:rPr>
+      </w:pPr>
+      <w:r>
+        <w:rPr>
+          <w:b/>
+          <w:lang w:eastAsia="pt-BR"/>
+        </w:rPr>
+        <w:t>PARA</w:t>
+      </w:r>
+      <w:r>
+        <w:rPr>
+          <w:lang w:eastAsia="pt-BR"/>
+        </w:rPr>
+        <w:t xml:space="preserve"> ( </w:t>
+      </w:r>
+      <w:r>
+        <w:rPr>
+          <w:u w:val="single"/>
+          <w:lang w:eastAsia="pt-BR"/>
+        </w:rPr>
+        <w:t>ID_I</w:t>
+      </w:r>
+      <w:r>
+        <w:rPr>
+          <w:lang w:eastAsia="pt-BR"/>
+        </w:rPr>
+        <w:t xml:space="preserve">( INGREDIENTE_EXTRA.ID ), </w:t>
+      </w:r>
+      <w:r>
+        <w:rPr>
+          <w:u w:val="single"/>
+          <w:lang w:eastAsia="pt-BR"/>
+        </w:rPr>
+        <w:t>CNPJ</w:t>
+      </w:r>
+      <w:r>
+        <w:rPr>
+          <w:lang w:eastAsia="pt-BR"/>
+        </w:rPr>
+        <w:t>(</w:t>
+      </w:r>
+      <w:r>
+        <w:rPr>
+          <w:lang w:eastAsia="pt-BR"/>
+        </w:rPr>
+        <w:t xml:space="preserve"> PIZZA</w:t>
+      </w:r>
+      <w:r>
+        <w:rPr>
+          <w:lang w:eastAsia="pt-BR"/>
+        </w:rPr>
+        <w:t xml:space="preserve">.CNPJ ), </w:t>
+      </w:r>
+      <w:r>
+        <w:rPr>
+          <w:u w:val="single"/>
+          <w:lang w:eastAsia="pt-BR"/>
+        </w:rPr>
+        <w:t>nome_p</w:t>
+      </w:r>
+      <w:r>
+        <w:rPr>
+          <w:lang w:eastAsia="pt-BR"/>
+        </w:rPr>
+        <w:t>( PIZZA.nome ) );</w:t>
+      </w:r>
+    </w:p>
+    <w:p>
+      <w:pPr>
+        <w:jc w:val="left"/>
+        <w:rPr>
+          <w:lang w:eastAsia="pt-BR"/>
+        </w:rPr>
+      </w:pPr>
+    </w:p>
+    <w:p>
+      <w:pPr>
+        <w:pStyle w:val="Ttulo2"/>
+        <w:rPr>
+          <w:lang w:eastAsia="pt-BR"/>
+        </w:rPr>
+      </w:pPr>
+      <w:bookmarkStart w:id="5" w:name="_Toc73197550"/>
+      <w:r>
+        <w:rPr>
+          <w:lang w:eastAsia="pt-BR"/>
+        </w:rPr>
+        <w:t>JUSTIFICATIVAS:</w:t>
+      </w:r>
+      <w:bookmarkEnd w:id="5"/>
+    </w:p>
+    <w:p>
+      <w:pPr>
+        <w:rPr>
+          <w:lang w:eastAsia="pt-BR"/>
+        </w:rPr>
+      </w:pPr>
+    </w:p>
+    <w:p>
+      <w:pPr>
+        <w:pStyle w:val="Ttulo"/>
+        <w:rPr>
+          <w:lang w:eastAsia="pt-BR"/>
+        </w:rPr>
+      </w:pPr>
+      <w:r>
+        <w:rPr>
+          <w:lang w:eastAsia="pt-BR"/>
+        </w:rPr>
+        <w:t>ABSTRAÇÃO DE GENERALIZAÇÃO E ESPECIALIZAÇÃO DE USUÁRIO PARA CONSUMIDOR FAMINTO, ENTREGADOR E  DONO DE NEGÓCIO:</w:t>
+      </w:r>
+    </w:p>
+    <w:p>
+      <w:pPr>
+        <w:rPr>
+          <w:lang w:eastAsia="pt-BR"/>
+        </w:rPr>
+      </w:pPr>
+    </w:p>
+    <w:p>
+      <w:pPr>
+        <w:rPr>
+          <w:lang w:eastAsia="pt-BR"/>
+        </w:rPr>
+      </w:pPr>
+      <w:r>
+        <w:rPr>
+          <w:lang w:eastAsia="pt-BR"/>
+        </w:rPr>
+        <w:lastRenderedPageBreak/>
+        <w:tab/>
+        <w:t xml:space="preserve">Foram construídas três tabelas, sendo que cada tabela carrega os atributos do USUARIO do modelo conceitual( </w:t>
+      </w:r>
+      <w:r>
+        <w:rPr>
+          <w:u w:val="single"/>
+          <w:lang w:eastAsia="pt-BR"/>
+        </w:rPr>
+        <w:t>ID</w:t>
+      </w:r>
+      <w:r>
+        <w:rPr>
+          <w:lang w:eastAsia="pt-BR"/>
+        </w:rPr>
+        <w:t>, data_nasc, nome, endereco ). O motivo por trás desta escolha está: facilidade para consultar a tabela “CONSUMIDOR_FAMINTO”, à qual estará sempre sendo consultada para novos pedidos (serviço principal do aplicativo). Desta forma não é necessário consultar toda a tabela “USUARIO” (caso ela existisse)</w:t>
+      </w:r>
+      <w:r>
+        <w:rPr>
+          <w:lang w:eastAsia="pt-BR"/>
+        </w:rPr>
+        <w:t>, além de não precisar realizar uma consulta dupla para identificar o nome do consumidor</w:t>
+      </w:r>
+      <w:r>
+        <w:rPr>
+          <w:lang w:eastAsia="pt-BR"/>
+        </w:rPr>
+        <w:t>. A desvantagem por trás deste método: será necessário a construção de um gatilho que fiscalize edições em atributos do usuário.</w:t>
+      </w:r>
+    </w:p>
+    <w:p>
+      <w:pPr>
+        <w:rPr>
+          <w:lang w:eastAsia="pt-BR"/>
+        </w:rPr>
+      </w:pPr>
+    </w:p>
+    <w:p>
+      <w:pPr>
+        <w:pStyle w:val="Ttulo"/>
+        <w:jc w:val="left"/>
+        <w:rPr>
+          <w:lang w:eastAsia="pt-BR"/>
+        </w:rPr>
+      </w:pPr>
+      <w:r>
+        <w:rPr>
+          <w:lang w:eastAsia="pt-BR"/>
+        </w:rPr>
+        <w:t>ABSTRAÇÃO DE GENERALIZAÇÃO E ESPECIALIZAÇÃO DE ENTREGADOR PARA ANIMADOR:</w:t>
+      </w:r>
+    </w:p>
+    <w:p>
+      <w:pPr>
+        <w:rPr>
+          <w:lang w:eastAsia="pt-BR"/>
+        </w:rPr>
+      </w:pPr>
+    </w:p>
+    <w:p>
+      <w:pPr>
+        <w:rPr>
+          <w:lang w:eastAsia="pt-BR"/>
+        </w:rPr>
+      </w:pPr>
+      <w:r>
+        <w:rPr>
+          <w:lang w:eastAsia="pt-BR"/>
+        </w:rPr>
+        <w:tab/>
+        <w:t>Para animador, foi construído uma nova tabela “ANIMADOR”, e esta tabela aponta para a tabela “ENTREGADOR”, herdando sua chave primária (</w:t>
+      </w:r>
+      <w:r>
+        <w:rPr>
+          <w:i/>
+          <w:lang w:eastAsia="pt-BR"/>
+        </w:rPr>
+        <w:t>Primary Foreing Key</w:t>
+      </w:r>
+      <w:r>
+        <w:rPr>
+          <w:lang w:eastAsia="pt-BR"/>
+        </w:rPr>
+        <w:t>)</w:t>
+      </w:r>
+      <w:r>
+        <w:rPr>
+          <w:lang w:eastAsia="pt-BR"/>
+        </w:rPr>
+        <w:t>, ao herdar a chave primária da outra tabela, estamos herdando os atributos por efeito indireto</w:t>
+      </w:r>
+      <w:r>
+        <w:rPr>
+          <w:lang w:eastAsia="pt-BR"/>
+        </w:rPr>
+        <w:t>. Vantagens: evitar valores nulos, facilidade de manutenção das tabelas ANIMADOR e ENTREGADOR.</w:t>
+      </w:r>
+      <w:r>
+        <w:rPr>
+          <w:lang w:eastAsia="pt-BR"/>
+        </w:rPr>
+        <w:t xml:space="preserve"> Desvantagens: para maiores informações é necessário realizar duas consultas.</w:t>
+      </w:r>
+    </w:p>
+    <w:p>
+      <w:pPr>
+        <w:rPr>
+          <w:lang w:eastAsia="pt-BR"/>
+        </w:rPr>
+      </w:pPr>
+    </w:p>
+    <w:p>
+      <w:pPr>
+        <w:pStyle w:val="Ttulo"/>
+        <w:jc w:val="left"/>
+        <w:rPr>
+          <w:lang w:eastAsia="pt-BR"/>
+        </w:rPr>
+      </w:pPr>
+      <w:r>
+        <w:rPr>
+          <w:lang w:eastAsia="pt-BR"/>
+        </w:rPr>
+        <w:t>ABSTRAÇÃO DE GENERALIZAÇÃO E ESPECIALIZAÇÃO DE PEDIDO PARA PEDIDO ENTRETENIMENTO:</w:t>
+      </w:r>
+    </w:p>
+    <w:p>
+      <w:pPr>
+        <w:rPr>
+          <w:lang w:eastAsia="pt-BR"/>
+        </w:rPr>
+      </w:pPr>
+    </w:p>
+    <w:p>
+      <w:pPr>
+        <w:rPr>
+          <w:lang w:eastAsia="pt-BR"/>
+        </w:rPr>
+      </w:pPr>
+      <w:r>
+        <w:rPr>
+          <w:lang w:eastAsia="pt-BR"/>
+        </w:rPr>
+        <w:tab/>
+        <w:t>Para animador, foi construído uma nova tabela “PEDIDO_ENTRETENIMENTO”, e esta tabela aponta para a tabela “PEDIDO”, herdando sua chave primária (</w:t>
+      </w:r>
+      <w:r>
+        <w:rPr>
+          <w:i/>
+          <w:lang w:eastAsia="pt-BR"/>
+        </w:rPr>
+        <w:t>PFK</w:t>
+      </w:r>
+      <w:r>
+        <w:rPr>
+          <w:lang w:eastAsia="pt-BR"/>
+        </w:rPr>
+        <w:t>)</w:t>
+      </w:r>
+      <w:r>
+        <w:rPr>
+          <w:lang w:eastAsia="pt-BR"/>
+        </w:rPr>
+        <w:t xml:space="preserve"> </w:t>
+      </w:r>
+      <w:r>
+        <w:rPr>
+          <w:lang w:eastAsia="pt-BR"/>
+        </w:rPr>
+        <w:t>, ao herdar a chave primária da outra tabela, estamos herdando os atributos por efeito indireto. Vantagens: evitar valores nulos, facilidade de manutenção das tabelas PEDIDO e PEDIDO_ENTRETENIMENTO. Desvantagens: para maiores informações é necessário realizar duas consultas.</w:t>
+      </w:r>
+    </w:p>
+    <w:p>
+      <w:pPr>
+        <w:rPr>
+          <w:lang w:eastAsia="pt-BR"/>
+        </w:rPr>
+      </w:pPr>
+    </w:p>
+    <w:p>
+      <w:pPr>
+        <w:pStyle w:val="Ttulo"/>
+        <w:jc w:val="left"/>
+        <w:rPr>
+          <w:lang w:eastAsia="pt-BR"/>
+        </w:rPr>
+      </w:pPr>
+      <w:r>
+        <w:rPr>
+          <w:lang w:eastAsia="pt-BR"/>
+        </w:rPr>
+        <w:t>RELACIONAMENTOS N:1 COM PARTICIPAÇÃO TOTALITÁRIA EM N:</w:t>
+      </w:r>
+    </w:p>
+    <w:p>
+      <w:pPr>
+        <w:rPr>
+          <w:lang w:eastAsia="pt-BR"/>
+        </w:rPr>
+      </w:pPr>
+      <w:r>
+        <w:rPr>
+          <w:lang w:eastAsia="pt-BR"/>
+        </w:rPr>
+        <w:tab/>
+      </w:r>
+    </w:p>
+    <w:p>
+      <w:pPr>
+        <w:rPr>
+          <w:lang w:eastAsia="pt-BR"/>
+        </w:rPr>
+      </w:pPr>
+      <w:r>
+        <w:rPr>
+          <w:lang w:eastAsia="pt-BR"/>
+        </w:rPr>
+        <w:lastRenderedPageBreak/>
+        <w:tab/>
+        <w:t>A chave extrangeira (FK) estará localizada na entidade N pois não existe risco de possuir valores nulos em suas tuplas.</w:t>
+      </w:r>
+    </w:p>
+    <w:p>
+      <w:pPr>
+        <w:rPr>
+          <w:lang w:eastAsia="pt-BR"/>
+        </w:rPr>
+      </w:pPr>
+      <w:r>
+        <w:rPr>
+          <w:lang w:eastAsia="pt-BR"/>
+        </w:rPr>
+        <w:tab/>
+        <w:t>Exemplos no modelo conceitual:</w:t>
+      </w:r>
+    </w:p>
+    <w:p>
+      <w:pPr>
+        <w:rPr>
+          <w:lang w:eastAsia="pt-BR"/>
+        </w:rPr>
+      </w:pPr>
+      <w:r>
+        <w:rPr>
+          <w:lang w:eastAsia="pt-BR"/>
+        </w:rPr>
+        <w:tab/>
+        <w:t>- OFERECE_A;</w:t>
+      </w:r>
+    </w:p>
+    <w:p>
+      <w:pPr>
+        <w:rPr>
+          <w:lang w:eastAsia="pt-BR"/>
+        </w:rPr>
+      </w:pPr>
+      <w:r>
+        <w:rPr>
+          <w:lang w:eastAsia="pt-BR"/>
+        </w:rPr>
+        <w:tab/>
+        <w:t>-OFERECE_B;</w:t>
+      </w:r>
+    </w:p>
+    <w:p>
+      <w:pPr>
+        <w:rPr>
+          <w:lang w:eastAsia="pt-BR"/>
+        </w:rPr>
+      </w:pPr>
+      <w:r>
+        <w:rPr>
+          <w:lang w:eastAsia="pt-BR"/>
+        </w:rPr>
+        <w:tab/>
+        <w:t>-CLASSIFICA;</w:t>
+      </w:r>
+    </w:p>
+    <w:p>
+      <w:pPr>
+        <w:rPr>
+          <w:lang w:eastAsia="pt-BR"/>
+        </w:rPr>
+      </w:pPr>
+      <w:r>
+        <w:rPr>
+          <w:lang w:eastAsia="pt-BR"/>
+        </w:rPr>
+        <w:tab/>
+        <w:t>-PAGA;</w:t>
+      </w:r>
+    </w:p>
+    <w:p>
+      <w:pPr>
+        <w:rPr>
+          <w:lang w:eastAsia="pt-BR"/>
+        </w:rPr>
+      </w:pPr>
+      <w:r>
+        <w:rPr>
+          <w:lang w:eastAsia="pt-BR"/>
+        </w:rPr>
+        <w:tab/>
+        <w:t>-PAGA_E;</w:t>
+      </w:r>
+    </w:p>
+    <w:p>
+      <w:pPr>
+        <w:rPr>
+          <w:lang w:eastAsia="pt-BR"/>
+        </w:rPr>
+      </w:pPr>
+      <w:r>
+        <w:rPr>
+          <w:lang w:eastAsia="pt-BR"/>
+        </w:rPr>
+        <w:tab/>
+        <w:t>-FAZ_P;</w:t>
+      </w:r>
+    </w:p>
+    <w:p>
+      <w:pPr>
+        <w:rPr>
+          <w:lang w:eastAsia="pt-BR"/>
+        </w:rPr>
+      </w:pPr>
+      <w:r>
+        <w:rPr>
+          <w:lang w:eastAsia="pt-BR"/>
+        </w:rPr>
+        <w:tab/>
+        <w:t>-FAZ_PE;</w:t>
+      </w:r>
+    </w:p>
+    <w:p>
+      <w:pPr>
+        <w:rPr>
+          <w:lang w:eastAsia="pt-BR"/>
+        </w:rPr>
+      </w:pPr>
+      <w:r>
+        <w:rPr>
+          <w:lang w:eastAsia="pt-BR"/>
+        </w:rPr>
+        <w:tab/>
+        <w:t>-ATENDE;</w:t>
+      </w:r>
+    </w:p>
+    <w:p>
+      <w:pPr>
+        <w:rPr>
+          <w:lang w:eastAsia="pt-BR"/>
+        </w:rPr>
+      </w:pPr>
+      <w:r>
+        <w:rPr>
+          <w:lang w:eastAsia="pt-BR"/>
+        </w:rPr>
+        <w:tab/>
+        <w:t>-POSSUI.</w:t>
+      </w:r>
+    </w:p>
+    <w:p>
+      <w:pPr>
+        <w:rPr>
+          <w:lang w:eastAsia="pt-BR"/>
+        </w:rPr>
+      </w:pPr>
+      <w:r>
+        <w:rPr>
+          <w:lang w:eastAsia="pt-BR"/>
+        </w:rPr>
+        <w:tab/>
+        <w:t>Nos casos onde o relacionamento possui atributo, estes atributos passaram a fazer parte dos atributos da entidade de cardinalidade N.</w:t>
+      </w:r>
+    </w:p>
+    <w:p>
+      <w:pPr>
+        <w:rPr>
+          <w:lang w:eastAsia="pt-BR"/>
+        </w:rPr>
+      </w:pPr>
+    </w:p>
+    <w:p>
+      <w:pPr>
+        <w:pStyle w:val="Ttulo"/>
+        <w:jc w:val="left"/>
+        <w:rPr>
+          <w:lang w:eastAsia="pt-BR"/>
+        </w:rPr>
+      </w:pPr>
+      <w:r>
+        <w:rPr>
+          <w:lang w:eastAsia="pt-BR"/>
+        </w:rPr>
+        <w:t>RELACIONAMENTOS N:1 COM PARTICIPAÇÃO PARCIAL:</w:t>
+      </w:r>
+    </w:p>
+    <w:p>
+      <w:pPr>
+        <w:rPr>
+          <w:lang w:eastAsia="pt-BR"/>
+        </w:rPr>
+      </w:pPr>
+    </w:p>
+    <w:p>
+      <w:pPr>
+        <w:rPr>
+          <w:lang w:eastAsia="pt-BR"/>
+        </w:rPr>
+      </w:pPr>
+      <w:r>
+        <w:rPr>
+          <w:lang w:eastAsia="pt-BR"/>
+        </w:rPr>
+        <w:tab/>
+        <w:t xml:space="preserve">Para </w:t>
+      </w:r>
+      <w:r>
+        <w:rPr>
+          <w:lang w:eastAsia="pt-BR"/>
+        </w:rPr>
+        <w:t xml:space="preserve">evitar valores nulos em tuplas, uma nova tabela foi criada, sendo sua chave primária o valor da chave primária da entidade do lado N. O motivo pelo qual não é necessário considerar a outra chave extrangeira como chave primária, dá-se à sua cardinalidade. </w:t>
+      </w:r>
+    </w:p>
+    <w:p>
+      <w:pPr>
+        <w:rPr>
+          <w:lang w:eastAsia="pt-BR"/>
+        </w:rPr>
+      </w:pPr>
+      <w:r>
+        <w:rPr>
+          <w:lang w:eastAsia="pt-BR"/>
+        </w:rPr>
+        <w:tab/>
+        <w:t>Exemplos de ocorrências no modelo conceitual:</w:t>
+      </w:r>
+    </w:p>
+    <w:p>
+      <w:pPr>
+        <w:rPr>
+          <w:lang w:eastAsia="pt-BR"/>
+        </w:rPr>
+      </w:pPr>
+      <w:r>
+        <w:rPr>
+          <w:lang w:eastAsia="pt-BR"/>
+        </w:rPr>
+        <w:tab/>
+        <w:t>-ENTREGA.</w:t>
+      </w:r>
+    </w:p>
+    <w:p>
+      <w:pPr>
+        <w:rPr>
+          <w:lang w:eastAsia="pt-BR"/>
+        </w:rPr>
+      </w:pPr>
+    </w:p>
+    <w:p>
+      <w:pPr>
+        <w:pStyle w:val="Ttulo"/>
+        <w:jc w:val="left"/>
+        <w:rPr>
+          <w:lang w:eastAsia="pt-BR"/>
+        </w:rPr>
+      </w:pPr>
+      <w:r>
+        <w:rPr>
+          <w:lang w:eastAsia="pt-BR"/>
+        </w:rPr>
+        <w:t>RELACIONAMENTOS N:1 COM PARTICIPAÇÃO PARCIAL EM AUTO JUNÇÃO:</w:t>
+      </w:r>
+    </w:p>
+    <w:p>
+      <w:pPr>
+        <w:rPr>
+          <w:lang w:eastAsia="pt-BR"/>
+        </w:rPr>
+      </w:pPr>
+    </w:p>
+    <w:p>
+      <w:pPr>
+        <w:rPr>
+          <w:lang w:eastAsia="pt-BR"/>
+        </w:rPr>
+      </w:pPr>
+      <w:r>
+        <w:rPr>
+          <w:lang w:eastAsia="pt-BR"/>
+        </w:rPr>
+        <w:lastRenderedPageBreak/>
+        <w:tab/>
+        <w:t>Neste caso, o atributo filho referencia o atributo pai a partir de uma chave extrangeira.</w:t>
+      </w:r>
+    </w:p>
+    <w:p>
+      <w:pPr>
+        <w:rPr>
+          <w:lang w:eastAsia="pt-BR"/>
+        </w:rPr>
+      </w:pPr>
+    </w:p>
+    <w:p>
+      <w:pPr>
+        <w:pStyle w:val="Ttulo"/>
+        <w:jc w:val="left"/>
+        <w:rPr>
+          <w:lang w:eastAsia="pt-BR"/>
+        </w:rPr>
+      </w:pPr>
+      <w:r>
+        <w:rPr>
+          <w:lang w:eastAsia="pt-BR"/>
+        </w:rPr>
+        <w:t>RELACIONAMENTOS N:M:</w:t>
+      </w:r>
+    </w:p>
+    <w:p>
+      <w:pPr>
+        <w:rPr>
+          <w:lang w:eastAsia="pt-BR"/>
+        </w:rPr>
+      </w:pPr>
+    </w:p>
+    <w:p>
+      <w:pPr>
+        <w:rPr>
+          <w:lang w:eastAsia="pt-BR"/>
+        </w:rPr>
+      </w:pPr>
+      <w:r>
+        <w:rPr>
+          <w:lang w:eastAsia="pt-BR"/>
+        </w:rPr>
+        <w:tab/>
+        <w:t>Neste caso criamos uma nova tabela sendo sua chave primária formada pelas chaves primárias extrangeiras. Caso tenham atributos, eles entram nessa tabela.</w:t>
+      </w:r>
+    </w:p>
+    <w:p>
+      <w:pPr>
+        <w:rPr>
+          <w:lang w:eastAsia="pt-BR"/>
+        </w:rPr>
+      </w:pPr>
+    </w:p>
+    <w:p>
+      <w:pPr>
+        <w:pStyle w:val="Ttulo"/>
+        <w:jc w:val="left"/>
+        <w:rPr>
+          <w:lang w:eastAsia="pt-BR"/>
+        </w:rPr>
+      </w:pPr>
+      <w:r>
+        <w:rPr>
+          <w:lang w:eastAsia="pt-BR"/>
+        </w:rPr>
+        <w:t xml:space="preserve"> </w:t>
+      </w:r>
+      <w:r>
+        <w:rPr>
+          <w:lang w:eastAsia="pt-BR"/>
+        </w:rPr>
+        <w:t>ATRIBUTOS MULTIVALORADOS:</w:t>
+      </w:r>
+    </w:p>
+    <w:p>
+      <w:pPr>
+        <w:rPr>
+          <w:lang w:eastAsia="pt-BR"/>
+        </w:rPr>
+      </w:pPr>
+    </w:p>
+    <w:p>
+      <w:pPr>
+        <w:ind w:firstLine="708"/>
+        <w:rPr>
+          <w:lang w:eastAsia="pt-BR"/>
+        </w:rPr>
+      </w:pPr>
+      <w:r>
+        <w:rPr>
+          <w:lang w:eastAsia="pt-BR"/>
+        </w:rPr>
+        <w:t>Neste caso criamos uma nova tabela sendo sua chave primária formada pela chave primária extrangeira e o atributo diferenciador.</w:t>
+      </w:r>
+      <w:r>
+        <w:rPr>
+          <w:lang w:eastAsia="pt-BR"/>
+        </w:rPr>
+        <w:t xml:space="preserve"> A escolha deve-se </w:t>
+      </w:r>
+      <w:r>
+        <w:rPr>
+          <w:lang w:eastAsia="pt-BR"/>
+        </w:rPr>
+        <w:t>à alta variabilidade na quantidade</w:t>
+      </w:r>
+      <w:r>
+        <w:rPr>
+          <w:lang w:eastAsia="pt-BR"/>
+        </w:rPr>
+        <w:t xml:space="preserve"> de atributos evitando nulos nas tuplas.</w:t>
+      </w:r>
+    </w:p>
+    <w:p>
+      <w:pPr>
+        <w:rPr>
+          <w:lang w:eastAsia="pt-BR"/>
+        </w:rPr>
+      </w:pPr>
+      <w:r>
+        <w:rPr>
+          <w:lang w:eastAsia="pt-BR"/>
+        </w:rPr>
+        <w:tab/>
+        <w:t>Exemplo de ocorrência no modelo conceitual:</w:t>
+      </w:r>
+    </w:p>
+    <w:p>
+      <w:pPr>
+        <w:rPr>
+          <w:lang w:eastAsia="pt-BR"/>
+        </w:rPr>
+      </w:pPr>
+      <w:r>
+        <w:rPr>
+          <w:lang w:eastAsia="pt-BR"/>
+        </w:rPr>
+        <w:tab/>
+        <w:t>-Disponibilidade no relacionamento “trabalha”.</w:t>
+      </w:r>
+    </w:p>
+    <w:p>
+      <w:pPr>
+        <w:rPr>
+          <w:lang w:eastAsia="pt-BR"/>
+        </w:rPr>
+      </w:pPr>
+    </w:p>
+    <w:p>
+      <w:pPr>
+        <w:pStyle w:val="Ttulo"/>
+        <w:jc w:val="left"/>
+        <w:rPr>
+          <w:lang w:eastAsia="pt-BR"/>
+        </w:rPr>
+      </w:pPr>
+      <w:r>
+        <w:rPr>
+          <w:lang w:eastAsia="pt-BR"/>
+        </w:rPr>
+        <w:t>OBSERVAÇÕES FINAIS:</w:t>
+      </w:r>
+    </w:p>
+    <w:p>
+      <w:pPr>
+        <w:rPr>
+          <w:lang w:eastAsia="pt-BR"/>
+        </w:rPr>
+      </w:pPr>
+    </w:p>
+    <w:p>
+      <w:pPr>
+        <w:rPr>
+          <w:lang w:eastAsia="pt-BR"/>
+        </w:rPr>
+      </w:pPr>
+      <w:r>
+        <w:rPr>
+          <w:lang w:eastAsia="pt-BR"/>
+        </w:rPr>
+        <w:tab/>
+        <w:t xml:space="preserve">- No esquema conceitual nos relacionamento “PAGA” e “PAGA_E”, ao converter para o mapeamento, esquema relacional,  </w:t>
+      </w:r>
+      <w:r>
+        <w:rPr>
+          <w:lang w:eastAsia="pt-BR"/>
+        </w:rPr>
+        <w:t>os atributos do relacionamento passou a pertencer à entidade pedido devido à participação total.</w:t>
+      </w:r>
+    </w:p>
+    <w:p>
+      <w:pPr>
+        <w:rPr>
+          <w:lang w:eastAsia="pt-BR"/>
+        </w:rPr>
+      </w:pPr>
+      <w:r>
+        <w:rPr>
+          <w:lang w:eastAsia="pt-BR"/>
+        </w:rPr>
+        <w:tab/>
+        <w:t>-</w:t>
+      </w:r>
+      <w:r>
+        <w:t xml:space="preserve"> </w:t>
+      </w:r>
+      <w:r>
+        <w:rPr>
+          <w:lang w:eastAsia="pt-BR"/>
+        </w:rPr>
+        <w:t>TEM_P: opções de preparaçã</w:t>
+      </w:r>
+      <w:r>
+        <w:rPr>
+          <w:lang w:eastAsia="pt-BR"/>
+        </w:rPr>
+        <w:t xml:space="preserve">o foi descrita por três parametros, ao inves de ser multivalorado, </w:t>
+      </w:r>
+      <w:r>
+        <w:rPr>
+          <w:lang w:eastAsia="pt-BR"/>
+        </w:rPr>
+        <w:t>por existir somente três possibilidades.</w:t>
+      </w:r>
+    </w:p>
+    <w:p>
+      <w:pPr>
+        <w:rPr>
+          <w:lang w:eastAsia="pt-BR"/>
+        </w:rPr>
+      </w:pPr>
+    </w:p>
+    <w:p>
+      <w:pPr>
+        <w:rPr>
+          <w:lang w:eastAsia="pt-BR"/>
+        </w:rPr>
+      </w:pPr>
+    </w:p>
+    <w:p>
+      <w:pPr>
+        <w:rPr>
+          <w:lang w:eastAsia="pt-BR"/>
+        </w:rPr>
+      </w:pPr>
+    </w:p>
+    <w:p>
+      <w:pPr>
+        <w:jc w:val="left"/>
+        <w:rPr>
+          <w:lang w:eastAsia="pt-BR"/>
+        </w:rPr>
+      </w:pPr>
+    </w:p>
+    <w:p>
+      <w:pPr>
+        <w:jc w:val="left"/>
+        <w:rPr>
+          <w:lang w:eastAsia="pt-BR"/>
+        </w:rPr>
+      </w:pPr>
+    </w:p>
+    <w:p>
+      <w:pPr>
+        <w:jc w:val="left"/>
+        <w:rPr>
+          <w:lang w:eastAsia="pt-BR"/>
+        </w:rPr>
+      </w:pPr>
+    </w:p>
+    <w:p>
+      <w:pPr>
+        <w:jc w:val="left"/>
+        <w:rPr>
+          <w:lang w:eastAsia="pt-BR"/>
+        </w:rPr>
+      </w:pPr>
+    </w:p>
+    <w:p>
+      <w:pPr>
+        <w:rPr>
+          <w:lang w:eastAsia="pt-BR"/>
+        </w:rPr>
+      </w:pPr>
+    </w:p>
+    <w:p>
+      <w:pPr>
+        <w:rPr>
+          <w:b/>
+          <w:lang w:eastAsia="pt-BR"/>
+        </w:rPr>
+      </w:pPr>
     </w:p>
     <w:p>
       <w:pPr>
@@ -5286,7 +7170,6 @@
         <w:docPartUnique/>
       </w:docPartObj>
     </w:sdtPr>
-    <w:sdtEndPr/>
     <w:sdtContent>
       <w:p>
         <w:pPr>
@@ -5306,7 +7189,7 @@
           <w:rPr>
             <w:noProof/>
           </w:rPr>
-          <w:t>20</w:t>
+          <w:t>3</w:t>
         </w:r>
         <w:r>
           <w:fldChar w:fldCharType="end"/>
@@ -5580,6 +7463,119 @@
     </w:lvl>
   </w:abstractNum>
   <w:abstractNum w:abstractNumId="3" w15:restartNumberingAfterBreak="0">
+    <w:nsid w:val="7B3E59ED"/>
+    <w:multiLevelType w:val="hybridMultilevel"/>
+    <w:tmpl w:val="607CD84C"/>
+    <w:lvl w:ilvl="0" w:tplc="04160001">
+      <w:start w:val="1"/>
+      <w:numFmt w:val="bullet"/>
+      <w:lvlText w:val=""/>
+      <w:lvlJc w:val="left"/>
+      <w:pPr>
+        <w:ind w:left="1426" w:hanging="360"/>
+      </w:pPr>
+      <w:rPr>
+        <w:rFonts w:ascii="Symbol" w:hAnsi="Symbol" w:hint="default"/>
+      </w:rPr>
+    </w:lvl>
+    <w:lvl w:ilvl="1" w:tplc="04160003" w:tentative="1">
+      <w:start w:val="1"/>
+      <w:numFmt w:val="bullet"/>
+      <w:lvlText w:val="o"/>
+      <w:lvlJc w:val="left"/>
+      <w:pPr>
+        <w:ind w:left="2146" w:hanging="360"/>
+      </w:pPr>
+      <w:rPr>
+        <w:rFonts w:ascii="Courier New" w:hAnsi="Courier New" w:cs="Courier New" w:hint="default"/>
+      </w:rPr>
+    </w:lvl>
+    <w:lvl w:ilvl="2" w:tplc="04160005" w:tentative="1">
+      <w:start w:val="1"/>
+      <w:numFmt w:val="bullet"/>
+      <w:lvlText w:val=""/>
+      <w:lvlJc w:val="left"/>
+      <w:pPr>
+        <w:ind w:left="2866" w:hanging="360"/>
+      </w:pPr>
+      <w:rPr>
+        <w:rFonts w:ascii="Wingdings" w:hAnsi="Wingdings" w:hint="default"/>
+      </w:rPr>
+    </w:lvl>
+    <w:lvl w:ilvl="3" w:tplc="04160001" w:tentative="1">
+      <w:start w:val="1"/>
+      <w:numFmt w:val="bullet"/>
+      <w:lvlText w:val=""/>
+      <w:lvlJc w:val="left"/>
+      <w:pPr>
+        <w:ind w:left="3586" w:hanging="360"/>
+      </w:pPr>
+      <w:rPr>
+        <w:rFonts w:ascii="Symbol" w:hAnsi="Symbol" w:hint="default"/>
+      </w:rPr>
+    </w:lvl>
+    <w:lvl w:ilvl="4" w:tplc="04160003" w:tentative="1">
+      <w:start w:val="1"/>
+      <w:numFmt w:val="bullet"/>
+      <w:lvlText w:val="o"/>
+      <w:lvlJc w:val="left"/>
+      <w:pPr>
+        <w:ind w:left="4306" w:hanging="360"/>
+      </w:pPr>
+      <w:rPr>
+        <w:rFonts w:ascii="Courier New" w:hAnsi="Courier New" w:cs="Courier New" w:hint="default"/>
+      </w:rPr>
+    </w:lvl>
+    <w:lvl w:ilvl="5" w:tplc="04160005" w:tentative="1">
+      <w:start w:val="1"/>
+      <w:numFmt w:val="bullet"/>
+      <w:lvlText w:val=""/>
+      <w:lvlJc w:val="left"/>
+      <w:pPr>
+        <w:ind w:left="5026" w:hanging="360"/>
+      </w:pPr>
+      <w:rPr>
+        <w:rFonts w:ascii="Wingdings" w:hAnsi="Wingdings" w:hint="default"/>
+      </w:rPr>
+    </w:lvl>
+    <w:lvl w:ilvl="6" w:tplc="04160001" w:tentative="1">
+      <w:start w:val="1"/>
+      <w:numFmt w:val="bullet"/>
+      <w:lvlText w:val=""/>
+      <w:lvlJc w:val="left"/>
+      <w:pPr>
+        <w:ind w:left="5746" w:hanging="360"/>
+      </w:pPr>
+      <w:rPr>
+        <w:rFonts w:ascii="Symbol" w:hAnsi="Symbol" w:hint="default"/>
+      </w:rPr>
+    </w:lvl>
+    <w:lvl w:ilvl="7" w:tplc="04160003" w:tentative="1">
+      <w:start w:val="1"/>
+      <w:numFmt w:val="bullet"/>
+      <w:lvlText w:val="o"/>
+      <w:lvlJc w:val="left"/>
+      <w:pPr>
+        <w:ind w:left="6466" w:hanging="360"/>
+      </w:pPr>
+      <w:rPr>
+        <w:rFonts w:ascii="Courier New" w:hAnsi="Courier New" w:cs="Courier New" w:hint="default"/>
+      </w:rPr>
+    </w:lvl>
+    <w:lvl w:ilvl="8" w:tplc="04160005" w:tentative="1">
+      <w:start w:val="1"/>
+      <w:numFmt w:val="bullet"/>
+      <w:lvlText w:val=""/>
+      <w:lvlJc w:val="left"/>
+      <w:pPr>
+        <w:ind w:left="7186" w:hanging="360"/>
+      </w:pPr>
+      <w:rPr>
+        <w:rFonts w:ascii="Wingdings" w:hAnsi="Wingdings" w:hint="default"/>
+      </w:rPr>
+    </w:lvl>
+  </w:abstractNum>
+  <w:abstractNum w:abstractNumId="4" w15:restartNumberingAfterBreak="0">
     <w:nsid w:val="7C81664D"/>
     <w:multiLevelType w:val="hybridMultilevel"/>
     <w:tmpl w:val="2EDF4697"/>
@@ -5637,10 +7633,13 @@
     <w:abstractNumId w:val="1"/>
   </w:num>
   <w:num w:numId="3">
-    <w:abstractNumId w:val="3"/>
+    <w:abstractNumId w:val="4"/>
   </w:num>
   <w:num w:numId="4">
     <w:abstractNumId w:val="0"/>
+  </w:num>
+  <w:num w:numId="5">
+    <w:abstractNumId w:val="3"/>
   </w:num>
 </w:numbering>
 </file>
@@ -6075,7 +8074,6 @@
     <w:next w:val="Normal"/>
     <w:link w:val="Ttulo2Char"/>
     <w:uiPriority w:val="9"/>
-    <w:semiHidden/>
     <w:unhideWhenUsed/>
     <w:qFormat/>
     <w:rsid w:val="00AA11E3"/>
@@ -6283,7 +8281,6 @@
     <w:basedOn w:val="Fontepargpadro"/>
     <w:link w:val="Ttulo2"/>
     <w:uiPriority w:val="9"/>
-    <w:semiHidden/>
     <w:rsid w:val="00AA11E3"/>
     <w:rPr>
       <w:rFonts w:ascii="Times New Roman" w:eastAsiaTheme="majorEastAsia" w:hAnsi="Times New Roman" w:cstheme="majorBidi"/>
@@ -6395,6 +8392,19 @@
       <w:sz w:val="20"/>
       <w:szCs w:val="18"/>
     </w:rPr>
+  </w:style>
+  <w:style w:type="paragraph" w:styleId="Sumrio2">
+    <w:name w:val="toc 2"/>
+    <w:basedOn w:val="Normal"/>
+    <w:next w:val="Normal"/>
+    <w:autoRedefine/>
+    <w:uiPriority w:val="39"/>
+    <w:unhideWhenUsed/>
+    <w:rsid w:val="002C610D"/>
+    <w:pPr>
+      <w:spacing w:after="100"/>
+      <w:ind w:left="240"/>
+    </w:pPr>
   </w:style>
 </w:styles>
 </file>
@@ -6665,7 +8675,7 @@
 </file>
 
 <file path=customXml/itemProps1.xml><?xml version="1.0" encoding="utf-8"?>
-<ds:datastoreItem xmlns:ds="http://schemas.openxmlformats.org/officeDocument/2006/customXml" ds:itemID="{85C45E73-0125-4C42-A9A3-C8F62DB4582E}">
+<ds:datastoreItem xmlns:ds="http://schemas.openxmlformats.org/officeDocument/2006/customXml" ds:itemID="{E9C174CC-9543-444E-B36B-1E91C3935C97}">
   <ds:schemaRefs>
     <ds:schemaRef ds:uri="http://schemas.openxmlformats.org/officeDocument/2006/bibliography"/>
   </ds:schemaRefs>

</xml_diff>

<commit_message>
SQL_DDL deus uns bug nas FK de FK, falando que nao garantia unicidade, ao final do dia a solucao foi SQL_DDL_2fk
</commit_message>
<xml_diff>
--- a/Documentacao.docx
+++ b/Documentacao.docx
@@ -41,7 +41,7 @@
             <w:r>
               <w:rPr>
                 <w:noProof/>
-                <w:lang w:eastAsia="pt-BR"/>
+                <w:lang w:val="en-US"/>
               </w:rPr>
               <w:drawing>
                 <wp:inline distT="0" distB="0" distL="0" distR="0" wp14:anchorId="046672C1" wp14:editId="507D5D5C">
@@ -233,7 +233,7 @@
             <w:r>
               <w:rPr>
                 <w:noProof/>
-                <w:lang w:eastAsia="pt-BR"/>
+                <w:lang w:val="en-US"/>
               </w:rPr>
               <w:drawing>
                 <wp:inline distT="0" distB="0" distL="0" distR="0" wp14:anchorId="66DA4472" wp14:editId="0BACDC21">
@@ -1418,8 +1418,6 @@
           <w:lang w:eastAsia="pt-BR"/>
         </w:rPr>
       </w:pPr>
-      <w:bookmarkStart w:id="0" w:name="_GoBack"/>
-      <w:bookmarkEnd w:id="0"/>
     </w:p>
     <w:p>
       <w:pPr>
@@ -1611,7 +1609,7 @@
           <w:lang w:eastAsia="pt-BR"/>
         </w:rPr>
       </w:pPr>
-      <w:bookmarkStart w:id="1" w:name="_Toc73197547"/>
+      <w:bookmarkStart w:id="0" w:name="_Toc73197547"/>
       <w:r>
         <w:rPr>
           <w:rFonts w:eastAsia="Times New Roman"/>
@@ -1619,7 +1617,7 @@
         </w:rPr>
         <w:t>ESPECIFICAÇÃO DO PROBLEMA:</w:t>
       </w:r>
-      <w:bookmarkEnd w:id="1"/>
+      <w:bookmarkEnd w:id="0"/>
     </w:p>
     <w:p>
       <w:pPr>
@@ -1700,7 +1698,15 @@
         <w:t xml:space="preserve">a) </w:t>
       </w:r>
       <w:r>
-        <w:t xml:space="preserve">O funcionamento básico do app de Pizza Delivery com Entretenimento é o seguinte:  </w:t>
+        <w:t xml:space="preserve">O funcionamento básico do </w:t>
+      </w:r>
+      <w:proofErr w:type="spellStart"/>
+      <w:r>
+        <w:t>app</w:t>
+      </w:r>
+      <w:proofErr w:type="spellEnd"/>
+      <w:r>
+        <w:t xml:space="preserve"> de Pizza Delivery com Entretenimento é o seguinte:  </w:t>
       </w:r>
       <w:r>
         <w:rPr>
@@ -1782,6 +1788,7 @@
       <w:pPr>
         <w:ind w:firstLine="708"/>
       </w:pPr>
+      <w:proofErr w:type="gramStart"/>
       <w:r>
         <w:rPr>
           <w:b/>
@@ -1790,7 +1797,19 @@
         <w:t>b)</w:t>
       </w:r>
       <w:r>
-        <w:t xml:space="preserve"> Quando as pessoas criam uma conta para o app e tornam-se </w:t>
+        <w:t xml:space="preserve"> Quando</w:t>
+      </w:r>
+      <w:proofErr w:type="gramEnd"/>
+      <w:r>
+        <w:t xml:space="preserve"> as pessoas criam uma conta para o </w:t>
+      </w:r>
+      <w:proofErr w:type="spellStart"/>
+      <w:r>
+        <w:t>app</w:t>
+      </w:r>
+      <w:proofErr w:type="spellEnd"/>
+      <w:r>
+        <w:t xml:space="preserve"> e tornam-se </w:t>
       </w:r>
       <w:r>
         <w:rPr>
@@ -1799,7 +1818,15 @@
         <w:t>usuários</w:t>
       </w:r>
       <w:r>
-        <w:t xml:space="preserve"> do app, cada uma delas tem que indicar sua </w:t>
+        <w:t xml:space="preserve"> do </w:t>
+      </w:r>
+      <w:proofErr w:type="spellStart"/>
+      <w:r>
+        <w:t>app</w:t>
+      </w:r>
+      <w:proofErr w:type="spellEnd"/>
+      <w:r>
+        <w:t xml:space="preserve">, cada uma delas tem que indicar sua </w:t>
       </w:r>
       <w:r>
         <w:rPr>
@@ -1862,7 +1889,15 @@
         <w:t>usuários</w:t>
       </w:r>
       <w:r>
-        <w:t>: a primeira opção no app é selecionar “</w:t>
+        <w:t xml:space="preserve">: a primeira opção no </w:t>
+      </w:r>
+      <w:proofErr w:type="spellStart"/>
+      <w:r>
+        <w:t>app</w:t>
+      </w:r>
+      <w:proofErr w:type="spellEnd"/>
+      <w:r>
+        <w:t xml:space="preserve"> é selecionar “</w:t>
       </w:r>
       <w:r>
         <w:rPr>
@@ -1873,12 +1908,14 @@
       <w:r>
         <w:t xml:space="preserve">”. Desses donos de negócio, também é necessário solicitar suas contas no </w:t>
       </w:r>
+      <w:proofErr w:type="spellStart"/>
       <w:r>
         <w:rPr>
           <w:color w:val="FF0000"/>
         </w:rPr>
         <w:t>LinkedIn</w:t>
       </w:r>
+      <w:proofErr w:type="spellEnd"/>
       <w:r>
         <w:rPr>
           <w:color w:val="C00000"/>
@@ -1886,13 +1923,22 @@
         <w:t xml:space="preserve"> </w:t>
       </w:r>
       <w:r>
-        <w:t>para que seja possível adicioná-los na rede profissional dos donos do app.</w:t>
+        <w:t xml:space="preserve">para que seja possível adicioná-los na rede profissional dos donos do </w:t>
+      </w:r>
+      <w:proofErr w:type="spellStart"/>
+      <w:r>
+        <w:t>app</w:t>
+      </w:r>
+      <w:proofErr w:type="spellEnd"/>
+      <w:r>
+        <w:t>.</w:t>
       </w:r>
     </w:p>
     <w:p>
       <w:pPr>
         <w:ind w:firstLine="708"/>
       </w:pPr>
+      <w:proofErr w:type="gramStart"/>
       <w:r>
         <w:rPr>
           <w:b/>
@@ -1900,7 +1946,11 @@
         <w:t xml:space="preserve">d) </w:t>
       </w:r>
       <w:r>
-        <w:t xml:space="preserve">Todo </w:t>
+        <w:t>Todo</w:t>
+      </w:r>
+      <w:proofErr w:type="gramEnd"/>
+      <w:r>
+        <w:t xml:space="preserve"> </w:t>
       </w:r>
       <w:r>
         <w:rPr>
@@ -1934,6 +1984,7 @@
       <w:pPr>
         <w:ind w:firstLine="708"/>
       </w:pPr>
+      <w:proofErr w:type="gramStart"/>
       <w:r>
         <w:rPr>
           <w:b/>
@@ -1941,7 +1992,11 @@
         <w:t>e)</w:t>
       </w:r>
       <w:r>
-        <w:t xml:space="preserve"> De cada uma dessas </w:t>
+        <w:t xml:space="preserve"> De</w:t>
+      </w:r>
+      <w:proofErr w:type="gramEnd"/>
+      <w:r>
+        <w:t xml:space="preserve"> cada uma dessas </w:t>
       </w:r>
       <w:r>
         <w:rPr>
@@ -1999,6 +2054,7 @@
       <w:pPr>
         <w:ind w:firstLine="708"/>
       </w:pPr>
+      <w:proofErr w:type="gramStart"/>
       <w:r>
         <w:rPr>
           <w:b/>
@@ -2006,7 +2062,11 @@
         <w:t>f)</w:t>
       </w:r>
       <w:r>
-        <w:t xml:space="preserve"> Cada </w:t>
+        <w:t xml:space="preserve"> Cada</w:t>
+      </w:r>
+      <w:proofErr w:type="gramEnd"/>
+      <w:r>
+        <w:t xml:space="preserve"> </w:t>
       </w:r>
       <w:r>
         <w:rPr>
@@ -2042,7 +2102,15 @@
         <w:t>nome</w:t>
       </w:r>
       <w:r>
-        <w:t xml:space="preserve"> (marguerita, quatro queijos, etc.) e o </w:t>
+        <w:t xml:space="preserve"> (</w:t>
+      </w:r>
+      <w:proofErr w:type="spellStart"/>
+      <w:r>
+        <w:t>marguerita</w:t>
+      </w:r>
+      <w:proofErr w:type="spellEnd"/>
+      <w:r>
+        <w:t xml:space="preserve">, quatro queijos, etc.) e o </w:t>
       </w:r>
       <w:r>
         <w:rPr>
@@ -2060,13 +2128,30 @@
         <w:t>sabor</w:t>
       </w:r>
       <w:r>
-        <w:t xml:space="preserve"> será diferente, e por isso devem ser consideradas únicas. Além disso, as pizzas devem ser distinguíveis mesmo que elas tenham o mesmo preço, por exemplo, uma pizza marguerita da Pizzaria Pronto de Uberlândia que custa R$48,00 deve ser distinguível da pizza marguerita da Pizzaria Papa Léguas de Araguari, que também custa R$48,00.</w:t>
+        <w:t xml:space="preserve"> será diferente, e por isso devem ser consideradas únicas. Além disso, as pizzas devem ser distinguíveis mesmo que elas tenham o mesmo preço, por exemplo, uma pizza </w:t>
+      </w:r>
+      <w:proofErr w:type="spellStart"/>
+      <w:r>
+        <w:t>marguerita</w:t>
+      </w:r>
+      <w:proofErr w:type="spellEnd"/>
+      <w:r>
+        <w:t xml:space="preserve"> da Pizzaria Pronto de Uberlândia que custa R$48,00 deve ser distinguível da pizza </w:t>
+      </w:r>
+      <w:proofErr w:type="spellStart"/>
+      <w:r>
+        <w:t>marguerita</w:t>
+      </w:r>
+      <w:proofErr w:type="spellEnd"/>
+      <w:r>
+        <w:t xml:space="preserve"> da Pizzaria Papa Léguas de Araguari, que também custa R$48,00.</w:t>
       </w:r>
     </w:p>
     <w:p>
       <w:pPr>
         <w:ind w:firstLine="708"/>
       </w:pPr>
+      <w:proofErr w:type="gramStart"/>
       <w:r>
         <w:rPr>
           <w:b/>
@@ -2074,7 +2159,19 @@
         <w:t>g)</w:t>
       </w:r>
       <w:r>
-        <w:t xml:space="preserve"> As pizzas oferecidas pelas pizzarias são categorizadas com base em uma hierarquia de categoria fixa (por exemplo, a pizza marguerita pode ser categorizada como PIZZASALGADA -&gt; TRADICIONAL e a pizza quatro queijos pode ser categorizada com PIZZA SALGADA -&gt; ESPECIAL). Cada </w:t>
+        <w:t xml:space="preserve"> As</w:t>
+      </w:r>
+      <w:proofErr w:type="gramEnd"/>
+      <w:r>
+        <w:t xml:space="preserve"> pizzas oferecidas pelas pizzarias são categorizadas com base em uma hierarquia de categoria fixa (por exemplo, a pizza </w:t>
+      </w:r>
+      <w:proofErr w:type="spellStart"/>
+      <w:r>
+        <w:t>marguerita</w:t>
+      </w:r>
+      <w:proofErr w:type="spellEnd"/>
+      <w:r>
+        <w:t xml:space="preserve"> pode ser categorizada como PIZZASALGADA -&gt; TRADICIONAL e a pizza quatro queijos pode ser categorizada com PIZZA SALGADA -&gt; ESPECIAL). Cada </w:t>
       </w:r>
       <w:r>
         <w:rPr>
@@ -2109,6 +2206,7 @@
       <w:pPr>
         <w:ind w:firstLine="708"/>
       </w:pPr>
+      <w:proofErr w:type="gramStart"/>
       <w:r>
         <w:rPr>
           <w:b/>
@@ -2116,7 +2214,11 @@
         <w:t>h)</w:t>
       </w:r>
       <w:r>
-        <w:t xml:space="preserve"> Cada </w:t>
+        <w:t xml:space="preserve"> Cada</w:t>
+      </w:r>
+      <w:proofErr w:type="gramEnd"/>
+      <w:r>
+        <w:t xml:space="preserve"> </w:t>
       </w:r>
       <w:r>
         <w:rPr>
@@ -2203,7 +2305,15 @@
         <w:t>i)</w:t>
       </w:r>
       <w:r>
-        <w:t xml:space="preserve"> A segunda opção no app é selecionar “</w:t>
+        <w:t xml:space="preserve"> A segunda opção no </w:t>
+      </w:r>
+      <w:proofErr w:type="spellStart"/>
+      <w:r>
+        <w:t>app</w:t>
+      </w:r>
+      <w:proofErr w:type="spellEnd"/>
+      <w:r>
+        <w:t xml:space="preserve"> é selecionar “</w:t>
       </w:r>
       <w:r>
         <w:rPr>
@@ -2282,7 +2392,15 @@
         <w:t>ID</w:t>
       </w:r>
       <w:r>
-        <w:t xml:space="preserve">, e é necessário que o app registre a </w:t>
+        <w:t xml:space="preserve">, e é necessário que o </w:t>
+      </w:r>
+      <w:proofErr w:type="spellStart"/>
+      <w:r>
+        <w:t>app</w:t>
+      </w:r>
+      <w:proofErr w:type="spellEnd"/>
+      <w:r>
+        <w:t xml:space="preserve"> registre a </w:t>
       </w:r>
       <w:r>
         <w:rPr>
@@ -2316,6 +2434,7 @@
       <w:pPr>
         <w:ind w:firstLine="708"/>
       </w:pPr>
+      <w:proofErr w:type="gramStart"/>
       <w:r>
         <w:rPr>
           <w:b/>
@@ -2329,7 +2448,14 @@
         <w:rPr>
           <w:color w:val="000000" w:themeColor="text1"/>
         </w:rPr>
-        <w:t xml:space="preserve">Um pedido pode </w:t>
+        <w:t>Um</w:t>
+      </w:r>
+      <w:proofErr w:type="gramEnd"/>
+      <w:r>
+        <w:rPr>
+          <w:color w:val="000000" w:themeColor="text1"/>
+        </w:rPr>
+        <w:t xml:space="preserve"> pedido pode </w:t>
       </w:r>
       <w:r>
         <w:t xml:space="preserve">conter uma ou mais pizzas. Uma pizza pode ser incluída em vários pedidos. Para cada pizza pedida deve ser possível escolher </w:t>
@@ -2350,13 +2476,24 @@
         <w:t>massa</w:t>
       </w:r>
       <w:r>
-        <w:t xml:space="preserve"> (fina, média ou grossa),</w:t>
+        <w:t xml:space="preserve"> (fina, média ou grossa</w:t>
+      </w:r>
+      <w:proofErr w:type="gramStart"/>
+      <w:r>
+        <w:t>),</w:t>
       </w:r>
       <w:r>
         <w:rPr>
           <w:color w:val="FF0000"/>
         </w:rPr>
-        <w:t>da borda</w:t>
+        <w:t>da</w:t>
+      </w:r>
+      <w:proofErr w:type="gramEnd"/>
+      <w:r>
+        <w:rPr>
+          <w:color w:val="FF0000"/>
+        </w:rPr>
+        <w:t xml:space="preserve"> borda</w:t>
       </w:r>
       <w:r>
         <w:t xml:space="preserve"> (normal ou recheada com catupiry) e da </w:t>
@@ -2375,6 +2512,7 @@
       <w:pPr>
         <w:ind w:firstLine="708"/>
       </w:pPr>
+      <w:proofErr w:type="gramStart"/>
       <w:r>
         <w:rPr>
           <w:b/>
@@ -2388,7 +2526,14 @@
         <w:rPr>
           <w:color w:val="222A35" w:themeColor="text2" w:themeShade="80"/>
         </w:rPr>
-        <w:t xml:space="preserve">Um pedido pode </w:t>
+        <w:t>Um</w:t>
+      </w:r>
+      <w:proofErr w:type="gramEnd"/>
+      <w:r>
+        <w:rPr>
+          <w:color w:val="222A35" w:themeColor="text2" w:themeShade="80"/>
+        </w:rPr>
+        <w:t xml:space="preserve"> pedido pode </w:t>
       </w:r>
       <w:r>
         <w:t xml:space="preserve">conter um ou mais </w:t>
@@ -2425,6 +2570,7 @@
       <w:pPr>
         <w:ind w:firstLine="708"/>
       </w:pPr>
+      <w:proofErr w:type="gramStart"/>
       <w:r>
         <w:rPr>
           <w:b/>
@@ -2432,7 +2578,11 @@
         <w:t>m)</w:t>
       </w:r>
       <w:r>
-        <w:t xml:space="preserve"> Além disso, também deve ser permitido que o consumidor faminto    adicione ingredientes extras para cada pizza incluída em seu pedido. É importante notar que a adição de ingredientes extras na inclusão de uma pizza em um pedido é </w:t>
+        <w:t xml:space="preserve"> Além</w:t>
+      </w:r>
+      <w:proofErr w:type="gramEnd"/>
+      <w:r>
+        <w:t xml:space="preserve"> disso, também deve ser permitido que o consumidor faminto    adicione ingredientes extras para cada pizza incluída em seu pedido. É importante notar que a adição de ingredientes extras na inclusão de uma pizza em um pedido é </w:t>
       </w:r>
       <w:r>
         <w:rPr>
@@ -2448,6 +2598,7 @@
       <w:pPr>
         <w:ind w:firstLine="708"/>
       </w:pPr>
+      <w:proofErr w:type="gramStart"/>
       <w:r>
         <w:rPr>
           <w:b/>
@@ -2455,7 +2606,11 @@
         <w:t>n)</w:t>
       </w:r>
       <w:r>
-        <w:t xml:space="preserve"> Para cada </w:t>
+        <w:t xml:space="preserve"> Para</w:t>
+      </w:r>
+      <w:proofErr w:type="gramEnd"/>
+      <w:r>
+        <w:t xml:space="preserve"> cada </w:t>
       </w:r>
       <w:r>
         <w:rPr>
@@ -2498,14 +2653,27 @@
       <w:pPr>
         <w:ind w:firstLine="708"/>
       </w:pPr>
-      <w:r>
-        <w:rPr>
-          <w:b/>
-        </w:rPr>
-        <w:t>o)</w:t>
-      </w:r>
-      <w:r>
-        <w:t xml:space="preserve"> Além disso, um tipo especial de pedido pode ser feito: o </w:t>
+      <w:proofErr w:type="spellStart"/>
+      <w:proofErr w:type="gramStart"/>
+      <w:r>
+        <w:rPr>
+          <w:b/>
+        </w:rPr>
+        <w:t>o</w:t>
+      </w:r>
+      <w:proofErr w:type="spellEnd"/>
+      <w:r>
+        <w:rPr>
+          <w:b/>
+        </w:rPr>
+        <w:t>)</w:t>
+      </w:r>
+      <w:r>
+        <w:t xml:space="preserve"> Além</w:t>
+      </w:r>
+      <w:proofErr w:type="gramEnd"/>
+      <w:r>
+        <w:t xml:space="preserve"> disso, um tipo especial de pedido pode ser feito: o </w:t>
       </w:r>
       <w:r>
         <w:rPr>
@@ -2587,7 +2755,15 @@
         <w:t>q)</w:t>
       </w:r>
       <w:r>
-        <w:t xml:space="preserve"> A terceira opção no app é selecionar “</w:t>
+        <w:t xml:space="preserve"> A terceira opção no </w:t>
+      </w:r>
+      <w:proofErr w:type="spellStart"/>
+      <w:r>
+        <w:t>app</w:t>
+      </w:r>
+      <w:proofErr w:type="spellEnd"/>
+      <w:r>
+        <w:t xml:space="preserve"> é selecionar “</w:t>
       </w:r>
       <w:r>
         <w:rPr>
@@ -2633,6 +2809,7 @@
       <w:pPr>
         <w:ind w:firstLine="708"/>
       </w:pPr>
+      <w:proofErr w:type="gramStart"/>
       <w:r>
         <w:rPr>
           <w:b/>
@@ -2640,7 +2817,11 @@
         <w:t>r)</w:t>
       </w:r>
       <w:r>
-        <w:t xml:space="preserve"> Todo </w:t>
+        <w:t xml:space="preserve"> Todo</w:t>
+      </w:r>
+      <w:proofErr w:type="gramEnd"/>
+      <w:r>
+        <w:t xml:space="preserve"> </w:t>
       </w:r>
       <w:r>
         <w:rPr>
@@ -2693,6 +2874,7 @@
       <w:r>
         <w:t xml:space="preserve"> pode escolher para cada </w:t>
       </w:r>
+      <w:proofErr w:type="gramStart"/>
       <w:r>
         <w:rPr>
           <w:color w:val="00B050"/>
@@ -2700,7 +2882,11 @@
         <w:t>pizzaria</w:t>
       </w:r>
       <w:r>
-        <w:t xml:space="preserve">(s) ele/ela quer trabalhar. Para cada pizzaria que um animador quiser trabalhar, ele/ela deve indicar sua </w:t>
+        <w:t>(</w:t>
+      </w:r>
+      <w:proofErr w:type="gramEnd"/>
+      <w:r>
+        <w:t xml:space="preserve">s) ele/ela quer trabalhar. Para cada pizzaria que um animador quiser trabalhar, ele/ela deve indicar sua </w:t>
       </w:r>
       <w:r>
         <w:rPr>
@@ -2812,8 +2998,13 @@
         <w:t xml:space="preserve"> dinheiro</w:t>
       </w:r>
       <w:r>
-        <w:t>, etc</w:t>
-      </w:r>
+        <w:t xml:space="preserve">, </w:t>
+      </w:r>
+      <w:proofErr w:type="spellStart"/>
+      <w:r>
+        <w:t>etc</w:t>
+      </w:r>
+      <w:proofErr w:type="spellEnd"/>
       <w:r>
         <w:t xml:space="preserve">). Caso o método dinheiro seja escolhido, é necessário que o </w:t>
       </w:r>
@@ -2845,7 +3036,7 @@
           <w:lang w:eastAsia="pt-BR"/>
         </w:rPr>
       </w:pPr>
-      <w:bookmarkStart w:id="2" w:name="_Toc73197548"/>
+      <w:bookmarkStart w:id="1" w:name="_Toc73197548"/>
       <w:r>
         <w:rPr>
           <w:rFonts w:eastAsia="Times New Roman"/>
@@ -2853,7 +3044,7 @@
         </w:rPr>
         <w:t>ESQUEMA CONCEITUAL:</w:t>
       </w:r>
-      <w:bookmarkEnd w:id="2"/>
+      <w:bookmarkEnd w:id="1"/>
     </w:p>
     <w:p>
       <w:pPr>
@@ -2957,7 +3148,7 @@
       <w:r>
         <w:rPr>
           <w:noProof/>
-          <w:lang w:eastAsia="pt-BR"/>
+          <w:lang w:val="en-US"/>
         </w:rPr>
         <w:lastRenderedPageBreak/>
         <w:drawing>
@@ -3017,32 +3208,19 @@
           <w:lang w:eastAsia="pt-BR"/>
         </w:rPr>
       </w:pPr>
-      <w:bookmarkStart w:id="3" w:name="_Ref72907216"/>
+      <w:bookmarkStart w:id="2" w:name="_Ref72907216"/>
       <w:r>
         <w:t xml:space="preserve">Figura </w:t>
       </w:r>
-      <w:r>
-        <w:fldChar w:fldCharType="begin"/>
-      </w:r>
-      <w:r>
-        <w:instrText xml:space="preserve"> SEQ Figura \* ARABIC </w:instrText>
-      </w:r>
-      <w:r>
-        <w:fldChar w:fldCharType="separate"/>
-      </w:r>
-      <w:r>
-        <w:rPr>
-          <w:noProof/>
-        </w:rPr>
-        <w:t>1</w:t>
-      </w:r>
-      <w:r>
-        <w:rPr>
-          <w:noProof/>
-        </w:rPr>
-        <w:fldChar w:fldCharType="end"/>
-      </w:r>
-      <w:bookmarkEnd w:id="3"/>
+      <w:fldSimple w:instr=" SEQ Figura \* ARABIC ">
+        <w:r>
+          <w:rPr>
+            <w:noProof/>
+          </w:rPr>
+          <w:t>1</w:t>
+        </w:r>
+      </w:fldSimple>
+      <w:bookmarkEnd w:id="2"/>
       <w:r>
         <w:t xml:space="preserve"> - Esquema conceitual do aplicativo especificado.</w:t>
       </w:r>
@@ -3088,7 +3266,7 @@
       <w:r>
         <w:rPr>
           <w:noProof/>
-          <w:lang w:eastAsia="pt-BR"/>
+          <w:lang w:val="en-US"/>
         </w:rPr>
         <w:drawing>
           <wp:inline distT="0" distB="0" distL="0" distR="0" wp14:anchorId="5F548EB2" wp14:editId="12D73A38">
@@ -3134,27 +3312,14 @@
       <w:r>
         <w:t xml:space="preserve">Figura </w:t>
       </w:r>
-      <w:r>
-        <w:fldChar w:fldCharType="begin"/>
-      </w:r>
-      <w:r>
-        <w:instrText xml:space="preserve"> SEQ Figura \* ARABIC </w:instrText>
-      </w:r>
-      <w:r>
-        <w:fldChar w:fldCharType="separate"/>
-      </w:r>
-      <w:r>
-        <w:rPr>
-          <w:noProof/>
-        </w:rPr>
-        <w:t>2</w:t>
-      </w:r>
-      <w:r>
-        <w:rPr>
-          <w:noProof/>
-        </w:rPr>
-        <w:fldChar w:fldCharType="end"/>
-      </w:r>
+      <w:fldSimple w:instr=" SEQ Figura \* ARABIC ">
+        <w:r>
+          <w:rPr>
+            <w:noProof/>
+          </w:rPr>
+          <w:t>2</w:t>
+        </w:r>
+      </w:fldSimple>
       <w:r>
         <w:t xml:space="preserve"> - Entidade usuário vinda de b).</w:t>
       </w:r>
@@ -3177,19 +3342,37 @@
         <w:t xml:space="preserve">O parágrafo informa que </w:t>
       </w:r>
       <w:r>
-        <w:t>existem três subclasses originadas de usuário, sendo uma delas: dono de negócio. Esta subclasse, que é uma entidade filho, possui um atributo extra: Linkedin.</w:t>
+        <w:t xml:space="preserve">existem três subclasses originadas de usuário, sendo uma delas: dono de negócio. Esta subclasse, que é uma entidade filho, possui um atributo extra: </w:t>
+      </w:r>
+      <w:proofErr w:type="spellStart"/>
+      <w:r>
+        <w:t>Linkedin</w:t>
+      </w:r>
+      <w:proofErr w:type="spellEnd"/>
+      <w:r>
+        <w:t>.</w:t>
       </w:r>
       <w:r>
         <w:t xml:space="preserve"> Além disso foi escolhido </w:t>
       </w:r>
+      <w:proofErr w:type="spellStart"/>
       <w:r>
         <w:rPr>
           <w:i/>
         </w:rPr>
         <w:t>overlap</w:t>
       </w:r>
-      <w:r>
-        <w:t xml:space="preserve"> “sopreposição” pois um usuário pode pertencer a várias classes, por exemplo um dono pode também ser um consumidor faminto. Além disso a participação é total pois não existe um usuário que não pertence a pelo menos uma dessas subclasses.</w:t>
+      <w:proofErr w:type="spellEnd"/>
+      <w:r>
+        <w:t xml:space="preserve"> “</w:t>
+      </w:r>
+      <w:proofErr w:type="spellStart"/>
+      <w:r>
+        <w:t>sopreposição</w:t>
+      </w:r>
+      <w:proofErr w:type="spellEnd"/>
+      <w:r>
+        <w:t>” pois um usuário pode pertencer a várias classes, por exemplo um dono pode também ser um consumidor faminto. Além disso a participação é total pois não existe um usuário que não pertence a pelo menos uma dessas subclasses.</w:t>
       </w:r>
     </w:p>
     <w:p>
@@ -3200,7 +3383,7 @@
       <w:r>
         <w:rPr>
           <w:noProof/>
-          <w:lang w:eastAsia="pt-BR"/>
+          <w:lang w:val="en-US"/>
         </w:rPr>
         <w:drawing>
           <wp:inline distT="0" distB="0" distL="0" distR="0" wp14:anchorId="05ACE862" wp14:editId="4193E608">
@@ -3246,27 +3429,14 @@
       <w:r>
         <w:t xml:space="preserve">Figura </w:t>
       </w:r>
-      <w:r>
-        <w:fldChar w:fldCharType="begin"/>
-      </w:r>
-      <w:r>
-        <w:instrText xml:space="preserve"> SEQ Figura \* ARABIC </w:instrText>
-      </w:r>
-      <w:r>
-        <w:fldChar w:fldCharType="separate"/>
-      </w:r>
-      <w:r>
-        <w:rPr>
-          <w:noProof/>
-        </w:rPr>
-        <w:t>3</w:t>
-      </w:r>
-      <w:r>
-        <w:rPr>
-          <w:noProof/>
-        </w:rPr>
-        <w:fldChar w:fldCharType="end"/>
-      </w:r>
+      <w:fldSimple w:instr=" SEQ Figura \* ARABIC ">
+        <w:r>
+          <w:rPr>
+            <w:noProof/>
+          </w:rPr>
+          <w:t>3</w:t>
+        </w:r>
+      </w:fldSimple>
       <w:r>
         <w:t xml:space="preserve"> - Sub classe dono de negócio de c)</w:t>
       </w:r>
@@ -3300,7 +3470,7 @@
       <w:r>
         <w:rPr>
           <w:noProof/>
-          <w:lang w:eastAsia="pt-BR"/>
+          <w:lang w:val="en-US"/>
         </w:rPr>
         <w:drawing>
           <wp:inline distT="0" distB="0" distL="0" distR="0" wp14:anchorId="71CC22F1" wp14:editId="3F656878">
@@ -3346,27 +3516,14 @@
       <w:r>
         <w:t xml:space="preserve">Figura </w:t>
       </w:r>
-      <w:r>
-        <w:fldChar w:fldCharType="begin"/>
-      </w:r>
-      <w:r>
-        <w:instrText xml:space="preserve"> SEQ Figura \* ARABIC </w:instrText>
-      </w:r>
-      <w:r>
-        <w:fldChar w:fldCharType="separate"/>
-      </w:r>
-      <w:r>
-        <w:rPr>
-          <w:noProof/>
-        </w:rPr>
-        <w:t>4</w:t>
-      </w:r>
-      <w:r>
-        <w:rPr>
-          <w:noProof/>
-        </w:rPr>
-        <w:fldChar w:fldCharType="end"/>
-      </w:r>
+      <w:fldSimple w:instr=" SEQ Figura \* ARABIC ">
+        <w:r>
+          <w:rPr>
+            <w:noProof/>
+          </w:rPr>
+          <w:t>4</w:t>
+        </w:r>
+      </w:fldSimple>
       <w:r>
         <w:t xml:space="preserve"> – Relacionamento entre pizzaria e dono de negócio</w:t>
       </w:r>
@@ -3381,6 +3538,7 @@
       <w:pPr>
         <w:ind w:firstLine="708"/>
       </w:pPr>
+      <w:proofErr w:type="gramStart"/>
       <w:r>
         <w:rPr>
           <w:b/>
@@ -3394,7 +3552,11 @@
         <w:t xml:space="preserve"> </w:t>
       </w:r>
       <w:r>
-        <w:t xml:space="preserve">Essa entidade pizzaria possui vários atributos entre eles </w:t>
+        <w:t>Essa</w:t>
+      </w:r>
+      <w:proofErr w:type="gramEnd"/>
+      <w:r>
+        <w:t xml:space="preserve"> entidade pizzaria possui vários atributos entre eles </w:t>
       </w:r>
       <w:r>
         <w:t>CEP</w:t>
@@ -3438,7 +3600,7 @@
       <w:r>
         <w:rPr>
           <w:noProof/>
-          <w:lang w:eastAsia="pt-BR"/>
+          <w:lang w:val="en-US"/>
         </w:rPr>
         <w:drawing>
           <wp:inline distT="0" distB="0" distL="0" distR="0" wp14:anchorId="307F247C" wp14:editId="20EA1A2E">
@@ -3484,27 +3646,14 @@
       <w:r>
         <w:t xml:space="preserve">Figura </w:t>
       </w:r>
-      <w:r>
-        <w:fldChar w:fldCharType="begin"/>
-      </w:r>
-      <w:r>
-        <w:instrText xml:space="preserve"> SEQ Figura \* ARABIC </w:instrText>
-      </w:r>
-      <w:r>
-        <w:fldChar w:fldCharType="separate"/>
-      </w:r>
-      <w:r>
-        <w:rPr>
-          <w:noProof/>
-        </w:rPr>
-        <w:t>5</w:t>
-      </w:r>
-      <w:r>
-        <w:rPr>
-          <w:noProof/>
-        </w:rPr>
-        <w:fldChar w:fldCharType="end"/>
-      </w:r>
+      <w:fldSimple w:instr=" SEQ Figura \* ARABIC ">
+        <w:r>
+          <w:rPr>
+            <w:noProof/>
+          </w:rPr>
+          <w:t>5</w:t>
+        </w:r>
+      </w:fldSimple>
       <w:r>
         <w:t xml:space="preserve"> – Atributos da entidade pizzaria</w:t>
       </w:r>
@@ -3532,7 +3681,15 @@
         <w:t>. A chave primária da pizza será composta pela chave primária fraca e pela chave primária da pizzaria</w:t>
       </w:r>
       <w:r>
-        <w:t xml:space="preserve"> distinguindo as pizzas de mesmo nome porém em pizzarias distintas</w:t>
+        <w:t xml:space="preserve"> distinguindo as pizzas de mesmo </w:t>
+      </w:r>
+      <w:proofErr w:type="gramStart"/>
+      <w:r>
+        <w:t>nome</w:t>
+      </w:r>
+      <w:proofErr w:type="gramEnd"/>
+      <w:r>
+        <w:t xml:space="preserve"> porém em pizzarias distintas</w:t>
       </w:r>
       <w:r>
         <w:t>.</w:t>
@@ -3550,7 +3707,7 @@
       <w:r>
         <w:rPr>
           <w:noProof/>
-          <w:lang w:eastAsia="pt-BR"/>
+          <w:lang w:val="en-US"/>
         </w:rPr>
         <w:lastRenderedPageBreak/>
         <w:drawing>
@@ -3597,27 +3754,14 @@
       <w:r>
         <w:t xml:space="preserve">Figura </w:t>
       </w:r>
-      <w:r>
-        <w:fldChar w:fldCharType="begin"/>
-      </w:r>
-      <w:r>
-        <w:instrText xml:space="preserve"> SEQ Figura \* ARABIC </w:instrText>
-      </w:r>
-      <w:r>
-        <w:fldChar w:fldCharType="separate"/>
-      </w:r>
-      <w:r>
-        <w:rPr>
-          <w:noProof/>
-        </w:rPr>
-        <w:t>6</w:t>
-      </w:r>
-      <w:r>
-        <w:rPr>
-          <w:noProof/>
-        </w:rPr>
-        <w:fldChar w:fldCharType="end"/>
-      </w:r>
+      <w:fldSimple w:instr=" SEQ Figura \* ARABIC ">
+        <w:r>
+          <w:rPr>
+            <w:noProof/>
+          </w:rPr>
+          <w:t>6</w:t>
+        </w:r>
+      </w:fldSimple>
       <w:r>
         <w:t xml:space="preserve"> – Relacionamento entre pizzaria e pizza</w:t>
       </w:r>
@@ -3637,6 +3781,7 @@
       <w:pPr>
         <w:ind w:firstLine="708"/>
       </w:pPr>
+      <w:proofErr w:type="gramStart"/>
       <w:r>
         <w:rPr>
           <w:b/>
@@ -3647,7 +3792,27 @@
         <w:t xml:space="preserve"> </w:t>
       </w:r>
       <w:r>
-        <w:t>Uma entidade categoria foi criada com o atributo descrição e chave primária código numérico. Esta entidade possui uma auto junção de cardinalidade 1 para n, ou seja, uma categoria pode classificar várias categorias. A pizza é classificada por meio de um relacionamento com a categoria, esse relacionamento é de n para 1 pois, uma pizza pode pertencer a uma categoria e uma categoria pode possuir várias pizzas e apresenta dependência de participação total por parte da pizza, pois toda pizza possui uma categoria.</w:t>
+        <w:t>Uma</w:t>
+      </w:r>
+      <w:proofErr w:type="gramEnd"/>
+      <w:r>
+        <w:t xml:space="preserve"> entidade categoria foi criada com o atributo descrição e chave primária código numérico. Esta entidade possui </w:t>
+      </w:r>
+      <w:proofErr w:type="gramStart"/>
+      <w:r>
+        <w:t>uma auto</w:t>
+      </w:r>
+      <w:proofErr w:type="gramEnd"/>
+      <w:r>
+        <w:t xml:space="preserve"> junção de cardinalidade 1 para n, ou seja, uma categoria pode classificar várias categorias. A pizza é classificada por meio de um relacionamento com a categoria, esse relacionamento é de </w:t>
+      </w:r>
+      <w:proofErr w:type="gramStart"/>
+      <w:r>
+        <w:t>n</w:t>
+      </w:r>
+      <w:proofErr w:type="gramEnd"/>
+      <w:r>
+        <w:t xml:space="preserve"> para 1 pois, uma pizza pode pertencer a uma categoria e uma categoria pode possuir várias pizzas e apresenta dependência de participação total por parte da pizza, pois toda pizza possui uma categoria.</w:t>
       </w:r>
     </w:p>
     <w:p>
@@ -3664,7 +3829,7 @@
       <w:r>
         <w:rPr>
           <w:noProof/>
-          <w:lang w:eastAsia="pt-BR"/>
+          <w:lang w:val="en-US"/>
         </w:rPr>
         <w:lastRenderedPageBreak/>
         <w:drawing>
@@ -3711,27 +3876,14 @@
       <w:r>
         <w:t xml:space="preserve">Figura </w:t>
       </w:r>
-      <w:r>
-        <w:fldChar w:fldCharType="begin"/>
-      </w:r>
-      <w:r>
-        <w:instrText xml:space="preserve"> SEQ Figura \* ARABIC </w:instrText>
-      </w:r>
-      <w:r>
-        <w:fldChar w:fldCharType="separate"/>
-      </w:r>
-      <w:r>
-        <w:rPr>
-          <w:noProof/>
-        </w:rPr>
-        <w:t>7</w:t>
-      </w:r>
-      <w:r>
-        <w:rPr>
-          <w:noProof/>
-        </w:rPr>
-        <w:fldChar w:fldCharType="end"/>
-      </w:r>
+      <w:fldSimple w:instr=" SEQ Figura \* ARABIC ">
+        <w:r>
+          <w:rPr>
+            <w:noProof/>
+          </w:rPr>
+          <w:t>7</w:t>
+        </w:r>
+      </w:fldSimple>
       <w:r>
         <w:t xml:space="preserve"> – Categoria de hierarquia fixa para pizzas</w:t>
       </w:r>
@@ -3786,7 +3938,7 @@
       <w:r>
         <w:rPr>
           <w:noProof/>
-          <w:lang w:eastAsia="pt-BR"/>
+          <w:lang w:val="en-US"/>
         </w:rPr>
         <w:lastRenderedPageBreak/>
         <w:drawing>
@@ -3833,27 +3985,14 @@
       <w:r>
         <w:t xml:space="preserve">Figura </w:t>
       </w:r>
-      <w:r>
-        <w:fldChar w:fldCharType="begin"/>
-      </w:r>
-      <w:r>
-        <w:instrText xml:space="preserve"> SEQ Figura \* ARABIC </w:instrText>
-      </w:r>
-      <w:r>
-        <w:fldChar w:fldCharType="separate"/>
-      </w:r>
-      <w:r>
-        <w:rPr>
-          <w:noProof/>
-        </w:rPr>
-        <w:t>8</w:t>
-      </w:r>
-      <w:r>
-        <w:rPr>
-          <w:noProof/>
-        </w:rPr>
-        <w:fldChar w:fldCharType="end"/>
-      </w:r>
+      <w:fldSimple w:instr=" SEQ Figura \* ARABIC ">
+        <w:r>
+          <w:rPr>
+            <w:noProof/>
+          </w:rPr>
+          <w:t>8</w:t>
+        </w:r>
+      </w:fldSimple>
       <w:r>
         <w:t xml:space="preserve"> – Acompanhamento é uma entidade fraca de pizzaria</w:t>
       </w:r>
@@ -3879,7 +4018,7 @@
       <w:r>
         <w:rPr>
           <w:noProof/>
-          <w:lang w:eastAsia="pt-BR"/>
+          <w:lang w:val="en-US"/>
         </w:rPr>
         <w:lastRenderedPageBreak/>
         <w:drawing>
@@ -3926,27 +4065,14 @@
       <w:r>
         <w:t xml:space="preserve">Figura </w:t>
       </w:r>
-      <w:r>
-        <w:fldChar w:fldCharType="begin"/>
-      </w:r>
-      <w:r>
-        <w:instrText xml:space="preserve"> SEQ Figura \* ARABIC </w:instrText>
-      </w:r>
-      <w:r>
-        <w:fldChar w:fldCharType="separate"/>
-      </w:r>
-      <w:r>
-        <w:rPr>
-          <w:noProof/>
-        </w:rPr>
-        <w:t>9</w:t>
-      </w:r>
-      <w:r>
-        <w:rPr>
-          <w:noProof/>
-        </w:rPr>
-        <w:fldChar w:fldCharType="end"/>
-      </w:r>
+      <w:fldSimple w:instr=" SEQ Figura \* ARABIC ">
+        <w:r>
+          <w:rPr>
+            <w:noProof/>
+          </w:rPr>
+          <w:t>9</w:t>
+        </w:r>
+      </w:fldSimple>
       <w:r>
         <w:t xml:space="preserve"> – Consumidor faminto subclasse de usuário</w:t>
       </w:r>
@@ -3970,7 +4096,15 @@
         <w:t xml:space="preserve"> </w:t>
       </w:r>
       <w:r>
-        <w:t>A entidade pedido foi criada com chave primária ID, atributos data, horário, horário posterior para a entrega e quantas pessoas. Essa entidade possui um relacionamento “faz_p” com o consumidor, esse relacionamento possui cardinalidade 1 para n, pois um pedido pode ser de apenas um consumidor e um consumidor pode fazer vários pedidos, além disso apresenta participação total por parte do pedido, pois não existem pedidos sem consumidores.</w:t>
+        <w:t>A entidade pedido foi criada com chave primária ID, atributos data, horário, horário posterior para a entrega e quantas pessoas. Essa entidade possui um relacionamento “</w:t>
+      </w:r>
+      <w:proofErr w:type="spellStart"/>
+      <w:r>
+        <w:t>faz_p</w:t>
+      </w:r>
+      <w:proofErr w:type="spellEnd"/>
+      <w:r>
+        <w:t>” com o consumidor, esse relacionamento possui cardinalidade 1 para n, pois um pedido pode ser de apenas um consumidor e um consumidor pode fazer vários pedidos, além disso apresenta participação total por parte do pedido, pois não existem pedidos sem consumidores.</w:t>
       </w:r>
     </w:p>
     <w:p>
@@ -3982,7 +4116,7 @@
       <w:r>
         <w:rPr>
           <w:noProof/>
-          <w:lang w:eastAsia="pt-BR"/>
+          <w:lang w:val="en-US"/>
         </w:rPr>
         <w:lastRenderedPageBreak/>
         <w:drawing>
@@ -4029,27 +4163,14 @@
       <w:r>
         <w:t xml:space="preserve">Figura </w:t>
       </w:r>
-      <w:r>
-        <w:fldChar w:fldCharType="begin"/>
-      </w:r>
-      <w:r>
-        <w:instrText xml:space="preserve"> SEQ Figura \* ARABIC </w:instrText>
-      </w:r>
-      <w:r>
-        <w:fldChar w:fldCharType="separate"/>
-      </w:r>
-      <w:r>
-        <w:rPr>
-          <w:noProof/>
-        </w:rPr>
-        <w:t>10</w:t>
-      </w:r>
-      <w:r>
-        <w:rPr>
-          <w:noProof/>
-        </w:rPr>
-        <w:fldChar w:fldCharType="end"/>
-      </w:r>
+      <w:fldSimple w:instr=" SEQ Figura \* ARABIC ">
+        <w:r>
+          <w:rPr>
+            <w:noProof/>
+          </w:rPr>
+          <w:t>10</w:t>
+        </w:r>
+      </w:fldSimple>
       <w:r>
         <w:t xml:space="preserve"> – Entidade pedido e relacionamento entre pedido e consumidor faminto</w:t>
       </w:r>
@@ -4069,7 +4190,15 @@
         <w:t xml:space="preserve"> </w:t>
       </w:r>
       <w:r>
-        <w:t>Para englobar várias pizzas dentro de um pedido foi feito o relacionamento “tem_p” com cardinalidade de muitos para muitos, pois um pedido pode possuir várias pizzas e um tipo de pizza pode estar em vários pedidos. Além disso a participação é total por parte da pizza, pois todo pedido deve conter pelo menos uma pizza. Para identificar a opção de preparação foi criado um atributo composto no relacionamento, esse atributo é um atributo composto por, massa, borda e quantidade de molho.</w:t>
+        <w:t>Para englobar várias pizzas dentro de um pedido foi feito o relacionamento “</w:t>
+      </w:r>
+      <w:proofErr w:type="spellStart"/>
+      <w:r>
+        <w:t>tem_p</w:t>
+      </w:r>
+      <w:proofErr w:type="spellEnd"/>
+      <w:r>
+        <w:t>” com cardinalidade de muitos para muitos, pois um pedido pode possuir várias pizzas e um tipo de pizza pode estar em vários pedidos. Além disso a participação é total por parte da pizza, pois todo pedido deve conter pelo menos uma pizza. Para identificar a opção de preparação foi criado um atributo composto no relacionamento, esse atributo é um atributo composto por, massa, borda e quantidade de molho.</w:t>
       </w:r>
       <w:r>
         <w:t xml:space="preserve"> O motivo pelo qual o atributo está no relacionamento é que cada pedido pode ter uma opção de preparação distinta de uma determinada pizza.</w:t>
@@ -4084,7 +4213,7 @@
       <w:r>
         <w:rPr>
           <w:noProof/>
-          <w:lang w:eastAsia="pt-BR"/>
+          <w:lang w:val="en-US"/>
         </w:rPr>
         <w:lastRenderedPageBreak/>
         <w:drawing>
@@ -4131,27 +4260,14 @@
       <w:r>
         <w:t xml:space="preserve">Figura </w:t>
       </w:r>
-      <w:r>
-        <w:fldChar w:fldCharType="begin"/>
-      </w:r>
-      <w:r>
-        <w:instrText xml:space="preserve"> SEQ Figura \* ARABIC </w:instrText>
-      </w:r>
-      <w:r>
-        <w:fldChar w:fldCharType="separate"/>
-      </w:r>
-      <w:r>
-        <w:rPr>
-          <w:noProof/>
-        </w:rPr>
-        <w:t>11</w:t>
-      </w:r>
-      <w:r>
-        <w:rPr>
-          <w:noProof/>
-        </w:rPr>
-        <w:fldChar w:fldCharType="end"/>
-      </w:r>
+      <w:fldSimple w:instr=" SEQ Figura \* ARABIC ">
+        <w:r>
+          <w:rPr>
+            <w:noProof/>
+          </w:rPr>
+          <w:t>11</w:t>
+        </w:r>
+      </w:fldSimple>
       <w:r>
         <w:t xml:space="preserve"> – Relacionamento que inclui pizza em pedido</w:t>
       </w:r>
@@ -4168,7 +4284,15 @@
         <w:t>l)</w:t>
       </w:r>
       <w:r>
-        <w:t xml:space="preserve"> Para incluir os acompanhamentos no pedido foi criado um relacionamento “tem_a” com cardinalidade muita para muitos, pois um pedido pode conter vários acompanhamentos, um tipo de acompanhamento pode estar em vários pedidos. Além disso a quantidade do acompanhamento pode ser informada como um atributo desse relacionamento. O motivo pelo qual o atributo está no relacionamento é que cada pedido pode ter uma quantidade distinta de um determinado acompanhamento.</w:t>
+        <w:t xml:space="preserve"> Para incluir os acompanhamentos no pedido foi criado um relacionamento “</w:t>
+      </w:r>
+      <w:proofErr w:type="spellStart"/>
+      <w:r>
+        <w:t>tem_a</w:t>
+      </w:r>
+      <w:proofErr w:type="spellEnd"/>
+      <w:r>
+        <w:t>” com cardinalidade muita para muitos, pois um pedido pode conter vários acompanhamentos, um tipo de acompanhamento pode estar em vários pedidos. Além disso a quantidade do acompanhamento pode ser informada como um atributo desse relacionamento. O motivo pelo qual o atributo está no relacionamento é que cada pedido pode ter uma quantidade distinta de um determinado acompanhamento.</w:t>
       </w:r>
     </w:p>
     <w:p>
@@ -4180,7 +4304,7 @@
       <w:r>
         <w:rPr>
           <w:noProof/>
-          <w:lang w:eastAsia="pt-BR"/>
+          <w:lang w:val="en-US"/>
         </w:rPr>
         <w:drawing>
           <wp:inline distT="0" distB="0" distL="0" distR="0" wp14:anchorId="03FF02FA" wp14:editId="6921F155">
@@ -4226,27 +4350,14 @@
       <w:r>
         <w:t xml:space="preserve">Figura </w:t>
       </w:r>
-      <w:r>
-        <w:fldChar w:fldCharType="begin"/>
-      </w:r>
-      <w:r>
-        <w:instrText xml:space="preserve"> SEQ Figura \* ARABIC </w:instrText>
-      </w:r>
-      <w:r>
-        <w:fldChar w:fldCharType="separate"/>
-      </w:r>
-      <w:r>
-        <w:rPr>
-          <w:noProof/>
-        </w:rPr>
-        <w:t>12</w:t>
-      </w:r>
-      <w:r>
-        <w:rPr>
-          <w:noProof/>
-        </w:rPr>
-        <w:fldChar w:fldCharType="end"/>
-      </w:r>
+      <w:fldSimple w:instr=" SEQ Figura \* ARABIC ">
+        <w:r>
+          <w:rPr>
+            <w:noProof/>
+          </w:rPr>
+          <w:t>12</w:t>
+        </w:r>
+      </w:fldSimple>
       <w:r>
         <w:t>: Relacionamento que inclui acompanhamento em pedido</w:t>
       </w:r>
@@ -4265,7 +4376,31 @@
         <w:t xml:space="preserve"> </w:t>
       </w:r>
       <w:r>
-        <w:t xml:space="preserve">Para associar um peido com um ingrediente extra foi criado o relacionamento “tem_i” com cardinalidade muitos para muitos, pois um pedido pode conter vários ingredientes e um ingrediente pode estar vários pedidos. Como é opcional conter ingrediente extra em um pedido a participação é parcial. Além disso para fazer um ingrediente extra estar em ume pizza existe o relacionamento “para” que possui cardinalidade muitos para muitos, pois um ingrediente pode estar em várias pizzas e uma </w:t>
+        <w:t>Para associar um peido com um ingrediente extra foi criado o relacionamento “</w:t>
+      </w:r>
+      <w:proofErr w:type="spellStart"/>
+      <w:r>
+        <w:t>tem_i</w:t>
+      </w:r>
+      <w:proofErr w:type="spellEnd"/>
+      <w:r>
+        <w:t xml:space="preserve">” </w:t>
+      </w:r>
+      <w:proofErr w:type="gramStart"/>
+      <w:r>
+        <w:t>com cardinalidade muitos</w:t>
+      </w:r>
+      <w:proofErr w:type="gramEnd"/>
+      <w:r>
+        <w:t xml:space="preserve"> para muitos, pois um pedido pode conter vários ingredientes e um ingrediente pode estar vários pedidos. Como é opcional conter ingrediente </w:t>
+      </w:r>
+      <w:proofErr w:type="gramStart"/>
+      <w:r>
+        <w:t>extra em</w:t>
+      </w:r>
+      <w:proofErr w:type="gramEnd"/>
+      <w:r>
+        <w:t xml:space="preserve"> um pedido a participação é parcial. Além disso para fazer um ingrediente extra estar em ume pizza existe o relacionamento “para” que possui cardinalidade muitos para muitos, pois um ingrediente pode estar em várias pizzas e uma </w:t>
       </w:r>
       <w:r>
         <w:lastRenderedPageBreak/>
@@ -4280,7 +4415,7 @@
       <w:r>
         <w:rPr>
           <w:noProof/>
-          <w:lang w:eastAsia="pt-BR"/>
+          <w:lang w:val="en-US"/>
         </w:rPr>
         <w:drawing>
           <wp:inline distT="0" distB="0" distL="0" distR="0" wp14:anchorId="69436177" wp14:editId="2D79879A">
@@ -4327,27 +4462,14 @@
       <w:r>
         <w:t xml:space="preserve">Figura </w:t>
       </w:r>
-      <w:r>
-        <w:fldChar w:fldCharType="begin"/>
-      </w:r>
-      <w:r>
-        <w:instrText xml:space="preserve"> SEQ Figura \* ARABIC </w:instrText>
-      </w:r>
-      <w:r>
-        <w:fldChar w:fldCharType="separate"/>
-      </w:r>
-      <w:r>
-        <w:rPr>
-          <w:noProof/>
-        </w:rPr>
-        <w:t>13</w:t>
-      </w:r>
-      <w:r>
-        <w:rPr>
-          <w:noProof/>
-        </w:rPr>
-        <w:fldChar w:fldCharType="end"/>
-      </w:r>
+      <w:fldSimple w:instr=" SEQ Figura \* ARABIC ">
+        <w:r>
+          <w:rPr>
+            <w:noProof/>
+          </w:rPr>
+          <w:t>13</w:t>
+        </w:r>
+      </w:fldSimple>
       <w:r>
         <w:t xml:space="preserve"> – Relacionamento de pedido com ingrediente extra e de pizza com ingrediente extra.</w:t>
       </w:r>
@@ -4391,7 +4513,7 @@
       <w:r>
         <w:rPr>
           <w:noProof/>
-          <w:lang w:eastAsia="pt-BR"/>
+          <w:lang w:val="en-US"/>
         </w:rPr>
         <w:drawing>
           <wp:inline distT="0" distB="0" distL="0" distR="0" wp14:anchorId="654B6E4C" wp14:editId="19D3541F">
@@ -4437,27 +4559,14 @@
       <w:r>
         <w:t xml:space="preserve">Figura </w:t>
       </w:r>
-      <w:r>
-        <w:fldChar w:fldCharType="begin"/>
-      </w:r>
-      <w:r>
-        <w:instrText xml:space="preserve"> SEQ Figura \* ARABIC </w:instrText>
-      </w:r>
-      <w:r>
-        <w:fldChar w:fldCharType="separate"/>
-      </w:r>
-      <w:r>
-        <w:rPr>
-          <w:noProof/>
-        </w:rPr>
-        <w:t>14</w:t>
-      </w:r>
-      <w:r>
-        <w:rPr>
-          <w:noProof/>
-        </w:rPr>
-        <w:fldChar w:fldCharType="end"/>
-      </w:r>
+      <w:fldSimple w:instr=" SEQ Figura \* ARABIC ">
+        <w:r>
+          <w:rPr>
+            <w:noProof/>
+          </w:rPr>
+          <w:t>14</w:t>
+        </w:r>
+      </w:fldSimple>
       <w:r>
         <w:t xml:space="preserve"> -  Entidade ingrediente extra</w:t>
       </w:r>
@@ -4495,7 +4604,15 @@
         <w:t>consumidor e um consumidor</w:t>
       </w:r>
       <w:r>
-        <w:t xml:space="preserve"> pode fazer vários pedido/pedido entretenimento, ademais ambos apresentam participação total</w:t>
+        <w:t xml:space="preserve"> pode fazer </w:t>
+      </w:r>
+      <w:proofErr w:type="gramStart"/>
+      <w:r>
+        <w:t>vários pedido/pedido</w:t>
+      </w:r>
+      <w:proofErr w:type="gramEnd"/>
+      <w:r>
+        <w:t xml:space="preserve"> entretenimento, ademais ambos apresentam participação total</w:t>
       </w:r>
       <w:r>
         <w:t xml:space="preserve"> em pedido/pedido entretenimento, pois todo pedido/pedido entretenimento deve possuir pelo um consumidor.</w:t>
@@ -4525,7 +4642,7 @@
       <w:r>
         <w:rPr>
           <w:noProof/>
-          <w:lang w:eastAsia="pt-BR"/>
+          <w:lang w:val="en-US"/>
         </w:rPr>
         <w:drawing>
           <wp:inline distT="0" distB="0" distL="0" distR="0" wp14:anchorId="7540C01E" wp14:editId="50172CAB">
@@ -4571,27 +4688,14 @@
       <w:r>
         <w:t xml:space="preserve">Figura </w:t>
       </w:r>
-      <w:r>
-        <w:fldChar w:fldCharType="begin"/>
-      </w:r>
-      <w:r>
-        <w:instrText xml:space="preserve"> SEQ Figura \* ARABIC </w:instrText>
-      </w:r>
-      <w:r>
-        <w:fldChar w:fldCharType="separate"/>
-      </w:r>
-      <w:r>
-        <w:rPr>
-          <w:noProof/>
-        </w:rPr>
-        <w:t>15</w:t>
-      </w:r>
-      <w:r>
-        <w:rPr>
-          <w:noProof/>
-        </w:rPr>
-        <w:fldChar w:fldCharType="end"/>
-      </w:r>
+      <w:fldSimple w:instr=" SEQ Figura \* ARABIC ">
+        <w:r>
+          <w:rPr>
+            <w:noProof/>
+          </w:rPr>
+          <w:t>15</w:t>
+        </w:r>
+      </w:fldSimple>
       <w:r>
         <w:t xml:space="preserve"> – Entidade pedido entretenimento com relacionamentos entre consumidor e pedido/pedido entretenimento.</w:t>
       </w:r>
@@ -4606,6 +4710,7 @@
       <w:pPr>
         <w:ind w:firstLine="708"/>
       </w:pPr>
+      <w:proofErr w:type="gramStart"/>
       <w:r>
         <w:rPr>
           <w:b/>
@@ -4617,7 +4722,11 @@
         <w:t xml:space="preserve"> </w:t>
       </w:r>
       <w:r>
-        <w:t>Foi adicionado um atributo derivativo à entidade pedido, esse valor será calculado a partir da soma dos valores das pizzas escolhidas + ingredientes extras + acompanhamentos + entretenimento/entrega.</w:t>
+        <w:t>Foi</w:t>
+      </w:r>
+      <w:proofErr w:type="gramEnd"/>
+      <w:r>
+        <w:t xml:space="preserve"> adicionado um atributo derivativo à entidade pedido, esse valor será calculado a partir da soma dos valores das pizzas escolhidas + ingredientes extras + acompanhamentos + entretenimento/entrega.</w:t>
       </w:r>
     </w:p>
     <w:p>
@@ -4634,7 +4743,7 @@
       <w:r>
         <w:rPr>
           <w:noProof/>
-          <w:lang w:eastAsia="pt-BR"/>
+          <w:lang w:val="en-US"/>
         </w:rPr>
         <w:drawing>
           <wp:inline distT="0" distB="0" distL="0" distR="0" wp14:anchorId="4BCCAEAA" wp14:editId="06558029">
@@ -4680,30 +4789,22 @@
       <w:r>
         <w:t xml:space="preserve">Figura </w:t>
       </w:r>
-      <w:r>
-        <w:fldChar w:fldCharType="begin"/>
-      </w:r>
-      <w:r>
-        <w:instrText xml:space="preserve"> SEQ Figura \* ARABIC </w:instrText>
-      </w:r>
-      <w:r>
-        <w:fldChar w:fldCharType="separate"/>
-      </w:r>
-      <w:r>
-        <w:rPr>
-          <w:noProof/>
-        </w:rPr>
-        <w:t>16</w:t>
-      </w:r>
-      <w:r>
-        <w:rPr>
-          <w:noProof/>
-        </w:rPr>
-        <w:fldChar w:fldCharType="end"/>
-      </w:r>
-      <w:r>
-        <w:t xml:space="preserve"> – Atributo derivativo custo_total</w:t>
-      </w:r>
+      <w:fldSimple w:instr=" SEQ Figura \* ARABIC ">
+        <w:r>
+          <w:rPr>
+            <w:noProof/>
+          </w:rPr>
+          <w:t>16</w:t>
+        </w:r>
+      </w:fldSimple>
+      <w:r>
+        <w:t xml:space="preserve"> – Atributo derivativo </w:t>
+      </w:r>
+      <w:proofErr w:type="spellStart"/>
+      <w:r>
+        <w:t>custo_total</w:t>
+      </w:r>
+      <w:proofErr w:type="spellEnd"/>
     </w:p>
     <w:p>
       <w:pPr>
@@ -4714,6 +4815,7 @@
       <w:pPr>
         <w:ind w:firstLine="708"/>
       </w:pPr>
+      <w:proofErr w:type="gramStart"/>
       <w:r>
         <w:rPr>
           <w:b/>
@@ -4724,7 +4826,11 @@
         <w:t xml:space="preserve"> </w:t>
       </w:r>
       <w:r>
-        <w:t xml:space="preserve">Foi criada uma entidade animador que é filha da entidade usuário, e foram adicionados três atributos a essa entidade (nome artístico, biografia e preço). </w:t>
+        <w:t>Foi</w:t>
+      </w:r>
+      <w:proofErr w:type="gramEnd"/>
+      <w:r>
+        <w:t xml:space="preserve"> criada uma entidade animador que é filha da entidade usuário, e foram adicionados três atributos a essa entidade (nome artístico, biografia e preço). </w:t>
       </w:r>
     </w:p>
     <w:p>
@@ -4736,7 +4842,7 @@
       <w:r>
         <w:rPr>
           <w:noProof/>
-          <w:lang w:eastAsia="pt-BR"/>
+          <w:lang w:val="en-US"/>
         </w:rPr>
         <w:lastRenderedPageBreak/>
         <w:drawing>
@@ -4783,27 +4889,14 @@
       <w:r>
         <w:t xml:space="preserve">Figura </w:t>
       </w:r>
-      <w:r>
-        <w:fldChar w:fldCharType="begin"/>
-      </w:r>
-      <w:r>
-        <w:instrText xml:space="preserve"> SEQ Figura \* ARABIC </w:instrText>
-      </w:r>
-      <w:r>
-        <w:fldChar w:fldCharType="separate"/>
-      </w:r>
-      <w:r>
-        <w:rPr>
-          <w:noProof/>
-        </w:rPr>
-        <w:t>17</w:t>
-      </w:r>
-      <w:r>
-        <w:rPr>
-          <w:noProof/>
-        </w:rPr>
-        <w:fldChar w:fldCharType="end"/>
-      </w:r>
+      <w:fldSimple w:instr=" SEQ Figura \* ARABIC ">
+        <w:r>
+          <w:rPr>
+            <w:noProof/>
+          </w:rPr>
+          <w:t>17</w:t>
+        </w:r>
+      </w:fldSimple>
       <w:r>
         <w:t xml:space="preserve"> – Animador, entidade filha de usuário</w:t>
       </w:r>
@@ -4818,6 +4911,7 @@
       <w:pPr>
         <w:ind w:firstLine="708"/>
       </w:pPr>
+      <w:proofErr w:type="gramStart"/>
       <w:r>
         <w:rPr>
           <w:b/>
@@ -4825,7 +4919,11 @@
         <w:t>r)</w:t>
       </w:r>
       <w:r>
-        <w:t xml:space="preserve"> Foi adicionado um relacionamento atende, entre animador e pedido entretenimento com participação total pois todo pedido de entretenimento precisa de um animador e cardinalidade n para 1, pois um pedido entretenimento pode ter apenas um animador e um animador pode atender vários pedidos.</w:t>
+        <w:t xml:space="preserve"> Foi</w:t>
+      </w:r>
+      <w:proofErr w:type="gramEnd"/>
+      <w:r>
+        <w:t xml:space="preserve"> adicionado um relacionamento atende, entre animador e pedido entretenimento com participação total pois todo pedido de entretenimento precisa de um animador e cardinalidade n para 1, pois um pedido entretenimento pode ter apenas um animador e um animador pode atender vários pedidos.</w:t>
       </w:r>
     </w:p>
     <w:p>
@@ -4837,7 +4935,7 @@
       <w:r>
         <w:rPr>
           <w:noProof/>
-          <w:lang w:eastAsia="pt-BR"/>
+          <w:lang w:val="en-US"/>
         </w:rPr>
         <w:lastRenderedPageBreak/>
         <w:drawing>
@@ -4891,24 +4989,14 @@
       <w:r>
         <w:t xml:space="preserve">Figura </w:t>
       </w:r>
-      <w:r>
-        <w:fldChar w:fldCharType="begin"/>
-      </w:r>
-      <w:r>
-        <w:instrText xml:space="preserve"> SEQ Figura \* ARABIC </w:instrText>
-      </w:r>
-      <w:r>
-        <w:fldChar w:fldCharType="separate"/>
-      </w:r>
-      <w:r>
-        <w:rPr>
-          <w:noProof/>
-        </w:rPr>
-        <w:t>18</w:t>
-      </w:r>
-      <w:r>
-        <w:fldChar w:fldCharType="end"/>
-      </w:r>
+      <w:fldSimple w:instr=" SEQ Figura \* ARABIC ">
+        <w:r>
+          <w:rPr>
+            <w:noProof/>
+          </w:rPr>
+          <w:t>18</w:t>
+        </w:r>
+      </w:fldSimple>
       <w:r>
         <w:t xml:space="preserve"> – Relacionamento entre pedido entretenimento e animador</w:t>
       </w:r>
@@ -4953,7 +5041,7 @@
       <w:r>
         <w:rPr>
           <w:noProof/>
-          <w:lang w:eastAsia="pt-BR"/>
+          <w:lang w:val="en-US"/>
         </w:rPr>
         <w:lastRenderedPageBreak/>
         <w:drawing>
@@ -5000,27 +5088,14 @@
       <w:r>
         <w:t xml:space="preserve">Figura </w:t>
       </w:r>
-      <w:r>
-        <w:fldChar w:fldCharType="begin"/>
-      </w:r>
-      <w:r>
-        <w:instrText xml:space="preserve"> SEQ Figura \* ARABIC </w:instrText>
-      </w:r>
-      <w:r>
-        <w:fldChar w:fldCharType="separate"/>
-      </w:r>
-      <w:r>
-        <w:rPr>
-          <w:noProof/>
-        </w:rPr>
-        <w:t>19</w:t>
-      </w:r>
-      <w:r>
-        <w:rPr>
-          <w:noProof/>
-        </w:rPr>
-        <w:fldChar w:fldCharType="end"/>
-      </w:r>
+      <w:fldSimple w:instr=" SEQ Figura \* ARABIC ">
+        <w:r>
+          <w:rPr>
+            <w:noProof/>
+          </w:rPr>
+          <w:t>19</w:t>
+        </w:r>
+      </w:fldSimple>
       <w:r>
         <w:t xml:space="preserve"> – Relacionamento trabalho entre animador e pizzaria</w:t>
       </w:r>
@@ -5029,6 +5104,7 @@
       <w:pPr>
         <w:ind w:firstLine="708"/>
       </w:pPr>
+      <w:proofErr w:type="gramStart"/>
       <w:r>
         <w:rPr>
           <w:b/>
@@ -5036,7 +5112,11 @@
         <w:t>t)</w:t>
       </w:r>
       <w:r>
-        <w:t xml:space="preserve"> Uma nova entidade foi criada sendo filha da entidade usuário e pai da entidade animador, essa entidade deve chamada de entregador deve registrar a placa do veículo em um atributo. Além disso existe um relacionamento de entrega entre o entregador e o pedido convencional, esse relacionamento é de cardinalidade 1 para n, pois um pedido pode ser entregue por apenas um entregador e um entregador pode entregar vários pedidos. Além disso a participação é parcial para as duas entidades pois nem todo pedido precisa ser entregue e nem todo entregador precisa estar entregando pedidos.</w:t>
+        <w:t xml:space="preserve"> Uma</w:t>
+      </w:r>
+      <w:proofErr w:type="gramEnd"/>
+      <w:r>
+        <w:t xml:space="preserve"> nova entidade foi criada sendo filha da entidade usuário e pai da entidade animador, essa entidade deve chamada de entregador deve registrar a placa do veículo em um atributo. Além disso existe um relacionamento de entrega entre o entregador e o pedido convencional, esse relacionamento é de cardinalidade 1 para n, pois um pedido pode ser entregue por apenas um entregador e um entregador pode entregar vários pedidos. Além disso a participação é parcial para as duas entidades pois nem todo pedido precisa ser entregue e nem todo entregador precisa estar entregando pedidos.</w:t>
       </w:r>
     </w:p>
     <w:p>
@@ -5048,7 +5128,7 @@
       <w:r>
         <w:rPr>
           <w:noProof/>
-          <w:lang w:eastAsia="pt-BR"/>
+          <w:lang w:val="en-US"/>
         </w:rPr>
         <w:drawing>
           <wp:inline distT="0" distB="0" distL="0" distR="0" wp14:anchorId="49CC1C0E" wp14:editId="365D2512">
@@ -5094,27 +5174,14 @@
       <w:r>
         <w:t xml:space="preserve">Figura </w:t>
       </w:r>
-      <w:r>
-        <w:fldChar w:fldCharType="begin"/>
-      </w:r>
-      <w:r>
-        <w:instrText xml:space="preserve"> SEQ Figura \* ARABIC </w:instrText>
-      </w:r>
-      <w:r>
-        <w:fldChar w:fldCharType="separate"/>
-      </w:r>
-      <w:r>
-        <w:rPr>
-          <w:noProof/>
-        </w:rPr>
-        <w:t>20</w:t>
-      </w:r>
-      <w:r>
-        <w:rPr>
-          <w:noProof/>
-        </w:rPr>
-        <w:fldChar w:fldCharType="end"/>
-      </w:r>
+      <w:fldSimple w:instr=" SEQ Figura \* ARABIC ">
+        <w:r>
+          <w:rPr>
+            <w:noProof/>
+          </w:rPr>
+          <w:t>20</w:t>
+        </w:r>
+      </w:fldSimple>
       <w:r>
         <w:t xml:space="preserve"> – Nova entidade entregador</w:t>
       </w:r>
@@ -5141,13 +5208,37 @@
         <w:t xml:space="preserve"> </w:t>
       </w:r>
       <w:r>
-        <w:t>Foi criado uma nova entidade chamada de forma_pagamento que irá registrar o nome da forma de pagamento, identificado pela chave primária nome</w:t>
-      </w:r>
-      <w:r>
-        <w:t>(Exemplos: “cheque”, “PIX”, “VALES”)</w:t>
-      </w:r>
-      <w:r>
-        <w:t>. O troco (caso seja escolhido a forma de pagamento dinheiro) e a bandeira do cartão (caso seja escolhida a forma de pagamento cartão) foram registrados nos relacionamentos paga e paga_e a partir dos atributos troco e bandeira. Esses atributos estão no relacionamento pois eles dependem da instância do relacionamento entre as duas entidades.</w:t>
+        <w:t xml:space="preserve">Foi criado uma nova entidade chamada de </w:t>
+      </w:r>
+      <w:proofErr w:type="spellStart"/>
+      <w:r>
+        <w:t>forma_pagamento</w:t>
+      </w:r>
+      <w:proofErr w:type="spellEnd"/>
+      <w:r>
+        <w:t xml:space="preserve"> que irá registrar o nome da forma de pagamento, identificado pela chave primária </w:t>
+      </w:r>
+      <w:proofErr w:type="gramStart"/>
+      <w:r>
+        <w:t>nome</w:t>
+      </w:r>
+      <w:r>
+        <w:t>(</w:t>
+      </w:r>
+      <w:proofErr w:type="gramEnd"/>
+      <w:r>
+        <w:t>Exemplos: “cheque”, “PIX”, “VALES”)</w:t>
+      </w:r>
+      <w:r>
+        <w:t xml:space="preserve">. O troco (caso seja escolhido a forma de pagamento dinheiro) e a bandeira do cartão (caso seja escolhida a forma de pagamento cartão) foram registrados nos relacionamentos paga e </w:t>
+      </w:r>
+      <w:proofErr w:type="spellStart"/>
+      <w:r>
+        <w:t>paga_e</w:t>
+      </w:r>
+      <w:proofErr w:type="spellEnd"/>
+      <w:r>
+        <w:t xml:space="preserve"> a partir dos atributos troco e bandeira. Esses atributos estão no relacionamento pois eles dependem da instância do relacionamento entre as duas entidades.</w:t>
       </w:r>
     </w:p>
     <w:p>
@@ -5159,7 +5250,7 @@
       <w:r>
         <w:rPr>
           <w:noProof/>
-          <w:lang w:eastAsia="pt-BR"/>
+          <w:lang w:val="en-US"/>
         </w:rPr>
         <w:drawing>
           <wp:inline distT="0" distB="0" distL="0" distR="0" wp14:anchorId="6D35F9F2" wp14:editId="4AC2A389">
@@ -5205,27 +5296,14 @@
       <w:r>
         <w:t xml:space="preserve">Figura </w:t>
       </w:r>
-      <w:r>
-        <w:fldChar w:fldCharType="begin"/>
-      </w:r>
-      <w:r>
-        <w:instrText xml:space="preserve"> SEQ Figura \* ARABIC </w:instrText>
-      </w:r>
-      <w:r>
-        <w:fldChar w:fldCharType="separate"/>
-      </w:r>
-      <w:r>
-        <w:rPr>
-          <w:noProof/>
-        </w:rPr>
-        <w:t>21</w:t>
-      </w:r>
-      <w:r>
-        <w:rPr>
-          <w:noProof/>
-        </w:rPr>
-        <w:fldChar w:fldCharType="end"/>
-      </w:r>
+      <w:fldSimple w:instr=" SEQ Figura \* ARABIC ">
+        <w:r>
+          <w:rPr>
+            <w:noProof/>
+          </w:rPr>
+          <w:t>21</w:t>
+        </w:r>
+      </w:fldSimple>
       <w:r>
         <w:t xml:space="preserve"> – Entidade forma de pagamento com relacionamentos</w:t>
       </w:r>
@@ -5251,21 +5329,909 @@
           <w:lang w:eastAsia="pt-BR"/>
         </w:rPr>
       </w:pPr>
-      <w:bookmarkStart w:id="4" w:name="_Toc73197549"/>
+      <w:bookmarkStart w:id="3" w:name="_Toc73197549"/>
       <w:r>
         <w:rPr>
           <w:lang w:eastAsia="pt-BR"/>
         </w:rPr>
         <w:t>ESQUEMA RELACIONAL:</w:t>
       </w:r>
+      <w:bookmarkEnd w:id="3"/>
+    </w:p>
+    <w:p>
+      <w:pPr>
+        <w:rPr>
+          <w:lang w:eastAsia="pt-BR"/>
+        </w:rPr>
+      </w:pPr>
+    </w:p>
+    <w:p>
+      <w:pPr>
+        <w:jc w:val="left"/>
+        <w:rPr>
+          <w:lang w:eastAsia="pt-BR"/>
+        </w:rPr>
+      </w:pPr>
+      <w:proofErr w:type="gramStart"/>
+      <w:r>
+        <w:rPr>
+          <w:b/>
+          <w:lang w:eastAsia="pt-BR"/>
+        </w:rPr>
+        <w:t>ENTREGADOR</w:t>
+      </w:r>
+      <w:r>
+        <w:rPr>
+          <w:lang w:eastAsia="pt-BR"/>
+        </w:rPr>
+        <w:t xml:space="preserve">( </w:t>
+      </w:r>
+      <w:r>
+        <w:rPr>
+          <w:u w:val="single"/>
+          <w:lang w:eastAsia="pt-BR"/>
+        </w:rPr>
+        <w:t>ID</w:t>
+      </w:r>
+      <w:proofErr w:type="gramEnd"/>
+      <w:r>
+        <w:rPr>
+          <w:lang w:eastAsia="pt-BR"/>
+        </w:rPr>
+        <w:t xml:space="preserve">, </w:t>
+      </w:r>
+      <w:proofErr w:type="spellStart"/>
+      <w:r>
+        <w:rPr>
+          <w:lang w:eastAsia="pt-BR"/>
+        </w:rPr>
+        <w:t>data_nasc</w:t>
+      </w:r>
+      <w:proofErr w:type="spellEnd"/>
+      <w:r>
+        <w:rPr>
+          <w:lang w:eastAsia="pt-BR"/>
+        </w:rPr>
+        <w:t xml:space="preserve">, nome, </w:t>
+      </w:r>
+      <w:proofErr w:type="spellStart"/>
+      <w:r>
+        <w:rPr>
+          <w:lang w:eastAsia="pt-BR"/>
+        </w:rPr>
+        <w:t>endereco</w:t>
+      </w:r>
+      <w:proofErr w:type="spellEnd"/>
+      <w:r>
+        <w:rPr>
+          <w:lang w:eastAsia="pt-BR"/>
+        </w:rPr>
+        <w:t>, placa);</w:t>
+      </w:r>
+    </w:p>
+    <w:p>
+      <w:pPr>
+        <w:jc w:val="left"/>
+        <w:rPr>
+          <w:lang w:eastAsia="pt-BR"/>
+        </w:rPr>
+      </w:pPr>
+      <w:r>
+        <w:rPr>
+          <w:b/>
+          <w:lang w:eastAsia="pt-BR"/>
+        </w:rPr>
+        <w:t>DONO_DE_</w:t>
+      </w:r>
+      <w:proofErr w:type="gramStart"/>
+      <w:r>
+        <w:rPr>
+          <w:b/>
+          <w:lang w:eastAsia="pt-BR"/>
+        </w:rPr>
+        <w:t>NEGOCIO</w:t>
+      </w:r>
+      <w:r>
+        <w:rPr>
+          <w:lang w:eastAsia="pt-BR"/>
+        </w:rPr>
+        <w:t xml:space="preserve">( </w:t>
+      </w:r>
+      <w:r>
+        <w:rPr>
+          <w:u w:val="single"/>
+          <w:lang w:eastAsia="pt-BR"/>
+        </w:rPr>
+        <w:t>ID</w:t>
+      </w:r>
+      <w:proofErr w:type="gramEnd"/>
+      <w:r>
+        <w:rPr>
+          <w:lang w:eastAsia="pt-BR"/>
+        </w:rPr>
+        <w:t xml:space="preserve">, </w:t>
+      </w:r>
+      <w:proofErr w:type="spellStart"/>
+      <w:r>
+        <w:rPr>
+          <w:lang w:eastAsia="pt-BR"/>
+        </w:rPr>
+        <w:t>data_nasc</w:t>
+      </w:r>
+      <w:proofErr w:type="spellEnd"/>
+      <w:r>
+        <w:rPr>
+          <w:lang w:eastAsia="pt-BR"/>
+        </w:rPr>
+        <w:t xml:space="preserve">, nome, </w:t>
+      </w:r>
+      <w:proofErr w:type="spellStart"/>
+      <w:r>
+        <w:rPr>
+          <w:lang w:eastAsia="pt-BR"/>
+        </w:rPr>
+        <w:t>endereco</w:t>
+      </w:r>
+      <w:proofErr w:type="spellEnd"/>
+      <w:r>
+        <w:rPr>
+          <w:lang w:eastAsia="pt-BR"/>
+        </w:rPr>
+        <w:t xml:space="preserve">, </w:t>
+      </w:r>
+      <w:proofErr w:type="spellStart"/>
+      <w:r>
+        <w:rPr>
+          <w:lang w:eastAsia="pt-BR"/>
+        </w:rPr>
+        <w:t>linkedin</w:t>
+      </w:r>
+      <w:proofErr w:type="spellEnd"/>
+      <w:r>
+        <w:rPr>
+          <w:lang w:eastAsia="pt-BR"/>
+        </w:rPr>
+        <w:t>);</w:t>
+      </w:r>
+    </w:p>
+    <w:p>
+      <w:pPr>
+        <w:jc w:val="left"/>
+        <w:rPr>
+          <w:lang w:eastAsia="pt-BR"/>
+        </w:rPr>
+      </w:pPr>
+      <w:r>
+        <w:rPr>
+          <w:b/>
+          <w:lang w:eastAsia="pt-BR"/>
+        </w:rPr>
+        <w:t>CONSUMIDOR_</w:t>
+      </w:r>
+      <w:proofErr w:type="gramStart"/>
+      <w:r>
+        <w:rPr>
+          <w:b/>
+          <w:lang w:eastAsia="pt-BR"/>
+        </w:rPr>
+        <w:t>FAMINTO</w:t>
+      </w:r>
+      <w:r>
+        <w:rPr>
+          <w:lang w:eastAsia="pt-BR"/>
+        </w:rPr>
+        <w:t xml:space="preserve">( </w:t>
+      </w:r>
+      <w:r>
+        <w:rPr>
+          <w:u w:val="single"/>
+          <w:lang w:eastAsia="pt-BR"/>
+        </w:rPr>
+        <w:t>ID</w:t>
+      </w:r>
+      <w:proofErr w:type="gramEnd"/>
+      <w:r>
+        <w:rPr>
+          <w:lang w:eastAsia="pt-BR"/>
+        </w:rPr>
+        <w:t xml:space="preserve">, </w:t>
+      </w:r>
+      <w:proofErr w:type="spellStart"/>
+      <w:r>
+        <w:rPr>
+          <w:lang w:eastAsia="pt-BR"/>
+        </w:rPr>
+        <w:t>data_nasc</w:t>
+      </w:r>
+      <w:proofErr w:type="spellEnd"/>
+      <w:r>
+        <w:rPr>
+          <w:lang w:eastAsia="pt-BR"/>
+        </w:rPr>
+        <w:t xml:space="preserve">, nome, </w:t>
+      </w:r>
+      <w:proofErr w:type="spellStart"/>
+      <w:r>
+        <w:rPr>
+          <w:lang w:eastAsia="pt-BR"/>
+        </w:rPr>
+        <w:t>endereco</w:t>
+      </w:r>
+      <w:proofErr w:type="spellEnd"/>
+      <w:r>
+        <w:rPr>
+          <w:lang w:eastAsia="pt-BR"/>
+        </w:rPr>
+        <w:t xml:space="preserve">, </w:t>
+      </w:r>
+      <w:proofErr w:type="spellStart"/>
+      <w:r>
+        <w:rPr>
+          <w:lang w:eastAsia="pt-BR"/>
+        </w:rPr>
+        <w:t>enderec</w:t>
+      </w:r>
+      <w:r>
+        <w:rPr>
+          <w:lang w:eastAsia="pt-BR"/>
+        </w:rPr>
+        <w:t>o_entrega</w:t>
+      </w:r>
+      <w:proofErr w:type="spellEnd"/>
+      <w:r>
+        <w:rPr>
+          <w:lang w:eastAsia="pt-BR"/>
+        </w:rPr>
+        <w:t>);</w:t>
+      </w:r>
+    </w:p>
+    <w:p>
+      <w:pPr>
+        <w:jc w:val="left"/>
+        <w:rPr>
+          <w:lang w:eastAsia="pt-BR"/>
+        </w:rPr>
+      </w:pPr>
+      <w:proofErr w:type="gramStart"/>
+      <w:r>
+        <w:rPr>
+          <w:b/>
+          <w:lang w:eastAsia="pt-BR"/>
+        </w:rPr>
+        <w:t>ANIMADOR</w:t>
+      </w:r>
+      <w:r>
+        <w:rPr>
+          <w:lang w:eastAsia="pt-BR"/>
+        </w:rPr>
+        <w:t>(</w:t>
+      </w:r>
+      <w:r>
+        <w:rPr>
+          <w:lang w:eastAsia="pt-BR"/>
+        </w:rPr>
+        <w:t xml:space="preserve"> </w:t>
+      </w:r>
+      <w:r>
+        <w:rPr>
+          <w:u w:val="single"/>
+          <w:lang w:eastAsia="pt-BR"/>
+        </w:rPr>
+        <w:t>ID</w:t>
+      </w:r>
+      <w:r>
+        <w:rPr>
+          <w:lang w:eastAsia="pt-BR"/>
+        </w:rPr>
+        <w:t>(ENTREGADOR.ID</w:t>
+      </w:r>
+      <w:proofErr w:type="gramEnd"/>
+      <w:r>
+        <w:rPr>
+          <w:lang w:eastAsia="pt-BR"/>
+        </w:rPr>
+        <w:t>)</w:t>
+      </w:r>
+      <w:r>
+        <w:rPr>
+          <w:lang w:eastAsia="pt-BR"/>
+        </w:rPr>
+        <w:t xml:space="preserve">, </w:t>
+      </w:r>
+      <w:r>
+        <w:rPr>
+          <w:lang w:eastAsia="pt-BR"/>
+        </w:rPr>
+        <w:t xml:space="preserve">bibliografia, </w:t>
+      </w:r>
+      <w:proofErr w:type="spellStart"/>
+      <w:r>
+        <w:rPr>
+          <w:lang w:eastAsia="pt-BR"/>
+        </w:rPr>
+        <w:t>preco</w:t>
+      </w:r>
+      <w:proofErr w:type="spellEnd"/>
+      <w:r>
+        <w:rPr>
+          <w:lang w:eastAsia="pt-BR"/>
+        </w:rPr>
+        <w:t xml:space="preserve">, </w:t>
+      </w:r>
+      <w:proofErr w:type="spellStart"/>
+      <w:r>
+        <w:rPr>
+          <w:lang w:eastAsia="pt-BR"/>
+        </w:rPr>
+        <w:t>nome_artistico</w:t>
+      </w:r>
+      <w:proofErr w:type="spellEnd"/>
+      <w:r>
+        <w:rPr>
+          <w:lang w:eastAsia="pt-BR"/>
+        </w:rPr>
+        <w:t xml:space="preserve"> </w:t>
+      </w:r>
+      <w:r>
+        <w:rPr>
+          <w:lang w:eastAsia="pt-BR"/>
+        </w:rPr>
+        <w:t>)</w:t>
+      </w:r>
+      <w:r>
+        <w:rPr>
+          <w:lang w:eastAsia="pt-BR"/>
+        </w:rPr>
+        <w:t>;</w:t>
+      </w:r>
+    </w:p>
+    <w:p>
+      <w:pPr>
+        <w:jc w:val="left"/>
+        <w:rPr>
+          <w:lang w:eastAsia="pt-BR"/>
+        </w:rPr>
+      </w:pPr>
+      <w:r>
+        <w:rPr>
+          <w:b/>
+          <w:lang w:eastAsia="pt-BR"/>
+        </w:rPr>
+        <w:t>FORMA_</w:t>
+      </w:r>
+      <w:proofErr w:type="gramStart"/>
+      <w:r>
+        <w:rPr>
+          <w:b/>
+          <w:lang w:eastAsia="pt-BR"/>
+        </w:rPr>
+        <w:t>PAGAMENTO</w:t>
+      </w:r>
+      <w:r>
+        <w:rPr>
+          <w:lang w:eastAsia="pt-BR"/>
+        </w:rPr>
+        <w:t xml:space="preserve">( </w:t>
+      </w:r>
+      <w:r>
+        <w:rPr>
+          <w:u w:val="single"/>
+          <w:lang w:eastAsia="pt-BR"/>
+        </w:rPr>
+        <w:t>nome</w:t>
+      </w:r>
+      <w:proofErr w:type="gramEnd"/>
+      <w:r>
+        <w:rPr>
+          <w:lang w:eastAsia="pt-BR"/>
+        </w:rPr>
+        <w:t xml:space="preserve"> );</w:t>
+      </w:r>
+    </w:p>
+    <w:p>
+      <w:pPr>
+        <w:jc w:val="left"/>
+        <w:rPr>
+          <w:u w:val="single"/>
+          <w:lang w:eastAsia="pt-BR"/>
+        </w:rPr>
+      </w:pPr>
+      <w:proofErr w:type="gramStart"/>
+      <w:r>
+        <w:rPr>
+          <w:b/>
+          <w:lang w:eastAsia="pt-BR"/>
+        </w:rPr>
+        <w:t>PEDIDO</w:t>
+      </w:r>
+      <w:r>
+        <w:rPr>
+          <w:u w:val="single"/>
+          <w:lang w:eastAsia="pt-BR"/>
+        </w:rPr>
+        <w:t>( ID</w:t>
+      </w:r>
+      <w:proofErr w:type="gramEnd"/>
+      <w:r>
+        <w:rPr>
+          <w:lang w:eastAsia="pt-BR"/>
+        </w:rPr>
+        <w:t xml:space="preserve">, troco, bandeira, </w:t>
+      </w:r>
+      <w:proofErr w:type="spellStart"/>
+      <w:r>
+        <w:rPr>
+          <w:lang w:eastAsia="pt-BR"/>
+        </w:rPr>
+        <w:t>quantas_pessoas</w:t>
+      </w:r>
+      <w:proofErr w:type="spellEnd"/>
+      <w:r>
+        <w:rPr>
+          <w:lang w:eastAsia="pt-BR"/>
+        </w:rPr>
+        <w:t xml:space="preserve">, </w:t>
+      </w:r>
+      <w:proofErr w:type="spellStart"/>
+      <w:r>
+        <w:rPr>
+          <w:lang w:eastAsia="pt-BR"/>
+        </w:rPr>
+        <w:t>horario_entrega</w:t>
+      </w:r>
+      <w:proofErr w:type="spellEnd"/>
+      <w:r>
+        <w:rPr>
+          <w:lang w:eastAsia="pt-BR"/>
+        </w:rPr>
+        <w:t xml:space="preserve">, </w:t>
+      </w:r>
+      <w:proofErr w:type="spellStart"/>
+      <w:r>
+        <w:rPr>
+          <w:lang w:eastAsia="pt-BR"/>
+        </w:rPr>
+        <w:t>hora</w:t>
+      </w:r>
+      <w:r>
+        <w:rPr>
+          <w:lang w:eastAsia="pt-BR"/>
+        </w:rPr>
+        <w:t>rio</w:t>
+      </w:r>
+      <w:proofErr w:type="spellEnd"/>
+      <w:r>
+        <w:rPr>
+          <w:lang w:eastAsia="pt-BR"/>
+        </w:rPr>
+        <w:t xml:space="preserve">, data, </w:t>
+      </w:r>
+      <w:proofErr w:type="spellStart"/>
+      <w:r>
+        <w:rPr>
+          <w:lang w:eastAsia="pt-BR"/>
+        </w:rPr>
+        <w:t>custo_total</w:t>
+      </w:r>
+      <w:proofErr w:type="spellEnd"/>
+      <w:r>
+        <w:rPr>
+          <w:lang w:eastAsia="pt-BR"/>
+        </w:rPr>
+        <w:t xml:space="preserve">, ID_E( ENTREGADOR.ID ), ID_F( CONSUMIDOR_FAMINTO.ID ), </w:t>
+      </w:r>
+      <w:proofErr w:type="spellStart"/>
+      <w:r>
+        <w:rPr>
+          <w:lang w:eastAsia="pt-BR"/>
+        </w:rPr>
+        <w:t>nome_fp</w:t>
+      </w:r>
+      <w:proofErr w:type="spellEnd"/>
+      <w:r>
+        <w:rPr>
+          <w:lang w:eastAsia="pt-BR"/>
+        </w:rPr>
+        <w:t xml:space="preserve">( </w:t>
+      </w:r>
+      <w:proofErr w:type="spellStart"/>
+      <w:r>
+        <w:rPr>
+          <w:lang w:eastAsia="pt-BR"/>
+        </w:rPr>
+        <w:t>FORMA_PAGAMENTO.nome</w:t>
+      </w:r>
+      <w:proofErr w:type="spellEnd"/>
+      <w:r>
+        <w:rPr>
+          <w:lang w:eastAsia="pt-BR"/>
+        </w:rPr>
+        <w:t>)</w:t>
+      </w:r>
+      <w:r>
+        <w:rPr>
+          <w:u w:val="single"/>
+          <w:lang w:eastAsia="pt-BR"/>
+        </w:rPr>
+        <w:t>);</w:t>
+      </w:r>
+    </w:p>
+    <w:p>
+      <w:pPr>
+        <w:jc w:val="left"/>
+        <w:rPr>
+          <w:lang w:eastAsia="pt-BR"/>
+        </w:rPr>
+      </w:pPr>
+      <w:r>
+        <w:rPr>
+          <w:b/>
+          <w:lang w:eastAsia="pt-BR"/>
+        </w:rPr>
+        <w:lastRenderedPageBreak/>
+        <w:t>PEDIDO_</w:t>
+      </w:r>
+      <w:proofErr w:type="gramStart"/>
+      <w:r>
+        <w:rPr>
+          <w:b/>
+          <w:lang w:eastAsia="pt-BR"/>
+        </w:rPr>
+        <w:t>ENTRETENIMENTO</w:t>
+      </w:r>
+      <w:r>
+        <w:rPr>
+          <w:lang w:eastAsia="pt-BR"/>
+        </w:rPr>
+        <w:t xml:space="preserve">( </w:t>
+      </w:r>
+      <w:r>
+        <w:rPr>
+          <w:u w:val="single"/>
+          <w:lang w:eastAsia="pt-BR"/>
+        </w:rPr>
+        <w:t>ID</w:t>
+      </w:r>
+      <w:proofErr w:type="gramEnd"/>
+      <w:r>
+        <w:rPr>
+          <w:lang w:eastAsia="pt-BR"/>
+        </w:rPr>
+        <w:t>( PEDIDO.ID</w:t>
+      </w:r>
+      <w:r>
+        <w:rPr>
+          <w:lang w:eastAsia="pt-BR"/>
+        </w:rPr>
+        <w:t xml:space="preserve"> </w:t>
+      </w:r>
+      <w:r>
+        <w:rPr>
+          <w:lang w:eastAsia="pt-BR"/>
+        </w:rPr>
+        <w:t xml:space="preserve">), tipo, </w:t>
+      </w:r>
+      <w:proofErr w:type="spellStart"/>
+      <w:r>
+        <w:rPr>
+          <w:lang w:eastAsia="pt-BR"/>
+        </w:rPr>
+        <w:t>duracao</w:t>
+      </w:r>
+      <w:proofErr w:type="spellEnd"/>
+      <w:r>
+        <w:rPr>
+          <w:lang w:eastAsia="pt-BR"/>
+        </w:rPr>
+        <w:t>,</w:t>
+      </w:r>
+      <w:r>
+        <w:rPr>
+          <w:lang w:eastAsia="pt-BR"/>
+        </w:rPr>
+        <w:t xml:space="preserve"> </w:t>
+      </w:r>
+      <w:r>
+        <w:rPr>
+          <w:lang w:eastAsia="pt-BR"/>
+        </w:rPr>
+        <w:t xml:space="preserve">ID_E( </w:t>
+      </w:r>
+      <w:r>
+        <w:rPr>
+          <w:lang w:eastAsia="pt-BR"/>
+        </w:rPr>
+        <w:t>ANIMADOR</w:t>
+      </w:r>
+      <w:r>
+        <w:rPr>
+          <w:lang w:eastAsia="pt-BR"/>
+        </w:rPr>
+        <w:t>.ID ), ID_F( CONSUMIDOR_FAMINTO.ID ))</w:t>
+      </w:r>
+      <w:r>
+        <w:rPr>
+          <w:lang w:eastAsia="pt-BR"/>
+        </w:rPr>
+        <w:t>;</w:t>
+      </w:r>
+    </w:p>
+    <w:p>
+      <w:pPr>
+        <w:jc w:val="left"/>
+        <w:rPr>
+          <w:lang w:eastAsia="pt-BR"/>
+        </w:rPr>
+      </w:pPr>
+      <w:proofErr w:type="gramStart"/>
+      <w:r>
+        <w:rPr>
+          <w:b/>
+          <w:lang w:eastAsia="pt-BR"/>
+        </w:rPr>
+        <w:t>ENTREGA</w:t>
+      </w:r>
+      <w:r>
+        <w:rPr>
+          <w:lang w:eastAsia="pt-BR"/>
+        </w:rPr>
+        <w:t xml:space="preserve">( </w:t>
+      </w:r>
+      <w:r>
+        <w:rPr>
+          <w:u w:val="single"/>
+          <w:lang w:eastAsia="pt-BR"/>
+        </w:rPr>
+        <w:t>ID</w:t>
+      </w:r>
+      <w:proofErr w:type="gramEnd"/>
+      <w:r>
+        <w:rPr>
+          <w:u w:val="single"/>
+          <w:lang w:eastAsia="pt-BR"/>
+        </w:rPr>
+        <w:t>_P</w:t>
+      </w:r>
+      <w:r>
+        <w:rPr>
+          <w:lang w:eastAsia="pt-BR"/>
+        </w:rPr>
+        <w:t>( PEDIDO.ID ), ID_E( ENTREGADOR.ID ) );</w:t>
+      </w:r>
+    </w:p>
+    <w:p>
+      <w:pPr>
+        <w:jc w:val="left"/>
+        <w:rPr>
+          <w:lang w:eastAsia="pt-BR"/>
+        </w:rPr>
+      </w:pPr>
+      <w:proofErr w:type="gramStart"/>
+      <w:r>
+        <w:rPr>
+          <w:b/>
+          <w:lang w:eastAsia="pt-BR"/>
+        </w:rPr>
+        <w:t>PIZZARIA</w:t>
+      </w:r>
+      <w:r>
+        <w:rPr>
+          <w:lang w:eastAsia="pt-BR"/>
+        </w:rPr>
+        <w:t xml:space="preserve">( </w:t>
+      </w:r>
+      <w:r>
+        <w:rPr>
+          <w:u w:val="single"/>
+          <w:lang w:eastAsia="pt-BR"/>
+        </w:rPr>
+        <w:t>CNPJ</w:t>
+      </w:r>
+      <w:proofErr w:type="gramEnd"/>
+      <w:r>
+        <w:rPr>
+          <w:lang w:eastAsia="pt-BR"/>
+        </w:rPr>
+        <w:t xml:space="preserve">, CEP, </w:t>
+      </w:r>
+      <w:proofErr w:type="spellStart"/>
+      <w:r>
+        <w:rPr>
+          <w:lang w:eastAsia="pt-BR"/>
+        </w:rPr>
+        <w:t>endereco</w:t>
+      </w:r>
+      <w:proofErr w:type="spellEnd"/>
+      <w:r>
+        <w:rPr>
+          <w:lang w:eastAsia="pt-BR"/>
+        </w:rPr>
+        <w:t xml:space="preserve">, website, telefone, </w:t>
+      </w:r>
+      <w:proofErr w:type="spellStart"/>
+      <w:r>
+        <w:rPr>
+          <w:lang w:eastAsia="pt-BR"/>
+        </w:rPr>
+        <w:t>horario_abertura</w:t>
+      </w:r>
+      <w:proofErr w:type="spellEnd"/>
+      <w:r>
+        <w:rPr>
+          <w:lang w:eastAsia="pt-BR"/>
+        </w:rPr>
+        <w:t xml:space="preserve">, </w:t>
+      </w:r>
+      <w:proofErr w:type="spellStart"/>
+      <w:r>
+        <w:rPr>
+          <w:lang w:eastAsia="pt-BR"/>
+        </w:rPr>
+        <w:t>horario_fechamento</w:t>
+      </w:r>
+      <w:proofErr w:type="spellEnd"/>
+      <w:r>
+        <w:rPr>
+          <w:lang w:eastAsia="pt-BR"/>
+        </w:rPr>
+        <w:t>, ID( DONO_DE_NEGOCIO.ID ) );</w:t>
+      </w:r>
+    </w:p>
+    <w:p>
+      <w:pPr>
+        <w:jc w:val="left"/>
+        <w:rPr>
+          <w:lang w:eastAsia="pt-BR"/>
+        </w:rPr>
+      </w:pPr>
+      <w:proofErr w:type="gramStart"/>
+      <w:r>
+        <w:rPr>
+          <w:b/>
+          <w:lang w:eastAsia="pt-BR"/>
+        </w:rPr>
+        <w:t>TRABALHA</w:t>
+      </w:r>
+      <w:r>
+        <w:rPr>
+          <w:lang w:eastAsia="pt-BR"/>
+        </w:rPr>
+        <w:t xml:space="preserve">( </w:t>
+      </w:r>
+      <w:r>
+        <w:rPr>
+          <w:u w:val="single"/>
+          <w:lang w:eastAsia="pt-BR"/>
+        </w:rPr>
+        <w:t>ID</w:t>
+      </w:r>
+      <w:proofErr w:type="gramEnd"/>
+      <w:r>
+        <w:rPr>
+          <w:u w:val="single"/>
+          <w:lang w:eastAsia="pt-BR"/>
+        </w:rPr>
+        <w:t>_E</w:t>
+      </w:r>
+      <w:r>
+        <w:rPr>
+          <w:lang w:eastAsia="pt-BR"/>
+        </w:rPr>
+        <w:t xml:space="preserve">( ANIMADOR.ID ), </w:t>
+      </w:r>
+      <w:r>
+        <w:rPr>
+          <w:u w:val="single"/>
+          <w:lang w:eastAsia="pt-BR"/>
+        </w:rPr>
+        <w:t>CNPJ</w:t>
+      </w:r>
+      <w:r>
+        <w:rPr>
+          <w:lang w:eastAsia="pt-BR"/>
+        </w:rPr>
+        <w:t>( PIZZARIA.CNPJ ) );</w:t>
+      </w:r>
+    </w:p>
+    <w:p>
+      <w:pPr>
+        <w:jc w:val="left"/>
+        <w:rPr>
+          <w:lang w:eastAsia="pt-BR"/>
+        </w:rPr>
+      </w:pPr>
+      <w:proofErr w:type="gramStart"/>
+      <w:r>
+        <w:rPr>
+          <w:b/>
+          <w:lang w:eastAsia="pt-BR"/>
+        </w:rPr>
+        <w:t>DISPONIBILIDADE</w:t>
+      </w:r>
+      <w:r>
+        <w:rPr>
+          <w:lang w:eastAsia="pt-BR"/>
+        </w:rPr>
+        <w:t xml:space="preserve">( </w:t>
+      </w:r>
+      <w:r>
+        <w:rPr>
+          <w:u w:val="single"/>
+          <w:lang w:eastAsia="pt-BR"/>
+        </w:rPr>
+        <w:t>dia</w:t>
+      </w:r>
+      <w:proofErr w:type="gramEnd"/>
+      <w:r>
+        <w:rPr>
+          <w:lang w:eastAsia="pt-BR"/>
+        </w:rPr>
+        <w:t xml:space="preserve">, </w:t>
+      </w:r>
+      <w:r>
+        <w:rPr>
+          <w:u w:val="single"/>
+          <w:lang w:eastAsia="pt-BR"/>
+        </w:rPr>
+        <w:t>ID_E</w:t>
+      </w:r>
+      <w:r>
+        <w:rPr>
+          <w:lang w:eastAsia="pt-BR"/>
+        </w:rPr>
+        <w:t xml:space="preserve">( </w:t>
+      </w:r>
+      <w:r>
+        <w:rPr>
+          <w:lang w:eastAsia="pt-BR"/>
+        </w:rPr>
+        <w:t>TRABALHA</w:t>
+      </w:r>
+      <w:r>
+        <w:rPr>
+          <w:lang w:eastAsia="pt-BR"/>
+        </w:rPr>
+        <w:t xml:space="preserve">.ID ), </w:t>
+      </w:r>
+      <w:r>
+        <w:rPr>
+          <w:u w:val="single"/>
+          <w:lang w:eastAsia="pt-BR"/>
+        </w:rPr>
+        <w:t>CNPJ</w:t>
+      </w:r>
+      <w:r>
+        <w:rPr>
+          <w:lang w:eastAsia="pt-BR"/>
+        </w:rPr>
+        <w:t xml:space="preserve">( </w:t>
+      </w:r>
+      <w:r>
+        <w:rPr>
+          <w:lang w:eastAsia="pt-BR"/>
+        </w:rPr>
+        <w:t>TRABALHA</w:t>
+      </w:r>
+      <w:r>
+        <w:rPr>
+          <w:lang w:eastAsia="pt-BR"/>
+        </w:rPr>
+        <w:t xml:space="preserve">.CNPJ </w:t>
+      </w:r>
+      <w:r>
+        <w:rPr>
+          <w:lang w:eastAsia="pt-BR"/>
+        </w:rPr>
+        <w:t>)</w:t>
+      </w:r>
+      <w:bookmarkStart w:id="4" w:name="_GoBack"/>
       <w:bookmarkEnd w:id="4"/>
-    </w:p>
-    <w:p>
-      <w:pPr>
-        <w:rPr>
-          <w:lang w:eastAsia="pt-BR"/>
-        </w:rPr>
-      </w:pPr>
+      <w:r>
+        <w:rPr>
+          <w:lang w:eastAsia="pt-BR"/>
+        </w:rPr>
+        <w:t>);</w:t>
+      </w:r>
     </w:p>
     <w:p>
       <w:pPr>
@@ -5274,12 +6240,13 @@
           <w:lang w:eastAsia="pt-BR"/>
         </w:rPr>
       </w:pPr>
-      <w:r>
-        <w:rPr>
-          <w:b/>
-          <w:lang w:eastAsia="pt-BR"/>
-        </w:rPr>
-        <w:t>ENTREGADOR</w:t>
+      <w:proofErr w:type="gramStart"/>
+      <w:r>
+        <w:rPr>
+          <w:b/>
+          <w:lang w:eastAsia="pt-BR"/>
+        </w:rPr>
+        <w:t>CATEGORIA</w:t>
       </w:r>
       <w:r>
         <w:rPr>
@@ -5287,18 +6254,285 @@
         </w:rPr>
         <w:t xml:space="preserve">( </w:t>
       </w:r>
+      <w:proofErr w:type="spellStart"/>
       <w:r>
         <w:rPr>
           <w:u w:val="single"/>
           <w:lang w:eastAsia="pt-BR"/>
         </w:rPr>
+        <w:t>codigo</w:t>
+      </w:r>
+      <w:proofErr w:type="gramEnd"/>
+      <w:r>
+        <w:rPr>
+          <w:u w:val="single"/>
+          <w:lang w:eastAsia="pt-BR"/>
+        </w:rPr>
+        <w:t>_num_filho</w:t>
+      </w:r>
+      <w:proofErr w:type="spellEnd"/>
+      <w:r>
+        <w:rPr>
+          <w:lang w:eastAsia="pt-BR"/>
+        </w:rPr>
+        <w:t xml:space="preserve">, </w:t>
+      </w:r>
+      <w:proofErr w:type="spellStart"/>
+      <w:r>
+        <w:rPr>
+          <w:lang w:eastAsia="pt-BR"/>
+        </w:rPr>
+        <w:t>descricao</w:t>
+      </w:r>
+      <w:proofErr w:type="spellEnd"/>
+      <w:r>
+        <w:rPr>
+          <w:lang w:eastAsia="pt-BR"/>
+        </w:rPr>
+        <w:t xml:space="preserve">, </w:t>
+      </w:r>
+      <w:proofErr w:type="spellStart"/>
+      <w:r>
+        <w:rPr>
+          <w:lang w:eastAsia="pt-BR"/>
+        </w:rPr>
+        <w:t>codigo_num_pai</w:t>
+      </w:r>
+      <w:proofErr w:type="spellEnd"/>
+      <w:r>
+        <w:rPr>
+          <w:lang w:eastAsia="pt-BR"/>
+        </w:rPr>
+        <w:t xml:space="preserve">( </w:t>
+      </w:r>
+      <w:proofErr w:type="spellStart"/>
+      <w:r>
+        <w:rPr>
+          <w:lang w:eastAsia="pt-BR"/>
+        </w:rPr>
+        <w:t>CATEGORIA.codigo_num_filho</w:t>
+      </w:r>
+      <w:proofErr w:type="spellEnd"/>
+      <w:r>
+        <w:rPr>
+          <w:lang w:eastAsia="pt-BR"/>
+        </w:rPr>
+        <w:t xml:space="preserve"> ) );</w:t>
+      </w:r>
+    </w:p>
+    <w:p>
+      <w:pPr>
+        <w:jc w:val="left"/>
+        <w:rPr>
+          <w:lang w:eastAsia="pt-BR"/>
+        </w:rPr>
+      </w:pPr>
+      <w:proofErr w:type="gramStart"/>
+      <w:r>
+        <w:rPr>
+          <w:b/>
+          <w:lang w:eastAsia="pt-BR"/>
+        </w:rPr>
+        <w:t>PIZZA</w:t>
+      </w:r>
+      <w:r>
+        <w:rPr>
+          <w:lang w:eastAsia="pt-BR"/>
+        </w:rPr>
+        <w:t xml:space="preserve">( </w:t>
+      </w:r>
+      <w:r>
+        <w:rPr>
+          <w:u w:val="single"/>
+          <w:lang w:eastAsia="pt-BR"/>
+        </w:rPr>
+        <w:t>nome</w:t>
+      </w:r>
+      <w:proofErr w:type="gramEnd"/>
+      <w:r>
+        <w:rPr>
+          <w:lang w:eastAsia="pt-BR"/>
+        </w:rPr>
+        <w:t xml:space="preserve">, </w:t>
+      </w:r>
+      <w:r>
+        <w:rPr>
+          <w:u w:val="single"/>
+          <w:lang w:eastAsia="pt-BR"/>
+        </w:rPr>
+        <w:t>CNPJ</w:t>
+      </w:r>
+      <w:r>
+        <w:rPr>
+          <w:lang w:eastAsia="pt-BR"/>
+        </w:rPr>
+        <w:t xml:space="preserve">( PIZZARIA.CNPJ ), </w:t>
+      </w:r>
+      <w:proofErr w:type="spellStart"/>
+      <w:r>
+        <w:rPr>
+          <w:lang w:eastAsia="pt-BR"/>
+        </w:rPr>
+        <w:t>preco</w:t>
+      </w:r>
+      <w:proofErr w:type="spellEnd"/>
+      <w:r>
+        <w:rPr>
+          <w:lang w:eastAsia="pt-BR"/>
+        </w:rPr>
+        <w:t xml:space="preserve">, </w:t>
+      </w:r>
+      <w:proofErr w:type="spellStart"/>
+      <w:r>
+        <w:rPr>
+          <w:u w:val="single"/>
+          <w:lang w:eastAsia="pt-BR"/>
+        </w:rPr>
+        <w:t>codigo_num_filho</w:t>
+      </w:r>
+      <w:proofErr w:type="spellEnd"/>
+      <w:r>
+        <w:rPr>
+          <w:lang w:eastAsia="pt-BR"/>
+        </w:rPr>
+        <w:t xml:space="preserve">( </w:t>
+      </w:r>
+      <w:proofErr w:type="spellStart"/>
+      <w:r>
+        <w:rPr>
+          <w:lang w:eastAsia="pt-BR"/>
+        </w:rPr>
+        <w:t>CATEGORIA.codigo_num_filho</w:t>
+      </w:r>
+      <w:proofErr w:type="spellEnd"/>
+      <w:r>
+        <w:rPr>
+          <w:lang w:eastAsia="pt-BR"/>
+        </w:rPr>
+        <w:t xml:space="preserve"> )</w:t>
+      </w:r>
+      <w:r>
+        <w:rPr>
+          <w:lang w:eastAsia="pt-BR"/>
+        </w:rPr>
+        <w:t xml:space="preserve"> )</w:t>
+      </w:r>
+      <w:r>
+        <w:rPr>
+          <w:lang w:eastAsia="pt-BR"/>
+        </w:rPr>
+        <w:t>;</w:t>
+      </w:r>
+    </w:p>
+    <w:p>
+      <w:pPr>
+        <w:jc w:val="left"/>
+        <w:rPr>
+          <w:lang w:eastAsia="pt-BR"/>
+        </w:rPr>
+      </w:pPr>
+      <w:r>
+        <w:rPr>
+          <w:b/>
+          <w:lang w:eastAsia="pt-BR"/>
+        </w:rPr>
+        <w:t>TEM_</w:t>
+      </w:r>
+      <w:proofErr w:type="gramStart"/>
+      <w:r>
+        <w:rPr>
+          <w:b/>
+          <w:lang w:eastAsia="pt-BR"/>
+        </w:rPr>
+        <w:t>P</w:t>
+      </w:r>
+      <w:r>
+        <w:rPr>
+          <w:lang w:eastAsia="pt-BR"/>
+        </w:rPr>
+        <w:t xml:space="preserve">( </w:t>
+      </w:r>
+      <w:r>
+        <w:rPr>
+          <w:u w:val="single"/>
+          <w:lang w:eastAsia="pt-BR"/>
+        </w:rPr>
         <w:t>ID</w:t>
       </w:r>
-      <w:r>
-        <w:rPr>
-          <w:lang w:eastAsia="pt-BR"/>
-        </w:rPr>
-        <w:t>, data_nasc, nome, endereco, placa);</w:t>
+      <w:proofErr w:type="gramEnd"/>
+      <w:r>
+        <w:rPr>
+          <w:lang w:eastAsia="pt-BR"/>
+        </w:rPr>
+        <w:t xml:space="preserve">( PEDIDO.ID ), </w:t>
+      </w:r>
+      <w:r>
+        <w:rPr>
+          <w:u w:val="single"/>
+          <w:lang w:eastAsia="pt-BR"/>
+        </w:rPr>
+        <w:t>CNPJ</w:t>
+      </w:r>
+      <w:r>
+        <w:rPr>
+          <w:lang w:eastAsia="pt-BR"/>
+        </w:rPr>
+        <w:t>(</w:t>
+      </w:r>
+      <w:r>
+        <w:rPr>
+          <w:lang w:eastAsia="pt-BR"/>
+        </w:rPr>
+        <w:t xml:space="preserve"> PIZZA</w:t>
+      </w:r>
+      <w:r>
+        <w:rPr>
+          <w:lang w:eastAsia="pt-BR"/>
+        </w:rPr>
+        <w:t xml:space="preserve">.CNPJ ), </w:t>
+      </w:r>
+      <w:proofErr w:type="spellStart"/>
+      <w:r>
+        <w:rPr>
+          <w:u w:val="single"/>
+          <w:lang w:eastAsia="pt-BR"/>
+        </w:rPr>
+        <w:t>nome_p</w:t>
+      </w:r>
+      <w:proofErr w:type="spellEnd"/>
+      <w:r>
+        <w:rPr>
+          <w:lang w:eastAsia="pt-BR"/>
+        </w:rPr>
+        <w:t xml:space="preserve">( </w:t>
+      </w:r>
+      <w:proofErr w:type="spellStart"/>
+      <w:r>
+        <w:rPr>
+          <w:lang w:eastAsia="pt-BR"/>
+        </w:rPr>
+        <w:t>PIZZA.nome</w:t>
+      </w:r>
+      <w:proofErr w:type="spellEnd"/>
+      <w:r>
+        <w:rPr>
+          <w:lang w:eastAsia="pt-BR"/>
+        </w:rPr>
+        <w:t xml:space="preserve"> ), </w:t>
+      </w:r>
+      <w:proofErr w:type="spellStart"/>
+      <w:r>
+        <w:rPr>
+          <w:lang w:eastAsia="pt-BR"/>
+        </w:rPr>
+        <w:t>quant_molho</w:t>
+      </w:r>
+      <w:proofErr w:type="spellEnd"/>
+      <w:r>
+        <w:rPr>
+          <w:lang w:eastAsia="pt-BR"/>
+        </w:rPr>
+        <w:t>, massa, borda );</w:t>
       </w:r>
     </w:p>
     <w:p>
@@ -5308,12 +6542,13 @@
           <w:lang w:eastAsia="pt-BR"/>
         </w:rPr>
       </w:pPr>
-      <w:r>
-        <w:rPr>
-          <w:b/>
-          <w:lang w:eastAsia="pt-BR"/>
-        </w:rPr>
-        <w:t>DONO_DE_NEGOCIO</w:t>
+      <w:proofErr w:type="gramStart"/>
+      <w:r>
+        <w:rPr>
+          <w:b/>
+          <w:lang w:eastAsia="pt-BR"/>
+        </w:rPr>
+        <w:t>ACOMPANHAMENTO</w:t>
       </w:r>
       <w:r>
         <w:rPr>
@@ -5321,18 +6556,152 @@
         </w:rPr>
         <w:t xml:space="preserve">( </w:t>
       </w:r>
+      <w:proofErr w:type="spellStart"/>
       <w:r>
         <w:rPr>
           <w:u w:val="single"/>
           <w:lang w:eastAsia="pt-BR"/>
         </w:rPr>
+        <w:t>codigo</w:t>
+      </w:r>
+      <w:proofErr w:type="spellEnd"/>
+      <w:proofErr w:type="gramEnd"/>
+      <w:r>
+        <w:rPr>
+          <w:lang w:eastAsia="pt-BR"/>
+        </w:rPr>
+        <w:t xml:space="preserve">, </w:t>
+      </w:r>
+      <w:r>
+        <w:rPr>
+          <w:u w:val="single"/>
+          <w:lang w:eastAsia="pt-BR"/>
+        </w:rPr>
+        <w:t>CNPJ</w:t>
+      </w:r>
+      <w:r>
+        <w:rPr>
+          <w:lang w:eastAsia="pt-BR"/>
+        </w:rPr>
+        <w:t xml:space="preserve">( PIZZARIA.CNPJ ), </w:t>
+      </w:r>
+      <w:proofErr w:type="spellStart"/>
+      <w:r>
+        <w:rPr>
+          <w:lang w:eastAsia="pt-BR"/>
+        </w:rPr>
+        <w:t>descricao</w:t>
+      </w:r>
+      <w:proofErr w:type="spellEnd"/>
+      <w:r>
+        <w:rPr>
+          <w:lang w:eastAsia="pt-BR"/>
+        </w:rPr>
+        <w:t xml:space="preserve">, nome, tipo, </w:t>
+      </w:r>
+      <w:proofErr w:type="spellStart"/>
+      <w:r>
+        <w:rPr>
+          <w:lang w:eastAsia="pt-BR"/>
+        </w:rPr>
+        <w:t>preco</w:t>
+      </w:r>
+      <w:proofErr w:type="spellEnd"/>
+      <w:r>
+        <w:rPr>
+          <w:lang w:eastAsia="pt-BR"/>
+        </w:rPr>
+        <w:t xml:space="preserve"> );</w:t>
+      </w:r>
+    </w:p>
+    <w:p>
+      <w:pPr>
+        <w:jc w:val="left"/>
+        <w:rPr>
+          <w:lang w:eastAsia="pt-BR"/>
+        </w:rPr>
+      </w:pPr>
+      <w:r>
+        <w:rPr>
+          <w:b/>
+          <w:lang w:eastAsia="pt-BR"/>
+        </w:rPr>
+        <w:t xml:space="preserve">TEM_A </w:t>
+      </w:r>
+      <w:proofErr w:type="gramStart"/>
+      <w:r>
+        <w:rPr>
+          <w:lang w:eastAsia="pt-BR"/>
+        </w:rPr>
+        <w:t xml:space="preserve">( </w:t>
+      </w:r>
+      <w:r>
+        <w:rPr>
+          <w:u w:val="single"/>
+          <w:lang w:eastAsia="pt-BR"/>
+        </w:rPr>
         <w:t>ID</w:t>
       </w:r>
-      <w:r>
-        <w:rPr>
-          <w:lang w:eastAsia="pt-BR"/>
-        </w:rPr>
-        <w:t>, data_nasc, nome, endereco, linkedin);</w:t>
+      <w:proofErr w:type="gramEnd"/>
+      <w:r>
+        <w:rPr>
+          <w:lang w:eastAsia="pt-BR"/>
+        </w:rPr>
+        <w:t xml:space="preserve">( PEDIDO.ID ), </w:t>
+      </w:r>
+      <w:proofErr w:type="spellStart"/>
+      <w:r>
+        <w:rPr>
+          <w:u w:val="single"/>
+          <w:lang w:eastAsia="pt-BR"/>
+        </w:rPr>
+        <w:t>codigo</w:t>
+      </w:r>
+      <w:proofErr w:type="spellEnd"/>
+      <w:r>
+        <w:rPr>
+          <w:lang w:eastAsia="pt-BR"/>
+        </w:rPr>
+        <w:t xml:space="preserve">( </w:t>
+      </w:r>
+      <w:proofErr w:type="spellStart"/>
+      <w:r>
+        <w:rPr>
+          <w:lang w:eastAsia="pt-BR"/>
+        </w:rPr>
+        <w:t>ACOMPANHAMENTO.codigo</w:t>
+      </w:r>
+      <w:proofErr w:type="spellEnd"/>
+      <w:r>
+        <w:rPr>
+          <w:lang w:eastAsia="pt-BR"/>
+        </w:rPr>
+        <w:t xml:space="preserve"> ), </w:t>
+      </w:r>
+      <w:r>
+        <w:rPr>
+          <w:u w:val="single"/>
+          <w:lang w:eastAsia="pt-BR"/>
+        </w:rPr>
+        <w:t>CNPJ</w:t>
+      </w:r>
+      <w:r>
+        <w:rPr>
+          <w:lang w:eastAsia="pt-BR"/>
+        </w:rPr>
+        <w:t xml:space="preserve">( </w:t>
+      </w:r>
+      <w:r>
+        <w:rPr>
+          <w:lang w:eastAsia="pt-BR"/>
+        </w:rPr>
+        <w:t>ACOMPANHAMENTO</w:t>
+      </w:r>
+      <w:r>
+        <w:rPr>
+          <w:lang w:eastAsia="pt-BR"/>
+        </w:rPr>
+        <w:t>.CNPJ ), quantidade );</w:t>
       </w:r>
     </w:p>
     <w:p>
@@ -5347,7 +6716,15 @@
           <w:b/>
           <w:lang w:eastAsia="pt-BR"/>
         </w:rPr>
-        <w:t>CONSUMIDOR_FAMINTO</w:t>
+        <w:t>INGREDIENTE_</w:t>
+      </w:r>
+      <w:proofErr w:type="gramStart"/>
+      <w:r>
+        <w:rPr>
+          <w:b/>
+          <w:lang w:eastAsia="pt-BR"/>
+        </w:rPr>
+        <w:t>EXTRA</w:t>
       </w:r>
       <w:r>
         <w:rPr>
@@ -5362,23 +6739,26 @@
         </w:rPr>
         <w:t>ID</w:t>
       </w:r>
-      <w:r>
-        <w:rPr>
-          <w:lang w:eastAsia="pt-BR"/>
-        </w:rPr>
-        <w:t xml:space="preserve">, data_nasc, nome, endereco, </w:t>
-      </w:r>
-      <w:r>
-        <w:rPr>
-          <w:lang w:eastAsia="pt-BR"/>
-        </w:rPr>
-        <w:t>enderec</w:t>
-      </w:r>
-      <w:r>
-        <w:rPr>
-          <w:lang w:eastAsia="pt-BR"/>
-        </w:rPr>
-        <w:t>o_entrega);</w:t>
+      <w:proofErr w:type="gramEnd"/>
+      <w:r>
+        <w:rPr>
+          <w:lang w:eastAsia="pt-BR"/>
+        </w:rPr>
+        <w:t xml:space="preserve">, nome, </w:t>
+      </w:r>
+      <w:proofErr w:type="spellStart"/>
+      <w:r>
+        <w:rPr>
+          <w:lang w:eastAsia="pt-BR"/>
+        </w:rPr>
+        <w:t>preco</w:t>
+      </w:r>
+      <w:proofErr w:type="spellEnd"/>
+      <w:r>
+        <w:rPr>
+          <w:lang w:eastAsia="pt-BR"/>
+        </w:rPr>
+        <w:t xml:space="preserve"> );</w:t>
       </w:r>
     </w:p>
     <w:p>
@@ -5393,7 +6773,111 @@
           <w:b/>
           <w:lang w:eastAsia="pt-BR"/>
         </w:rPr>
-        <w:t>ANIMADOR</w:t>
+        <w:t>TEM_</w:t>
+      </w:r>
+      <w:proofErr w:type="gramStart"/>
+      <w:r>
+        <w:rPr>
+          <w:b/>
+          <w:lang w:eastAsia="pt-BR"/>
+        </w:rPr>
+        <w:t>I</w:t>
+      </w:r>
+      <w:r>
+        <w:rPr>
+          <w:lang w:eastAsia="pt-BR"/>
+        </w:rPr>
+        <w:t xml:space="preserve">( </w:t>
+      </w:r>
+      <w:r>
+        <w:rPr>
+          <w:u w:val="single"/>
+          <w:lang w:eastAsia="pt-BR"/>
+        </w:rPr>
+        <w:t>ID</w:t>
+      </w:r>
+      <w:proofErr w:type="gramEnd"/>
+      <w:r>
+        <w:rPr>
+          <w:u w:val="single"/>
+          <w:lang w:eastAsia="pt-BR"/>
+        </w:rPr>
+        <w:t>_P</w:t>
+      </w:r>
+      <w:r>
+        <w:rPr>
+          <w:lang w:eastAsia="pt-BR"/>
+        </w:rPr>
+        <w:t xml:space="preserve">( PEDIDO.ID ), </w:t>
+      </w:r>
+      <w:r>
+        <w:rPr>
+          <w:u w:val="single"/>
+          <w:lang w:eastAsia="pt-BR"/>
+        </w:rPr>
+        <w:t>ID_I</w:t>
+      </w:r>
+      <w:r>
+        <w:rPr>
+          <w:lang w:eastAsia="pt-BR"/>
+        </w:rPr>
+        <w:t>( INGREDIENTE_EXTRA.ID ));</w:t>
+      </w:r>
+    </w:p>
+    <w:p>
+      <w:pPr>
+        <w:jc w:val="left"/>
+        <w:rPr>
+          <w:lang w:eastAsia="pt-BR"/>
+        </w:rPr>
+      </w:pPr>
+      <w:r>
+        <w:rPr>
+          <w:b/>
+          <w:lang w:eastAsia="pt-BR"/>
+        </w:rPr>
+        <w:t>PARA</w:t>
+      </w:r>
+      <w:r>
+        <w:rPr>
+          <w:lang w:eastAsia="pt-BR"/>
+        </w:rPr>
+        <w:t xml:space="preserve"> </w:t>
+      </w:r>
+      <w:proofErr w:type="gramStart"/>
+      <w:r>
+        <w:rPr>
+          <w:lang w:eastAsia="pt-BR"/>
+        </w:rPr>
+        <w:t xml:space="preserve">( </w:t>
+      </w:r>
+      <w:r>
+        <w:rPr>
+          <w:u w:val="single"/>
+          <w:lang w:eastAsia="pt-BR"/>
+        </w:rPr>
+        <w:t>ID</w:t>
+      </w:r>
+      <w:proofErr w:type="gramEnd"/>
+      <w:r>
+        <w:rPr>
+          <w:u w:val="single"/>
+          <w:lang w:eastAsia="pt-BR"/>
+        </w:rPr>
+        <w:t>_I</w:t>
+      </w:r>
+      <w:r>
+        <w:rPr>
+          <w:lang w:eastAsia="pt-BR"/>
+        </w:rPr>
+        <w:t xml:space="preserve">( INGREDIENTE_EXTRA.ID ), </w:t>
+      </w:r>
+      <w:r>
+        <w:rPr>
+          <w:u w:val="single"/>
+          <w:lang w:eastAsia="pt-BR"/>
+        </w:rPr>
+        <w:t>CNPJ</w:t>
       </w:r>
       <w:r>
         <w:rPr>
@@ -5405,50 +6889,42 @@
         <w:rPr>
           <w:lang w:eastAsia="pt-BR"/>
         </w:rPr>
-        <w:t xml:space="preserve"> </w:t>
-      </w:r>
+        <w:t xml:space="preserve"> PIZZA</w:t>
+      </w:r>
+      <w:r>
+        <w:rPr>
+          <w:lang w:eastAsia="pt-BR"/>
+        </w:rPr>
+        <w:t xml:space="preserve">.CNPJ ), </w:t>
+      </w:r>
+      <w:proofErr w:type="spellStart"/>
       <w:r>
         <w:rPr>
           <w:u w:val="single"/>
           <w:lang w:eastAsia="pt-BR"/>
         </w:rPr>
-        <w:t>ID</w:t>
-      </w:r>
-      <w:r>
-        <w:rPr>
-          <w:lang w:eastAsia="pt-BR"/>
-        </w:rPr>
-        <w:t>(ENTREGADOR.ID)</w:t>
-      </w:r>
-      <w:r>
-        <w:rPr>
-          <w:lang w:eastAsia="pt-BR"/>
-        </w:rPr>
-        <w:t xml:space="preserve">, </w:t>
-      </w:r>
-      <w:r>
-        <w:rPr>
-          <w:lang w:eastAsia="pt-BR"/>
-        </w:rPr>
-        <w:t>bibliografia, preco, nome_artistico</w:t>
-      </w:r>
-      <w:r>
-        <w:rPr>
-          <w:lang w:eastAsia="pt-BR"/>
-        </w:rPr>
-        <w:t xml:space="preserve"> </w:t>
-      </w:r>
-      <w:r>
-        <w:rPr>
-          <w:lang w:eastAsia="pt-BR"/>
-        </w:rPr>
-        <w:t>)</w:t>
-      </w:r>
-      <w:r>
-        <w:rPr>
-          <w:lang w:eastAsia="pt-BR"/>
-        </w:rPr>
-        <w:t>;</w:t>
+        <w:t>nome_p</w:t>
+      </w:r>
+      <w:proofErr w:type="spellEnd"/>
+      <w:r>
+        <w:rPr>
+          <w:lang w:eastAsia="pt-BR"/>
+        </w:rPr>
+        <w:t xml:space="preserve">( </w:t>
+      </w:r>
+      <w:proofErr w:type="spellStart"/>
+      <w:r>
+        <w:rPr>
+          <w:lang w:eastAsia="pt-BR"/>
+        </w:rPr>
+        <w:t>PIZZA.nome</w:t>
+      </w:r>
+      <w:proofErr w:type="spellEnd"/>
+      <w:r>
+        <w:rPr>
+          <w:lang w:eastAsia="pt-BR"/>
+        </w:rPr>
+        <w:t xml:space="preserve"> ) );</w:t>
       </w:r>
     </w:p>
     <w:p>
@@ -5458,822 +6934,6 @@
           <w:lang w:eastAsia="pt-BR"/>
         </w:rPr>
       </w:pPr>
-      <w:r>
-        <w:rPr>
-          <w:b/>
-          <w:lang w:eastAsia="pt-BR"/>
-        </w:rPr>
-        <w:t>FORMA_PAGAMENTO</w:t>
-      </w:r>
-      <w:r>
-        <w:rPr>
-          <w:lang w:eastAsia="pt-BR"/>
-        </w:rPr>
-        <w:t xml:space="preserve">( </w:t>
-      </w:r>
-      <w:r>
-        <w:rPr>
-          <w:u w:val="single"/>
-          <w:lang w:eastAsia="pt-BR"/>
-        </w:rPr>
-        <w:t>nome</w:t>
-      </w:r>
-      <w:r>
-        <w:rPr>
-          <w:lang w:eastAsia="pt-BR"/>
-        </w:rPr>
-        <w:t xml:space="preserve"> );</w:t>
-      </w:r>
-    </w:p>
-    <w:p>
-      <w:pPr>
-        <w:jc w:val="left"/>
-        <w:rPr>
-          <w:u w:val="single"/>
-          <w:lang w:eastAsia="pt-BR"/>
-        </w:rPr>
-      </w:pPr>
-      <w:r>
-        <w:rPr>
-          <w:b/>
-          <w:lang w:eastAsia="pt-BR"/>
-        </w:rPr>
-        <w:t>PEDIDO</w:t>
-      </w:r>
-      <w:r>
-        <w:rPr>
-          <w:u w:val="single"/>
-          <w:lang w:eastAsia="pt-BR"/>
-        </w:rPr>
-        <w:t>( ID</w:t>
-      </w:r>
-      <w:r>
-        <w:rPr>
-          <w:lang w:eastAsia="pt-BR"/>
-        </w:rPr>
-        <w:t xml:space="preserve">, troco, bandeira, quantas_pessoas, horario_entrega, </w:t>
-      </w:r>
-      <w:r>
-        <w:rPr>
-          <w:lang w:eastAsia="pt-BR"/>
-        </w:rPr>
-        <w:t>hora</w:t>
-      </w:r>
-      <w:r>
-        <w:rPr>
-          <w:lang w:eastAsia="pt-BR"/>
-        </w:rPr>
-        <w:t>rio, data, custo_total, ID_E( ENTREGADOR.ID ), ID_F( CONSUMIDOR_FAMINTO.ID ), nome_fp( FORMA_PAGAMENTO.nome)</w:t>
-      </w:r>
-      <w:r>
-        <w:rPr>
-          <w:u w:val="single"/>
-          <w:lang w:eastAsia="pt-BR"/>
-        </w:rPr>
-        <w:t>);</w:t>
-      </w:r>
-    </w:p>
-    <w:p>
-      <w:pPr>
-        <w:jc w:val="left"/>
-        <w:rPr>
-          <w:lang w:eastAsia="pt-BR"/>
-        </w:rPr>
-      </w:pPr>
-      <w:r>
-        <w:rPr>
-          <w:b/>
-          <w:lang w:eastAsia="pt-BR"/>
-        </w:rPr>
-        <w:lastRenderedPageBreak/>
-        <w:t>PEDIDO_ENTRETENIMENTO</w:t>
-      </w:r>
-      <w:r>
-        <w:rPr>
-          <w:lang w:eastAsia="pt-BR"/>
-        </w:rPr>
-        <w:t xml:space="preserve">( </w:t>
-      </w:r>
-      <w:r>
-        <w:rPr>
-          <w:u w:val="single"/>
-          <w:lang w:eastAsia="pt-BR"/>
-        </w:rPr>
-        <w:t>ID</w:t>
-      </w:r>
-      <w:r>
-        <w:rPr>
-          <w:lang w:eastAsia="pt-BR"/>
-        </w:rPr>
-        <w:t>( PEDIDO.ID</w:t>
-      </w:r>
-      <w:r>
-        <w:rPr>
-          <w:lang w:eastAsia="pt-BR"/>
-        </w:rPr>
-        <w:t xml:space="preserve"> </w:t>
-      </w:r>
-      <w:r>
-        <w:rPr>
-          <w:lang w:eastAsia="pt-BR"/>
-        </w:rPr>
-        <w:t>), tipo, duracao,</w:t>
-      </w:r>
-      <w:r>
-        <w:rPr>
-          <w:lang w:eastAsia="pt-BR"/>
-        </w:rPr>
-        <w:t xml:space="preserve"> </w:t>
-      </w:r>
-      <w:r>
-        <w:rPr>
-          <w:lang w:eastAsia="pt-BR"/>
-        </w:rPr>
-        <w:t xml:space="preserve">ID_E( </w:t>
-      </w:r>
-      <w:r>
-        <w:rPr>
-          <w:lang w:eastAsia="pt-BR"/>
-        </w:rPr>
-        <w:t>ANIMADOR</w:t>
-      </w:r>
-      <w:r>
-        <w:rPr>
-          <w:lang w:eastAsia="pt-BR"/>
-        </w:rPr>
-        <w:t>.ID ), ID_F( CONSUMIDOR_FAMINTO.ID ))</w:t>
-      </w:r>
-      <w:r>
-        <w:rPr>
-          <w:lang w:eastAsia="pt-BR"/>
-        </w:rPr>
-        <w:t>;</w:t>
-      </w:r>
-    </w:p>
-    <w:p>
-      <w:pPr>
-        <w:jc w:val="left"/>
-        <w:rPr>
-          <w:lang w:eastAsia="pt-BR"/>
-        </w:rPr>
-      </w:pPr>
-      <w:r>
-        <w:rPr>
-          <w:b/>
-          <w:lang w:eastAsia="pt-BR"/>
-        </w:rPr>
-        <w:t>ENTREGA</w:t>
-      </w:r>
-      <w:r>
-        <w:rPr>
-          <w:lang w:eastAsia="pt-BR"/>
-        </w:rPr>
-        <w:t xml:space="preserve">( </w:t>
-      </w:r>
-      <w:r>
-        <w:rPr>
-          <w:u w:val="single"/>
-          <w:lang w:eastAsia="pt-BR"/>
-        </w:rPr>
-        <w:t>ID_P</w:t>
-      </w:r>
-      <w:r>
-        <w:rPr>
-          <w:lang w:eastAsia="pt-BR"/>
-        </w:rPr>
-        <w:t>( PEDIDO.ID ), ID_E( ENTREGADOR.ID ) );</w:t>
-      </w:r>
-    </w:p>
-    <w:p>
-      <w:pPr>
-        <w:jc w:val="left"/>
-        <w:rPr>
-          <w:lang w:eastAsia="pt-BR"/>
-        </w:rPr>
-      </w:pPr>
-      <w:r>
-        <w:rPr>
-          <w:b/>
-          <w:lang w:eastAsia="pt-BR"/>
-        </w:rPr>
-        <w:t>PIZZARIA</w:t>
-      </w:r>
-      <w:r>
-        <w:rPr>
-          <w:lang w:eastAsia="pt-BR"/>
-        </w:rPr>
-        <w:t xml:space="preserve">( </w:t>
-      </w:r>
-      <w:r>
-        <w:rPr>
-          <w:u w:val="single"/>
-          <w:lang w:eastAsia="pt-BR"/>
-        </w:rPr>
-        <w:t>CNPJ</w:t>
-      </w:r>
-      <w:r>
-        <w:rPr>
-          <w:lang w:eastAsia="pt-BR"/>
-        </w:rPr>
-        <w:t>, CEP, endereco, website, telefone, horario_abertura, horario_fechamento, ID( DONO_DE_NEGOCIO.ID ) );</w:t>
-      </w:r>
-    </w:p>
-    <w:p>
-      <w:pPr>
-        <w:jc w:val="left"/>
-        <w:rPr>
-          <w:lang w:eastAsia="pt-BR"/>
-        </w:rPr>
-      </w:pPr>
-      <w:r>
-        <w:rPr>
-          <w:b/>
-          <w:lang w:eastAsia="pt-BR"/>
-        </w:rPr>
-        <w:t>TRABALHA</w:t>
-      </w:r>
-      <w:r>
-        <w:rPr>
-          <w:b/>
-          <w:u w:val="single"/>
-          <w:lang w:eastAsia="pt-BR"/>
-        </w:rPr>
-        <w:t xml:space="preserve"> </w:t>
-      </w:r>
-      <w:r>
-        <w:rPr>
-          <w:lang w:eastAsia="pt-BR"/>
-        </w:rPr>
-        <w:t xml:space="preserve">( </w:t>
-      </w:r>
-      <w:r>
-        <w:rPr>
-          <w:u w:val="single"/>
-          <w:lang w:eastAsia="pt-BR"/>
-        </w:rPr>
-        <w:t>ID_E</w:t>
-      </w:r>
-      <w:r>
-        <w:rPr>
-          <w:lang w:eastAsia="pt-BR"/>
-        </w:rPr>
-        <w:t xml:space="preserve">( ANIMADOR.ID ), </w:t>
-      </w:r>
-      <w:r>
-        <w:rPr>
-          <w:u w:val="single"/>
-          <w:lang w:eastAsia="pt-BR"/>
-        </w:rPr>
-        <w:t>CNPJ</w:t>
-      </w:r>
-      <w:r>
-        <w:rPr>
-          <w:lang w:eastAsia="pt-BR"/>
-        </w:rPr>
-        <w:t>( PIZZARIA.CNPJ ) );</w:t>
-      </w:r>
-    </w:p>
-    <w:p>
-      <w:pPr>
-        <w:jc w:val="left"/>
-        <w:rPr>
-          <w:lang w:eastAsia="pt-BR"/>
-        </w:rPr>
-      </w:pPr>
-      <w:r>
-        <w:rPr>
-          <w:b/>
-          <w:lang w:eastAsia="pt-BR"/>
-        </w:rPr>
-        <w:t>DISPONIBILIDADE</w:t>
-      </w:r>
-      <w:r>
-        <w:rPr>
-          <w:lang w:eastAsia="pt-BR"/>
-        </w:rPr>
-        <w:t xml:space="preserve">( </w:t>
-      </w:r>
-      <w:r>
-        <w:rPr>
-          <w:u w:val="single"/>
-          <w:lang w:eastAsia="pt-BR"/>
-        </w:rPr>
-        <w:t>dia</w:t>
-      </w:r>
-      <w:r>
-        <w:rPr>
-          <w:lang w:eastAsia="pt-BR"/>
-        </w:rPr>
-        <w:t xml:space="preserve">, </w:t>
-      </w:r>
-      <w:r>
-        <w:rPr>
-          <w:u w:val="single"/>
-          <w:lang w:eastAsia="pt-BR"/>
-        </w:rPr>
-        <w:t>ID_E</w:t>
-      </w:r>
-      <w:r>
-        <w:rPr>
-          <w:lang w:eastAsia="pt-BR"/>
-        </w:rPr>
-        <w:t xml:space="preserve">( </w:t>
-      </w:r>
-      <w:r>
-        <w:rPr>
-          <w:lang w:eastAsia="pt-BR"/>
-        </w:rPr>
-        <w:t>TRABALHA</w:t>
-      </w:r>
-      <w:r>
-        <w:rPr>
-          <w:lang w:eastAsia="pt-BR"/>
-        </w:rPr>
-        <w:t xml:space="preserve">.ID ), </w:t>
-      </w:r>
-      <w:r>
-        <w:rPr>
-          <w:u w:val="single"/>
-          <w:lang w:eastAsia="pt-BR"/>
-        </w:rPr>
-        <w:t>CNPJ</w:t>
-      </w:r>
-      <w:r>
-        <w:rPr>
-          <w:lang w:eastAsia="pt-BR"/>
-        </w:rPr>
-        <w:t xml:space="preserve">( </w:t>
-      </w:r>
-      <w:r>
-        <w:rPr>
-          <w:lang w:eastAsia="pt-BR"/>
-        </w:rPr>
-        <w:t>TRABALHA</w:t>
-      </w:r>
-      <w:r>
-        <w:rPr>
-          <w:lang w:eastAsia="pt-BR"/>
-        </w:rPr>
-        <w:t>.CNPJ );</w:t>
-      </w:r>
-    </w:p>
-    <w:p>
-      <w:pPr>
-        <w:jc w:val="left"/>
-        <w:rPr>
-          <w:lang w:eastAsia="pt-BR"/>
-        </w:rPr>
-      </w:pPr>
-      <w:r>
-        <w:rPr>
-          <w:b/>
-          <w:lang w:eastAsia="pt-BR"/>
-        </w:rPr>
-        <w:t>CATEGORIA</w:t>
-      </w:r>
-      <w:r>
-        <w:rPr>
-          <w:lang w:eastAsia="pt-BR"/>
-        </w:rPr>
-        <w:t xml:space="preserve">( </w:t>
-      </w:r>
-      <w:r>
-        <w:rPr>
-          <w:u w:val="single"/>
-          <w:lang w:eastAsia="pt-BR"/>
-        </w:rPr>
-        <w:t>codigo_num_filho</w:t>
-      </w:r>
-      <w:r>
-        <w:rPr>
-          <w:lang w:eastAsia="pt-BR"/>
-        </w:rPr>
-        <w:t>, descricao, codigo_num_pai( CATEGORIA.codigo_num_filho ) );</w:t>
-      </w:r>
-    </w:p>
-    <w:p>
-      <w:pPr>
-        <w:jc w:val="left"/>
-        <w:rPr>
-          <w:lang w:eastAsia="pt-BR"/>
-        </w:rPr>
-      </w:pPr>
-      <w:r>
-        <w:rPr>
-          <w:b/>
-          <w:lang w:eastAsia="pt-BR"/>
-        </w:rPr>
-        <w:t>PIZZA</w:t>
-      </w:r>
-      <w:r>
-        <w:rPr>
-          <w:lang w:eastAsia="pt-BR"/>
-        </w:rPr>
-        <w:t xml:space="preserve">( </w:t>
-      </w:r>
-      <w:r>
-        <w:rPr>
-          <w:u w:val="single"/>
-          <w:lang w:eastAsia="pt-BR"/>
-        </w:rPr>
-        <w:t>nome</w:t>
-      </w:r>
-      <w:r>
-        <w:rPr>
-          <w:lang w:eastAsia="pt-BR"/>
-        </w:rPr>
-        <w:t xml:space="preserve">, </w:t>
-      </w:r>
-      <w:r>
-        <w:rPr>
-          <w:u w:val="single"/>
-          <w:lang w:eastAsia="pt-BR"/>
-        </w:rPr>
-        <w:t>CNPJ</w:t>
-      </w:r>
-      <w:r>
-        <w:rPr>
-          <w:lang w:eastAsia="pt-BR"/>
-        </w:rPr>
-        <w:t xml:space="preserve">( PIZZARIA.CNPJ ), preco, </w:t>
-      </w:r>
-      <w:r>
-        <w:rPr>
-          <w:u w:val="single"/>
-          <w:lang w:eastAsia="pt-BR"/>
-        </w:rPr>
-        <w:t>codigo_num_filho</w:t>
-      </w:r>
-      <w:r>
-        <w:rPr>
-          <w:lang w:eastAsia="pt-BR"/>
-        </w:rPr>
-        <w:t>( CATEGORIA.codigo_num_filho )</w:t>
-      </w:r>
-      <w:r>
-        <w:rPr>
-          <w:lang w:eastAsia="pt-BR"/>
-        </w:rPr>
-        <w:t xml:space="preserve"> )</w:t>
-      </w:r>
-      <w:r>
-        <w:rPr>
-          <w:lang w:eastAsia="pt-BR"/>
-        </w:rPr>
-        <w:t>;</w:t>
-      </w:r>
-    </w:p>
-    <w:p>
-      <w:pPr>
-        <w:jc w:val="left"/>
-        <w:rPr>
-          <w:lang w:eastAsia="pt-BR"/>
-        </w:rPr>
-      </w:pPr>
-      <w:r>
-        <w:rPr>
-          <w:b/>
-          <w:lang w:eastAsia="pt-BR"/>
-        </w:rPr>
-        <w:t>TEM_P</w:t>
-      </w:r>
-      <w:r>
-        <w:rPr>
-          <w:lang w:eastAsia="pt-BR"/>
-        </w:rPr>
-        <w:t xml:space="preserve">( </w:t>
-      </w:r>
-      <w:r>
-        <w:rPr>
-          <w:u w:val="single"/>
-          <w:lang w:eastAsia="pt-BR"/>
-        </w:rPr>
-        <w:t>ID</w:t>
-      </w:r>
-      <w:r>
-        <w:rPr>
-          <w:lang w:eastAsia="pt-BR"/>
-        </w:rPr>
-        <w:t xml:space="preserve">( PEDIDO.ID ), </w:t>
-      </w:r>
-      <w:r>
-        <w:rPr>
-          <w:u w:val="single"/>
-          <w:lang w:eastAsia="pt-BR"/>
-        </w:rPr>
-        <w:t>CNPJ</w:t>
-      </w:r>
-      <w:r>
-        <w:rPr>
-          <w:lang w:eastAsia="pt-BR"/>
-        </w:rPr>
-        <w:t>(</w:t>
-      </w:r>
-      <w:r>
-        <w:rPr>
-          <w:lang w:eastAsia="pt-BR"/>
-        </w:rPr>
-        <w:t xml:space="preserve"> PIZZA</w:t>
-      </w:r>
-      <w:r>
-        <w:rPr>
-          <w:lang w:eastAsia="pt-BR"/>
-        </w:rPr>
-        <w:t xml:space="preserve">.CNPJ ), </w:t>
-      </w:r>
-      <w:r>
-        <w:rPr>
-          <w:u w:val="single"/>
-          <w:lang w:eastAsia="pt-BR"/>
-        </w:rPr>
-        <w:t>nome_p</w:t>
-      </w:r>
-      <w:r>
-        <w:rPr>
-          <w:lang w:eastAsia="pt-BR"/>
-        </w:rPr>
-        <w:t>( PIZZA.nome ), quant_molho, massa, borda );</w:t>
-      </w:r>
-    </w:p>
-    <w:p>
-      <w:pPr>
-        <w:jc w:val="left"/>
-        <w:rPr>
-          <w:lang w:eastAsia="pt-BR"/>
-        </w:rPr>
-      </w:pPr>
-      <w:r>
-        <w:rPr>
-          <w:b/>
-          <w:lang w:eastAsia="pt-BR"/>
-        </w:rPr>
-        <w:t>ACOMPANHAMENTO</w:t>
-      </w:r>
-      <w:r>
-        <w:rPr>
-          <w:lang w:eastAsia="pt-BR"/>
-        </w:rPr>
-        <w:t xml:space="preserve">( </w:t>
-      </w:r>
-      <w:r>
-        <w:rPr>
-          <w:u w:val="single"/>
-          <w:lang w:eastAsia="pt-BR"/>
-        </w:rPr>
-        <w:t>codigo</w:t>
-      </w:r>
-      <w:r>
-        <w:rPr>
-          <w:lang w:eastAsia="pt-BR"/>
-        </w:rPr>
-        <w:t xml:space="preserve">, </w:t>
-      </w:r>
-      <w:r>
-        <w:rPr>
-          <w:u w:val="single"/>
-          <w:lang w:eastAsia="pt-BR"/>
-        </w:rPr>
-        <w:t>CNPJ</w:t>
-      </w:r>
-      <w:r>
-        <w:rPr>
-          <w:lang w:eastAsia="pt-BR"/>
-        </w:rPr>
-        <w:t>( PIZZARIA.CNPJ ), descricao, nome, tipo, preco );</w:t>
-      </w:r>
-    </w:p>
-    <w:p>
-      <w:pPr>
-        <w:jc w:val="left"/>
-        <w:rPr>
-          <w:lang w:eastAsia="pt-BR"/>
-        </w:rPr>
-      </w:pPr>
-      <w:r>
-        <w:rPr>
-          <w:b/>
-          <w:lang w:eastAsia="pt-BR"/>
-        </w:rPr>
-        <w:t xml:space="preserve">TEM_A </w:t>
-      </w:r>
-      <w:r>
-        <w:rPr>
-          <w:lang w:eastAsia="pt-BR"/>
-        </w:rPr>
-        <w:t xml:space="preserve">( </w:t>
-      </w:r>
-      <w:r>
-        <w:rPr>
-          <w:u w:val="single"/>
-          <w:lang w:eastAsia="pt-BR"/>
-        </w:rPr>
-        <w:t>ID</w:t>
-      </w:r>
-      <w:r>
-        <w:rPr>
-          <w:lang w:eastAsia="pt-BR"/>
-        </w:rPr>
-        <w:t xml:space="preserve">( PEDIDO.ID ), </w:t>
-      </w:r>
-      <w:r>
-        <w:rPr>
-          <w:u w:val="single"/>
-          <w:lang w:eastAsia="pt-BR"/>
-        </w:rPr>
-        <w:t>codigo</w:t>
-      </w:r>
-      <w:r>
-        <w:rPr>
-          <w:lang w:eastAsia="pt-BR"/>
-        </w:rPr>
-        <w:t xml:space="preserve">( ACOMPANHAMENTO.codigo ), </w:t>
-      </w:r>
-      <w:r>
-        <w:rPr>
-          <w:u w:val="single"/>
-          <w:lang w:eastAsia="pt-BR"/>
-        </w:rPr>
-        <w:t>CNPJ</w:t>
-      </w:r>
-      <w:r>
-        <w:rPr>
-          <w:lang w:eastAsia="pt-BR"/>
-        </w:rPr>
-        <w:t xml:space="preserve">( </w:t>
-      </w:r>
-      <w:r>
-        <w:rPr>
-          <w:lang w:eastAsia="pt-BR"/>
-        </w:rPr>
-        <w:t>ACOMPANHAMENTO</w:t>
-      </w:r>
-      <w:r>
-        <w:rPr>
-          <w:lang w:eastAsia="pt-BR"/>
-        </w:rPr>
-        <w:t>.CNPJ ), quantidade );</w:t>
-      </w:r>
-    </w:p>
-    <w:p>
-      <w:pPr>
-        <w:jc w:val="left"/>
-        <w:rPr>
-          <w:lang w:eastAsia="pt-BR"/>
-        </w:rPr>
-      </w:pPr>
-      <w:r>
-        <w:rPr>
-          <w:b/>
-          <w:lang w:eastAsia="pt-BR"/>
-        </w:rPr>
-        <w:t>INGREDIENTE_EXTRA</w:t>
-      </w:r>
-      <w:r>
-        <w:rPr>
-          <w:lang w:eastAsia="pt-BR"/>
-        </w:rPr>
-        <w:t xml:space="preserve">( </w:t>
-      </w:r>
-      <w:r>
-        <w:rPr>
-          <w:u w:val="single"/>
-          <w:lang w:eastAsia="pt-BR"/>
-        </w:rPr>
-        <w:t>ID</w:t>
-      </w:r>
-      <w:r>
-        <w:rPr>
-          <w:lang w:eastAsia="pt-BR"/>
-        </w:rPr>
-        <w:t>, nome, preco );</w:t>
-      </w:r>
-    </w:p>
-    <w:p>
-      <w:pPr>
-        <w:jc w:val="left"/>
-        <w:rPr>
-          <w:lang w:eastAsia="pt-BR"/>
-        </w:rPr>
-      </w:pPr>
-      <w:r>
-        <w:rPr>
-          <w:b/>
-          <w:lang w:eastAsia="pt-BR"/>
-        </w:rPr>
-        <w:t>TEM_I</w:t>
-      </w:r>
-      <w:r>
-        <w:rPr>
-          <w:lang w:eastAsia="pt-BR"/>
-        </w:rPr>
-        <w:t xml:space="preserve">( </w:t>
-      </w:r>
-      <w:r>
-        <w:rPr>
-          <w:u w:val="single"/>
-          <w:lang w:eastAsia="pt-BR"/>
-        </w:rPr>
-        <w:t>ID_P</w:t>
-      </w:r>
-      <w:r>
-        <w:rPr>
-          <w:lang w:eastAsia="pt-BR"/>
-        </w:rPr>
-        <w:t xml:space="preserve">( PEDIDO.ID ), </w:t>
-      </w:r>
-      <w:r>
-        <w:rPr>
-          <w:u w:val="single"/>
-          <w:lang w:eastAsia="pt-BR"/>
-        </w:rPr>
-        <w:t>ID_I</w:t>
-      </w:r>
-      <w:r>
-        <w:rPr>
-          <w:lang w:eastAsia="pt-BR"/>
-        </w:rPr>
-        <w:t>( INGREDIENTE_EXTRA.ID ));</w:t>
-      </w:r>
-    </w:p>
-    <w:p>
-      <w:pPr>
-        <w:jc w:val="left"/>
-        <w:rPr>
-          <w:lang w:eastAsia="pt-BR"/>
-        </w:rPr>
-      </w:pPr>
-      <w:r>
-        <w:rPr>
-          <w:b/>
-          <w:lang w:eastAsia="pt-BR"/>
-        </w:rPr>
-        <w:t>PARA</w:t>
-      </w:r>
-      <w:r>
-        <w:rPr>
-          <w:lang w:eastAsia="pt-BR"/>
-        </w:rPr>
-        <w:t xml:space="preserve"> ( </w:t>
-      </w:r>
-      <w:r>
-        <w:rPr>
-          <w:u w:val="single"/>
-          <w:lang w:eastAsia="pt-BR"/>
-        </w:rPr>
-        <w:t>ID_I</w:t>
-      </w:r>
-      <w:r>
-        <w:rPr>
-          <w:lang w:eastAsia="pt-BR"/>
-        </w:rPr>
-        <w:t xml:space="preserve">( INGREDIENTE_EXTRA.ID ), </w:t>
-      </w:r>
-      <w:r>
-        <w:rPr>
-          <w:u w:val="single"/>
-          <w:lang w:eastAsia="pt-BR"/>
-        </w:rPr>
-        <w:t>CNPJ</w:t>
-      </w:r>
-      <w:r>
-        <w:rPr>
-          <w:lang w:eastAsia="pt-BR"/>
-        </w:rPr>
-        <w:t>(</w:t>
-      </w:r>
-      <w:r>
-        <w:rPr>
-          <w:lang w:eastAsia="pt-BR"/>
-        </w:rPr>
-        <w:t xml:space="preserve"> PIZZA</w:t>
-      </w:r>
-      <w:r>
-        <w:rPr>
-          <w:lang w:eastAsia="pt-BR"/>
-        </w:rPr>
-        <w:t xml:space="preserve">.CNPJ ), </w:t>
-      </w:r>
-      <w:r>
-        <w:rPr>
-          <w:u w:val="single"/>
-          <w:lang w:eastAsia="pt-BR"/>
-        </w:rPr>
-        <w:t>nome_p</w:t>
-      </w:r>
-      <w:r>
-        <w:rPr>
-          <w:lang w:eastAsia="pt-BR"/>
-        </w:rPr>
-        <w:t>( PIZZA.nome ) );</w:t>
-      </w:r>
-    </w:p>
-    <w:p>
-      <w:pPr>
-        <w:jc w:val="left"/>
-        <w:rPr>
-          <w:lang w:eastAsia="pt-BR"/>
-        </w:rPr>
-      </w:pPr>
     </w:p>
     <w:p>
       <w:pPr>
@@ -6309,7 +6969,21 @@
         <w:rPr>
           <w:lang w:eastAsia="pt-BR"/>
         </w:rPr>
-        <w:t>ABSTRAÇÃO DE GENERALIZAÇÃO E ESPECIALIZAÇÃO DE USUÁRIO PARA CONSUMIDOR FAMINTO, ENTREGADOR E  DONO DE NEGÓCIO:</w:t>
+        <w:t xml:space="preserve">ABSTRAÇÃO DE GENERALIZAÇÃO E ESPECIALIZAÇÃO DE USUÁRIO PARA CONSUMIDOR FAMINTO, ENTREGADOR </w:t>
+      </w:r>
+      <w:proofErr w:type="gramStart"/>
+      <w:r>
+        <w:rPr>
+          <w:lang w:eastAsia="pt-BR"/>
+        </w:rPr>
+        <w:t>E  DONO</w:t>
+      </w:r>
+      <w:proofErr w:type="gramEnd"/>
+      <w:r>
+        <w:rPr>
+          <w:lang w:eastAsia="pt-BR"/>
+        </w:rPr>
+        <w:t xml:space="preserve"> DE NEGÓCIO:</w:t>
       </w:r>
     </w:p>
     <w:p>
@@ -6331,7 +7005,14 @@
         </w:rPr>
         <w:lastRenderedPageBreak/>
         <w:tab/>
-        <w:t xml:space="preserve">Foram construídas três tabelas, sendo que cada tabela carrega os atributos do USUARIO do modelo conceitual( </w:t>
+        <w:t xml:space="preserve">Foram construídas três tabelas, sendo que cada tabela carrega os atributos do USUARIO do modelo </w:t>
+      </w:r>
+      <w:proofErr w:type="gramStart"/>
+      <w:r>
+        <w:rPr>
+          <w:lang w:eastAsia="pt-BR"/>
+        </w:rPr>
+        <w:t xml:space="preserve">conceitual( </w:t>
       </w:r>
       <w:r>
         <w:rPr>
@@ -6340,11 +7021,40 @@
         </w:rPr>
         <w:t>ID</w:t>
       </w:r>
-      <w:r>
-        <w:rPr>
-          <w:lang w:eastAsia="pt-BR"/>
-        </w:rPr>
-        <w:t>, data_nasc, nome, endereco ). O motivo por trás desta escolha está: facilidade para consultar a tabela “CONSUMIDOR_FAMINTO”, à qual estará sempre sendo consultada para novos pedidos (serviço principal do aplicativo). Desta forma não é necessário consultar toda a tabela “USUARIO” (caso ela existisse)</w:t>
+      <w:proofErr w:type="gramEnd"/>
+      <w:r>
+        <w:rPr>
+          <w:lang w:eastAsia="pt-BR"/>
+        </w:rPr>
+        <w:t xml:space="preserve">, </w:t>
+      </w:r>
+      <w:proofErr w:type="spellStart"/>
+      <w:r>
+        <w:rPr>
+          <w:lang w:eastAsia="pt-BR"/>
+        </w:rPr>
+        <w:t>data_nasc</w:t>
+      </w:r>
+      <w:proofErr w:type="spellEnd"/>
+      <w:r>
+        <w:rPr>
+          <w:lang w:eastAsia="pt-BR"/>
+        </w:rPr>
+        <w:t xml:space="preserve">, nome, </w:t>
+      </w:r>
+      <w:proofErr w:type="spellStart"/>
+      <w:r>
+        <w:rPr>
+          <w:lang w:eastAsia="pt-BR"/>
+        </w:rPr>
+        <w:t>endereco</w:t>
+      </w:r>
+      <w:proofErr w:type="spellEnd"/>
+      <w:r>
+        <w:rPr>
+          <w:lang w:eastAsia="pt-BR"/>
+        </w:rPr>
+        <w:t xml:space="preserve"> ). O motivo por trás desta escolha está: facilidade para consultar a tabela “CONSUMIDOR_FAMINTO”, à qual estará sempre sendo consultada para novos pedidos (serviço principal do aplicativo). Desta forma não é necessário consultar toda a tabela “USUARIO” (caso ela existisse)</w:t>
       </w:r>
       <w:r>
         <w:rPr>
@@ -6401,12 +7111,37 @@
         <w:tab/>
         <w:t>Para animador, foi construído uma nova tabela “ANIMADOR”, e esta tabela aponta para a tabela “ENTREGADOR”, herdando sua chave primária (</w:t>
       </w:r>
+      <w:proofErr w:type="spellStart"/>
       <w:r>
         <w:rPr>
           <w:i/>
           <w:lang w:eastAsia="pt-BR"/>
         </w:rPr>
-        <w:t>Primary Foreing Key</w:t>
+        <w:t>Primary</w:t>
+      </w:r>
+      <w:proofErr w:type="spellEnd"/>
+      <w:r>
+        <w:rPr>
+          <w:i/>
+          <w:lang w:eastAsia="pt-BR"/>
+        </w:rPr>
+        <w:t xml:space="preserve"> </w:t>
+      </w:r>
+      <w:proofErr w:type="spellStart"/>
+      <w:r>
+        <w:rPr>
+          <w:i/>
+          <w:lang w:eastAsia="pt-BR"/>
+        </w:rPr>
+        <w:t>Foreing</w:t>
+      </w:r>
+      <w:proofErr w:type="spellEnd"/>
+      <w:r>
+        <w:rPr>
+          <w:i/>
+          <w:lang w:eastAsia="pt-BR"/>
+        </w:rPr>
+        <w:t xml:space="preserve"> Key</w:t>
       </w:r>
       <w:r>
         <w:rPr>
@@ -6482,6 +7217,7 @@
         </w:rPr>
         <w:t>PFK</w:t>
       </w:r>
+      <w:proofErr w:type="gramStart"/>
       <w:r>
         <w:rPr>
           <w:lang w:eastAsia="pt-BR"/>
@@ -6498,7 +7234,14 @@
         <w:rPr>
           <w:lang w:eastAsia="pt-BR"/>
         </w:rPr>
-        <w:t>, ao herdar a chave primária da outra tabela, estamos herdando os atributos por efeito indireto. Vantagens: evitar valores nulos, facilidade de manutenção das tabelas PEDIDO e PEDIDO_ENTRETENIMENTO. Desvantagens: para maiores informações é necessário realizar duas consultas.</w:t>
+        <w:t>,</w:t>
+      </w:r>
+      <w:proofErr w:type="gramEnd"/>
+      <w:r>
+        <w:rPr>
+          <w:lang w:eastAsia="pt-BR"/>
+        </w:rPr>
+        <w:t xml:space="preserve"> ao herdar a chave primária da outra tabela, estamos herdando os atributos por efeito indireto. Vantagens: evitar valores nulos, facilidade de manutenção das tabelas PEDIDO e PEDIDO_ENTRETENIMENTO. Desvantagens: para maiores informações é necessário realizar duas consultas.</w:t>
       </w:r>
     </w:p>
     <w:p>
@@ -6548,7 +7291,35 @@
         </w:rPr>
         <w:lastRenderedPageBreak/>
         <w:tab/>
-        <w:t>A chave extrangeira (FK) estará localizada na entidade N pois não existe risco de possuir valores nulos em suas tuplas.</w:t>
+        <w:t xml:space="preserve">A chave </w:t>
+      </w:r>
+      <w:proofErr w:type="spellStart"/>
+      <w:r>
+        <w:rPr>
+          <w:lang w:eastAsia="pt-BR"/>
+        </w:rPr>
+        <w:t>extrangeira</w:t>
+      </w:r>
+      <w:proofErr w:type="spellEnd"/>
+      <w:r>
+        <w:rPr>
+          <w:lang w:eastAsia="pt-BR"/>
+        </w:rPr>
+        <w:t xml:space="preserve"> (FK) estará localizada na entidade N pois não existe risco de possuir valores nulos em suas </w:t>
+      </w:r>
+      <w:proofErr w:type="spellStart"/>
+      <w:r>
+        <w:rPr>
+          <w:lang w:eastAsia="pt-BR"/>
+        </w:rPr>
+        <w:t>tuplas</w:t>
+      </w:r>
+      <w:proofErr w:type="spellEnd"/>
+      <w:r>
+        <w:rPr>
+          <w:lang w:eastAsia="pt-BR"/>
+        </w:rPr>
+        <w:t>.</w:t>
       </w:r>
     </w:p>
     <w:p>
@@ -6751,7 +7522,35 @@
         <w:rPr>
           <w:lang w:eastAsia="pt-BR"/>
         </w:rPr>
-        <w:t xml:space="preserve">evitar valores nulos em tuplas, uma nova tabela foi criada, sendo sua chave primária o valor da chave primária da entidade do lado N. O motivo pelo qual não é necessário considerar a outra chave extrangeira como chave primária, dá-se à sua cardinalidade. </w:t>
+        <w:t xml:space="preserve">evitar valores nulos em </w:t>
+      </w:r>
+      <w:proofErr w:type="spellStart"/>
+      <w:r>
+        <w:rPr>
+          <w:lang w:eastAsia="pt-BR"/>
+        </w:rPr>
+        <w:t>tuplas</w:t>
+      </w:r>
+      <w:proofErr w:type="spellEnd"/>
+      <w:r>
+        <w:rPr>
+          <w:lang w:eastAsia="pt-BR"/>
+        </w:rPr>
+        <w:t xml:space="preserve">, uma nova tabela foi criada, sendo sua chave primária o valor da chave primária da entidade do lado N. O motivo pelo qual não é necessário considerar a outra chave </w:t>
+      </w:r>
+      <w:proofErr w:type="spellStart"/>
+      <w:r>
+        <w:rPr>
+          <w:lang w:eastAsia="pt-BR"/>
+        </w:rPr>
+        <w:t>extrangeira</w:t>
+      </w:r>
+      <w:proofErr w:type="spellEnd"/>
+      <w:r>
+        <w:rPr>
+          <w:lang w:eastAsia="pt-BR"/>
+        </w:rPr>
+        <w:t xml:space="preserve"> como chave primária, dá-se à sua cardinalidade. </w:t>
       </w:r>
     </w:p>
     <w:p>
@@ -6823,7 +7622,35 @@
         </w:rPr>
         <w:lastRenderedPageBreak/>
         <w:tab/>
-        <w:t>Neste caso, o atributo filho referencia o atributo pai a partir de uma chave extrangeira.</w:t>
+        <w:t xml:space="preserve">Neste caso, o atributo filho </w:t>
+      </w:r>
+      <w:proofErr w:type="spellStart"/>
+      <w:r>
+        <w:rPr>
+          <w:lang w:eastAsia="pt-BR"/>
+        </w:rPr>
+        <w:t>referencia</w:t>
+      </w:r>
+      <w:proofErr w:type="spellEnd"/>
+      <w:r>
+        <w:rPr>
+          <w:lang w:eastAsia="pt-BR"/>
+        </w:rPr>
+        <w:t xml:space="preserve"> o atributo pai a partir de uma chave </w:t>
+      </w:r>
+      <w:proofErr w:type="spellStart"/>
+      <w:r>
+        <w:rPr>
+          <w:lang w:eastAsia="pt-BR"/>
+        </w:rPr>
+        <w:t>extrangeira</w:t>
+      </w:r>
+      <w:proofErr w:type="spellEnd"/>
+      <w:r>
+        <w:rPr>
+          <w:lang w:eastAsia="pt-BR"/>
+        </w:rPr>
+        <w:t>.</w:t>
       </w:r>
     </w:p>
     <w:p>
@@ -6866,7 +7693,21 @@
           <w:lang w:eastAsia="pt-BR"/>
         </w:rPr>
         <w:tab/>
-        <w:t>Neste caso criamos uma nova tabela sendo sua chave primária formada pelas chaves primárias extrangeiras. Caso tenham atributos, eles entram nessa tabela.</w:t>
+        <w:t xml:space="preserve">Neste caso criamos uma nova tabela sendo sua chave primária formada pelas chaves primárias </w:t>
+      </w:r>
+      <w:proofErr w:type="spellStart"/>
+      <w:r>
+        <w:rPr>
+          <w:lang w:eastAsia="pt-BR"/>
+        </w:rPr>
+        <w:t>extrangeiras</w:t>
+      </w:r>
+      <w:proofErr w:type="spellEnd"/>
+      <w:r>
+        <w:rPr>
+          <w:lang w:eastAsia="pt-BR"/>
+        </w:rPr>
+        <w:t>. Caso tenham atributos, eles entram nessa tabela.</w:t>
       </w:r>
     </w:p>
     <w:p>
@@ -6915,7 +7756,21 @@
         <w:rPr>
           <w:lang w:eastAsia="pt-BR"/>
         </w:rPr>
-        <w:t>Neste caso criamos uma nova tabela sendo sua chave primária formada pela chave primária extrangeira e o atributo diferenciador.</w:t>
+        <w:t xml:space="preserve">Neste caso criamos uma nova tabela sendo sua chave primária formada pela chave primária </w:t>
+      </w:r>
+      <w:proofErr w:type="spellStart"/>
+      <w:r>
+        <w:rPr>
+          <w:lang w:eastAsia="pt-BR"/>
+        </w:rPr>
+        <w:t>extrangeira</w:t>
+      </w:r>
+      <w:proofErr w:type="spellEnd"/>
+      <w:r>
+        <w:rPr>
+          <w:lang w:eastAsia="pt-BR"/>
+        </w:rPr>
+        <w:t xml:space="preserve"> e o atributo diferenciador.</w:t>
       </w:r>
       <w:r>
         <w:rPr>
@@ -6933,7 +7788,21 @@
         <w:rPr>
           <w:lang w:eastAsia="pt-BR"/>
         </w:rPr>
-        <w:t xml:space="preserve"> de atributos evitando nulos nas tuplas.</w:t>
+        <w:t xml:space="preserve"> de atributos evitando nulos nas </w:t>
+      </w:r>
+      <w:proofErr w:type="spellStart"/>
+      <w:r>
+        <w:rPr>
+          <w:lang w:eastAsia="pt-BR"/>
+        </w:rPr>
+        <w:t>tuplas</w:t>
+      </w:r>
+      <w:proofErr w:type="spellEnd"/>
+      <w:r>
+        <w:rPr>
+          <w:lang w:eastAsia="pt-BR"/>
+        </w:rPr>
+        <w:t>.</w:t>
       </w:r>
     </w:p>
     <w:p>
@@ -7004,13 +7873,27 @@
           <w:lang w:eastAsia="pt-BR"/>
         </w:rPr>
         <w:tab/>
-        <w:t xml:space="preserve">- No esquema conceitual nos relacionamento “PAGA” e “PAGA_E”, ao converter para o mapeamento, esquema relacional,  </w:t>
-      </w:r>
-      <w:r>
-        <w:rPr>
-          <w:lang w:eastAsia="pt-BR"/>
-        </w:rPr>
-        <w:t>os atributos do relacionamento passou a pertencer à entidade pedido devido à participação total.</w:t>
+        <w:t xml:space="preserve">- No esquema conceitual nos relacionamento “PAGA” e “PAGA_E”, ao converter para o mapeamento, esquema </w:t>
+      </w:r>
+      <w:proofErr w:type="gramStart"/>
+      <w:r>
+        <w:rPr>
+          <w:lang w:eastAsia="pt-BR"/>
+        </w:rPr>
+        <w:t xml:space="preserve">relacional,  </w:t>
+      </w:r>
+      <w:r>
+        <w:rPr>
+          <w:lang w:eastAsia="pt-BR"/>
+        </w:rPr>
+        <w:t>os</w:t>
+      </w:r>
+      <w:proofErr w:type="gramEnd"/>
+      <w:r>
+        <w:rPr>
+          <w:lang w:eastAsia="pt-BR"/>
+        </w:rPr>
+        <w:t xml:space="preserve"> atributos do relacionamento passou a pertencer à entidade pedido devido à participação total.</w:t>
       </w:r>
     </w:p>
     <w:p>
@@ -7039,7 +7922,21 @@
         <w:rPr>
           <w:lang w:eastAsia="pt-BR"/>
         </w:rPr>
-        <w:t xml:space="preserve">o foi descrita por três parametros, ao inves de ser multivalorado, </w:t>
+        <w:t xml:space="preserve">o foi descrita por três parametros, ao </w:t>
+      </w:r>
+      <w:proofErr w:type="spellStart"/>
+      <w:r>
+        <w:rPr>
+          <w:lang w:eastAsia="pt-BR"/>
+        </w:rPr>
+        <w:t>inves</w:t>
+      </w:r>
+      <w:proofErr w:type="spellEnd"/>
+      <w:r>
+        <w:rPr>
+          <w:lang w:eastAsia="pt-BR"/>
+        </w:rPr>
+        <w:t xml:space="preserve"> de ser multivalorado, </w:t>
       </w:r>
       <w:r>
         <w:rPr>
@@ -7170,6 +8067,7 @@
         <w:docPartUnique/>
       </w:docPartObj>
     </w:sdtPr>
+    <w:sdtEndPr/>
     <w:sdtContent>
       <w:p>
         <w:pPr>
@@ -7189,7 +8087,7 @@
           <w:rPr>
             <w:noProof/>
           </w:rPr>
-          <w:t>3</w:t>
+          <w:t>25</w:t>
         </w:r>
         <w:r>
           <w:fldChar w:fldCharType="end"/>
@@ -8675,7 +9573,7 @@
 </file>
 
 <file path=customXml/itemProps1.xml><?xml version="1.0" encoding="utf-8"?>
-<ds:datastoreItem xmlns:ds="http://schemas.openxmlformats.org/officeDocument/2006/customXml" ds:itemID="{E9C174CC-9543-444E-B36B-1E91C3935C97}">
+<ds:datastoreItem xmlns:ds="http://schemas.openxmlformats.org/officeDocument/2006/customXml" ds:itemID="{C2081608-79DE-4E34-BD0B-DC1EEC6296AE}">
   <ds:schemaRefs>
     <ds:schemaRef ds:uri="http://schemas.openxmlformats.org/officeDocument/2006/bibliography"/>
   </ds:schemaRefs>

</xml_diff>

<commit_message>
foi alterado a entidade pedido apagando a FK ID_E, julgade desnecessaria, INSERT ja na metade
</commit_message>
<xml_diff>
--- a/Documentacao.docx
+++ b/Documentacao.docx
@@ -41,7 +41,7 @@
             <w:r>
               <w:rPr>
                 <w:noProof/>
-                <w:lang w:eastAsia="pt-BR"/>
+                <w:lang w:val="en-US"/>
               </w:rPr>
               <w:drawing>
                 <wp:inline distT="0" distB="0" distL="0" distR="0" wp14:anchorId="046672C1" wp14:editId="507D5D5C">
@@ -233,7 +233,7 @@
             <w:r>
               <w:rPr>
                 <w:noProof/>
-                <w:lang w:eastAsia="pt-BR"/>
+                <w:lang w:val="en-US"/>
               </w:rPr>
               <w:drawing>
                 <wp:inline distT="0" distB="0" distL="0" distR="0" wp14:anchorId="66DA4472" wp14:editId="0BACDC21">
@@ -1698,7 +1698,15 @@
         <w:t xml:space="preserve">a) </w:t>
       </w:r>
       <w:r>
-        <w:t xml:space="preserve">O funcionamento básico do app de Pizza Delivery com Entretenimento é o seguinte:  </w:t>
+        <w:t xml:space="preserve">O funcionamento básico do </w:t>
+      </w:r>
+      <w:proofErr w:type="spellStart"/>
+      <w:r>
+        <w:t>app</w:t>
+      </w:r>
+      <w:proofErr w:type="spellEnd"/>
+      <w:r>
+        <w:t xml:space="preserve"> de Pizza Delivery com Entretenimento é o seguinte:  </w:t>
       </w:r>
       <w:r>
         <w:rPr>
@@ -1780,6 +1788,7 @@
       <w:pPr>
         <w:ind w:firstLine="708"/>
       </w:pPr>
+      <w:proofErr w:type="gramStart"/>
       <w:r>
         <w:rPr>
           <w:b/>
@@ -1788,7 +1797,19 @@
         <w:t>b)</w:t>
       </w:r>
       <w:r>
-        <w:t xml:space="preserve"> Quando as pessoas criam uma conta para o app e tornam-se </w:t>
+        <w:t xml:space="preserve"> Quando</w:t>
+      </w:r>
+      <w:proofErr w:type="gramEnd"/>
+      <w:r>
+        <w:t xml:space="preserve"> as pessoas criam uma conta para o </w:t>
+      </w:r>
+      <w:proofErr w:type="spellStart"/>
+      <w:r>
+        <w:t>app</w:t>
+      </w:r>
+      <w:proofErr w:type="spellEnd"/>
+      <w:r>
+        <w:t xml:space="preserve"> e tornam-se </w:t>
       </w:r>
       <w:r>
         <w:rPr>
@@ -1797,7 +1818,15 @@
         <w:t>usuários</w:t>
       </w:r>
       <w:r>
-        <w:t xml:space="preserve"> do app, cada uma delas tem que indicar sua </w:t>
+        <w:t xml:space="preserve"> do </w:t>
+      </w:r>
+      <w:proofErr w:type="spellStart"/>
+      <w:r>
+        <w:t>app</w:t>
+      </w:r>
+      <w:proofErr w:type="spellEnd"/>
+      <w:r>
+        <w:t xml:space="preserve">, cada uma delas tem que indicar sua </w:t>
       </w:r>
       <w:r>
         <w:rPr>
@@ -1860,7 +1889,15 @@
         <w:t>usuários</w:t>
       </w:r>
       <w:r>
-        <w:t>: a primeira opção no app é selecionar “</w:t>
+        <w:t xml:space="preserve">: a primeira opção no </w:t>
+      </w:r>
+      <w:proofErr w:type="spellStart"/>
+      <w:r>
+        <w:t>app</w:t>
+      </w:r>
+      <w:proofErr w:type="spellEnd"/>
+      <w:r>
+        <w:t xml:space="preserve"> é selecionar “</w:t>
       </w:r>
       <w:r>
         <w:rPr>
@@ -1871,12 +1908,14 @@
       <w:r>
         <w:t xml:space="preserve">”. Desses donos de negócio, também é necessário solicitar suas contas no </w:t>
       </w:r>
+      <w:proofErr w:type="spellStart"/>
       <w:r>
         <w:rPr>
           <w:color w:val="FF0000"/>
         </w:rPr>
         <w:t>LinkedIn</w:t>
       </w:r>
+      <w:proofErr w:type="spellEnd"/>
       <w:r>
         <w:rPr>
           <w:color w:val="C00000"/>
@@ -1884,13 +1923,22 @@
         <w:t xml:space="preserve"> </w:t>
       </w:r>
       <w:r>
-        <w:t>para que seja possível adicioná-los na rede profissional dos donos do app.</w:t>
+        <w:t xml:space="preserve">para que seja possível adicioná-los na rede profissional dos donos do </w:t>
+      </w:r>
+      <w:proofErr w:type="spellStart"/>
+      <w:r>
+        <w:t>app</w:t>
+      </w:r>
+      <w:proofErr w:type="spellEnd"/>
+      <w:r>
+        <w:t>.</w:t>
       </w:r>
     </w:p>
     <w:p>
       <w:pPr>
         <w:ind w:firstLine="708"/>
       </w:pPr>
+      <w:proofErr w:type="gramStart"/>
       <w:r>
         <w:rPr>
           <w:b/>
@@ -1898,7 +1946,11 @@
         <w:t xml:space="preserve">d) </w:t>
       </w:r>
       <w:r>
-        <w:t xml:space="preserve">Todo </w:t>
+        <w:t>Todo</w:t>
+      </w:r>
+      <w:proofErr w:type="gramEnd"/>
+      <w:r>
+        <w:t xml:space="preserve"> </w:t>
       </w:r>
       <w:r>
         <w:rPr>
@@ -1932,6 +1984,7 @@
       <w:pPr>
         <w:ind w:firstLine="708"/>
       </w:pPr>
+      <w:proofErr w:type="gramStart"/>
       <w:r>
         <w:rPr>
           <w:b/>
@@ -1939,7 +1992,11 @@
         <w:t>e)</w:t>
       </w:r>
       <w:r>
-        <w:t xml:space="preserve"> De cada uma dessas </w:t>
+        <w:t xml:space="preserve"> De</w:t>
+      </w:r>
+      <w:proofErr w:type="gramEnd"/>
+      <w:r>
+        <w:t xml:space="preserve"> cada uma dessas </w:t>
       </w:r>
       <w:r>
         <w:rPr>
@@ -1997,6 +2054,7 @@
       <w:pPr>
         <w:ind w:firstLine="708"/>
       </w:pPr>
+      <w:proofErr w:type="gramStart"/>
       <w:r>
         <w:rPr>
           <w:b/>
@@ -2004,7 +2062,11 @@
         <w:t>f)</w:t>
       </w:r>
       <w:r>
-        <w:t xml:space="preserve"> Cada </w:t>
+        <w:t xml:space="preserve"> Cada</w:t>
+      </w:r>
+      <w:proofErr w:type="gramEnd"/>
+      <w:r>
+        <w:t xml:space="preserve"> </w:t>
       </w:r>
       <w:r>
         <w:rPr>
@@ -2040,7 +2102,15 @@
         <w:t>nome</w:t>
       </w:r>
       <w:r>
-        <w:t xml:space="preserve"> (marguerita, quatro queijos, etc.) e o </w:t>
+        <w:t xml:space="preserve"> (</w:t>
+      </w:r>
+      <w:proofErr w:type="spellStart"/>
+      <w:r>
+        <w:t>marguerita</w:t>
+      </w:r>
+      <w:proofErr w:type="spellEnd"/>
+      <w:r>
+        <w:t xml:space="preserve">, quatro queijos, etc.) e o </w:t>
       </w:r>
       <w:r>
         <w:rPr>
@@ -2058,13 +2128,30 @@
         <w:t>sabor</w:t>
       </w:r>
       <w:r>
-        <w:t xml:space="preserve"> será diferente, e por isso devem ser consideradas únicas. Além disso, as pizzas devem ser distinguíveis mesmo que elas tenham o mesmo preço, por exemplo, uma pizza marguerita da Pizzaria Pronto de Uberlândia que custa R$48,00 deve ser distinguível da pizza marguerita da Pizzaria Papa Léguas de Araguari, que também custa R$48,00.</w:t>
+        <w:t xml:space="preserve"> será diferente, e por isso devem ser consideradas únicas. Além disso, as pizzas devem ser distinguíveis mesmo que elas tenham o mesmo preço, por exemplo, uma pizza </w:t>
+      </w:r>
+      <w:proofErr w:type="spellStart"/>
+      <w:r>
+        <w:t>marguerita</w:t>
+      </w:r>
+      <w:proofErr w:type="spellEnd"/>
+      <w:r>
+        <w:t xml:space="preserve"> da Pizzaria Pronto de Uberlândia que custa R$48,00 deve ser distinguível da pizza </w:t>
+      </w:r>
+      <w:proofErr w:type="spellStart"/>
+      <w:r>
+        <w:t>marguerita</w:t>
+      </w:r>
+      <w:proofErr w:type="spellEnd"/>
+      <w:r>
+        <w:t xml:space="preserve"> da Pizzaria Papa Léguas de Araguari, que também custa R$48,00.</w:t>
       </w:r>
     </w:p>
     <w:p>
       <w:pPr>
         <w:ind w:firstLine="708"/>
       </w:pPr>
+      <w:proofErr w:type="gramStart"/>
       <w:r>
         <w:rPr>
           <w:b/>
@@ -2072,7 +2159,19 @@
         <w:t>g)</w:t>
       </w:r>
       <w:r>
-        <w:t xml:space="preserve"> As pizzas oferecidas pelas pizzarias são categorizadas com base em uma hierarquia de categoria fixa (por exemplo, a pizza marguerita pode ser categorizada como PIZZASALGADA -&gt; TRADICIONAL e a pizza quatro queijos pode ser categorizada com PIZZA SALGADA -&gt; ESPECIAL). Cada </w:t>
+        <w:t xml:space="preserve"> As</w:t>
+      </w:r>
+      <w:proofErr w:type="gramEnd"/>
+      <w:r>
+        <w:t xml:space="preserve"> pizzas oferecidas pelas pizzarias são categorizadas com base em uma hierarquia de categoria fixa (por exemplo, a pizza </w:t>
+      </w:r>
+      <w:proofErr w:type="spellStart"/>
+      <w:r>
+        <w:t>marguerita</w:t>
+      </w:r>
+      <w:proofErr w:type="spellEnd"/>
+      <w:r>
+        <w:t xml:space="preserve"> pode ser categorizada como PIZZASALGADA -&gt; TRADICIONAL e a pizza quatro queijos pode ser categorizada com PIZZA SALGADA -&gt; ESPECIAL). Cada </w:t>
       </w:r>
       <w:r>
         <w:rPr>
@@ -2107,6 +2206,7 @@
       <w:pPr>
         <w:ind w:firstLine="708"/>
       </w:pPr>
+      <w:proofErr w:type="gramStart"/>
       <w:r>
         <w:rPr>
           <w:b/>
@@ -2114,7 +2214,11 @@
         <w:t>h)</w:t>
       </w:r>
       <w:r>
-        <w:t xml:space="preserve"> Cada </w:t>
+        <w:t xml:space="preserve"> Cada</w:t>
+      </w:r>
+      <w:proofErr w:type="gramEnd"/>
+      <w:r>
+        <w:t xml:space="preserve"> </w:t>
       </w:r>
       <w:r>
         <w:rPr>
@@ -2201,7 +2305,15 @@
         <w:t>i)</w:t>
       </w:r>
       <w:r>
-        <w:t xml:space="preserve"> A segunda opção no app é selecionar “</w:t>
+        <w:t xml:space="preserve"> A segunda opção no </w:t>
+      </w:r>
+      <w:proofErr w:type="spellStart"/>
+      <w:r>
+        <w:t>app</w:t>
+      </w:r>
+      <w:proofErr w:type="spellEnd"/>
+      <w:r>
+        <w:t xml:space="preserve"> é selecionar “</w:t>
       </w:r>
       <w:r>
         <w:rPr>
@@ -2280,7 +2392,15 @@
         <w:t>ID</w:t>
       </w:r>
       <w:r>
-        <w:t xml:space="preserve">, e é necessário que o app registre a </w:t>
+        <w:t xml:space="preserve">, e é necessário que o </w:t>
+      </w:r>
+      <w:proofErr w:type="spellStart"/>
+      <w:r>
+        <w:t>app</w:t>
+      </w:r>
+      <w:proofErr w:type="spellEnd"/>
+      <w:r>
+        <w:t xml:space="preserve"> registre a </w:t>
       </w:r>
       <w:r>
         <w:rPr>
@@ -2314,6 +2434,7 @@
       <w:pPr>
         <w:ind w:firstLine="708"/>
       </w:pPr>
+      <w:proofErr w:type="gramStart"/>
       <w:r>
         <w:rPr>
           <w:b/>
@@ -2327,7 +2448,14 @@
         <w:rPr>
           <w:color w:val="000000" w:themeColor="text1"/>
         </w:rPr>
-        <w:t xml:space="preserve">Um pedido pode </w:t>
+        <w:t>Um</w:t>
+      </w:r>
+      <w:proofErr w:type="gramEnd"/>
+      <w:r>
+        <w:rPr>
+          <w:color w:val="000000" w:themeColor="text1"/>
+        </w:rPr>
+        <w:t xml:space="preserve"> pedido pode </w:t>
       </w:r>
       <w:r>
         <w:t xml:space="preserve">conter uma ou mais pizzas. Uma pizza pode ser incluída em vários pedidos. Para cada pizza pedida deve ser possível escolher </w:t>
@@ -2348,13 +2476,24 @@
         <w:t>massa</w:t>
       </w:r>
       <w:r>
-        <w:t xml:space="preserve"> (fina, média ou grossa),</w:t>
+        <w:t xml:space="preserve"> (fina, média ou grossa</w:t>
+      </w:r>
+      <w:proofErr w:type="gramStart"/>
+      <w:r>
+        <w:t>),</w:t>
       </w:r>
       <w:r>
         <w:rPr>
           <w:color w:val="FF0000"/>
         </w:rPr>
-        <w:t>da borda</w:t>
+        <w:t>da</w:t>
+      </w:r>
+      <w:proofErr w:type="gramEnd"/>
+      <w:r>
+        <w:rPr>
+          <w:color w:val="FF0000"/>
+        </w:rPr>
+        <w:t xml:space="preserve"> borda</w:t>
       </w:r>
       <w:r>
         <w:t xml:space="preserve"> (normal ou recheada com catupiry) e da </w:t>
@@ -2373,6 +2512,7 @@
       <w:pPr>
         <w:ind w:firstLine="708"/>
       </w:pPr>
+      <w:proofErr w:type="gramStart"/>
       <w:r>
         <w:rPr>
           <w:b/>
@@ -2386,7 +2526,14 @@
         <w:rPr>
           <w:color w:val="222A35" w:themeColor="text2" w:themeShade="80"/>
         </w:rPr>
-        <w:t xml:space="preserve">Um pedido pode </w:t>
+        <w:t>Um</w:t>
+      </w:r>
+      <w:proofErr w:type="gramEnd"/>
+      <w:r>
+        <w:rPr>
+          <w:color w:val="222A35" w:themeColor="text2" w:themeShade="80"/>
+        </w:rPr>
+        <w:t xml:space="preserve"> pedido pode </w:t>
       </w:r>
       <w:r>
         <w:t xml:space="preserve">conter um ou mais </w:t>
@@ -2423,6 +2570,7 @@
       <w:pPr>
         <w:ind w:firstLine="708"/>
       </w:pPr>
+      <w:proofErr w:type="gramStart"/>
       <w:r>
         <w:rPr>
           <w:b/>
@@ -2430,7 +2578,11 @@
         <w:t>m)</w:t>
       </w:r>
       <w:r>
-        <w:t xml:space="preserve"> Além disso, também deve ser permitido que o consumidor faminto    adicione ingredientes extras para cada pizza incluída em seu pedido. É importante notar que a adição de ingredientes extras na inclusão de uma pizza em um pedido é </w:t>
+        <w:t xml:space="preserve"> Além</w:t>
+      </w:r>
+      <w:proofErr w:type="gramEnd"/>
+      <w:r>
+        <w:t xml:space="preserve"> disso, também deve ser permitido que o consumidor faminto    adicione ingredientes extras para cada pizza incluída em seu pedido. É importante notar que a adição de ingredientes extras na inclusão de uma pizza em um pedido é </w:t>
       </w:r>
       <w:r>
         <w:rPr>
@@ -2446,6 +2598,7 @@
       <w:pPr>
         <w:ind w:firstLine="708"/>
       </w:pPr>
+      <w:proofErr w:type="gramStart"/>
       <w:r>
         <w:rPr>
           <w:b/>
@@ -2453,7 +2606,11 @@
         <w:t>n)</w:t>
       </w:r>
       <w:r>
-        <w:t xml:space="preserve"> Para cada </w:t>
+        <w:t xml:space="preserve"> Para</w:t>
+      </w:r>
+      <w:proofErr w:type="gramEnd"/>
+      <w:r>
+        <w:t xml:space="preserve"> cada </w:t>
       </w:r>
       <w:r>
         <w:rPr>
@@ -2496,14 +2653,27 @@
       <w:pPr>
         <w:ind w:firstLine="708"/>
       </w:pPr>
-      <w:r>
-        <w:rPr>
-          <w:b/>
-        </w:rPr>
-        <w:t>o)</w:t>
-      </w:r>
-      <w:r>
-        <w:t xml:space="preserve"> Além disso, um tipo especial de pedido pode ser feito: o </w:t>
+      <w:proofErr w:type="spellStart"/>
+      <w:proofErr w:type="gramStart"/>
+      <w:r>
+        <w:rPr>
+          <w:b/>
+        </w:rPr>
+        <w:t>o</w:t>
+      </w:r>
+      <w:proofErr w:type="spellEnd"/>
+      <w:r>
+        <w:rPr>
+          <w:b/>
+        </w:rPr>
+        <w:t>)</w:t>
+      </w:r>
+      <w:r>
+        <w:t xml:space="preserve"> Além</w:t>
+      </w:r>
+      <w:proofErr w:type="gramEnd"/>
+      <w:r>
+        <w:t xml:space="preserve"> disso, um tipo especial de pedido pode ser feito: o </w:t>
       </w:r>
       <w:r>
         <w:rPr>
@@ -2585,7 +2755,15 @@
         <w:t>q)</w:t>
       </w:r>
       <w:r>
-        <w:t xml:space="preserve"> A terceira opção no app é selecionar “</w:t>
+        <w:t xml:space="preserve"> A terceira opção no </w:t>
+      </w:r>
+      <w:proofErr w:type="spellStart"/>
+      <w:r>
+        <w:t>app</w:t>
+      </w:r>
+      <w:proofErr w:type="spellEnd"/>
+      <w:r>
+        <w:t xml:space="preserve"> é selecionar “</w:t>
       </w:r>
       <w:r>
         <w:rPr>
@@ -2631,6 +2809,7 @@
       <w:pPr>
         <w:ind w:firstLine="708"/>
       </w:pPr>
+      <w:proofErr w:type="gramStart"/>
       <w:r>
         <w:rPr>
           <w:b/>
@@ -2638,7 +2817,11 @@
         <w:t>r)</w:t>
       </w:r>
       <w:r>
-        <w:t xml:space="preserve"> Todo </w:t>
+        <w:t xml:space="preserve"> Todo</w:t>
+      </w:r>
+      <w:proofErr w:type="gramEnd"/>
+      <w:r>
+        <w:t xml:space="preserve"> </w:t>
       </w:r>
       <w:r>
         <w:rPr>
@@ -2691,6 +2874,7 @@
       <w:r>
         <w:t xml:space="preserve"> pode escolher para cada </w:t>
       </w:r>
+      <w:proofErr w:type="gramStart"/>
       <w:r>
         <w:rPr>
           <w:color w:val="00B050"/>
@@ -2698,7 +2882,11 @@
         <w:t>pizzaria</w:t>
       </w:r>
       <w:r>
-        <w:t xml:space="preserve">(s) ele/ela quer trabalhar. Para cada pizzaria que um animador quiser trabalhar, ele/ela deve indicar sua </w:t>
+        <w:t>(</w:t>
+      </w:r>
+      <w:proofErr w:type="gramEnd"/>
+      <w:r>
+        <w:t xml:space="preserve">s) ele/ela quer trabalhar. Para cada pizzaria que um animador quiser trabalhar, ele/ela deve indicar sua </w:t>
       </w:r>
       <w:r>
         <w:rPr>
@@ -2810,8 +2998,13 @@
         <w:t xml:space="preserve"> dinheiro</w:t>
       </w:r>
       <w:r>
-        <w:t>, etc</w:t>
-      </w:r>
+        <w:t xml:space="preserve">, </w:t>
+      </w:r>
+      <w:proofErr w:type="spellStart"/>
+      <w:r>
+        <w:t>etc</w:t>
+      </w:r>
+      <w:proofErr w:type="spellEnd"/>
       <w:r>
         <w:t xml:space="preserve">). Caso o método dinheiro seja escolhido, é necessário que o </w:t>
       </w:r>
@@ -2955,7 +3148,7 @@
       <w:r>
         <w:rPr>
           <w:noProof/>
-          <w:lang w:eastAsia="pt-BR"/>
+          <w:lang w:val="en-US"/>
         </w:rPr>
         <w:lastRenderedPageBreak/>
         <w:drawing>
@@ -3019,27 +3212,14 @@
       <w:r>
         <w:t xml:space="preserve">Figura </w:t>
       </w:r>
-      <w:r>
-        <w:fldChar w:fldCharType="begin"/>
-      </w:r>
-      <w:r>
-        <w:instrText xml:space="preserve"> SEQ Figura \* ARABIC </w:instrText>
-      </w:r>
-      <w:r>
-        <w:fldChar w:fldCharType="separate"/>
-      </w:r>
-      <w:r>
-        <w:rPr>
-          <w:noProof/>
-        </w:rPr>
-        <w:t>1</w:t>
-      </w:r>
-      <w:r>
-        <w:rPr>
-          <w:noProof/>
-        </w:rPr>
-        <w:fldChar w:fldCharType="end"/>
-      </w:r>
+      <w:fldSimple w:instr=" SEQ Figura \* ARABIC ">
+        <w:r>
+          <w:rPr>
+            <w:noProof/>
+          </w:rPr>
+          <w:t>1</w:t>
+        </w:r>
+      </w:fldSimple>
       <w:bookmarkEnd w:id="2"/>
       <w:r>
         <w:t xml:space="preserve"> - Esquema conceitual do aplicativo especificado.</w:t>
@@ -3086,7 +3266,7 @@
       <w:r>
         <w:rPr>
           <w:noProof/>
-          <w:lang w:eastAsia="pt-BR"/>
+          <w:lang w:val="en-US"/>
         </w:rPr>
         <w:drawing>
           <wp:inline distT="0" distB="0" distL="0" distR="0" wp14:anchorId="5F548EB2" wp14:editId="12D73A38">
@@ -3132,27 +3312,14 @@
       <w:r>
         <w:t xml:space="preserve">Figura </w:t>
       </w:r>
-      <w:r>
-        <w:fldChar w:fldCharType="begin"/>
-      </w:r>
-      <w:r>
-        <w:instrText xml:space="preserve"> SEQ Figura \* ARABIC </w:instrText>
-      </w:r>
-      <w:r>
-        <w:fldChar w:fldCharType="separate"/>
-      </w:r>
-      <w:r>
-        <w:rPr>
-          <w:noProof/>
-        </w:rPr>
-        <w:t>2</w:t>
-      </w:r>
-      <w:r>
-        <w:rPr>
-          <w:noProof/>
-        </w:rPr>
-        <w:fldChar w:fldCharType="end"/>
-      </w:r>
+      <w:fldSimple w:instr=" SEQ Figura \* ARABIC ">
+        <w:r>
+          <w:rPr>
+            <w:noProof/>
+          </w:rPr>
+          <w:t>2</w:t>
+        </w:r>
+      </w:fldSimple>
       <w:r>
         <w:t xml:space="preserve"> - Entidade usuário vinda de b).</w:t>
       </w:r>
@@ -3175,19 +3342,37 @@
         <w:t xml:space="preserve">O parágrafo informa que </w:t>
       </w:r>
       <w:r>
-        <w:t>existem três subclasses originadas de usuário, sendo uma delas: dono de negócio. Esta subclasse, que é uma entidade filho, possui um atributo extra: Linkedin.</w:t>
+        <w:t xml:space="preserve">existem três subclasses originadas de usuário, sendo uma delas: dono de negócio. Esta subclasse, que é uma entidade filho, possui um atributo extra: </w:t>
+      </w:r>
+      <w:proofErr w:type="spellStart"/>
+      <w:r>
+        <w:t>Linkedin</w:t>
+      </w:r>
+      <w:proofErr w:type="spellEnd"/>
+      <w:r>
+        <w:t>.</w:t>
       </w:r>
       <w:r>
         <w:t xml:space="preserve"> Além disso foi escolhido </w:t>
       </w:r>
+      <w:proofErr w:type="spellStart"/>
       <w:r>
         <w:rPr>
           <w:i/>
         </w:rPr>
         <w:t>overlap</w:t>
       </w:r>
-      <w:r>
-        <w:t xml:space="preserve"> “sopreposição” pois um usuário pode pertencer a várias classes, por exemplo um dono pode também ser um consumidor faminto. Além disso a participação é total pois não existe um usuário que não pertence a pelo menos uma dessas subclasses.</w:t>
+      <w:proofErr w:type="spellEnd"/>
+      <w:r>
+        <w:t xml:space="preserve"> “</w:t>
+      </w:r>
+      <w:proofErr w:type="spellStart"/>
+      <w:r>
+        <w:t>sopreposição</w:t>
+      </w:r>
+      <w:proofErr w:type="spellEnd"/>
+      <w:r>
+        <w:t>” pois um usuário pode pertencer a várias classes, por exemplo um dono pode também ser um consumidor faminto. Além disso a participação é total pois não existe um usuário que não pertence a pelo menos uma dessas subclasses.</w:t>
       </w:r>
     </w:p>
     <w:p>
@@ -3198,7 +3383,7 @@
       <w:r>
         <w:rPr>
           <w:noProof/>
-          <w:lang w:eastAsia="pt-BR"/>
+          <w:lang w:val="en-US"/>
         </w:rPr>
         <w:drawing>
           <wp:inline distT="0" distB="0" distL="0" distR="0" wp14:anchorId="05ACE862" wp14:editId="4193E608">
@@ -3244,27 +3429,14 @@
       <w:r>
         <w:t xml:space="preserve">Figura </w:t>
       </w:r>
-      <w:r>
-        <w:fldChar w:fldCharType="begin"/>
-      </w:r>
-      <w:r>
-        <w:instrText xml:space="preserve"> SEQ Figura \* ARABIC </w:instrText>
-      </w:r>
-      <w:r>
-        <w:fldChar w:fldCharType="separate"/>
-      </w:r>
-      <w:r>
-        <w:rPr>
-          <w:noProof/>
-        </w:rPr>
-        <w:t>3</w:t>
-      </w:r>
-      <w:r>
-        <w:rPr>
-          <w:noProof/>
-        </w:rPr>
-        <w:fldChar w:fldCharType="end"/>
-      </w:r>
+      <w:fldSimple w:instr=" SEQ Figura \* ARABIC ">
+        <w:r>
+          <w:rPr>
+            <w:noProof/>
+          </w:rPr>
+          <w:t>3</w:t>
+        </w:r>
+      </w:fldSimple>
       <w:r>
         <w:t xml:space="preserve"> - Sub classe dono de negócio de c)</w:t>
       </w:r>
@@ -3298,7 +3470,7 @@
       <w:r>
         <w:rPr>
           <w:noProof/>
-          <w:lang w:eastAsia="pt-BR"/>
+          <w:lang w:val="en-US"/>
         </w:rPr>
         <w:drawing>
           <wp:inline distT="0" distB="0" distL="0" distR="0" wp14:anchorId="71CC22F1" wp14:editId="3F656878">
@@ -3344,27 +3516,14 @@
       <w:r>
         <w:t xml:space="preserve">Figura </w:t>
       </w:r>
-      <w:r>
-        <w:fldChar w:fldCharType="begin"/>
-      </w:r>
-      <w:r>
-        <w:instrText xml:space="preserve"> SEQ Figura \* ARABIC </w:instrText>
-      </w:r>
-      <w:r>
-        <w:fldChar w:fldCharType="separate"/>
-      </w:r>
-      <w:r>
-        <w:rPr>
-          <w:noProof/>
-        </w:rPr>
-        <w:t>4</w:t>
-      </w:r>
-      <w:r>
-        <w:rPr>
-          <w:noProof/>
-        </w:rPr>
-        <w:fldChar w:fldCharType="end"/>
-      </w:r>
+      <w:fldSimple w:instr=" SEQ Figura \* ARABIC ">
+        <w:r>
+          <w:rPr>
+            <w:noProof/>
+          </w:rPr>
+          <w:t>4</w:t>
+        </w:r>
+      </w:fldSimple>
       <w:r>
         <w:t xml:space="preserve"> – Relacionamento entre pizzaria e dono de negócio</w:t>
       </w:r>
@@ -3379,6 +3538,7 @@
       <w:pPr>
         <w:ind w:firstLine="708"/>
       </w:pPr>
+      <w:proofErr w:type="gramStart"/>
       <w:r>
         <w:rPr>
           <w:b/>
@@ -3392,7 +3552,11 @@
         <w:t xml:space="preserve"> </w:t>
       </w:r>
       <w:r>
-        <w:t xml:space="preserve">Essa entidade pizzaria possui vários atributos entre eles </w:t>
+        <w:t>Essa</w:t>
+      </w:r>
+      <w:proofErr w:type="gramEnd"/>
+      <w:r>
+        <w:t xml:space="preserve"> entidade pizzaria possui vários atributos entre eles </w:t>
       </w:r>
       <w:r>
         <w:t>CEP</w:t>
@@ -3436,7 +3600,7 @@
       <w:r>
         <w:rPr>
           <w:noProof/>
-          <w:lang w:eastAsia="pt-BR"/>
+          <w:lang w:val="en-US"/>
         </w:rPr>
         <w:drawing>
           <wp:inline distT="0" distB="0" distL="0" distR="0" wp14:anchorId="307F247C" wp14:editId="20EA1A2E">
@@ -3482,27 +3646,14 @@
       <w:r>
         <w:t xml:space="preserve">Figura </w:t>
       </w:r>
-      <w:r>
-        <w:fldChar w:fldCharType="begin"/>
-      </w:r>
-      <w:r>
-        <w:instrText xml:space="preserve"> SEQ Figura \* ARABIC </w:instrText>
-      </w:r>
-      <w:r>
-        <w:fldChar w:fldCharType="separate"/>
-      </w:r>
-      <w:r>
-        <w:rPr>
-          <w:noProof/>
-        </w:rPr>
-        <w:t>5</w:t>
-      </w:r>
-      <w:r>
-        <w:rPr>
-          <w:noProof/>
-        </w:rPr>
-        <w:fldChar w:fldCharType="end"/>
-      </w:r>
+      <w:fldSimple w:instr=" SEQ Figura \* ARABIC ">
+        <w:r>
+          <w:rPr>
+            <w:noProof/>
+          </w:rPr>
+          <w:t>5</w:t>
+        </w:r>
+      </w:fldSimple>
       <w:r>
         <w:t xml:space="preserve"> – Atributos da entidade pizzaria</w:t>
       </w:r>
@@ -3530,7 +3681,15 @@
         <w:t>. A chave primária da pizza será composta pela chave primária fraca e pela chave primária da pizzaria</w:t>
       </w:r>
       <w:r>
-        <w:t xml:space="preserve"> distinguindo as pizzas de mesmo nome porém em pizzarias distintas</w:t>
+        <w:t xml:space="preserve"> distinguindo as pizzas de mesmo </w:t>
+      </w:r>
+      <w:proofErr w:type="gramStart"/>
+      <w:r>
+        <w:t>nome</w:t>
+      </w:r>
+      <w:proofErr w:type="gramEnd"/>
+      <w:r>
+        <w:t xml:space="preserve"> porém em pizzarias distintas</w:t>
       </w:r>
       <w:r>
         <w:t>.</w:t>
@@ -3548,7 +3707,7 @@
       <w:r>
         <w:rPr>
           <w:noProof/>
-          <w:lang w:eastAsia="pt-BR"/>
+          <w:lang w:val="en-US"/>
         </w:rPr>
         <w:lastRenderedPageBreak/>
         <w:drawing>
@@ -3595,27 +3754,14 @@
       <w:r>
         <w:t xml:space="preserve">Figura </w:t>
       </w:r>
-      <w:r>
-        <w:fldChar w:fldCharType="begin"/>
-      </w:r>
-      <w:r>
-        <w:instrText xml:space="preserve"> SEQ Figura \* ARABIC </w:instrText>
-      </w:r>
-      <w:r>
-        <w:fldChar w:fldCharType="separate"/>
-      </w:r>
-      <w:r>
-        <w:rPr>
-          <w:noProof/>
-        </w:rPr>
-        <w:t>6</w:t>
-      </w:r>
-      <w:r>
-        <w:rPr>
-          <w:noProof/>
-        </w:rPr>
-        <w:fldChar w:fldCharType="end"/>
-      </w:r>
+      <w:fldSimple w:instr=" SEQ Figura \* ARABIC ">
+        <w:r>
+          <w:rPr>
+            <w:noProof/>
+          </w:rPr>
+          <w:t>6</w:t>
+        </w:r>
+      </w:fldSimple>
       <w:r>
         <w:t xml:space="preserve"> – Relacionamento entre pizzaria e pizza</w:t>
       </w:r>
@@ -3635,6 +3781,7 @@
       <w:pPr>
         <w:ind w:firstLine="708"/>
       </w:pPr>
+      <w:proofErr w:type="gramStart"/>
       <w:r>
         <w:rPr>
           <w:b/>
@@ -3645,7 +3792,27 @@
         <w:t xml:space="preserve"> </w:t>
       </w:r>
       <w:r>
-        <w:t>Uma entidade categoria foi criada com o atributo descrição e chave primária código numérico. Esta entidade possui uma auto junção de cardinalidade 1 para n, ou seja, uma categoria pode classificar várias categorias. A pizza é classificada por meio de um relacionamento com a categoria, esse relacionamento é de n para 1 pois, uma pizza pode pertencer a uma categoria e uma categoria pode possuir várias pizzas e apresenta dependência de participação total por parte da pizza, pois toda pizza possui uma categoria.</w:t>
+        <w:t>Uma</w:t>
+      </w:r>
+      <w:proofErr w:type="gramEnd"/>
+      <w:r>
+        <w:t xml:space="preserve"> entidade categoria foi criada com o atributo descrição e chave primária código numérico. Esta entidade possui </w:t>
+      </w:r>
+      <w:proofErr w:type="gramStart"/>
+      <w:r>
+        <w:t>uma auto</w:t>
+      </w:r>
+      <w:proofErr w:type="gramEnd"/>
+      <w:r>
+        <w:t xml:space="preserve"> junção de cardinalidade 1 para n, ou seja, uma categoria pode classificar várias categorias. A pizza é classificada por meio de um relacionamento com a categoria, esse relacionamento é de </w:t>
+      </w:r>
+      <w:proofErr w:type="gramStart"/>
+      <w:r>
+        <w:t>n</w:t>
+      </w:r>
+      <w:proofErr w:type="gramEnd"/>
+      <w:r>
+        <w:t xml:space="preserve"> para 1 pois, uma pizza pode pertencer a uma categoria e uma categoria pode possuir várias pizzas e apresenta dependência de participação total por parte da pizza, pois toda pizza possui uma categoria.</w:t>
       </w:r>
     </w:p>
     <w:p>
@@ -3662,7 +3829,7 @@
       <w:r>
         <w:rPr>
           <w:noProof/>
-          <w:lang w:eastAsia="pt-BR"/>
+          <w:lang w:val="en-US"/>
         </w:rPr>
         <w:lastRenderedPageBreak/>
         <w:drawing>
@@ -3709,27 +3876,14 @@
       <w:r>
         <w:t xml:space="preserve">Figura </w:t>
       </w:r>
-      <w:r>
-        <w:fldChar w:fldCharType="begin"/>
-      </w:r>
-      <w:r>
-        <w:instrText xml:space="preserve"> SEQ Figura \* ARABIC </w:instrText>
-      </w:r>
-      <w:r>
-        <w:fldChar w:fldCharType="separate"/>
-      </w:r>
-      <w:r>
-        <w:rPr>
-          <w:noProof/>
-        </w:rPr>
-        <w:t>7</w:t>
-      </w:r>
-      <w:r>
-        <w:rPr>
-          <w:noProof/>
-        </w:rPr>
-        <w:fldChar w:fldCharType="end"/>
-      </w:r>
+      <w:fldSimple w:instr=" SEQ Figura \* ARABIC ">
+        <w:r>
+          <w:rPr>
+            <w:noProof/>
+          </w:rPr>
+          <w:t>7</w:t>
+        </w:r>
+      </w:fldSimple>
       <w:r>
         <w:t xml:space="preserve"> – Categoria de hierarquia fixa para pizzas</w:t>
       </w:r>
@@ -3784,7 +3938,7 @@
       <w:r>
         <w:rPr>
           <w:noProof/>
-          <w:lang w:eastAsia="pt-BR"/>
+          <w:lang w:val="en-US"/>
         </w:rPr>
         <w:lastRenderedPageBreak/>
         <w:drawing>
@@ -3831,27 +3985,14 @@
       <w:r>
         <w:t xml:space="preserve">Figura </w:t>
       </w:r>
-      <w:r>
-        <w:fldChar w:fldCharType="begin"/>
-      </w:r>
-      <w:r>
-        <w:instrText xml:space="preserve"> SEQ Figura \* ARABIC </w:instrText>
-      </w:r>
-      <w:r>
-        <w:fldChar w:fldCharType="separate"/>
-      </w:r>
-      <w:r>
-        <w:rPr>
-          <w:noProof/>
-        </w:rPr>
-        <w:t>8</w:t>
-      </w:r>
-      <w:r>
-        <w:rPr>
-          <w:noProof/>
-        </w:rPr>
-        <w:fldChar w:fldCharType="end"/>
-      </w:r>
+      <w:fldSimple w:instr=" SEQ Figura \* ARABIC ">
+        <w:r>
+          <w:rPr>
+            <w:noProof/>
+          </w:rPr>
+          <w:t>8</w:t>
+        </w:r>
+      </w:fldSimple>
       <w:r>
         <w:t xml:space="preserve"> – Acompanhamento é uma entidade fraca de pizzaria</w:t>
       </w:r>
@@ -3877,7 +4018,7 @@
       <w:r>
         <w:rPr>
           <w:noProof/>
-          <w:lang w:eastAsia="pt-BR"/>
+          <w:lang w:val="en-US"/>
         </w:rPr>
         <w:lastRenderedPageBreak/>
         <w:drawing>
@@ -3924,27 +4065,14 @@
       <w:r>
         <w:t xml:space="preserve">Figura </w:t>
       </w:r>
-      <w:r>
-        <w:fldChar w:fldCharType="begin"/>
-      </w:r>
-      <w:r>
-        <w:instrText xml:space="preserve"> SEQ Figura \* ARABIC </w:instrText>
-      </w:r>
-      <w:r>
-        <w:fldChar w:fldCharType="separate"/>
-      </w:r>
-      <w:r>
-        <w:rPr>
-          <w:noProof/>
-        </w:rPr>
-        <w:t>9</w:t>
-      </w:r>
-      <w:r>
-        <w:rPr>
-          <w:noProof/>
-        </w:rPr>
-        <w:fldChar w:fldCharType="end"/>
-      </w:r>
+      <w:fldSimple w:instr=" SEQ Figura \* ARABIC ">
+        <w:r>
+          <w:rPr>
+            <w:noProof/>
+          </w:rPr>
+          <w:t>9</w:t>
+        </w:r>
+      </w:fldSimple>
       <w:r>
         <w:t xml:space="preserve"> – Consumidor faminto subclasse de usuário</w:t>
       </w:r>
@@ -3968,7 +4096,15 @@
         <w:t xml:space="preserve"> </w:t>
       </w:r>
       <w:r>
-        <w:t>A entidade pedido foi criada com chave primária ID, atributos data, horário, horário posterior para a entrega e quantas pessoas. Essa entidade possui um relacionamento “faz_p” com o consumidor, esse relacionamento possui cardinalidade 1 para n, pois um pedido pode ser de apenas um consumidor e um consumidor pode fazer vários pedidos, além disso apresenta participação total por parte do pedido, pois não existem pedidos sem consumidores.</w:t>
+        <w:t>A entidade pedido foi criada com chave primária ID, atributos data, horário, horário posterior para a entrega e quantas pessoas. Essa entidade possui um relacionamento “</w:t>
+      </w:r>
+      <w:proofErr w:type="spellStart"/>
+      <w:r>
+        <w:t>faz_p</w:t>
+      </w:r>
+      <w:proofErr w:type="spellEnd"/>
+      <w:r>
+        <w:t>” com o consumidor, esse relacionamento possui cardinalidade 1 para n, pois um pedido pode ser de apenas um consumidor e um consumidor pode fazer vários pedidos, além disso apresenta participação total por parte do pedido, pois não existem pedidos sem consumidores.</w:t>
       </w:r>
     </w:p>
     <w:p>
@@ -3980,7 +4116,7 @@
       <w:r>
         <w:rPr>
           <w:noProof/>
-          <w:lang w:eastAsia="pt-BR"/>
+          <w:lang w:val="en-US"/>
         </w:rPr>
         <w:lastRenderedPageBreak/>
         <w:drawing>
@@ -4027,27 +4163,14 @@
       <w:r>
         <w:t xml:space="preserve">Figura </w:t>
       </w:r>
-      <w:r>
-        <w:fldChar w:fldCharType="begin"/>
-      </w:r>
-      <w:r>
-        <w:instrText xml:space="preserve"> SEQ Figura \* ARABIC </w:instrText>
-      </w:r>
-      <w:r>
-        <w:fldChar w:fldCharType="separate"/>
-      </w:r>
-      <w:r>
-        <w:rPr>
-          <w:noProof/>
-        </w:rPr>
-        <w:t>10</w:t>
-      </w:r>
-      <w:r>
-        <w:rPr>
-          <w:noProof/>
-        </w:rPr>
-        <w:fldChar w:fldCharType="end"/>
-      </w:r>
+      <w:fldSimple w:instr=" SEQ Figura \* ARABIC ">
+        <w:r>
+          <w:rPr>
+            <w:noProof/>
+          </w:rPr>
+          <w:t>10</w:t>
+        </w:r>
+      </w:fldSimple>
       <w:r>
         <w:t xml:space="preserve"> – Entidade pedido e relacionamento entre pedido e consumidor faminto</w:t>
       </w:r>
@@ -4067,7 +4190,15 @@
         <w:t xml:space="preserve"> </w:t>
       </w:r>
       <w:r>
-        <w:t>Para englobar várias pizzas dentro de um pedido foi feito o relacionamento “tem_p” com cardinalidade de muitos para muitos, pois um pedido pode possuir várias pizzas e um tipo de pizza pode estar em vários pedidos. Além disso a participação é total por parte da pizza, pois todo pedido deve conter pelo menos uma pizza. Para identificar a opção de preparação foi criado um atributo composto no relacionamento, esse atributo é um atributo composto por, massa, borda e quantidade de molho.</w:t>
+        <w:t>Para englobar várias pizzas dentro de um pedido foi feito o relacionamento “</w:t>
+      </w:r>
+      <w:proofErr w:type="spellStart"/>
+      <w:r>
+        <w:t>tem_p</w:t>
+      </w:r>
+      <w:proofErr w:type="spellEnd"/>
+      <w:r>
+        <w:t>” com cardinalidade de muitos para muitos, pois um pedido pode possuir várias pizzas e um tipo de pizza pode estar em vários pedidos. Além disso a participação é total por parte da pizza, pois todo pedido deve conter pelo menos uma pizza. Para identificar a opção de preparação foi criado um atributo composto no relacionamento, esse atributo é um atributo composto por, massa, borda e quantidade de molho.</w:t>
       </w:r>
       <w:r>
         <w:t xml:space="preserve"> O motivo pelo qual o atributo está no relacionamento é que cada pedido pode ter uma opção de preparação distinta de uma determinada pizza.</w:t>
@@ -4082,7 +4213,7 @@
       <w:r>
         <w:rPr>
           <w:noProof/>
-          <w:lang w:eastAsia="pt-BR"/>
+          <w:lang w:val="en-US"/>
         </w:rPr>
         <w:lastRenderedPageBreak/>
         <w:drawing>
@@ -4129,27 +4260,14 @@
       <w:r>
         <w:t xml:space="preserve">Figura </w:t>
       </w:r>
-      <w:r>
-        <w:fldChar w:fldCharType="begin"/>
-      </w:r>
-      <w:r>
-        <w:instrText xml:space="preserve"> SEQ Figura \* ARABIC </w:instrText>
-      </w:r>
-      <w:r>
-        <w:fldChar w:fldCharType="separate"/>
-      </w:r>
-      <w:r>
-        <w:rPr>
-          <w:noProof/>
-        </w:rPr>
-        <w:t>11</w:t>
-      </w:r>
-      <w:r>
-        <w:rPr>
-          <w:noProof/>
-        </w:rPr>
-        <w:fldChar w:fldCharType="end"/>
-      </w:r>
+      <w:fldSimple w:instr=" SEQ Figura \* ARABIC ">
+        <w:r>
+          <w:rPr>
+            <w:noProof/>
+          </w:rPr>
+          <w:t>11</w:t>
+        </w:r>
+      </w:fldSimple>
       <w:r>
         <w:t xml:space="preserve"> – Relacionamento que inclui pizza em pedido</w:t>
       </w:r>
@@ -4166,7 +4284,15 @@
         <w:t>l)</w:t>
       </w:r>
       <w:r>
-        <w:t xml:space="preserve"> Para incluir os acompanhamentos no pedido foi criado um relacionamento “tem_a” com cardinalidade muita para muitos, pois um pedido pode conter vários acompanhamentos, um tipo de acompanhamento pode estar em vários pedidos. Além disso a quantidade do acompanhamento pode ser informada como um atributo desse relacionamento. O motivo pelo qual o atributo está no relacionamento é que cada pedido pode ter uma quantidade distinta de um determinado acompanhamento.</w:t>
+        <w:t xml:space="preserve"> Para incluir os acompanhamentos no pedido foi criado um relacionamento “</w:t>
+      </w:r>
+      <w:proofErr w:type="spellStart"/>
+      <w:r>
+        <w:t>tem_a</w:t>
+      </w:r>
+      <w:proofErr w:type="spellEnd"/>
+      <w:r>
+        <w:t>” com cardinalidade muita para muitos, pois um pedido pode conter vários acompanhamentos, um tipo de acompanhamento pode estar em vários pedidos. Além disso a quantidade do acompanhamento pode ser informada como um atributo desse relacionamento. O motivo pelo qual o atributo está no relacionamento é que cada pedido pode ter uma quantidade distinta de um determinado acompanhamento.</w:t>
       </w:r>
     </w:p>
     <w:p>
@@ -4178,7 +4304,7 @@
       <w:r>
         <w:rPr>
           <w:noProof/>
-          <w:lang w:eastAsia="pt-BR"/>
+          <w:lang w:val="en-US"/>
         </w:rPr>
         <w:drawing>
           <wp:inline distT="0" distB="0" distL="0" distR="0" wp14:anchorId="03FF02FA" wp14:editId="6921F155">
@@ -4224,27 +4350,14 @@
       <w:r>
         <w:t xml:space="preserve">Figura </w:t>
       </w:r>
-      <w:r>
-        <w:fldChar w:fldCharType="begin"/>
-      </w:r>
-      <w:r>
-        <w:instrText xml:space="preserve"> SEQ Figura \* ARABIC </w:instrText>
-      </w:r>
-      <w:r>
-        <w:fldChar w:fldCharType="separate"/>
-      </w:r>
-      <w:r>
-        <w:rPr>
-          <w:noProof/>
-        </w:rPr>
-        <w:t>12</w:t>
-      </w:r>
-      <w:r>
-        <w:rPr>
-          <w:noProof/>
-        </w:rPr>
-        <w:fldChar w:fldCharType="end"/>
-      </w:r>
+      <w:fldSimple w:instr=" SEQ Figura \* ARABIC ">
+        <w:r>
+          <w:rPr>
+            <w:noProof/>
+          </w:rPr>
+          <w:t>12</w:t>
+        </w:r>
+      </w:fldSimple>
       <w:r>
         <w:t>: Relacionamento que inclui acompanhamento em pedido</w:t>
       </w:r>
@@ -4263,7 +4376,31 @@
         <w:t xml:space="preserve"> </w:t>
       </w:r>
       <w:r>
-        <w:t xml:space="preserve">Para associar um peido com um ingrediente extra foi criado o relacionamento “tem_i” com cardinalidade muitos para muitos, pois um pedido pode conter vários ingredientes e um ingrediente pode estar vários pedidos. Como é opcional conter ingrediente extra em um pedido a participação é parcial. Além disso para fazer um ingrediente extra estar em ume pizza existe o relacionamento “para” que possui cardinalidade muitos para muitos, pois um ingrediente pode estar em várias pizzas e uma </w:t>
+        <w:t>Para associar um peido com um ingrediente extra foi criado o relacionamento “</w:t>
+      </w:r>
+      <w:proofErr w:type="spellStart"/>
+      <w:r>
+        <w:t>tem_i</w:t>
+      </w:r>
+      <w:proofErr w:type="spellEnd"/>
+      <w:r>
+        <w:t xml:space="preserve">” </w:t>
+      </w:r>
+      <w:proofErr w:type="gramStart"/>
+      <w:r>
+        <w:t>com cardinalidade muitos</w:t>
+      </w:r>
+      <w:proofErr w:type="gramEnd"/>
+      <w:r>
+        <w:t xml:space="preserve"> para muitos, pois um pedido pode conter vários ingredientes e um ingrediente pode estar vários pedidos. Como é opcional conter ingrediente </w:t>
+      </w:r>
+      <w:proofErr w:type="gramStart"/>
+      <w:r>
+        <w:t>extra em</w:t>
+      </w:r>
+      <w:proofErr w:type="gramEnd"/>
+      <w:r>
+        <w:t xml:space="preserve"> um pedido a participação é parcial. Além disso para fazer um ingrediente extra estar em ume pizza existe o relacionamento “para” que possui cardinalidade muitos para muitos, pois um ingrediente pode estar em várias pizzas e uma </w:t>
       </w:r>
       <w:r>
         <w:lastRenderedPageBreak/>
@@ -4278,7 +4415,7 @@
       <w:r>
         <w:rPr>
           <w:noProof/>
-          <w:lang w:eastAsia="pt-BR"/>
+          <w:lang w:val="en-US"/>
         </w:rPr>
         <w:drawing>
           <wp:inline distT="0" distB="0" distL="0" distR="0" wp14:anchorId="69436177" wp14:editId="2D79879A">
@@ -4325,27 +4462,14 @@
       <w:r>
         <w:t xml:space="preserve">Figura </w:t>
       </w:r>
-      <w:r>
-        <w:fldChar w:fldCharType="begin"/>
-      </w:r>
-      <w:r>
-        <w:instrText xml:space="preserve"> SEQ Figura \* ARABIC </w:instrText>
-      </w:r>
-      <w:r>
-        <w:fldChar w:fldCharType="separate"/>
-      </w:r>
-      <w:r>
-        <w:rPr>
-          <w:noProof/>
-        </w:rPr>
-        <w:t>13</w:t>
-      </w:r>
-      <w:r>
-        <w:rPr>
-          <w:noProof/>
-        </w:rPr>
-        <w:fldChar w:fldCharType="end"/>
-      </w:r>
+      <w:fldSimple w:instr=" SEQ Figura \* ARABIC ">
+        <w:r>
+          <w:rPr>
+            <w:noProof/>
+          </w:rPr>
+          <w:t>13</w:t>
+        </w:r>
+      </w:fldSimple>
       <w:r>
         <w:t xml:space="preserve"> – Relacionamento de pedido com ingrediente extra e de pizza com ingrediente extra.</w:t>
       </w:r>
@@ -4389,7 +4513,7 @@
       <w:r>
         <w:rPr>
           <w:noProof/>
-          <w:lang w:eastAsia="pt-BR"/>
+          <w:lang w:val="en-US"/>
         </w:rPr>
         <w:drawing>
           <wp:inline distT="0" distB="0" distL="0" distR="0" wp14:anchorId="654B6E4C" wp14:editId="19D3541F">
@@ -4435,27 +4559,14 @@
       <w:r>
         <w:t xml:space="preserve">Figura </w:t>
       </w:r>
-      <w:r>
-        <w:fldChar w:fldCharType="begin"/>
-      </w:r>
-      <w:r>
-        <w:instrText xml:space="preserve"> SEQ Figura \* ARABIC </w:instrText>
-      </w:r>
-      <w:r>
-        <w:fldChar w:fldCharType="separate"/>
-      </w:r>
-      <w:r>
-        <w:rPr>
-          <w:noProof/>
-        </w:rPr>
-        <w:t>14</w:t>
-      </w:r>
-      <w:r>
-        <w:rPr>
-          <w:noProof/>
-        </w:rPr>
-        <w:fldChar w:fldCharType="end"/>
-      </w:r>
+      <w:fldSimple w:instr=" SEQ Figura \* ARABIC ">
+        <w:r>
+          <w:rPr>
+            <w:noProof/>
+          </w:rPr>
+          <w:t>14</w:t>
+        </w:r>
+      </w:fldSimple>
       <w:r>
         <w:t xml:space="preserve"> -  Entidade ingrediente extra</w:t>
       </w:r>
@@ -4493,7 +4604,15 @@
         <w:t>consumidor e um consumidor</w:t>
       </w:r>
       <w:r>
-        <w:t xml:space="preserve"> pode fazer vários pedido/pedido entretenimento, ademais ambos apresentam participação total</w:t>
+        <w:t xml:space="preserve"> pode fazer </w:t>
+      </w:r>
+      <w:proofErr w:type="gramStart"/>
+      <w:r>
+        <w:t>vários pedido/pedido</w:t>
+      </w:r>
+      <w:proofErr w:type="gramEnd"/>
+      <w:r>
+        <w:t xml:space="preserve"> entretenimento, ademais ambos apresentam participação total</w:t>
       </w:r>
       <w:r>
         <w:t xml:space="preserve"> em pedido/pedido entretenimento, pois todo pedido/pedido entretenimento deve possuir pelo um consumidor.</w:t>
@@ -4523,7 +4642,7 @@
       <w:r>
         <w:rPr>
           <w:noProof/>
-          <w:lang w:eastAsia="pt-BR"/>
+          <w:lang w:val="en-US"/>
         </w:rPr>
         <w:drawing>
           <wp:inline distT="0" distB="0" distL="0" distR="0" wp14:anchorId="7540C01E" wp14:editId="50172CAB">
@@ -4569,27 +4688,14 @@
       <w:r>
         <w:t xml:space="preserve">Figura </w:t>
       </w:r>
-      <w:r>
-        <w:fldChar w:fldCharType="begin"/>
-      </w:r>
-      <w:r>
-        <w:instrText xml:space="preserve"> SEQ Figura \* ARABIC </w:instrText>
-      </w:r>
-      <w:r>
-        <w:fldChar w:fldCharType="separate"/>
-      </w:r>
-      <w:r>
-        <w:rPr>
-          <w:noProof/>
-        </w:rPr>
-        <w:t>15</w:t>
-      </w:r>
-      <w:r>
-        <w:rPr>
-          <w:noProof/>
-        </w:rPr>
-        <w:fldChar w:fldCharType="end"/>
-      </w:r>
+      <w:fldSimple w:instr=" SEQ Figura \* ARABIC ">
+        <w:r>
+          <w:rPr>
+            <w:noProof/>
+          </w:rPr>
+          <w:t>15</w:t>
+        </w:r>
+      </w:fldSimple>
       <w:r>
         <w:t xml:space="preserve"> – Entidade pedido entretenimento com relacionamentos entre consumidor e pedido/pedido entretenimento.</w:t>
       </w:r>
@@ -4604,6 +4710,7 @@
       <w:pPr>
         <w:ind w:firstLine="708"/>
       </w:pPr>
+      <w:proofErr w:type="gramStart"/>
       <w:r>
         <w:rPr>
           <w:b/>
@@ -4615,7 +4722,11 @@
         <w:t xml:space="preserve"> </w:t>
       </w:r>
       <w:r>
-        <w:t>Foi adicionado um atributo derivativo à entidade pedido, esse valor será calculado a partir da soma dos valores das pizzas escolhidas + ingredientes extras + acompanhamentos + entretenimento/entrega.</w:t>
+        <w:t>Foi</w:t>
+      </w:r>
+      <w:proofErr w:type="gramEnd"/>
+      <w:r>
+        <w:t xml:space="preserve"> adicionado um atributo derivativo à entidade pedido, esse valor será calculado a partir da soma dos valores das pizzas escolhidas + ingredientes extras + acompanhamentos + entretenimento/entrega.</w:t>
       </w:r>
     </w:p>
     <w:p>
@@ -4632,7 +4743,7 @@
       <w:r>
         <w:rPr>
           <w:noProof/>
-          <w:lang w:eastAsia="pt-BR"/>
+          <w:lang w:val="en-US"/>
         </w:rPr>
         <w:drawing>
           <wp:inline distT="0" distB="0" distL="0" distR="0" wp14:anchorId="4BCCAEAA" wp14:editId="06558029">
@@ -4678,30 +4789,22 @@
       <w:r>
         <w:t xml:space="preserve">Figura </w:t>
       </w:r>
-      <w:r>
-        <w:fldChar w:fldCharType="begin"/>
-      </w:r>
-      <w:r>
-        <w:instrText xml:space="preserve"> SEQ Figura \* ARABIC </w:instrText>
-      </w:r>
-      <w:r>
-        <w:fldChar w:fldCharType="separate"/>
-      </w:r>
-      <w:r>
-        <w:rPr>
-          <w:noProof/>
-        </w:rPr>
-        <w:t>16</w:t>
-      </w:r>
-      <w:r>
-        <w:rPr>
-          <w:noProof/>
-        </w:rPr>
-        <w:fldChar w:fldCharType="end"/>
-      </w:r>
-      <w:r>
-        <w:t xml:space="preserve"> – Atributo derivativo custo_total</w:t>
-      </w:r>
+      <w:fldSimple w:instr=" SEQ Figura \* ARABIC ">
+        <w:r>
+          <w:rPr>
+            <w:noProof/>
+          </w:rPr>
+          <w:t>16</w:t>
+        </w:r>
+      </w:fldSimple>
+      <w:r>
+        <w:t xml:space="preserve"> – Atributo derivativo </w:t>
+      </w:r>
+      <w:proofErr w:type="spellStart"/>
+      <w:r>
+        <w:t>custo_total</w:t>
+      </w:r>
+      <w:proofErr w:type="spellEnd"/>
     </w:p>
     <w:p>
       <w:pPr>
@@ -4712,6 +4815,7 @@
       <w:pPr>
         <w:ind w:firstLine="708"/>
       </w:pPr>
+      <w:proofErr w:type="gramStart"/>
       <w:r>
         <w:rPr>
           <w:b/>
@@ -4722,7 +4826,11 @@
         <w:t xml:space="preserve"> </w:t>
       </w:r>
       <w:r>
-        <w:t xml:space="preserve">Foi criada uma entidade animador que é filha da entidade usuário, e foram adicionados três atributos a essa entidade (nome artístico, biografia e preço). </w:t>
+        <w:t>Foi</w:t>
+      </w:r>
+      <w:proofErr w:type="gramEnd"/>
+      <w:r>
+        <w:t xml:space="preserve"> criada uma entidade animador que é filha da entidade usuário, e foram adicionados três atributos a essa entidade (nome artístico, biografia e preço). </w:t>
       </w:r>
     </w:p>
     <w:p>
@@ -4734,7 +4842,7 @@
       <w:r>
         <w:rPr>
           <w:noProof/>
-          <w:lang w:eastAsia="pt-BR"/>
+          <w:lang w:val="en-US"/>
         </w:rPr>
         <w:lastRenderedPageBreak/>
         <w:drawing>
@@ -4781,27 +4889,14 @@
       <w:r>
         <w:t xml:space="preserve">Figura </w:t>
       </w:r>
-      <w:r>
-        <w:fldChar w:fldCharType="begin"/>
-      </w:r>
-      <w:r>
-        <w:instrText xml:space="preserve"> SEQ Figura \* ARABIC </w:instrText>
-      </w:r>
-      <w:r>
-        <w:fldChar w:fldCharType="separate"/>
-      </w:r>
-      <w:r>
-        <w:rPr>
-          <w:noProof/>
-        </w:rPr>
-        <w:t>17</w:t>
-      </w:r>
-      <w:r>
-        <w:rPr>
-          <w:noProof/>
-        </w:rPr>
-        <w:fldChar w:fldCharType="end"/>
-      </w:r>
+      <w:fldSimple w:instr=" SEQ Figura \* ARABIC ">
+        <w:r>
+          <w:rPr>
+            <w:noProof/>
+          </w:rPr>
+          <w:t>17</w:t>
+        </w:r>
+      </w:fldSimple>
       <w:r>
         <w:t xml:space="preserve"> – Animador, entidade filha de usuário</w:t>
       </w:r>
@@ -4816,6 +4911,7 @@
       <w:pPr>
         <w:ind w:firstLine="708"/>
       </w:pPr>
+      <w:proofErr w:type="gramStart"/>
       <w:r>
         <w:rPr>
           <w:b/>
@@ -4823,7 +4919,11 @@
         <w:t>r)</w:t>
       </w:r>
       <w:r>
-        <w:t xml:space="preserve"> Foi adicionado um relacionamento atende, entre animador e pedido entretenimento com participação total pois todo pedido de entretenimento precisa de um animador e cardinalidade n para 1, pois um pedido entretenimento pode ter apenas um animador e um animador pode atender vários pedidos.</w:t>
+        <w:t xml:space="preserve"> Foi</w:t>
+      </w:r>
+      <w:proofErr w:type="gramEnd"/>
+      <w:r>
+        <w:t xml:space="preserve"> adicionado um relacionamento atende, entre animador e pedido entretenimento com participação total pois todo pedido de entretenimento precisa de um animador e cardinalidade n para 1, pois um pedido entretenimento pode ter apenas um animador e um animador pode atender vários pedidos.</w:t>
       </w:r>
     </w:p>
     <w:p>
@@ -4835,7 +4935,7 @@
       <w:r>
         <w:rPr>
           <w:noProof/>
-          <w:lang w:eastAsia="pt-BR"/>
+          <w:lang w:val="en-US"/>
         </w:rPr>
         <w:lastRenderedPageBreak/>
         <w:drawing>
@@ -4889,27 +4989,14 @@
       <w:r>
         <w:t xml:space="preserve">Figura </w:t>
       </w:r>
-      <w:r>
-        <w:fldChar w:fldCharType="begin"/>
-      </w:r>
-      <w:r>
-        <w:instrText xml:space="preserve"> SEQ Figura \* ARABIC </w:instrText>
-      </w:r>
-      <w:r>
-        <w:fldChar w:fldCharType="separate"/>
-      </w:r>
-      <w:r>
-        <w:rPr>
-          <w:noProof/>
-        </w:rPr>
-        <w:t>18</w:t>
-      </w:r>
-      <w:r>
-        <w:rPr>
-          <w:noProof/>
-        </w:rPr>
-        <w:fldChar w:fldCharType="end"/>
-      </w:r>
+      <w:fldSimple w:instr=" SEQ Figura \* ARABIC ">
+        <w:r>
+          <w:rPr>
+            <w:noProof/>
+          </w:rPr>
+          <w:t>18</w:t>
+        </w:r>
+      </w:fldSimple>
       <w:r>
         <w:t xml:space="preserve"> – Relacionamento entre pedido entretenimento e animador</w:t>
       </w:r>
@@ -4954,7 +5041,7 @@
       <w:r>
         <w:rPr>
           <w:noProof/>
-          <w:lang w:eastAsia="pt-BR"/>
+          <w:lang w:val="en-US"/>
         </w:rPr>
         <w:lastRenderedPageBreak/>
         <w:drawing>
@@ -5001,27 +5088,14 @@
       <w:r>
         <w:t xml:space="preserve">Figura </w:t>
       </w:r>
-      <w:r>
-        <w:fldChar w:fldCharType="begin"/>
-      </w:r>
-      <w:r>
-        <w:instrText xml:space="preserve"> SEQ Figura \* ARABIC </w:instrText>
-      </w:r>
-      <w:r>
-        <w:fldChar w:fldCharType="separate"/>
-      </w:r>
-      <w:r>
-        <w:rPr>
-          <w:noProof/>
-        </w:rPr>
-        <w:t>19</w:t>
-      </w:r>
-      <w:r>
-        <w:rPr>
-          <w:noProof/>
-        </w:rPr>
-        <w:fldChar w:fldCharType="end"/>
-      </w:r>
+      <w:fldSimple w:instr=" SEQ Figura \* ARABIC ">
+        <w:r>
+          <w:rPr>
+            <w:noProof/>
+          </w:rPr>
+          <w:t>19</w:t>
+        </w:r>
+      </w:fldSimple>
       <w:r>
         <w:t xml:space="preserve"> – Relacionamento trabalho entre animador e pizzaria</w:t>
       </w:r>
@@ -5030,6 +5104,7 @@
       <w:pPr>
         <w:ind w:firstLine="708"/>
       </w:pPr>
+      <w:proofErr w:type="gramStart"/>
       <w:r>
         <w:rPr>
           <w:b/>
@@ -5037,7 +5112,11 @@
         <w:t>t)</w:t>
       </w:r>
       <w:r>
-        <w:t xml:space="preserve"> Uma nova entidade foi criada sendo filha da entidade usuário e pai da entidade animador, essa entidade deve chamada de entregador deve registrar a placa do veículo em um atributo. Além disso existe um relacionamento de entrega entre o entregador e o pedido convencional, esse relacionamento é de cardinalidade 1 para n, pois um pedido pode ser entregue por apenas um entregador e um entregador pode entregar vários pedidos. Além disso a participação é parcial para as duas entidades pois nem todo pedido precisa ser entregue e nem todo entregador precisa estar entregando pedidos.</w:t>
+        <w:t xml:space="preserve"> Uma</w:t>
+      </w:r>
+      <w:proofErr w:type="gramEnd"/>
+      <w:r>
+        <w:t xml:space="preserve"> nova entidade foi criada sendo filha da entidade usuário e pai da entidade animador, essa entidade deve chamada de entregador deve registrar a placa do veículo em um atributo. Além disso existe um relacionamento de entrega entre o entregador e o pedido convencional, esse relacionamento é de cardinalidade 1 para n, pois um pedido pode ser entregue por apenas um entregador e um entregador pode entregar vários pedidos. Além disso a participação é parcial para as duas entidades pois nem todo pedido precisa ser entregue e nem todo entregador precisa estar entregando pedidos.</w:t>
       </w:r>
     </w:p>
     <w:p>
@@ -5049,7 +5128,7 @@
       <w:r>
         <w:rPr>
           <w:noProof/>
-          <w:lang w:eastAsia="pt-BR"/>
+          <w:lang w:val="en-US"/>
         </w:rPr>
         <w:drawing>
           <wp:inline distT="0" distB="0" distL="0" distR="0" wp14:anchorId="49CC1C0E" wp14:editId="365D2512">
@@ -5095,27 +5174,14 @@
       <w:r>
         <w:t xml:space="preserve">Figura </w:t>
       </w:r>
-      <w:r>
-        <w:fldChar w:fldCharType="begin"/>
-      </w:r>
-      <w:r>
-        <w:instrText xml:space="preserve"> SEQ Figura \* ARABIC </w:instrText>
-      </w:r>
-      <w:r>
-        <w:fldChar w:fldCharType="separate"/>
-      </w:r>
-      <w:r>
-        <w:rPr>
-          <w:noProof/>
-        </w:rPr>
-        <w:t>20</w:t>
-      </w:r>
-      <w:r>
-        <w:rPr>
-          <w:noProof/>
-        </w:rPr>
-        <w:fldChar w:fldCharType="end"/>
-      </w:r>
+      <w:fldSimple w:instr=" SEQ Figura \* ARABIC ">
+        <w:r>
+          <w:rPr>
+            <w:noProof/>
+          </w:rPr>
+          <w:t>20</w:t>
+        </w:r>
+      </w:fldSimple>
       <w:r>
         <w:t xml:space="preserve"> – Nova entidade entregador</w:t>
       </w:r>
@@ -5142,13 +5208,37 @@
         <w:t xml:space="preserve"> </w:t>
       </w:r>
       <w:r>
-        <w:t>Foi criado uma nova entidade chamada de forma_pagamento que irá registrar o nome da forma de pagamento, identificado pela chave primária nome</w:t>
-      </w:r>
-      <w:r>
-        <w:t>(Exemplos: “cheque”, “PIX”, “VALES”)</w:t>
-      </w:r>
-      <w:r>
-        <w:t>. O troco (caso seja escolhido a forma de pagamento dinheiro) e a bandeira do cartão (caso seja escolhida a forma de pagamento cartão) foram registrados nos relacionamentos paga e paga_e a partir dos atributos troco e bandeira. Esses atributos estão no relacionamento pois eles dependem da instância do relacionamento entre as duas entidades.</w:t>
+        <w:t xml:space="preserve">Foi criado uma nova entidade chamada de </w:t>
+      </w:r>
+      <w:proofErr w:type="spellStart"/>
+      <w:r>
+        <w:t>forma_pagamento</w:t>
+      </w:r>
+      <w:proofErr w:type="spellEnd"/>
+      <w:r>
+        <w:t xml:space="preserve"> que irá registrar o nome da forma de pagamento, identificado pela chave primária </w:t>
+      </w:r>
+      <w:proofErr w:type="gramStart"/>
+      <w:r>
+        <w:t>nome</w:t>
+      </w:r>
+      <w:r>
+        <w:t>(</w:t>
+      </w:r>
+      <w:proofErr w:type="gramEnd"/>
+      <w:r>
+        <w:t>Exemplos: “cheque”, “PIX”, “VALES”)</w:t>
+      </w:r>
+      <w:r>
+        <w:t xml:space="preserve">. O troco (caso seja escolhido a forma de pagamento dinheiro) e a bandeira do cartão (caso seja escolhida a forma de pagamento cartão) foram registrados nos relacionamentos paga e </w:t>
+      </w:r>
+      <w:proofErr w:type="spellStart"/>
+      <w:r>
+        <w:t>paga_e</w:t>
+      </w:r>
+      <w:proofErr w:type="spellEnd"/>
+      <w:r>
+        <w:t xml:space="preserve"> a partir dos atributos troco e bandeira. Esses atributos estão no relacionamento pois eles dependem da instância do relacionamento entre as duas entidades.</w:t>
       </w:r>
     </w:p>
     <w:p>
@@ -5160,7 +5250,7 @@
       <w:r>
         <w:rPr>
           <w:noProof/>
-          <w:lang w:eastAsia="pt-BR"/>
+          <w:lang w:val="en-US"/>
         </w:rPr>
         <w:drawing>
           <wp:inline distT="0" distB="0" distL="0" distR="0" wp14:anchorId="6D35F9F2" wp14:editId="4AC2A389">
@@ -5206,30 +5296,14 @@
       <w:r>
         <w:t xml:space="preserve">Figura </w:t>
       </w:r>
-      <w:r>
-        <w:fldChar w:fldCharType="begin"/>
-      </w:r>
-      <w:r>
-        <w:instrText xml:space="preserve"> SEQ Figura \* ARABIC</w:instrText>
-      </w:r>
-      <w:r>
-        <w:instrText xml:space="preserve"> </w:instrText>
-      </w:r>
-      <w:r>
-        <w:fldChar w:fldCharType="separate"/>
-      </w:r>
-      <w:r>
-        <w:rPr>
-          <w:noProof/>
-        </w:rPr>
-        <w:t>21</w:t>
-      </w:r>
-      <w:r>
-        <w:rPr>
-          <w:noProof/>
-        </w:rPr>
-        <w:fldChar w:fldCharType="end"/>
-      </w:r>
+      <w:fldSimple w:instr=" SEQ Figura \* ARABIC ">
+        <w:r>
+          <w:rPr>
+            <w:noProof/>
+          </w:rPr>
+          <w:t>21</w:t>
+        </w:r>
+      </w:fldSimple>
       <w:r>
         <w:t xml:space="preserve"> – Entidade forma de pagamento com relacionamentos</w:t>
       </w:r>
@@ -5278,6 +5352,7 @@
           <w:lang w:eastAsia="pt-BR"/>
         </w:rPr>
       </w:pPr>
+      <w:proofErr w:type="gramStart"/>
       <w:r>
         <w:rPr>
           <w:b/>
@@ -5298,11 +5373,40 @@
         </w:rPr>
         <w:t>ID</w:t>
       </w:r>
-      <w:r>
-        <w:rPr>
-          <w:lang w:eastAsia="pt-BR"/>
-        </w:rPr>
-        <w:t>, data_nasc, nome, endereco, placa);</w:t>
+      <w:proofErr w:type="gramEnd"/>
+      <w:r>
+        <w:rPr>
+          <w:lang w:eastAsia="pt-BR"/>
+        </w:rPr>
+        <w:t xml:space="preserve">, </w:t>
+      </w:r>
+      <w:proofErr w:type="spellStart"/>
+      <w:r>
+        <w:rPr>
+          <w:lang w:eastAsia="pt-BR"/>
+        </w:rPr>
+        <w:t>data_nasc</w:t>
+      </w:r>
+      <w:proofErr w:type="spellEnd"/>
+      <w:r>
+        <w:rPr>
+          <w:lang w:eastAsia="pt-BR"/>
+        </w:rPr>
+        <w:t xml:space="preserve">, nome, </w:t>
+      </w:r>
+      <w:proofErr w:type="spellStart"/>
+      <w:r>
+        <w:rPr>
+          <w:lang w:eastAsia="pt-BR"/>
+        </w:rPr>
+        <w:t>endereco</w:t>
+      </w:r>
+      <w:proofErr w:type="spellEnd"/>
+      <w:r>
+        <w:rPr>
+          <w:lang w:eastAsia="pt-BR"/>
+        </w:rPr>
+        <w:t>, placa);</w:t>
       </w:r>
     </w:p>
     <w:p>
@@ -5317,7 +5421,15 @@
           <w:b/>
           <w:lang w:eastAsia="pt-BR"/>
         </w:rPr>
-        <w:t>DONO_DE_NEGOCIO</w:t>
+        <w:t>DONO_DE_</w:t>
+      </w:r>
+      <w:proofErr w:type="gramStart"/>
+      <w:r>
+        <w:rPr>
+          <w:b/>
+          <w:lang w:eastAsia="pt-BR"/>
+        </w:rPr>
+        <w:t>NEGOCIO</w:t>
       </w:r>
       <w:r>
         <w:rPr>
@@ -5332,11 +5444,54 @@
         </w:rPr>
         <w:t>ID</w:t>
       </w:r>
-      <w:r>
-        <w:rPr>
-          <w:lang w:eastAsia="pt-BR"/>
-        </w:rPr>
-        <w:t>, data_nasc, nome, endereco, linkedin);</w:t>
+      <w:proofErr w:type="gramEnd"/>
+      <w:r>
+        <w:rPr>
+          <w:lang w:eastAsia="pt-BR"/>
+        </w:rPr>
+        <w:t xml:space="preserve">, </w:t>
+      </w:r>
+      <w:proofErr w:type="spellStart"/>
+      <w:r>
+        <w:rPr>
+          <w:lang w:eastAsia="pt-BR"/>
+        </w:rPr>
+        <w:t>data_nasc</w:t>
+      </w:r>
+      <w:proofErr w:type="spellEnd"/>
+      <w:r>
+        <w:rPr>
+          <w:lang w:eastAsia="pt-BR"/>
+        </w:rPr>
+        <w:t xml:space="preserve">, nome, </w:t>
+      </w:r>
+      <w:proofErr w:type="spellStart"/>
+      <w:r>
+        <w:rPr>
+          <w:lang w:eastAsia="pt-BR"/>
+        </w:rPr>
+        <w:t>endereco</w:t>
+      </w:r>
+      <w:proofErr w:type="spellEnd"/>
+      <w:r>
+        <w:rPr>
+          <w:lang w:eastAsia="pt-BR"/>
+        </w:rPr>
+        <w:t xml:space="preserve">, </w:t>
+      </w:r>
+      <w:proofErr w:type="spellStart"/>
+      <w:r>
+        <w:rPr>
+          <w:lang w:eastAsia="pt-BR"/>
+        </w:rPr>
+        <w:t>linkedin</w:t>
+      </w:r>
+      <w:proofErr w:type="spellEnd"/>
+      <w:r>
+        <w:rPr>
+          <w:lang w:eastAsia="pt-BR"/>
+        </w:rPr>
+        <w:t>);</w:t>
       </w:r>
     </w:p>
     <w:p>
@@ -5351,7 +5506,15 @@
           <w:b/>
           <w:lang w:eastAsia="pt-BR"/>
         </w:rPr>
-        <w:t>CONSUMIDOR_FAMINTO</w:t>
+        <w:t>CONSUMIDOR_</w:t>
+      </w:r>
+      <w:proofErr w:type="gramStart"/>
+      <w:r>
+        <w:rPr>
+          <w:b/>
+          <w:lang w:eastAsia="pt-BR"/>
+        </w:rPr>
+        <w:t>FAMINTO</w:t>
       </w:r>
       <w:r>
         <w:rPr>
@@ -5366,12 +5529,42 @@
         </w:rPr>
         <w:t>ID</w:t>
       </w:r>
-      <w:r>
-        <w:rPr>
-          <w:lang w:eastAsia="pt-BR"/>
-        </w:rPr>
-        <w:t xml:space="preserve">, data_nasc, nome, endereco, </w:t>
-      </w:r>
+      <w:proofErr w:type="gramEnd"/>
+      <w:r>
+        <w:rPr>
+          <w:lang w:eastAsia="pt-BR"/>
+        </w:rPr>
+        <w:t xml:space="preserve">, </w:t>
+      </w:r>
+      <w:proofErr w:type="spellStart"/>
+      <w:r>
+        <w:rPr>
+          <w:lang w:eastAsia="pt-BR"/>
+        </w:rPr>
+        <w:t>data_nasc</w:t>
+      </w:r>
+      <w:proofErr w:type="spellEnd"/>
+      <w:r>
+        <w:rPr>
+          <w:lang w:eastAsia="pt-BR"/>
+        </w:rPr>
+        <w:t xml:space="preserve">, nome, </w:t>
+      </w:r>
+      <w:proofErr w:type="spellStart"/>
+      <w:r>
+        <w:rPr>
+          <w:lang w:eastAsia="pt-BR"/>
+        </w:rPr>
+        <w:t>endereco</w:t>
+      </w:r>
+      <w:proofErr w:type="spellEnd"/>
+      <w:r>
+        <w:rPr>
+          <w:lang w:eastAsia="pt-BR"/>
+        </w:rPr>
+        <w:t xml:space="preserve">, </w:t>
+      </w:r>
+      <w:proofErr w:type="spellStart"/>
       <w:r>
         <w:rPr>
           <w:lang w:eastAsia="pt-BR"/>
@@ -5382,7 +5575,14 @@
         <w:rPr>
           <w:lang w:eastAsia="pt-BR"/>
         </w:rPr>
-        <w:t>o_entrega);</w:t>
+        <w:t>o_entrega</w:t>
+      </w:r>
+      <w:proofErr w:type="spellEnd"/>
+      <w:r>
+        <w:rPr>
+          <w:lang w:eastAsia="pt-BR"/>
+        </w:rPr>
+        <w:t>);</w:t>
       </w:r>
     </w:p>
     <w:p>
@@ -5392,6 +5592,7 @@
           <w:lang w:eastAsia="pt-BR"/>
         </w:rPr>
       </w:pPr>
+      <w:proofErr w:type="gramStart"/>
       <w:r>
         <w:rPr>
           <w:b/>
@@ -5422,7 +5623,14 @@
         <w:rPr>
           <w:lang w:eastAsia="pt-BR"/>
         </w:rPr>
-        <w:t>(ENTREGADOR.ID)</w:t>
+        <w:t>(ENTREGADOR.ID</w:t>
+      </w:r>
+      <w:proofErr w:type="gramEnd"/>
+      <w:r>
+        <w:rPr>
+          <w:lang w:eastAsia="pt-BR"/>
+        </w:rPr>
+        <w:t>)</w:t>
       </w:r>
       <w:r>
         <w:rPr>
@@ -5434,8 +5642,30 @@
         <w:rPr>
           <w:lang w:eastAsia="pt-BR"/>
         </w:rPr>
-        <w:t>bibliografia, preco, nome_artistico</w:t>
-      </w:r>
+        <w:t xml:space="preserve">bibliografia, </w:t>
+      </w:r>
+      <w:proofErr w:type="spellStart"/>
+      <w:r>
+        <w:rPr>
+          <w:lang w:eastAsia="pt-BR"/>
+        </w:rPr>
+        <w:t>preco</w:t>
+      </w:r>
+      <w:proofErr w:type="spellEnd"/>
+      <w:r>
+        <w:rPr>
+          <w:lang w:eastAsia="pt-BR"/>
+        </w:rPr>
+        <w:t xml:space="preserve">, </w:t>
+      </w:r>
+      <w:proofErr w:type="spellStart"/>
+      <w:r>
+        <w:rPr>
+          <w:lang w:eastAsia="pt-BR"/>
+        </w:rPr>
+        <w:t>nome_artistico</w:t>
+      </w:r>
+      <w:proofErr w:type="spellEnd"/>
       <w:r>
         <w:rPr>
           <w:lang w:eastAsia="pt-BR"/>
@@ -5467,7 +5697,15 @@
           <w:b/>
           <w:lang w:eastAsia="pt-BR"/>
         </w:rPr>
-        <w:t>FORMA_PAGAMENTO</w:t>
+        <w:t>FORMA_</w:t>
+      </w:r>
+      <w:proofErr w:type="gramStart"/>
+      <w:r>
+        <w:rPr>
+          <w:b/>
+          <w:lang w:eastAsia="pt-BR"/>
+        </w:rPr>
+        <w:t>PAGAMENTO</w:t>
       </w:r>
       <w:r>
         <w:rPr>
@@ -5482,6 +5720,7 @@
         </w:rPr>
         <w:t>nome</w:t>
       </w:r>
+      <w:proofErr w:type="gramEnd"/>
       <w:r>
         <w:rPr>
           <w:lang w:eastAsia="pt-BR"/>
@@ -5497,6 +5736,7 @@
           <w:lang w:eastAsia="pt-BR"/>
         </w:rPr>
       </w:pPr>
+      <w:proofErr w:type="gramStart"/>
       <w:r>
         <w:rPr>
           <w:b/>
@@ -5511,12 +5751,42 @@
         </w:rPr>
         <w:t>( ID</w:t>
       </w:r>
-      <w:r>
-        <w:rPr>
-          <w:lang w:eastAsia="pt-BR"/>
-        </w:rPr>
-        <w:t xml:space="preserve">, troco, bandeira, quantas_pessoas, horario_entrega, </w:t>
-      </w:r>
+      <w:proofErr w:type="gramEnd"/>
+      <w:r>
+        <w:rPr>
+          <w:lang w:eastAsia="pt-BR"/>
+        </w:rPr>
+        <w:t xml:space="preserve">, troco, bandeira, </w:t>
+      </w:r>
+      <w:proofErr w:type="spellStart"/>
+      <w:r>
+        <w:rPr>
+          <w:lang w:eastAsia="pt-BR"/>
+        </w:rPr>
+        <w:t>quantas_pessoas</w:t>
+      </w:r>
+      <w:proofErr w:type="spellEnd"/>
+      <w:r>
+        <w:rPr>
+          <w:lang w:eastAsia="pt-BR"/>
+        </w:rPr>
+        <w:t xml:space="preserve">, </w:t>
+      </w:r>
+      <w:proofErr w:type="spellStart"/>
+      <w:r>
+        <w:rPr>
+          <w:lang w:eastAsia="pt-BR"/>
+        </w:rPr>
+        <w:t>horario_entrega</w:t>
+      </w:r>
+      <w:proofErr w:type="spellEnd"/>
+      <w:r>
+        <w:rPr>
+          <w:lang w:eastAsia="pt-BR"/>
+        </w:rPr>
+        <w:t xml:space="preserve">, </w:t>
+      </w:r>
+      <w:proofErr w:type="spellStart"/>
       <w:r>
         <w:rPr>
           <w:lang w:eastAsia="pt-BR"/>
@@ -5527,162 +5797,72 @@
         <w:rPr>
           <w:lang w:eastAsia="pt-BR"/>
         </w:rPr>
-        <w:t>rio, data, custo_total, ID_E( ENTREGADOR.ID ), ID_F( CONSUMIDOR_FAMINTO.ID ), nome_fp( FORMA_PAGAMENTO.nome)</w:t>
-      </w:r>
-      <w:r>
-        <w:rPr>
-          <w:u w:val="single"/>
-          <w:lang w:eastAsia="pt-BR"/>
-        </w:rPr>
-        <w:t>);</w:t>
-      </w:r>
-    </w:p>
-    <w:p>
-      <w:pPr>
-        <w:jc w:val="left"/>
-        <w:rPr>
-          <w:lang w:eastAsia="pt-BR"/>
-        </w:rPr>
-      </w:pPr>
-      <w:r>
-        <w:rPr>
-          <w:b/>
-          <w:lang w:eastAsia="pt-BR"/>
-        </w:rPr>
-        <w:lastRenderedPageBreak/>
-        <w:t>PEDIDO_ENTRETENIMENTO</w:t>
-      </w:r>
-      <w:r>
-        <w:rPr>
-          <w:lang w:eastAsia="pt-BR"/>
-        </w:rPr>
-        <w:t xml:space="preserve">( </w:t>
-      </w:r>
-      <w:r>
-        <w:rPr>
-          <w:u w:val="single"/>
-          <w:lang w:eastAsia="pt-BR"/>
-        </w:rPr>
-        <w:t>ID</w:t>
-      </w:r>
-      <w:r>
-        <w:rPr>
-          <w:lang w:eastAsia="pt-BR"/>
-        </w:rPr>
-        <w:t>( PEDIDO.ID</w:t>
-      </w:r>
-      <w:r>
-        <w:rPr>
-          <w:lang w:eastAsia="pt-BR"/>
-        </w:rPr>
-        <w:t xml:space="preserve"> </w:t>
-      </w:r>
-      <w:r>
-        <w:rPr>
-          <w:lang w:eastAsia="pt-BR"/>
-        </w:rPr>
-        <w:t>), tipo, duracao,</w:t>
-      </w:r>
-      <w:r>
-        <w:rPr>
-          <w:lang w:eastAsia="pt-BR"/>
-        </w:rPr>
-        <w:t xml:space="preserve"> </w:t>
-      </w:r>
-      <w:r>
-        <w:rPr>
-          <w:lang w:eastAsia="pt-BR"/>
-        </w:rPr>
-        <w:t xml:space="preserve">ID_E( </w:t>
-      </w:r>
-      <w:r>
-        <w:rPr>
-          <w:lang w:eastAsia="pt-BR"/>
-        </w:rPr>
-        <w:t>ANIMADOR</w:t>
-      </w:r>
-      <w:r>
-        <w:rPr>
-          <w:lang w:eastAsia="pt-BR"/>
-        </w:rPr>
-        <w:t>.ID ), ID_F( CONSUMIDOR_FAMINTO.ID ))</w:t>
-      </w:r>
-      <w:r>
-        <w:rPr>
-          <w:lang w:eastAsia="pt-BR"/>
-        </w:rPr>
-        <w:t>;</w:t>
-      </w:r>
-    </w:p>
-    <w:p>
-      <w:pPr>
-        <w:jc w:val="left"/>
-        <w:rPr>
-          <w:lang w:eastAsia="pt-BR"/>
-        </w:rPr>
-      </w:pPr>
-      <w:r>
-        <w:rPr>
-          <w:b/>
-          <w:lang w:eastAsia="pt-BR"/>
-        </w:rPr>
-        <w:t>ENTREGA</w:t>
-      </w:r>
-      <w:r>
-        <w:rPr>
-          <w:lang w:eastAsia="pt-BR"/>
-        </w:rPr>
-        <w:t xml:space="preserve">( </w:t>
-      </w:r>
-      <w:r>
-        <w:rPr>
-          <w:u w:val="single"/>
-          <w:lang w:eastAsia="pt-BR"/>
-        </w:rPr>
-        <w:t>ID_P</w:t>
-      </w:r>
-      <w:r>
-        <w:rPr>
-          <w:lang w:eastAsia="pt-BR"/>
-        </w:rPr>
-        <w:t>( PEDIDO.ID ), ID_E( ENTREGADOR.ID ) );</w:t>
-      </w:r>
-    </w:p>
-    <w:p>
-      <w:pPr>
-        <w:jc w:val="left"/>
-        <w:rPr>
-          <w:lang w:eastAsia="pt-BR"/>
-        </w:rPr>
-      </w:pPr>
-      <w:r>
-        <w:rPr>
-          <w:b/>
-          <w:lang w:eastAsia="pt-BR"/>
-        </w:rPr>
-        <w:t>PIZZARIA</w:t>
-      </w:r>
-      <w:r>
-        <w:rPr>
-          <w:lang w:eastAsia="pt-BR"/>
-        </w:rPr>
-        <w:t xml:space="preserve">( </w:t>
-      </w:r>
-      <w:r>
-        <w:rPr>
-          <w:u w:val="single"/>
-          <w:lang w:eastAsia="pt-BR"/>
-        </w:rPr>
-        <w:t>CNPJ</w:t>
-      </w:r>
-      <w:r>
-        <w:rPr>
-          <w:lang w:eastAsia="pt-BR"/>
-        </w:rPr>
-        <w:t>, CEP, endereco, website, telefone, horario_abertura, horario_fechamento, ID( DONO_DE_NEGOCIO.ID ) );</w:t>
+        <w:t>rio</w:t>
+      </w:r>
+      <w:proofErr w:type="spellEnd"/>
+      <w:r>
+        <w:rPr>
+          <w:lang w:eastAsia="pt-BR"/>
+        </w:rPr>
+        <w:t xml:space="preserve">, data, </w:t>
+      </w:r>
+      <w:proofErr w:type="spellStart"/>
+      <w:r>
+        <w:rPr>
+          <w:lang w:eastAsia="pt-BR"/>
+        </w:rPr>
+        <w:t>custo_total</w:t>
+      </w:r>
+      <w:proofErr w:type="spellEnd"/>
+      <w:r>
+        <w:rPr>
+          <w:lang w:eastAsia="pt-BR"/>
+        </w:rPr>
+        <w:t>,</w:t>
       </w:r>
       <w:bookmarkStart w:id="4" w:name="_GoBack"/>
       <w:bookmarkEnd w:id="4"/>
+      <w:r>
+        <w:rPr>
+          <w:lang w:eastAsia="pt-BR"/>
+        </w:rPr>
+        <w:t xml:space="preserve"> ID_F( CONSUMIDOR_FAMINTO.ID ), </w:t>
+      </w:r>
+      <w:proofErr w:type="spellStart"/>
+      <w:r>
+        <w:rPr>
+          <w:lang w:eastAsia="pt-BR"/>
+        </w:rPr>
+        <w:t>nome_fp</w:t>
+      </w:r>
+      <w:proofErr w:type="spellEnd"/>
+      <w:r>
+        <w:rPr>
+          <w:lang w:eastAsia="pt-BR"/>
+        </w:rPr>
+        <w:t xml:space="preserve">( </w:t>
+      </w:r>
+      <w:proofErr w:type="spellStart"/>
+      <w:r>
+        <w:rPr>
+          <w:lang w:eastAsia="pt-BR"/>
+        </w:rPr>
+        <w:t>FORMA_PAGAMENTO.nome</w:t>
+      </w:r>
+      <w:proofErr w:type="spellEnd"/>
+      <w:r>
+        <w:rPr>
+          <w:lang w:eastAsia="pt-BR"/>
+        </w:rPr>
+        <w:t>)</w:t>
+      </w:r>
+      <w:r>
+        <w:rPr>
+          <w:u w:val="single"/>
+          <w:lang w:eastAsia="pt-BR"/>
+        </w:rPr>
+        <w:t>);</w:t>
+      </w:r>
     </w:p>
     <w:p>
       <w:pPr>
@@ -5696,6 +5876,228 @@
           <w:b/>
           <w:lang w:eastAsia="pt-BR"/>
         </w:rPr>
+        <w:lastRenderedPageBreak/>
+        <w:t>PEDIDO_</w:t>
+      </w:r>
+      <w:proofErr w:type="gramStart"/>
+      <w:r>
+        <w:rPr>
+          <w:b/>
+          <w:lang w:eastAsia="pt-BR"/>
+        </w:rPr>
+        <w:t>ENTRETENIMENTO</w:t>
+      </w:r>
+      <w:r>
+        <w:rPr>
+          <w:lang w:eastAsia="pt-BR"/>
+        </w:rPr>
+        <w:t xml:space="preserve">( </w:t>
+      </w:r>
+      <w:r>
+        <w:rPr>
+          <w:u w:val="single"/>
+          <w:lang w:eastAsia="pt-BR"/>
+        </w:rPr>
+        <w:t>ID</w:t>
+      </w:r>
+      <w:proofErr w:type="gramEnd"/>
+      <w:r>
+        <w:rPr>
+          <w:lang w:eastAsia="pt-BR"/>
+        </w:rPr>
+        <w:t>( PEDIDO.ID</w:t>
+      </w:r>
+      <w:r>
+        <w:rPr>
+          <w:lang w:eastAsia="pt-BR"/>
+        </w:rPr>
+        <w:t xml:space="preserve"> </w:t>
+      </w:r>
+      <w:r>
+        <w:rPr>
+          <w:lang w:eastAsia="pt-BR"/>
+        </w:rPr>
+        <w:t xml:space="preserve">), tipo, </w:t>
+      </w:r>
+      <w:proofErr w:type="spellStart"/>
+      <w:r>
+        <w:rPr>
+          <w:lang w:eastAsia="pt-BR"/>
+        </w:rPr>
+        <w:t>duracao</w:t>
+      </w:r>
+      <w:proofErr w:type="spellEnd"/>
+      <w:r>
+        <w:rPr>
+          <w:lang w:eastAsia="pt-BR"/>
+        </w:rPr>
+        <w:t>,</w:t>
+      </w:r>
+      <w:r>
+        <w:rPr>
+          <w:lang w:eastAsia="pt-BR"/>
+        </w:rPr>
+        <w:t xml:space="preserve"> </w:t>
+      </w:r>
+      <w:r>
+        <w:rPr>
+          <w:lang w:eastAsia="pt-BR"/>
+        </w:rPr>
+        <w:t xml:space="preserve">ID_E( </w:t>
+      </w:r>
+      <w:r>
+        <w:rPr>
+          <w:lang w:eastAsia="pt-BR"/>
+        </w:rPr>
+        <w:t>ANIMADOR</w:t>
+      </w:r>
+      <w:r>
+        <w:rPr>
+          <w:lang w:eastAsia="pt-BR"/>
+        </w:rPr>
+        <w:t>.ID ), ID_F( CONSUMIDOR_FAMINTO.ID ))</w:t>
+      </w:r>
+      <w:r>
+        <w:rPr>
+          <w:lang w:eastAsia="pt-BR"/>
+        </w:rPr>
+        <w:t>;</w:t>
+      </w:r>
+    </w:p>
+    <w:p>
+      <w:pPr>
+        <w:jc w:val="left"/>
+        <w:rPr>
+          <w:lang w:eastAsia="pt-BR"/>
+        </w:rPr>
+      </w:pPr>
+      <w:proofErr w:type="gramStart"/>
+      <w:r>
+        <w:rPr>
+          <w:b/>
+          <w:lang w:eastAsia="pt-BR"/>
+        </w:rPr>
+        <w:t>ENTREGA</w:t>
+      </w:r>
+      <w:r>
+        <w:rPr>
+          <w:lang w:eastAsia="pt-BR"/>
+        </w:rPr>
+        <w:t xml:space="preserve">( </w:t>
+      </w:r>
+      <w:r>
+        <w:rPr>
+          <w:u w:val="single"/>
+          <w:lang w:eastAsia="pt-BR"/>
+        </w:rPr>
+        <w:t>ID</w:t>
+      </w:r>
+      <w:proofErr w:type="gramEnd"/>
+      <w:r>
+        <w:rPr>
+          <w:u w:val="single"/>
+          <w:lang w:eastAsia="pt-BR"/>
+        </w:rPr>
+        <w:t>_P</w:t>
+      </w:r>
+      <w:r>
+        <w:rPr>
+          <w:lang w:eastAsia="pt-BR"/>
+        </w:rPr>
+        <w:t>( PEDIDO.ID ), ID_E( ENTREGADOR.ID ) );</w:t>
+      </w:r>
+    </w:p>
+    <w:p>
+      <w:pPr>
+        <w:jc w:val="left"/>
+        <w:rPr>
+          <w:lang w:eastAsia="pt-BR"/>
+        </w:rPr>
+      </w:pPr>
+      <w:proofErr w:type="gramStart"/>
+      <w:r>
+        <w:rPr>
+          <w:b/>
+          <w:lang w:eastAsia="pt-BR"/>
+        </w:rPr>
+        <w:t>PIZZARIA</w:t>
+      </w:r>
+      <w:r>
+        <w:rPr>
+          <w:lang w:eastAsia="pt-BR"/>
+        </w:rPr>
+        <w:t xml:space="preserve">( </w:t>
+      </w:r>
+      <w:r>
+        <w:rPr>
+          <w:u w:val="single"/>
+          <w:lang w:eastAsia="pt-BR"/>
+        </w:rPr>
+        <w:t>CNPJ</w:t>
+      </w:r>
+      <w:proofErr w:type="gramEnd"/>
+      <w:r>
+        <w:rPr>
+          <w:lang w:eastAsia="pt-BR"/>
+        </w:rPr>
+        <w:t xml:space="preserve">, CEP, </w:t>
+      </w:r>
+      <w:proofErr w:type="spellStart"/>
+      <w:r>
+        <w:rPr>
+          <w:lang w:eastAsia="pt-BR"/>
+        </w:rPr>
+        <w:t>endereco</w:t>
+      </w:r>
+      <w:proofErr w:type="spellEnd"/>
+      <w:r>
+        <w:rPr>
+          <w:lang w:eastAsia="pt-BR"/>
+        </w:rPr>
+        <w:t xml:space="preserve">, website, telefone, </w:t>
+      </w:r>
+      <w:proofErr w:type="spellStart"/>
+      <w:r>
+        <w:rPr>
+          <w:lang w:eastAsia="pt-BR"/>
+        </w:rPr>
+        <w:t>horario_abertura</w:t>
+      </w:r>
+      <w:proofErr w:type="spellEnd"/>
+      <w:r>
+        <w:rPr>
+          <w:lang w:eastAsia="pt-BR"/>
+        </w:rPr>
+        <w:t xml:space="preserve">, </w:t>
+      </w:r>
+      <w:proofErr w:type="spellStart"/>
+      <w:r>
+        <w:rPr>
+          <w:lang w:eastAsia="pt-BR"/>
+        </w:rPr>
+        <w:t>horario_fechamento</w:t>
+      </w:r>
+      <w:proofErr w:type="spellEnd"/>
+      <w:r>
+        <w:rPr>
+          <w:lang w:eastAsia="pt-BR"/>
+        </w:rPr>
+        <w:t>, ID( DONO_DE_NEGOCIO.ID ) );</w:t>
+      </w:r>
+    </w:p>
+    <w:p>
+      <w:pPr>
+        <w:jc w:val="left"/>
+        <w:rPr>
+          <w:lang w:eastAsia="pt-BR"/>
+        </w:rPr>
+      </w:pPr>
+      <w:proofErr w:type="gramStart"/>
+      <w:r>
+        <w:rPr>
+          <w:b/>
+          <w:lang w:eastAsia="pt-BR"/>
+        </w:rPr>
         <w:t>TRABALHA</w:t>
       </w:r>
       <w:r>
@@ -5709,13 +6111,95 @@
           <w:u w:val="single"/>
           <w:lang w:eastAsia="pt-BR"/>
         </w:rPr>
+        <w:t>ID</w:t>
+      </w:r>
+      <w:proofErr w:type="gramEnd"/>
+      <w:r>
+        <w:rPr>
+          <w:u w:val="single"/>
+          <w:lang w:eastAsia="pt-BR"/>
+        </w:rPr>
+        <w:t>_E</w:t>
+      </w:r>
+      <w:r>
+        <w:rPr>
+          <w:lang w:eastAsia="pt-BR"/>
+        </w:rPr>
+        <w:t xml:space="preserve">( ANIMADOR.ID ), </w:t>
+      </w:r>
+      <w:r>
+        <w:rPr>
+          <w:u w:val="single"/>
+          <w:lang w:eastAsia="pt-BR"/>
+        </w:rPr>
+        <w:t>CNPJ</w:t>
+      </w:r>
+      <w:r>
+        <w:rPr>
+          <w:lang w:eastAsia="pt-BR"/>
+        </w:rPr>
+        <w:t>( PIZZARIA.CNPJ ) );</w:t>
+      </w:r>
+    </w:p>
+    <w:p>
+      <w:pPr>
+        <w:jc w:val="left"/>
+        <w:rPr>
+          <w:lang w:eastAsia="pt-BR"/>
+        </w:rPr>
+      </w:pPr>
+      <w:proofErr w:type="gramStart"/>
+      <w:r>
+        <w:rPr>
+          <w:b/>
+          <w:lang w:eastAsia="pt-BR"/>
+        </w:rPr>
+        <w:t>DISPONIBILIDADE</w:t>
+      </w:r>
+      <w:r>
+        <w:rPr>
+          <w:lang w:eastAsia="pt-BR"/>
+        </w:rPr>
+        <w:t xml:space="preserve">( </w:t>
+      </w:r>
+      <w:r>
+        <w:rPr>
+          <w:u w:val="single"/>
+          <w:lang w:eastAsia="pt-BR"/>
+        </w:rPr>
+        <w:t>dia</w:t>
+      </w:r>
+      <w:proofErr w:type="gramEnd"/>
+      <w:r>
+        <w:rPr>
+          <w:lang w:eastAsia="pt-BR"/>
+        </w:rPr>
+        <w:t xml:space="preserve">, </w:t>
+      </w:r>
+      <w:r>
+        <w:rPr>
+          <w:u w:val="single"/>
+          <w:lang w:eastAsia="pt-BR"/>
+        </w:rPr>
         <w:t>ID_E</w:t>
       </w:r>
       <w:r>
         <w:rPr>
           <w:lang w:eastAsia="pt-BR"/>
         </w:rPr>
-        <w:t xml:space="preserve">( ANIMADOR.ID ), </w:t>
+        <w:t xml:space="preserve">( </w:t>
+      </w:r>
+      <w:r>
+        <w:rPr>
+          <w:lang w:eastAsia="pt-BR"/>
+        </w:rPr>
+        <w:t>TRABALHA</w:t>
+      </w:r>
+      <w:r>
+        <w:rPr>
+          <w:lang w:eastAsia="pt-BR"/>
+        </w:rPr>
+        <w:t xml:space="preserve">.ID ), </w:t>
       </w:r>
       <w:r>
         <w:rPr>
@@ -5728,7 +6212,31 @@
         <w:rPr>
           <w:lang w:eastAsia="pt-BR"/>
         </w:rPr>
-        <w:t>( PIZZARIA.CNPJ ) );</w:t>
+        <w:t xml:space="preserve">( </w:t>
+      </w:r>
+      <w:r>
+        <w:rPr>
+          <w:lang w:eastAsia="pt-BR"/>
+        </w:rPr>
+        <w:t>TRABALHA</w:t>
+      </w:r>
+      <w:r>
+        <w:rPr>
+          <w:lang w:eastAsia="pt-BR"/>
+        </w:rPr>
+        <w:t xml:space="preserve">.CNPJ </w:t>
+      </w:r>
+      <w:r>
+        <w:rPr>
+          <w:lang w:eastAsia="pt-BR"/>
+        </w:rPr>
+        <w:t>)</w:t>
+      </w:r>
+      <w:r>
+        <w:rPr>
+          <w:lang w:eastAsia="pt-BR"/>
+        </w:rPr>
+        <w:t>);</w:t>
       </w:r>
     </w:p>
     <w:p>
@@ -5738,12 +6246,13 @@
           <w:lang w:eastAsia="pt-BR"/>
         </w:rPr>
       </w:pPr>
-      <w:r>
-        <w:rPr>
-          <w:b/>
-          <w:lang w:eastAsia="pt-BR"/>
-        </w:rPr>
-        <w:t>DISPONIBILIDADE</w:t>
+      <w:proofErr w:type="gramStart"/>
+      <w:r>
+        <w:rPr>
+          <w:b/>
+          <w:lang w:eastAsia="pt-BR"/>
+        </w:rPr>
+        <w:t>CATEGORIA</w:t>
       </w:r>
       <w:r>
         <w:rPr>
@@ -5751,80 +6260,296 @@
         </w:rPr>
         <w:t xml:space="preserve">( </w:t>
       </w:r>
+      <w:proofErr w:type="spellStart"/>
       <w:r>
         <w:rPr>
           <w:u w:val="single"/>
           <w:lang w:eastAsia="pt-BR"/>
         </w:rPr>
-        <w:t>dia</w:t>
-      </w:r>
+        <w:t>codigo</w:t>
+      </w:r>
+      <w:proofErr w:type="gramEnd"/>
+      <w:r>
+        <w:rPr>
+          <w:u w:val="single"/>
+          <w:lang w:eastAsia="pt-BR"/>
+        </w:rPr>
+        <w:t>_num_filho</w:t>
+      </w:r>
+      <w:proofErr w:type="spellEnd"/>
       <w:r>
         <w:rPr>
           <w:lang w:eastAsia="pt-BR"/>
         </w:rPr>
         <w:t xml:space="preserve">, </w:t>
       </w:r>
+      <w:proofErr w:type="spellStart"/>
+      <w:r>
+        <w:rPr>
+          <w:lang w:eastAsia="pt-BR"/>
+        </w:rPr>
+        <w:t>descricao</w:t>
+      </w:r>
+      <w:proofErr w:type="spellEnd"/>
+      <w:r>
+        <w:rPr>
+          <w:lang w:eastAsia="pt-BR"/>
+        </w:rPr>
+        <w:t xml:space="preserve">, </w:t>
+      </w:r>
+      <w:proofErr w:type="spellStart"/>
+      <w:r>
+        <w:rPr>
+          <w:lang w:eastAsia="pt-BR"/>
+        </w:rPr>
+        <w:t>codigo_num_pai</w:t>
+      </w:r>
+      <w:proofErr w:type="spellEnd"/>
+      <w:r>
+        <w:rPr>
+          <w:lang w:eastAsia="pt-BR"/>
+        </w:rPr>
+        <w:t xml:space="preserve">( </w:t>
+      </w:r>
+      <w:proofErr w:type="spellStart"/>
+      <w:r>
+        <w:rPr>
+          <w:lang w:eastAsia="pt-BR"/>
+        </w:rPr>
+        <w:t>CATEGORIA.codigo_num_filho</w:t>
+      </w:r>
+      <w:proofErr w:type="spellEnd"/>
+      <w:r>
+        <w:rPr>
+          <w:lang w:eastAsia="pt-BR"/>
+        </w:rPr>
+        <w:t xml:space="preserve"> ) );</w:t>
+      </w:r>
+    </w:p>
+    <w:p>
+      <w:pPr>
+        <w:jc w:val="left"/>
+        <w:rPr>
+          <w:lang w:eastAsia="pt-BR"/>
+        </w:rPr>
+      </w:pPr>
+      <w:proofErr w:type="gramStart"/>
+      <w:r>
+        <w:rPr>
+          <w:b/>
+          <w:lang w:eastAsia="pt-BR"/>
+        </w:rPr>
+        <w:t>PIZZA</w:t>
+      </w:r>
+      <w:r>
+        <w:rPr>
+          <w:lang w:eastAsia="pt-BR"/>
+        </w:rPr>
+        <w:t xml:space="preserve">( </w:t>
+      </w:r>
       <w:r>
         <w:rPr>
           <w:u w:val="single"/>
           <w:lang w:eastAsia="pt-BR"/>
         </w:rPr>
-        <w:t>ID_E</w:t>
-      </w:r>
+        <w:t>nome</w:t>
+      </w:r>
+      <w:proofErr w:type="gramEnd"/>
+      <w:r>
+        <w:rPr>
+          <w:lang w:eastAsia="pt-BR"/>
+        </w:rPr>
+        <w:t xml:space="preserve">, </w:t>
+      </w:r>
+      <w:r>
+        <w:rPr>
+          <w:u w:val="single"/>
+          <w:lang w:eastAsia="pt-BR"/>
+        </w:rPr>
+        <w:t>CNPJ</w:t>
+      </w:r>
+      <w:r>
+        <w:rPr>
+          <w:lang w:eastAsia="pt-BR"/>
+        </w:rPr>
+        <w:t xml:space="preserve">( PIZZARIA.CNPJ ), </w:t>
+      </w:r>
+      <w:proofErr w:type="spellStart"/>
+      <w:r>
+        <w:rPr>
+          <w:lang w:eastAsia="pt-BR"/>
+        </w:rPr>
+        <w:t>preco</w:t>
+      </w:r>
+      <w:proofErr w:type="spellEnd"/>
+      <w:r>
+        <w:rPr>
+          <w:lang w:eastAsia="pt-BR"/>
+        </w:rPr>
+        <w:t xml:space="preserve">, </w:t>
+      </w:r>
+      <w:proofErr w:type="spellStart"/>
+      <w:r>
+        <w:rPr>
+          <w:lang w:eastAsia="pt-BR"/>
+        </w:rPr>
+        <w:t>codigo_num_filho</w:t>
+      </w:r>
+      <w:proofErr w:type="spellEnd"/>
       <w:r>
         <w:rPr>
           <w:lang w:eastAsia="pt-BR"/>
         </w:rPr>
         <w:t xml:space="preserve">( </w:t>
       </w:r>
-      <w:r>
-        <w:rPr>
-          <w:lang w:eastAsia="pt-BR"/>
-        </w:rPr>
-        <w:t>TRABALHA</w:t>
-      </w:r>
-      <w:r>
-        <w:rPr>
-          <w:lang w:eastAsia="pt-BR"/>
-        </w:rPr>
-        <w:t xml:space="preserve">.ID ), </w:t>
+      <w:proofErr w:type="spellStart"/>
+      <w:r>
+        <w:rPr>
+          <w:lang w:eastAsia="pt-BR"/>
+        </w:rPr>
+        <w:t>CATEGORIA.codigo_num_filho</w:t>
+      </w:r>
+      <w:proofErr w:type="spellEnd"/>
+      <w:r>
+        <w:rPr>
+          <w:lang w:eastAsia="pt-BR"/>
+        </w:rPr>
+        <w:t xml:space="preserve"> )</w:t>
+      </w:r>
+      <w:r>
+        <w:rPr>
+          <w:lang w:eastAsia="pt-BR"/>
+        </w:rPr>
+        <w:t xml:space="preserve"> )</w:t>
+      </w:r>
+      <w:r>
+        <w:rPr>
+          <w:lang w:eastAsia="pt-BR"/>
+        </w:rPr>
+        <w:t>;</w:t>
+      </w:r>
+    </w:p>
+    <w:p>
+      <w:pPr>
+        <w:jc w:val="left"/>
+        <w:rPr>
+          <w:lang w:eastAsia="pt-BR"/>
+        </w:rPr>
+      </w:pPr>
+      <w:r>
+        <w:rPr>
+          <w:b/>
+          <w:lang w:eastAsia="pt-BR"/>
+        </w:rPr>
+        <w:t>TEM_</w:t>
+      </w:r>
+      <w:proofErr w:type="gramStart"/>
+      <w:r>
+        <w:rPr>
+          <w:b/>
+          <w:lang w:eastAsia="pt-BR"/>
+        </w:rPr>
+        <w:t>P</w:t>
+      </w:r>
+      <w:r>
+        <w:rPr>
+          <w:lang w:eastAsia="pt-BR"/>
+        </w:rPr>
+        <w:t xml:space="preserve">( </w:t>
       </w:r>
       <w:r>
         <w:rPr>
           <w:u w:val="single"/>
           <w:lang w:eastAsia="pt-BR"/>
         </w:rPr>
+        <w:t>ID</w:t>
+      </w:r>
+      <w:proofErr w:type="gramEnd"/>
+      <w:r>
+        <w:rPr>
+          <w:lang w:eastAsia="pt-BR"/>
+        </w:rPr>
+        <w:t xml:space="preserve">( PEDIDO.ID ), </w:t>
+      </w:r>
+      <w:r>
+        <w:rPr>
+          <w:u w:val="single"/>
+          <w:lang w:eastAsia="pt-BR"/>
+        </w:rPr>
         <w:t>CNPJ</w:t>
       </w:r>
       <w:r>
         <w:rPr>
           <w:lang w:eastAsia="pt-BR"/>
         </w:rPr>
+        <w:t>(</w:t>
+      </w:r>
+      <w:r>
+        <w:rPr>
+          <w:lang w:eastAsia="pt-BR"/>
+        </w:rPr>
+        <w:t xml:space="preserve"> PIZZA</w:t>
+      </w:r>
+      <w:r>
+        <w:rPr>
+          <w:lang w:eastAsia="pt-BR"/>
+        </w:rPr>
+        <w:t xml:space="preserve">.CNPJ ), </w:t>
+      </w:r>
+      <w:proofErr w:type="spellStart"/>
+      <w:r>
+        <w:rPr>
+          <w:u w:val="single"/>
+          <w:lang w:eastAsia="pt-BR"/>
+        </w:rPr>
+        <w:t>nome_p</w:t>
+      </w:r>
+      <w:proofErr w:type="spellEnd"/>
+      <w:r>
+        <w:rPr>
+          <w:lang w:eastAsia="pt-BR"/>
+        </w:rPr>
         <w:t xml:space="preserve">( </w:t>
       </w:r>
-      <w:r>
-        <w:rPr>
-          <w:lang w:eastAsia="pt-BR"/>
-        </w:rPr>
-        <w:t>TRABALHA</w:t>
-      </w:r>
-      <w:r>
-        <w:rPr>
-          <w:lang w:eastAsia="pt-BR"/>
-        </w:rPr>
-        <w:t xml:space="preserve">.CNPJ </w:t>
-      </w:r>
-      <w:r>
-        <w:rPr>
-          <w:lang w:eastAsia="pt-BR"/>
-        </w:rPr>
-        <w:t>)</w:t>
-      </w:r>
-      <w:r>
-        <w:rPr>
-          <w:lang w:eastAsia="pt-BR"/>
-        </w:rPr>
-        <w:t>);</w:t>
+      <w:proofErr w:type="spellStart"/>
+      <w:r>
+        <w:rPr>
+          <w:lang w:eastAsia="pt-BR"/>
+        </w:rPr>
+        <w:t>PIZZA.nome</w:t>
+      </w:r>
+      <w:proofErr w:type="spellEnd"/>
+      <w:r>
+        <w:rPr>
+          <w:lang w:eastAsia="pt-BR"/>
+        </w:rPr>
+        <w:t xml:space="preserve"> </w:t>
+      </w:r>
+      <w:r>
+        <w:rPr>
+          <w:lang w:eastAsia="pt-BR"/>
+        </w:rPr>
+        <w:t xml:space="preserve"> ),</w:t>
+      </w:r>
+      <w:r>
+        <w:rPr>
+          <w:lang w:eastAsia="pt-BR"/>
+        </w:rPr>
+        <w:t xml:space="preserve"> </w:t>
+      </w:r>
+      <w:proofErr w:type="spellStart"/>
+      <w:r>
+        <w:rPr>
+          <w:lang w:eastAsia="pt-BR"/>
+        </w:rPr>
+        <w:t>quant_molho</w:t>
+      </w:r>
+      <w:proofErr w:type="spellEnd"/>
+      <w:r>
+        <w:rPr>
+          <w:lang w:eastAsia="pt-BR"/>
+        </w:rPr>
+        <w:t>, massa, borda );</w:t>
       </w:r>
     </w:p>
     <w:p>
@@ -5834,12 +6559,13 @@
           <w:lang w:eastAsia="pt-BR"/>
         </w:rPr>
       </w:pPr>
-      <w:r>
-        <w:rPr>
-          <w:b/>
-          <w:lang w:eastAsia="pt-BR"/>
-        </w:rPr>
-        <w:t>CATEGORIA</w:t>
+      <w:proofErr w:type="gramStart"/>
+      <w:r>
+        <w:rPr>
+          <w:b/>
+          <w:lang w:eastAsia="pt-BR"/>
+        </w:rPr>
+        <w:t>ACOMPANHAMENTO</w:t>
       </w:r>
       <w:r>
         <w:rPr>
@@ -5847,18 +6573,62 @@
         </w:rPr>
         <w:t xml:space="preserve">( </w:t>
       </w:r>
+      <w:proofErr w:type="spellStart"/>
       <w:r>
         <w:rPr>
           <w:u w:val="single"/>
           <w:lang w:eastAsia="pt-BR"/>
         </w:rPr>
-        <w:t>codigo_num_filho</w:t>
-      </w:r>
-      <w:r>
-        <w:rPr>
-          <w:lang w:eastAsia="pt-BR"/>
-        </w:rPr>
-        <w:t>, descricao, codigo_num_pai( CATEGORIA.codigo_num_filho ) );</w:t>
+        <w:t>codigo</w:t>
+      </w:r>
+      <w:proofErr w:type="spellEnd"/>
+      <w:proofErr w:type="gramEnd"/>
+      <w:r>
+        <w:rPr>
+          <w:lang w:eastAsia="pt-BR"/>
+        </w:rPr>
+        <w:t xml:space="preserve">, </w:t>
+      </w:r>
+      <w:r>
+        <w:rPr>
+          <w:u w:val="single"/>
+          <w:lang w:eastAsia="pt-BR"/>
+        </w:rPr>
+        <w:t>CNPJ</w:t>
+      </w:r>
+      <w:r>
+        <w:rPr>
+          <w:lang w:eastAsia="pt-BR"/>
+        </w:rPr>
+        <w:t xml:space="preserve">( PIZZARIA.CNPJ ), </w:t>
+      </w:r>
+      <w:proofErr w:type="spellStart"/>
+      <w:r>
+        <w:rPr>
+          <w:lang w:eastAsia="pt-BR"/>
+        </w:rPr>
+        <w:t>descricao</w:t>
+      </w:r>
+      <w:proofErr w:type="spellEnd"/>
+      <w:r>
+        <w:rPr>
+          <w:lang w:eastAsia="pt-BR"/>
+        </w:rPr>
+        <w:t xml:space="preserve">, nome, tipo, </w:t>
+      </w:r>
+      <w:proofErr w:type="spellStart"/>
+      <w:r>
+        <w:rPr>
+          <w:lang w:eastAsia="pt-BR"/>
+        </w:rPr>
+        <w:t>preco</w:t>
+      </w:r>
+      <w:proofErr w:type="spellEnd"/>
+      <w:r>
+        <w:rPr>
+          <w:lang w:eastAsia="pt-BR"/>
+        </w:rPr>
+        <w:t xml:space="preserve"> );</w:t>
       </w:r>
     </w:p>
     <w:p>
@@ -5873,8 +6643,9 @@
           <w:b/>
           <w:lang w:eastAsia="pt-BR"/>
         </w:rPr>
-        <w:t>PIZZA</w:t>
-      </w:r>
+        <w:t xml:space="preserve">TEM_A </w:t>
+      </w:r>
+      <w:proofErr w:type="gramStart"/>
       <w:r>
         <w:rPr>
           <w:lang w:eastAsia="pt-BR"/>
@@ -5886,50 +6657,68 @@
           <w:u w:val="single"/>
           <w:lang w:eastAsia="pt-BR"/>
         </w:rPr>
-        <w:t>nome</w:t>
-      </w:r>
-      <w:r>
-        <w:rPr>
-          <w:lang w:eastAsia="pt-BR"/>
-        </w:rPr>
-        <w:t xml:space="preserve">, </w:t>
-      </w:r>
+        <w:t>ID</w:t>
+      </w:r>
+      <w:proofErr w:type="gramEnd"/>
+      <w:r>
+        <w:rPr>
+          <w:lang w:eastAsia="pt-BR"/>
+        </w:rPr>
+        <w:t xml:space="preserve">( PEDIDO.ID ), </w:t>
+      </w:r>
+      <w:proofErr w:type="spellStart"/>
       <w:r>
         <w:rPr>
           <w:u w:val="single"/>
           <w:lang w:eastAsia="pt-BR"/>
         </w:rPr>
+        <w:t>codigo</w:t>
+      </w:r>
+      <w:proofErr w:type="spellEnd"/>
+      <w:r>
+        <w:rPr>
+          <w:lang w:eastAsia="pt-BR"/>
+        </w:rPr>
+        <w:t xml:space="preserve">( </w:t>
+      </w:r>
+      <w:proofErr w:type="spellStart"/>
+      <w:r>
+        <w:rPr>
+          <w:lang w:eastAsia="pt-BR"/>
+        </w:rPr>
+        <w:t>ACOMPANHAMENTO.codigo</w:t>
+      </w:r>
+      <w:proofErr w:type="spellEnd"/>
+      <w:r>
+        <w:rPr>
+          <w:lang w:eastAsia="pt-BR"/>
+        </w:rPr>
+        <w:t xml:space="preserve"> ), </w:t>
+      </w:r>
+      <w:r>
+        <w:rPr>
+          <w:u w:val="single"/>
+          <w:lang w:eastAsia="pt-BR"/>
+        </w:rPr>
         <w:t>CNPJ</w:t>
       </w:r>
       <w:r>
         <w:rPr>
           <w:lang w:eastAsia="pt-BR"/>
         </w:rPr>
-        <w:t xml:space="preserve">( PIZZARIA.CNPJ ), preco, </w:t>
-      </w:r>
-      <w:r>
-        <w:rPr>
-          <w:lang w:eastAsia="pt-BR"/>
-        </w:rPr>
-        <w:t>codigo_num_filho</w:t>
-      </w:r>
-      <w:r>
-        <w:rPr>
-          <w:lang w:eastAsia="pt-BR"/>
-        </w:rPr>
-        <w:t>( CATEGORIA.codigo_num_filho )</w:t>
-      </w:r>
-      <w:r>
-        <w:rPr>
-          <w:lang w:eastAsia="pt-BR"/>
-        </w:rPr>
-        <w:t xml:space="preserve"> )</w:t>
-      </w:r>
-      <w:r>
-        <w:rPr>
-          <w:lang w:eastAsia="pt-BR"/>
-        </w:rPr>
-        <w:t>;</w:t>
+        <w:t xml:space="preserve">( </w:t>
+      </w:r>
+      <w:r>
+        <w:rPr>
+          <w:lang w:eastAsia="pt-BR"/>
+        </w:rPr>
+        <w:t>ACOMPANHAMENTO</w:t>
+      </w:r>
+      <w:r>
+        <w:rPr>
+          <w:lang w:eastAsia="pt-BR"/>
+        </w:rPr>
+        <w:t>.CNPJ ), quantidade );</w:t>
       </w:r>
     </w:p>
     <w:p>
@@ -5944,7 +6733,15 @@
           <w:b/>
           <w:lang w:eastAsia="pt-BR"/>
         </w:rPr>
-        <w:t>TEM_P</w:t>
+        <w:t>INGREDIENTE_</w:t>
+      </w:r>
+      <w:proofErr w:type="gramStart"/>
+      <w:r>
+        <w:rPr>
+          <w:b/>
+          <w:lang w:eastAsia="pt-BR"/>
+        </w:rPr>
+        <w:t>EXTRA</w:t>
       </w:r>
       <w:r>
         <w:rPr>
@@ -5959,6 +6756,71 @@
         </w:rPr>
         <w:t>ID</w:t>
       </w:r>
+      <w:proofErr w:type="gramEnd"/>
+      <w:r>
+        <w:rPr>
+          <w:lang w:eastAsia="pt-BR"/>
+        </w:rPr>
+        <w:t xml:space="preserve">, nome, </w:t>
+      </w:r>
+      <w:proofErr w:type="spellStart"/>
+      <w:r>
+        <w:rPr>
+          <w:lang w:eastAsia="pt-BR"/>
+        </w:rPr>
+        <w:t>preco</w:t>
+      </w:r>
+      <w:proofErr w:type="spellEnd"/>
+      <w:r>
+        <w:rPr>
+          <w:lang w:eastAsia="pt-BR"/>
+        </w:rPr>
+        <w:t xml:space="preserve"> );</w:t>
+      </w:r>
+    </w:p>
+    <w:p>
+      <w:pPr>
+        <w:jc w:val="left"/>
+        <w:rPr>
+          <w:lang w:eastAsia="pt-BR"/>
+        </w:rPr>
+      </w:pPr>
+      <w:r>
+        <w:rPr>
+          <w:b/>
+          <w:lang w:eastAsia="pt-BR"/>
+        </w:rPr>
+        <w:t>TEM_</w:t>
+      </w:r>
+      <w:proofErr w:type="gramStart"/>
+      <w:r>
+        <w:rPr>
+          <w:b/>
+          <w:lang w:eastAsia="pt-BR"/>
+        </w:rPr>
+        <w:t>I</w:t>
+      </w:r>
+      <w:r>
+        <w:rPr>
+          <w:lang w:eastAsia="pt-BR"/>
+        </w:rPr>
+        <w:t xml:space="preserve">( </w:t>
+      </w:r>
+      <w:r>
+        <w:rPr>
+          <w:u w:val="single"/>
+          <w:lang w:eastAsia="pt-BR"/>
+        </w:rPr>
+        <w:t>ID</w:t>
+      </w:r>
+      <w:proofErr w:type="gramEnd"/>
+      <w:r>
+        <w:rPr>
+          <w:u w:val="single"/>
+          <w:lang w:eastAsia="pt-BR"/>
+        </w:rPr>
+        <w:t>_P</w:t>
+      </w:r>
       <w:r>
         <w:rPr>
           <w:lang w:eastAsia="pt-BR"/>
@@ -5970,6 +6832,68 @@
           <w:u w:val="single"/>
           <w:lang w:eastAsia="pt-BR"/>
         </w:rPr>
+        <w:t>ID_I</w:t>
+      </w:r>
+      <w:r>
+        <w:rPr>
+          <w:lang w:eastAsia="pt-BR"/>
+        </w:rPr>
+        <w:t>( INGREDIENTE_EXTRA.ID ));</w:t>
+      </w:r>
+    </w:p>
+    <w:p>
+      <w:pPr>
+        <w:jc w:val="left"/>
+        <w:rPr>
+          <w:lang w:eastAsia="pt-BR"/>
+        </w:rPr>
+      </w:pPr>
+      <w:r>
+        <w:rPr>
+          <w:b/>
+          <w:lang w:eastAsia="pt-BR"/>
+        </w:rPr>
+        <w:t>PARA</w:t>
+      </w:r>
+      <w:r>
+        <w:rPr>
+          <w:lang w:eastAsia="pt-BR"/>
+        </w:rPr>
+        <w:t xml:space="preserve"> </w:t>
+      </w:r>
+      <w:proofErr w:type="gramStart"/>
+      <w:r>
+        <w:rPr>
+          <w:lang w:eastAsia="pt-BR"/>
+        </w:rPr>
+        <w:t xml:space="preserve">( </w:t>
+      </w:r>
+      <w:r>
+        <w:rPr>
+          <w:u w:val="single"/>
+          <w:lang w:eastAsia="pt-BR"/>
+        </w:rPr>
+        <w:t>ID</w:t>
+      </w:r>
+      <w:proofErr w:type="gramEnd"/>
+      <w:r>
+        <w:rPr>
+          <w:u w:val="single"/>
+          <w:lang w:eastAsia="pt-BR"/>
+        </w:rPr>
+        <w:t>_I</w:t>
+      </w:r>
+      <w:r>
+        <w:rPr>
+          <w:lang w:eastAsia="pt-BR"/>
+        </w:rPr>
+        <w:t xml:space="preserve">( INGREDIENTE_EXTRA.ID ), </w:t>
+      </w:r>
+      <w:r>
+        <w:rPr>
+          <w:u w:val="single"/>
+          <w:lang w:eastAsia="pt-BR"/>
+        </w:rPr>
         <w:t>CNPJ</w:t>
       </w:r>
       <w:r>
@@ -5990,6 +6914,7 @@
         </w:rPr>
         <w:t xml:space="preserve">.CNPJ ), </w:t>
       </w:r>
+      <w:proofErr w:type="spellStart"/>
       <w:r>
         <w:rPr>
           <w:u w:val="single"/>
@@ -5997,35 +6922,26 @@
         </w:rPr>
         <w:t>nome_p</w:t>
       </w:r>
-      <w:r>
-        <w:rPr>
-          <w:lang w:eastAsia="pt-BR"/>
-        </w:rPr>
-        <w:t>( PIZZA.nome</w:t>
-      </w:r>
-      <w:r>
-        <w:rPr>
-          <w:lang w:eastAsia="pt-BR"/>
-        </w:rPr>
-        <w:t xml:space="preserve"> </w:t>
-      </w:r>
-      <w:r>
-        <w:rPr>
-          <w:lang w:eastAsia="pt-BR"/>
-        </w:rPr>
-        <w:t xml:space="preserve"> ),</w:t>
-      </w:r>
-      <w:r>
-        <w:rPr>
-          <w:lang w:eastAsia="pt-BR"/>
-        </w:rPr>
-        <w:t xml:space="preserve"> </w:t>
-      </w:r>
-      <w:r>
-        <w:rPr>
-          <w:lang w:eastAsia="pt-BR"/>
-        </w:rPr>
-        <w:t>quant_molho, massa, borda );</w:t>
+      <w:proofErr w:type="spellEnd"/>
+      <w:r>
+        <w:rPr>
+          <w:lang w:eastAsia="pt-BR"/>
+        </w:rPr>
+        <w:t xml:space="preserve">( </w:t>
+      </w:r>
+      <w:proofErr w:type="spellStart"/>
+      <w:r>
+        <w:rPr>
+          <w:lang w:eastAsia="pt-BR"/>
+        </w:rPr>
+        <w:t>PIZZA.nome</w:t>
+      </w:r>
+      <w:proofErr w:type="spellEnd"/>
+      <w:r>
+        <w:rPr>
+          <w:lang w:eastAsia="pt-BR"/>
+        </w:rPr>
+        <w:t xml:space="preserve"> ) );</w:t>
       </w:r>
     </w:p>
     <w:p>
@@ -6035,278 +6951,6 @@
           <w:lang w:eastAsia="pt-BR"/>
         </w:rPr>
       </w:pPr>
-      <w:r>
-        <w:rPr>
-          <w:b/>
-          <w:lang w:eastAsia="pt-BR"/>
-        </w:rPr>
-        <w:t>ACOMPANHAMENTO</w:t>
-      </w:r>
-      <w:r>
-        <w:rPr>
-          <w:lang w:eastAsia="pt-BR"/>
-        </w:rPr>
-        <w:t xml:space="preserve">( </w:t>
-      </w:r>
-      <w:r>
-        <w:rPr>
-          <w:u w:val="single"/>
-          <w:lang w:eastAsia="pt-BR"/>
-        </w:rPr>
-        <w:t>codigo</w:t>
-      </w:r>
-      <w:r>
-        <w:rPr>
-          <w:lang w:eastAsia="pt-BR"/>
-        </w:rPr>
-        <w:t xml:space="preserve">, </w:t>
-      </w:r>
-      <w:r>
-        <w:rPr>
-          <w:u w:val="single"/>
-          <w:lang w:eastAsia="pt-BR"/>
-        </w:rPr>
-        <w:t>CNPJ</w:t>
-      </w:r>
-      <w:r>
-        <w:rPr>
-          <w:lang w:eastAsia="pt-BR"/>
-        </w:rPr>
-        <w:t>( PIZZARIA.CNPJ ), descricao, nome, tipo, preco );</w:t>
-      </w:r>
-    </w:p>
-    <w:p>
-      <w:pPr>
-        <w:jc w:val="left"/>
-        <w:rPr>
-          <w:lang w:eastAsia="pt-BR"/>
-        </w:rPr>
-      </w:pPr>
-      <w:r>
-        <w:rPr>
-          <w:b/>
-          <w:lang w:eastAsia="pt-BR"/>
-        </w:rPr>
-        <w:t xml:space="preserve">TEM_A </w:t>
-      </w:r>
-      <w:r>
-        <w:rPr>
-          <w:lang w:eastAsia="pt-BR"/>
-        </w:rPr>
-        <w:t xml:space="preserve">( </w:t>
-      </w:r>
-      <w:r>
-        <w:rPr>
-          <w:u w:val="single"/>
-          <w:lang w:eastAsia="pt-BR"/>
-        </w:rPr>
-        <w:t>ID</w:t>
-      </w:r>
-      <w:r>
-        <w:rPr>
-          <w:lang w:eastAsia="pt-BR"/>
-        </w:rPr>
-        <w:t xml:space="preserve">( PEDIDO.ID ), </w:t>
-      </w:r>
-      <w:r>
-        <w:rPr>
-          <w:u w:val="single"/>
-          <w:lang w:eastAsia="pt-BR"/>
-        </w:rPr>
-        <w:t>codigo</w:t>
-      </w:r>
-      <w:r>
-        <w:rPr>
-          <w:lang w:eastAsia="pt-BR"/>
-        </w:rPr>
-        <w:t xml:space="preserve">( ACOMPANHAMENTO.codigo ), </w:t>
-      </w:r>
-      <w:r>
-        <w:rPr>
-          <w:u w:val="single"/>
-          <w:lang w:eastAsia="pt-BR"/>
-        </w:rPr>
-        <w:t>CNPJ</w:t>
-      </w:r>
-      <w:r>
-        <w:rPr>
-          <w:lang w:eastAsia="pt-BR"/>
-        </w:rPr>
-        <w:t xml:space="preserve">( </w:t>
-      </w:r>
-      <w:r>
-        <w:rPr>
-          <w:lang w:eastAsia="pt-BR"/>
-        </w:rPr>
-        <w:t>ACOMPANHAMENTO</w:t>
-      </w:r>
-      <w:r>
-        <w:rPr>
-          <w:lang w:eastAsia="pt-BR"/>
-        </w:rPr>
-        <w:t>.CNPJ ), quantidade );</w:t>
-      </w:r>
-    </w:p>
-    <w:p>
-      <w:pPr>
-        <w:jc w:val="left"/>
-        <w:rPr>
-          <w:lang w:eastAsia="pt-BR"/>
-        </w:rPr>
-      </w:pPr>
-      <w:r>
-        <w:rPr>
-          <w:b/>
-          <w:lang w:eastAsia="pt-BR"/>
-        </w:rPr>
-        <w:t>INGREDIENTE_EXTRA</w:t>
-      </w:r>
-      <w:r>
-        <w:rPr>
-          <w:lang w:eastAsia="pt-BR"/>
-        </w:rPr>
-        <w:t xml:space="preserve">( </w:t>
-      </w:r>
-      <w:r>
-        <w:rPr>
-          <w:u w:val="single"/>
-          <w:lang w:eastAsia="pt-BR"/>
-        </w:rPr>
-        <w:t>ID</w:t>
-      </w:r>
-      <w:r>
-        <w:rPr>
-          <w:lang w:eastAsia="pt-BR"/>
-        </w:rPr>
-        <w:t>, nome, preco );</w:t>
-      </w:r>
-    </w:p>
-    <w:p>
-      <w:pPr>
-        <w:jc w:val="left"/>
-        <w:rPr>
-          <w:lang w:eastAsia="pt-BR"/>
-        </w:rPr>
-      </w:pPr>
-      <w:r>
-        <w:rPr>
-          <w:b/>
-          <w:lang w:eastAsia="pt-BR"/>
-        </w:rPr>
-        <w:t>TEM_I</w:t>
-      </w:r>
-      <w:r>
-        <w:rPr>
-          <w:lang w:eastAsia="pt-BR"/>
-        </w:rPr>
-        <w:t xml:space="preserve">( </w:t>
-      </w:r>
-      <w:r>
-        <w:rPr>
-          <w:u w:val="single"/>
-          <w:lang w:eastAsia="pt-BR"/>
-        </w:rPr>
-        <w:t>ID_P</w:t>
-      </w:r>
-      <w:r>
-        <w:rPr>
-          <w:lang w:eastAsia="pt-BR"/>
-        </w:rPr>
-        <w:t xml:space="preserve">( PEDIDO.ID ), </w:t>
-      </w:r>
-      <w:r>
-        <w:rPr>
-          <w:u w:val="single"/>
-          <w:lang w:eastAsia="pt-BR"/>
-        </w:rPr>
-        <w:t>ID_I</w:t>
-      </w:r>
-      <w:r>
-        <w:rPr>
-          <w:lang w:eastAsia="pt-BR"/>
-        </w:rPr>
-        <w:t>( INGREDIENTE_EXTRA.ID ));</w:t>
-      </w:r>
-    </w:p>
-    <w:p>
-      <w:pPr>
-        <w:jc w:val="left"/>
-        <w:rPr>
-          <w:lang w:eastAsia="pt-BR"/>
-        </w:rPr>
-      </w:pPr>
-      <w:r>
-        <w:rPr>
-          <w:b/>
-          <w:lang w:eastAsia="pt-BR"/>
-        </w:rPr>
-        <w:t>PARA</w:t>
-      </w:r>
-      <w:r>
-        <w:rPr>
-          <w:lang w:eastAsia="pt-BR"/>
-        </w:rPr>
-        <w:t xml:space="preserve"> ( </w:t>
-      </w:r>
-      <w:r>
-        <w:rPr>
-          <w:u w:val="single"/>
-          <w:lang w:eastAsia="pt-BR"/>
-        </w:rPr>
-        <w:t>ID_I</w:t>
-      </w:r>
-      <w:r>
-        <w:rPr>
-          <w:lang w:eastAsia="pt-BR"/>
-        </w:rPr>
-        <w:t xml:space="preserve">( INGREDIENTE_EXTRA.ID ), </w:t>
-      </w:r>
-      <w:r>
-        <w:rPr>
-          <w:u w:val="single"/>
-          <w:lang w:eastAsia="pt-BR"/>
-        </w:rPr>
-        <w:t>CNPJ</w:t>
-      </w:r>
-      <w:r>
-        <w:rPr>
-          <w:lang w:eastAsia="pt-BR"/>
-        </w:rPr>
-        <w:t>(</w:t>
-      </w:r>
-      <w:r>
-        <w:rPr>
-          <w:lang w:eastAsia="pt-BR"/>
-        </w:rPr>
-        <w:t xml:space="preserve"> PIZZA</w:t>
-      </w:r>
-      <w:r>
-        <w:rPr>
-          <w:lang w:eastAsia="pt-BR"/>
-        </w:rPr>
-        <w:t xml:space="preserve">.CNPJ ), </w:t>
-      </w:r>
-      <w:r>
-        <w:rPr>
-          <w:u w:val="single"/>
-          <w:lang w:eastAsia="pt-BR"/>
-        </w:rPr>
-        <w:t>nome_p</w:t>
-      </w:r>
-      <w:r>
-        <w:rPr>
-          <w:lang w:eastAsia="pt-BR"/>
-        </w:rPr>
-        <w:t>( PIZZA.nome ) );</w:t>
-      </w:r>
-    </w:p>
-    <w:p>
-      <w:pPr>
-        <w:jc w:val="left"/>
-        <w:rPr>
-          <w:lang w:eastAsia="pt-BR"/>
-        </w:rPr>
-      </w:pPr>
     </w:p>
     <w:p>
       <w:pPr>
@@ -6342,7 +6986,21 @@
         <w:rPr>
           <w:lang w:eastAsia="pt-BR"/>
         </w:rPr>
-        <w:t>ABSTRAÇÃO DE GENERALIZAÇÃO E ESPECIALIZAÇÃO DE USUÁRIO PARA CONSUMIDOR FAMINTO, ENTREGADOR E  DONO DE NEGÓCIO:</w:t>
+        <w:t xml:space="preserve">ABSTRAÇÃO DE GENERALIZAÇÃO E ESPECIALIZAÇÃO DE USUÁRIO PARA CONSUMIDOR FAMINTO, ENTREGADOR </w:t>
+      </w:r>
+      <w:proofErr w:type="gramStart"/>
+      <w:r>
+        <w:rPr>
+          <w:lang w:eastAsia="pt-BR"/>
+        </w:rPr>
+        <w:t>E  DONO</w:t>
+      </w:r>
+      <w:proofErr w:type="gramEnd"/>
+      <w:r>
+        <w:rPr>
+          <w:lang w:eastAsia="pt-BR"/>
+        </w:rPr>
+        <w:t xml:space="preserve"> DE NEGÓCIO:</w:t>
       </w:r>
     </w:p>
     <w:p>
@@ -6364,7 +7022,14 @@
         </w:rPr>
         <w:lastRenderedPageBreak/>
         <w:tab/>
-        <w:t xml:space="preserve">Foram construídas três tabelas, sendo que cada tabela carrega os atributos do USUARIO do modelo conceitual( </w:t>
+        <w:t xml:space="preserve">Foram construídas três tabelas, sendo que cada tabela carrega os atributos do USUARIO do modelo </w:t>
+      </w:r>
+      <w:proofErr w:type="gramStart"/>
+      <w:r>
+        <w:rPr>
+          <w:lang w:eastAsia="pt-BR"/>
+        </w:rPr>
+        <w:t xml:space="preserve">conceitual( </w:t>
       </w:r>
       <w:r>
         <w:rPr>
@@ -6373,11 +7038,40 @@
         </w:rPr>
         <w:t>ID</w:t>
       </w:r>
-      <w:r>
-        <w:rPr>
-          <w:lang w:eastAsia="pt-BR"/>
-        </w:rPr>
-        <w:t>, data_nasc, nome, endereco ). O motivo por trás desta escolha está: facilidade para consultar a tabela “CONSUMIDOR_FAMINTO”, à qual estará sempre sendo consultada para novos pedidos (serviço principal do aplicativo). Desta forma não é necessário consultar toda a tabela “USUARIO” (caso ela existisse)</w:t>
+      <w:proofErr w:type="gramEnd"/>
+      <w:r>
+        <w:rPr>
+          <w:lang w:eastAsia="pt-BR"/>
+        </w:rPr>
+        <w:t xml:space="preserve">, </w:t>
+      </w:r>
+      <w:proofErr w:type="spellStart"/>
+      <w:r>
+        <w:rPr>
+          <w:lang w:eastAsia="pt-BR"/>
+        </w:rPr>
+        <w:t>data_nasc</w:t>
+      </w:r>
+      <w:proofErr w:type="spellEnd"/>
+      <w:r>
+        <w:rPr>
+          <w:lang w:eastAsia="pt-BR"/>
+        </w:rPr>
+        <w:t xml:space="preserve">, nome, </w:t>
+      </w:r>
+      <w:proofErr w:type="spellStart"/>
+      <w:r>
+        <w:rPr>
+          <w:lang w:eastAsia="pt-BR"/>
+        </w:rPr>
+        <w:t>endereco</w:t>
+      </w:r>
+      <w:proofErr w:type="spellEnd"/>
+      <w:r>
+        <w:rPr>
+          <w:lang w:eastAsia="pt-BR"/>
+        </w:rPr>
+        <w:t xml:space="preserve"> ). O motivo por trás desta escolha está: facilidade para consultar a tabela “CONSUMIDOR_FAMINTO”, à qual estará sempre sendo consultada para novos pedidos (serviço principal do aplicativo). Desta forma não é necessário consultar toda a tabela “USUARIO” (caso ela existisse)</w:t>
       </w:r>
       <w:r>
         <w:rPr>
@@ -6434,12 +7128,37 @@
         <w:tab/>
         <w:t>Para animador, foi construído uma nova tabela “ANIMADOR”, e esta tabela aponta para a tabela “ENTREGADOR”, herdando sua chave primária (</w:t>
       </w:r>
+      <w:proofErr w:type="spellStart"/>
       <w:r>
         <w:rPr>
           <w:i/>
           <w:lang w:eastAsia="pt-BR"/>
         </w:rPr>
-        <w:t>Primary Foreing Key</w:t>
+        <w:t>Primary</w:t>
+      </w:r>
+      <w:proofErr w:type="spellEnd"/>
+      <w:r>
+        <w:rPr>
+          <w:i/>
+          <w:lang w:eastAsia="pt-BR"/>
+        </w:rPr>
+        <w:t xml:space="preserve"> </w:t>
+      </w:r>
+      <w:proofErr w:type="spellStart"/>
+      <w:r>
+        <w:rPr>
+          <w:i/>
+          <w:lang w:eastAsia="pt-BR"/>
+        </w:rPr>
+        <w:t>Foreing</w:t>
+      </w:r>
+      <w:proofErr w:type="spellEnd"/>
+      <w:r>
+        <w:rPr>
+          <w:i/>
+          <w:lang w:eastAsia="pt-BR"/>
+        </w:rPr>
+        <w:t xml:space="preserve"> Key</w:t>
       </w:r>
       <w:r>
         <w:rPr>
@@ -6515,6 +7234,7 @@
         </w:rPr>
         <w:t>PFK</w:t>
       </w:r>
+      <w:proofErr w:type="gramStart"/>
       <w:r>
         <w:rPr>
           <w:lang w:eastAsia="pt-BR"/>
@@ -6531,7 +7251,14 @@
         <w:rPr>
           <w:lang w:eastAsia="pt-BR"/>
         </w:rPr>
-        <w:t>, ao herdar a chave primária da outra tabela, estamos herdando os atributos por efeito indireto. Vantagens: evitar valores nulos, facilidade de manutenção das tabelas PEDIDO e PEDIDO_ENTRETENIMENTO. Desvantagens: para maiores informações é necessário realizar duas consultas.</w:t>
+        <w:t>,</w:t>
+      </w:r>
+      <w:proofErr w:type="gramEnd"/>
+      <w:r>
+        <w:rPr>
+          <w:lang w:eastAsia="pt-BR"/>
+        </w:rPr>
+        <w:t xml:space="preserve"> ao herdar a chave primária da outra tabela, estamos herdando os atributos por efeito indireto. Vantagens: evitar valores nulos, facilidade de manutenção das tabelas PEDIDO e PEDIDO_ENTRETENIMENTO. Desvantagens: para maiores informações é necessário realizar duas consultas.</w:t>
       </w:r>
     </w:p>
     <w:p>
@@ -6581,7 +7308,35 @@
         </w:rPr>
         <w:lastRenderedPageBreak/>
         <w:tab/>
-        <w:t>A chave extrangeira (FK) estará localizada na entidade N pois não existe risco de possuir valores nulos em suas tuplas.</w:t>
+        <w:t xml:space="preserve">A chave </w:t>
+      </w:r>
+      <w:proofErr w:type="spellStart"/>
+      <w:r>
+        <w:rPr>
+          <w:lang w:eastAsia="pt-BR"/>
+        </w:rPr>
+        <w:t>extrangeira</w:t>
+      </w:r>
+      <w:proofErr w:type="spellEnd"/>
+      <w:r>
+        <w:rPr>
+          <w:lang w:eastAsia="pt-BR"/>
+        </w:rPr>
+        <w:t xml:space="preserve"> (FK) estará localizada na entidade N pois não existe risco de possuir valores nulos em suas </w:t>
+      </w:r>
+      <w:proofErr w:type="spellStart"/>
+      <w:r>
+        <w:rPr>
+          <w:lang w:eastAsia="pt-BR"/>
+        </w:rPr>
+        <w:t>tuplas</w:t>
+      </w:r>
+      <w:proofErr w:type="spellEnd"/>
+      <w:r>
+        <w:rPr>
+          <w:lang w:eastAsia="pt-BR"/>
+        </w:rPr>
+        <w:t>.</w:t>
       </w:r>
     </w:p>
     <w:p>
@@ -6784,7 +7539,35 @@
         <w:rPr>
           <w:lang w:eastAsia="pt-BR"/>
         </w:rPr>
-        <w:t xml:space="preserve">evitar valores nulos em tuplas, uma nova tabela foi criada, sendo sua chave primária o valor da chave primária da entidade do lado N. O motivo pelo qual não é necessário considerar a outra chave extrangeira como chave primária, dá-se à sua cardinalidade. </w:t>
+        <w:t xml:space="preserve">evitar valores nulos em </w:t>
+      </w:r>
+      <w:proofErr w:type="spellStart"/>
+      <w:r>
+        <w:rPr>
+          <w:lang w:eastAsia="pt-BR"/>
+        </w:rPr>
+        <w:t>tuplas</w:t>
+      </w:r>
+      <w:proofErr w:type="spellEnd"/>
+      <w:r>
+        <w:rPr>
+          <w:lang w:eastAsia="pt-BR"/>
+        </w:rPr>
+        <w:t xml:space="preserve">, uma nova tabela foi criada, sendo sua chave primária o valor da chave primária da entidade do lado N. O motivo pelo qual não é necessário considerar a outra chave </w:t>
+      </w:r>
+      <w:proofErr w:type="spellStart"/>
+      <w:r>
+        <w:rPr>
+          <w:lang w:eastAsia="pt-BR"/>
+        </w:rPr>
+        <w:t>extrangeira</w:t>
+      </w:r>
+      <w:proofErr w:type="spellEnd"/>
+      <w:r>
+        <w:rPr>
+          <w:lang w:eastAsia="pt-BR"/>
+        </w:rPr>
+        <w:t xml:space="preserve"> como chave primária, dá-se à sua cardinalidade. </w:t>
       </w:r>
     </w:p>
     <w:p>
@@ -6856,7 +7639,35 @@
         </w:rPr>
         <w:lastRenderedPageBreak/>
         <w:tab/>
-        <w:t>Neste caso, o atributo filho referencia o atributo pai a partir de uma chave extrangeira.</w:t>
+        <w:t xml:space="preserve">Neste caso, o atributo filho </w:t>
+      </w:r>
+      <w:proofErr w:type="spellStart"/>
+      <w:r>
+        <w:rPr>
+          <w:lang w:eastAsia="pt-BR"/>
+        </w:rPr>
+        <w:t>referencia</w:t>
+      </w:r>
+      <w:proofErr w:type="spellEnd"/>
+      <w:r>
+        <w:rPr>
+          <w:lang w:eastAsia="pt-BR"/>
+        </w:rPr>
+        <w:t xml:space="preserve"> o atributo pai a partir de uma chave </w:t>
+      </w:r>
+      <w:proofErr w:type="spellStart"/>
+      <w:r>
+        <w:rPr>
+          <w:lang w:eastAsia="pt-BR"/>
+        </w:rPr>
+        <w:t>extrangeira</w:t>
+      </w:r>
+      <w:proofErr w:type="spellEnd"/>
+      <w:r>
+        <w:rPr>
+          <w:lang w:eastAsia="pt-BR"/>
+        </w:rPr>
+        <w:t>.</w:t>
       </w:r>
     </w:p>
     <w:p>
@@ -6899,7 +7710,21 @@
           <w:lang w:eastAsia="pt-BR"/>
         </w:rPr>
         <w:tab/>
-        <w:t>Neste caso criamos uma nova tabela sendo sua chave primária formada pelas chaves primárias extrangeiras. Caso tenham atributos, eles entram nessa tabela.</w:t>
+        <w:t xml:space="preserve">Neste caso criamos uma nova tabela sendo sua chave primária formada pelas chaves primárias </w:t>
+      </w:r>
+      <w:proofErr w:type="spellStart"/>
+      <w:r>
+        <w:rPr>
+          <w:lang w:eastAsia="pt-BR"/>
+        </w:rPr>
+        <w:t>extrangeiras</w:t>
+      </w:r>
+      <w:proofErr w:type="spellEnd"/>
+      <w:r>
+        <w:rPr>
+          <w:lang w:eastAsia="pt-BR"/>
+        </w:rPr>
+        <w:t>. Caso tenham atributos, eles entram nessa tabela.</w:t>
       </w:r>
     </w:p>
     <w:p>
@@ -6948,7 +7773,21 @@
         <w:rPr>
           <w:lang w:eastAsia="pt-BR"/>
         </w:rPr>
-        <w:t>Neste caso criamos uma nova tabela sendo sua chave primária formada pela chave primária extrangeira e o atributo diferenciador.</w:t>
+        <w:t xml:space="preserve">Neste caso criamos uma nova tabela sendo sua chave primária formada pela chave primária </w:t>
+      </w:r>
+      <w:proofErr w:type="spellStart"/>
+      <w:r>
+        <w:rPr>
+          <w:lang w:eastAsia="pt-BR"/>
+        </w:rPr>
+        <w:t>extrangeira</w:t>
+      </w:r>
+      <w:proofErr w:type="spellEnd"/>
+      <w:r>
+        <w:rPr>
+          <w:lang w:eastAsia="pt-BR"/>
+        </w:rPr>
+        <w:t xml:space="preserve"> e o atributo diferenciador.</w:t>
       </w:r>
       <w:r>
         <w:rPr>
@@ -6966,7 +7805,21 @@
         <w:rPr>
           <w:lang w:eastAsia="pt-BR"/>
         </w:rPr>
-        <w:t xml:space="preserve"> de atributos evitando nulos nas tuplas.</w:t>
+        <w:t xml:space="preserve"> de atributos evitando nulos nas </w:t>
+      </w:r>
+      <w:proofErr w:type="spellStart"/>
+      <w:r>
+        <w:rPr>
+          <w:lang w:eastAsia="pt-BR"/>
+        </w:rPr>
+        <w:t>tuplas</w:t>
+      </w:r>
+      <w:proofErr w:type="spellEnd"/>
+      <w:r>
+        <w:rPr>
+          <w:lang w:eastAsia="pt-BR"/>
+        </w:rPr>
+        <w:t>.</w:t>
       </w:r>
     </w:p>
     <w:p>
@@ -7037,13 +7890,27 @@
           <w:lang w:eastAsia="pt-BR"/>
         </w:rPr>
         <w:tab/>
-        <w:t xml:space="preserve">- No esquema conceitual nos relacionamento “PAGA” e “PAGA_E”, ao converter para o mapeamento, esquema relacional,  </w:t>
-      </w:r>
-      <w:r>
-        <w:rPr>
-          <w:lang w:eastAsia="pt-BR"/>
-        </w:rPr>
-        <w:t>os atributos do relacionamento passou a pertencer à entidade pedido devido à participação total.</w:t>
+        <w:t xml:space="preserve">- No esquema conceitual nos relacionamento “PAGA” e “PAGA_E”, ao converter para o mapeamento, esquema </w:t>
+      </w:r>
+      <w:proofErr w:type="gramStart"/>
+      <w:r>
+        <w:rPr>
+          <w:lang w:eastAsia="pt-BR"/>
+        </w:rPr>
+        <w:t xml:space="preserve">relacional,  </w:t>
+      </w:r>
+      <w:r>
+        <w:rPr>
+          <w:lang w:eastAsia="pt-BR"/>
+        </w:rPr>
+        <w:t>os</w:t>
+      </w:r>
+      <w:proofErr w:type="gramEnd"/>
+      <w:r>
+        <w:rPr>
+          <w:lang w:eastAsia="pt-BR"/>
+        </w:rPr>
+        <w:t xml:space="preserve"> atributos do relacionamento passou a pertencer à entidade pedido devido à participação total.</w:t>
       </w:r>
     </w:p>
     <w:p>
@@ -7072,7 +7939,21 @@
         <w:rPr>
           <w:lang w:eastAsia="pt-BR"/>
         </w:rPr>
-        <w:t xml:space="preserve">o foi descrita por três parametros, ao inves de ser multivalorado, </w:t>
+        <w:t xml:space="preserve">o foi descrita por três parametros, ao </w:t>
+      </w:r>
+      <w:proofErr w:type="spellStart"/>
+      <w:r>
+        <w:rPr>
+          <w:lang w:eastAsia="pt-BR"/>
+        </w:rPr>
+        <w:t>inves</w:t>
+      </w:r>
+      <w:proofErr w:type="spellEnd"/>
+      <w:r>
+        <w:rPr>
+          <w:lang w:eastAsia="pt-BR"/>
+        </w:rPr>
+        <w:t xml:space="preserve"> de ser multivalorado, </w:t>
       </w:r>
       <w:r>
         <w:rPr>
@@ -7223,7 +8104,7 @@
           <w:rPr>
             <w:noProof/>
           </w:rPr>
-          <w:t>12</w:t>
+          <w:t>24</w:t>
         </w:r>
         <w:r>
           <w:fldChar w:fldCharType="end"/>
@@ -8709,7 +9590,7 @@
 </file>
 
 <file path=customXml/itemProps1.xml><?xml version="1.0" encoding="utf-8"?>
-<ds:datastoreItem xmlns:ds="http://schemas.openxmlformats.org/officeDocument/2006/customXml" ds:itemID="{B1E9ACFD-BB85-4A3D-8005-2D95B2B008E4}">
+<ds:datastoreItem xmlns:ds="http://schemas.openxmlformats.org/officeDocument/2006/customXml" ds:itemID="{7C92222C-7A8F-4277-BE48-080AF0382BC2}">
   <ds:schemaRefs>
     <ds:schemaRef ds:uri="http://schemas.openxmlformats.org/officeDocument/2006/bibliography"/>
   </ds:schemaRefs>

</xml_diff>

<commit_message>
correcao no relacionamento ternario DDL finalizado
</commit_message>
<xml_diff>
--- a/Documentacao.docx
+++ b/Documentacao.docx
@@ -3144,6 +3144,9 @@
     <w:p>
       <w:pPr>
         <w:keepNext/>
+        <w:rPr>
+          <w:lang w:val="en-US"/>
+        </w:rPr>
       </w:pPr>
       <w:r>
         <w:rPr>
@@ -3153,9 +3156,9 @@
         <w:lastRenderedPageBreak/>
         <w:drawing>
           <wp:inline distT="0" distB="0" distL="0" distR="0">
-            <wp:extent cx="5400040" cy="4060132"/>
+            <wp:extent cx="5400040" cy="4199081"/>
             <wp:effectExtent l="0" t="0" r="0" b="0"/>
-            <wp:docPr id="12" name="Imagem 12" descr="D:\Engenharia\PostgreSQL\Banco_de_Dados\MER-X.png"/>
+            <wp:docPr id="27" name="Imagem 27" descr="D:\Engenharia\PostgreSQL\Banco_de_Dados\MER-X.png"/>
             <wp:cNvGraphicFramePr>
               <a:graphicFrameLocks xmlns:a="http://schemas.openxmlformats.org/drawingml/2006/main" noChangeAspect="1"/>
             </wp:cNvGraphicFramePr>
@@ -3184,7 +3187,7 @@
                   <pic:spPr bwMode="auto">
                     <a:xfrm>
                       <a:off x="0" y="0"/>
-                      <a:ext cx="5400040" cy="4060132"/>
+                      <a:ext cx="5400040" cy="4199081"/>
                     </a:xfrm>
                     <a:prstGeom prst="rect">
                       <a:avLst/>
@@ -3212,14 +3215,27 @@
       <w:r>
         <w:t xml:space="preserve">Figura </w:t>
       </w:r>
-      <w:fldSimple w:instr=" SEQ Figura \* ARABIC ">
-        <w:r>
-          <w:rPr>
-            <w:noProof/>
-          </w:rPr>
-          <w:t>1</w:t>
-        </w:r>
-      </w:fldSimple>
+      <w:r>
+        <w:fldChar w:fldCharType="begin"/>
+      </w:r>
+      <w:r>
+        <w:instrText xml:space="preserve"> SEQ Figura \* ARABIC </w:instrText>
+      </w:r>
+      <w:r>
+        <w:fldChar w:fldCharType="separate"/>
+      </w:r>
+      <w:r>
+        <w:rPr>
+          <w:noProof/>
+        </w:rPr>
+        <w:t>1</w:t>
+      </w:r>
+      <w:r>
+        <w:rPr>
+          <w:noProof/>
+        </w:rPr>
+        <w:fldChar w:fldCharType="end"/>
+      </w:r>
       <w:bookmarkEnd w:id="2"/>
       <w:r>
         <w:t xml:space="preserve"> - Esquema conceitual do aplicativo especificado.</w:t>
@@ -3268,6 +3284,7 @@
           <w:noProof/>
           <w:lang w:val="en-US"/>
         </w:rPr>
+        <w:lastRenderedPageBreak/>
         <w:drawing>
           <wp:inline distT="0" distB="0" distL="0" distR="0" wp14:anchorId="5F548EB2" wp14:editId="12D73A38">
             <wp:extent cx="3500651" cy="1829886"/>
@@ -3312,14 +3329,27 @@
       <w:r>
         <w:t xml:space="preserve">Figura </w:t>
       </w:r>
-      <w:fldSimple w:instr=" SEQ Figura \* ARABIC ">
-        <w:r>
-          <w:rPr>
-            <w:noProof/>
-          </w:rPr>
-          <w:t>2</w:t>
-        </w:r>
-      </w:fldSimple>
+      <w:r>
+        <w:fldChar w:fldCharType="begin"/>
+      </w:r>
+      <w:r>
+        <w:instrText xml:space="preserve"> SEQ Figura \* ARABIC </w:instrText>
+      </w:r>
+      <w:r>
+        <w:fldChar w:fldCharType="separate"/>
+      </w:r>
+      <w:r>
+        <w:rPr>
+          <w:noProof/>
+        </w:rPr>
+        <w:t>2</w:t>
+      </w:r>
+      <w:r>
+        <w:rPr>
+          <w:noProof/>
+        </w:rPr>
+        <w:fldChar w:fldCharType="end"/>
+      </w:r>
       <w:r>
         <w:t xml:space="preserve"> - Entidade usuário vinda de b).</w:t>
       </w:r>
@@ -3332,7 +3362,6 @@
         <w:rPr>
           <w:b/>
         </w:rPr>
-        <w:lastRenderedPageBreak/>
         <w:t>c)</w:t>
       </w:r>
       <w:r>
@@ -3429,14 +3458,27 @@
       <w:r>
         <w:t xml:space="preserve">Figura </w:t>
       </w:r>
-      <w:fldSimple w:instr=" SEQ Figura \* ARABIC ">
-        <w:r>
-          <w:rPr>
-            <w:noProof/>
-          </w:rPr>
-          <w:t>3</w:t>
-        </w:r>
-      </w:fldSimple>
+      <w:r>
+        <w:fldChar w:fldCharType="begin"/>
+      </w:r>
+      <w:r>
+        <w:instrText xml:space="preserve"> SEQ Figura \* ARABIC </w:instrText>
+      </w:r>
+      <w:r>
+        <w:fldChar w:fldCharType="separate"/>
+      </w:r>
+      <w:r>
+        <w:rPr>
+          <w:noProof/>
+        </w:rPr>
+        <w:t>3</w:t>
+      </w:r>
+      <w:r>
+        <w:rPr>
+          <w:noProof/>
+        </w:rPr>
+        <w:fldChar w:fldCharType="end"/>
+      </w:r>
       <w:r>
         <w:t xml:space="preserve"> - Sub classe dono de negócio de c)</w:t>
       </w:r>
@@ -3472,6 +3514,7 @@
           <w:noProof/>
           <w:lang w:val="en-US"/>
         </w:rPr>
+        <w:lastRenderedPageBreak/>
         <w:drawing>
           <wp:inline distT="0" distB="0" distL="0" distR="0" wp14:anchorId="71CC22F1" wp14:editId="3F656878">
             <wp:extent cx="1475014" cy="1435328"/>
@@ -3516,14 +3559,27 @@
       <w:r>
         <w:t xml:space="preserve">Figura </w:t>
       </w:r>
-      <w:fldSimple w:instr=" SEQ Figura \* ARABIC ">
-        <w:r>
-          <w:rPr>
-            <w:noProof/>
-          </w:rPr>
-          <w:t>4</w:t>
-        </w:r>
-      </w:fldSimple>
+      <w:r>
+        <w:fldChar w:fldCharType="begin"/>
+      </w:r>
+      <w:r>
+        <w:instrText xml:space="preserve"> SEQ Figura \* ARABIC </w:instrText>
+      </w:r>
+      <w:r>
+        <w:fldChar w:fldCharType="separate"/>
+      </w:r>
+      <w:r>
+        <w:rPr>
+          <w:noProof/>
+        </w:rPr>
+        <w:t>4</w:t>
+      </w:r>
+      <w:r>
+        <w:rPr>
+          <w:noProof/>
+        </w:rPr>
+        <w:fldChar w:fldCharType="end"/>
+      </w:r>
       <w:r>
         <w:t xml:space="preserve"> – Relacionamento entre pizzaria e dono de negócio</w:t>
       </w:r>
@@ -3583,11 +3639,7 @@
         <w:t xml:space="preserve">, e os </w:t>
       </w:r>
       <w:r>
-        <w:t xml:space="preserve">horários de funcionamento (horário de abertura e horário de </w:t>
-      </w:r>
-      <w:r>
-        <w:lastRenderedPageBreak/>
-        <w:t>fechamento)</w:t>
+        <w:t>horários de funcionamento (horário de abertura e horário de fechamento)</w:t>
       </w:r>
       <w:r>
         <w:t>. Os horários de funcionamento serão representados por um atributo composto pois só existem dois tipos de horário e eles quase sempre estão presentes.  Foi adicionado em consenso com a equipe que seria necessário um atributo extra para ser a chave primária, assim foi adicionado a chave primária CNPJ.</w:t>
@@ -3646,14 +3698,27 @@
       <w:r>
         <w:t xml:space="preserve">Figura </w:t>
       </w:r>
-      <w:fldSimple w:instr=" SEQ Figura \* ARABIC ">
-        <w:r>
-          <w:rPr>
-            <w:noProof/>
-          </w:rPr>
-          <w:t>5</w:t>
-        </w:r>
-      </w:fldSimple>
+      <w:r>
+        <w:fldChar w:fldCharType="begin"/>
+      </w:r>
+      <w:r>
+        <w:instrText xml:space="preserve"> SEQ Figura \* ARABIC </w:instrText>
+      </w:r>
+      <w:r>
+        <w:fldChar w:fldCharType="separate"/>
+      </w:r>
+      <w:r>
+        <w:rPr>
+          <w:noProof/>
+        </w:rPr>
+        <w:t>5</w:t>
+      </w:r>
+      <w:r>
+        <w:rPr>
+          <w:noProof/>
+        </w:rPr>
+        <w:fldChar w:fldCharType="end"/>
+      </w:r>
       <w:r>
         <w:t xml:space="preserve"> – Atributos da entidade pizzaria</w:t>
       </w:r>
@@ -3678,7 +3743,11 @@
         <w:t>, dessa forma sendo definido por um relacionamento com cardinalidade 1 para n e dependência de participação total por parte da pizza</w:t>
       </w:r>
       <w:r>
-        <w:t>. A chave primária da pizza será composta pela chave primária fraca e pela chave primária da pizzaria</w:t>
+        <w:t xml:space="preserve">. A chave primária da pizza será composta pela chave primária fraca e pela chave primária da </w:t>
+      </w:r>
+      <w:r>
+        <w:lastRenderedPageBreak/>
+        <w:t>pizzaria</w:t>
       </w:r>
       <w:r>
         <w:t xml:space="preserve"> distinguindo as pizzas de mesmo </w:t>
@@ -3709,7 +3778,6 @@
           <w:noProof/>
           <w:lang w:val="en-US"/>
         </w:rPr>
-        <w:lastRenderedPageBreak/>
         <w:drawing>
           <wp:inline distT="0" distB="0" distL="0" distR="0" wp14:anchorId="703915FA" wp14:editId="0687422F">
             <wp:extent cx="4006669" cy="3274500"/>
@@ -3754,14 +3822,27 @@
       <w:r>
         <w:t xml:space="preserve">Figura </w:t>
       </w:r>
-      <w:fldSimple w:instr=" SEQ Figura \* ARABIC ">
-        <w:r>
-          <w:rPr>
-            <w:noProof/>
-          </w:rPr>
-          <w:t>6</w:t>
-        </w:r>
-      </w:fldSimple>
+      <w:r>
+        <w:fldChar w:fldCharType="begin"/>
+      </w:r>
+      <w:r>
+        <w:instrText xml:space="preserve"> SEQ Figura \* ARABIC </w:instrText>
+      </w:r>
+      <w:r>
+        <w:fldChar w:fldCharType="separate"/>
+      </w:r>
+      <w:r>
+        <w:rPr>
+          <w:noProof/>
+        </w:rPr>
+        <w:t>6</w:t>
+      </w:r>
+      <w:r>
+        <w:rPr>
+          <w:noProof/>
+        </w:rPr>
+        <w:fldChar w:fldCharType="end"/>
+      </w:r>
       <w:r>
         <w:t xml:space="preserve"> – Relacionamento entre pizzaria e pizza</w:t>
       </w:r>
@@ -3876,14 +3957,27 @@
       <w:r>
         <w:t xml:space="preserve">Figura </w:t>
       </w:r>
-      <w:fldSimple w:instr=" SEQ Figura \* ARABIC ">
-        <w:r>
-          <w:rPr>
-            <w:noProof/>
-          </w:rPr>
-          <w:t>7</w:t>
-        </w:r>
-      </w:fldSimple>
+      <w:r>
+        <w:fldChar w:fldCharType="begin"/>
+      </w:r>
+      <w:r>
+        <w:instrText xml:space="preserve"> SEQ Figura \* ARABIC </w:instrText>
+      </w:r>
+      <w:r>
+        <w:fldChar w:fldCharType="separate"/>
+      </w:r>
+      <w:r>
+        <w:rPr>
+          <w:noProof/>
+        </w:rPr>
+        <w:t>7</w:t>
+      </w:r>
+      <w:r>
+        <w:rPr>
+          <w:noProof/>
+        </w:rPr>
+        <w:fldChar w:fldCharType="end"/>
+      </w:r>
       <w:r>
         <w:t xml:space="preserve"> – Categoria de hierarquia fixa para pizzas</w:t>
       </w:r>
@@ -3985,14 +4079,27 @@
       <w:r>
         <w:t xml:space="preserve">Figura </w:t>
       </w:r>
-      <w:fldSimple w:instr=" SEQ Figura \* ARABIC ">
-        <w:r>
-          <w:rPr>
-            <w:noProof/>
-          </w:rPr>
-          <w:t>8</w:t>
-        </w:r>
-      </w:fldSimple>
+      <w:r>
+        <w:fldChar w:fldCharType="begin"/>
+      </w:r>
+      <w:r>
+        <w:instrText xml:space="preserve"> SEQ Figura \* ARABIC </w:instrText>
+      </w:r>
+      <w:r>
+        <w:fldChar w:fldCharType="separate"/>
+      </w:r>
+      <w:r>
+        <w:rPr>
+          <w:noProof/>
+        </w:rPr>
+        <w:t>8</w:t>
+      </w:r>
+      <w:r>
+        <w:rPr>
+          <w:noProof/>
+        </w:rPr>
+        <w:fldChar w:fldCharType="end"/>
+      </w:r>
       <w:r>
         <w:t xml:space="preserve"> – Acompanhamento é uma entidade fraca de pizzaria</w:t>
       </w:r>
@@ -4065,14 +4172,27 @@
       <w:r>
         <w:t xml:space="preserve">Figura </w:t>
       </w:r>
-      <w:fldSimple w:instr=" SEQ Figura \* ARABIC ">
-        <w:r>
-          <w:rPr>
-            <w:noProof/>
-          </w:rPr>
-          <w:t>9</w:t>
-        </w:r>
-      </w:fldSimple>
+      <w:r>
+        <w:fldChar w:fldCharType="begin"/>
+      </w:r>
+      <w:r>
+        <w:instrText xml:space="preserve"> SEQ Figura \* ARABIC </w:instrText>
+      </w:r>
+      <w:r>
+        <w:fldChar w:fldCharType="separate"/>
+      </w:r>
+      <w:r>
+        <w:rPr>
+          <w:noProof/>
+        </w:rPr>
+        <w:t>9</w:t>
+      </w:r>
+      <w:r>
+        <w:rPr>
+          <w:noProof/>
+        </w:rPr>
+        <w:fldChar w:fldCharType="end"/>
+      </w:r>
       <w:r>
         <w:t xml:space="preserve"> – Consumidor faminto subclasse de usuário</w:t>
       </w:r>
@@ -4163,14 +4283,27 @@
       <w:r>
         <w:t xml:space="preserve">Figura </w:t>
       </w:r>
-      <w:fldSimple w:instr=" SEQ Figura \* ARABIC ">
-        <w:r>
-          <w:rPr>
-            <w:noProof/>
-          </w:rPr>
-          <w:t>10</w:t>
-        </w:r>
-      </w:fldSimple>
+      <w:r>
+        <w:fldChar w:fldCharType="begin"/>
+      </w:r>
+      <w:r>
+        <w:instrText xml:space="preserve"> SEQ Figura \* ARABIC </w:instrText>
+      </w:r>
+      <w:r>
+        <w:fldChar w:fldCharType="separate"/>
+      </w:r>
+      <w:r>
+        <w:rPr>
+          <w:noProof/>
+        </w:rPr>
+        <w:t>10</w:t>
+      </w:r>
+      <w:r>
+        <w:rPr>
+          <w:noProof/>
+        </w:rPr>
+        <w:fldChar w:fldCharType="end"/>
+      </w:r>
       <w:r>
         <w:t xml:space="preserve"> – Entidade pedido e relacionamento entre pedido e consumidor faminto</w:t>
       </w:r>
@@ -4260,14 +4393,27 @@
       <w:r>
         <w:t xml:space="preserve">Figura </w:t>
       </w:r>
-      <w:fldSimple w:instr=" SEQ Figura \* ARABIC ">
-        <w:r>
-          <w:rPr>
-            <w:noProof/>
-          </w:rPr>
-          <w:t>11</w:t>
-        </w:r>
-      </w:fldSimple>
+      <w:r>
+        <w:fldChar w:fldCharType="begin"/>
+      </w:r>
+      <w:r>
+        <w:instrText xml:space="preserve"> SEQ Figura \* ARABIC </w:instrText>
+      </w:r>
+      <w:r>
+        <w:fldChar w:fldCharType="separate"/>
+      </w:r>
+      <w:r>
+        <w:rPr>
+          <w:noProof/>
+        </w:rPr>
+        <w:t>11</w:t>
+      </w:r>
+      <w:r>
+        <w:rPr>
+          <w:noProof/>
+        </w:rPr>
+        <w:fldChar w:fldCharType="end"/>
+      </w:r>
       <w:r>
         <w:t xml:space="preserve"> – Relacionamento que inclui pizza em pedido</w:t>
       </w:r>
@@ -4350,14 +4496,27 @@
       <w:r>
         <w:t xml:space="preserve">Figura </w:t>
       </w:r>
-      <w:fldSimple w:instr=" SEQ Figura \* ARABIC ">
-        <w:r>
-          <w:rPr>
-            <w:noProof/>
-          </w:rPr>
-          <w:t>12</w:t>
-        </w:r>
-      </w:fldSimple>
+      <w:r>
+        <w:fldChar w:fldCharType="begin"/>
+      </w:r>
+      <w:r>
+        <w:instrText xml:space="preserve"> SEQ Figura \* ARABIC </w:instrText>
+      </w:r>
+      <w:r>
+        <w:fldChar w:fldCharType="separate"/>
+      </w:r>
+      <w:r>
+        <w:rPr>
+          <w:noProof/>
+        </w:rPr>
+        <w:t>12</w:t>
+      </w:r>
+      <w:r>
+        <w:rPr>
+          <w:noProof/>
+        </w:rPr>
+        <w:fldChar w:fldCharType="end"/>
+      </w:r>
       <w:r>
         <w:t>: Relacionamento que inclui acompanhamento em pedido</w:t>
       </w:r>
@@ -4366,6 +4525,7 @@
       <w:pPr>
         <w:ind w:firstLine="708"/>
       </w:pPr>
+      <w:proofErr w:type="gramStart"/>
       <w:r>
         <w:rPr>
           <w:b/>
@@ -4376,35 +4536,43 @@
         <w:t xml:space="preserve"> </w:t>
       </w:r>
       <w:r>
-        <w:t>Para associar um peido com um ingrediente extra foi criado o relacionamento “</w:t>
-      </w:r>
-      <w:proofErr w:type="spellStart"/>
-      <w:r>
-        <w:t>tem_i</w:t>
-      </w:r>
-      <w:proofErr w:type="spellEnd"/>
-      <w:r>
-        <w:t xml:space="preserve">” </w:t>
+        <w:t>Para</w:t>
+      </w:r>
+      <w:proofErr w:type="gramEnd"/>
+      <w:r>
+        <w:t xml:space="preserve"> associar um pedido</w:t>
+      </w:r>
+      <w:r>
+        <w:t xml:space="preserve"> com um ingrediente extra </w:t>
+      </w:r>
+      <w:r>
+        <w:t xml:space="preserve">e com uma pizza, foi criado o relacionamento ternário “para” </w:t>
+      </w:r>
+      <w:r>
+        <w:t>com cardinalidade muitos para muitos</w:t>
+      </w:r>
+      <w:r>
+        <w:t xml:space="preserve"> para muitos</w:t>
+      </w:r>
+      <w:r>
+        <w:t>, pois</w:t>
+      </w:r>
+      <w:r>
+        <w:t xml:space="preserve"> um pedido com um ingrediente extra pode pertence a muitas pizzas, e uma pizza com um ingrediente extra pode pertencer a vários pedidos e um pedido com uma pizza pode ter vários ingredientes extras</w:t>
+      </w:r>
+      <w:r>
+        <w:t xml:space="preserve">. Como é opcional conter ingrediente </w:t>
       </w:r>
       <w:proofErr w:type="gramStart"/>
       <w:r>
-        <w:t>com cardinalidade muitos</w:t>
+        <w:t>extra em</w:t>
       </w:r>
       <w:proofErr w:type="gramEnd"/>
       <w:r>
-        <w:t xml:space="preserve"> para muitos, pois um pedido pode conter vários ingredientes e um ingrediente pode estar vários pedidos. Como é opcional conter ingrediente </w:t>
-      </w:r>
-      <w:proofErr w:type="gramStart"/>
-      <w:r>
-        <w:t>extra em</w:t>
-      </w:r>
-      <w:proofErr w:type="gramEnd"/>
-      <w:r>
-        <w:t xml:space="preserve"> um pedido a participação é parcial. Além disso para fazer um ingrediente extra estar em ume pizza existe o relacionamento “para” que possui cardinalidade muitos para muitos, pois um ingrediente pode estar em várias pizzas e uma </w:t>
-      </w:r>
-      <w:r>
-        <w:lastRenderedPageBreak/>
-        <w:t>pizza pode conter vários ingredientes, e a participação total por parte da pizza é em virtude de todo ingrediente extra deve estar em uma pizza.</w:t>
+        <w:t xml:space="preserve"> um pedido a participação é parcial</w:t>
+      </w:r>
+      <w:r>
+        <w:t xml:space="preserve"> no pedido.</w:t>
       </w:r>
     </w:p>
     <w:p>
@@ -4412,16 +4580,26 @@
         <w:keepNext/>
         <w:ind w:firstLine="708"/>
       </w:pPr>
-      <w:r>
-        <w:rPr>
-          <w:noProof/>
-          <w:lang w:val="en-US"/>
-        </w:rPr>
+    </w:p>
+    <w:p>
+      <w:pPr>
+        <w:keepNext/>
+        <w:ind w:firstLine="708"/>
+        <w:jc w:val="center"/>
+      </w:pPr>
+    </w:p>
+    <w:p>
+      <w:pPr>
+        <w:keepNext/>
+        <w:ind w:firstLine="708"/>
+        <w:jc w:val="center"/>
+      </w:pPr>
+      <w:r>
         <w:drawing>
-          <wp:inline distT="0" distB="0" distL="0" distR="0" wp14:anchorId="69436177" wp14:editId="2D79879A">
-            <wp:extent cx="5485601" cy="3106615"/>
-            <wp:effectExtent l="0" t="0" r="1270" b="0"/>
-            <wp:docPr id="11" name="Imagem 11"/>
+          <wp:inline distT="0" distB="0" distL="0" distR="0" wp14:anchorId="6A924EA9" wp14:editId="128161BC">
+            <wp:extent cx="5400040" cy="3450785"/>
+            <wp:effectExtent l="0" t="0" r="0" b="0"/>
+            <wp:docPr id="28" name="Imagem 28"/>
             <wp:cNvGraphicFramePr>
               <a:graphicFrameLocks xmlns:a="http://schemas.openxmlformats.org/drawingml/2006/main" noChangeAspect="1"/>
             </wp:cNvGraphicFramePr>
@@ -4432,20 +4610,27 @@
                     <pic:cNvPr id="1" name=""/>
                     <pic:cNvPicPr/>
                   </pic:nvPicPr>
-                  <pic:blipFill>
+                  <pic:blipFill rotWithShape="1">
                     <a:blip r:embed="rId22"/>
-                    <a:stretch>
-                      <a:fillRect/>
-                    </a:stretch>
+                    <a:srcRect t="507"/>
+                    <a:stretch/>
                   </pic:blipFill>
-                  <pic:spPr>
+                  <pic:spPr bwMode="auto">
                     <a:xfrm>
                       <a:off x="0" y="0"/>
-                      <a:ext cx="5517668" cy="3124775"/>
+                      <a:ext cx="5400040" cy="3450785"/>
                     </a:xfrm>
                     <a:prstGeom prst="rect">
                       <a:avLst/>
                     </a:prstGeom>
+                    <a:ln>
+                      <a:noFill/>
+                    </a:ln>
+                    <a:extLst>
+                      <a:ext uri="{53640926-AAD7-44D8-BBD7-CCE9431645EC}">
+                        <a14:shadowObscured xmlns:a14="http://schemas.microsoft.com/office/drawing/2010/main"/>
+                      </a:ext>
+                    </a:extLst>
                   </pic:spPr>
                 </pic:pic>
               </a:graphicData>
@@ -4457,19 +4642,31 @@
     <w:p>
       <w:pPr>
         <w:pStyle w:val="Legenda"/>
-        <w:jc w:val="both"/>
       </w:pPr>
       <w:r>
         <w:t xml:space="preserve">Figura </w:t>
       </w:r>
-      <w:fldSimple w:instr=" SEQ Figura \* ARABIC ">
-        <w:r>
-          <w:rPr>
-            <w:noProof/>
-          </w:rPr>
-          <w:t>13</w:t>
-        </w:r>
-      </w:fldSimple>
+      <w:r>
+        <w:fldChar w:fldCharType="begin"/>
+      </w:r>
+      <w:r>
+        <w:instrText xml:space="preserve"> SEQ Figura \* ARABIC </w:instrText>
+      </w:r>
+      <w:r>
+        <w:fldChar w:fldCharType="separate"/>
+      </w:r>
+      <w:r>
+        <w:rPr>
+          <w:noProof/>
+        </w:rPr>
+        <w:t>13</w:t>
+      </w:r>
+      <w:r>
+        <w:rPr>
+          <w:noProof/>
+        </w:rPr>
+        <w:fldChar w:fldCharType="end"/>
+      </w:r>
       <w:r>
         <w:t xml:space="preserve"> – Relacionamento de pedido com ingrediente extra e de pizza com ingrediente extra.</w:t>
       </w:r>
@@ -4510,16 +4707,19 @@
         <w:ind w:firstLine="708"/>
         <w:jc w:val="center"/>
       </w:pPr>
-      <w:r>
-        <w:rPr>
-          <w:noProof/>
-          <w:lang w:val="en-US"/>
-        </w:rPr>
+    </w:p>
+    <w:p>
+      <w:pPr>
+        <w:keepNext/>
+        <w:ind w:firstLine="708"/>
+        <w:jc w:val="center"/>
+      </w:pPr>
+      <w:r>
         <w:drawing>
-          <wp:inline distT="0" distB="0" distL="0" distR="0" wp14:anchorId="654B6E4C" wp14:editId="19D3541F">
-            <wp:extent cx="3077004" cy="1467055"/>
-            <wp:effectExtent l="0" t="0" r="0" b="0"/>
-            <wp:docPr id="10" name="Imagem 10"/>
+          <wp:inline distT="0" distB="0" distL="0" distR="0" wp14:anchorId="7F42AB9F" wp14:editId="26EEE5E4">
+            <wp:extent cx="4724399" cy="2476500"/>
+            <wp:effectExtent l="0" t="0" r="635" b="0"/>
+            <wp:docPr id="25" name="Imagem 25"/>
             <wp:cNvGraphicFramePr>
               <a:graphicFrameLocks xmlns:a="http://schemas.openxmlformats.org/drawingml/2006/main" noChangeAspect="1"/>
             </wp:cNvGraphicFramePr>
@@ -4530,20 +4730,27 @@
                     <pic:cNvPr id="1" name=""/>
                     <pic:cNvPicPr/>
                   </pic:nvPicPr>
-                  <pic:blipFill>
+                  <pic:blipFill rotWithShape="1">
                     <a:blip r:embed="rId23"/>
-                    <a:stretch>
-                      <a:fillRect/>
-                    </a:stretch>
+                    <a:srcRect t="2256"/>
+                    <a:stretch/>
                   </pic:blipFill>
-                  <pic:spPr>
+                  <pic:spPr bwMode="auto">
                     <a:xfrm>
                       <a:off x="0" y="0"/>
-                      <a:ext cx="3077004" cy="1467055"/>
+                      <a:ext cx="4725059" cy="2476846"/>
                     </a:xfrm>
                     <a:prstGeom prst="rect">
                       <a:avLst/>
                     </a:prstGeom>
+                    <a:ln>
+                      <a:noFill/>
+                    </a:ln>
+                    <a:extLst>
+                      <a:ext uri="{53640926-AAD7-44D8-BBD7-CCE9431645EC}">
+                        <a14:shadowObscured xmlns:a14="http://schemas.microsoft.com/office/drawing/2010/main"/>
+                      </a:ext>
+                    </a:extLst>
                   </pic:spPr>
                 </pic:pic>
               </a:graphicData>
@@ -4559,14 +4766,27 @@
       <w:r>
         <w:t xml:space="preserve">Figura </w:t>
       </w:r>
-      <w:fldSimple w:instr=" SEQ Figura \* ARABIC ">
-        <w:r>
-          <w:rPr>
-            <w:noProof/>
-          </w:rPr>
-          <w:t>14</w:t>
-        </w:r>
-      </w:fldSimple>
+      <w:r>
+        <w:fldChar w:fldCharType="begin"/>
+      </w:r>
+      <w:r>
+        <w:instrText xml:space="preserve"> SEQ Figura \* ARABIC </w:instrText>
+      </w:r>
+      <w:r>
+        <w:fldChar w:fldCharType="separate"/>
+      </w:r>
+      <w:r>
+        <w:rPr>
+          <w:noProof/>
+        </w:rPr>
+        <w:t>14</w:t>
+      </w:r>
+      <w:r>
+        <w:rPr>
+          <w:noProof/>
+        </w:rPr>
+        <w:fldChar w:fldCharType="end"/>
+      </w:r>
       <w:r>
         <w:t xml:space="preserve"> -  Entidade ingrediente extra</w:t>
       </w:r>
@@ -4594,11 +4814,7 @@
         <w:t xml:space="preserve">Como o pedido de entretenimento herda atributos do pedido normal </w:t>
       </w:r>
       <w:r>
-        <w:t xml:space="preserve">esse foi representado como uma subclasse de pedido e contendo os atributos tipo e duração que não estavam presentes no pedido. Além disso existe dois relacionamentos, um entre pedido e consumidor faminto e um entre pedido entretenimento e consumidor faminto. A </w:t>
-      </w:r>
-      <w:r>
-        <w:lastRenderedPageBreak/>
-        <w:t xml:space="preserve">cardinalidade de ambos é 1 para n, pois um pedido/pedido entretenimento pertence a um único </w:t>
+        <w:t xml:space="preserve">esse foi representado como uma subclasse de pedido e contendo os atributos tipo e duração que não estavam presentes no pedido. Além disso existe dois relacionamentos, um entre pedido e consumidor faminto e um entre pedido entretenimento e consumidor faminto. A cardinalidade de ambos é 1 para n, pois um pedido/pedido entretenimento pertence a um único </w:t>
       </w:r>
       <w:r>
         <w:t>consumidor e um consumidor</w:t>
@@ -4644,6 +4860,7 @@
           <w:noProof/>
           <w:lang w:val="en-US"/>
         </w:rPr>
+        <w:lastRenderedPageBreak/>
         <w:drawing>
           <wp:inline distT="0" distB="0" distL="0" distR="0" wp14:anchorId="7540C01E" wp14:editId="50172CAB">
             <wp:extent cx="5400040" cy="5251450"/>
@@ -4688,14 +4905,27 @@
       <w:r>
         <w:t xml:space="preserve">Figura </w:t>
       </w:r>
-      <w:fldSimple w:instr=" SEQ Figura \* ARABIC ">
-        <w:r>
-          <w:rPr>
-            <w:noProof/>
-          </w:rPr>
-          <w:t>15</w:t>
-        </w:r>
-      </w:fldSimple>
+      <w:r>
+        <w:fldChar w:fldCharType="begin"/>
+      </w:r>
+      <w:r>
+        <w:instrText xml:space="preserve"> SEQ Figura \* ARABIC </w:instrText>
+      </w:r>
+      <w:r>
+        <w:fldChar w:fldCharType="separate"/>
+      </w:r>
+      <w:r>
+        <w:rPr>
+          <w:noProof/>
+        </w:rPr>
+        <w:t>15</w:t>
+      </w:r>
+      <w:r>
+        <w:rPr>
+          <w:noProof/>
+        </w:rPr>
+        <w:fldChar w:fldCharType="end"/>
+      </w:r>
       <w:r>
         <w:t xml:space="preserve"> – Entidade pedido entretenimento com relacionamentos entre consumidor e pedido/pedido entretenimento.</w:t>
       </w:r>
@@ -4715,7 +4945,6 @@
         <w:rPr>
           <w:b/>
         </w:rPr>
-        <w:lastRenderedPageBreak/>
         <w:t>p)</w:t>
       </w:r>
       <w:r>
@@ -4745,6 +4974,7 @@
           <w:noProof/>
           <w:lang w:val="en-US"/>
         </w:rPr>
+        <w:lastRenderedPageBreak/>
         <w:drawing>
           <wp:inline distT="0" distB="0" distL="0" distR="0" wp14:anchorId="4BCCAEAA" wp14:editId="06558029">
             <wp:extent cx="2811600" cy="2774950"/>
@@ -4789,14 +5019,27 @@
       <w:r>
         <w:t xml:space="preserve">Figura </w:t>
       </w:r>
-      <w:fldSimple w:instr=" SEQ Figura \* ARABIC ">
-        <w:r>
-          <w:rPr>
-            <w:noProof/>
-          </w:rPr>
-          <w:t>16</w:t>
-        </w:r>
-      </w:fldSimple>
+      <w:r>
+        <w:fldChar w:fldCharType="begin"/>
+      </w:r>
+      <w:r>
+        <w:instrText xml:space="preserve"> SEQ Figura \* ARABIC </w:instrText>
+      </w:r>
+      <w:r>
+        <w:fldChar w:fldCharType="separate"/>
+      </w:r>
+      <w:r>
+        <w:rPr>
+          <w:noProof/>
+        </w:rPr>
+        <w:t>16</w:t>
+      </w:r>
+      <w:r>
+        <w:rPr>
+          <w:noProof/>
+        </w:rPr>
+        <w:fldChar w:fldCharType="end"/>
+      </w:r>
       <w:r>
         <w:t xml:space="preserve"> – Atributo derivativo </w:t>
       </w:r>
@@ -4889,14 +5132,27 @@
       <w:r>
         <w:t xml:space="preserve">Figura </w:t>
       </w:r>
-      <w:fldSimple w:instr=" SEQ Figura \* ARABIC ">
-        <w:r>
-          <w:rPr>
-            <w:noProof/>
-          </w:rPr>
-          <w:t>17</w:t>
-        </w:r>
-      </w:fldSimple>
+      <w:r>
+        <w:fldChar w:fldCharType="begin"/>
+      </w:r>
+      <w:r>
+        <w:instrText xml:space="preserve"> SEQ Figura \* ARABIC </w:instrText>
+      </w:r>
+      <w:r>
+        <w:fldChar w:fldCharType="separate"/>
+      </w:r>
+      <w:r>
+        <w:rPr>
+          <w:noProof/>
+        </w:rPr>
+        <w:t>17</w:t>
+      </w:r>
+      <w:r>
+        <w:rPr>
+          <w:noProof/>
+        </w:rPr>
+        <w:fldChar w:fldCharType="end"/>
+      </w:r>
       <w:r>
         <w:t xml:space="preserve"> – Animador, entidade filha de usuário</w:t>
       </w:r>
@@ -4989,14 +5245,27 @@
       <w:r>
         <w:t xml:space="preserve">Figura </w:t>
       </w:r>
-      <w:fldSimple w:instr=" SEQ Figura \* ARABIC ">
-        <w:r>
-          <w:rPr>
-            <w:noProof/>
-          </w:rPr>
-          <w:t>18</w:t>
-        </w:r>
-      </w:fldSimple>
+      <w:r>
+        <w:fldChar w:fldCharType="begin"/>
+      </w:r>
+      <w:r>
+        <w:instrText xml:space="preserve"> SEQ Figura \* ARABIC </w:instrText>
+      </w:r>
+      <w:r>
+        <w:fldChar w:fldCharType="separate"/>
+      </w:r>
+      <w:r>
+        <w:rPr>
+          <w:noProof/>
+        </w:rPr>
+        <w:t>18</w:t>
+      </w:r>
+      <w:r>
+        <w:rPr>
+          <w:noProof/>
+        </w:rPr>
+        <w:fldChar w:fldCharType="end"/>
+      </w:r>
       <w:r>
         <w:t xml:space="preserve"> – Relacionamento entre pedido entretenimento e animador</w:t>
       </w:r>
@@ -5088,14 +5357,27 @@
       <w:r>
         <w:t xml:space="preserve">Figura </w:t>
       </w:r>
-      <w:fldSimple w:instr=" SEQ Figura \* ARABIC ">
-        <w:r>
-          <w:rPr>
-            <w:noProof/>
-          </w:rPr>
-          <w:t>19</w:t>
-        </w:r>
-      </w:fldSimple>
+      <w:r>
+        <w:fldChar w:fldCharType="begin"/>
+      </w:r>
+      <w:r>
+        <w:instrText xml:space="preserve"> SEQ Figura \* ARABIC </w:instrText>
+      </w:r>
+      <w:r>
+        <w:fldChar w:fldCharType="separate"/>
+      </w:r>
+      <w:r>
+        <w:rPr>
+          <w:noProof/>
+        </w:rPr>
+        <w:t>19</w:t>
+      </w:r>
+      <w:r>
+        <w:rPr>
+          <w:noProof/>
+        </w:rPr>
+        <w:fldChar w:fldCharType="end"/>
+      </w:r>
       <w:r>
         <w:t xml:space="preserve"> – Relacionamento trabalho entre animador e pizzaria</w:t>
       </w:r>
@@ -5174,14 +5456,27 @@
       <w:r>
         <w:t xml:space="preserve">Figura </w:t>
       </w:r>
-      <w:fldSimple w:instr=" SEQ Figura \* ARABIC ">
-        <w:r>
-          <w:rPr>
-            <w:noProof/>
-          </w:rPr>
-          <w:t>20</w:t>
-        </w:r>
-      </w:fldSimple>
+      <w:r>
+        <w:fldChar w:fldCharType="begin"/>
+      </w:r>
+      <w:r>
+        <w:instrText xml:space="preserve"> SEQ Figura \* ARABIC </w:instrText>
+      </w:r>
+      <w:r>
+        <w:fldChar w:fldCharType="separate"/>
+      </w:r>
+      <w:r>
+        <w:rPr>
+          <w:noProof/>
+        </w:rPr>
+        <w:t>20</w:t>
+      </w:r>
+      <w:r>
+        <w:rPr>
+          <w:noProof/>
+        </w:rPr>
+        <w:fldChar w:fldCharType="end"/>
+      </w:r>
       <w:r>
         <w:t xml:space="preserve"> – Nova entidade entregador</w:t>
       </w:r>
@@ -5296,14 +5591,30 @@
       <w:r>
         <w:t xml:space="preserve">Figura </w:t>
       </w:r>
-      <w:fldSimple w:instr=" SEQ Figura \* ARABIC ">
-        <w:r>
-          <w:rPr>
-            <w:noProof/>
-          </w:rPr>
-          <w:t>21</w:t>
-        </w:r>
-      </w:fldSimple>
+      <w:r>
+        <w:fldChar w:fldCharType="begin"/>
+      </w:r>
+      <w:r>
+        <w:instrText xml:space="preserve"> SEQ Figura \* ARABIC</w:instrText>
+      </w:r>
+      <w:r>
+        <w:instrText xml:space="preserve"> </w:instrText>
+      </w:r>
+      <w:r>
+        <w:fldChar w:fldCharType="separate"/>
+      </w:r>
+      <w:r>
+        <w:rPr>
+          <w:noProof/>
+        </w:rPr>
+        <w:t>21</w:t>
+      </w:r>
+      <w:r>
+        <w:rPr>
+          <w:noProof/>
+        </w:rPr>
+        <w:fldChar w:fldCharType="end"/>
+      </w:r>
       <w:r>
         <w:t xml:space="preserve"> – Entidade forma de pagamento com relacionamentos</w:t>
       </w:r>
@@ -5820,8 +6131,6 @@
         </w:rPr>
         <w:t>,</w:t>
       </w:r>
-      <w:bookmarkStart w:id="4" w:name="_GoBack"/>
-      <w:bookmarkEnd w:id="4"/>
       <w:r>
         <w:rPr>
           <w:lang w:eastAsia="pt-BR"/>
@@ -6790,18 +7099,17 @@
           <w:b/>
           <w:lang w:eastAsia="pt-BR"/>
         </w:rPr>
-        <w:t>TEM_</w:t>
+        <w:t>PARA</w:t>
+      </w:r>
+      <w:r>
+        <w:rPr>
+          <w:lang w:eastAsia="pt-BR"/>
+        </w:rPr>
+        <w:t xml:space="preserve"> </w:t>
       </w:r>
       <w:proofErr w:type="gramStart"/>
       <w:r>
         <w:rPr>
-          <w:b/>
-          <w:lang w:eastAsia="pt-BR"/>
-        </w:rPr>
-        <w:t>I</w:t>
-      </w:r>
-      <w:r>
-        <w:rPr>
           <w:lang w:eastAsia="pt-BR"/>
         </w:rPr>
         <w:t xml:space="preserve">( </w:t>
@@ -6819,26 +7127,92 @@
           <w:u w:val="single"/>
           <w:lang w:eastAsia="pt-BR"/>
         </w:rPr>
-        <w:t>_P</w:t>
-      </w:r>
-      <w:r>
-        <w:rPr>
-          <w:lang w:eastAsia="pt-BR"/>
-        </w:rPr>
-        <w:t xml:space="preserve">( PEDIDO.ID ), </w:t>
+        <w:t>_I</w:t>
+      </w:r>
+      <w:r>
+        <w:rPr>
+          <w:lang w:eastAsia="pt-BR"/>
+        </w:rPr>
+        <w:t xml:space="preserve">( INGREDIENTE_EXTRA.ID ), </w:t>
       </w:r>
       <w:r>
         <w:rPr>
           <w:u w:val="single"/>
           <w:lang w:eastAsia="pt-BR"/>
         </w:rPr>
-        <w:t>ID_I</w:t>
-      </w:r>
-      <w:r>
-        <w:rPr>
-          <w:lang w:eastAsia="pt-BR"/>
-        </w:rPr>
-        <w:t>( INGREDIENTE_EXTRA.ID ));</w:t>
+        <w:t>CNPJ</w:t>
+      </w:r>
+      <w:r>
+        <w:rPr>
+          <w:lang w:eastAsia="pt-BR"/>
+        </w:rPr>
+        <w:t>(</w:t>
+      </w:r>
+      <w:r>
+        <w:rPr>
+          <w:lang w:eastAsia="pt-BR"/>
+        </w:rPr>
+        <w:t xml:space="preserve"> PIZZA</w:t>
+      </w:r>
+      <w:r>
+        <w:rPr>
+          <w:lang w:eastAsia="pt-BR"/>
+        </w:rPr>
+        <w:t>.CNPJ )</w:t>
+      </w:r>
+      <w:r>
+        <w:rPr>
+          <w:lang w:eastAsia="pt-BR"/>
+        </w:rPr>
+        <w:t xml:space="preserve">, </w:t>
+      </w:r>
+      <w:r>
+        <w:rPr>
+          <w:u w:val="single"/>
+          <w:lang w:eastAsia="pt-BR"/>
+        </w:rPr>
+        <w:t>ID_P</w:t>
+      </w:r>
+      <w:r>
+        <w:rPr>
+          <w:lang w:eastAsia="pt-BR"/>
+        </w:rPr>
+        <w:t>(PEDIDO.ID)</w:t>
+      </w:r>
+      <w:r>
+        <w:rPr>
+          <w:lang w:eastAsia="pt-BR"/>
+        </w:rPr>
+        <w:t xml:space="preserve">, </w:t>
+      </w:r>
+      <w:proofErr w:type="spellStart"/>
+      <w:r>
+        <w:rPr>
+          <w:u w:val="single"/>
+          <w:lang w:eastAsia="pt-BR"/>
+        </w:rPr>
+        <w:t>nome_p</w:t>
+      </w:r>
+      <w:proofErr w:type="spellEnd"/>
+      <w:r>
+        <w:rPr>
+          <w:lang w:eastAsia="pt-BR"/>
+        </w:rPr>
+        <w:t xml:space="preserve">( </w:t>
+      </w:r>
+      <w:proofErr w:type="spellStart"/>
+      <w:r>
+        <w:rPr>
+          <w:lang w:eastAsia="pt-BR"/>
+        </w:rPr>
+        <w:t>PIZZA.nome</w:t>
+      </w:r>
+      <w:proofErr w:type="spellEnd"/>
+      <w:r>
+        <w:rPr>
+          <w:lang w:eastAsia="pt-BR"/>
+        </w:rPr>
+        <w:t xml:space="preserve"> ) );</w:t>
       </w:r>
     </w:p>
     <w:p>
@@ -6848,167 +7222,396 @@
           <w:lang w:eastAsia="pt-BR"/>
         </w:rPr>
       </w:pPr>
-      <w:r>
-        <w:rPr>
-          <w:b/>
-          <w:lang w:eastAsia="pt-BR"/>
-        </w:rPr>
-        <w:t>PARA</w:t>
-      </w:r>
-      <w:r>
-        <w:rPr>
+    </w:p>
+    <w:p>
+      <w:pPr>
+        <w:pStyle w:val="Ttulo2"/>
+        <w:rPr>
+          <w:lang w:eastAsia="pt-BR"/>
+        </w:rPr>
+      </w:pPr>
+      <w:bookmarkStart w:id="4" w:name="_Toc73197550"/>
+      <w:r>
+        <w:rPr>
+          <w:lang w:eastAsia="pt-BR"/>
+        </w:rPr>
+        <w:t>JUSTIFICATIVAS:</w:t>
+      </w:r>
+      <w:bookmarkEnd w:id="4"/>
+    </w:p>
+    <w:p>
+      <w:pPr>
+        <w:rPr>
+          <w:lang w:eastAsia="pt-BR"/>
+        </w:rPr>
+      </w:pPr>
+    </w:p>
+    <w:p>
+      <w:pPr>
+        <w:pStyle w:val="Ttulo"/>
+        <w:rPr>
+          <w:lang w:eastAsia="pt-BR"/>
+        </w:rPr>
+      </w:pPr>
+      <w:r>
+        <w:rPr>
+          <w:lang w:eastAsia="pt-BR"/>
+        </w:rPr>
+        <w:t xml:space="preserve">ABSTRAÇÃO DE GENERALIZAÇÃO E ESPECIALIZAÇÃO DE USUÁRIO PARA CONSUMIDOR FAMINTO, ENTREGADOR </w:t>
+      </w:r>
+      <w:proofErr w:type="gramStart"/>
+      <w:r>
+        <w:rPr>
+          <w:lang w:eastAsia="pt-BR"/>
+        </w:rPr>
+        <w:t>E  DONO</w:t>
+      </w:r>
+      <w:proofErr w:type="gramEnd"/>
+      <w:r>
+        <w:rPr>
+          <w:lang w:eastAsia="pt-BR"/>
+        </w:rPr>
+        <w:t xml:space="preserve"> DE NEGÓCIO:</w:t>
+      </w:r>
+    </w:p>
+    <w:p>
+      <w:pPr>
+        <w:rPr>
+          <w:lang w:eastAsia="pt-BR"/>
+        </w:rPr>
+      </w:pPr>
+    </w:p>
+    <w:p>
+      <w:pPr>
+        <w:rPr>
+          <w:lang w:eastAsia="pt-BR"/>
+        </w:rPr>
+      </w:pPr>
+      <w:r>
+        <w:rPr>
+          <w:lang w:eastAsia="pt-BR"/>
+        </w:rPr>
+        <w:tab/>
+        <w:t xml:space="preserve">Foram construídas três tabelas, sendo que cada tabela carrega os atributos do USUARIO do modelo </w:t>
+      </w:r>
+      <w:proofErr w:type="gramStart"/>
+      <w:r>
+        <w:rPr>
+          <w:lang w:eastAsia="pt-BR"/>
+        </w:rPr>
+        <w:t xml:space="preserve">conceitual( </w:t>
+      </w:r>
+      <w:r>
+        <w:rPr>
+          <w:u w:val="single"/>
+          <w:lang w:eastAsia="pt-BR"/>
+        </w:rPr>
+        <w:t>ID</w:t>
+      </w:r>
+      <w:proofErr w:type="gramEnd"/>
+      <w:r>
+        <w:rPr>
+          <w:lang w:eastAsia="pt-BR"/>
+        </w:rPr>
+        <w:t xml:space="preserve">, </w:t>
+      </w:r>
+      <w:proofErr w:type="spellStart"/>
+      <w:r>
+        <w:rPr>
+          <w:lang w:eastAsia="pt-BR"/>
+        </w:rPr>
+        <w:t>data_nasc</w:t>
+      </w:r>
+      <w:proofErr w:type="spellEnd"/>
+      <w:r>
+        <w:rPr>
+          <w:lang w:eastAsia="pt-BR"/>
+        </w:rPr>
+        <w:t xml:space="preserve">, nome, </w:t>
+      </w:r>
+      <w:proofErr w:type="spellStart"/>
+      <w:r>
+        <w:rPr>
+          <w:lang w:eastAsia="pt-BR"/>
+        </w:rPr>
+        <w:t>endereco</w:t>
+      </w:r>
+      <w:proofErr w:type="spellEnd"/>
+      <w:r>
+        <w:rPr>
+          <w:lang w:eastAsia="pt-BR"/>
+        </w:rPr>
+        <w:t xml:space="preserve"> ). O motivo por trás </w:t>
+      </w:r>
+      <w:r>
+        <w:rPr>
+          <w:lang w:eastAsia="pt-BR"/>
+        </w:rPr>
+        <w:lastRenderedPageBreak/>
+        <w:t>desta escolha está: facilidade para consultar a tabela “CONSUMIDOR_FAMINTO”, à qual estará sempre sendo consultada para novos pedidos (serviço principal do aplicativo). Desta forma não é necessário consultar toda a tabela “USUARIO” (caso ela existisse)</w:t>
+      </w:r>
+      <w:r>
+        <w:rPr>
+          <w:lang w:eastAsia="pt-BR"/>
+        </w:rPr>
+        <w:t>, além de não precisar realizar uma consulta dupla para identificar o nome do consumidor</w:t>
+      </w:r>
+      <w:r>
+        <w:rPr>
+          <w:lang w:eastAsia="pt-BR"/>
+        </w:rPr>
+        <w:t>. A desvantagem por trás deste método: será necessário a construção de um gatilho que fiscalize edições em atributos do usuário.</w:t>
+      </w:r>
+    </w:p>
+    <w:p>
+      <w:pPr>
+        <w:rPr>
+          <w:lang w:eastAsia="pt-BR"/>
+        </w:rPr>
+      </w:pPr>
+    </w:p>
+    <w:p>
+      <w:pPr>
+        <w:pStyle w:val="Ttulo"/>
+        <w:jc w:val="left"/>
+        <w:rPr>
+          <w:lang w:eastAsia="pt-BR"/>
+        </w:rPr>
+      </w:pPr>
+      <w:r>
+        <w:rPr>
+          <w:lang w:eastAsia="pt-BR"/>
+        </w:rPr>
+        <w:t>ABSTRAÇÃO DE GENERALIZAÇÃO E ESPECIALIZAÇÃO DE ENTREGADOR PARA ANIMADOR:</w:t>
+      </w:r>
+    </w:p>
+    <w:p>
+      <w:pPr>
+        <w:rPr>
+          <w:lang w:eastAsia="pt-BR"/>
+        </w:rPr>
+      </w:pPr>
+    </w:p>
+    <w:p>
+      <w:pPr>
+        <w:rPr>
+          <w:lang w:eastAsia="pt-BR"/>
+        </w:rPr>
+      </w:pPr>
+      <w:r>
+        <w:rPr>
+          <w:lang w:eastAsia="pt-BR"/>
+        </w:rPr>
+        <w:tab/>
+        <w:t>Para animador, foi construído uma nova tabela “ANIMADOR”, e esta tabela aponta para a tabela “ENTREGADOR”, herdando sua chave primária (</w:t>
+      </w:r>
+      <w:proofErr w:type="spellStart"/>
+      <w:r>
+        <w:rPr>
+          <w:i/>
+          <w:lang w:eastAsia="pt-BR"/>
+        </w:rPr>
+        <w:t>Primary</w:t>
+      </w:r>
+      <w:proofErr w:type="spellEnd"/>
+      <w:r>
+        <w:rPr>
+          <w:i/>
           <w:lang w:eastAsia="pt-BR"/>
         </w:rPr>
         <w:t xml:space="preserve"> </w:t>
       </w:r>
+      <w:proofErr w:type="spellStart"/>
+      <w:r>
+        <w:rPr>
+          <w:i/>
+          <w:lang w:eastAsia="pt-BR"/>
+        </w:rPr>
+        <w:t>Foreing</w:t>
+      </w:r>
+      <w:proofErr w:type="spellEnd"/>
+      <w:r>
+        <w:rPr>
+          <w:i/>
+          <w:lang w:eastAsia="pt-BR"/>
+        </w:rPr>
+        <w:t xml:space="preserve"> Key</w:t>
+      </w:r>
+      <w:r>
+        <w:rPr>
+          <w:lang w:eastAsia="pt-BR"/>
+        </w:rPr>
+        <w:t>)</w:t>
+      </w:r>
+      <w:r>
+        <w:rPr>
+          <w:lang w:eastAsia="pt-BR"/>
+        </w:rPr>
+        <w:t>, ao herdar a chave primária da outra tabela, estamos herdando os atributos por efeito indireto</w:t>
+      </w:r>
+      <w:r>
+        <w:rPr>
+          <w:lang w:eastAsia="pt-BR"/>
+        </w:rPr>
+        <w:t>. Vantagens: evitar valores nulos, facilidade de manutenção das tabelas ANIMADOR e ENTREGADOR.</w:t>
+      </w:r>
+      <w:r>
+        <w:rPr>
+          <w:lang w:eastAsia="pt-BR"/>
+        </w:rPr>
+        <w:t xml:space="preserve"> Desvantagens: para maiores informações é necessário realizar duas consultas.</w:t>
+      </w:r>
+    </w:p>
+    <w:p>
+      <w:pPr>
+        <w:rPr>
+          <w:lang w:eastAsia="pt-BR"/>
+        </w:rPr>
+      </w:pPr>
+    </w:p>
+    <w:p>
+      <w:pPr>
+        <w:pStyle w:val="Ttulo"/>
+        <w:jc w:val="left"/>
+        <w:rPr>
+          <w:lang w:eastAsia="pt-BR"/>
+        </w:rPr>
+      </w:pPr>
+      <w:r>
+        <w:rPr>
+          <w:lang w:eastAsia="pt-BR"/>
+        </w:rPr>
+        <w:t>ABSTRAÇÃO DE GENERALIZAÇÃO E ESPECIALIZAÇÃO DE PEDIDO PARA PEDIDO ENTRETENIMENTO:</w:t>
+      </w:r>
+    </w:p>
+    <w:p>
+      <w:pPr>
+        <w:rPr>
+          <w:lang w:eastAsia="pt-BR"/>
+        </w:rPr>
+      </w:pPr>
+    </w:p>
+    <w:p>
+      <w:pPr>
+        <w:rPr>
+          <w:lang w:eastAsia="pt-BR"/>
+        </w:rPr>
+      </w:pPr>
+      <w:r>
+        <w:rPr>
+          <w:lang w:eastAsia="pt-BR"/>
+        </w:rPr>
+        <w:tab/>
+        <w:t>Para animador, foi construído uma nova tabela “PEDIDO_ENTRETENIMENTO”, e esta tabela aponta para a tabela “PEDIDO”, herdando sua chave primária (</w:t>
+      </w:r>
+      <w:r>
+        <w:rPr>
+          <w:i/>
+          <w:lang w:eastAsia="pt-BR"/>
+        </w:rPr>
+        <w:t>PFK</w:t>
+      </w:r>
       <w:proofErr w:type="gramStart"/>
       <w:r>
         <w:rPr>
           <w:lang w:eastAsia="pt-BR"/>
         </w:rPr>
-        <w:t xml:space="preserve">( </w:t>
-      </w:r>
-      <w:r>
-        <w:rPr>
-          <w:u w:val="single"/>
-          <w:lang w:eastAsia="pt-BR"/>
-        </w:rPr>
-        <w:t>ID</w:t>
+        <w:t>)</w:t>
+      </w:r>
+      <w:r>
+        <w:rPr>
+          <w:lang w:eastAsia="pt-BR"/>
+        </w:rPr>
+        <w:t xml:space="preserve"> </w:t>
+      </w:r>
+      <w:r>
+        <w:rPr>
+          <w:lang w:eastAsia="pt-BR"/>
+        </w:rPr>
+        <w:t>,</w:t>
       </w:r>
       <w:proofErr w:type="gramEnd"/>
       <w:r>
         <w:rPr>
-          <w:u w:val="single"/>
-          <w:lang w:eastAsia="pt-BR"/>
-        </w:rPr>
-        <w:t>_I</w:t>
-      </w:r>
-      <w:r>
-        <w:rPr>
-          <w:lang w:eastAsia="pt-BR"/>
-        </w:rPr>
-        <w:t xml:space="preserve">( INGREDIENTE_EXTRA.ID ), </w:t>
-      </w:r>
-      <w:r>
-        <w:rPr>
-          <w:u w:val="single"/>
-          <w:lang w:eastAsia="pt-BR"/>
-        </w:rPr>
-        <w:t>CNPJ</w:t>
-      </w:r>
-      <w:r>
-        <w:rPr>
-          <w:lang w:eastAsia="pt-BR"/>
-        </w:rPr>
-        <w:t>(</w:t>
-      </w:r>
-      <w:r>
-        <w:rPr>
-          <w:lang w:eastAsia="pt-BR"/>
-        </w:rPr>
-        <w:t xml:space="preserve"> PIZZA</w:t>
-      </w:r>
-      <w:r>
-        <w:rPr>
-          <w:lang w:eastAsia="pt-BR"/>
-        </w:rPr>
-        <w:t xml:space="preserve">.CNPJ ), </w:t>
+          <w:lang w:eastAsia="pt-BR"/>
+        </w:rPr>
+        <w:t xml:space="preserve"> ao herdar a chave primária da outra tabela, estamos herdando os atributos por efeito indireto. Vantagens: evitar valores nulos, facilidade de manutenção das tabelas PEDIDO e PEDIDO_ENTRETENIMENTO. Desvantagens: para maiores informações é necessário realizar duas consultas.</w:t>
+      </w:r>
+    </w:p>
+    <w:p>
+      <w:pPr>
+        <w:rPr>
+          <w:lang w:eastAsia="pt-BR"/>
+        </w:rPr>
+      </w:pPr>
+    </w:p>
+    <w:p>
+      <w:pPr>
+        <w:pStyle w:val="Ttulo"/>
+        <w:jc w:val="left"/>
+        <w:rPr>
+          <w:lang w:eastAsia="pt-BR"/>
+        </w:rPr>
+      </w:pPr>
+      <w:r>
+        <w:rPr>
+          <w:lang w:eastAsia="pt-BR"/>
+        </w:rPr>
+        <w:t>RELACIONAMENTOS N:1 COM PARTICIPAÇÃO TOTALITÁRIA EM N:</w:t>
+      </w:r>
+    </w:p>
+    <w:p>
+      <w:pPr>
+        <w:rPr>
+          <w:lang w:eastAsia="pt-BR"/>
+        </w:rPr>
+      </w:pPr>
+      <w:r>
+        <w:rPr>
+          <w:lang w:eastAsia="pt-BR"/>
+        </w:rPr>
+        <w:tab/>
+      </w:r>
+    </w:p>
+    <w:p>
+      <w:pPr>
+        <w:rPr>
+          <w:lang w:eastAsia="pt-BR"/>
+        </w:rPr>
+      </w:pPr>
+      <w:r>
+        <w:rPr>
+          <w:lang w:eastAsia="pt-BR"/>
+        </w:rPr>
+        <w:tab/>
+        <w:t xml:space="preserve">A chave </w:t>
+      </w:r>
+      <w:r>
+        <w:rPr>
+          <w:lang w:eastAsia="pt-BR"/>
+        </w:rPr>
+        <w:t>estrangeira</w:t>
+      </w:r>
+      <w:r>
+        <w:rPr>
+          <w:lang w:eastAsia="pt-BR"/>
+        </w:rPr>
+        <w:t xml:space="preserve"> (FK) estará localizada na entidade N pois não existe risco de possuir valores nulos em suas </w:t>
       </w:r>
       <w:proofErr w:type="spellStart"/>
       <w:r>
         <w:rPr>
-          <w:u w:val="single"/>
-          <w:lang w:eastAsia="pt-BR"/>
-        </w:rPr>
-        <w:t>nome_p</w:t>
+          <w:lang w:eastAsia="pt-BR"/>
+        </w:rPr>
+        <w:t>tuplas</w:t>
       </w:r>
       <w:proofErr w:type="spellEnd"/>
       <w:r>
         <w:rPr>
           <w:lang w:eastAsia="pt-BR"/>
         </w:rPr>
-        <w:t xml:space="preserve">( </w:t>
-      </w:r>
-      <w:proofErr w:type="spellStart"/>
-      <w:r>
-        <w:rPr>
-          <w:lang w:eastAsia="pt-BR"/>
-        </w:rPr>
-        <w:t>PIZZA.nome</w:t>
-      </w:r>
-      <w:proofErr w:type="spellEnd"/>
-      <w:r>
-        <w:rPr>
-          <w:lang w:eastAsia="pt-BR"/>
-        </w:rPr>
-        <w:t xml:space="preserve"> ) );</w:t>
-      </w:r>
-    </w:p>
-    <w:p>
-      <w:pPr>
-        <w:jc w:val="left"/>
-        <w:rPr>
-          <w:lang w:eastAsia="pt-BR"/>
-        </w:rPr>
-      </w:pPr>
-    </w:p>
-    <w:p>
-      <w:pPr>
-        <w:pStyle w:val="Ttulo2"/>
-        <w:rPr>
-          <w:lang w:eastAsia="pt-BR"/>
-        </w:rPr>
-      </w:pPr>
-      <w:bookmarkStart w:id="5" w:name="_Toc73197550"/>
-      <w:r>
-        <w:rPr>
-          <w:lang w:eastAsia="pt-BR"/>
-        </w:rPr>
-        <w:t>JUSTIFICATIVAS:</w:t>
-      </w:r>
-      <w:bookmarkEnd w:id="5"/>
-    </w:p>
-    <w:p>
-      <w:pPr>
-        <w:rPr>
-          <w:lang w:eastAsia="pt-BR"/>
-        </w:rPr>
-      </w:pPr>
-    </w:p>
-    <w:p>
-      <w:pPr>
-        <w:pStyle w:val="Ttulo"/>
-        <w:rPr>
-          <w:lang w:eastAsia="pt-BR"/>
-        </w:rPr>
-      </w:pPr>
-      <w:r>
-        <w:rPr>
-          <w:lang w:eastAsia="pt-BR"/>
-        </w:rPr>
-        <w:t xml:space="preserve">ABSTRAÇÃO DE GENERALIZAÇÃO E ESPECIALIZAÇÃO DE USUÁRIO PARA CONSUMIDOR FAMINTO, ENTREGADOR </w:t>
-      </w:r>
-      <w:proofErr w:type="gramStart"/>
-      <w:r>
-        <w:rPr>
-          <w:lang w:eastAsia="pt-BR"/>
-        </w:rPr>
-        <w:t>E  DONO</w:t>
-      </w:r>
-      <w:proofErr w:type="gramEnd"/>
-      <w:r>
-        <w:rPr>
-          <w:lang w:eastAsia="pt-BR"/>
-        </w:rPr>
-        <w:t xml:space="preserve"> DE NEGÓCIO:</w:t>
-      </w:r>
-    </w:p>
-    <w:p>
-      <w:pPr>
-        <w:rPr>
-          <w:lang w:eastAsia="pt-BR"/>
-        </w:rPr>
-      </w:pPr>
+        <w:t>.</w:t>
+      </w:r>
     </w:p>
     <w:p>
       <w:pPr>
@@ -7022,68 +7625,147 @@
         </w:rPr>
         <w:lastRenderedPageBreak/>
         <w:tab/>
-        <w:t xml:space="preserve">Foram construídas três tabelas, sendo que cada tabela carrega os atributos do USUARIO do modelo </w:t>
-      </w:r>
-      <w:proofErr w:type="gramStart"/>
-      <w:r>
-        <w:rPr>
-          <w:lang w:eastAsia="pt-BR"/>
-        </w:rPr>
-        <w:t xml:space="preserve">conceitual( </w:t>
-      </w:r>
-      <w:r>
-        <w:rPr>
-          <w:u w:val="single"/>
-          <w:lang w:eastAsia="pt-BR"/>
-        </w:rPr>
-        <w:t>ID</w:t>
-      </w:r>
-      <w:proofErr w:type="gramEnd"/>
-      <w:r>
-        <w:rPr>
-          <w:lang w:eastAsia="pt-BR"/>
-        </w:rPr>
-        <w:t xml:space="preserve">, </w:t>
-      </w:r>
-      <w:proofErr w:type="spellStart"/>
-      <w:r>
-        <w:rPr>
-          <w:lang w:eastAsia="pt-BR"/>
-        </w:rPr>
-        <w:t>data_nasc</w:t>
-      </w:r>
-      <w:proofErr w:type="spellEnd"/>
-      <w:r>
-        <w:rPr>
-          <w:lang w:eastAsia="pt-BR"/>
-        </w:rPr>
-        <w:t xml:space="preserve">, nome, </w:t>
-      </w:r>
-      <w:proofErr w:type="spellStart"/>
-      <w:r>
-        <w:rPr>
-          <w:lang w:eastAsia="pt-BR"/>
-        </w:rPr>
-        <w:t>endereco</w:t>
-      </w:r>
-      <w:proofErr w:type="spellEnd"/>
-      <w:r>
-        <w:rPr>
-          <w:lang w:eastAsia="pt-BR"/>
-        </w:rPr>
-        <w:t xml:space="preserve"> ). O motivo por trás desta escolha está: facilidade para consultar a tabela “CONSUMIDOR_FAMINTO”, à qual estará sempre sendo consultada para novos pedidos (serviço principal do aplicativo). Desta forma não é necessário consultar toda a tabela “USUARIO” (caso ela existisse)</w:t>
-      </w:r>
-      <w:r>
-        <w:rPr>
-          <w:lang w:eastAsia="pt-BR"/>
-        </w:rPr>
-        <w:t>, além de não precisar realizar uma consulta dupla para identificar o nome do consumidor</w:t>
-      </w:r>
-      <w:r>
-        <w:rPr>
-          <w:lang w:eastAsia="pt-BR"/>
-        </w:rPr>
-        <w:t>. A desvantagem por trás deste método: será necessário a construção de um gatilho que fiscalize edições em atributos do usuário.</w:t>
+        <w:t>Exemplos no modelo conceitual:</w:t>
+      </w:r>
+    </w:p>
+    <w:p>
+      <w:pPr>
+        <w:rPr>
+          <w:lang w:eastAsia="pt-BR"/>
+        </w:rPr>
+      </w:pPr>
+      <w:r>
+        <w:rPr>
+          <w:lang w:eastAsia="pt-BR"/>
+        </w:rPr>
+        <w:tab/>
+        <w:t>- OFERECE_A;</w:t>
+      </w:r>
+    </w:p>
+    <w:p>
+      <w:pPr>
+        <w:rPr>
+          <w:lang w:eastAsia="pt-BR"/>
+        </w:rPr>
+      </w:pPr>
+      <w:r>
+        <w:rPr>
+          <w:lang w:eastAsia="pt-BR"/>
+        </w:rPr>
+        <w:tab/>
+        <w:t>-OFERECE_B;</w:t>
+      </w:r>
+    </w:p>
+    <w:p>
+      <w:pPr>
+        <w:rPr>
+          <w:lang w:eastAsia="pt-BR"/>
+        </w:rPr>
+      </w:pPr>
+      <w:r>
+        <w:rPr>
+          <w:lang w:eastAsia="pt-BR"/>
+        </w:rPr>
+        <w:tab/>
+        <w:t>-CLASSIFICA;</w:t>
+      </w:r>
+    </w:p>
+    <w:p>
+      <w:pPr>
+        <w:rPr>
+          <w:lang w:eastAsia="pt-BR"/>
+        </w:rPr>
+      </w:pPr>
+      <w:r>
+        <w:rPr>
+          <w:lang w:eastAsia="pt-BR"/>
+        </w:rPr>
+        <w:tab/>
+        <w:t>-PAGA;</w:t>
+      </w:r>
+    </w:p>
+    <w:p>
+      <w:pPr>
+        <w:rPr>
+          <w:lang w:eastAsia="pt-BR"/>
+        </w:rPr>
+      </w:pPr>
+      <w:r>
+        <w:rPr>
+          <w:lang w:eastAsia="pt-BR"/>
+        </w:rPr>
+        <w:tab/>
+        <w:t>-PAGA_E;</w:t>
+      </w:r>
+    </w:p>
+    <w:p>
+      <w:pPr>
+        <w:rPr>
+          <w:lang w:eastAsia="pt-BR"/>
+        </w:rPr>
+      </w:pPr>
+      <w:r>
+        <w:rPr>
+          <w:lang w:eastAsia="pt-BR"/>
+        </w:rPr>
+        <w:tab/>
+        <w:t>-FAZ_P;</w:t>
+      </w:r>
+    </w:p>
+    <w:p>
+      <w:pPr>
+        <w:rPr>
+          <w:lang w:eastAsia="pt-BR"/>
+        </w:rPr>
+      </w:pPr>
+      <w:r>
+        <w:rPr>
+          <w:lang w:eastAsia="pt-BR"/>
+        </w:rPr>
+        <w:tab/>
+        <w:t>-FAZ_PE;</w:t>
+      </w:r>
+    </w:p>
+    <w:p>
+      <w:pPr>
+        <w:rPr>
+          <w:lang w:eastAsia="pt-BR"/>
+        </w:rPr>
+      </w:pPr>
+      <w:r>
+        <w:rPr>
+          <w:lang w:eastAsia="pt-BR"/>
+        </w:rPr>
+        <w:tab/>
+        <w:t>-ATENDE;</w:t>
+      </w:r>
+    </w:p>
+    <w:p>
+      <w:pPr>
+        <w:rPr>
+          <w:lang w:eastAsia="pt-BR"/>
+        </w:rPr>
+      </w:pPr>
+      <w:r>
+        <w:rPr>
+          <w:lang w:eastAsia="pt-BR"/>
+        </w:rPr>
+        <w:tab/>
+        <w:t>-POSSUI.</w:t>
+      </w:r>
+    </w:p>
+    <w:p>
+      <w:pPr>
+        <w:rPr>
+          <w:lang w:eastAsia="pt-BR"/>
+        </w:rPr>
+      </w:pPr>
+      <w:r>
+        <w:rPr>
+          <w:lang w:eastAsia="pt-BR"/>
+        </w:rPr>
+        <w:tab/>
+        <w:t>Nos casos onde o relacionamento possui atributo, estes atributos passaram a fazer parte dos atributos da entidade de cardinalidade N.</w:t>
       </w:r>
     </w:p>
     <w:p>
@@ -7105,7 +7787,7 @@
         <w:rPr>
           <w:lang w:eastAsia="pt-BR"/>
         </w:rPr>
-        <w:t>ABSTRAÇÃO DE GENERALIZAÇÃO E ESPECIALIZAÇÃO DE ENTREGADOR PARA ANIMADOR:</w:t>
+        <w:t>RELACIONAMENTOS N:1 COM PARTICIPAÇÃO PARCIAL:</w:t>
       </w:r>
     </w:p>
     <w:p>
@@ -7126,63 +7808,67 @@
           <w:lang w:eastAsia="pt-BR"/>
         </w:rPr>
         <w:tab/>
-        <w:t>Para animador, foi construído uma nova tabela “ANIMADOR”, e esta tabela aponta para a tabela “ENTREGADOR”, herdando sua chave primária (</w:t>
+        <w:t xml:space="preserve">Para </w:t>
+      </w:r>
+      <w:r>
+        <w:rPr>
+          <w:lang w:eastAsia="pt-BR"/>
+        </w:rPr>
+        <w:t xml:space="preserve">evitar valores nulos em </w:t>
       </w:r>
       <w:proofErr w:type="spellStart"/>
       <w:r>
         <w:rPr>
-          <w:i/>
-          <w:lang w:eastAsia="pt-BR"/>
-        </w:rPr>
-        <w:t>Primary</w:t>
+          <w:lang w:eastAsia="pt-BR"/>
+        </w:rPr>
+        <w:t>tuplas</w:t>
       </w:r>
       <w:proofErr w:type="spellEnd"/>
       <w:r>
         <w:rPr>
-          <w:i/>
-          <w:lang w:eastAsia="pt-BR"/>
-        </w:rPr>
-        <w:t xml:space="preserve"> </w:t>
-      </w:r>
-      <w:proofErr w:type="spellStart"/>
-      <w:r>
-        <w:rPr>
-          <w:i/>
-          <w:lang w:eastAsia="pt-BR"/>
-        </w:rPr>
-        <w:t>Foreing</w:t>
-      </w:r>
-      <w:proofErr w:type="spellEnd"/>
-      <w:r>
-        <w:rPr>
-          <w:i/>
-          <w:lang w:eastAsia="pt-BR"/>
-        </w:rPr>
-        <w:t xml:space="preserve"> Key</w:t>
-      </w:r>
-      <w:r>
-        <w:rPr>
-          <w:lang w:eastAsia="pt-BR"/>
-        </w:rPr>
-        <w:t>)</w:t>
-      </w:r>
-      <w:r>
-        <w:rPr>
-          <w:lang w:eastAsia="pt-BR"/>
-        </w:rPr>
-        <w:t>, ao herdar a chave primária da outra tabela, estamos herdando os atributos por efeito indireto</w:t>
-      </w:r>
-      <w:r>
-        <w:rPr>
-          <w:lang w:eastAsia="pt-BR"/>
-        </w:rPr>
-        <w:t>. Vantagens: evitar valores nulos, facilidade de manutenção das tabelas ANIMADOR e ENTREGADOR.</w:t>
-      </w:r>
-      <w:r>
-        <w:rPr>
-          <w:lang w:eastAsia="pt-BR"/>
-        </w:rPr>
-        <w:t xml:space="preserve"> Desvantagens: para maiores informações é necessário realizar duas consultas.</w:t>
+          <w:lang w:eastAsia="pt-BR"/>
+        </w:rPr>
+        <w:t xml:space="preserve">, uma nova tabela foi criada, sendo sua chave primária o valor da chave primária da entidade do lado N. O motivo pelo qual não é necessário considerar a outra chave </w:t>
+      </w:r>
+      <w:r>
+        <w:rPr>
+          <w:lang w:eastAsia="pt-BR"/>
+        </w:rPr>
+        <w:t>estrangeira</w:t>
+      </w:r>
+      <w:r>
+        <w:rPr>
+          <w:lang w:eastAsia="pt-BR"/>
+        </w:rPr>
+        <w:t xml:space="preserve"> como chave primária, dá-se à sua cardinalidade. </w:t>
+      </w:r>
+    </w:p>
+    <w:p>
+      <w:pPr>
+        <w:rPr>
+          <w:lang w:eastAsia="pt-BR"/>
+        </w:rPr>
+      </w:pPr>
+      <w:r>
+        <w:rPr>
+          <w:lang w:eastAsia="pt-BR"/>
+        </w:rPr>
+        <w:tab/>
+        <w:t>Exemplos de ocorrências no modelo conceitual:</w:t>
+      </w:r>
+    </w:p>
+    <w:p>
+      <w:pPr>
+        <w:rPr>
+          <w:lang w:eastAsia="pt-BR"/>
+        </w:rPr>
+      </w:pPr>
+      <w:r>
+        <w:rPr>
+          <w:lang w:eastAsia="pt-BR"/>
+        </w:rPr>
+        <w:tab/>
+        <w:t>-ENTREGA.</w:t>
       </w:r>
     </w:p>
     <w:p>
@@ -7204,7 +7890,7 @@
         <w:rPr>
           <w:lang w:eastAsia="pt-BR"/>
         </w:rPr>
-        <w:t>ABSTRAÇÃO DE GENERALIZAÇÃO E ESPECIALIZAÇÃO DE PEDIDO PARA PEDIDO ENTRETENIMENTO:</w:t>
+        <w:t>RELACIONAMENTOS N:1 COM PARTICIPAÇÃO PARCIAL EM AUTO JUNÇÃO:</w:t>
       </w:r>
     </w:p>
     <w:p>
@@ -7225,48 +7911,34 @@
           <w:lang w:eastAsia="pt-BR"/>
         </w:rPr>
         <w:tab/>
-        <w:t>Para animador, foi construído uma nova tabela “PEDIDO_ENTRETENIMENTO”, e esta tabela aponta para a tabela “PEDIDO”, herdando sua chave primária (</w:t>
-      </w:r>
-      <w:r>
-        <w:rPr>
-          <w:i/>
-          <w:lang w:eastAsia="pt-BR"/>
-        </w:rPr>
-        <w:t>PFK</w:t>
-      </w:r>
-      <w:proofErr w:type="gramStart"/>
-      <w:r>
-        <w:rPr>
-          <w:lang w:eastAsia="pt-BR"/>
-        </w:rPr>
-        <w:t>)</w:t>
-      </w:r>
-      <w:r>
-        <w:rPr>
-          <w:lang w:eastAsia="pt-BR"/>
-        </w:rPr>
-        <w:t xml:space="preserve"> </w:t>
-      </w:r>
-      <w:r>
-        <w:rPr>
-          <w:lang w:eastAsia="pt-BR"/>
-        </w:rPr>
-        <w:t>,</w:t>
-      </w:r>
-      <w:proofErr w:type="gramEnd"/>
-      <w:r>
-        <w:rPr>
-          <w:lang w:eastAsia="pt-BR"/>
-        </w:rPr>
-        <w:t xml:space="preserve"> ao herdar a chave primária da outra tabela, estamos herdando os atributos por efeito indireto. Vantagens: evitar valores nulos, facilidade de manutenção das tabelas PEDIDO e PEDIDO_ENTRETENIMENTO. Desvantagens: para maiores informações é necessário realizar duas consultas.</w:t>
-      </w:r>
-    </w:p>
-    <w:p>
-      <w:pPr>
-        <w:rPr>
-          <w:lang w:eastAsia="pt-BR"/>
-        </w:rPr>
-      </w:pPr>
+        <w:t xml:space="preserve">Neste caso, o atributo filho </w:t>
+      </w:r>
+      <w:proofErr w:type="spellStart"/>
+      <w:r>
+        <w:rPr>
+          <w:lang w:eastAsia="pt-BR"/>
+        </w:rPr>
+        <w:t>referencia</w:t>
+      </w:r>
+      <w:proofErr w:type="spellEnd"/>
+      <w:r>
+        <w:rPr>
+          <w:lang w:eastAsia="pt-BR"/>
+        </w:rPr>
+        <w:t xml:space="preserve"> o atributo pai a partir de uma chave </w:t>
+      </w:r>
+      <w:r>
+        <w:rPr>
+          <w:lang w:eastAsia="pt-BR"/>
+        </w:rPr>
+        <w:t>estrangeira</w:t>
+      </w:r>
+      <w:r>
+        <w:rPr>
+          <w:lang w:eastAsia="pt-BR"/>
+        </w:rPr>
+        <w:t>.</w:t>
+      </w:r>
     </w:p>
     <w:p>
       <w:pPr>
@@ -7280,8 +7952,22 @@
         <w:rPr>
           <w:lang w:eastAsia="pt-BR"/>
         </w:rPr>
-        <w:t>RELACIONAMENTOS N:1 COM PARTICIPAÇÃO TOTALITÁRIA EM N:</w:t>
-      </w:r>
+        <w:lastRenderedPageBreak/>
+        <w:t xml:space="preserve">RELACIONAMENTOS </w:t>
+      </w:r>
+      <w:r>
+        <w:rPr>
+          <w:lang w:eastAsia="pt-BR"/>
+        </w:rPr>
+        <w:t>TERNÁRIO MUITOS PARA MUITOS PARA MUITOS:</w:t>
+      </w:r>
+    </w:p>
+    <w:p>
+      <w:pPr>
+        <w:rPr>
+          <w:lang w:eastAsia="pt-BR"/>
+        </w:rPr>
+      </w:pPr>
     </w:p>
     <w:p>
       <w:pPr>
@@ -7294,204 +7980,16 @@
           <w:lang w:eastAsia="pt-BR"/>
         </w:rPr>
         <w:tab/>
-      </w:r>
-    </w:p>
-    <w:p>
-      <w:pPr>
-        <w:rPr>
-          <w:lang w:eastAsia="pt-BR"/>
-        </w:rPr>
-      </w:pPr>
-      <w:r>
-        <w:rPr>
-          <w:lang w:eastAsia="pt-BR"/>
-        </w:rPr>
-        <w:lastRenderedPageBreak/>
-        <w:tab/>
-        <w:t xml:space="preserve">A chave </w:t>
-      </w:r>
-      <w:proofErr w:type="spellStart"/>
-      <w:r>
-        <w:rPr>
-          <w:lang w:eastAsia="pt-BR"/>
-        </w:rPr>
-        <w:t>extrangeira</w:t>
-      </w:r>
-      <w:proofErr w:type="spellEnd"/>
-      <w:r>
-        <w:rPr>
-          <w:lang w:eastAsia="pt-BR"/>
-        </w:rPr>
-        <w:t xml:space="preserve"> (FK) estará localizada na entidade N pois não existe risco de possuir valores nulos em suas </w:t>
-      </w:r>
-      <w:proofErr w:type="spellStart"/>
-      <w:r>
-        <w:rPr>
-          <w:lang w:eastAsia="pt-BR"/>
-        </w:rPr>
-        <w:t>tuplas</w:t>
-      </w:r>
-      <w:proofErr w:type="spellEnd"/>
-      <w:r>
-        <w:rPr>
-          <w:lang w:eastAsia="pt-BR"/>
-        </w:rPr>
-        <w:t>.</w:t>
-      </w:r>
-    </w:p>
-    <w:p>
-      <w:pPr>
-        <w:rPr>
-          <w:lang w:eastAsia="pt-BR"/>
-        </w:rPr>
-      </w:pPr>
-      <w:r>
-        <w:rPr>
-          <w:lang w:eastAsia="pt-BR"/>
-        </w:rPr>
-        <w:tab/>
-        <w:t>Exemplos no modelo conceitual:</w:t>
-      </w:r>
-    </w:p>
-    <w:p>
-      <w:pPr>
-        <w:rPr>
-          <w:lang w:eastAsia="pt-BR"/>
-        </w:rPr>
-      </w:pPr>
-      <w:r>
-        <w:rPr>
-          <w:lang w:eastAsia="pt-BR"/>
-        </w:rPr>
-        <w:tab/>
-        <w:t>- OFERECE_A;</w:t>
-      </w:r>
-    </w:p>
-    <w:p>
-      <w:pPr>
-        <w:rPr>
-          <w:lang w:eastAsia="pt-BR"/>
-        </w:rPr>
-      </w:pPr>
-      <w:r>
-        <w:rPr>
-          <w:lang w:eastAsia="pt-BR"/>
-        </w:rPr>
-        <w:tab/>
-        <w:t>-OFERECE_B;</w:t>
-      </w:r>
-    </w:p>
-    <w:p>
-      <w:pPr>
-        <w:rPr>
-          <w:lang w:eastAsia="pt-BR"/>
-        </w:rPr>
-      </w:pPr>
-      <w:r>
-        <w:rPr>
-          <w:lang w:eastAsia="pt-BR"/>
-        </w:rPr>
-        <w:tab/>
-        <w:t>-CLASSIFICA;</w:t>
-      </w:r>
-    </w:p>
-    <w:p>
-      <w:pPr>
-        <w:rPr>
-          <w:lang w:eastAsia="pt-BR"/>
-        </w:rPr>
-      </w:pPr>
-      <w:r>
-        <w:rPr>
-          <w:lang w:eastAsia="pt-BR"/>
-        </w:rPr>
-        <w:tab/>
-        <w:t>-PAGA;</w:t>
-      </w:r>
-    </w:p>
-    <w:p>
-      <w:pPr>
-        <w:rPr>
-          <w:lang w:eastAsia="pt-BR"/>
-        </w:rPr>
-      </w:pPr>
-      <w:r>
-        <w:rPr>
-          <w:lang w:eastAsia="pt-BR"/>
-        </w:rPr>
-        <w:tab/>
-        <w:t>-PAGA_E;</w:t>
-      </w:r>
-    </w:p>
-    <w:p>
-      <w:pPr>
-        <w:rPr>
-          <w:lang w:eastAsia="pt-BR"/>
-        </w:rPr>
-      </w:pPr>
-      <w:r>
-        <w:rPr>
-          <w:lang w:eastAsia="pt-BR"/>
-        </w:rPr>
-        <w:tab/>
-        <w:t>-FAZ_P;</w:t>
-      </w:r>
-    </w:p>
-    <w:p>
-      <w:pPr>
-        <w:rPr>
-          <w:lang w:eastAsia="pt-BR"/>
-        </w:rPr>
-      </w:pPr>
-      <w:r>
-        <w:rPr>
-          <w:lang w:eastAsia="pt-BR"/>
-        </w:rPr>
-        <w:tab/>
-        <w:t>-FAZ_PE;</w:t>
-      </w:r>
-    </w:p>
-    <w:p>
-      <w:pPr>
-        <w:rPr>
-          <w:lang w:eastAsia="pt-BR"/>
-        </w:rPr>
-      </w:pPr>
-      <w:r>
-        <w:rPr>
-          <w:lang w:eastAsia="pt-BR"/>
-        </w:rPr>
-        <w:tab/>
-        <w:t>-ATENDE;</w:t>
-      </w:r>
-    </w:p>
-    <w:p>
-      <w:pPr>
-        <w:rPr>
-          <w:lang w:eastAsia="pt-BR"/>
-        </w:rPr>
-      </w:pPr>
-      <w:r>
-        <w:rPr>
-          <w:lang w:eastAsia="pt-BR"/>
-        </w:rPr>
-        <w:tab/>
-        <w:t>-POSSUI.</w:t>
-      </w:r>
-    </w:p>
-    <w:p>
-      <w:pPr>
-        <w:rPr>
-          <w:lang w:eastAsia="pt-BR"/>
-        </w:rPr>
-      </w:pPr>
-      <w:r>
-        <w:rPr>
-          <w:lang w:eastAsia="pt-BR"/>
-        </w:rPr>
-        <w:tab/>
-        <w:t>Nos casos onde o relacionamento possui atributo, estes atributos passaram a fazer parte dos atributos da entidade de cardinalidade N.</w:t>
-      </w:r>
+        <w:t>Nesse caso como o relacionamento foi ternário e de muitos para muitos para muitos foi criada uma nova tabela contendo a chave primária das três entidades que se relacionam.</w:t>
+      </w:r>
+      <w:r>
+        <w:rPr>
+          <w:lang w:eastAsia="pt-BR"/>
+        </w:rPr>
+        <w:t xml:space="preserve"> Desta forma conseguimos garantir unicidade evitando valores nulos.</w:t>
+      </w:r>
+      <w:bookmarkStart w:id="5" w:name="_GoBack"/>
+      <w:bookmarkEnd w:id="5"/>
     </w:p>
     <w:p>
       <w:pPr>
@@ -7512,7 +8010,7 @@
         <w:rPr>
           <w:lang w:eastAsia="pt-BR"/>
         </w:rPr>
-        <w:t>RELACIONAMENTOS N:1 COM PARTICIPAÇÃO PARCIAL:</w:t>
+        <w:t>RELACIONAMENTOS N:M:</w:t>
       </w:r>
     </w:p>
     <w:p>
@@ -7533,69 +8031,19 @@
           <w:lang w:eastAsia="pt-BR"/>
         </w:rPr>
         <w:tab/>
-        <w:t xml:space="preserve">Para </w:t>
-      </w:r>
-      <w:r>
-        <w:rPr>
-          <w:lang w:eastAsia="pt-BR"/>
-        </w:rPr>
-        <w:t xml:space="preserve">evitar valores nulos em </w:t>
-      </w:r>
-      <w:proofErr w:type="spellStart"/>
-      <w:r>
-        <w:rPr>
-          <w:lang w:eastAsia="pt-BR"/>
-        </w:rPr>
-        <w:t>tuplas</w:t>
-      </w:r>
-      <w:proofErr w:type="spellEnd"/>
-      <w:r>
-        <w:rPr>
-          <w:lang w:eastAsia="pt-BR"/>
-        </w:rPr>
-        <w:t xml:space="preserve">, uma nova tabela foi criada, sendo sua chave primária o valor da chave primária da entidade do lado N. O motivo pelo qual não é necessário considerar a outra chave </w:t>
-      </w:r>
-      <w:proofErr w:type="spellStart"/>
-      <w:r>
-        <w:rPr>
-          <w:lang w:eastAsia="pt-BR"/>
-        </w:rPr>
-        <w:t>extrangeira</w:t>
-      </w:r>
-      <w:proofErr w:type="spellEnd"/>
-      <w:r>
-        <w:rPr>
-          <w:lang w:eastAsia="pt-BR"/>
-        </w:rPr>
-        <w:t xml:space="preserve"> como chave primária, dá-se à sua cardinalidade. </w:t>
-      </w:r>
-    </w:p>
-    <w:p>
-      <w:pPr>
-        <w:rPr>
-          <w:lang w:eastAsia="pt-BR"/>
-        </w:rPr>
-      </w:pPr>
-      <w:r>
-        <w:rPr>
-          <w:lang w:eastAsia="pt-BR"/>
-        </w:rPr>
-        <w:tab/>
-        <w:t>Exemplos de ocorrências no modelo conceitual:</w:t>
-      </w:r>
-    </w:p>
-    <w:p>
-      <w:pPr>
-        <w:rPr>
-          <w:lang w:eastAsia="pt-BR"/>
-        </w:rPr>
-      </w:pPr>
-      <w:r>
-        <w:rPr>
-          <w:lang w:eastAsia="pt-BR"/>
-        </w:rPr>
-        <w:tab/>
-        <w:t>-ENTREGA.</w:t>
+        <w:t xml:space="preserve">Neste caso criamos uma nova tabela sendo sua chave primária formada pelas chaves primárias </w:t>
+      </w:r>
+      <w:r>
+        <w:rPr>
+          <w:lang w:eastAsia="pt-BR"/>
+        </w:rPr>
+        <w:t>estrangeiras</w:t>
+      </w:r>
+      <w:r>
+        <w:rPr>
+          <w:lang w:eastAsia="pt-BR"/>
+        </w:rPr>
+        <w:t>. Caso tenham atributos, eles entram nessa tabela.</w:t>
       </w:r>
     </w:p>
     <w:p>
@@ -7617,57 +8065,106 @@
         <w:rPr>
           <w:lang w:eastAsia="pt-BR"/>
         </w:rPr>
-        <w:t>RELACIONAMENTOS N:1 COM PARTICIPAÇÃO PARCIAL EM AUTO JUNÇÃO:</w:t>
-      </w:r>
-    </w:p>
-    <w:p>
-      <w:pPr>
-        <w:rPr>
-          <w:lang w:eastAsia="pt-BR"/>
-        </w:rPr>
-      </w:pPr>
-    </w:p>
-    <w:p>
-      <w:pPr>
-        <w:rPr>
-          <w:lang w:eastAsia="pt-BR"/>
-        </w:rPr>
-      </w:pPr>
-      <w:r>
-        <w:rPr>
-          <w:lang w:eastAsia="pt-BR"/>
-        </w:rPr>
-        <w:lastRenderedPageBreak/>
+        <w:t xml:space="preserve"> </w:t>
+      </w:r>
+      <w:r>
+        <w:rPr>
+          <w:lang w:eastAsia="pt-BR"/>
+        </w:rPr>
+        <w:t>ATRIBUTOS MULTIVALORADOS:</w:t>
+      </w:r>
+    </w:p>
+    <w:p>
+      <w:pPr>
+        <w:rPr>
+          <w:lang w:eastAsia="pt-BR"/>
+        </w:rPr>
+      </w:pPr>
+    </w:p>
+    <w:p>
+      <w:pPr>
+        <w:ind w:firstLine="708"/>
+        <w:rPr>
+          <w:lang w:eastAsia="pt-BR"/>
+        </w:rPr>
+      </w:pPr>
+      <w:r>
+        <w:rPr>
+          <w:lang w:eastAsia="pt-BR"/>
+        </w:rPr>
+        <w:t xml:space="preserve">Neste caso criamos uma nova tabela sendo sua chave primária formada pela chave primária </w:t>
+      </w:r>
+      <w:r>
+        <w:rPr>
+          <w:lang w:eastAsia="pt-BR"/>
+        </w:rPr>
+        <w:t>estrangeira</w:t>
+      </w:r>
+      <w:r>
+        <w:rPr>
+          <w:lang w:eastAsia="pt-BR"/>
+        </w:rPr>
+        <w:t xml:space="preserve"> e o atributo diferenciador.</w:t>
+      </w:r>
+      <w:r>
+        <w:rPr>
+          <w:lang w:eastAsia="pt-BR"/>
+        </w:rPr>
+        <w:t xml:space="preserve"> A escolha deve-se </w:t>
+      </w:r>
+      <w:r>
+        <w:rPr>
+          <w:lang w:eastAsia="pt-BR"/>
+        </w:rPr>
+        <w:t>à alta variabilidade na quantidade</w:t>
+      </w:r>
+      <w:r>
+        <w:rPr>
+          <w:lang w:eastAsia="pt-BR"/>
+        </w:rPr>
+        <w:t xml:space="preserve"> de atributos evitando nulos nas </w:t>
+      </w:r>
+      <w:proofErr w:type="spellStart"/>
+      <w:r>
+        <w:rPr>
+          <w:lang w:eastAsia="pt-BR"/>
+        </w:rPr>
+        <w:t>tuplas</w:t>
+      </w:r>
+      <w:proofErr w:type="spellEnd"/>
+      <w:r>
+        <w:rPr>
+          <w:lang w:eastAsia="pt-BR"/>
+        </w:rPr>
+        <w:t>.</w:t>
+      </w:r>
+    </w:p>
+    <w:p>
+      <w:pPr>
+        <w:rPr>
+          <w:lang w:eastAsia="pt-BR"/>
+        </w:rPr>
+      </w:pPr>
+      <w:r>
+        <w:rPr>
+          <w:lang w:eastAsia="pt-BR"/>
+        </w:rPr>
         <w:tab/>
-        <w:t xml:space="preserve">Neste caso, o atributo filho </w:t>
-      </w:r>
-      <w:proofErr w:type="spellStart"/>
-      <w:r>
-        <w:rPr>
-          <w:lang w:eastAsia="pt-BR"/>
-        </w:rPr>
-        <w:t>referencia</w:t>
-      </w:r>
-      <w:proofErr w:type="spellEnd"/>
-      <w:r>
-        <w:rPr>
-          <w:lang w:eastAsia="pt-BR"/>
-        </w:rPr>
-        <w:t xml:space="preserve"> o atributo pai a partir de uma chave </w:t>
-      </w:r>
-      <w:proofErr w:type="spellStart"/>
-      <w:r>
-        <w:rPr>
-          <w:lang w:eastAsia="pt-BR"/>
-        </w:rPr>
-        <w:t>extrangeira</w:t>
-      </w:r>
-      <w:proofErr w:type="spellEnd"/>
-      <w:r>
-        <w:rPr>
-          <w:lang w:eastAsia="pt-BR"/>
-        </w:rPr>
-        <w:t>.</w:t>
+        <w:t>Exemplo de ocorrência no modelo conceitual:</w:t>
+      </w:r>
+    </w:p>
+    <w:p>
+      <w:pPr>
+        <w:rPr>
+          <w:lang w:eastAsia="pt-BR"/>
+        </w:rPr>
+      </w:pPr>
+      <w:r>
+        <w:rPr>
+          <w:lang w:eastAsia="pt-BR"/>
+        </w:rPr>
+        <w:tab/>
+        <w:t>-Disponibilidade no relacionamento “trabalha”.</w:t>
       </w:r>
     </w:p>
     <w:p>
@@ -7689,186 +8186,6 @@
         <w:rPr>
           <w:lang w:eastAsia="pt-BR"/>
         </w:rPr>
-        <w:t>RELACIONAMENTOS N:M:</w:t>
-      </w:r>
-    </w:p>
-    <w:p>
-      <w:pPr>
-        <w:rPr>
-          <w:lang w:eastAsia="pt-BR"/>
-        </w:rPr>
-      </w:pPr>
-    </w:p>
-    <w:p>
-      <w:pPr>
-        <w:rPr>
-          <w:lang w:eastAsia="pt-BR"/>
-        </w:rPr>
-      </w:pPr>
-      <w:r>
-        <w:rPr>
-          <w:lang w:eastAsia="pt-BR"/>
-        </w:rPr>
-        <w:tab/>
-        <w:t xml:space="preserve">Neste caso criamos uma nova tabela sendo sua chave primária formada pelas chaves primárias </w:t>
-      </w:r>
-      <w:proofErr w:type="spellStart"/>
-      <w:r>
-        <w:rPr>
-          <w:lang w:eastAsia="pt-BR"/>
-        </w:rPr>
-        <w:t>extrangeiras</w:t>
-      </w:r>
-      <w:proofErr w:type="spellEnd"/>
-      <w:r>
-        <w:rPr>
-          <w:lang w:eastAsia="pt-BR"/>
-        </w:rPr>
-        <w:t>. Caso tenham atributos, eles entram nessa tabela.</w:t>
-      </w:r>
-    </w:p>
-    <w:p>
-      <w:pPr>
-        <w:rPr>
-          <w:lang w:eastAsia="pt-BR"/>
-        </w:rPr>
-      </w:pPr>
-    </w:p>
-    <w:p>
-      <w:pPr>
-        <w:pStyle w:val="Ttulo"/>
-        <w:jc w:val="left"/>
-        <w:rPr>
-          <w:lang w:eastAsia="pt-BR"/>
-        </w:rPr>
-      </w:pPr>
-      <w:r>
-        <w:rPr>
-          <w:lang w:eastAsia="pt-BR"/>
-        </w:rPr>
-        <w:t xml:space="preserve"> </w:t>
-      </w:r>
-      <w:r>
-        <w:rPr>
-          <w:lang w:eastAsia="pt-BR"/>
-        </w:rPr>
-        <w:t>ATRIBUTOS MULTIVALORADOS:</w:t>
-      </w:r>
-    </w:p>
-    <w:p>
-      <w:pPr>
-        <w:rPr>
-          <w:lang w:eastAsia="pt-BR"/>
-        </w:rPr>
-      </w:pPr>
-    </w:p>
-    <w:p>
-      <w:pPr>
-        <w:ind w:firstLine="708"/>
-        <w:rPr>
-          <w:lang w:eastAsia="pt-BR"/>
-        </w:rPr>
-      </w:pPr>
-      <w:r>
-        <w:rPr>
-          <w:lang w:eastAsia="pt-BR"/>
-        </w:rPr>
-        <w:t xml:space="preserve">Neste caso criamos uma nova tabela sendo sua chave primária formada pela chave primária </w:t>
-      </w:r>
-      <w:proofErr w:type="spellStart"/>
-      <w:r>
-        <w:rPr>
-          <w:lang w:eastAsia="pt-BR"/>
-        </w:rPr>
-        <w:t>extrangeira</w:t>
-      </w:r>
-      <w:proofErr w:type="spellEnd"/>
-      <w:r>
-        <w:rPr>
-          <w:lang w:eastAsia="pt-BR"/>
-        </w:rPr>
-        <w:t xml:space="preserve"> e o atributo diferenciador.</w:t>
-      </w:r>
-      <w:r>
-        <w:rPr>
-          <w:lang w:eastAsia="pt-BR"/>
-        </w:rPr>
-        <w:t xml:space="preserve"> A escolha deve-se </w:t>
-      </w:r>
-      <w:r>
-        <w:rPr>
-          <w:lang w:eastAsia="pt-BR"/>
-        </w:rPr>
-        <w:t>à alta variabilidade na quantidade</w:t>
-      </w:r>
-      <w:r>
-        <w:rPr>
-          <w:lang w:eastAsia="pt-BR"/>
-        </w:rPr>
-        <w:t xml:space="preserve"> de atributos evitando nulos nas </w:t>
-      </w:r>
-      <w:proofErr w:type="spellStart"/>
-      <w:r>
-        <w:rPr>
-          <w:lang w:eastAsia="pt-BR"/>
-        </w:rPr>
-        <w:t>tuplas</w:t>
-      </w:r>
-      <w:proofErr w:type="spellEnd"/>
-      <w:r>
-        <w:rPr>
-          <w:lang w:eastAsia="pt-BR"/>
-        </w:rPr>
-        <w:t>.</w:t>
-      </w:r>
-    </w:p>
-    <w:p>
-      <w:pPr>
-        <w:rPr>
-          <w:lang w:eastAsia="pt-BR"/>
-        </w:rPr>
-      </w:pPr>
-      <w:r>
-        <w:rPr>
-          <w:lang w:eastAsia="pt-BR"/>
-        </w:rPr>
-        <w:tab/>
-        <w:t>Exemplo de ocorrência no modelo conceitual:</w:t>
-      </w:r>
-    </w:p>
-    <w:p>
-      <w:pPr>
-        <w:rPr>
-          <w:lang w:eastAsia="pt-BR"/>
-        </w:rPr>
-      </w:pPr>
-      <w:r>
-        <w:rPr>
-          <w:lang w:eastAsia="pt-BR"/>
-        </w:rPr>
-        <w:tab/>
-        <w:t>-Disponibilidade no relacionamento “trabalha”.</w:t>
-      </w:r>
-    </w:p>
-    <w:p>
-      <w:pPr>
-        <w:rPr>
-          <w:lang w:eastAsia="pt-BR"/>
-        </w:rPr>
-      </w:pPr>
-    </w:p>
-    <w:p>
-      <w:pPr>
-        <w:pStyle w:val="Ttulo"/>
-        <w:jc w:val="left"/>
-        <w:rPr>
-          <w:lang w:eastAsia="pt-BR"/>
-        </w:rPr>
-      </w:pPr>
-      <w:r>
-        <w:rPr>
-          <w:lang w:eastAsia="pt-BR"/>
-        </w:rPr>
         <w:t>OBSERVAÇÕES FINAIS:</w:t>
       </w:r>
     </w:p>
@@ -7941,14 +8258,12 @@
         </w:rPr>
         <w:t xml:space="preserve">o foi descrita por três parametros, ao </w:t>
       </w:r>
-      <w:proofErr w:type="spellStart"/>
-      <w:r>
-        <w:rPr>
-          <w:lang w:eastAsia="pt-BR"/>
-        </w:rPr>
-        <w:t>inves</w:t>
-      </w:r>
-      <w:proofErr w:type="spellEnd"/>
+      <w:r>
+        <w:rPr>
+          <w:lang w:eastAsia="pt-BR"/>
+        </w:rPr>
+        <w:t>invés</w:t>
+      </w:r>
       <w:r>
         <w:rPr>
           <w:lang w:eastAsia="pt-BR"/>
@@ -8104,7 +8419,7 @@
           <w:rPr>
             <w:noProof/>
           </w:rPr>
-          <w:t>24</w:t>
+          <w:t>25</w:t>
         </w:r>
         <w:r>
           <w:fldChar w:fldCharType="end"/>
@@ -9590,7 +9905,7 @@
 </file>
 
 <file path=customXml/itemProps1.xml><?xml version="1.0" encoding="utf-8"?>
-<ds:datastoreItem xmlns:ds="http://schemas.openxmlformats.org/officeDocument/2006/customXml" ds:itemID="{7C92222C-7A8F-4277-BE48-080AF0382BC2}">
+<ds:datastoreItem xmlns:ds="http://schemas.openxmlformats.org/officeDocument/2006/customXml" ds:itemID="{25A55166-C49D-4179-B89A-1A98665DD98A}">
   <ds:schemaRefs>
     <ds:schemaRef ds:uri="http://schemas.openxmlformats.org/officeDocument/2006/bibliography"/>
   </ds:schemaRefs>

</xml_diff>

<commit_message>
finalizado com louvorgit add .
</commit_message>
<xml_diff>
--- a/Documentacao.docx
+++ b/Documentacao.docx
@@ -1079,7 +1079,7 @@
             </w:rPr>
             <w:fldChar w:fldCharType="separate"/>
           </w:r>
-          <w:hyperlink w:anchor="_Toc73450333" w:history="1">
+          <w:hyperlink w:anchor="_Toc73517525" w:history="1">
             <w:r>
               <w:rPr>
                 <w:rStyle w:val="Hyperlink"/>
@@ -1089,28 +1089,7 @@
                 <w:szCs w:val="18"/>
                 <w:lang w:eastAsia="pt-BR"/>
               </w:rPr>
-              <w:t>1-</w:t>
-            </w:r>
-            <w:r>
-              <w:rPr>
-                <w:rFonts w:asciiTheme="minorHAnsi" w:eastAsiaTheme="minorEastAsia" w:hAnsiTheme="minorHAnsi"/>
-                <w:noProof/>
-                <w:sz w:val="18"/>
-                <w:szCs w:val="18"/>
-                <w:lang w:val="en-US"/>
-              </w:rPr>
-              <w:tab/>
-            </w:r>
-            <w:r>
-              <w:rPr>
-                <w:rStyle w:val="Hyperlink"/>
-                <w:rFonts w:eastAsia="Times New Roman"/>
-                <w:noProof/>
-                <w:sz w:val="18"/>
-                <w:szCs w:val="18"/>
-                <w:lang w:eastAsia="pt-BR"/>
-              </w:rPr>
-              <w:t>ESPECIFICAÇÃO DO PROBLEMA:</w:t>
+              <w:t>1-ESPECIFICAÇÃO DO PROBLEMA:</w:t>
             </w:r>
             <w:r>
               <w:rPr>
@@ -1137,7 +1116,7 @@
                 <w:sz w:val="18"/>
                 <w:szCs w:val="18"/>
               </w:rPr>
-              <w:instrText xml:space="preserve"> PAGEREF _Toc73450333 \h </w:instrText>
+              <w:instrText xml:space="preserve"> PAGEREF _Toc73517525 \h </w:instrText>
             </w:r>
             <w:r>
               <w:rPr>
@@ -1191,7 +1170,7 @@
               <w:lang w:val="en-US"/>
             </w:rPr>
           </w:pPr>
-          <w:hyperlink w:anchor="_Toc73450334" w:history="1">
+          <w:hyperlink w:anchor="_Toc73517526" w:history="1">
             <w:r>
               <w:rPr>
                 <w:rStyle w:val="Hyperlink"/>
@@ -1201,28 +1180,7 @@
                 <w:szCs w:val="18"/>
                 <w:lang w:eastAsia="pt-BR"/>
               </w:rPr>
-              <w:t>2-</w:t>
-            </w:r>
-            <w:r>
-              <w:rPr>
-                <w:rFonts w:asciiTheme="minorHAnsi" w:eastAsiaTheme="minorEastAsia" w:hAnsiTheme="minorHAnsi"/>
-                <w:noProof/>
-                <w:sz w:val="18"/>
-                <w:szCs w:val="18"/>
-                <w:lang w:val="en-US"/>
-              </w:rPr>
-              <w:tab/>
-            </w:r>
-            <w:r>
-              <w:rPr>
-                <w:rStyle w:val="Hyperlink"/>
-                <w:rFonts w:eastAsia="Times New Roman"/>
-                <w:noProof/>
-                <w:sz w:val="18"/>
-                <w:szCs w:val="18"/>
-                <w:lang w:eastAsia="pt-BR"/>
-              </w:rPr>
-              <w:t>ESQUEMA CONCEITUAL:</w:t>
+              <w:t>2-ESQUEMA CONCEITUAL:</w:t>
             </w:r>
             <w:r>
               <w:rPr>
@@ -1249,7 +1207,7 @@
                 <w:sz w:val="18"/>
                 <w:szCs w:val="18"/>
               </w:rPr>
-              <w:instrText xml:space="preserve"> PAGEREF _Toc73450334 \h </w:instrText>
+              <w:instrText xml:space="preserve"> PAGEREF _Toc73517526 \h </w:instrText>
             </w:r>
             <w:r>
               <w:rPr>
@@ -1303,7 +1261,7 @@
               <w:lang w:val="en-US"/>
             </w:rPr>
           </w:pPr>
-          <w:hyperlink w:anchor="_Toc73450335" w:history="1">
+          <w:hyperlink w:anchor="_Toc73517527" w:history="1">
             <w:r>
               <w:rPr>
                 <w:rStyle w:val="Hyperlink"/>
@@ -1312,27 +1270,7 @@
                 <w:szCs w:val="18"/>
                 <w:lang w:eastAsia="pt-BR"/>
               </w:rPr>
-              <w:t>3-</w:t>
-            </w:r>
-            <w:r>
-              <w:rPr>
-                <w:rFonts w:asciiTheme="minorHAnsi" w:eastAsiaTheme="minorEastAsia" w:hAnsiTheme="minorHAnsi"/>
-                <w:noProof/>
-                <w:sz w:val="18"/>
-                <w:szCs w:val="18"/>
-                <w:lang w:val="en-US"/>
-              </w:rPr>
-              <w:tab/>
-            </w:r>
-            <w:r>
-              <w:rPr>
-                <w:rStyle w:val="Hyperlink"/>
-                <w:noProof/>
-                <w:sz w:val="18"/>
-                <w:szCs w:val="18"/>
-                <w:lang w:eastAsia="pt-BR"/>
-              </w:rPr>
-              <w:t>ESQUEMA RELACIONAL:</w:t>
+              <w:t>3-ESQUEMA RELACIONAL:</w:t>
             </w:r>
             <w:r>
               <w:rPr>
@@ -1359,7 +1297,7 @@
                 <w:sz w:val="18"/>
                 <w:szCs w:val="18"/>
               </w:rPr>
-              <w:instrText xml:space="preserve"> PAGEREF _Toc73450335 \h </w:instrText>
+              <w:instrText xml:space="preserve"> PAGEREF _Toc73517527 \h </w:instrText>
             </w:r>
             <w:r>
               <w:rPr>
@@ -1412,7 +1350,7 @@
               <w:lang w:val="en-US"/>
             </w:rPr>
           </w:pPr>
-          <w:hyperlink w:anchor="_Toc73450336" w:history="1">
+          <w:hyperlink w:anchor="_Toc73517528" w:history="1">
             <w:r>
               <w:rPr>
                 <w:rStyle w:val="Hyperlink"/>
@@ -1448,7 +1386,7 @@
                 <w:sz w:val="18"/>
                 <w:szCs w:val="18"/>
               </w:rPr>
-              <w:instrText xml:space="preserve"> PAGEREF _Toc73450336 \h </w:instrText>
+              <w:instrText xml:space="preserve"> PAGEREF _Toc73517528 \h </w:instrText>
             </w:r>
             <w:r>
               <w:rPr>
@@ -1501,7 +1439,7 @@
               <w:lang w:val="en-US"/>
             </w:rPr>
           </w:pPr>
-          <w:hyperlink w:anchor="_Toc73450337" w:history="1">
+          <w:hyperlink w:anchor="_Toc73517529" w:history="1">
             <w:r>
               <w:rPr>
                 <w:rStyle w:val="Hyperlink"/>
@@ -1510,7 +1448,7 @@
                 <w:szCs w:val="18"/>
                 <w:lang w:eastAsia="pt-BR"/>
               </w:rPr>
-              <w:t>ABSTRAÇÃO DE GENERALIZAÇÃO E ESPECIALIZAÇÃO DE USUÁRIO PARA CONSUMIDOR FAMINTO, ENTREGADOR E  DONO DE NEGÓCIO:</w:t>
+              <w:t>ABSTRAÇÃO DE GENERALIZAÇÃO E ESPECIALIZAÇÃO DE USUÁRIO PARA CONSUMIDOR FAMINTO, ENTREGADOR E DONO DE NEGÓCIO:</w:t>
             </w:r>
             <w:r>
               <w:rPr>
@@ -1537,7 +1475,7 @@
                 <w:sz w:val="18"/>
                 <w:szCs w:val="18"/>
               </w:rPr>
-              <w:instrText xml:space="preserve"> PAGEREF _Toc73450337 \h </w:instrText>
+              <w:instrText xml:space="preserve"> PAGEREF _Toc73517529 \h </w:instrText>
             </w:r>
             <w:r>
               <w:rPr>
@@ -1590,7 +1528,7 @@
               <w:lang w:val="en-US"/>
             </w:rPr>
           </w:pPr>
-          <w:hyperlink w:anchor="_Toc73450338" w:history="1">
+          <w:hyperlink w:anchor="_Toc73517530" w:history="1">
             <w:r>
               <w:rPr>
                 <w:rStyle w:val="Hyperlink"/>
@@ -1626,7 +1564,7 @@
                 <w:sz w:val="18"/>
                 <w:szCs w:val="18"/>
               </w:rPr>
-              <w:instrText xml:space="preserve"> PAGEREF _Toc73450338 \h </w:instrText>
+              <w:instrText xml:space="preserve"> PAGEREF _Toc73517530 \h </w:instrText>
             </w:r>
             <w:r>
               <w:rPr>
@@ -1679,7 +1617,7 @@
               <w:lang w:val="en-US"/>
             </w:rPr>
           </w:pPr>
-          <w:hyperlink w:anchor="_Toc73450339" w:history="1">
+          <w:hyperlink w:anchor="_Toc73517531" w:history="1">
             <w:r>
               <w:rPr>
                 <w:rStyle w:val="Hyperlink"/>
@@ -1715,7 +1653,7 @@
                 <w:sz w:val="18"/>
                 <w:szCs w:val="18"/>
               </w:rPr>
-              <w:instrText xml:space="preserve"> PAGEREF _Toc73450339 \h </w:instrText>
+              <w:instrText xml:space="preserve"> PAGEREF _Toc73517531 \h </w:instrText>
             </w:r>
             <w:r>
               <w:rPr>
@@ -1768,7 +1706,7 @@
               <w:lang w:val="en-US"/>
             </w:rPr>
           </w:pPr>
-          <w:hyperlink w:anchor="_Toc73450340" w:history="1">
+          <w:hyperlink w:anchor="_Toc73517532" w:history="1">
             <w:r>
               <w:rPr>
                 <w:rStyle w:val="Hyperlink"/>
@@ -1804,7 +1742,7 @@
                 <w:sz w:val="18"/>
                 <w:szCs w:val="18"/>
               </w:rPr>
-              <w:instrText xml:space="preserve"> PAGEREF _Toc73450340 \h </w:instrText>
+              <w:instrText xml:space="preserve"> PAGEREF _Toc73517532 \h </w:instrText>
             </w:r>
             <w:r>
               <w:rPr>
@@ -1857,7 +1795,7 @@
               <w:lang w:val="en-US"/>
             </w:rPr>
           </w:pPr>
-          <w:hyperlink w:anchor="_Toc73450341" w:history="1">
+          <w:hyperlink w:anchor="_Toc73517533" w:history="1">
             <w:r>
               <w:rPr>
                 <w:rStyle w:val="Hyperlink"/>
@@ -1893,7 +1831,7 @@
                 <w:sz w:val="18"/>
                 <w:szCs w:val="18"/>
               </w:rPr>
-              <w:instrText xml:space="preserve"> PAGEREF _Toc73450341 \h </w:instrText>
+              <w:instrText xml:space="preserve"> PAGEREF _Toc73517533 \h </w:instrText>
             </w:r>
             <w:r>
               <w:rPr>
@@ -1946,7 +1884,7 @@
               <w:lang w:val="en-US"/>
             </w:rPr>
           </w:pPr>
-          <w:hyperlink w:anchor="_Toc73450342" w:history="1">
+          <w:hyperlink w:anchor="_Toc73517534" w:history="1">
             <w:r>
               <w:rPr>
                 <w:rStyle w:val="Hyperlink"/>
@@ -1982,7 +1920,7 @@
                 <w:sz w:val="18"/>
                 <w:szCs w:val="18"/>
               </w:rPr>
-              <w:instrText xml:space="preserve"> PAGEREF _Toc73450342 \h </w:instrText>
+              <w:instrText xml:space="preserve"> PAGEREF _Toc73517534 \h </w:instrText>
             </w:r>
             <w:r>
               <w:rPr>
@@ -2035,7 +1973,7 @@
               <w:lang w:val="en-US"/>
             </w:rPr>
           </w:pPr>
-          <w:hyperlink w:anchor="_Toc73450343" w:history="1">
+          <w:hyperlink w:anchor="_Toc73517535" w:history="1">
             <w:r>
               <w:rPr>
                 <w:rStyle w:val="Hyperlink"/>
@@ -2071,7 +2009,7 @@
                 <w:sz w:val="18"/>
                 <w:szCs w:val="18"/>
               </w:rPr>
-              <w:instrText xml:space="preserve"> PAGEREF _Toc73450343 \h </w:instrText>
+              <w:instrText xml:space="preserve"> PAGEREF _Toc73517535 \h </w:instrText>
             </w:r>
             <w:r>
               <w:rPr>
@@ -2124,7 +2062,7 @@
               <w:lang w:val="en-US"/>
             </w:rPr>
           </w:pPr>
-          <w:hyperlink w:anchor="_Toc73450344" w:history="1">
+          <w:hyperlink w:anchor="_Toc73517536" w:history="1">
             <w:r>
               <w:rPr>
                 <w:rStyle w:val="Hyperlink"/>
@@ -2159,7 +2097,7 @@
                 <w:sz w:val="18"/>
                 <w:szCs w:val="18"/>
               </w:rPr>
-              <w:instrText xml:space="preserve"> PAGEREF _Toc73450344 \h </w:instrText>
+              <w:instrText xml:space="preserve"> PAGEREF _Toc73517536 \h </w:instrText>
             </w:r>
             <w:r>
               <w:rPr>
@@ -2212,7 +2150,7 @@
               <w:lang w:val="en-US"/>
             </w:rPr>
           </w:pPr>
-          <w:hyperlink w:anchor="_Toc73450345" w:history="1">
+          <w:hyperlink w:anchor="_Toc73517537" w:history="1">
             <w:r>
               <w:rPr>
                 <w:rStyle w:val="Hyperlink"/>
@@ -2248,7 +2186,7 @@
                 <w:sz w:val="18"/>
                 <w:szCs w:val="18"/>
               </w:rPr>
-              <w:instrText xml:space="preserve"> PAGEREF _Toc73450345 \h </w:instrText>
+              <w:instrText xml:space="preserve"> PAGEREF _Toc73517537 \h </w:instrText>
             </w:r>
             <w:r>
               <w:rPr>
@@ -2301,7 +2239,7 @@
               <w:lang w:val="en-US"/>
             </w:rPr>
           </w:pPr>
-          <w:hyperlink w:anchor="_Toc73450346" w:history="1">
+          <w:hyperlink w:anchor="_Toc73517538" w:history="1">
             <w:r>
               <w:rPr>
                 <w:rStyle w:val="Hyperlink"/>
@@ -2337,7 +2275,7 @@
                 <w:sz w:val="18"/>
                 <w:szCs w:val="18"/>
               </w:rPr>
-              <w:instrText xml:space="preserve"> PAGEREF _Toc73450346 \h </w:instrText>
+              <w:instrText xml:space="preserve"> PAGEREF _Toc73517538 \h </w:instrText>
             </w:r>
             <w:r>
               <w:rPr>
@@ -2391,7 +2329,7 @@
               <w:lang w:val="en-US"/>
             </w:rPr>
           </w:pPr>
-          <w:hyperlink w:anchor="_Toc73450347" w:history="1">
+          <w:hyperlink w:anchor="_Toc73517539" w:history="1">
             <w:r>
               <w:rPr>
                 <w:rStyle w:val="Hyperlink"/>
@@ -2400,27 +2338,7 @@
                 <w:szCs w:val="18"/>
                 <w:lang w:eastAsia="pt-BR"/>
               </w:rPr>
-              <w:t>4-</w:t>
-            </w:r>
-            <w:r>
-              <w:rPr>
-                <w:rFonts w:asciiTheme="minorHAnsi" w:eastAsiaTheme="minorEastAsia" w:hAnsiTheme="minorHAnsi"/>
-                <w:noProof/>
-                <w:sz w:val="18"/>
-                <w:szCs w:val="18"/>
-                <w:lang w:val="en-US"/>
-              </w:rPr>
-              <w:tab/>
-            </w:r>
-            <w:r>
-              <w:rPr>
-                <w:rStyle w:val="Hyperlink"/>
-                <w:noProof/>
-                <w:sz w:val="18"/>
-                <w:szCs w:val="18"/>
-                <w:lang w:eastAsia="pt-BR"/>
-              </w:rPr>
-              <w:t>CRIAÇÃO DO BANCO DE DADOS</w:t>
+              <w:t>4-CRIAÇÃO DO BANCO DE DADOS</w:t>
             </w:r>
             <w:r>
               <w:rPr>
@@ -2447,7 +2365,7 @@
                 <w:sz w:val="18"/>
                 <w:szCs w:val="18"/>
               </w:rPr>
-              <w:instrText xml:space="preserve"> PAGEREF _Toc73450347 \h </w:instrText>
+              <w:instrText xml:space="preserve"> PAGEREF _Toc73517539 \h </w:instrText>
             </w:r>
             <w:r>
               <w:rPr>
@@ -2501,7 +2419,7 @@
               <w:lang w:val="en-US"/>
             </w:rPr>
           </w:pPr>
-          <w:hyperlink w:anchor="_Toc73450348" w:history="1">
+          <w:hyperlink w:anchor="_Toc73517540" w:history="1">
             <w:r>
               <w:rPr>
                 <w:rStyle w:val="Hyperlink"/>
@@ -2510,27 +2428,7 @@
                 <w:szCs w:val="18"/>
                 <w:lang w:eastAsia="pt-BR"/>
               </w:rPr>
-              <w:t>5-</w:t>
-            </w:r>
-            <w:r>
-              <w:rPr>
-                <w:rFonts w:asciiTheme="minorHAnsi" w:eastAsiaTheme="minorEastAsia" w:hAnsiTheme="minorHAnsi"/>
-                <w:noProof/>
-                <w:sz w:val="18"/>
-                <w:szCs w:val="18"/>
-                <w:lang w:val="en-US"/>
-              </w:rPr>
-              <w:tab/>
-            </w:r>
-            <w:r>
-              <w:rPr>
-                <w:rStyle w:val="Hyperlink"/>
-                <w:noProof/>
-                <w:sz w:val="18"/>
-                <w:szCs w:val="18"/>
-                <w:lang w:eastAsia="pt-BR"/>
-              </w:rPr>
-              <w:t>ESPECIFICAÇÃO DE CONSULTAS EM SQL</w:t>
+              <w:t>5-ESPECIFICAÇÃO DE CONSULTAS EM SQL</w:t>
             </w:r>
             <w:r>
               <w:rPr>
@@ -2557,7 +2455,7 @@
                 <w:sz w:val="18"/>
                 <w:szCs w:val="18"/>
               </w:rPr>
-              <w:instrText xml:space="preserve"> PAGEREF _Toc73450348 \h </w:instrText>
+              <w:instrText xml:space="preserve"> PAGEREF _Toc73517540 \h </w:instrText>
             </w:r>
             <w:r>
               <w:rPr>
@@ -2610,7 +2508,7 @@
               <w:lang w:val="en-US"/>
             </w:rPr>
           </w:pPr>
-          <w:hyperlink w:anchor="_Toc73450349" w:history="1">
+          <w:hyperlink w:anchor="_Toc73517541" w:history="1">
             <w:r>
               <w:rPr>
                 <w:rStyle w:val="Hyperlink"/>
@@ -2646,7 +2544,7 @@
                 <w:sz w:val="18"/>
                 <w:szCs w:val="18"/>
               </w:rPr>
-              <w:instrText xml:space="preserve"> PAGEREF _Toc73450349 \h </w:instrText>
+              <w:instrText xml:space="preserve"> PAGEREF _Toc73517541 \h </w:instrText>
             </w:r>
             <w:r>
               <w:rPr>
@@ -2699,7 +2597,7 @@
               <w:lang w:val="en-US"/>
             </w:rPr>
           </w:pPr>
-          <w:hyperlink w:anchor="_Toc73450350" w:history="1">
+          <w:hyperlink w:anchor="_Toc73517542" w:history="1">
             <w:r>
               <w:rPr>
                 <w:rStyle w:val="Hyperlink"/>
@@ -2735,7 +2633,7 @@
                 <w:sz w:val="18"/>
                 <w:szCs w:val="18"/>
               </w:rPr>
-              <w:instrText xml:space="preserve"> PAGEREF _Toc73450350 \h </w:instrText>
+              <w:instrText xml:space="preserve"> PAGEREF _Toc73517542 \h </w:instrText>
             </w:r>
             <w:r>
               <w:rPr>
@@ -2788,7 +2686,7 @@
               <w:lang w:val="en-US"/>
             </w:rPr>
           </w:pPr>
-          <w:hyperlink w:anchor="_Toc73450351" w:history="1">
+          <w:hyperlink w:anchor="_Toc73517543" w:history="1">
             <w:r>
               <w:rPr>
                 <w:rStyle w:val="Hyperlink"/>
@@ -2823,7 +2721,7 @@
                 <w:sz w:val="18"/>
                 <w:szCs w:val="18"/>
               </w:rPr>
-              <w:instrText xml:space="preserve"> PAGEREF _Toc73450351 \h </w:instrText>
+              <w:instrText xml:space="preserve"> PAGEREF _Toc73517543 \h </w:instrText>
             </w:r>
             <w:r>
               <w:rPr>
@@ -2849,7 +2747,7 @@
                 <w:sz w:val="18"/>
                 <w:szCs w:val="18"/>
               </w:rPr>
-              <w:t>35</w:t>
+              <w:t>36</w:t>
             </w:r>
             <w:r>
               <w:rPr>
@@ -2876,7 +2774,7 @@
               <w:lang w:val="en-US"/>
             </w:rPr>
           </w:pPr>
-          <w:hyperlink w:anchor="_Toc73450352" w:history="1">
+          <w:hyperlink w:anchor="_Toc73517544" w:history="1">
             <w:r>
               <w:rPr>
                 <w:rStyle w:val="Hyperlink"/>
@@ -2911,7 +2809,7 @@
                 <w:sz w:val="18"/>
                 <w:szCs w:val="18"/>
               </w:rPr>
-              <w:instrText xml:space="preserve"> PAGEREF _Toc73450352 \h </w:instrText>
+              <w:instrText xml:space="preserve"> PAGEREF _Toc73517544 \h </w:instrText>
             </w:r>
             <w:r>
               <w:rPr>
@@ -2937,7 +2835,7 @@
                 <w:sz w:val="18"/>
                 <w:szCs w:val="18"/>
               </w:rPr>
-              <w:t>35</w:t>
+              <w:t>36</w:t>
             </w:r>
             <w:r>
               <w:rPr>
@@ -2959,12 +2857,11 @@
             <w:rPr>
               <w:rFonts w:asciiTheme="minorHAnsi" w:eastAsiaTheme="minorEastAsia" w:hAnsiTheme="minorHAnsi"/>
               <w:noProof/>
-              <w:sz w:val="18"/>
-              <w:szCs w:val="18"/>
+              <w:sz w:val="22"/>
               <w:lang w:val="en-US"/>
             </w:rPr>
           </w:pPr>
-          <w:hyperlink w:anchor="_Toc73450353" w:history="1">
+          <w:hyperlink w:anchor="_Toc73517545" w:history="1">
             <w:r>
               <w:rPr>
                 <w:rStyle w:val="Hyperlink"/>
@@ -2999,7 +2896,7 @@
                 <w:sz w:val="18"/>
                 <w:szCs w:val="18"/>
               </w:rPr>
-              <w:instrText xml:space="preserve"> PAGEREF _Toc73450353 \h </w:instrText>
+              <w:instrText xml:space="preserve"> PAGEREF _Toc73517545 \h </w:instrText>
             </w:r>
             <w:r>
               <w:rPr>
@@ -3025,7 +2922,7 @@
                 <w:sz w:val="18"/>
                 <w:szCs w:val="18"/>
               </w:rPr>
-              <w:t>35</w:t>
+              <w:t>36</w:t>
             </w:r>
             <w:r>
               <w:rPr>
@@ -3077,6 +2974,8 @@
           <w:lang w:eastAsia="pt-BR"/>
         </w:rPr>
       </w:pPr>
+      <w:bookmarkStart w:id="0" w:name="_GoBack"/>
+      <w:bookmarkEnd w:id="0"/>
     </w:p>
     <w:p>
       <w:pPr>
@@ -3233,7 +3132,7 @@
           <w:lang w:eastAsia="pt-BR"/>
         </w:rPr>
       </w:pPr>
-      <w:bookmarkStart w:id="0" w:name="_Toc73450333"/>
+      <w:bookmarkStart w:id="1" w:name="_Toc73517525"/>
       <w:r>
         <w:rPr>
           <w:rFonts w:eastAsia="Times New Roman"/>
@@ -3242,7 +3141,7 @@
         <w:lastRenderedPageBreak/>
         <w:t>ESPECIFICAÇÃO DO PROBLEMA:</w:t>
       </w:r>
-      <w:bookmarkEnd w:id="0"/>
+      <w:bookmarkEnd w:id="1"/>
     </w:p>
     <w:p>
       <w:pPr>
@@ -4079,10 +3978,37 @@
         <w:rPr>
           <w:color w:val="000000" w:themeColor="text1"/>
         </w:rPr>
-        <w:t xml:space="preserve"> pedido pode </w:t>
-      </w:r>
-      <w:r>
-        <w:t xml:space="preserve">conter uma ou mais pizzas. Uma pizza pode ser incluída em vários pedidos. Para cada pizza pedida deve ser possível escolher </w:t>
+        <w:t xml:space="preserve"> </w:t>
+      </w:r>
+      <w:r>
+        <w:rPr>
+          <w:color w:val="00B050"/>
+        </w:rPr>
+        <w:t>pedido</w:t>
+      </w:r>
+      <w:r>
+        <w:rPr>
+          <w:color w:val="000000" w:themeColor="text1"/>
+        </w:rPr>
+        <w:t xml:space="preserve"> pode </w:t>
+      </w:r>
+      <w:r>
+        <w:rPr>
+          <w:color w:val="00B0F0"/>
+        </w:rPr>
+        <w:t>conter</w:t>
+      </w:r>
+      <w:r>
+        <w:t xml:space="preserve"> uma ou mais </w:t>
+      </w:r>
+      <w:r>
+        <w:rPr>
+          <w:color w:val="00B050"/>
+        </w:rPr>
+        <w:t>pizzas</w:t>
+      </w:r>
+      <w:r>
+        <w:t xml:space="preserve">. Uma pizza pode ser incluída em vários pedidos. Para cada pizza pedida deve ser possível escolher </w:t>
       </w:r>
       <w:r>
         <w:rPr>
@@ -4157,16 +4083,40 @@
         <w:rPr>
           <w:color w:val="222A35" w:themeColor="text2" w:themeShade="80"/>
         </w:rPr>
-        <w:t xml:space="preserve"> pedido pode </w:t>
-      </w:r>
-      <w:r>
-        <w:t xml:space="preserve">conter um ou mais </w:t>
+        <w:t xml:space="preserve"> </w:t>
+      </w:r>
+      <w:r>
+        <w:rPr>
+          <w:color w:val="00B050"/>
+        </w:rPr>
+        <w:t>pedido</w:t>
       </w:r>
       <w:r>
         <w:rPr>
           <w:color w:val="222A35" w:themeColor="text2" w:themeShade="80"/>
         </w:rPr>
-        <w:t>acompanhamentos.</w:t>
+        <w:t xml:space="preserve"> pode </w:t>
+      </w:r>
+      <w:r>
+        <w:rPr>
+          <w:color w:val="00B0F0"/>
+        </w:rPr>
+        <w:t>conter</w:t>
+      </w:r>
+      <w:r>
+        <w:t xml:space="preserve"> um ou mais </w:t>
+      </w:r>
+      <w:r>
+        <w:rPr>
+          <w:color w:val="00B050"/>
+        </w:rPr>
+        <w:t>acompanhamentos</w:t>
+      </w:r>
+      <w:r>
+        <w:rPr>
+          <w:color w:val="222A35" w:themeColor="text2" w:themeShade="80"/>
+        </w:rPr>
+        <w:t>.</w:t>
       </w:r>
       <w:r>
         <w:t xml:space="preserve"> Para </w:t>
@@ -4206,7 +4156,34 @@
       </w:r>
       <w:proofErr w:type="gramEnd"/>
       <w:r>
-        <w:t xml:space="preserve"> disso, também deve ser permitido que o consumidor faminto    adicione ingredientes extras para cada pizza incluída em seu pedido. É importante notar que a adição de ingredientes extras na inclusão de uma pizza em um pedido é </w:t>
+        <w:t xml:space="preserve"> disso, também deve ser permitido que o consumidor faminto    </w:t>
+      </w:r>
+      <w:r>
+        <w:rPr>
+          <w:color w:val="00B0F0"/>
+        </w:rPr>
+        <w:t>adicione</w:t>
+      </w:r>
+      <w:r>
+        <w:t xml:space="preserve"> </w:t>
+      </w:r>
+      <w:r>
+        <w:rPr>
+          <w:color w:val="00B050"/>
+        </w:rPr>
+        <w:t>ingredientes extras</w:t>
+      </w:r>
+      <w:r>
+        <w:t xml:space="preserve"> para cada pizza incluída em seu </w:t>
+      </w:r>
+      <w:r>
+        <w:rPr>
+          <w:color w:val="00B050"/>
+        </w:rPr>
+        <w:t>pedido</w:t>
+      </w:r>
+      <w:r>
+        <w:t xml:space="preserve">. É importante notar que a adição de ingredientes extras na inclusão de uma pizza em um pedido é </w:t>
       </w:r>
       <w:r>
         <w:rPr>
@@ -4510,7 +4487,16 @@
       </w:r>
       <w:proofErr w:type="gramEnd"/>
       <w:r>
-        <w:t xml:space="preserve">s) ele/ela quer trabalhar. Para cada pizzaria que um animador quiser trabalhar, ele/ela deve indicar sua </w:t>
+        <w:t xml:space="preserve">s) ele/ela quer </w:t>
+      </w:r>
+      <w:r>
+        <w:rPr>
+          <w:color w:val="00B0F0"/>
+        </w:rPr>
+        <w:t>trabalhar</w:t>
+      </w:r>
+      <w:r>
+        <w:t xml:space="preserve">. Para cada pizzaria que um animador quiser trabalhar, ele/ela deve indicar sua </w:t>
       </w:r>
       <w:r>
         <w:rPr>
@@ -4557,7 +4543,16 @@
         <w:t>placa do veículo</w:t>
       </w:r>
       <w:r>
-        <w:t xml:space="preserve"> para que o cliente possa identifica-lo em maior detalhe. O entregador é responsável pela </w:t>
+        <w:t xml:space="preserve"> para que o cliente possa identifica-lo em maior detalhe. O </w:t>
+      </w:r>
+      <w:r>
+        <w:rPr>
+          <w:color w:val="00B050"/>
+        </w:rPr>
+        <w:t>entregador</w:t>
+      </w:r>
+      <w:r>
+        <w:t xml:space="preserve"> é responsável pela </w:t>
       </w:r>
       <w:r>
         <w:rPr>
@@ -4566,7 +4561,16 @@
         <w:t>entrega</w:t>
       </w:r>
       <w:r>
-        <w:t xml:space="preserve"> de pedidos </w:t>
+        <w:t xml:space="preserve"> de </w:t>
+      </w:r>
+      <w:r>
+        <w:rPr>
+          <w:color w:val="00B050"/>
+        </w:rPr>
+        <w:t>pedidos</w:t>
+      </w:r>
+      <w:r>
+        <w:t xml:space="preserve"> </w:t>
       </w:r>
       <w:r>
         <w:t>convencionais.</w:t>
@@ -4666,7 +4670,7 @@
           <w:lang w:eastAsia="pt-BR"/>
         </w:rPr>
       </w:pPr>
-      <w:bookmarkStart w:id="1" w:name="_Toc73450334"/>
+      <w:bookmarkStart w:id="2" w:name="_Toc73517526"/>
       <w:r>
         <w:rPr>
           <w:rFonts w:eastAsia="Times New Roman"/>
@@ -4675,7 +4679,7 @@
         <w:lastRenderedPageBreak/>
         <w:t>ESQUEMA CONCEITUAL:</w:t>
       </w:r>
-      <w:bookmarkEnd w:id="1"/>
+      <w:bookmarkEnd w:id="2"/>
     </w:p>
     <w:p>
       <w:pPr>
@@ -4785,10 +4789,10 @@
           <w:lang w:val="en-US"/>
         </w:rPr>
         <w:drawing>
-          <wp:inline distT="0" distB="0" distL="0" distR="0" wp14:anchorId="1A9F99E4" wp14:editId="77DF728D">
-            <wp:extent cx="5400040" cy="4199081"/>
+          <wp:inline distT="0" distB="0" distL="0" distR="0" wp14:anchorId="11C932DB" wp14:editId="6EB0AF2F">
+            <wp:extent cx="5400040" cy="4199671"/>
             <wp:effectExtent l="0" t="0" r="0" b="0"/>
-            <wp:docPr id="27" name="Imagem 27" descr="D:\Engenharia\PostgreSQL\Banco_de_Dados\MER-X.png"/>
+            <wp:docPr id="4" name="Imagem 4" descr="D:\Engenharia\PostgreSQL\Banco_de_Dados\MER-X.png"/>
             <wp:cNvGraphicFramePr>
               <a:graphicFrameLocks xmlns:a="http://schemas.openxmlformats.org/drawingml/2006/main" noChangeAspect="1"/>
             </wp:cNvGraphicFramePr>
@@ -4796,7 +4800,7 @@
               <a:graphicData uri="http://schemas.openxmlformats.org/drawingml/2006/picture">
                 <pic:pic xmlns:pic="http://schemas.openxmlformats.org/drawingml/2006/picture">
                   <pic:nvPicPr>
-                    <pic:cNvPr id="0" name="Picture 2" descr="D:\Engenharia\PostgreSQL\Banco_de_Dados\MER-X.png"/>
+                    <pic:cNvPr id="0" name="Picture 1" descr="D:\Engenharia\PostgreSQL\Banco_de_Dados\MER-X.png"/>
                     <pic:cNvPicPr>
                       <a:picLocks noChangeAspect="1" noChangeArrowheads="1"/>
                     </pic:cNvPicPr>
@@ -4817,7 +4821,7 @@
                   <pic:spPr bwMode="auto">
                     <a:xfrm>
                       <a:off x="0" y="0"/>
-                      <a:ext cx="5400040" cy="4199081"/>
+                      <a:ext cx="5400040" cy="4199671"/>
                     </a:xfrm>
                     <a:prstGeom prst="rect">
                       <a:avLst/>
@@ -4841,7 +4845,7 @@
           <w:lang w:eastAsia="pt-BR"/>
         </w:rPr>
       </w:pPr>
-      <w:bookmarkStart w:id="2" w:name="_Ref72907216"/>
+      <w:bookmarkStart w:id="3" w:name="_Ref72907216"/>
       <w:r>
         <w:t xml:space="preserve">Figura </w:t>
       </w:r>
@@ -4853,9 +4857,12 @@
           <w:t>1</w:t>
         </w:r>
       </w:fldSimple>
-      <w:bookmarkEnd w:id="2"/>
-      <w:r>
-        <w:t xml:space="preserve"> - Esquema conceitual do aplicativo especificado.</w:t>
+      <w:bookmarkEnd w:id="3"/>
+      <w:r>
+        <w:t xml:space="preserve"> - Esquema conceitual do aplicativo especificado</w:t>
+      </w:r>
+      <w:r>
+        <w:t>. Para maiores detalhes consulte o arquivo “MER-X.png”</w:t>
       </w:r>
     </w:p>
     <w:p/>
@@ -4903,7 +4910,7 @@
         </w:rPr>
         <w:lastRenderedPageBreak/>
         <w:drawing>
-          <wp:inline distT="0" distB="0" distL="0" distR="0" wp14:anchorId="523A8A4D" wp14:editId="2AD88836">
+          <wp:inline distT="0" distB="0" distL="0" distR="0" wp14:anchorId="64F4569C" wp14:editId="0CAB9A4F">
             <wp:extent cx="3500651" cy="1829886"/>
             <wp:effectExtent l="0" t="0" r="5080" b="0"/>
             <wp:docPr id="3" name="Imagem 3"/>
@@ -4986,7 +4993,13 @@
         <w:t>.</w:t>
       </w:r>
       <w:r>
-        <w:t xml:space="preserve"> Além disso foi escolhido </w:t>
+        <w:t xml:space="preserve"> Além disso foi escolhido</w:t>
+      </w:r>
+      <w:r>
+        <w:t xml:space="preserve"> a restrição</w:t>
+      </w:r>
+      <w:r>
+        <w:t xml:space="preserve"> </w:t>
       </w:r>
       <w:proofErr w:type="spellStart"/>
       <w:r>
@@ -4997,15 +5010,16 @@
       </w:r>
       <w:proofErr w:type="spellEnd"/>
       <w:r>
-        <w:t xml:space="preserve"> “</w:t>
-      </w:r>
-      <w:proofErr w:type="spellStart"/>
-      <w:r>
-        <w:t>sopreposição</w:t>
-      </w:r>
-      <w:proofErr w:type="spellEnd"/>
-      <w:r>
-        <w:t>” pois um usuário pode pertencer a várias classes, por exemplo um dono pode também ser um consumidor faminto. Além disso a participação é total pois não existe um usuário que não pertence a pelo menos uma dessas subclasses.</w:t>
+        <w:t xml:space="preserve"> “sob</w:t>
+      </w:r>
+      <w:r>
+        <w:t>reposição” pois um usuário pode pertencer a várias classes</w:t>
+      </w:r>
+      <w:r>
+        <w:t xml:space="preserve"> simultaneamente</w:t>
+      </w:r>
+      <w:r>
+        <w:t>, por exemplo um dono pode também ser um consumidor faminto. Além disso a participação é total pois não existe um usuário que não pertence a pelo menos uma dessas subclasses.</w:t>
       </w:r>
     </w:p>
     <w:p>
@@ -5019,7 +5033,7 @@
           <w:lang w:val="en-US"/>
         </w:rPr>
         <w:drawing>
-          <wp:inline distT="0" distB="0" distL="0" distR="0" wp14:anchorId="4FEE4A18" wp14:editId="039D69B1">
+          <wp:inline distT="0" distB="0" distL="0" distR="0" wp14:anchorId="014BF299" wp14:editId="59A68A3B">
             <wp:extent cx="2323712" cy="2277533"/>
             <wp:effectExtent l="0" t="0" r="635" b="8890"/>
             <wp:docPr id="6" name="Imagem 6"/>
@@ -5107,7 +5121,7 @@
         </w:rPr>
         <w:lastRenderedPageBreak/>
         <w:drawing>
-          <wp:inline distT="0" distB="0" distL="0" distR="0" wp14:anchorId="48EC5F27" wp14:editId="2F0B2952">
+          <wp:inline distT="0" distB="0" distL="0" distR="0" wp14:anchorId="6511F18B" wp14:editId="7C6C4D51">
             <wp:extent cx="1475014" cy="1435328"/>
             <wp:effectExtent l="0" t="0" r="0" b="0"/>
             <wp:docPr id="9" name="Imagem 9"/>
@@ -5233,7 +5247,7 @@
           <w:lang w:val="en-US"/>
         </w:rPr>
         <w:drawing>
-          <wp:inline distT="0" distB="0" distL="0" distR="0" wp14:anchorId="5A3CF392" wp14:editId="6F591E80">
+          <wp:inline distT="0" distB="0" distL="0" distR="0" wp14:anchorId="61DF04E0" wp14:editId="43CAE74E">
             <wp:extent cx="5400040" cy="3072765"/>
             <wp:effectExtent l="0" t="0" r="0" b="0"/>
             <wp:docPr id="8" name="Imagem 8"/>
@@ -5288,6 +5302,7 @@
         <w:t xml:space="preserve"> – Atributos da entidade pizzaria</w:t>
       </w:r>
     </w:p>
+    <w:p/>
     <w:p>
       <w:pPr>
         <w:ind w:firstLine="708"/>
@@ -5315,13 +5330,14 @@
         <w:t>pizzaria</w:t>
       </w:r>
       <w:r>
-        <w:t xml:space="preserve"> distinguindo as pizzas de mesmo </w:t>
-      </w:r>
-      <w:proofErr w:type="gramStart"/>
-      <w:r>
-        <w:t>nome</w:t>
-      </w:r>
-      <w:proofErr w:type="gramEnd"/>
+        <w:t>,</w:t>
+      </w:r>
+      <w:r>
+        <w:t xml:space="preserve"> distinguindo as pizzas de mesmo nome</w:t>
+      </w:r>
+      <w:r>
+        <w:t>,</w:t>
+      </w:r>
       <w:r>
         <w:t xml:space="preserve"> porém em pizzarias distintas</w:t>
       </w:r>
@@ -5330,6 +5346,9 @@
       </w:r>
       <w:r>
         <w:t xml:space="preserve"> Além disso a pizza possui um atributo chamado preço.</w:t>
+      </w:r>
+      <w:r>
+        <w:t xml:space="preserve"> Assim uma pizza pode pertencer a apenas uma pizzaria e uma pizzaria pode ter várias pizzas.</w:t>
       </w:r>
     </w:p>
     <w:p>
@@ -5351,7 +5370,7 @@
           <w:lang w:val="en-US"/>
         </w:rPr>
         <w:drawing>
-          <wp:inline distT="0" distB="0" distL="0" distR="0" wp14:anchorId="48F3F502" wp14:editId="520B25C4">
+          <wp:inline distT="0" distB="0" distL="0" distR="0" wp14:anchorId="5A1884AF" wp14:editId="79A7163F">
             <wp:extent cx="3546230" cy="2926557"/>
             <wp:effectExtent l="0" t="0" r="0" b="7620"/>
             <wp:docPr id="10" name="Imagem 10"/>
@@ -5406,17 +5425,7 @@
         <w:t xml:space="preserve"> – Relacionamento entre pizzaria e pizza</w:t>
       </w:r>
     </w:p>
-    <w:p>
-      <w:pPr>
-        <w:ind w:firstLine="708"/>
-        <w:jc w:val="center"/>
-      </w:pPr>
-    </w:p>
-    <w:p>
-      <w:pPr>
-        <w:ind w:firstLine="708"/>
-      </w:pPr>
-    </w:p>
+    <w:p/>
     <w:p>
       <w:pPr>
         <w:ind w:firstLine="708"/>
@@ -5479,7 +5488,7 @@
           <w:lang w:val="en-US"/>
         </w:rPr>
         <w:drawing>
-          <wp:inline distT="0" distB="0" distL="0" distR="0" wp14:anchorId="10B4BA74" wp14:editId="0061BD5A">
+          <wp:inline distT="0" distB="0" distL="0" distR="0" wp14:anchorId="1A0D6593" wp14:editId="0EFE8774">
             <wp:extent cx="5220429" cy="2762636"/>
             <wp:effectExtent l="0" t="0" r="0" b="0"/>
             <wp:docPr id="11" name="Imagem 11"/>
@@ -5534,6 +5543,7 @@
         <w:t xml:space="preserve"> – Categoria de hierarquia fixa para pizzas</w:t>
       </w:r>
     </w:p>
+    <w:p/>
     <w:p>
       <w:pPr>
         <w:ind w:firstLine="708"/>
@@ -5548,7 +5558,13 @@
         <w:t xml:space="preserve"> </w:t>
       </w:r>
       <w:r>
-        <w:t xml:space="preserve">A entidade acompanhamento é entidade fraca da entidade pizzaria, dessa forma, seu código é uma chave primária fraca, dessa forma sendo definido por um relacionamento com cardinalidade 1 para n e dependência de participação total por parte do acompanhamento. Além disso essa entidade possui os seguintes atributos: </w:t>
+        <w:t xml:space="preserve">A entidade acompanhamento é entidade fraca da entidade pizzaria, dessa forma, seu código é uma chave primária fraca, sendo </w:t>
+      </w:r>
+      <w:r>
+        <w:t xml:space="preserve">assim, </w:t>
+      </w:r>
+      <w:r>
+        <w:t xml:space="preserve">definido por um relacionamento com cardinalidade 1 para n e dependência de participação total por parte do acompanhamento. Além disso essa entidade possui os seguintes atributos: </w:t>
       </w:r>
       <w:r>
         <w:t>nome</w:t>
@@ -5588,7 +5604,7 @@
         </w:rPr>
         <w:lastRenderedPageBreak/>
         <w:drawing>
-          <wp:inline distT="0" distB="0" distL="0" distR="0" wp14:anchorId="40A9C491" wp14:editId="4BE6C239">
+          <wp:inline distT="0" distB="0" distL="0" distR="0" wp14:anchorId="559F38D1" wp14:editId="5853954C">
             <wp:extent cx="3157729" cy="4938712"/>
             <wp:effectExtent l="0" t="0" r="5080" b="0"/>
             <wp:docPr id="15" name="Imagem 15"/>
@@ -5671,7 +5687,7 @@
         </w:rPr>
         <w:lastRenderedPageBreak/>
         <w:drawing>
-          <wp:inline distT="0" distB="0" distL="0" distR="0" wp14:anchorId="6EB5DADF" wp14:editId="519A98DE">
+          <wp:inline distT="0" distB="0" distL="0" distR="0" wp14:anchorId="1993699E" wp14:editId="4747802E">
             <wp:extent cx="3391200" cy="3217333"/>
             <wp:effectExtent l="0" t="0" r="0" b="2540"/>
             <wp:docPr id="16" name="Imagem 16"/>
@@ -5769,7 +5785,7 @@
         </w:rPr>
         <w:lastRenderedPageBreak/>
         <w:drawing>
-          <wp:inline distT="0" distB="0" distL="0" distR="0" wp14:anchorId="32E7603B" wp14:editId="71637A44">
+          <wp:inline distT="0" distB="0" distL="0" distR="0" wp14:anchorId="1D0D3DE1" wp14:editId="200B9A10">
             <wp:extent cx="3124200" cy="4964324"/>
             <wp:effectExtent l="0" t="0" r="0" b="8255"/>
             <wp:docPr id="2" name="Imagem 2"/>
@@ -5847,7 +5863,13 @@
       </w:r>
       <w:proofErr w:type="spellEnd"/>
       <w:r>
-        <w:t>” com cardinalidade de muitos para muitos, pois um pedido pode possuir várias pizzas e um tipo de pizza pode estar em vários pedidos. Além disso a participação é total por parte da pizza, pois todo pedido deve conter pelo menos uma pizza. Para identificar a opção de preparação foi criado um atributo composto no relacionamento, esse atributo é um atributo composto por, massa, borda e quantidade de molho.</w:t>
+        <w:t>” com cardinalidade de muitos para muitos, pois um pedido pode possuir várias pizzas e um tipo de pizza pode estar em vários pedidos. Além disso a participação é total por parte da pizza, pois todo pedido deve conter pelo menos uma pizza. Para identificar a opção de preparação foi criado um atributo composto no relacionamento, esse atrib</w:t>
+      </w:r>
+      <w:r>
+        <w:t xml:space="preserve">uto é um atributo composto por </w:t>
+      </w:r>
+      <w:r>
+        <w:t>massa, borda e quantidade de molho.</w:t>
       </w:r>
       <w:r>
         <w:t xml:space="preserve"> O motivo pelo qual o atributo está no relacionamento é que cada pedido pode ter uma opção de preparação distinta de uma determinada pizza.</w:t>
@@ -5887,7 +5909,7 @@
           <w:lang w:val="en-US"/>
         </w:rPr>
         <w:drawing>
-          <wp:inline distT="0" distB="0" distL="0" distR="0" wp14:anchorId="105683CF" wp14:editId="620B4E79">
+          <wp:inline distT="0" distB="0" distL="0" distR="0" wp14:anchorId="78220990" wp14:editId="4CD5CA87">
             <wp:extent cx="4167553" cy="1990663"/>
             <wp:effectExtent l="0" t="0" r="4445" b="0"/>
             <wp:docPr id="12" name="Imagem 12"/>
@@ -5977,7 +5999,7 @@
           <w:lang w:val="en-US"/>
         </w:rPr>
         <w:drawing>
-          <wp:inline distT="0" distB="0" distL="0" distR="0" wp14:anchorId="66CE7396" wp14:editId="19353675">
+          <wp:inline distT="0" distB="0" distL="0" distR="0" wp14:anchorId="40C78891" wp14:editId="41CEEF41">
             <wp:extent cx="5400040" cy="2156460"/>
             <wp:effectExtent l="0" t="0" r="0" b="0"/>
             <wp:docPr id="7" name="Imagem 7"/>
@@ -6112,7 +6134,7 @@
           <w:lang w:val="en-US"/>
         </w:rPr>
         <w:drawing>
-          <wp:inline distT="0" distB="0" distL="0" distR="0" wp14:anchorId="2976EEBD" wp14:editId="52B18008">
+          <wp:inline distT="0" distB="0" distL="0" distR="0" wp14:anchorId="3ABD5C84" wp14:editId="0D930DDF">
             <wp:extent cx="5400040" cy="3450785"/>
             <wp:effectExtent l="0" t="0" r="0" b="0"/>
             <wp:docPr id="28" name="Imagem 28"/>
@@ -6223,7 +6245,7 @@
           <w:lang w:val="en-US"/>
         </w:rPr>
         <w:drawing>
-          <wp:inline distT="0" distB="0" distL="0" distR="0" wp14:anchorId="7E8995A9" wp14:editId="7F3F5DAA">
+          <wp:inline distT="0" distB="0" distL="0" distR="0" wp14:anchorId="5D87D64A" wp14:editId="3F34AA27">
             <wp:extent cx="4724399" cy="2476500"/>
             <wp:effectExtent l="0" t="0" r="635" b="0"/>
             <wp:docPr id="25" name="Imagem 25"/>
@@ -6308,7 +6330,13 @@
         <w:t xml:space="preserve">Como o pedido de entretenimento herda atributos do pedido normal </w:t>
       </w:r>
       <w:r>
-        <w:t xml:space="preserve">esse foi representado como uma subclasse de pedido e contendo os atributos tipo e duração que não estavam presentes no pedido. Além disso existe dois relacionamentos, um entre pedido e consumidor faminto e um entre pedido entretenimento e consumidor faminto. A cardinalidade de ambos é 1 para n, pois um pedido/pedido entretenimento pertence a um único </w:t>
+        <w:t>esse foi representado como uma subclasse de pedido e contendo os atributos tipo e duração que não estavam presentes no pedido. Além disso existe dois relacionamentos, um entre pedido e consumidor faminto e</w:t>
+      </w:r>
+      <w:r>
+        <w:t xml:space="preserve"> outro </w:t>
+      </w:r>
+      <w:r>
+        <w:t xml:space="preserve">entre pedido entretenimento e consumidor faminto. A cardinalidade de ambos é 1 para n, pois um pedido/pedido entretenimento pertence a um único </w:t>
       </w:r>
       <w:r>
         <w:t>consumidor e um consumidor</w:t>
@@ -6356,7 +6384,7 @@
         </w:rPr>
         <w:lastRenderedPageBreak/>
         <w:drawing>
-          <wp:inline distT="0" distB="0" distL="0" distR="0" wp14:anchorId="3CF94AE7" wp14:editId="42BB5B68">
+          <wp:inline distT="0" distB="0" distL="0" distR="0" wp14:anchorId="627068C4" wp14:editId="0D7015CD">
             <wp:extent cx="5400040" cy="5251450"/>
             <wp:effectExtent l="0" t="0" r="0" b="6350"/>
             <wp:docPr id="18" name="Imagem 18"/>
@@ -6457,7 +6485,7 @@
         </w:rPr>
         <w:lastRenderedPageBreak/>
         <w:drawing>
-          <wp:inline distT="0" distB="0" distL="0" distR="0" wp14:anchorId="28AE764E" wp14:editId="47FD59CA">
+          <wp:inline distT="0" distB="0" distL="0" distR="0" wp14:anchorId="200110D9" wp14:editId="63F01139">
             <wp:extent cx="2811600" cy="2774950"/>
             <wp:effectExtent l="0" t="0" r="8255" b="6350"/>
             <wp:docPr id="17" name="Imagem 17"/>
@@ -6557,7 +6585,7 @@
         </w:rPr>
         <w:lastRenderedPageBreak/>
         <w:drawing>
-          <wp:inline distT="0" distB="0" distL="0" distR="0" wp14:anchorId="5D6A70D9" wp14:editId="57782633">
+          <wp:inline distT="0" distB="0" distL="0" distR="0" wp14:anchorId="0BD1A0FC" wp14:editId="04199EE5">
             <wp:extent cx="2575699" cy="4489450"/>
             <wp:effectExtent l="0" t="0" r="0" b="6350"/>
             <wp:docPr id="19" name="Imagem 19"/>
@@ -6634,7 +6662,21 @@
       </w:r>
       <w:proofErr w:type="gramEnd"/>
       <w:r>
-        <w:t xml:space="preserve"> adicionado um relacionamento atende, entre animador e pedido entretenimento com participação total pois todo pedido de entretenimento precisa de um animador e cardinalidade n para 1, pois um pedido entretenimento pode ter apenas um animador e um animador pode atender vários pedidos.</w:t>
+        <w:t xml:space="preserve"> adicionado um relacionamento atende, entre animador e pedido entretenimento com participação total pois todo pedido de entretenimento precisa de um animador</w:t>
+      </w:r>
+      <w:r>
+        <w:t>. Além disso, possui</w:t>
+      </w:r>
+      <w:r>
+        <w:t xml:space="preserve"> cardinalidade </w:t>
+      </w:r>
+      <w:proofErr w:type="gramStart"/>
+      <w:r>
+        <w:t>n</w:t>
+      </w:r>
+      <w:proofErr w:type="gramEnd"/>
+      <w:r>
+        <w:t xml:space="preserve"> para 1, pois um pedido entretenimento pode ter apenas um animador e um animador pode atender vários pedidos.</w:t>
       </w:r>
     </w:p>
     <w:p>
@@ -6650,7 +6692,7 @@
         </w:rPr>
         <w:lastRenderedPageBreak/>
         <w:drawing>
-          <wp:inline distT="0" distB="0" distL="0" distR="0" wp14:anchorId="375E458C" wp14:editId="369EEF97">
+          <wp:inline distT="0" distB="0" distL="0" distR="0" wp14:anchorId="65F16545" wp14:editId="78C6FD1A">
             <wp:extent cx="2571531" cy="4467225"/>
             <wp:effectExtent l="0" t="0" r="635" b="0"/>
             <wp:docPr id="20" name="Imagem 20"/>
@@ -6756,7 +6798,7 @@
         </w:rPr>
         <w:lastRenderedPageBreak/>
         <w:drawing>
-          <wp:inline distT="0" distB="0" distL="0" distR="0" wp14:anchorId="0A5A44A2" wp14:editId="4407A6FC">
+          <wp:inline distT="0" distB="0" distL="0" distR="0" wp14:anchorId="04E8C403" wp14:editId="70B45A6A">
             <wp:extent cx="5058481" cy="1962424"/>
             <wp:effectExtent l="0" t="0" r="8890" b="0"/>
             <wp:docPr id="21" name="Imagem 21"/>
@@ -6827,7 +6869,13 @@
       </w:r>
       <w:proofErr w:type="gramEnd"/>
       <w:r>
-        <w:t xml:space="preserve"> nova entidade foi criada sendo filha da entidade usuário e pai da entidade animador, essa entidade deve chamada de entregador deve registrar a placa do veículo em um atributo. Além disso existe um relacionamento de entrega entre o entregador e o pedido convencional, esse relacionamento é de cardinalidade 1 para n, pois um pedido pode ser entregue por apenas um entregador e um entregador pode entregar vários pedidos. Além disso a participação é parcial para as duas entidades pois nem todo pedido precisa ser entregue e nem todo entregador precisa estar entregando pedidos.</w:t>
+        <w:t xml:space="preserve"> nova entidade foi criada sendo filha da entidade usuário e pai da entidade animador, essa entidade deve chamada de entregador deve registrar a placa do veículo em um atributo. Além disso existe um relacionamento de entrega entre o entregador e o pedido convencional, esse relacionamento é de cardinalidade 1 para n, pois um pedido pode ser entregue por apenas um entregador e um entregador pode entregar vários pedidos. Além disso a participação é parcial para as duas entidades</w:t>
+      </w:r>
+      <w:r>
+        <w:t>,</w:t>
+      </w:r>
+      <w:r>
+        <w:t xml:space="preserve"> pois nem todo pedido precisa ser entregue e nem todo entregador precisa estar entregando pedidos.</w:t>
       </w:r>
     </w:p>
     <w:p>
@@ -6842,7 +6890,7 @@
           <w:lang w:val="en-US"/>
         </w:rPr>
         <w:drawing>
-          <wp:inline distT="0" distB="0" distL="0" distR="0" wp14:anchorId="749DEADC" wp14:editId="6947E78A">
+          <wp:inline distT="0" distB="0" distL="0" distR="0" wp14:anchorId="51FD7E9B" wp14:editId="04EEE1F2">
             <wp:extent cx="2189927" cy="4064000"/>
             <wp:effectExtent l="0" t="0" r="1270" b="0"/>
             <wp:docPr id="22" name="Imagem 22"/>
@@ -6964,7 +7012,7 @@
           <w:lang w:val="en-US"/>
         </w:rPr>
         <w:drawing>
-          <wp:inline distT="0" distB="0" distL="0" distR="0" wp14:anchorId="068A8F73" wp14:editId="0CADDAFD">
+          <wp:inline distT="0" distB="0" distL="0" distR="0" wp14:anchorId="5B5EA806" wp14:editId="5960E756">
             <wp:extent cx="5400040" cy="1580515"/>
             <wp:effectExtent l="0" t="0" r="0" b="635"/>
             <wp:docPr id="23" name="Imagem 23"/>
@@ -7063,7 +7111,7 @@
           <w:lang w:eastAsia="pt-BR"/>
         </w:rPr>
       </w:pPr>
-      <w:bookmarkStart w:id="3" w:name="_Toc73450335"/>
+      <w:bookmarkStart w:id="4" w:name="_Toc73517527"/>
       <w:r>
         <w:rPr>
           <w:lang w:eastAsia="pt-BR"/>
@@ -7071,7 +7119,7 @@
         <w:lastRenderedPageBreak/>
         <w:t>ESQUEMA RELACIONAL:</w:t>
       </w:r>
-      <w:bookmarkEnd w:id="3"/>
+      <w:bookmarkEnd w:id="4"/>
     </w:p>
     <w:p>
       <w:pPr>
@@ -8654,14 +8702,14 @@
           <w:lang w:eastAsia="pt-BR"/>
         </w:rPr>
       </w:pPr>
-      <w:bookmarkStart w:id="4" w:name="_Toc73450336"/>
+      <w:bookmarkStart w:id="5" w:name="_Toc73517528"/>
       <w:r>
         <w:rPr>
           <w:lang w:eastAsia="pt-BR"/>
         </w:rPr>
         <w:t>JUSTIFICATIVAS:</w:t>
       </w:r>
-      <w:bookmarkEnd w:id="4"/>
+      <w:bookmarkEnd w:id="5"/>
     </w:p>
     <w:p>
       <w:pPr>
@@ -8677,28 +8725,26 @@
           <w:lang w:eastAsia="pt-BR"/>
         </w:rPr>
       </w:pPr>
-      <w:bookmarkStart w:id="5" w:name="_Toc73450337"/>
-      <w:r>
-        <w:rPr>
-          <w:lang w:eastAsia="pt-BR"/>
-        </w:rPr>
-        <w:t xml:space="preserve">ABSTRAÇÃO DE GENERALIZAÇÃO E ESPECIALIZAÇÃO DE USUÁRIO PARA CONSUMIDOR FAMINTO, ENTREGADOR </w:t>
-      </w:r>
-      <w:proofErr w:type="gramStart"/>
-      <w:r>
-        <w:rPr>
-          <w:lang w:eastAsia="pt-BR"/>
-        </w:rPr>
-        <w:t>E  DONO</w:t>
-      </w:r>
-      <w:proofErr w:type="gramEnd"/>
-      <w:r>
-        <w:rPr>
-          <w:lang w:eastAsia="pt-BR"/>
-        </w:rPr>
-        <w:t xml:space="preserve"> DE NEGÓCIO:</w:t>
-      </w:r>
-      <w:bookmarkEnd w:id="5"/>
+      <w:bookmarkStart w:id="6" w:name="_Toc73517529"/>
+      <w:r>
+        <w:rPr>
+          <w:lang w:eastAsia="pt-BR"/>
+        </w:rPr>
+        <w:t>ABSTRAÇÃO DE GENERALIZAÇÃO E ESPECIALIZAÇÃO DE USUÁRIO PARA CO</w:t>
+      </w:r>
+      <w:r>
+        <w:rPr>
+          <w:lang w:eastAsia="pt-BR"/>
+        </w:rPr>
+        <w:t xml:space="preserve">NSUMIDOR FAMINTO, ENTREGADOR E </w:t>
+      </w:r>
+      <w:r>
+        <w:rPr>
+          <w:lang w:eastAsia="pt-BR"/>
+        </w:rPr>
+        <w:t>DONO DE NEGÓCIO:</w:t>
+      </w:r>
+      <w:bookmarkEnd w:id="6"/>
     </w:p>
     <w:p>
       <w:pPr>
@@ -8808,14 +8854,14 @@
           <w:lang w:eastAsia="pt-BR"/>
         </w:rPr>
       </w:pPr>
-      <w:bookmarkStart w:id="6" w:name="_Toc73450338"/>
+      <w:bookmarkStart w:id="7" w:name="_Toc73517530"/>
       <w:r>
         <w:rPr>
           <w:lang w:eastAsia="pt-BR"/>
         </w:rPr>
         <w:t>ABSTRAÇÃO DE GENERALIZAÇÃO E ESPECIALIZAÇÃO DE ENTREGADOR PARA ANIMADOR:</w:t>
       </w:r>
-      <w:bookmarkEnd w:id="6"/>
+      <w:bookmarkEnd w:id="7"/>
     </w:p>
     <w:p>
       <w:pPr>
@@ -8908,7 +8954,7 @@
           <w:lang w:eastAsia="pt-BR"/>
         </w:rPr>
       </w:pPr>
-      <w:bookmarkStart w:id="7" w:name="_Toc73450339"/>
+      <w:bookmarkStart w:id="8" w:name="_Toc73517531"/>
       <w:r>
         <w:rPr>
           <w:lang w:eastAsia="pt-BR"/>
@@ -8916,7 +8962,7 @@
         <w:lastRenderedPageBreak/>
         <w:t>ABSTRAÇÃO DE GENERALIZAÇÃO E ESPECIALIZAÇÃO DE PEDIDO PARA PEDIDO ENTRETENIMENTO:</w:t>
       </w:r>
-      <w:bookmarkEnd w:id="7"/>
+      <w:bookmarkEnd w:id="8"/>
     </w:p>
     <w:p>
       <w:pPr>
@@ -8998,14 +9044,14 @@
           <w:lang w:eastAsia="pt-BR"/>
         </w:rPr>
       </w:pPr>
-      <w:bookmarkStart w:id="8" w:name="_Toc73450340"/>
+      <w:bookmarkStart w:id="9" w:name="_Toc73517532"/>
       <w:r>
         <w:rPr>
           <w:lang w:eastAsia="pt-BR"/>
         </w:rPr>
         <w:t>RELACIONAMENTOS N:1 COM PARTICIPAÇÃO TOTALITÁRIA EM N:</w:t>
       </w:r>
-      <w:bookmarkEnd w:id="8"/>
+      <w:bookmarkEnd w:id="9"/>
     </w:p>
     <w:p>
       <w:pPr>
@@ -9228,7 +9274,7 @@
           <w:lang w:eastAsia="pt-BR"/>
         </w:rPr>
       </w:pPr>
-      <w:bookmarkStart w:id="9" w:name="_Toc73450341"/>
+      <w:bookmarkStart w:id="10" w:name="_Toc73517533"/>
       <w:r>
         <w:rPr>
           <w:lang w:eastAsia="pt-BR"/>
@@ -9236,7 +9282,7 @@
         <w:lastRenderedPageBreak/>
         <w:t>RELACIONAMENTOS N:1 COM PARTICIPAÇÃO PARCIAL:</w:t>
       </w:r>
-      <w:bookmarkEnd w:id="9"/>
+      <w:bookmarkEnd w:id="10"/>
     </w:p>
     <w:p>
       <w:pPr>
@@ -9333,14 +9379,14 @@
           <w:lang w:eastAsia="pt-BR"/>
         </w:rPr>
       </w:pPr>
-      <w:bookmarkStart w:id="10" w:name="_Toc73450342"/>
+      <w:bookmarkStart w:id="11" w:name="_Toc73517534"/>
       <w:r>
         <w:rPr>
           <w:lang w:eastAsia="pt-BR"/>
         </w:rPr>
         <w:t>RELACIONAMENTOS N:1 COM PARTICIPAÇÃO PARCIAL EM AUTO JUNÇÃO:</w:t>
       </w:r>
-      <w:bookmarkEnd w:id="10"/>
+      <w:bookmarkEnd w:id="11"/>
     </w:p>
     <w:p>
       <w:pPr>
@@ -9394,14 +9440,14 @@
           <w:lang w:eastAsia="pt-BR"/>
         </w:rPr>
       </w:pPr>
-      <w:bookmarkStart w:id="11" w:name="_Toc73450343"/>
+      <w:bookmarkStart w:id="12" w:name="_Toc73517535"/>
       <w:r>
         <w:rPr>
           <w:lang w:eastAsia="pt-BR"/>
         </w:rPr>
         <w:t>RELACIONAMENTOS TERNÁRIO MUITOS PARA MUITOS PARA MUITOS:</w:t>
       </w:r>
-      <w:bookmarkEnd w:id="11"/>
+      <w:bookmarkEnd w:id="12"/>
     </w:p>
     <w:p>
       <w:pPr>
@@ -9441,11 +9487,11 @@
       <w:pPr>
         <w:pStyle w:val="Ttulo3"/>
       </w:pPr>
-      <w:bookmarkStart w:id="12" w:name="_Toc73450344"/>
+      <w:bookmarkStart w:id="13" w:name="_Toc73517536"/>
       <w:r>
         <w:t>RELACIONAMENTOS N:M:</w:t>
       </w:r>
-      <w:bookmarkEnd w:id="12"/>
+      <w:bookmarkEnd w:id="13"/>
     </w:p>
     <w:p>
       <w:pPr>
@@ -9522,14 +9568,14 @@
         <w:lastRenderedPageBreak/>
         <w:t xml:space="preserve"> </w:t>
       </w:r>
-      <w:bookmarkStart w:id="13" w:name="_Toc73450345"/>
+      <w:bookmarkStart w:id="14" w:name="_Toc73517537"/>
       <w:r>
         <w:rPr>
           <w:lang w:eastAsia="pt-BR"/>
         </w:rPr>
         <w:t>ATRIBUTOS MULTIVALORADOS:</w:t>
       </w:r>
-      <w:bookmarkEnd w:id="13"/>
+      <w:bookmarkEnd w:id="14"/>
     </w:p>
     <w:p>
       <w:pPr>
@@ -9549,7 +9595,19 @@
         <w:rPr>
           <w:lang w:eastAsia="pt-BR"/>
         </w:rPr>
-        <w:t xml:space="preserve">Neste caso criamos uma nova tabela sendo sua chave primária formada pela chave primária </w:t>
+        <w:t>Neste caso criamos uma nova tabela</w:t>
+      </w:r>
+      <w:r>
+        <w:rPr>
+          <w:lang w:eastAsia="pt-BR"/>
+        </w:rPr>
+        <w:t>,</w:t>
+      </w:r>
+      <w:r>
+        <w:rPr>
+          <w:lang w:eastAsia="pt-BR"/>
+        </w:rPr>
+        <w:t xml:space="preserve"> sendo sua chave primária formada pela chave primária </w:t>
       </w:r>
       <w:r>
         <w:rPr>
@@ -9638,14 +9696,14 @@
           <w:lang w:eastAsia="pt-BR"/>
         </w:rPr>
       </w:pPr>
-      <w:bookmarkStart w:id="14" w:name="_Toc73450346"/>
+      <w:bookmarkStart w:id="15" w:name="_Toc73517538"/>
       <w:r>
         <w:rPr>
           <w:lang w:eastAsia="pt-BR"/>
         </w:rPr>
         <w:t>OBSERVAÇÕES FINAIS:</w:t>
       </w:r>
-      <w:bookmarkEnd w:id="14"/>
+      <w:bookmarkEnd w:id="15"/>
     </w:p>
     <w:p>
       <w:pPr>
@@ -9665,27 +9723,31 @@
           <w:lang w:eastAsia="pt-BR"/>
         </w:rPr>
         <w:tab/>
-        <w:t xml:space="preserve">- No esquema conceitual nos relacionamento “PAGA” e “PAGA_E”, ao converter para o mapeamento, esquema </w:t>
-      </w:r>
-      <w:proofErr w:type="gramStart"/>
-      <w:r>
-        <w:rPr>
-          <w:lang w:eastAsia="pt-BR"/>
-        </w:rPr>
-        <w:t xml:space="preserve">relacional,  </w:t>
-      </w:r>
-      <w:r>
-        <w:rPr>
-          <w:lang w:eastAsia="pt-BR"/>
-        </w:rPr>
-        <w:t>os</w:t>
-      </w:r>
-      <w:proofErr w:type="gramEnd"/>
-      <w:r>
-        <w:rPr>
-          <w:lang w:eastAsia="pt-BR"/>
-        </w:rPr>
-        <w:t xml:space="preserve"> atributos do relacionamento passou a pertencer à entidade pedido devido à participação total.</w:t>
+        <w:t xml:space="preserve">- No esquema conceitual </w:t>
+      </w:r>
+      <w:r>
+        <w:rPr>
+          <w:lang w:eastAsia="pt-BR"/>
+        </w:rPr>
+        <w:t>nos relacionamentos</w:t>
+      </w:r>
+      <w:r>
+        <w:rPr>
+          <w:lang w:eastAsia="pt-BR"/>
+        </w:rPr>
+        <w:t xml:space="preserve"> “PAGA” e “PAGA_E”, ao converter para o m</w:t>
+      </w:r>
+      <w:r>
+        <w:rPr>
+          <w:lang w:eastAsia="pt-BR"/>
+        </w:rPr>
+        <w:t xml:space="preserve">apeamento, esquema relacional, </w:t>
+      </w:r>
+      <w:r>
+        <w:rPr>
+          <w:lang w:eastAsia="pt-BR"/>
+        </w:rPr>
+        <w:t>os atributos do relacionamento passou a pertencer à entidade pedido devido à participação total.</w:t>
       </w:r>
     </w:p>
     <w:p>
@@ -9760,14 +9822,14 @@
           <w:lang w:eastAsia="pt-BR"/>
         </w:rPr>
       </w:pPr>
-      <w:bookmarkStart w:id="15" w:name="_Toc73450347"/>
+      <w:bookmarkStart w:id="16" w:name="_Toc73517539"/>
       <w:r>
         <w:rPr>
           <w:lang w:eastAsia="pt-BR"/>
         </w:rPr>
         <w:t>CRIAÇÃO DO BANCO DE DADOS</w:t>
       </w:r>
-      <w:bookmarkEnd w:id="15"/>
+      <w:bookmarkEnd w:id="16"/>
     </w:p>
     <w:p>
       <w:pPr>
@@ -9782,14 +9844,12 @@
         <w:tab/>
         <w:t xml:space="preserve">Cada uma das relações/tabelas presentes na secção anterior do esquema relacional será </w:t>
       </w:r>
-      <w:proofErr w:type="gramStart"/>
-      <w:r>
-        <w:rPr>
-          <w:lang w:eastAsia="pt-BR"/>
-        </w:rPr>
-        <w:t>implementadas</w:t>
-      </w:r>
-      <w:proofErr w:type="gramEnd"/>
+      <w:r>
+        <w:rPr>
+          <w:lang w:eastAsia="pt-BR"/>
+        </w:rPr>
+        <w:t>implementada</w:t>
+      </w:r>
       <w:r>
         <w:rPr>
           <w:lang w:eastAsia="pt-BR"/>
@@ -9815,14 +9875,14 @@
           <w:lang w:eastAsia="pt-BR"/>
         </w:rPr>
       </w:pPr>
-      <w:bookmarkStart w:id="16" w:name="_Toc73450348"/>
+      <w:bookmarkStart w:id="17" w:name="_Toc73517540"/>
       <w:r>
         <w:rPr>
           <w:lang w:eastAsia="pt-BR"/>
         </w:rPr>
         <w:t>ESPECIFICAÇÃO DE CONSULTAS EM SQL</w:t>
       </w:r>
-      <w:bookmarkEnd w:id="16"/>
+      <w:bookmarkEnd w:id="17"/>
     </w:p>
     <w:p>
       <w:pPr>
@@ -9838,14 +9898,14 @@
           <w:lang w:eastAsia="pt-BR"/>
         </w:rPr>
       </w:pPr>
-      <w:bookmarkStart w:id="17" w:name="_Toc73450349"/>
+      <w:bookmarkStart w:id="18" w:name="_Toc73517541"/>
       <w:r>
         <w:rPr>
           <w:lang w:eastAsia="pt-BR"/>
         </w:rPr>
         <w:t>OPERAÇÕES DE INSERÇÃO</w:t>
       </w:r>
-      <w:bookmarkEnd w:id="17"/>
+      <w:bookmarkEnd w:id="18"/>
     </w:p>
     <w:p>
       <w:pPr>
@@ -9901,14 +9961,14 @@
           <w:lang w:eastAsia="pt-BR"/>
         </w:rPr>
       </w:pPr>
-      <w:bookmarkStart w:id="18" w:name="_Toc73450350"/>
+      <w:bookmarkStart w:id="19" w:name="_Toc73517542"/>
       <w:r>
         <w:rPr>
           <w:lang w:eastAsia="pt-BR"/>
         </w:rPr>
         <w:t>CONSULTAS</w:t>
       </w:r>
-      <w:bookmarkEnd w:id="18"/>
+      <w:bookmarkEnd w:id="19"/>
     </w:p>
     <w:p>
       <w:pPr>
@@ -10028,13 +10088,7 @@
         <w:rPr>
           <w:lang w:eastAsia="pt-BR"/>
         </w:rPr>
-        <w:t>Quando o cliente quer editar os dados pessoais, ou o aplicativo quer consultar os dados pessoais de um cliente, ele faz uma consulta</w:t>
-      </w:r>
-      <w:r>
-        <w:rPr>
-          <w:lang w:eastAsia="pt-BR"/>
-        </w:rPr>
-        <w:t>.</w:t>
+        <w:t>Quando o cliente quer editar os dados pessoais, ou o aplicativo quer consultar os dados pessoais de um cliente, ele faz uma consulta.</w:t>
       </w:r>
     </w:p>
     <w:p>
@@ -10843,7 +10897,19 @@
           <w:lang w:eastAsia="pt-BR"/>
         </w:rPr>
         <w:tab/>
-        <w:t>Bandeiras distintas significam percentuais de comissão distintos. É uma ideia legal, que o aplicativo busque parcerias com bandeiras mais utilizadas. O ano em específico seria para colocar validade na informação coletada. Neste caso, o aplicativo usaria a informação para maximizar custos em 2016, por exemplo.</w:t>
+        <w:t xml:space="preserve">Bandeiras distintas significam percentuais de comissão distintos. É uma ideia legal, que o aplicativo busque parcerias com bandeiras mais utilizadas. O ano em específico seria para colocar validade na informação coletada. Neste caso, o aplicativo usaria a informação para </w:t>
+      </w:r>
+      <w:r>
+        <w:rPr>
+          <w:lang w:eastAsia="pt-BR"/>
+        </w:rPr>
+        <w:t>minim</w:t>
+      </w:r>
+      <w:r>
+        <w:rPr>
+          <w:lang w:eastAsia="pt-BR"/>
+        </w:rPr>
+        <w:t>izar custos em 2016, por exemplo.</w:t>
       </w:r>
     </w:p>
     <w:p>
@@ -11592,12 +11658,12 @@
       <w:pPr>
         <w:ind w:left="708"/>
         <w:rPr>
-          <w:lang w:val="en-US" w:eastAsia="pt-BR"/>
-        </w:rPr>
-      </w:pPr>
-      <w:r>
-        <w:rPr>
-          <w:lang w:val="en-US" w:eastAsia="pt-BR"/>
+          <w:lang w:eastAsia="pt-BR"/>
+        </w:rPr>
+      </w:pPr>
+      <w:r>
+        <w:rPr>
+          <w:lang w:eastAsia="pt-BR"/>
         </w:rPr>
         <w:t>LIMIT 4;</w:t>
       </w:r>
@@ -14321,7 +14387,13 @@
         <w:rPr>
           <w:lang w:eastAsia="pt-BR"/>
         </w:rPr>
-        <w:t xml:space="preserve"> que gerar maior faturamento</w:t>
+        <w:t xml:space="preserve"> que gera</w:t>
+      </w:r>
+      <w:r>
+        <w:rPr>
+          <w:lang w:eastAsia="pt-BR"/>
+        </w:rPr>
+        <w:t xml:space="preserve"> maior faturamento</w:t>
       </w:r>
       <w:r>
         <w:rPr>
@@ -14410,12 +14482,12 @@
     <w:p>
       <w:pPr>
         <w:rPr>
-          <w:lang w:val="en-US" w:eastAsia="pt-BR"/>
-        </w:rPr>
-      </w:pPr>
-      <w:r>
-        <w:rPr>
-          <w:lang w:val="en-US" w:eastAsia="pt-BR"/>
+          <w:lang w:eastAsia="pt-BR"/>
+        </w:rPr>
+      </w:pPr>
+      <w:r>
+        <w:rPr>
+          <w:lang w:eastAsia="pt-BR"/>
         </w:rPr>
         <w:t>FROM PEDIDO PE</w:t>
       </w:r>
@@ -14552,8 +14624,6 @@
         </w:rPr>
         <w:t>')</w:t>
       </w:r>
-      <w:bookmarkStart w:id="19" w:name="_GoBack"/>
-      <w:bookmarkEnd w:id="19"/>
     </w:p>
     <w:p>
       <w:pPr>
@@ -14705,19 +14775,11 @@
         <w:tab/>
         <w:t xml:space="preserve">As pizzarias podem entrar em contato com o entregador para </w:t>
       </w:r>
-      <w:proofErr w:type="spellStart"/>
-      <w:r>
-        <w:rPr>
-          <w:lang w:eastAsia="pt-BR"/>
-        </w:rPr>
-        <w:t>possívelmente</w:t>
-      </w:r>
-      <w:proofErr w:type="spellEnd"/>
-      <w:r>
-        <w:rPr>
-          <w:lang w:eastAsia="pt-BR"/>
-        </w:rPr>
-        <w:t xml:space="preserve"> sanar a demanda de entregas.</w:t>
+      <w:r>
+        <w:rPr>
+          <w:lang w:eastAsia="pt-BR"/>
+        </w:rPr>
+        <w:t>atender a demanda das entregas.</w:t>
       </w:r>
     </w:p>
     <w:p>
@@ -14888,7 +14950,7 @@
       <w:pPr>
         <w:pStyle w:val="Ttulo2"/>
       </w:pPr>
-      <w:bookmarkStart w:id="20" w:name="_Toc73450351"/>
+      <w:bookmarkStart w:id="20" w:name="_Toc73517543"/>
       <w:r>
         <w:t>GATILHO E PROCEDIMENTO ARMAZENADO</w:t>
       </w:r>
@@ -14898,7 +14960,7 @@
       <w:pPr>
         <w:pStyle w:val="Ttulo3"/>
       </w:pPr>
-      <w:bookmarkStart w:id="21" w:name="_Toc73450352"/>
+      <w:bookmarkStart w:id="21" w:name="_Toc73517544"/>
       <w:r>
         <w:t>PROCEDIMENTO ARMAZENADO (SP)</w:t>
       </w:r>
@@ -15052,7 +15114,7 @@
       <w:pPr>
         <w:pStyle w:val="Ttulo3"/>
       </w:pPr>
-      <w:bookmarkStart w:id="22" w:name="_Toc73450353"/>
+      <w:bookmarkStart w:id="22" w:name="_Toc73517545"/>
       <w:r>
         <w:t>GATILHO</w:t>
       </w:r>
@@ -15408,7 +15470,7 @@
           <w:rPr>
             <w:noProof/>
           </w:rPr>
-          <w:t>36</w:t>
+          <w:t>16</w:t>
         </w:r>
         <w:r>
           <w:fldChar w:fldCharType="end"/>
@@ -17339,7 +17401,7 @@
 </file>
 
 <file path=customXml/itemProps1.xml><?xml version="1.0" encoding="utf-8"?>
-<ds:datastoreItem xmlns:ds="http://schemas.openxmlformats.org/officeDocument/2006/customXml" ds:itemID="{F81F4F6B-5AD4-442C-AD1D-B02ABB0E4EC7}">
+<ds:datastoreItem xmlns:ds="http://schemas.openxmlformats.org/officeDocument/2006/customXml" ds:itemID="{3F168640-2A6E-473B-91E7-832710B8568D}">
   <ds:schemaRefs>
     <ds:schemaRef ds:uri="http://schemas.openxmlformats.org/officeDocument/2006/bibliography"/>
   </ds:schemaRefs>

</xml_diff>